<commit_message>
feat(06-RQF-17): Seção Identificação do autuado ok
</commit_message>
<xml_diff>
--- a/Código Fonte/VERSAO-ATUAL/src/EtramiteX/Interno/Content/_pdfAspose/Instrumento_Unico_Fiscalizacao.docx
+++ b/Código Fonte/VERSAO-ATUAL/src/EtramiteX/Interno/Content/_pdfAspose/Instrumento_Unico_Fiscalizacao.docx
@@ -91,16 +91,31 @@
                 <w:szCs w:val="10"/>
               </w:rPr>
             </w:pPr>
-            <w:fldSimple w:instr=" MERGEFIELD  image:LogoBrasao  \* MERGEFORMAT ">
-              <w:r>
-                <w:rPr>
-                  <w:noProof/>
-                  <w:sz w:val="10"/>
-                  <w:szCs w:val="10"/>
-                </w:rPr>
-                <w:t>«image:LogoBrasao»</w:t>
-              </w:r>
-            </w:fldSimple>
+            <w:r>
+              <w:fldChar w:fldCharType="begin"/>
+            </w:r>
+            <w:r>
+              <w:instrText xml:space="preserve"> MERGEFIELD  image:LogoBrasao  \* MERGEFORMAT </w:instrText>
+            </w:r>
+            <w:r>
+              <w:fldChar w:fldCharType="separate"/>
+            </w:r>
+            <w:r>
+              <w:rPr>
+                <w:noProof/>
+                <w:sz w:val="10"/>
+                <w:szCs w:val="10"/>
+              </w:rPr>
+              <w:t>«image:LogoBrasao»</w:t>
+            </w:r>
+            <w:r>
+              <w:rPr>
+                <w:noProof/>
+                <w:sz w:val="10"/>
+                <w:szCs w:val="10"/>
+              </w:rPr>
+              <w:fldChar w:fldCharType="end"/>
+            </w:r>
           </w:p>
         </w:tc>
         <w:tc>
@@ -297,49 +312,32 @@
                 <w:szCs w:val="10"/>
               </w:rPr>
             </w:pPr>
-            <w:r>
-              <w:fldChar w:fldCharType="begin"/>
-            </w:r>
-            <w:r>
-              <w:instrText xml:space="preserve"> MERGEFIELD  image:Logomarca  \* MERGEFORMAT </w:instrText>
-            </w:r>
-            <w:r>
-              <w:fldChar w:fldCharType="separate"/>
-            </w:r>
-            <w:r>
-              <w:rPr>
-                <w:noProof/>
-                <w:sz w:val="10"/>
-                <w:szCs w:val="10"/>
-              </w:rPr>
-              <w:t>«image:Logo</w:t>
-            </w:r>
-            <w:r>
-              <w:rPr>
-                <w:noProof/>
-                <w:sz w:val="10"/>
-                <w:szCs w:val="10"/>
-              </w:rPr>
-              <w:t>marca</w:t>
-            </w:r>
-            <w:r>
-              <w:rPr>
-                <w:noProof/>
-                <w:sz w:val="10"/>
-                <w:szCs w:val="10"/>
-              </w:rPr>
-              <w:t>»</w:t>
-            </w:r>
-            <w:r>
-              <w:rPr>
-                <w:noProof/>
-                <w:sz w:val="10"/>
-                <w:szCs w:val="10"/>
-              </w:rPr>
-              <w:fldChar w:fldCharType="end"/>
-            </w:r>
-            <w:bookmarkStart w:id="0" w:name="_GoBack"/>
-            <w:bookmarkEnd w:id="0"/>
+            <w:fldSimple w:instr=" MERGEFIELD  image:Logomarca  \* MERGEFORMAT ">
+              <w:r>
+                <w:rPr>
+                  <w:noProof/>
+                  <w:sz w:val="10"/>
+                  <w:szCs w:val="10"/>
+                </w:rPr>
+                <w:t>«image:Logo</w:t>
+              </w:r>
+              <w:r>
+                <w:rPr>
+                  <w:noProof/>
+                  <w:sz w:val="10"/>
+                  <w:szCs w:val="10"/>
+                </w:rPr>
+                <w:t>marca</w:t>
+              </w:r>
+              <w:r>
+                <w:rPr>
+                  <w:noProof/>
+                  <w:sz w:val="10"/>
+                  <w:szCs w:val="10"/>
+                </w:rPr>
+                <w:t>»</w:t>
+              </w:r>
+            </w:fldSimple>
           </w:p>
         </w:tc>
         <w:tc>
@@ -1248,17 +1246,33 @@
                 <w:szCs w:val="14"/>
               </w:rPr>
             </w:pPr>
-            <w:fldSimple w:instr=" MERGEFIELD  DataVencimento  \* MERGEFORMAT ">
-              <w:r>
-                <w:rPr>
-                  <w:rFonts w:ascii="Arial Narrow" w:hAnsi="Arial Narrow"/>
-                  <w:noProof/>
-                  <w:sz w:val="14"/>
-                  <w:szCs w:val="14"/>
-                </w:rPr>
-                <w:t>«DataVencimento»</w:t>
-              </w:r>
-            </w:fldSimple>
+            <w:r>
+              <w:fldChar w:fldCharType="begin"/>
+            </w:r>
+            <w:r>
+              <w:instrText xml:space="preserve"> MERGEFIELD  DataVencimento  \* MERGEFORMAT </w:instrText>
+            </w:r>
+            <w:r>
+              <w:fldChar w:fldCharType="separate"/>
+            </w:r>
+            <w:r>
+              <w:rPr>
+                <w:rFonts w:ascii="Arial Narrow" w:hAnsi="Arial Narrow"/>
+                <w:noProof/>
+                <w:sz w:val="14"/>
+                <w:szCs w:val="14"/>
+              </w:rPr>
+              <w:t>«DataVencimento»</w:t>
+            </w:r>
+            <w:r>
+              <w:rPr>
+                <w:rFonts w:ascii="Arial Narrow" w:hAnsi="Arial Narrow"/>
+                <w:noProof/>
+                <w:sz w:val="14"/>
+                <w:szCs w:val="14"/>
+              </w:rPr>
+              <w:fldChar w:fldCharType="end"/>
+            </w:r>
           </w:p>
         </w:tc>
       </w:tr>
@@ -1279,15 +1293,15 @@
     <w:tbl>
       <w:tblPr>
         <w:tblStyle w:val="Tabelacomgrade"/>
-        <w:tblW w:w="0" w:type="auto"/>
+        <w:tblW w:w="9498" w:type="dxa"/>
         <w:tblInd w:w="108" w:type="dxa"/>
         <w:tblLayout w:type="fixed"/>
         <w:tblLook w:val="04A0" w:firstRow="1" w:lastRow="0" w:firstColumn="1" w:lastColumn="0" w:noHBand="0" w:noVBand="1"/>
       </w:tblPr>
       <w:tblGrid>
         <w:gridCol w:w="674"/>
-        <w:gridCol w:w="1942"/>
-        <w:gridCol w:w="2589"/>
+        <w:gridCol w:w="4412"/>
+        <w:gridCol w:w="119"/>
         <w:gridCol w:w="2040"/>
         <w:gridCol w:w="810"/>
         <w:gridCol w:w="1443"/>
@@ -1313,40 +1327,33 @@
               <w:jc w:val="center"/>
               <w:rPr>
                 <w:rFonts w:ascii="Arial Narrow" w:hAnsi="Arial Narrow"/>
-                <w:sz w:val="16"/>
-                <w:szCs w:val="16"/>
-              </w:rPr>
-            </w:pPr>
-            <w:r>
-              <w:rPr>
-                <w:rFonts w:ascii="Arial Narrow" w:hAnsi="Arial Narrow"/>
-                <w:sz w:val="16"/>
-                <w:szCs w:val="16"/>
-              </w:rPr>
-              <w:t>IDENTIFICAÇÃO</w:t>
-            </w:r>
-            <w:r>
-              <w:rPr>
-                <w:rFonts w:ascii="Arial Narrow" w:hAnsi="Arial Narrow"/>
-                <w:sz w:val="16"/>
-                <w:szCs w:val="16"/>
-              </w:rPr>
-              <w:t xml:space="preserve"> DO</w:t>
-            </w:r>
-            <w:r>
-              <w:rPr>
-                <w:rFonts w:ascii="Arial Narrow" w:hAnsi="Arial Narrow"/>
-                <w:sz w:val="16"/>
-                <w:szCs w:val="16"/>
-              </w:rPr>
-              <w:t xml:space="preserve"> AUTUADO</w:t>
+                <w:sz w:val="10"/>
+                <w:szCs w:val="10"/>
+              </w:rPr>
+            </w:pPr>
+            <w:r>
+              <w:rPr>
+                <w:rFonts w:ascii="Arial Narrow" w:hAnsi="Arial Narrow"/>
+                <w:sz w:val="10"/>
+                <w:szCs w:val="10"/>
+              </w:rPr>
+              <w:t>IDENTIFICAÇÃO DO AU</w:t>
+            </w:r>
+            <w:bookmarkStart w:id="0" w:name="_GoBack"/>
+            <w:bookmarkEnd w:id="0"/>
+            <w:r>
+              <w:rPr>
+                <w:rFonts w:ascii="Arial Narrow" w:hAnsi="Arial Narrow"/>
+                <w:sz w:val="10"/>
+                <w:szCs w:val="10"/>
+              </w:rPr>
+              <w:t>TUADO</w:t>
             </w:r>
           </w:p>
         </w:tc>
         <w:tc>
           <w:tcPr>
-            <w:tcW w:w="8824" w:type="dxa"/>
-            <w:gridSpan w:val="5"/>
+            <w:tcW w:w="4412" w:type="dxa"/>
             <w:tcBorders>
               <w:bottom w:val="nil"/>
             </w:tcBorders>
@@ -1376,66 +1383,33 @@
                 <w:sz w:val="14"/>
                 <w:szCs w:val="14"/>
               </w:rPr>
-              <w:t xml:space="preserve">CPF / CNPJ: </w:t>
-            </w:r>
-            <w:r>
-              <w:fldChar w:fldCharType="begin"/>
-            </w:r>
-            <w:r>
-              <w:instrText xml:space="preserve"> MERGEFIELD  AutuadoCPFCNPJ  \* MERGEFORMAT </w:instrText>
-            </w:r>
-            <w:r>
-              <w:fldChar w:fldCharType="separate"/>
-            </w:r>
-            <w:r>
-              <w:rPr>
-                <w:rFonts w:ascii="Arial Narrow" w:hAnsi="Arial Narrow"/>
-                <w:noProof/>
-                <w:sz w:val="14"/>
-                <w:szCs w:val="14"/>
-              </w:rPr>
-              <w:t>«AutuadoCPFCNPJ»</w:t>
-            </w:r>
-            <w:r>
-              <w:rPr>
-                <w:rFonts w:ascii="Arial Narrow" w:hAnsi="Arial Narrow"/>
-                <w:noProof/>
-                <w:sz w:val="14"/>
-                <w:szCs w:val="14"/>
-              </w:rPr>
-              <w:fldChar w:fldCharType="end"/>
-            </w:r>
-          </w:p>
-        </w:tc>
-      </w:tr>
-      <w:tr>
-        <w:trPr>
-          <w:trHeight w:val="284"/>
-        </w:trPr>
-        <w:tc>
-          <w:tcPr>
-            <w:tcW w:w="674" w:type="dxa"/>
-            <w:vMerge/>
-            <w:shd w:val="clear" w:color="auto" w:fill="D9D9D9" w:themeFill="background1" w:themeFillShade="D9"/>
-            <w:vAlign w:val="center"/>
-          </w:tcPr>
-          <w:p>
-            <w:pPr>
-              <w:tabs>
-                <w:tab w:val="left" w:pos="7755"/>
-              </w:tabs>
-              <w:ind w:right="-1"/>
-              <w:rPr>
-                <w:sz w:val="18"/>
-                <w:szCs w:val="16"/>
-              </w:rPr>
-            </w:pPr>
+              <w:t>NOME / RAZÃO SOCIAL:</w:t>
+            </w:r>
+            <w:r>
+              <w:rPr>
+                <w:rFonts w:ascii="Arial Narrow" w:hAnsi="Arial Narrow"/>
+                <w:sz w:val="14"/>
+                <w:szCs w:val="14"/>
+              </w:rPr>
+              <w:t xml:space="preserve">  </w:t>
+            </w:r>
+            <w:fldSimple w:instr=" MERGEFIELD  AutuadoNomeRazaoSocial  \* MERGEFORMAT ">
+              <w:r>
+                <w:rPr>
+                  <w:rFonts w:ascii="Arial Narrow" w:hAnsi="Arial Narrow"/>
+                  <w:noProof/>
+                  <w:sz w:val="14"/>
+                  <w:szCs w:val="14"/>
+                </w:rPr>
+                <w:t>«AutuadoNomeRazaoSocial»</w:t>
+              </w:r>
+            </w:fldSimple>
           </w:p>
         </w:tc>
         <w:tc>
           <w:tcPr>
-            <w:tcW w:w="8824" w:type="dxa"/>
-            <w:gridSpan w:val="5"/>
+            <w:tcW w:w="4412" w:type="dxa"/>
+            <w:gridSpan w:val="4"/>
             <w:tcBorders>
               <w:bottom w:val="nil"/>
             </w:tcBorders>
@@ -1465,21 +1439,13 @@
                 <w:sz w:val="14"/>
                 <w:szCs w:val="14"/>
               </w:rPr>
-              <w:t>NOME / RAZÃO SOCIAL:</w:t>
-            </w:r>
-            <w:r>
-              <w:rPr>
-                <w:rFonts w:ascii="Arial Narrow" w:hAnsi="Arial Narrow"/>
-                <w:sz w:val="14"/>
-                <w:szCs w:val="14"/>
-              </w:rPr>
-              <w:t xml:space="preserve">  </w:t>
+              <w:t xml:space="preserve">CPF / CNPJ: </w:t>
             </w:r>
             <w:r>
               <w:fldChar w:fldCharType="begin"/>
             </w:r>
             <w:r>
-              <w:instrText xml:space="preserve"> MERGEFIELD  AutuadoNomeRazaoSocial  \* MERGEFORMAT </w:instrText>
+              <w:instrText xml:space="preserve"> MERGEFIELD  AutuadoCPFCNPJ  \* MERGEFORMAT </w:instrText>
             </w:r>
             <w:r>
               <w:fldChar w:fldCharType="separate"/>
@@ -1491,249 +1457,7 @@
                 <w:sz w:val="14"/>
                 <w:szCs w:val="14"/>
               </w:rPr>
-              <w:t>«AutuadoNomeRazaoSocial»</w:t>
-            </w:r>
-            <w:r>
-              <w:rPr>
-                <w:rFonts w:ascii="Arial Narrow" w:hAnsi="Arial Narrow"/>
-                <w:noProof/>
-                <w:sz w:val="14"/>
-                <w:szCs w:val="14"/>
-              </w:rPr>
-              <w:fldChar w:fldCharType="end"/>
-            </w:r>
-          </w:p>
-        </w:tc>
-      </w:tr>
-      <w:tr>
-        <w:trPr>
-          <w:trHeight w:val="284"/>
-        </w:trPr>
-        <w:tc>
-          <w:tcPr>
-            <w:tcW w:w="674" w:type="dxa"/>
-            <w:vMerge/>
-            <w:shd w:val="clear" w:color="auto" w:fill="D9D9D9" w:themeFill="background1" w:themeFillShade="D9"/>
-            <w:vAlign w:val="center"/>
-          </w:tcPr>
-          <w:p>
-            <w:pPr>
-              <w:tabs>
-                <w:tab w:val="left" w:pos="7755"/>
-              </w:tabs>
-              <w:ind w:right="-1"/>
-              <w:rPr>
-                <w:sz w:val="18"/>
-                <w:szCs w:val="16"/>
-              </w:rPr>
-            </w:pPr>
-          </w:p>
-        </w:tc>
-        <w:tc>
-          <w:tcPr>
-            <w:tcW w:w="1942" w:type="dxa"/>
-            <w:tcBorders>
-              <w:top w:val="single" w:sz="4" w:space="0" w:color="auto"/>
-              <w:bottom w:val="nil"/>
-            </w:tcBorders>
-            <w:vAlign w:val="center"/>
-          </w:tcPr>
-          <w:p>
-            <w:pPr>
-              <w:pStyle w:val="PargrafodaLista"/>
-              <w:numPr>
-                <w:ilvl w:val="0"/>
-                <w:numId w:val="24"/>
-              </w:numPr>
-              <w:tabs>
-                <w:tab w:val="left" w:pos="7755"/>
-              </w:tabs>
-              <w:ind w:left="170" w:hanging="170"/>
-              <w:rPr>
-                <w:rFonts w:ascii="Arial Narrow" w:hAnsi="Arial Narrow"/>
-                <w:sz w:val="14"/>
-                <w:szCs w:val="14"/>
-              </w:rPr>
-            </w:pPr>
-            <w:r>
-              <w:rPr>
-                <w:rFonts w:ascii="Arial Narrow" w:hAnsi="Arial Narrow"/>
-                <w:color w:val="595959" w:themeColor="text1" w:themeTint="A6"/>
-                <w:sz w:val="14"/>
-                <w:szCs w:val="14"/>
-              </w:rPr>
-              <w:t>ESTADO CIVIL:</w:t>
-            </w:r>
-            <w:r>
-              <w:rPr>
-                <w:rFonts w:ascii="Arial Narrow" w:hAnsi="Arial Narrow"/>
-                <w:sz w:val="14"/>
-                <w:szCs w:val="14"/>
-              </w:rPr>
-              <w:t xml:space="preserve">  </w:t>
-            </w:r>
-            <w:r>
-              <w:fldChar w:fldCharType="begin"/>
-            </w:r>
-            <w:r>
-              <w:instrText xml:space="preserve"> MERGEFIELD  AutuadoEstadoCivil  \* MERGEFORMAT </w:instrText>
-            </w:r>
-            <w:r>
-              <w:fldChar w:fldCharType="separate"/>
-            </w:r>
-            <w:r>
-              <w:rPr>
-                <w:rFonts w:ascii="Arial Narrow" w:hAnsi="Arial Narrow"/>
-                <w:noProof/>
-                <w:sz w:val="14"/>
-                <w:szCs w:val="14"/>
-              </w:rPr>
-              <w:t>«AutuadoEstadoCivil»</w:t>
-            </w:r>
-            <w:r>
-              <w:rPr>
-                <w:rFonts w:ascii="Arial Narrow" w:hAnsi="Arial Narrow"/>
-                <w:noProof/>
-                <w:sz w:val="14"/>
-                <w:szCs w:val="14"/>
-              </w:rPr>
-              <w:fldChar w:fldCharType="end"/>
-            </w:r>
-          </w:p>
-        </w:tc>
-        <w:tc>
-          <w:tcPr>
-            <w:tcW w:w="2589" w:type="dxa"/>
-            <w:tcBorders>
-              <w:top w:val="single" w:sz="4" w:space="0" w:color="auto"/>
-              <w:bottom w:val="nil"/>
-            </w:tcBorders>
-            <w:vAlign w:val="center"/>
-          </w:tcPr>
-          <w:p>
-            <w:pPr>
-              <w:pStyle w:val="PargrafodaLista"/>
-              <w:numPr>
-                <w:ilvl w:val="0"/>
-                <w:numId w:val="24"/>
-              </w:numPr>
-              <w:tabs>
-                <w:tab w:val="left" w:pos="7755"/>
-              </w:tabs>
-              <w:ind w:left="170" w:hanging="170"/>
-              <w:rPr>
-                <w:rFonts w:ascii="Arial Narrow" w:hAnsi="Arial Narrow"/>
-                <w:sz w:val="14"/>
-                <w:szCs w:val="14"/>
-              </w:rPr>
-            </w:pPr>
-            <w:r>
-              <w:rPr>
-                <w:rFonts w:ascii="Arial Narrow" w:hAnsi="Arial Narrow"/>
-                <w:color w:val="595959" w:themeColor="text1" w:themeTint="A6"/>
-                <w:sz w:val="14"/>
-                <w:szCs w:val="14"/>
-              </w:rPr>
-              <w:t>NATURALIDADE</w:t>
-            </w:r>
-            <w:r>
-              <w:rPr>
-                <w:rFonts w:ascii="Arial Narrow" w:hAnsi="Arial Narrow"/>
-                <w:sz w:val="14"/>
-                <w:szCs w:val="14"/>
-              </w:rPr>
-              <w:t xml:space="preserve">: </w:t>
-            </w:r>
-            <w:r>
-              <w:fldChar w:fldCharType="begin"/>
-            </w:r>
-            <w:r>
-              <w:instrText xml:space="preserve"> MERGEFIELD  AutuadoNaturalidade  \* MERGEFORMAT </w:instrText>
-            </w:r>
-            <w:r>
-              <w:fldChar w:fldCharType="separate"/>
-            </w:r>
-            <w:r>
-              <w:rPr>
-                <w:rFonts w:ascii="Arial Narrow" w:hAnsi="Arial Narrow"/>
-                <w:noProof/>
-                <w:sz w:val="14"/>
-                <w:szCs w:val="14"/>
-              </w:rPr>
-              <w:t>«AutuadoNaturalidade»</w:t>
-            </w:r>
-            <w:r>
-              <w:rPr>
-                <w:rFonts w:ascii="Arial Narrow" w:hAnsi="Arial Narrow"/>
-                <w:noProof/>
-                <w:sz w:val="14"/>
-                <w:szCs w:val="14"/>
-              </w:rPr>
-              <w:fldChar w:fldCharType="end"/>
-            </w:r>
-          </w:p>
-        </w:tc>
-        <w:tc>
-          <w:tcPr>
-            <w:tcW w:w="4293" w:type="dxa"/>
-            <w:gridSpan w:val="3"/>
-            <w:tcBorders>
-              <w:top w:val="single" w:sz="4" w:space="0" w:color="auto"/>
-              <w:bottom w:val="nil"/>
-            </w:tcBorders>
-            <w:vAlign w:val="center"/>
-          </w:tcPr>
-          <w:p>
-            <w:pPr>
-              <w:pStyle w:val="PargrafodaLista"/>
-              <w:numPr>
-                <w:ilvl w:val="0"/>
-                <w:numId w:val="24"/>
-              </w:numPr>
-              <w:tabs>
-                <w:tab w:val="left" w:pos="7755"/>
-              </w:tabs>
-              <w:ind w:left="170" w:hanging="170"/>
-              <w:rPr>
-                <w:rFonts w:ascii="Arial Narrow" w:hAnsi="Arial Narrow"/>
-                <w:sz w:val="14"/>
-                <w:szCs w:val="14"/>
-              </w:rPr>
-            </w:pPr>
-            <w:r>
-              <w:rPr>
-                <w:rFonts w:ascii="Arial Narrow" w:hAnsi="Arial Narrow"/>
-                <w:color w:val="595959" w:themeColor="text1" w:themeTint="A6"/>
-                <w:sz w:val="14"/>
-                <w:szCs w:val="14"/>
-              </w:rPr>
-              <w:t>C.I. (AUTUADO OU RESPONSÁVEL PELA EMPRESA):</w:t>
-            </w:r>
-            <w:r>
-              <w:rPr>
-                <w:rFonts w:ascii="Arial Narrow" w:hAnsi="Arial Narrow"/>
-                <w:sz w:val="14"/>
-                <w:szCs w:val="14"/>
-              </w:rPr>
-              <w:t xml:space="preserve">  </w:t>
-            </w:r>
-            <w:r>
-              <w:fldChar w:fldCharType="begin"/>
-            </w:r>
-            <w:r>
-              <w:instrText xml:space="preserve"> MERGEFIELD  AutuadoRG  \* MERGEFORMAT </w:instrText>
-            </w:r>
-            <w:r>
-              <w:fldChar w:fldCharType="separate"/>
-            </w:r>
-            <w:r>
-              <w:rPr>
-                <w:rFonts w:ascii="Arial Narrow" w:hAnsi="Arial Narrow"/>
-                <w:noProof/>
-                <w:sz w:val="14"/>
-                <w:szCs w:val="14"/>
-              </w:rPr>
-              <w:t>«AutuadoRG»</w:t>
+              <w:t>«AutuadoCPFCNPJ»</w:t>
             </w:r>
             <w:r>
               <w:rPr>
@@ -1818,33 +1542,17 @@
               </w:rPr>
               <w:t xml:space="preserve"> </w:t>
             </w:r>
-            <w:r>
-              <w:fldChar w:fldCharType="begin"/>
-            </w:r>
-            <w:r>
-              <w:instrText xml:space="preserve"> MERGEFIELD  AutuadoEndLogradouro  \* MERGEFORMAT </w:instrText>
-            </w:r>
-            <w:r>
-              <w:fldChar w:fldCharType="separate"/>
-            </w:r>
-            <w:r>
-              <w:rPr>
-                <w:rFonts w:ascii="Arial Narrow" w:hAnsi="Arial Narrow"/>
-                <w:noProof/>
-                <w:sz w:val="14"/>
-                <w:szCs w:val="14"/>
-              </w:rPr>
-              <w:t>«AutuadoEndLogradouro»</w:t>
-            </w:r>
-            <w:r>
-              <w:rPr>
-                <w:rFonts w:ascii="Arial Narrow" w:hAnsi="Arial Narrow"/>
-                <w:noProof/>
-                <w:sz w:val="14"/>
-                <w:szCs w:val="14"/>
-              </w:rPr>
-              <w:fldChar w:fldCharType="end"/>
-            </w:r>
+            <w:fldSimple w:instr=" MERGEFIELD  AutuadoEndLogradouro  \* MERGEFORMAT ">
+              <w:r>
+                <w:rPr>
+                  <w:rFonts w:ascii="Arial Narrow" w:hAnsi="Arial Narrow"/>
+                  <w:noProof/>
+                  <w:sz w:val="14"/>
+                  <w:szCs w:val="14"/>
+                </w:rPr>
+                <w:t>«AutuadoEndLogradouro»</w:t>
+              </w:r>
+            </w:fldSimple>
             <w:r>
               <w:rPr>
                 <w:rFonts w:ascii="Arial Narrow" w:hAnsi="Arial Narrow"/>
@@ -1853,33 +1561,17 @@
               </w:rPr>
               <w:t xml:space="preserve"> </w:t>
             </w:r>
-            <w:r>
-              <w:fldChar w:fldCharType="begin"/>
-            </w:r>
-            <w:r>
-              <w:instrText xml:space="preserve"> MERGEFIELD  AutuadoEndNumero  \* MERGEFORMAT </w:instrText>
-            </w:r>
-            <w:r>
-              <w:fldChar w:fldCharType="separate"/>
-            </w:r>
-            <w:r>
-              <w:rPr>
-                <w:rFonts w:ascii="Arial Narrow" w:hAnsi="Arial Narrow"/>
-                <w:noProof/>
-                <w:sz w:val="14"/>
-                <w:szCs w:val="14"/>
-              </w:rPr>
-              <w:t>«AutuadoEndNumero»</w:t>
-            </w:r>
-            <w:r>
-              <w:rPr>
-                <w:rFonts w:ascii="Arial Narrow" w:hAnsi="Arial Narrow"/>
-                <w:noProof/>
-                <w:sz w:val="14"/>
-                <w:szCs w:val="14"/>
-              </w:rPr>
-              <w:fldChar w:fldCharType="end"/>
-            </w:r>
+            <w:fldSimple w:instr=" MERGEFIELD  AutuadoEndNumero  \* MERGEFORMAT ">
+              <w:r>
+                <w:rPr>
+                  <w:rFonts w:ascii="Arial Narrow" w:hAnsi="Arial Narrow"/>
+                  <w:noProof/>
+                  <w:sz w:val="14"/>
+                  <w:szCs w:val="14"/>
+                </w:rPr>
+                <w:t>«AutuadoEndNumero»</w:t>
+              </w:r>
+            </w:fldSimple>
             <w:r>
               <w:rPr>
                 <w:rFonts w:ascii="Arial Narrow" w:hAnsi="Arial Narrow"/>
@@ -1888,33 +1580,17 @@
               </w:rPr>
               <w:t xml:space="preserve"> </w:t>
             </w:r>
-            <w:r>
-              <w:fldChar w:fldCharType="begin"/>
-            </w:r>
-            <w:r>
-              <w:instrText xml:space="preserve"> MERGEFIELD  AutuadoEndComplemento  \* MERGEFORMAT </w:instrText>
-            </w:r>
-            <w:r>
-              <w:fldChar w:fldCharType="separate"/>
-            </w:r>
-            <w:r>
-              <w:rPr>
-                <w:rFonts w:ascii="Arial Narrow" w:hAnsi="Arial Narrow"/>
-                <w:noProof/>
-                <w:sz w:val="14"/>
-                <w:szCs w:val="14"/>
-              </w:rPr>
-              <w:t>«AutuadoEndComplemento»</w:t>
-            </w:r>
-            <w:r>
-              <w:rPr>
-                <w:rFonts w:ascii="Arial Narrow" w:hAnsi="Arial Narrow"/>
-                <w:noProof/>
-                <w:sz w:val="14"/>
-                <w:szCs w:val="14"/>
-              </w:rPr>
-              <w:fldChar w:fldCharType="end"/>
-            </w:r>
+            <w:fldSimple w:instr=" MERGEFIELD  AutuadoEndComplemento  \* MERGEFORMAT ">
+              <w:r>
+                <w:rPr>
+                  <w:rFonts w:ascii="Arial Narrow" w:hAnsi="Arial Narrow"/>
+                  <w:noProof/>
+                  <w:sz w:val="14"/>
+                  <w:szCs w:val="14"/>
+                </w:rPr>
+                <w:t>«AutuadoEndComplemento»</w:t>
+              </w:r>
+            </w:fldSimple>
           </w:p>
         </w:tc>
         <w:tc>
@@ -1952,36 +1628,17 @@
               </w:rPr>
               <w:t xml:space="preserve">CEP: </w:t>
             </w:r>
-            <w:r>
-              <w:fldChar w:fldCharType="begin"/>
-            </w:r>
-            <w:r>
-              <w:instrText xml:space="preserve"> MERGEFIELD  AutuadoEndCEP  \</w:instrText>
-            </w:r>
-            <w:r>
-              <w:instrText xml:space="preserve">* MERGEFORMAT </w:instrText>
-            </w:r>
-            <w:r>
-              <w:fldChar w:fldCharType="separate"/>
-            </w:r>
-            <w:r>
-              <w:rPr>
-                <w:rFonts w:ascii="Arial Narrow" w:hAnsi="Arial Narrow"/>
-                <w:noProof/>
-                <w:sz w:val="14"/>
-                <w:szCs w:val="14"/>
-              </w:rPr>
-              <w:t>«AutuadoEndCEP»</w:t>
-            </w:r>
-            <w:r>
-              <w:rPr>
-                <w:rFonts w:ascii="Arial Narrow" w:hAnsi="Arial Narrow"/>
-                <w:noProof/>
-                <w:sz w:val="14"/>
-                <w:szCs w:val="14"/>
-              </w:rPr>
-              <w:fldChar w:fldCharType="end"/>
-            </w:r>
+            <w:fldSimple w:instr=" MERGEFIELD  AutuadoEndCEP  \* MERGEFORMAT ">
+              <w:r>
+                <w:rPr>
+                  <w:rFonts w:ascii="Arial Narrow" w:hAnsi="Arial Narrow"/>
+                  <w:noProof/>
+                  <w:sz w:val="14"/>
+                  <w:szCs w:val="14"/>
+                </w:rPr>
+                <w:t>«AutuadoEndCEP»</w:t>
+              </w:r>
+            </w:fldSimple>
           </w:p>
         </w:tc>
       </w:tr>
@@ -2056,33 +1713,17 @@
               </w:rPr>
               <w:t xml:space="preserve">  </w:t>
             </w:r>
-            <w:r>
-              <w:fldChar w:fldCharType="begin"/>
-            </w:r>
-            <w:r>
-              <w:instrText xml:space="preserve"> MERGEFIELD  AutuadoEndBairro  \* MERGEFORMAT </w:instrText>
-            </w:r>
-            <w:r>
-              <w:fldChar w:fldCharType="separate"/>
-            </w:r>
-            <w:r>
-              <w:rPr>
-                <w:rFonts w:ascii="Arial Narrow" w:hAnsi="Arial Narrow"/>
-                <w:noProof/>
-                <w:sz w:val="14"/>
-                <w:szCs w:val="14"/>
-              </w:rPr>
-              <w:t>«AutuadoEndBairro»</w:t>
-            </w:r>
-            <w:r>
-              <w:rPr>
-                <w:rFonts w:ascii="Arial Narrow" w:hAnsi="Arial Narrow"/>
-                <w:noProof/>
-                <w:sz w:val="14"/>
-                <w:szCs w:val="14"/>
-              </w:rPr>
-              <w:fldChar w:fldCharType="end"/>
-            </w:r>
+            <w:fldSimple w:instr=" MERGEFIELD  AutuadoEndBairro  \* MERGEFORMAT ">
+              <w:r>
+                <w:rPr>
+                  <w:rFonts w:ascii="Arial Narrow" w:hAnsi="Arial Narrow"/>
+                  <w:noProof/>
+                  <w:sz w:val="14"/>
+                  <w:szCs w:val="14"/>
+                </w:rPr>
+                <w:t>«AutuadoEndBairro»</w:t>
+              </w:r>
+            </w:fldSimple>
             <w:r>
               <w:rPr>
                 <w:rFonts w:ascii="Arial Narrow" w:hAnsi="Arial Narrow"/>
@@ -2091,33 +1732,17 @@
               </w:rPr>
               <w:t xml:space="preserve"> </w:t>
             </w:r>
-            <w:r>
-              <w:fldChar w:fldCharType="begin"/>
-            </w:r>
-            <w:r>
-              <w:instrText xml:space="preserve"> MERGEFIELD  AutuadoEndDistrito  \* MERGEFORMAT </w:instrText>
-            </w:r>
-            <w:r>
-              <w:fldChar w:fldCharType="separate"/>
-            </w:r>
-            <w:r>
-              <w:rPr>
-                <w:rFonts w:ascii="Arial Narrow" w:hAnsi="Arial Narrow"/>
-                <w:noProof/>
-                <w:sz w:val="14"/>
-                <w:szCs w:val="14"/>
-              </w:rPr>
-              <w:t>«AutuadoEndDistrito»</w:t>
-            </w:r>
-            <w:r>
-              <w:rPr>
-                <w:rFonts w:ascii="Arial Narrow" w:hAnsi="Arial Narrow"/>
-                <w:noProof/>
-                <w:sz w:val="14"/>
-                <w:szCs w:val="14"/>
-              </w:rPr>
-              <w:fldChar w:fldCharType="end"/>
-            </w:r>
+            <w:fldSimple w:instr=" MERGEFIELD  AutuadoEndDistrito  \* MERGEFORMAT ">
+              <w:r>
+                <w:rPr>
+                  <w:rFonts w:ascii="Arial Narrow" w:hAnsi="Arial Narrow"/>
+                  <w:noProof/>
+                  <w:sz w:val="14"/>
+                  <w:szCs w:val="14"/>
+                </w:rPr>
+                <w:t>«AutuadoEndDistrito»</w:t>
+              </w:r>
+            </w:fldSimple>
           </w:p>
         </w:tc>
         <w:tc>
@@ -2165,33 +1790,17 @@
               </w:rPr>
               <w:t xml:space="preserve">:  </w:t>
             </w:r>
-            <w:r>
-              <w:fldChar w:fldCharType="begin"/>
-            </w:r>
-            <w:r>
-              <w:instrText xml:space="preserve"> MERGEFIELD  AutuadoEndMunicipio  \* MERGEFORMAT </w:instrText>
-            </w:r>
-            <w:r>
-              <w:fldChar w:fldCharType="separate"/>
-            </w:r>
-            <w:r>
-              <w:rPr>
-                <w:rFonts w:ascii="Arial Narrow" w:hAnsi="Arial Narrow"/>
-                <w:noProof/>
-                <w:sz w:val="14"/>
-                <w:szCs w:val="14"/>
-              </w:rPr>
-              <w:t>«AutuadoEndMunicipio»</w:t>
-            </w:r>
-            <w:r>
-              <w:rPr>
-                <w:rFonts w:ascii="Arial Narrow" w:hAnsi="Arial Narrow"/>
-                <w:noProof/>
-                <w:sz w:val="14"/>
-                <w:szCs w:val="14"/>
-              </w:rPr>
-              <w:fldChar w:fldCharType="end"/>
-            </w:r>
+            <w:fldSimple w:instr=" MERGEFIELD  AutuadoEndMunicipio  \* MERGEFORMAT ">
+              <w:r>
+                <w:rPr>
+                  <w:rFonts w:ascii="Arial Narrow" w:hAnsi="Arial Narrow"/>
+                  <w:noProof/>
+                  <w:sz w:val="14"/>
+                  <w:szCs w:val="14"/>
+                </w:rPr>
+                <w:t>«AutuadoEndMunicipio»</w:t>
+              </w:r>
+            </w:fldSimple>
           </w:p>
         </w:tc>
         <w:tc>
@@ -2246,33 +1855,17 @@
               </w:rPr>
               <w:t xml:space="preserve"> </w:t>
             </w:r>
-            <w:r>
-              <w:fldChar w:fldCharType="begin"/>
-            </w:r>
-            <w:r>
-              <w:instrText xml:space="preserve"> MERGEFIELD  AutuadoEndUF  \* MERGEFORMAT </w:instrText>
-            </w:r>
-            <w:r>
-              <w:fldChar w:fldCharType="separate"/>
-            </w:r>
-            <w:r>
-              <w:rPr>
-                <w:rFonts w:ascii="Arial Narrow" w:hAnsi="Arial Narrow"/>
-                <w:noProof/>
-                <w:sz w:val="14"/>
-                <w:szCs w:val="14"/>
-              </w:rPr>
-              <w:t>«AutuadoEndUF»</w:t>
-            </w:r>
-            <w:r>
-              <w:rPr>
-                <w:rFonts w:ascii="Arial Narrow" w:hAnsi="Arial Narrow"/>
-                <w:noProof/>
-                <w:sz w:val="14"/>
-                <w:szCs w:val="14"/>
-              </w:rPr>
-              <w:fldChar w:fldCharType="end"/>
-            </w:r>
+            <w:fldSimple w:instr=" MERGEFIELD  AutuadoEndUF  \* MERGEFORMAT ">
+              <w:r>
+                <w:rPr>
+                  <w:rFonts w:ascii="Arial Narrow" w:hAnsi="Arial Narrow"/>
+                  <w:noProof/>
+                  <w:sz w:val="14"/>
+                  <w:szCs w:val="14"/>
+                </w:rPr>
+                <w:t>«AutuadoEndUF»</w:t>
+              </w:r>
+            </w:fldSimple>
           </w:p>
         </w:tc>
       </w:tr>
@@ -2401,33 +1994,17 @@
               </w:rPr>
               <w:t xml:space="preserve">4 (quatro) vias no dia </w:t>
             </w:r>
-            <w:r>
-              <w:fldChar w:fldCharType="begin"/>
-            </w:r>
-            <w:r>
-              <w:instrText xml:space="preserve"> MERGEFIELD  DiaAutuacao  \* MERGEFORMAT </w:instrText>
-            </w:r>
-            <w:r>
-              <w:fldChar w:fldCharType="separate"/>
-            </w:r>
-            <w:r>
-              <w:rPr>
-                <w:rFonts w:ascii="Arial Narrow" w:hAnsi="Arial Narrow"/>
-                <w:noProof/>
-                <w:sz w:val="14"/>
-                <w:szCs w:val="14"/>
-              </w:rPr>
-              <w:t>«DiaAutuacao»</w:t>
-            </w:r>
-            <w:r>
-              <w:rPr>
-                <w:rFonts w:ascii="Arial Narrow" w:hAnsi="Arial Narrow"/>
-                <w:noProof/>
-                <w:sz w:val="14"/>
-                <w:szCs w:val="14"/>
-              </w:rPr>
-              <w:fldChar w:fldCharType="end"/>
-            </w:r>
+            <w:fldSimple w:instr=" MERGEFIELD  DiaAutuacao  \* MERGEFORMAT ">
+              <w:r>
+                <w:rPr>
+                  <w:rFonts w:ascii="Arial Narrow" w:hAnsi="Arial Narrow"/>
+                  <w:noProof/>
+                  <w:sz w:val="14"/>
+                  <w:szCs w:val="14"/>
+                </w:rPr>
+                <w:t>«DiaAutuacao»</w:t>
+              </w:r>
+            </w:fldSimple>
             <w:r>
               <w:rPr>
                 <w:rFonts w:ascii="Arial Narrow" w:hAnsi="Arial Narrow"/>
@@ -2436,33 +2013,17 @@
               </w:rPr>
               <w:t xml:space="preserve"> do mês de </w:t>
             </w:r>
-            <w:r>
-              <w:fldChar w:fldCharType="begin"/>
-            </w:r>
-            <w:r>
-              <w:instrText xml:space="preserve"> MERGEFIELD  MesAutuacao  \* MERGEFORMAT </w:instrText>
-            </w:r>
-            <w:r>
-              <w:fldChar w:fldCharType="separate"/>
-            </w:r>
-            <w:r>
-              <w:rPr>
-                <w:rFonts w:ascii="Arial Narrow" w:hAnsi="Arial Narrow"/>
-                <w:noProof/>
-                <w:sz w:val="14"/>
-                <w:szCs w:val="14"/>
-              </w:rPr>
-              <w:t>«MesAutuacao»</w:t>
-            </w:r>
-            <w:r>
-              <w:rPr>
-                <w:rFonts w:ascii="Arial Narrow" w:hAnsi="Arial Narrow"/>
-                <w:noProof/>
-                <w:sz w:val="14"/>
-                <w:szCs w:val="14"/>
-              </w:rPr>
-              <w:fldChar w:fldCharType="end"/>
-            </w:r>
+            <w:fldSimple w:instr=" MERGEFIELD  MesAutuacao  \* MERGEFORMAT ">
+              <w:r>
+                <w:rPr>
+                  <w:rFonts w:ascii="Arial Narrow" w:hAnsi="Arial Narrow"/>
+                  <w:noProof/>
+                  <w:sz w:val="14"/>
+                  <w:szCs w:val="14"/>
+                </w:rPr>
+                <w:t>«MesAutuacao»</w:t>
+              </w:r>
+            </w:fldSimple>
             <w:r>
               <w:rPr>
                 <w:rFonts w:ascii="Arial Narrow" w:hAnsi="Arial Narrow"/>
@@ -2471,33 +2032,17 @@
               </w:rPr>
               <w:t xml:space="preserve"> no ano de </w:t>
             </w:r>
-            <w:r>
-              <w:fldChar w:fldCharType="begin"/>
-            </w:r>
-            <w:r>
-              <w:instrText xml:space="preserve"> MERGEFIELD  AnoAtuacao  \* MERGEFORMAT </w:instrText>
-            </w:r>
-            <w:r>
-              <w:fldChar w:fldCharType="separate"/>
-            </w:r>
-            <w:r>
-              <w:rPr>
-                <w:rFonts w:ascii="Arial Narrow" w:hAnsi="Arial Narrow"/>
-                <w:noProof/>
-                <w:sz w:val="14"/>
-                <w:szCs w:val="14"/>
-              </w:rPr>
-              <w:t>«AnoAtuacao»</w:t>
-            </w:r>
-            <w:r>
-              <w:rPr>
-                <w:rFonts w:ascii="Arial Narrow" w:hAnsi="Arial Narrow"/>
-                <w:noProof/>
-                <w:sz w:val="14"/>
-                <w:szCs w:val="14"/>
-              </w:rPr>
-              <w:fldChar w:fldCharType="end"/>
-            </w:r>
+            <w:fldSimple w:instr=" MERGEFIELD  AnoAtuacao  \* MERGEFORMAT ">
+              <w:r>
+                <w:rPr>
+                  <w:rFonts w:ascii="Arial Narrow" w:hAnsi="Arial Narrow"/>
+                  <w:noProof/>
+                  <w:sz w:val="14"/>
+                  <w:szCs w:val="14"/>
+                </w:rPr>
+                <w:t>«AnoAtuacao»</w:t>
+              </w:r>
+            </w:fldSimple>
             <w:r>
               <w:rPr>
                 <w:rFonts w:ascii="Arial Narrow" w:hAnsi="Arial Narrow"/>
@@ -2578,33 +2123,17 @@
               </w:rPr>
               <w:t xml:space="preserve"> </w:t>
             </w:r>
-            <w:r>
-              <w:fldChar w:fldCharType="begin"/>
-            </w:r>
-            <w:r>
-              <w:instrText xml:space="preserve"> MERGEFIELD  Local  \* MERGEFORMAT </w:instrText>
-            </w:r>
-            <w:r>
-              <w:fldChar w:fldCharType="separate"/>
-            </w:r>
-            <w:r>
-              <w:rPr>
-                <w:rFonts w:ascii="Arial Narrow" w:hAnsi="Arial Narrow"/>
-                <w:noProof/>
-                <w:sz w:val="14"/>
-                <w:szCs w:val="14"/>
-              </w:rPr>
-              <w:t>«Local»</w:t>
-            </w:r>
-            <w:r>
-              <w:rPr>
-                <w:rFonts w:ascii="Arial Narrow" w:hAnsi="Arial Narrow"/>
-                <w:noProof/>
-                <w:sz w:val="14"/>
-                <w:szCs w:val="14"/>
-              </w:rPr>
-              <w:fldChar w:fldCharType="end"/>
-            </w:r>
+            <w:fldSimple w:instr=" MERGEFIELD  Local  \* MERGEFORMAT ">
+              <w:r>
+                <w:rPr>
+                  <w:rFonts w:ascii="Arial Narrow" w:hAnsi="Arial Narrow"/>
+                  <w:noProof/>
+                  <w:sz w:val="14"/>
+                  <w:szCs w:val="14"/>
+                </w:rPr>
+                <w:t>«Local»</w:t>
+              </w:r>
+            </w:fldSimple>
           </w:p>
         </w:tc>
       </w:tr>
@@ -2677,33 +2206,17 @@
               </w:rPr>
               <w:t xml:space="preserve">            E: </w:t>
             </w:r>
-            <w:r>
-              <w:fldChar w:fldCharType="begin"/>
-            </w:r>
-            <w:r>
-              <w:instrText xml:space="preserve"> MERGEFIELD  CoordenadaEasting  \* MERGEFORMAT </w:instrText>
-            </w:r>
-            <w:r>
-              <w:fldChar w:fldCharType="separate"/>
-            </w:r>
-            <w:r>
-              <w:rPr>
-                <w:rFonts w:ascii="Arial Narrow" w:hAnsi="Arial Narrow"/>
-                <w:noProof/>
-                <w:sz w:val="14"/>
-                <w:szCs w:val="14"/>
-              </w:rPr>
-              <w:t>«CoordenadaEasting»</w:t>
-            </w:r>
-            <w:r>
-              <w:rPr>
-                <w:rFonts w:ascii="Arial Narrow" w:hAnsi="Arial Narrow"/>
-                <w:noProof/>
-                <w:sz w:val="14"/>
-                <w:szCs w:val="14"/>
-              </w:rPr>
-              <w:fldChar w:fldCharType="end"/>
-            </w:r>
+            <w:fldSimple w:instr=" MERGEFIELD  CoordenadaEasting  \* MERGEFORMAT ">
+              <w:r>
+                <w:rPr>
+                  <w:rFonts w:ascii="Arial Narrow" w:hAnsi="Arial Narrow"/>
+                  <w:noProof/>
+                  <w:sz w:val="14"/>
+                  <w:szCs w:val="14"/>
+                </w:rPr>
+                <w:t>«CoordenadaEasting»</w:t>
+              </w:r>
+            </w:fldSimple>
             <w:r>
               <w:rPr>
                 <w:rFonts w:ascii="Arial Narrow" w:hAnsi="Arial Narrow"/>
@@ -2712,33 +2225,17 @@
               </w:rPr>
               <w:t xml:space="preserve">       N: </w:t>
             </w:r>
-            <w:r>
-              <w:fldChar w:fldCharType="begin"/>
-            </w:r>
-            <w:r>
-              <w:instrText xml:space="preserve"> MERGEFIELD  CoordenadaNorthing  \* MERGEFORMAT </w:instrText>
-            </w:r>
-            <w:r>
-              <w:fldChar w:fldCharType="separate"/>
-            </w:r>
-            <w:r>
-              <w:rPr>
-                <w:rFonts w:ascii="Arial Narrow" w:hAnsi="Arial Narrow"/>
-                <w:noProof/>
-                <w:sz w:val="14"/>
-                <w:szCs w:val="14"/>
-              </w:rPr>
-              <w:t>«CoordenadaNorthing»</w:t>
-            </w:r>
-            <w:r>
-              <w:rPr>
-                <w:rFonts w:ascii="Arial Narrow" w:hAnsi="Arial Narrow"/>
-                <w:noProof/>
-                <w:sz w:val="14"/>
-                <w:szCs w:val="14"/>
-              </w:rPr>
-              <w:fldChar w:fldCharType="end"/>
-            </w:r>
+            <w:fldSimple w:instr=" MERGEFIELD  CoordenadaNorthing  \* MERGEFORMAT ">
+              <w:r>
+                <w:rPr>
+                  <w:rFonts w:ascii="Arial Narrow" w:hAnsi="Arial Narrow"/>
+                  <w:noProof/>
+                  <w:sz w:val="14"/>
+                  <w:szCs w:val="14"/>
+                </w:rPr>
+                <w:t>«CoordenadaNorthing»</w:t>
+              </w:r>
+            </w:fldSimple>
             <w:r>
               <w:rPr>
                 <w:rFonts w:ascii="Arial Narrow" w:hAnsi="Arial Narrow"/>
@@ -2871,33 +2368,17 @@
               </w:rPr>
               <w:t xml:space="preserve">ARTIGO: </w:t>
             </w:r>
-            <w:r>
-              <w:fldChar w:fldCharType="begin"/>
-            </w:r>
-            <w:r>
-              <w:instrText xml:space="preserve"> MERGEFIELD  EnquadramentoArtigo1  \* MERGEFORMAT </w:instrText>
-            </w:r>
-            <w:r>
-              <w:fldChar w:fldCharType="separate"/>
-            </w:r>
-            <w:r>
-              <w:rPr>
-                <w:rFonts w:ascii="Arial Narrow" w:hAnsi="Arial Narrow"/>
-                <w:noProof/>
-                <w:sz w:val="14"/>
-                <w:szCs w:val="14"/>
-              </w:rPr>
-              <w:t>«EnquadramentoArtigo1»</w:t>
-            </w:r>
-            <w:r>
-              <w:rPr>
-                <w:rFonts w:ascii="Arial Narrow" w:hAnsi="Arial Narrow"/>
-                <w:noProof/>
-                <w:sz w:val="14"/>
-                <w:szCs w:val="14"/>
-              </w:rPr>
-              <w:fldChar w:fldCharType="end"/>
-            </w:r>
+            <w:fldSimple w:instr=" MERGEFIELD  EnquadramentoArtigo1  \* MERGEFORMAT ">
+              <w:r>
+                <w:rPr>
+                  <w:rFonts w:ascii="Arial Narrow" w:hAnsi="Arial Narrow"/>
+                  <w:noProof/>
+                  <w:sz w:val="14"/>
+                  <w:szCs w:val="14"/>
+                </w:rPr>
+                <w:t>«EnquadramentoArtigo1»</w:t>
+              </w:r>
+            </w:fldSimple>
           </w:p>
         </w:tc>
         <w:tc>
@@ -2950,33 +2431,17 @@
               </w:rPr>
               <w:t xml:space="preserve">: </w:t>
             </w:r>
-            <w:r>
-              <w:fldChar w:fldCharType="begin"/>
-            </w:r>
-            <w:r>
-              <w:instrText xml:space="preserve"> MERGEFIELD  EnquadramentoArtigoItemParagrafo1  \* MERGEFORMAT </w:instrText>
-            </w:r>
-            <w:r>
-              <w:fldChar w:fldCharType="separate"/>
-            </w:r>
-            <w:r>
-              <w:rPr>
-                <w:rFonts w:ascii="Arial Narrow" w:hAnsi="Arial Narrow"/>
-                <w:noProof/>
-                <w:sz w:val="14"/>
-                <w:szCs w:val="14"/>
-              </w:rPr>
-              <w:t>«EnquadramentoArtigoItemParagrafo1»</w:t>
-            </w:r>
-            <w:r>
-              <w:rPr>
-                <w:rFonts w:ascii="Arial Narrow" w:hAnsi="Arial Narrow"/>
-                <w:noProof/>
-                <w:sz w:val="14"/>
-                <w:szCs w:val="14"/>
-              </w:rPr>
-              <w:fldChar w:fldCharType="end"/>
-            </w:r>
+            <w:fldSimple w:instr=" MERGEFIELD  EnquadramentoArtigoItemParagrafo1  \* MERGEFORMAT ">
+              <w:r>
+                <w:rPr>
+                  <w:rFonts w:ascii="Arial Narrow" w:hAnsi="Arial Narrow"/>
+                  <w:noProof/>
+                  <w:sz w:val="14"/>
+                  <w:szCs w:val="14"/>
+                </w:rPr>
+                <w:t>«EnquadramentoArtigoItemParagrafo1»</w:t>
+              </w:r>
+            </w:fldSimple>
           </w:p>
         </w:tc>
         <w:tc>
@@ -3019,33 +2484,17 @@
               </w:rPr>
               <w:t xml:space="preserve">COMBINADO COM ARTIGO: </w:t>
             </w:r>
-            <w:r>
-              <w:fldChar w:fldCharType="begin"/>
-            </w:r>
-            <w:r>
-              <w:instrText xml:space="preserve"> MERGEFIELD  EnquadramentoCombinadoArtigo1  \* MERGEFORMAT </w:instrText>
-            </w:r>
-            <w:r>
-              <w:fldChar w:fldCharType="separate"/>
-            </w:r>
-            <w:r>
-              <w:rPr>
-                <w:rFonts w:ascii="Arial Narrow" w:hAnsi="Arial Narrow"/>
-                <w:noProof/>
-                <w:sz w:val="14"/>
-                <w:szCs w:val="14"/>
-              </w:rPr>
-              <w:t>«EnquadramentoCombinadoArtigo1»</w:t>
-            </w:r>
-            <w:r>
-              <w:rPr>
-                <w:rFonts w:ascii="Arial Narrow" w:hAnsi="Arial Narrow"/>
-                <w:noProof/>
-                <w:sz w:val="14"/>
-                <w:szCs w:val="14"/>
-              </w:rPr>
-              <w:fldChar w:fldCharType="end"/>
-            </w:r>
+            <w:fldSimple w:instr=" MERGEFIELD  EnquadramentoCombinadoArtigo1  \* MERGEFORMAT ">
+              <w:r>
+                <w:rPr>
+                  <w:rFonts w:ascii="Arial Narrow" w:hAnsi="Arial Narrow"/>
+                  <w:noProof/>
+                  <w:sz w:val="14"/>
+                  <w:szCs w:val="14"/>
+                </w:rPr>
+                <w:t>«EnquadramentoCombinadoArtigo1»</w:t>
+              </w:r>
+            </w:fldSimple>
           </w:p>
         </w:tc>
         <w:tc>
@@ -3106,33 +2555,17 @@
               </w:rPr>
               <w:t xml:space="preserve">: </w:t>
             </w:r>
-            <w:r>
-              <w:fldChar w:fldCharType="begin"/>
-            </w:r>
-            <w:r>
-              <w:instrText xml:space="preserve"> MERGEFIELD  EnquadramentoCombinadoArtigoItemParagrafo1  \* MERGEFORMAT </w:instrText>
-            </w:r>
-            <w:r>
-              <w:fldChar w:fldCharType="separate"/>
-            </w:r>
-            <w:r>
-              <w:rPr>
-                <w:rFonts w:ascii="Arial Narrow" w:hAnsi="Arial Narrow"/>
-                <w:noProof/>
-                <w:sz w:val="14"/>
-                <w:szCs w:val="14"/>
-              </w:rPr>
-              <w:t>«EnquadramentoCombinadoArtigoItemParagraf»</w:t>
-            </w:r>
-            <w:r>
-              <w:rPr>
-                <w:rFonts w:ascii="Arial Narrow" w:hAnsi="Arial Narrow"/>
-                <w:noProof/>
-                <w:sz w:val="14"/>
-                <w:szCs w:val="14"/>
-              </w:rPr>
-              <w:fldChar w:fldCharType="end"/>
-            </w:r>
+            <w:fldSimple w:instr=" MERGEFIELD  EnquadramentoCombinadoArtigoItemParagrafo1  \* MERGEFORMAT ">
+              <w:r>
+                <w:rPr>
+                  <w:rFonts w:ascii="Arial Narrow" w:hAnsi="Arial Narrow"/>
+                  <w:noProof/>
+                  <w:sz w:val="14"/>
+                  <w:szCs w:val="14"/>
+                </w:rPr>
+                <w:t>«EnquadramentoCombinadoArtigoItemParagraf»</w:t>
+              </w:r>
+            </w:fldSimple>
           </w:p>
         </w:tc>
       </w:tr>
@@ -3211,33 +2644,17 @@
               </w:rPr>
               <w:t xml:space="preserve"> </w:t>
             </w:r>
-            <w:r>
-              <w:fldChar w:fldCharType="begin"/>
-            </w:r>
-            <w:r>
-              <w:instrText xml:space="preserve"> MERGEFIELD  EnquadramentoCitarNormaLegal1  \* MERGEFORMAT </w:instrText>
-            </w:r>
-            <w:r>
-              <w:fldChar w:fldCharType="separate"/>
-            </w:r>
-            <w:r>
-              <w:rPr>
-                <w:rFonts w:ascii="Arial Narrow" w:hAnsi="Arial Narrow"/>
-                <w:noProof/>
-                <w:sz w:val="14"/>
-                <w:szCs w:val="14"/>
-              </w:rPr>
-              <w:t>«EnquadramentoCitarNormaLegal1»</w:t>
-            </w:r>
-            <w:r>
-              <w:rPr>
-                <w:rFonts w:ascii="Arial Narrow" w:hAnsi="Arial Narrow"/>
-                <w:noProof/>
-                <w:sz w:val="14"/>
-                <w:szCs w:val="14"/>
-              </w:rPr>
-              <w:fldChar w:fldCharType="end"/>
-            </w:r>
+            <w:fldSimple w:instr=" MERGEFIELD  EnquadramentoCitarNormaLegal1  \* MERGEFORMAT ">
+              <w:r>
+                <w:rPr>
+                  <w:rFonts w:ascii="Arial Narrow" w:hAnsi="Arial Narrow"/>
+                  <w:noProof/>
+                  <w:sz w:val="14"/>
+                  <w:szCs w:val="14"/>
+                </w:rPr>
+                <w:t>«EnquadramentoCitarNormaLegal1»</w:t>
+              </w:r>
+            </w:fldSimple>
           </w:p>
         </w:tc>
       </w:tr>
@@ -3300,33 +2717,17 @@
               </w:rPr>
               <w:t xml:space="preserve">ARTIGO: </w:t>
             </w:r>
-            <w:r>
-              <w:fldChar w:fldCharType="begin"/>
-            </w:r>
-            <w:r>
-              <w:instrText xml:space="preserve"> MERGEFIELD  EnquadramentoArtigo2  \* MERGEFORMAT </w:instrText>
-            </w:r>
-            <w:r>
-              <w:fldChar w:fldCharType="separate"/>
-            </w:r>
-            <w:r>
-              <w:rPr>
-                <w:rFonts w:ascii="Arial Narrow" w:hAnsi="Arial Narrow"/>
-                <w:noProof/>
-                <w:sz w:val="14"/>
-                <w:szCs w:val="14"/>
-              </w:rPr>
-              <w:t>«EnquadramentoArtigo2»</w:t>
-            </w:r>
-            <w:r>
-              <w:rPr>
-                <w:rFonts w:ascii="Arial Narrow" w:hAnsi="Arial Narrow"/>
-                <w:noProof/>
-                <w:sz w:val="14"/>
-                <w:szCs w:val="14"/>
-              </w:rPr>
-              <w:fldChar w:fldCharType="end"/>
-            </w:r>
+            <w:fldSimple w:instr=" MERGEFIELD  EnquadramentoArtigo2  \* MERGEFORMAT ">
+              <w:r>
+                <w:rPr>
+                  <w:rFonts w:ascii="Arial Narrow" w:hAnsi="Arial Narrow"/>
+                  <w:noProof/>
+                  <w:sz w:val="14"/>
+                  <w:szCs w:val="14"/>
+                </w:rPr>
+                <w:t>«EnquadramentoArtigo2»</w:t>
+              </w:r>
+            </w:fldSimple>
           </w:p>
         </w:tc>
         <w:tc>
@@ -3378,33 +2779,17 @@
               </w:rPr>
               <w:t xml:space="preserve">: </w:t>
             </w:r>
-            <w:r>
-              <w:fldChar w:fldCharType="begin"/>
-            </w:r>
-            <w:r>
-              <w:instrText xml:space="preserve"> MERGEFIELD  EnquadramentoArtigoItemParagrafo2  \* MERGEFORMAT </w:instrText>
-            </w:r>
-            <w:r>
-              <w:fldChar w:fldCharType="separate"/>
-            </w:r>
-            <w:r>
-              <w:rPr>
-                <w:rFonts w:ascii="Arial Narrow" w:hAnsi="Arial Narrow"/>
-                <w:noProof/>
-                <w:sz w:val="14"/>
-                <w:szCs w:val="14"/>
-              </w:rPr>
-              <w:t>«EnquadramentoArtigoItemParagrafo2»</w:t>
-            </w:r>
-            <w:r>
-              <w:rPr>
-                <w:rFonts w:ascii="Arial Narrow" w:hAnsi="Arial Narrow"/>
-                <w:noProof/>
-                <w:sz w:val="14"/>
-                <w:szCs w:val="14"/>
-              </w:rPr>
-              <w:fldChar w:fldCharType="end"/>
-            </w:r>
+            <w:fldSimple w:instr=" MERGEFIELD  EnquadramentoArtigoItemParagrafo2  \* MERGEFORMAT ">
+              <w:r>
+                <w:rPr>
+                  <w:rFonts w:ascii="Arial Narrow" w:hAnsi="Arial Narrow"/>
+                  <w:noProof/>
+                  <w:sz w:val="14"/>
+                  <w:szCs w:val="14"/>
+                </w:rPr>
+                <w:t>«EnquadramentoArtigoItemParagrafo2»</w:t>
+              </w:r>
+            </w:fldSimple>
           </w:p>
         </w:tc>
         <w:tc>
@@ -3446,33 +2831,17 @@
               </w:rPr>
               <w:t xml:space="preserve">COMBINADO COM ARTIGO: </w:t>
             </w:r>
-            <w:r>
-              <w:fldChar w:fldCharType="begin"/>
-            </w:r>
-            <w:r>
-              <w:instrText xml:space="preserve"> MERGEFIELD  EnquadramentoCombinadoArtigo2  \* MERGEFORMAT </w:instrText>
-            </w:r>
-            <w:r>
-              <w:fldChar w:fldCharType="separate"/>
-            </w:r>
-            <w:r>
-              <w:rPr>
-                <w:rFonts w:ascii="Arial Narrow" w:hAnsi="Arial Narrow"/>
-                <w:noProof/>
-                <w:sz w:val="14"/>
-                <w:szCs w:val="14"/>
-              </w:rPr>
-              <w:t>«EnquadramentoCombinadoArtigo2»</w:t>
-            </w:r>
-            <w:r>
-              <w:rPr>
-                <w:rFonts w:ascii="Arial Narrow" w:hAnsi="Arial Narrow"/>
-                <w:noProof/>
-                <w:sz w:val="14"/>
-                <w:szCs w:val="14"/>
-              </w:rPr>
-              <w:fldChar w:fldCharType="end"/>
-            </w:r>
+            <w:fldSimple w:instr=" MERGEFIELD  EnquadramentoCombinadoArtigo2  \* MERGEFORMAT ">
+              <w:r>
+                <w:rPr>
+                  <w:rFonts w:ascii="Arial Narrow" w:hAnsi="Arial Narrow"/>
+                  <w:noProof/>
+                  <w:sz w:val="14"/>
+                  <w:szCs w:val="14"/>
+                </w:rPr>
+                <w:t>«EnquadramentoCombinadoArtigo2»</w:t>
+              </w:r>
+            </w:fldSimple>
           </w:p>
         </w:tc>
         <w:tc>
@@ -3522,33 +2891,17 @@
               </w:rPr>
               <w:t xml:space="preserve">: </w:t>
             </w:r>
-            <w:r>
-              <w:fldChar w:fldCharType="begin"/>
-            </w:r>
-            <w:r>
-              <w:instrText xml:space="preserve"> MERGEFIELD  EnquadramentoCombinadoArtigoItemParagrafo2  \* MERGEFORMAT </w:instrText>
-            </w:r>
-            <w:r>
-              <w:fldChar w:fldCharType="separate"/>
-            </w:r>
-            <w:r>
-              <w:rPr>
-                <w:rFonts w:ascii="Arial Narrow" w:hAnsi="Arial Narrow"/>
-                <w:noProof/>
-                <w:sz w:val="14"/>
-                <w:szCs w:val="14"/>
-              </w:rPr>
-              <w:t>«EnquadramentoCombinadoArtigoItemParagraf»</w:t>
-            </w:r>
-            <w:r>
-              <w:rPr>
-                <w:rFonts w:ascii="Arial Narrow" w:hAnsi="Arial Narrow"/>
-                <w:noProof/>
-                <w:sz w:val="14"/>
-                <w:szCs w:val="14"/>
-              </w:rPr>
-              <w:fldChar w:fldCharType="end"/>
-            </w:r>
+            <w:fldSimple w:instr=" MERGEFIELD  EnquadramentoCombinadoArtigoItemParagrafo2  \* MERGEFORMAT ">
+              <w:r>
+                <w:rPr>
+                  <w:rFonts w:ascii="Arial Narrow" w:hAnsi="Arial Narrow"/>
+                  <w:noProof/>
+                  <w:sz w:val="14"/>
+                  <w:szCs w:val="14"/>
+                </w:rPr>
+                <w:t>«EnquadramentoCombinadoArtigoItemParagraf»</w:t>
+              </w:r>
+            </w:fldSimple>
           </w:p>
         </w:tc>
       </w:tr>
@@ -3626,33 +2979,17 @@
               </w:rPr>
               <w:t xml:space="preserve"> </w:t>
             </w:r>
-            <w:r>
-              <w:fldChar w:fldCharType="begin"/>
-            </w:r>
-            <w:r>
-              <w:instrText xml:space="preserve"> MERGEFIELD  EnquadramentoCitarNormaLegal2  \* MERGEFORMAT </w:instrText>
-            </w:r>
-            <w:r>
-              <w:fldChar w:fldCharType="separate"/>
-            </w:r>
-            <w:r>
-              <w:rPr>
-                <w:rFonts w:ascii="Arial Narrow" w:hAnsi="Arial Narrow"/>
-                <w:noProof/>
-                <w:sz w:val="14"/>
-                <w:szCs w:val="14"/>
-              </w:rPr>
-              <w:t>«EnquadramentoCitarNormaLegal2»</w:t>
-            </w:r>
-            <w:r>
-              <w:rPr>
-                <w:rFonts w:ascii="Arial Narrow" w:hAnsi="Arial Narrow"/>
-                <w:noProof/>
-                <w:sz w:val="14"/>
-                <w:szCs w:val="14"/>
-              </w:rPr>
-              <w:fldChar w:fldCharType="end"/>
-            </w:r>
+            <w:fldSimple w:instr=" MERGEFIELD  EnquadramentoCitarNormaLegal2  \* MERGEFORMAT ">
+              <w:r>
+                <w:rPr>
+                  <w:rFonts w:ascii="Arial Narrow" w:hAnsi="Arial Narrow"/>
+                  <w:noProof/>
+                  <w:sz w:val="14"/>
+                  <w:szCs w:val="14"/>
+                </w:rPr>
+                <w:t>«EnquadramentoCitarNormaLegal2»</w:t>
+              </w:r>
+            </w:fldSimple>
           </w:p>
         </w:tc>
       </w:tr>
@@ -3715,33 +3052,17 @@
               </w:rPr>
               <w:t xml:space="preserve">ARTIGO: </w:t>
             </w:r>
-            <w:r>
-              <w:fldChar w:fldCharType="begin"/>
-            </w:r>
-            <w:r>
-              <w:instrText xml:space="preserve"> MERGEFIELD  EnquadramentoArtigo3  \* MERGEFORMAT </w:instrText>
-            </w:r>
-            <w:r>
-              <w:fldChar w:fldCharType="separate"/>
-            </w:r>
-            <w:r>
-              <w:rPr>
-                <w:rFonts w:ascii="Arial Narrow" w:hAnsi="Arial Narrow"/>
-                <w:noProof/>
-                <w:sz w:val="14"/>
-                <w:szCs w:val="14"/>
-              </w:rPr>
-              <w:t>«EnquadramentoArtigo3»</w:t>
-            </w:r>
-            <w:r>
-              <w:rPr>
-                <w:rFonts w:ascii="Arial Narrow" w:hAnsi="Arial Narrow"/>
-                <w:noProof/>
-                <w:sz w:val="14"/>
-                <w:szCs w:val="14"/>
-              </w:rPr>
-              <w:fldChar w:fldCharType="end"/>
-            </w:r>
+            <w:fldSimple w:instr=" MERGEFIELD  EnquadramentoArtigo3  \* MERGEFORMAT ">
+              <w:r>
+                <w:rPr>
+                  <w:rFonts w:ascii="Arial Narrow" w:hAnsi="Arial Narrow"/>
+                  <w:noProof/>
+                  <w:sz w:val="14"/>
+                  <w:szCs w:val="14"/>
+                </w:rPr>
+                <w:t>«EnquadramentoArtigo3»</w:t>
+              </w:r>
+            </w:fldSimple>
           </w:p>
         </w:tc>
         <w:tc>
@@ -3793,33 +3114,17 @@
               </w:rPr>
               <w:t xml:space="preserve">: </w:t>
             </w:r>
-            <w:r>
-              <w:fldChar w:fldCharType="begin"/>
-            </w:r>
-            <w:r>
-              <w:instrText xml:space="preserve"> MERGEFIELD  EnquadramentoArtigoItemParagrafo3  \* MERGEFORMAT </w:instrText>
-            </w:r>
-            <w:r>
-              <w:fldChar w:fldCharType="separate"/>
-            </w:r>
-            <w:r>
-              <w:rPr>
-                <w:rFonts w:ascii="Arial Narrow" w:hAnsi="Arial Narrow"/>
-                <w:noProof/>
-                <w:sz w:val="14"/>
-                <w:szCs w:val="14"/>
-              </w:rPr>
-              <w:t>«EnquadramentoArtigoItemParagrafo3»</w:t>
-            </w:r>
-            <w:r>
-              <w:rPr>
-                <w:rFonts w:ascii="Arial Narrow" w:hAnsi="Arial Narrow"/>
-                <w:noProof/>
-                <w:sz w:val="14"/>
-                <w:szCs w:val="14"/>
-              </w:rPr>
-              <w:fldChar w:fldCharType="end"/>
-            </w:r>
+            <w:fldSimple w:instr=" MERGEFIELD  EnquadramentoArtigoItemParagrafo3  \* MERGEFORMAT ">
+              <w:r>
+                <w:rPr>
+                  <w:rFonts w:ascii="Arial Narrow" w:hAnsi="Arial Narrow"/>
+                  <w:noProof/>
+                  <w:sz w:val="14"/>
+                  <w:szCs w:val="14"/>
+                </w:rPr>
+                <w:t>«EnquadramentoArtigoItemParagrafo3»</w:t>
+              </w:r>
+            </w:fldSimple>
           </w:p>
         </w:tc>
         <w:tc>
@@ -3861,33 +3166,17 @@
               </w:rPr>
               <w:t xml:space="preserve">COMBINADO COM ARTIGO: </w:t>
             </w:r>
-            <w:r>
-              <w:fldChar w:fldCharType="begin"/>
-            </w:r>
-            <w:r>
-              <w:instrText xml:space="preserve"> MERGEFIELD  EnquadramentoCombinadoArtigo3  \* MERGEFORMAT </w:instrText>
-            </w:r>
-            <w:r>
-              <w:fldChar w:fldCharType="separate"/>
-            </w:r>
-            <w:r>
-              <w:rPr>
-                <w:rFonts w:ascii="Arial Narrow" w:hAnsi="Arial Narrow"/>
-                <w:noProof/>
-                <w:sz w:val="14"/>
-                <w:szCs w:val="14"/>
-              </w:rPr>
-              <w:t>«EnquadramentoCombinadoArtigo3»</w:t>
-            </w:r>
-            <w:r>
-              <w:rPr>
-                <w:rFonts w:ascii="Arial Narrow" w:hAnsi="Arial Narrow"/>
-                <w:noProof/>
-                <w:sz w:val="14"/>
-                <w:szCs w:val="14"/>
-              </w:rPr>
-              <w:fldChar w:fldCharType="end"/>
-            </w:r>
+            <w:fldSimple w:instr=" MERGEFIELD  EnquadramentoCombinadoArtigo3  \* MERGEFORMAT ">
+              <w:r>
+                <w:rPr>
+                  <w:rFonts w:ascii="Arial Narrow" w:hAnsi="Arial Narrow"/>
+                  <w:noProof/>
+                  <w:sz w:val="14"/>
+                  <w:szCs w:val="14"/>
+                </w:rPr>
+                <w:t>«EnquadramentoCombinadoArtigo3»</w:t>
+              </w:r>
+            </w:fldSimple>
           </w:p>
         </w:tc>
         <w:tc>
@@ -3937,33 +3226,17 @@
               </w:rPr>
               <w:t xml:space="preserve">: </w:t>
             </w:r>
-            <w:r>
-              <w:fldChar w:fldCharType="begin"/>
-            </w:r>
-            <w:r>
-              <w:instrText xml:space="preserve"> MERGEFIELD  EnquadramentoCombinadoArtigoItemParagrafo3  \* MERGEFORMAT </w:instrText>
-            </w:r>
-            <w:r>
-              <w:fldChar w:fldCharType="separate"/>
-            </w:r>
-            <w:r>
-              <w:rPr>
-                <w:rFonts w:ascii="Arial Narrow" w:hAnsi="Arial Narrow"/>
-                <w:noProof/>
-                <w:sz w:val="14"/>
-                <w:szCs w:val="14"/>
-              </w:rPr>
-              <w:t>«EnquadramentoCombinadoArtigoItemParagraf»</w:t>
-            </w:r>
-            <w:r>
-              <w:rPr>
-                <w:rFonts w:ascii="Arial Narrow" w:hAnsi="Arial Narrow"/>
-                <w:noProof/>
-                <w:sz w:val="14"/>
-                <w:szCs w:val="14"/>
-              </w:rPr>
-              <w:fldChar w:fldCharType="end"/>
-            </w:r>
+            <w:fldSimple w:instr=" MERGEFIELD  EnquadramentoCombinadoArtigoItemParagrafo3  \* MERGEFORMAT ">
+              <w:r>
+                <w:rPr>
+                  <w:rFonts w:ascii="Arial Narrow" w:hAnsi="Arial Narrow"/>
+                  <w:noProof/>
+                  <w:sz w:val="14"/>
+                  <w:szCs w:val="14"/>
+                </w:rPr>
+                <w:t>«EnquadramentoCombinadoArtigoItemParagraf»</w:t>
+              </w:r>
+            </w:fldSimple>
           </w:p>
         </w:tc>
       </w:tr>
@@ -4041,33 +3314,17 @@
               </w:rPr>
               <w:t xml:space="preserve"> </w:t>
             </w:r>
-            <w:r>
-              <w:fldChar w:fldCharType="begin"/>
-            </w:r>
-            <w:r>
-              <w:instrText xml:space="preserve"> MERGEFIELD  EnquadramentoCitarNormaLegal3  \* MERGEFORMAT </w:instrText>
-            </w:r>
-            <w:r>
-              <w:fldChar w:fldCharType="separate"/>
-            </w:r>
-            <w:r>
-              <w:rPr>
-                <w:rFonts w:ascii="Arial Narrow" w:hAnsi="Arial Narrow"/>
-                <w:noProof/>
-                <w:sz w:val="14"/>
-                <w:szCs w:val="14"/>
-              </w:rPr>
-              <w:t>«EnquadramentoCitarNormaLegal3»</w:t>
-            </w:r>
-            <w:r>
-              <w:rPr>
-                <w:rFonts w:ascii="Arial Narrow" w:hAnsi="Arial Narrow"/>
-                <w:noProof/>
-                <w:sz w:val="14"/>
-                <w:szCs w:val="14"/>
-              </w:rPr>
-              <w:fldChar w:fldCharType="end"/>
-            </w:r>
+            <w:fldSimple w:instr=" MERGEFIELD  EnquadramentoCitarNormaLegal3  \* MERGEFORMAT ">
+              <w:r>
+                <w:rPr>
+                  <w:rFonts w:ascii="Arial Narrow" w:hAnsi="Arial Narrow"/>
+                  <w:noProof/>
+                  <w:sz w:val="14"/>
+                  <w:szCs w:val="14"/>
+                </w:rPr>
+                <w:t>«EnquadramentoCitarNormaLegal3»</w:t>
+              </w:r>
+            </w:fldSimple>
           </w:p>
         </w:tc>
       </w:tr>
@@ -4190,33 +3447,17 @@
               </w:rPr>
               <w:t xml:space="preserve">S) SEGUINTE(S) OCORRÊNCIA(S): </w:t>
             </w:r>
-            <w:r>
-              <w:fldChar w:fldCharType="begin"/>
-            </w:r>
-            <w:r>
-              <w:instrText xml:space="preserve"> MERGEFIELD  DescricaoInfracao  \* MERGEFORMAT </w:instrText>
-            </w:r>
-            <w:r>
-              <w:fldChar w:fldCharType="separate"/>
-            </w:r>
-            <w:r>
-              <w:rPr>
-                <w:rFonts w:ascii="Arial Narrow" w:hAnsi="Arial Narrow"/>
-                <w:noProof/>
-                <w:sz w:val="14"/>
-                <w:szCs w:val="16"/>
-              </w:rPr>
-              <w:t>«DescricaoInfracao»</w:t>
-            </w:r>
-            <w:r>
-              <w:rPr>
-                <w:rFonts w:ascii="Arial Narrow" w:hAnsi="Arial Narrow"/>
-                <w:noProof/>
-                <w:sz w:val="14"/>
-                <w:szCs w:val="16"/>
-              </w:rPr>
-              <w:fldChar w:fldCharType="end"/>
-            </w:r>
+            <w:fldSimple w:instr=" MERGEFIELD  DescricaoInfracao  \* MERGEFORMAT ">
+              <w:r>
+                <w:rPr>
+                  <w:rFonts w:ascii="Arial Narrow" w:hAnsi="Arial Narrow"/>
+                  <w:noProof/>
+                  <w:sz w:val="14"/>
+                  <w:szCs w:val="16"/>
+                </w:rPr>
+                <w:t>«DescricaoInfracao»</w:t>
+              </w:r>
+            </w:fldSimple>
           </w:p>
         </w:tc>
       </w:tr>
@@ -4426,33 +3667,17 @@
               </w:rPr>
               <w:t xml:space="preserve"> </w:t>
             </w:r>
-            <w:r>
-              <w:fldChar w:fldCharType="begin"/>
-            </w:r>
-            <w:r>
-              <w:instrText xml:space="preserve"> MERGEFIELD  CodigoReceita  \* MERGEFORMAT </w:instrText>
-            </w:r>
-            <w:r>
-              <w:fldChar w:fldCharType="separate"/>
-            </w:r>
-            <w:r>
-              <w:rPr>
-                <w:rFonts w:ascii="Arial Narrow" w:hAnsi="Arial Narrow"/>
-                <w:noProof/>
-                <w:sz w:val="14"/>
-                <w:szCs w:val="16"/>
-              </w:rPr>
-              <w:t>«CodigoReceita»</w:t>
-            </w:r>
-            <w:r>
-              <w:rPr>
-                <w:rFonts w:ascii="Arial Narrow" w:hAnsi="Arial Narrow"/>
-                <w:noProof/>
-                <w:sz w:val="14"/>
-                <w:szCs w:val="16"/>
-              </w:rPr>
-              <w:fldChar w:fldCharType="end"/>
-            </w:r>
+            <w:fldSimple w:instr=" MERGEFIELD  CodigoReceita  \* MERGEFORMAT ">
+              <w:r>
+                <w:rPr>
+                  <w:rFonts w:ascii="Arial Narrow" w:hAnsi="Arial Narrow"/>
+                  <w:noProof/>
+                  <w:sz w:val="14"/>
+                  <w:szCs w:val="16"/>
+                </w:rPr>
+                <w:t>«CodigoReceita»</w:t>
+              </w:r>
+            </w:fldSimple>
           </w:p>
         </w:tc>
       </w:tr>
@@ -4850,33 +4075,17 @@
               </w:rPr>
               <w:t xml:space="preserve"> </w:t>
             </w:r>
-            <w:r>
-              <w:fldChar w:fldCharType="begin"/>
-            </w:r>
-            <w:r>
-              <w:instrText xml:space="preserve"> MERGEFIELD  DescreverApreensao  \* MERGEFORMAT </w:instrText>
-            </w:r>
-            <w:r>
-              <w:fldChar w:fldCharType="separate"/>
-            </w:r>
-            <w:r>
-              <w:rPr>
-                <w:rFonts w:ascii="Arial Narrow" w:hAnsi="Arial Narrow"/>
-                <w:noProof/>
-                <w:sz w:val="14"/>
-                <w:szCs w:val="16"/>
-              </w:rPr>
-              <w:t>«DescreverApreensao»</w:t>
-            </w:r>
-            <w:r>
-              <w:rPr>
-                <w:rFonts w:ascii="Arial Narrow" w:hAnsi="Arial Narrow"/>
-                <w:noProof/>
-                <w:sz w:val="14"/>
-                <w:szCs w:val="16"/>
-              </w:rPr>
-              <w:fldChar w:fldCharType="end"/>
-            </w:r>
+            <w:fldSimple w:instr=" MERGEFIELD  DescreverApreensao  \* MERGEFORMAT ">
+              <w:r>
+                <w:rPr>
+                  <w:rFonts w:ascii="Arial Narrow" w:hAnsi="Arial Narrow"/>
+                  <w:noProof/>
+                  <w:sz w:val="14"/>
+                  <w:szCs w:val="16"/>
+                </w:rPr>
+                <w:t>«DescreverApreensao»</w:t>
+              </w:r>
+            </w:fldSimple>
           </w:p>
         </w:tc>
       </w:tr>
@@ -4963,33 +4172,17 @@
               </w:rPr>
               <w:t xml:space="preserve"> </w:t>
             </w:r>
-            <w:r>
-              <w:fldChar w:fldCharType="begin"/>
-            </w:r>
-            <w:r>
-              <w:instrText xml:space="preserve"> MERGEFIELD  ValorBemProdutoArbitrado  \* MERGEFORMAT </w:instrText>
-            </w:r>
-            <w:r>
-              <w:fldChar w:fldCharType="separate"/>
-            </w:r>
-            <w:r>
-              <w:rPr>
-                <w:rFonts w:ascii="Arial Narrow" w:hAnsi="Arial Narrow"/>
-                <w:noProof/>
-                <w:sz w:val="14"/>
-                <w:szCs w:val="16"/>
-              </w:rPr>
-              <w:t>«ValorBemProdutoArbitrado»</w:t>
-            </w:r>
-            <w:r>
-              <w:rPr>
-                <w:rFonts w:ascii="Arial Narrow" w:hAnsi="Arial Narrow"/>
-                <w:noProof/>
-                <w:sz w:val="14"/>
-                <w:szCs w:val="16"/>
-              </w:rPr>
-              <w:fldChar w:fldCharType="end"/>
-            </w:r>
+            <w:fldSimple w:instr=" MERGEFIELD  ValorBemProdutoArbitrado  \* MERGEFORMAT ">
+              <w:r>
+                <w:rPr>
+                  <w:rFonts w:ascii="Arial Narrow" w:hAnsi="Arial Narrow"/>
+                  <w:noProof/>
+                  <w:sz w:val="14"/>
+                  <w:szCs w:val="16"/>
+                </w:rPr>
+                <w:t>«ValorBemProdutoArbitrado»</w:t>
+              </w:r>
+            </w:fldSimple>
             <w:r>
               <w:rPr>
                 <w:rFonts w:ascii="Arial Narrow" w:hAnsi="Arial Narrow"/>
@@ -4998,33 +4191,17 @@
               </w:rPr>
               <w:t xml:space="preserve">, ( </w:t>
             </w:r>
-            <w:r>
-              <w:fldChar w:fldCharType="begin"/>
-            </w:r>
-            <w:r>
-              <w:instrText xml:space="preserve"> MERGEFIELD  ValorBemPorExtenso  \* MERGEFORMAT </w:instrText>
-            </w:r>
-            <w:r>
-              <w:fldChar w:fldCharType="separate"/>
-            </w:r>
-            <w:r>
-              <w:rPr>
-                <w:rFonts w:ascii="Arial Narrow" w:hAnsi="Arial Narrow"/>
-                <w:noProof/>
-                <w:sz w:val="14"/>
-                <w:szCs w:val="16"/>
-              </w:rPr>
-              <w:t>«ValorBemPorExtenso»</w:t>
-            </w:r>
-            <w:r>
-              <w:rPr>
-                <w:rFonts w:ascii="Arial Narrow" w:hAnsi="Arial Narrow"/>
-                <w:noProof/>
-                <w:sz w:val="14"/>
-                <w:szCs w:val="16"/>
-              </w:rPr>
-              <w:fldChar w:fldCharType="end"/>
-            </w:r>
+            <w:fldSimple w:instr=" MERGEFIELD  ValorBemPorExtenso  \* MERGEFORMAT ">
+              <w:r>
+                <w:rPr>
+                  <w:rFonts w:ascii="Arial Narrow" w:hAnsi="Arial Narrow"/>
+                  <w:noProof/>
+                  <w:sz w:val="14"/>
+                  <w:szCs w:val="16"/>
+                </w:rPr>
+                <w:t>«ValorBemPorExtenso»</w:t>
+              </w:r>
+            </w:fldSimple>
             <w:r>
               <w:rPr>
                 <w:rFonts w:ascii="Arial Narrow" w:hAnsi="Arial Narrow"/>
@@ -5075,33 +4252,17 @@
               </w:rPr>
               <w:t xml:space="preserve"> </w:t>
             </w:r>
-            <w:r>
-              <w:fldChar w:fldCharType="begin"/>
-            </w:r>
-            <w:r>
-              <w:instrText xml:space="preserve"> MERGEFIELD  DepositarioLogradouro  \* MERGEFORMAT </w:instrText>
-            </w:r>
-            <w:r>
-              <w:fldChar w:fldCharType="separate"/>
-            </w:r>
-            <w:r>
-              <w:rPr>
-                <w:rFonts w:ascii="Arial Narrow" w:hAnsi="Arial Narrow"/>
-                <w:noProof/>
-                <w:sz w:val="14"/>
-                <w:szCs w:val="16"/>
-              </w:rPr>
-              <w:t>«DepositarioLogradouro»</w:t>
-            </w:r>
-            <w:r>
-              <w:rPr>
-                <w:rFonts w:ascii="Arial Narrow" w:hAnsi="Arial Narrow"/>
-                <w:noProof/>
-                <w:sz w:val="14"/>
-                <w:szCs w:val="16"/>
-              </w:rPr>
-              <w:fldChar w:fldCharType="end"/>
-            </w:r>
+            <w:fldSimple w:instr=" MERGEFIELD  DepositarioLogradouro  \* MERGEFORMAT ">
+              <w:r>
+                <w:rPr>
+                  <w:rFonts w:ascii="Arial Narrow" w:hAnsi="Arial Narrow"/>
+                  <w:noProof/>
+                  <w:sz w:val="14"/>
+                  <w:szCs w:val="16"/>
+                </w:rPr>
+                <w:t>«DepositarioLogradouro»</w:t>
+              </w:r>
+            </w:fldSimple>
             <w:r>
               <w:rPr>
                 <w:rFonts w:ascii="Arial Narrow" w:hAnsi="Arial Narrow"/>
@@ -5118,33 +4279,17 @@
               </w:rPr>
               <w:t xml:space="preserve"> </w:t>
             </w:r>
-            <w:r>
-              <w:fldChar w:fldCharType="begin"/>
-            </w:r>
-            <w:r>
-              <w:instrText xml:space="preserve"> MERGEFIELD  DepositarioBairro  \* MERGEFORMAT </w:instrText>
-            </w:r>
-            <w:r>
-              <w:fldChar w:fldCharType="separate"/>
-            </w:r>
-            <w:r>
-              <w:rPr>
-                <w:rFonts w:ascii="Arial Narrow" w:hAnsi="Arial Narrow"/>
-                <w:noProof/>
-                <w:sz w:val="14"/>
-                <w:szCs w:val="16"/>
-              </w:rPr>
-              <w:t>«DepositarioBairro»</w:t>
-            </w:r>
-            <w:r>
-              <w:rPr>
-                <w:rFonts w:ascii="Arial Narrow" w:hAnsi="Arial Narrow"/>
-                <w:noProof/>
-                <w:sz w:val="14"/>
-                <w:szCs w:val="16"/>
-              </w:rPr>
-              <w:fldChar w:fldCharType="end"/>
-            </w:r>
+            <w:fldSimple w:instr=" MERGEFIELD  DepositarioBairro  \* MERGEFORMAT ">
+              <w:r>
+                <w:rPr>
+                  <w:rFonts w:ascii="Arial Narrow" w:hAnsi="Arial Narrow"/>
+                  <w:noProof/>
+                  <w:sz w:val="14"/>
+                  <w:szCs w:val="16"/>
+                </w:rPr>
+                <w:t>«DepositarioBairro»</w:t>
+              </w:r>
+            </w:fldSimple>
             <w:r>
               <w:rPr>
                 <w:rFonts w:ascii="Arial Narrow" w:hAnsi="Arial Narrow"/>
@@ -5161,33 +4306,17 @@
               </w:rPr>
               <w:t xml:space="preserve"> </w:t>
             </w:r>
-            <w:r>
-              <w:fldChar w:fldCharType="begin"/>
-            </w:r>
-            <w:r>
-              <w:instrText xml:space="preserve"> MERGEFIELD  DepositarioDistrito  \* MERGEFORMAT </w:instrText>
-            </w:r>
-            <w:r>
-              <w:fldChar w:fldCharType="separate"/>
-            </w:r>
-            <w:r>
-              <w:rPr>
-                <w:rFonts w:ascii="Arial Narrow" w:hAnsi="Arial Narrow"/>
-                <w:noProof/>
-                <w:sz w:val="14"/>
-                <w:szCs w:val="16"/>
-              </w:rPr>
-              <w:t>«DepositarioDistrito»</w:t>
-            </w:r>
-            <w:r>
-              <w:rPr>
-                <w:rFonts w:ascii="Arial Narrow" w:hAnsi="Arial Narrow"/>
-                <w:noProof/>
-                <w:sz w:val="14"/>
-                <w:szCs w:val="16"/>
-              </w:rPr>
-              <w:fldChar w:fldCharType="end"/>
-            </w:r>
+            <w:fldSimple w:instr=" MERGEFIELD  DepositarioDistrito  \* MERGEFORMAT ">
+              <w:r>
+                <w:rPr>
+                  <w:rFonts w:ascii="Arial Narrow" w:hAnsi="Arial Narrow"/>
+                  <w:noProof/>
+                  <w:sz w:val="14"/>
+                  <w:szCs w:val="16"/>
+                </w:rPr>
+                <w:t>«DepositarioDistrito»</w:t>
+              </w:r>
+            </w:fldSimple>
             <w:r>
               <w:rPr>
                 <w:rFonts w:ascii="Arial Narrow" w:hAnsi="Arial Narrow"/>
@@ -5204,33 +4333,17 @@
               </w:rPr>
               <w:t xml:space="preserve"> </w:t>
             </w:r>
-            <w:r>
-              <w:fldChar w:fldCharType="begin"/>
-            </w:r>
-            <w:r>
-              <w:instrText xml:space="preserve"> MERGEFIELD  DepositarioMunicipio  \* MERGEFORMAT </w:instrText>
-            </w:r>
-            <w:r>
-              <w:fldChar w:fldCharType="separate"/>
-            </w:r>
-            <w:r>
-              <w:rPr>
-                <w:rFonts w:ascii="Arial Narrow" w:hAnsi="Arial Narrow"/>
-                <w:noProof/>
-                <w:sz w:val="14"/>
-                <w:szCs w:val="16"/>
-              </w:rPr>
-              <w:t>«DepositarioMunicipio»</w:t>
-            </w:r>
-            <w:r>
-              <w:rPr>
-                <w:rFonts w:ascii="Arial Narrow" w:hAnsi="Arial Narrow"/>
-                <w:noProof/>
-                <w:sz w:val="14"/>
-                <w:szCs w:val="16"/>
-              </w:rPr>
-              <w:fldChar w:fldCharType="end"/>
-            </w:r>
+            <w:fldSimple w:instr=" MERGEFIELD  DepositarioMunicipio  \* MERGEFORMAT ">
+              <w:r>
+                <w:rPr>
+                  <w:rFonts w:ascii="Arial Narrow" w:hAnsi="Arial Narrow"/>
+                  <w:noProof/>
+                  <w:sz w:val="14"/>
+                  <w:szCs w:val="16"/>
+                </w:rPr>
+                <w:t>«DepositarioMunicipio»</w:t>
+              </w:r>
+            </w:fldSimple>
             <w:r>
               <w:rPr>
                 <w:rFonts w:ascii="Arial Narrow" w:hAnsi="Arial Narrow"/>
@@ -5247,33 +4360,17 @@
               </w:rPr>
               <w:t xml:space="preserve">- </w:t>
             </w:r>
-            <w:r>
-              <w:fldChar w:fldCharType="begin"/>
-            </w:r>
-            <w:r>
-              <w:instrText xml:space="preserve"> MERGEFIELD  DepositarioUF  \* MERGEFORMAT </w:instrText>
-            </w:r>
-            <w:r>
-              <w:fldChar w:fldCharType="separate"/>
-            </w:r>
-            <w:r>
-              <w:rPr>
-                <w:rFonts w:ascii="Arial Narrow" w:hAnsi="Arial Narrow"/>
-                <w:noProof/>
-                <w:sz w:val="14"/>
-                <w:szCs w:val="16"/>
-              </w:rPr>
-              <w:t>«DepositarioUF»</w:t>
-            </w:r>
-            <w:r>
-              <w:rPr>
-                <w:rFonts w:ascii="Arial Narrow" w:hAnsi="Arial Narrow"/>
-                <w:noProof/>
-                <w:sz w:val="14"/>
-                <w:szCs w:val="16"/>
-              </w:rPr>
-              <w:fldChar w:fldCharType="end"/>
-            </w:r>
+            <w:fldSimple w:instr=" MERGEFIELD  DepositarioUF  \* MERGEFORMAT ">
+              <w:r>
+                <w:rPr>
+                  <w:rFonts w:ascii="Arial Narrow" w:hAnsi="Arial Narrow"/>
+                  <w:noProof/>
+                  <w:sz w:val="14"/>
+                  <w:szCs w:val="16"/>
+                </w:rPr>
+                <w:t>«DepositarioUF»</w:t>
+              </w:r>
+            </w:fldSimple>
           </w:p>
         </w:tc>
       </w:tr>
@@ -5414,33 +4511,17 @@
               </w:rPr>
               <w:t xml:space="preserve"> </w:t>
             </w:r>
-            <w:r>
-              <w:fldChar w:fldCharType="begin"/>
-            </w:r>
-            <w:r>
-              <w:instrText xml:space="preserve"> MERGEFIELD  DepositarioNome  \* MERGEFORMAT </w:instrText>
-            </w:r>
-            <w:r>
-              <w:fldChar w:fldCharType="separate"/>
-            </w:r>
-            <w:r>
-              <w:rPr>
-                <w:rFonts w:ascii="Arial Narrow" w:hAnsi="Arial Narrow"/>
-                <w:noProof/>
-                <w:sz w:val="14"/>
-                <w:szCs w:val="16"/>
-              </w:rPr>
-              <w:t>«DepositarioNome»</w:t>
-            </w:r>
-            <w:r>
-              <w:rPr>
-                <w:rFonts w:ascii="Arial Narrow" w:hAnsi="Arial Narrow"/>
-                <w:noProof/>
-                <w:sz w:val="14"/>
-                <w:szCs w:val="16"/>
-              </w:rPr>
-              <w:fldChar w:fldCharType="end"/>
-            </w:r>
+            <w:fldSimple w:instr=" MERGEFIELD  DepositarioNome  \* MERGEFORMAT ">
+              <w:r>
+                <w:rPr>
+                  <w:rFonts w:ascii="Arial Narrow" w:hAnsi="Arial Narrow"/>
+                  <w:noProof/>
+                  <w:sz w:val="14"/>
+                  <w:szCs w:val="16"/>
+                </w:rPr>
+                <w:t>«DepositarioNome»</w:t>
+              </w:r>
+            </w:fldSimple>
           </w:p>
         </w:tc>
         <w:tc>
@@ -5482,33 +4563,17 @@
               </w:rPr>
               <w:t xml:space="preserve"> </w:t>
             </w:r>
-            <w:r>
-              <w:fldChar w:fldCharType="begin"/>
-            </w:r>
-            <w:r>
-              <w:instrText xml:space="preserve"> MERGEFIELD  DepositarioEstadoCivil  \* MERGEFORMAT </w:instrText>
-            </w:r>
-            <w:r>
-              <w:fldChar w:fldCharType="separate"/>
-            </w:r>
-            <w:r>
-              <w:rPr>
-                <w:rFonts w:ascii="Arial Narrow" w:hAnsi="Arial Narrow"/>
-                <w:noProof/>
-                <w:sz w:val="14"/>
-                <w:szCs w:val="16"/>
-              </w:rPr>
-              <w:t>«DepositarioEstadoCivil»</w:t>
-            </w:r>
-            <w:r>
-              <w:rPr>
-                <w:rFonts w:ascii="Arial Narrow" w:hAnsi="Arial Narrow"/>
-                <w:noProof/>
-                <w:sz w:val="14"/>
-                <w:szCs w:val="16"/>
-              </w:rPr>
-              <w:fldChar w:fldCharType="end"/>
-            </w:r>
+            <w:fldSimple w:instr=" MERGEFIELD  DepositarioEstadoCivil  \* MERGEFORMAT ">
+              <w:r>
+                <w:rPr>
+                  <w:rFonts w:ascii="Arial Narrow" w:hAnsi="Arial Narrow"/>
+                  <w:noProof/>
+                  <w:sz w:val="14"/>
+                  <w:szCs w:val="16"/>
+                </w:rPr>
+                <w:t>«DepositarioEstadoCivil»</w:t>
+              </w:r>
+            </w:fldSimple>
           </w:p>
         </w:tc>
       </w:tr>
@@ -5581,33 +4646,17 @@
               </w:rPr>
               <w:t xml:space="preserve"> </w:t>
             </w:r>
-            <w:r>
-              <w:fldChar w:fldCharType="begin"/>
-            </w:r>
-            <w:r>
-              <w:instrText xml:space="preserve"> MERGEFIELD  DepositarioNaturalidade  \* MERGEFORMAT </w:instrText>
-            </w:r>
-            <w:r>
-              <w:fldChar w:fldCharType="separate"/>
-            </w:r>
-            <w:r>
-              <w:rPr>
-                <w:rFonts w:ascii="Arial Narrow" w:hAnsi="Arial Narrow"/>
-                <w:noProof/>
-                <w:sz w:val="14"/>
-                <w:szCs w:val="16"/>
-              </w:rPr>
-              <w:t>«DepositarioNaturalidade»</w:t>
-            </w:r>
-            <w:r>
-              <w:rPr>
-                <w:rFonts w:ascii="Arial Narrow" w:hAnsi="Arial Narrow"/>
-                <w:noProof/>
-                <w:sz w:val="14"/>
-                <w:szCs w:val="16"/>
-              </w:rPr>
-              <w:fldChar w:fldCharType="end"/>
-            </w:r>
+            <w:fldSimple w:instr=" MERGEFIELD  DepositarioNaturalidade  \* MERGEFORMAT ">
+              <w:r>
+                <w:rPr>
+                  <w:rFonts w:ascii="Arial Narrow" w:hAnsi="Arial Narrow"/>
+                  <w:noProof/>
+                  <w:sz w:val="14"/>
+                  <w:szCs w:val="16"/>
+                </w:rPr>
+                <w:t>«DepositarioNaturalidade»</w:t>
+              </w:r>
+            </w:fldSimple>
           </w:p>
         </w:tc>
         <w:tc>
@@ -5652,33 +4701,17 @@
               </w:rPr>
               <w:t xml:space="preserve"> </w:t>
             </w:r>
-            <w:r>
-              <w:fldChar w:fldCharType="begin"/>
-            </w:r>
-            <w:r>
-              <w:instrText xml:space="preserve"> MERGEFIELD  DepositarioRG  \* MERGEFORMAT </w:instrText>
-            </w:r>
-            <w:r>
-              <w:fldChar w:fldCharType="separate"/>
-            </w:r>
-            <w:r>
-              <w:rPr>
-                <w:rFonts w:ascii="Arial Narrow" w:hAnsi="Arial Narrow"/>
-                <w:noProof/>
-                <w:sz w:val="14"/>
-                <w:szCs w:val="16"/>
-              </w:rPr>
-              <w:t>«DepositarioRG»</w:t>
-            </w:r>
-            <w:r>
-              <w:rPr>
-                <w:rFonts w:ascii="Arial Narrow" w:hAnsi="Arial Narrow"/>
-                <w:noProof/>
-                <w:sz w:val="14"/>
-                <w:szCs w:val="16"/>
-              </w:rPr>
-              <w:fldChar w:fldCharType="end"/>
-            </w:r>
+            <w:fldSimple w:instr=" MERGEFIELD  DepositarioRG  \* MERGEFORMAT ">
+              <w:r>
+                <w:rPr>
+                  <w:rFonts w:ascii="Arial Narrow" w:hAnsi="Arial Narrow"/>
+                  <w:noProof/>
+                  <w:sz w:val="14"/>
+                  <w:szCs w:val="16"/>
+                </w:rPr>
+                <w:t>«DepositarioRG»</w:t>
+              </w:r>
+            </w:fldSimple>
           </w:p>
         </w:tc>
         <w:tc>
@@ -5721,33 +4754,17 @@
               </w:rPr>
               <w:t xml:space="preserve"> </w:t>
             </w:r>
-            <w:r>
-              <w:fldChar w:fldCharType="begin"/>
-            </w:r>
-            <w:r>
-              <w:instrText xml:space="preserve"> MERGEFIELD  DepositarioEndLogradouro  \* MERGEFORMAT </w:instrText>
-            </w:r>
-            <w:r>
-              <w:fldChar w:fldCharType="separate"/>
-            </w:r>
-            <w:r>
-              <w:rPr>
-                <w:rFonts w:ascii="Arial Narrow" w:hAnsi="Arial Narrow"/>
-                <w:noProof/>
-                <w:sz w:val="14"/>
-                <w:szCs w:val="16"/>
-              </w:rPr>
-              <w:t>«DepositarioEndLogradouro»</w:t>
-            </w:r>
-            <w:r>
-              <w:rPr>
-                <w:rFonts w:ascii="Arial Narrow" w:hAnsi="Arial Narrow"/>
-                <w:noProof/>
-                <w:sz w:val="14"/>
-                <w:szCs w:val="16"/>
-              </w:rPr>
-              <w:fldChar w:fldCharType="end"/>
-            </w:r>
+            <w:fldSimple w:instr=" MERGEFIELD  DepositarioEndLogradouro  \* MERGEFORMAT ">
+              <w:r>
+                <w:rPr>
+                  <w:rFonts w:ascii="Arial Narrow" w:hAnsi="Arial Narrow"/>
+                  <w:noProof/>
+                  <w:sz w:val="14"/>
+                  <w:szCs w:val="16"/>
+                </w:rPr>
+                <w:t>«DepositarioEndLogradouro»</w:t>
+              </w:r>
+            </w:fldSimple>
           </w:p>
         </w:tc>
       </w:tr>
@@ -5820,33 +4837,17 @@
               </w:rPr>
               <w:t xml:space="preserve"> </w:t>
             </w:r>
-            <w:r>
-              <w:fldChar w:fldCharType="begin"/>
-            </w:r>
-            <w:r>
-              <w:instrText xml:space="preserve"> MERGEFIELD  DepositarioEndBairro  \* MERGEFORMAT </w:instrText>
-            </w:r>
-            <w:r>
-              <w:fldChar w:fldCharType="separate"/>
-            </w:r>
-            <w:r>
-              <w:rPr>
-                <w:rFonts w:ascii="Arial Narrow" w:hAnsi="Arial Narrow"/>
-                <w:noProof/>
-                <w:sz w:val="14"/>
-                <w:szCs w:val="16"/>
-              </w:rPr>
-              <w:t>«DepositarioEndBairro»</w:t>
-            </w:r>
-            <w:r>
-              <w:rPr>
-                <w:rFonts w:ascii="Arial Narrow" w:hAnsi="Arial Narrow"/>
-                <w:noProof/>
-                <w:sz w:val="14"/>
-                <w:szCs w:val="16"/>
-              </w:rPr>
-              <w:fldChar w:fldCharType="end"/>
-            </w:r>
+            <w:fldSimple w:instr=" MERGEFIELD  DepositarioEndBairro  \* MERGEFORMAT ">
+              <w:r>
+                <w:rPr>
+                  <w:rFonts w:ascii="Arial Narrow" w:hAnsi="Arial Narrow"/>
+                  <w:noProof/>
+                  <w:sz w:val="14"/>
+                  <w:szCs w:val="16"/>
+                </w:rPr>
+                <w:t>«DepositarioEndBairro»</w:t>
+              </w:r>
+            </w:fldSimple>
             <w:r>
               <w:rPr>
                 <w:rFonts w:ascii="Arial Narrow" w:hAnsi="Arial Narrow"/>
@@ -5855,33 +4856,17 @@
               </w:rPr>
               <w:t xml:space="preserve"> </w:t>
             </w:r>
-            <w:r>
-              <w:fldChar w:fldCharType="begin"/>
-            </w:r>
-            <w:r>
-              <w:instrText xml:space="preserve"> MERGEFIELD  DepositarioEndDistrito  \* MERGEFORMAT </w:instrText>
-            </w:r>
-            <w:r>
-              <w:fldChar w:fldCharType="separate"/>
-            </w:r>
-            <w:r>
-              <w:rPr>
-                <w:rFonts w:ascii="Arial Narrow" w:hAnsi="Arial Narrow"/>
-                <w:noProof/>
-                <w:sz w:val="14"/>
-                <w:szCs w:val="16"/>
-              </w:rPr>
-              <w:t>«DepositarioEndDistrito»</w:t>
-            </w:r>
-            <w:r>
-              <w:rPr>
-                <w:rFonts w:ascii="Arial Narrow" w:hAnsi="Arial Narrow"/>
-                <w:noProof/>
-                <w:sz w:val="14"/>
-                <w:szCs w:val="16"/>
-              </w:rPr>
-              <w:fldChar w:fldCharType="end"/>
-            </w:r>
+            <w:fldSimple w:instr=" MERGEFIELD  DepositarioEndDistrito  \* MERGEFORMAT ">
+              <w:r>
+                <w:rPr>
+                  <w:rFonts w:ascii="Arial Narrow" w:hAnsi="Arial Narrow"/>
+                  <w:noProof/>
+                  <w:sz w:val="14"/>
+                  <w:szCs w:val="16"/>
+                </w:rPr>
+                <w:t>«DepositarioEndDistrito»</w:t>
+              </w:r>
+            </w:fldSimple>
           </w:p>
         </w:tc>
         <w:tc>
@@ -5925,33 +4910,17 @@
               </w:rPr>
               <w:t xml:space="preserve"> </w:t>
             </w:r>
-            <w:r>
-              <w:fldChar w:fldCharType="begin"/>
-            </w:r>
-            <w:r>
-              <w:instrText xml:space="preserve"> MERGEFIELD  DepositarioEndMunicipio  \* MERGEFORMAT </w:instrText>
-            </w:r>
-            <w:r>
-              <w:fldChar w:fldCharType="separate"/>
-            </w:r>
-            <w:r>
-              <w:rPr>
-                <w:rFonts w:ascii="Arial Narrow" w:hAnsi="Arial Narrow"/>
-                <w:noProof/>
-                <w:sz w:val="14"/>
-                <w:szCs w:val="16"/>
-              </w:rPr>
-              <w:t>«DepositarioEndMunicipio»</w:t>
-            </w:r>
-            <w:r>
-              <w:rPr>
-                <w:rFonts w:ascii="Arial Narrow" w:hAnsi="Arial Narrow"/>
-                <w:noProof/>
-                <w:sz w:val="14"/>
-                <w:szCs w:val="16"/>
-              </w:rPr>
-              <w:fldChar w:fldCharType="end"/>
-            </w:r>
+            <w:fldSimple w:instr=" MERGEFIELD  DepositarioEndMunicipio  \* MERGEFORMAT ">
+              <w:r>
+                <w:rPr>
+                  <w:rFonts w:ascii="Arial Narrow" w:hAnsi="Arial Narrow"/>
+                  <w:noProof/>
+                  <w:sz w:val="14"/>
+                  <w:szCs w:val="16"/>
+                </w:rPr>
+                <w:t>«DepositarioEndMunicipio»</w:t>
+              </w:r>
+            </w:fldSimple>
           </w:p>
         </w:tc>
         <w:tc>
@@ -6177,33 +5146,17 @@
               </w:rPr>
               <w:t xml:space="preserve">DESCREVER: </w:t>
             </w:r>
-            <w:r>
-              <w:fldChar w:fldCharType="begin"/>
-            </w:r>
-            <w:r>
-              <w:instrText xml:space="preserve"> MERGEFIELD  DescricaoTermoEmbargo  \* MERGEFORMAT </w:instrText>
-            </w:r>
-            <w:r>
-              <w:fldChar w:fldCharType="separate"/>
-            </w:r>
-            <w:r>
-              <w:rPr>
-                <w:rFonts w:ascii="Arial Narrow" w:hAnsi="Arial Narrow"/>
-                <w:noProof/>
-                <w:sz w:val="14"/>
-                <w:szCs w:val="16"/>
-              </w:rPr>
-              <w:t>«DescricaoTermoEmbargo»</w:t>
-            </w:r>
-            <w:r>
-              <w:rPr>
-                <w:rFonts w:ascii="Arial Narrow" w:hAnsi="Arial Narrow"/>
-                <w:noProof/>
-                <w:sz w:val="14"/>
-                <w:szCs w:val="16"/>
-              </w:rPr>
-              <w:fldChar w:fldCharType="end"/>
-            </w:r>
+            <w:fldSimple w:instr=" MERGEFIELD  DescricaoTermoEmbargo  \* MERGEFORMAT ">
+              <w:r>
+                <w:rPr>
+                  <w:rFonts w:ascii="Arial Narrow" w:hAnsi="Arial Narrow"/>
+                  <w:noProof/>
+                  <w:sz w:val="14"/>
+                  <w:szCs w:val="16"/>
+                </w:rPr>
+                <w:t>«DescricaoTermoEmbargo»</w:t>
+              </w:r>
+            </w:fldSimple>
             <w:r>
               <w:rPr>
                 <w:rFonts w:ascii="Arial Narrow" w:hAnsi="Arial Narrow"/>
@@ -6232,9 +5185,9 @@
         <w:tblLook w:val="04A0" w:firstRow="1" w:lastRow="0" w:firstColumn="1" w:lastColumn="0" w:noHBand="0" w:noVBand="1"/>
       </w:tblPr>
       <w:tblGrid>
-        <w:gridCol w:w="709"/>
-        <w:gridCol w:w="4394"/>
-        <w:gridCol w:w="4395"/>
+        <w:gridCol w:w="429"/>
+        <w:gridCol w:w="8724"/>
+        <w:gridCol w:w="8533"/>
       </w:tblGrid>
       <w:tr>
         <w:trPr>
@@ -6444,35 +5397,18 @@
               </w:rPr>
               <w:t xml:space="preserve"> </w:t>
             </w:r>
-            <w:r>
-              <w:fldChar w:fldCharType="begin"/>
-            </w:r>
-            <w:r>
-              <w:instrText xml:space="preserve"> MERGEFIELD  NomeUsuarioCadastro  \* MERGEFORMAT </w:instrText>
-            </w:r>
-            <w:r>
-              <w:fldChar w:fldCharType="separate"/>
-            </w:r>
-            <w:r>
-              <w:rPr>
-                <w:rFonts w:ascii="Arial Narrow" w:hAnsi="Arial Narrow"/>
-                <w:noProof/>
-                <w:color w:val="000000" w:themeColor="text1"/>
-                <w:sz w:val="14"/>
-                <w:szCs w:val="16"/>
-              </w:rPr>
-              <w:t>«NomeUsuarioCadastro»</w:t>
-            </w:r>
-            <w:r>
-              <w:rPr>
-                <w:rFonts w:ascii="Arial Narrow" w:hAnsi="Arial Narrow"/>
-                <w:noProof/>
-                <w:color w:val="000000" w:themeColor="text1"/>
-                <w:sz w:val="14"/>
-                <w:szCs w:val="16"/>
-              </w:rPr>
-              <w:fldChar w:fldCharType="end"/>
-            </w:r>
+            <w:fldSimple w:instr=" MERGEFIELD  NomeUsuarioCadastro  \* MERGEFORMAT ">
+              <w:r>
+                <w:rPr>
+                  <w:rFonts w:ascii="Arial Narrow" w:hAnsi="Arial Narrow"/>
+                  <w:noProof/>
+                  <w:color w:val="000000" w:themeColor="text1"/>
+                  <w:sz w:val="14"/>
+                  <w:szCs w:val="16"/>
+                </w:rPr>
+                <w:t>«NomeUsuarioCadastro»</w:t>
+              </w:r>
+            </w:fldSimple>
           </w:p>
         </w:tc>
         <w:tc>
@@ -6521,35 +5457,18 @@
               </w:rPr>
               <w:t xml:space="preserve"> </w:t>
             </w:r>
-            <w:r>
-              <w:fldChar w:fldCharType="begin"/>
-            </w:r>
-            <w:r>
-              <w:instrText xml:space="preserve"> MERGEFIELD  ResponsavelEmpNomeRazaoSocial  \* MERGEFORMAT </w:instrText>
-            </w:r>
-            <w:r>
-              <w:fldChar w:fldCharType="separate"/>
-            </w:r>
-            <w:r>
-              <w:rPr>
-                <w:rFonts w:ascii="Arial Narrow" w:hAnsi="Arial Narrow"/>
-                <w:noProof/>
-                <w:color w:val="000000" w:themeColor="text1"/>
-                <w:sz w:val="14"/>
-                <w:szCs w:val="16"/>
-              </w:rPr>
-              <w:t>«ResponsavelEmpNomeRazaoSocial»</w:t>
-            </w:r>
-            <w:r>
-              <w:rPr>
-                <w:rFonts w:ascii="Arial Narrow" w:hAnsi="Arial Narrow"/>
-                <w:noProof/>
-                <w:color w:val="000000" w:themeColor="text1"/>
-                <w:sz w:val="14"/>
-                <w:szCs w:val="16"/>
-              </w:rPr>
-              <w:fldChar w:fldCharType="end"/>
-            </w:r>
+            <w:fldSimple w:instr=" MERGEFIELD  ResponsavelEmpNomeRazaoSocial  \* MERGEFORMAT ">
+              <w:r>
+                <w:rPr>
+                  <w:rFonts w:ascii="Arial Narrow" w:hAnsi="Arial Narrow"/>
+                  <w:noProof/>
+                  <w:color w:val="000000" w:themeColor="text1"/>
+                  <w:sz w:val="14"/>
+                  <w:szCs w:val="16"/>
+                </w:rPr>
+                <w:t>«ResponsavelEmpNomeRazaoSocial»</w:t>
+              </w:r>
+            </w:fldSimple>
           </w:p>
         </w:tc>
       </w:tr>
@@ -6744,35 +5663,18 @@
               </w:rPr>
               <w:t xml:space="preserve"> </w:t>
             </w:r>
-            <w:r>
-              <w:fldChar w:fldCharType="begin"/>
-            </w:r>
-            <w:r>
-              <w:instrText xml:space="preserve"> MERGEFIELD  ResponsavelEmpCPFCNPJ  \* MERGEFORMAT </w:instrText>
-            </w:r>
-            <w:r>
-              <w:fldChar w:fldCharType="separate"/>
-            </w:r>
-            <w:r>
-              <w:rPr>
-                <w:rFonts w:ascii="Arial Narrow" w:hAnsi="Arial Narrow"/>
-                <w:noProof/>
-                <w:color w:val="000000" w:themeColor="text1"/>
-                <w:sz w:val="14"/>
-                <w:szCs w:val="16"/>
-              </w:rPr>
-              <w:t>«ResponsavelEmpCPFCNPJ»</w:t>
-            </w:r>
-            <w:r>
-              <w:rPr>
-                <w:rFonts w:ascii="Arial Narrow" w:hAnsi="Arial Narrow"/>
-                <w:noProof/>
-                <w:color w:val="000000" w:themeColor="text1"/>
-                <w:sz w:val="14"/>
-                <w:szCs w:val="16"/>
-              </w:rPr>
-              <w:fldChar w:fldCharType="end"/>
-            </w:r>
+            <w:fldSimple w:instr=" MERGEFIELD  ResponsavelEmpCPFCNPJ  \* MERGEFORMAT ">
+              <w:r>
+                <w:rPr>
+                  <w:rFonts w:ascii="Arial Narrow" w:hAnsi="Arial Narrow"/>
+                  <w:noProof/>
+                  <w:color w:val="000000" w:themeColor="text1"/>
+                  <w:sz w:val="14"/>
+                  <w:szCs w:val="16"/>
+                </w:rPr>
+                <w:t>«ResponsavelEmpCPFCNPJ»</w:t>
+              </w:r>
+            </w:fldSimple>
           </w:p>
         </w:tc>
       </w:tr>
@@ -7057,35 +5959,18 @@
               </w:rPr>
               <w:t xml:space="preserve"> </w:t>
             </w:r>
-            <w:r>
-              <w:fldChar w:fldCharType="begin"/>
-            </w:r>
-            <w:r>
-              <w:instrText xml:space="preserve"> MERGEFIELD  TestemunhaNome1  \* MERGEFORMAT </w:instrText>
-            </w:r>
-            <w:r>
-              <w:fldChar w:fldCharType="separate"/>
-            </w:r>
-            <w:r>
-              <w:rPr>
-                <w:rFonts w:ascii="Arial Narrow" w:hAnsi="Arial Narrow"/>
-                <w:noProof/>
-                <w:color w:val="000000" w:themeColor="text1"/>
-                <w:sz w:val="14"/>
-                <w:szCs w:val="16"/>
-              </w:rPr>
-              <w:t>«TestemunhaNome1»</w:t>
-            </w:r>
-            <w:r>
-              <w:rPr>
-                <w:rFonts w:ascii="Arial Narrow" w:hAnsi="Arial Narrow"/>
-                <w:noProof/>
-                <w:color w:val="000000" w:themeColor="text1"/>
-                <w:sz w:val="14"/>
-                <w:szCs w:val="16"/>
-              </w:rPr>
-              <w:fldChar w:fldCharType="end"/>
-            </w:r>
+            <w:fldSimple w:instr=" MERGEFIELD  TestemunhaNome1  \* MERGEFORMAT ">
+              <w:r>
+                <w:rPr>
+                  <w:rFonts w:ascii="Arial Narrow" w:hAnsi="Arial Narrow"/>
+                  <w:noProof/>
+                  <w:color w:val="000000" w:themeColor="text1"/>
+                  <w:sz w:val="14"/>
+                  <w:szCs w:val="16"/>
+                </w:rPr>
+                <w:t>«TestemunhaNome1»</w:t>
+              </w:r>
+            </w:fldSimple>
           </w:p>
         </w:tc>
         <w:tc>
@@ -7125,33 +6010,17 @@
               </w:rPr>
               <w:t xml:space="preserve">  </w:t>
             </w:r>
-            <w:r>
-              <w:fldChar w:fldCharType="begin"/>
-            </w:r>
-            <w:r>
-              <w:instrText xml:space="preserve"> MERGEFIELD  TestemunhaNome2  \* MERGEFORMAT </w:instrText>
-            </w:r>
-            <w:r>
-              <w:fldChar w:fldCharType="separate"/>
-            </w:r>
-            <w:r>
-              <w:rPr>
-                <w:rFonts w:ascii="Arial Narrow" w:hAnsi="Arial Narrow"/>
-                <w:noProof/>
-                <w:sz w:val="14"/>
-                <w:szCs w:val="16"/>
-              </w:rPr>
-              <w:t>«TestemunhaNome2»</w:t>
-            </w:r>
-            <w:r>
-              <w:rPr>
-                <w:rFonts w:ascii="Arial Narrow" w:hAnsi="Arial Narrow"/>
-                <w:noProof/>
-                <w:sz w:val="14"/>
-                <w:szCs w:val="16"/>
-              </w:rPr>
-              <w:fldChar w:fldCharType="end"/>
-            </w:r>
+            <w:fldSimple w:instr=" MERGEFIELD  TestemunhaNome2  \* MERGEFORMAT ">
+              <w:r>
+                <w:rPr>
+                  <w:rFonts w:ascii="Arial Narrow" w:hAnsi="Arial Narrow"/>
+                  <w:noProof/>
+                  <w:sz w:val="14"/>
+                  <w:szCs w:val="16"/>
+                </w:rPr>
+                <w:t>«TestemunhaNome2»</w:t>
+              </w:r>
+            </w:fldSimple>
           </w:p>
         </w:tc>
       </w:tr>
@@ -7222,33 +6091,17 @@
               </w:rPr>
               <w:t xml:space="preserve"> </w:t>
             </w:r>
-            <w:r>
-              <w:fldChar w:fldCharType="begin"/>
-            </w:r>
-            <w:r>
-              <w:instrText xml:space="preserve"> MERGEFIELD  TestemunhaEnd1  \* MERGEFORMAT </w:instrText>
-            </w:r>
-            <w:r>
-              <w:fldChar w:fldCharType="separate"/>
-            </w:r>
-            <w:r>
-              <w:rPr>
-                <w:rFonts w:ascii="Arial Narrow" w:hAnsi="Arial Narrow"/>
-                <w:noProof/>
-                <w:sz w:val="12"/>
-                <w:szCs w:val="12"/>
-              </w:rPr>
-              <w:t>«TestemunhaEnd1»</w:t>
-            </w:r>
-            <w:r>
-              <w:rPr>
-                <w:rFonts w:ascii="Arial Narrow" w:hAnsi="Arial Narrow"/>
-                <w:noProof/>
-                <w:sz w:val="12"/>
-                <w:szCs w:val="12"/>
-              </w:rPr>
-              <w:fldChar w:fldCharType="end"/>
-            </w:r>
+            <w:fldSimple w:instr=" MERGEFIELD  TestemunhaEnd1  \* MERGEFORMAT ">
+              <w:r>
+                <w:rPr>
+                  <w:rFonts w:ascii="Arial Narrow" w:hAnsi="Arial Narrow"/>
+                  <w:noProof/>
+                  <w:sz w:val="12"/>
+                  <w:szCs w:val="12"/>
+                </w:rPr>
+                <w:t>«TestemunhaEnd1»</w:t>
+              </w:r>
+            </w:fldSimple>
           </w:p>
         </w:tc>
         <w:tc>
@@ -7289,33 +6142,17 @@
               </w:rPr>
               <w:t xml:space="preserve"> </w:t>
             </w:r>
-            <w:r>
-              <w:fldChar w:fldCharType="begin"/>
-            </w:r>
-            <w:r>
-              <w:instrText xml:space="preserve"> MERGEFIELD  TestemunhaEnd2  \* MERGEFORMAT </w:instrText>
-            </w:r>
-            <w:r>
-              <w:fldChar w:fldCharType="separate"/>
-            </w:r>
-            <w:r>
-              <w:rPr>
-                <w:rFonts w:ascii="Arial Narrow" w:hAnsi="Arial Narrow"/>
-                <w:noProof/>
-                <w:sz w:val="12"/>
-                <w:szCs w:val="12"/>
-              </w:rPr>
-              <w:t>«TestemunhaEnd2»</w:t>
-            </w:r>
-            <w:r>
-              <w:rPr>
-                <w:rFonts w:ascii="Arial Narrow" w:hAnsi="Arial Narrow"/>
-                <w:noProof/>
-                <w:sz w:val="12"/>
-                <w:szCs w:val="12"/>
-              </w:rPr>
-              <w:fldChar w:fldCharType="end"/>
-            </w:r>
+            <w:fldSimple w:instr=" MERGEFIELD  TestemunhaEnd2  \* MERGEFORMAT ">
+              <w:r>
+                <w:rPr>
+                  <w:rFonts w:ascii="Arial Narrow" w:hAnsi="Arial Narrow"/>
+                  <w:noProof/>
+                  <w:sz w:val="12"/>
+                  <w:szCs w:val="12"/>
+                </w:rPr>
+                <w:t>«TestemunhaEnd2»</w:t>
+              </w:r>
+            </w:fldSimple>
           </w:p>
         </w:tc>
       </w:tr>
@@ -7450,31 +6287,16 @@
           <w:szCs w:val="6"/>
         </w:rPr>
       </w:pPr>
-      <w:r>
-        <w:fldChar w:fldCharType="begin"/>
-      </w:r>
-      <w:r>
-        <w:instrText xml:space="preserve"> MERGEFIELD  TableEnd:Documento  \* MERGEFORMAT </w:instrText>
-      </w:r>
-      <w:r>
-        <w:fldChar w:fldCharType="separate"/>
-      </w:r>
-      <w:r>
-        <w:rPr>
-          <w:noProof/>
-          <w:sz w:val="6"/>
-          <w:szCs w:val="6"/>
-        </w:rPr>
-        <w:t>«TableEnd:Documento»</w:t>
-      </w:r>
-      <w:r>
-        <w:rPr>
-          <w:noProof/>
-          <w:sz w:val="6"/>
-          <w:szCs w:val="6"/>
-        </w:rPr>
-        <w:fldChar w:fldCharType="end"/>
-      </w:r>
+      <w:fldSimple w:instr=" MERGEFIELD  TableEnd:Documento  \* MERGEFORMAT ">
+        <w:r>
+          <w:rPr>
+            <w:noProof/>
+            <w:sz w:val="6"/>
+            <w:szCs w:val="6"/>
+          </w:rPr>
+          <w:t>«TableEnd:Documento»</w:t>
+        </w:r>
+      </w:fldSimple>
     </w:p>
     <w:sectPr>
       <w:headerReference w:type="even" r:id="rId7"/>
@@ -7566,35 +6388,18 @@
               <w:szCs w:val="16"/>
             </w:rPr>
           </w:pPr>
-          <w:r>
-            <w:fldChar w:fldCharType="begin"/>
-          </w:r>
-          <w:r>
-            <w:instrText xml:space="preserve"> MERGEFIELD  image:LogoSimlam  \* MERGEFORMAT </w:instrText>
-          </w:r>
-          <w:r>
-            <w:fldChar w:fldCharType="separate"/>
-          </w:r>
-          <w:r>
-            <w:rPr>
-              <w:rFonts w:ascii="Arial" w:hAnsi="Arial" w:cs="Arial"/>
-              <w:noProof/>
-              <w:color w:val="595959"/>
-              <w:sz w:val="16"/>
-              <w:szCs w:val="16"/>
-            </w:rPr>
-            <w:t>«image:LogoSimlam»</w:t>
-          </w:r>
-          <w:r>
-            <w:rPr>
-              <w:rFonts w:ascii="Arial" w:hAnsi="Arial" w:cs="Arial"/>
-              <w:noProof/>
-              <w:color w:val="595959"/>
-              <w:sz w:val="16"/>
-              <w:szCs w:val="16"/>
-            </w:rPr>
-            <w:fldChar w:fldCharType="end"/>
-          </w:r>
+          <w:fldSimple w:instr=" MERGEFIELD  image:LogoSimlam  \* MERGEFORMAT ">
+            <w:r>
+              <w:rPr>
+                <w:rFonts w:ascii="Arial" w:hAnsi="Arial" w:cs="Arial"/>
+                <w:noProof/>
+                <w:color w:val="595959"/>
+                <w:sz w:val="16"/>
+                <w:szCs w:val="16"/>
+              </w:rPr>
+              <w:t>«image:LogoSimlam»</w:t>
+            </w:r>
+          </w:fldSimple>
         </w:p>
       </w:tc>
       <w:tc>
@@ -7614,122 +6419,54 @@
               <w:szCs w:val="16"/>
             </w:rPr>
           </w:pPr>
-          <w:r>
-            <w:fldChar w:fldCharType="begin"/>
-          </w:r>
-          <w:r>
-            <w:instrText xml:space="preserve"> MERGEFIELD  OrgaoEndereco  \* MERGEFORMAT </w:instrText>
-          </w:r>
-          <w:r>
-            <w:fldChar w:fldCharType="separate"/>
-          </w:r>
-          <w:r>
-            <w:rPr>
-              <w:rFonts w:ascii="Arial" w:hAnsi="Arial" w:cs="Arial"/>
-              <w:noProof/>
-              <w:color w:val="595959"/>
-              <w:sz w:val="14"/>
-              <w:szCs w:val="16"/>
-            </w:rPr>
-            <w:t>«OrgaoEndereco»</w:t>
-          </w:r>
-          <w:r>
-            <w:rPr>
-              <w:rFonts w:ascii="Arial" w:hAnsi="Arial" w:cs="Arial"/>
-              <w:noProof/>
-              <w:color w:val="595959"/>
-              <w:sz w:val="14"/>
-              <w:szCs w:val="16"/>
-            </w:rPr>
-            <w:fldChar w:fldCharType="end"/>
-          </w:r>
-          <w:r>
-            <w:fldChar w:fldCharType="begin"/>
-          </w:r>
-          <w:r>
-            <w:instrText xml:space="preserve"> MERGEFIELD  OrgaoMunicipio  \* MERGEFORMAT </w:instrText>
-          </w:r>
-          <w:r>
-            <w:fldChar w:fldCharType="separate"/>
-          </w:r>
-          <w:r>
-            <w:rPr>
-              <w:rFonts w:ascii="Arial" w:hAnsi="Arial" w:cs="Arial"/>
-              <w:noProof/>
-              <w:color w:val="595959"/>
-              <w:sz w:val="14"/>
-              <w:szCs w:val="16"/>
-            </w:rPr>
-            <w:t>«OrgaoMunicipio»</w:t>
-          </w:r>
-          <w:r>
-            <w:rPr>
-              <w:rFonts w:ascii="Arial" w:hAnsi="Arial" w:cs="Arial"/>
-              <w:noProof/>
-              <w:color w:val="595959"/>
-              <w:sz w:val="14"/>
-              <w:szCs w:val="16"/>
-            </w:rPr>
-            <w:fldChar w:fldCharType="end"/>
-          </w:r>
-          <w:r>
-            <w:fldChar w:fldCharType="begin"/>
-          </w:r>
-          <w:r>
-            <w:instrText xml:space="preserve"> MERGEFIELD  OrgaoUF  \* MERGEFORMAT </w:instrText>
-          </w:r>
-          <w:r>
-            <w:fldChar w:fldCharType="separate"/>
-          </w:r>
-          <w:r>
-            <w:rPr>
-              <w:rFonts w:ascii="Arial" w:hAnsi="Arial" w:cs="Arial"/>
-              <w:noProof/>
-              <w:color w:val="595959"/>
-              <w:sz w:val="14"/>
-              <w:szCs w:val="16"/>
-            </w:rPr>
-            <w:t>«OrgaoUF»</w:t>
-          </w:r>
-          <w:r>
-            <w:rPr>
-              <w:rFonts w:ascii="Arial" w:hAnsi="Arial" w:cs="Arial"/>
-              <w:noProof/>
-              <w:color w:val="595959"/>
-              <w:sz w:val="14"/>
-              <w:szCs w:val="16"/>
-            </w:rPr>
-            <w:fldChar w:fldCharType="end"/>
-          </w:r>
-          <w:r>
-            <w:fldChar w:fldCharType="begin"/>
-          </w:r>
-          <w:r>
-            <w:instrText xml:space="preserve"> MERGEFIELD  OrgaoCep  \* MERGEFORMAT </w:instrText>
-          </w:r>
-          <w:r>
-            <w:fldChar w:fldCharType="separate"/>
-          </w:r>
-          <w:r>
-            <w:rPr>
-              <w:rFonts w:ascii="Arial" w:hAnsi="Arial" w:cs="Arial"/>
-              <w:noProof/>
-              <w:color w:val="595959"/>
-              <w:sz w:val="14"/>
-              <w:szCs w:val="16"/>
-            </w:rPr>
-            <w:t>«OrgaoCep»</w:t>
-          </w:r>
-          <w:r>
-            <w:rPr>
-              <w:rFonts w:ascii="Arial" w:hAnsi="Arial" w:cs="Arial"/>
-              <w:noProof/>
-              <w:color w:val="595959"/>
-              <w:sz w:val="14"/>
-              <w:szCs w:val="16"/>
-            </w:rPr>
-            <w:fldChar w:fldCharType="end"/>
-          </w:r>
+          <w:fldSimple w:instr=" MERGEFIELD  OrgaoEndereco  \* MERGEFORMAT ">
+            <w:r>
+              <w:rPr>
+                <w:rFonts w:ascii="Arial" w:hAnsi="Arial" w:cs="Arial"/>
+                <w:noProof/>
+                <w:color w:val="595959"/>
+                <w:sz w:val="14"/>
+                <w:szCs w:val="16"/>
+              </w:rPr>
+              <w:t>«OrgaoEndereco»</w:t>
+            </w:r>
+          </w:fldSimple>
+          <w:fldSimple w:instr=" MERGEFIELD  OrgaoMunicipio  \* MERGEFORMAT ">
+            <w:r>
+              <w:rPr>
+                <w:rFonts w:ascii="Arial" w:hAnsi="Arial" w:cs="Arial"/>
+                <w:noProof/>
+                <w:color w:val="595959"/>
+                <w:sz w:val="14"/>
+                <w:szCs w:val="16"/>
+              </w:rPr>
+              <w:t>«OrgaoMunicipio»</w:t>
+            </w:r>
+          </w:fldSimple>
+          <w:fldSimple w:instr=" MERGEFIELD  OrgaoUF  \* MERGEFORMAT ">
+            <w:r>
+              <w:rPr>
+                <w:rFonts w:ascii="Arial" w:hAnsi="Arial" w:cs="Arial"/>
+                <w:noProof/>
+                <w:color w:val="595959"/>
+                <w:sz w:val="14"/>
+                <w:szCs w:val="16"/>
+              </w:rPr>
+              <w:t>«OrgaoUF»</w:t>
+            </w:r>
+          </w:fldSimple>
+          <w:fldSimple w:instr=" MERGEFIELD  OrgaoCep  \* MERGEFORMAT ">
+            <w:r>
+              <w:rPr>
+                <w:rFonts w:ascii="Arial" w:hAnsi="Arial" w:cs="Arial"/>
+                <w:noProof/>
+                <w:color w:val="595959"/>
+                <w:sz w:val="14"/>
+                <w:szCs w:val="16"/>
+              </w:rPr>
+              <w:t>«OrgaoCep»</w:t>
+            </w:r>
+          </w:fldSimple>
         </w:p>
         <w:p>
           <w:pPr>
@@ -7741,35 +6478,18 @@
               <w:sz w:val="14"/>
             </w:rPr>
           </w:pPr>
-          <w:r>
-            <w:fldChar w:fldCharType="begin"/>
-          </w:r>
-          <w:r>
-            <w:instrText xml:space="preserve"> MERGEFIELD  OrgaoContato  \* MERGEFORMAT </w:instrText>
-          </w:r>
-          <w:r>
-            <w:fldChar w:fldCharType="separate"/>
-          </w:r>
-          <w:r>
-            <w:rPr>
-              <w:rFonts w:ascii="Arial" w:hAnsi="Arial" w:cs="Arial"/>
-              <w:noProof/>
-              <w:color w:val="595959"/>
-              <w:sz w:val="14"/>
-              <w:szCs w:val="16"/>
-            </w:rPr>
-            <w:t>«OrgaoContato»</w:t>
-          </w:r>
-          <w:r>
-            <w:rPr>
-              <w:rFonts w:ascii="Arial" w:hAnsi="Arial" w:cs="Arial"/>
-              <w:noProof/>
-              <w:color w:val="595959"/>
-              <w:sz w:val="14"/>
-              <w:szCs w:val="16"/>
-            </w:rPr>
-            <w:fldChar w:fldCharType="end"/>
-          </w:r>
+          <w:fldSimple w:instr=" MERGEFIELD  OrgaoContato  \* MERGEFORMAT ">
+            <w:r>
+              <w:rPr>
+                <w:rFonts w:ascii="Arial" w:hAnsi="Arial" w:cs="Arial"/>
+                <w:noProof/>
+                <w:color w:val="595959"/>
+                <w:sz w:val="14"/>
+                <w:szCs w:val="16"/>
+              </w:rPr>
+              <w:t>«OrgaoContato»</w:t>
+            </w:r>
+          </w:fldSimple>
         </w:p>
       </w:tc>
       <w:tc>
@@ -8746,11 +7466,11 @@
   <w:abstractNum w:abstractNumId="7" w15:restartNumberingAfterBreak="0">
     <w:nsid w:val="219D37FD"/>
     <w:multiLevelType w:val="hybridMultilevel"/>
-    <w:tmpl w:val="AEF46098"/>
-    <w:lvl w:ilvl="0" w:tplc="6C7E8D68">
+    <w:tmpl w:val="8814D1C2"/>
+    <w:lvl w:ilvl="0" w:tplc="020C092E">
       <w:start w:val="1"/>
       <w:numFmt w:val="decimal"/>
-      <w:lvlText w:val="%1-"/>
+      <w:lvlText w:val="2.%1"/>
       <w:lvlJc w:val="left"/>
       <w:pPr>
         <w:ind w:left="893" w:hanging="360"/>

</xml_diff>

<commit_message>
feat(06-RQF-17): Seção Descrição Infração / Ocorrência ok
</commit_message>
<xml_diff>
--- a/Código Fonte/VERSAO-ATUAL/src/EtramiteX/Interno/Content/_pdfAspose/Instrumento_Unico_Fiscalizacao.docx
+++ b/Código Fonte/VERSAO-ATUAL/src/EtramiteX/Interno/Content/_pdfAspose/Instrumento_Unico_Fiscalizacao.docx
@@ -91,16 +91,31 @@
                 <w:szCs w:val="10"/>
               </w:rPr>
             </w:pPr>
-            <w:fldSimple w:instr=" MERGEFIELD  image:LogoBrasao  \* MERGEFORMAT ">
-              <w:r>
-                <w:rPr>
-                  <w:noProof/>
-                  <w:sz w:val="10"/>
-                  <w:szCs w:val="10"/>
-                </w:rPr>
-                <w:t>«image:LogoBrasao»</w:t>
-              </w:r>
-            </w:fldSimple>
+            <w:r>
+              <w:fldChar w:fldCharType="begin"/>
+            </w:r>
+            <w:r>
+              <w:instrText xml:space="preserve"> MERGEFIELD  image:LogoBrasao  \* MERGEFORMAT </w:instrText>
+            </w:r>
+            <w:r>
+              <w:fldChar w:fldCharType="separate"/>
+            </w:r>
+            <w:r>
+              <w:rPr>
+                <w:noProof/>
+                <w:sz w:val="10"/>
+                <w:szCs w:val="10"/>
+              </w:rPr>
+              <w:t>«image:LogoBrasao»</w:t>
+            </w:r>
+            <w:r>
+              <w:rPr>
+                <w:noProof/>
+                <w:sz w:val="10"/>
+                <w:szCs w:val="10"/>
+              </w:rPr>
+              <w:fldChar w:fldCharType="end"/>
+            </w:r>
           </w:p>
         </w:tc>
         <w:tc>
@@ -297,47 +312,32 @@
                 <w:szCs w:val="10"/>
               </w:rPr>
             </w:pPr>
-            <w:r>
-              <w:fldChar w:fldCharType="begin"/>
-            </w:r>
-            <w:r>
-              <w:instrText xml:space="preserve"> MERGEFIELD  image:Logomarca  \* MERGEFORMAT </w:instrText>
-            </w:r>
-            <w:r>
-              <w:fldChar w:fldCharType="separate"/>
-            </w:r>
-            <w:r>
-              <w:rPr>
-                <w:noProof/>
-                <w:sz w:val="10"/>
-                <w:szCs w:val="10"/>
-              </w:rPr>
-              <w:t>«image:Logo</w:t>
-            </w:r>
-            <w:r>
-              <w:rPr>
-                <w:noProof/>
-                <w:sz w:val="10"/>
-                <w:szCs w:val="10"/>
-              </w:rPr>
-              <w:t>marca</w:t>
-            </w:r>
-            <w:r>
-              <w:rPr>
-                <w:noProof/>
-                <w:sz w:val="10"/>
-                <w:szCs w:val="10"/>
-              </w:rPr>
-              <w:t>»</w:t>
-            </w:r>
-            <w:r>
-              <w:rPr>
-                <w:noProof/>
-                <w:sz w:val="10"/>
-                <w:szCs w:val="10"/>
-              </w:rPr>
-              <w:fldChar w:fldCharType="end"/>
-            </w:r>
+            <w:fldSimple w:instr=" MERGEFIELD  image:Logomarca  \* MERGEFORMAT ">
+              <w:r>
+                <w:rPr>
+                  <w:noProof/>
+                  <w:sz w:val="10"/>
+                  <w:szCs w:val="10"/>
+                </w:rPr>
+                <w:t>«image:Logo</w:t>
+              </w:r>
+              <w:r>
+                <w:rPr>
+                  <w:noProof/>
+                  <w:sz w:val="10"/>
+                  <w:szCs w:val="10"/>
+                </w:rPr>
+                <w:t>marca</w:t>
+              </w:r>
+              <w:r>
+                <w:rPr>
+                  <w:noProof/>
+                  <w:sz w:val="10"/>
+                  <w:szCs w:val="10"/>
+                </w:rPr>
+                <w:t>»</w:t>
+              </w:r>
+            </w:fldSimple>
           </w:p>
         </w:tc>
         <w:tc>
@@ -412,6 +412,8 @@
                   <w:tcW w:w="218" w:type="dxa"/>
                   <w:vAlign w:val="center"/>
                 </w:tcPr>
+                <w:bookmarkStart w:id="0" w:name="OLE_LINK1"/>
+                <w:bookmarkStart w:id="1" w:name="OLE_LINK2"/>
                 <w:p>
                   <w:pPr>
                     <w:tabs>
@@ -466,6 +468,8 @@
                     </w:rPr>
                     <w:fldChar w:fldCharType="end"/>
                   </w:r>
+                  <w:bookmarkEnd w:id="0"/>
+                  <w:bookmarkEnd w:id="1"/>
                 </w:p>
               </w:tc>
               <w:tc>
@@ -1246,17 +1250,33 @@
                 <w:szCs w:val="14"/>
               </w:rPr>
             </w:pPr>
-            <w:fldSimple w:instr=" MERGEFIELD  DataVencimento  \* MERGEFORMAT ">
-              <w:r>
-                <w:rPr>
-                  <w:rFonts w:ascii="Arial Narrow" w:hAnsi="Arial Narrow"/>
-                  <w:noProof/>
-                  <w:sz w:val="14"/>
-                  <w:szCs w:val="14"/>
-                </w:rPr>
-                <w:t>«DataVencimento»</w:t>
-              </w:r>
-            </w:fldSimple>
+            <w:r>
+              <w:fldChar w:fldCharType="begin"/>
+            </w:r>
+            <w:r>
+              <w:instrText xml:space="preserve"> MERGEFIELD  DataVencimento  \* MERGEFORMAT </w:instrText>
+            </w:r>
+            <w:r>
+              <w:fldChar w:fldCharType="separate"/>
+            </w:r>
+            <w:r>
+              <w:rPr>
+                <w:rFonts w:ascii="Arial Narrow" w:hAnsi="Arial Narrow"/>
+                <w:noProof/>
+                <w:sz w:val="14"/>
+                <w:szCs w:val="14"/>
+              </w:rPr>
+              <w:t>«DataVencimento»</w:t>
+            </w:r>
+            <w:r>
+              <w:rPr>
+                <w:rFonts w:ascii="Arial Narrow" w:hAnsi="Arial Narrow"/>
+                <w:noProof/>
+                <w:sz w:val="14"/>
+                <w:szCs w:val="14"/>
+              </w:rPr>
+              <w:fldChar w:fldCharType="end"/>
+            </w:r>
           </w:p>
         </w:tc>
       </w:tr>
@@ -1437,17 +1457,33 @@
               </w:rPr>
               <w:t xml:space="preserve">CPF / CNPJ: </w:t>
             </w:r>
-            <w:fldSimple w:instr=" MERGEFIELD  AutuadoCPFCNPJ  \* MERGEFORMAT ">
-              <w:r>
-                <w:rPr>
-                  <w:rFonts w:ascii="Arial Narrow" w:hAnsi="Arial Narrow"/>
-                  <w:noProof/>
-                  <w:sz w:val="14"/>
-                  <w:szCs w:val="14"/>
-                </w:rPr>
-                <w:t>«AutuadoCPFCNPJ»</w:t>
-              </w:r>
-            </w:fldSimple>
+            <w:r>
+              <w:fldChar w:fldCharType="begin"/>
+            </w:r>
+            <w:r>
+              <w:instrText xml:space="preserve"> MERGEFIELD  AutuadoCPFCNPJ  \* MERGEFORMAT </w:instrText>
+            </w:r>
+            <w:r>
+              <w:fldChar w:fldCharType="separate"/>
+            </w:r>
+            <w:r>
+              <w:rPr>
+                <w:rFonts w:ascii="Arial Narrow" w:hAnsi="Arial Narrow"/>
+                <w:noProof/>
+                <w:sz w:val="14"/>
+                <w:szCs w:val="14"/>
+              </w:rPr>
+              <w:t>«AutuadoCPFCNPJ»</w:t>
+            </w:r>
+            <w:r>
+              <w:rPr>
+                <w:rFonts w:ascii="Arial Narrow" w:hAnsi="Arial Narrow"/>
+                <w:noProof/>
+                <w:sz w:val="14"/>
+                <w:szCs w:val="14"/>
+              </w:rPr>
+              <w:fldChar w:fldCharType="end"/>
+            </w:r>
           </w:p>
         </w:tc>
       </w:tr>
@@ -2562,33 +2598,17 @@
             <w:r>
               <w:t xml:space="preserve">  </w:t>
             </w:r>
-            <w:r>
-              <w:fldChar w:fldCharType="begin"/>
-            </w:r>
-            <w:r>
-              <w:instrText xml:space="preserve"> MERGEFIELD  EnquadramentoArtigo1  \* MERGEFORMAT </w:instrText>
-            </w:r>
-            <w:r>
-              <w:fldChar w:fldCharType="separate"/>
-            </w:r>
-            <w:r>
-              <w:rPr>
-                <w:rFonts w:ascii="Arial Narrow" w:hAnsi="Arial Narrow"/>
-                <w:noProof/>
-                <w:sz w:val="14"/>
-                <w:szCs w:val="14"/>
-              </w:rPr>
-              <w:t>«EnquadramentoArtigo1»</w:t>
-            </w:r>
-            <w:r>
-              <w:rPr>
-                <w:rFonts w:ascii="Arial Narrow" w:hAnsi="Arial Narrow"/>
-                <w:noProof/>
-                <w:sz w:val="14"/>
-                <w:szCs w:val="14"/>
-              </w:rPr>
-              <w:fldChar w:fldCharType="end"/>
-            </w:r>
+            <w:fldSimple w:instr=" MERGEFIELD  EnquadramentoArtigo1  \* MERGEFORMAT ">
+              <w:r>
+                <w:rPr>
+                  <w:rFonts w:ascii="Arial Narrow" w:hAnsi="Arial Narrow"/>
+                  <w:noProof/>
+                  <w:sz w:val="14"/>
+                  <w:szCs w:val="14"/>
+                </w:rPr>
+                <w:t>«EnquadramentoArtigo1»</w:t>
+              </w:r>
+            </w:fldSimple>
           </w:p>
         </w:tc>
         <w:tc>
@@ -2651,33 +2671,17 @@
             <w:r>
               <w:t xml:space="preserve">  </w:t>
             </w:r>
-            <w:r>
-              <w:fldChar w:fldCharType="begin"/>
-            </w:r>
-            <w:r>
-              <w:instrText xml:space="preserve"> MERGEFIELD  EnquadramentoArtigoItemParagrafo1  \* MERGEFORMAT </w:instrText>
-            </w:r>
-            <w:r>
-              <w:fldChar w:fldCharType="separate"/>
-            </w:r>
-            <w:r>
-              <w:rPr>
-                <w:rFonts w:ascii="Arial Narrow" w:hAnsi="Arial Narrow"/>
-                <w:noProof/>
-                <w:sz w:val="14"/>
-                <w:szCs w:val="14"/>
-              </w:rPr>
-              <w:t>«EnquadramentoArtigoItemParagrafo1»</w:t>
-            </w:r>
-            <w:r>
-              <w:rPr>
-                <w:rFonts w:ascii="Arial Narrow" w:hAnsi="Arial Narrow"/>
-                <w:noProof/>
-                <w:sz w:val="14"/>
-                <w:szCs w:val="14"/>
-              </w:rPr>
-              <w:fldChar w:fldCharType="end"/>
-            </w:r>
+            <w:fldSimple w:instr=" MERGEFIELD  EnquadramentoArtigoItemParagrafo1  \* MERGEFORMAT ">
+              <w:r>
+                <w:rPr>
+                  <w:rFonts w:ascii="Arial Narrow" w:hAnsi="Arial Narrow"/>
+                  <w:noProof/>
+                  <w:sz w:val="14"/>
+                  <w:szCs w:val="14"/>
+                </w:rPr>
+                <w:t>«EnquadramentoArtigoItemParagrafo1»</w:t>
+              </w:r>
+            </w:fldSimple>
           </w:p>
         </w:tc>
         <w:tc>
@@ -2853,33 +2857,17 @@
             <w:r>
               <w:t xml:space="preserve">  </w:t>
             </w:r>
-            <w:r>
-              <w:fldChar w:fldCharType="begin"/>
-            </w:r>
-            <w:r>
-              <w:instrText xml:space="preserve"> MERGEFIELD  EnquadramentoArtigo2  \* MERGEFORMAT </w:instrText>
-            </w:r>
-            <w:r>
-              <w:fldChar w:fldCharType="separate"/>
-            </w:r>
-            <w:r>
-              <w:rPr>
-                <w:rFonts w:ascii="Arial Narrow" w:hAnsi="Arial Narrow"/>
-                <w:noProof/>
-                <w:sz w:val="14"/>
-                <w:szCs w:val="14"/>
-              </w:rPr>
-              <w:t>«EnquadramentoArtigo2»</w:t>
-            </w:r>
-            <w:r>
-              <w:rPr>
-                <w:rFonts w:ascii="Arial Narrow" w:hAnsi="Arial Narrow"/>
-                <w:noProof/>
-                <w:sz w:val="14"/>
-                <w:szCs w:val="14"/>
-              </w:rPr>
-              <w:fldChar w:fldCharType="end"/>
-            </w:r>
+            <w:fldSimple w:instr=" MERGEFIELD  EnquadramentoArtigo2  \* MERGEFORMAT ">
+              <w:r>
+                <w:rPr>
+                  <w:rFonts w:ascii="Arial Narrow" w:hAnsi="Arial Narrow"/>
+                  <w:noProof/>
+                  <w:sz w:val="14"/>
+                  <w:szCs w:val="14"/>
+                </w:rPr>
+                <w:t>«EnquadramentoArtigo2»</w:t>
+              </w:r>
+            </w:fldSimple>
           </w:p>
         </w:tc>
         <w:tc>
@@ -2906,33 +2894,17 @@
             <w:r>
               <w:t xml:space="preserve">  </w:t>
             </w:r>
-            <w:r>
-              <w:fldChar w:fldCharType="begin"/>
-            </w:r>
-            <w:r>
-              <w:instrText xml:space="preserve"> MERGEFIELD  EnquadramentoArtigoItemParagrafo2  \* MERGEFORMAT </w:instrText>
-            </w:r>
-            <w:r>
-              <w:fldChar w:fldCharType="separate"/>
-            </w:r>
-            <w:r>
-              <w:rPr>
-                <w:rFonts w:ascii="Arial Narrow" w:hAnsi="Arial Narrow"/>
-                <w:noProof/>
-                <w:sz w:val="14"/>
-                <w:szCs w:val="14"/>
-              </w:rPr>
-              <w:t>«EnquadramentoArtigoItemParagrafo2»</w:t>
-            </w:r>
-            <w:r>
-              <w:rPr>
-                <w:rFonts w:ascii="Arial Narrow" w:hAnsi="Arial Narrow"/>
-                <w:noProof/>
-                <w:sz w:val="14"/>
-                <w:szCs w:val="14"/>
-              </w:rPr>
-              <w:fldChar w:fldCharType="end"/>
-            </w:r>
+            <w:fldSimple w:instr=" MERGEFIELD  EnquadramentoArtigoItemParagrafo2  \* MERGEFORMAT ">
+              <w:r>
+                <w:rPr>
+                  <w:rFonts w:ascii="Arial Narrow" w:hAnsi="Arial Narrow"/>
+                  <w:noProof/>
+                  <w:sz w:val="14"/>
+                  <w:szCs w:val="14"/>
+                </w:rPr>
+                <w:t>«EnquadramentoArtigoItemParagrafo2»</w:t>
+              </w:r>
+            </w:fldSimple>
           </w:p>
         </w:tc>
         <w:tc>
@@ -3060,33 +3032,17 @@
             <w:r>
               <w:t xml:space="preserve">  </w:t>
             </w:r>
-            <w:r>
-              <w:fldChar w:fldCharType="begin"/>
-            </w:r>
-            <w:r>
-              <w:instrText xml:space="preserve"> MERGEFIELD  EnquadramentoArtigo3  \* MERGEFORMAT </w:instrText>
-            </w:r>
-            <w:r>
-              <w:fldChar w:fldCharType="separate"/>
-            </w:r>
-            <w:r>
-              <w:rPr>
-                <w:rFonts w:ascii="Arial Narrow" w:hAnsi="Arial Narrow"/>
-                <w:noProof/>
-                <w:sz w:val="14"/>
-                <w:szCs w:val="14"/>
-              </w:rPr>
-              <w:t>«EnquadramentoArtigo3»</w:t>
-            </w:r>
-            <w:r>
-              <w:rPr>
-                <w:rFonts w:ascii="Arial Narrow" w:hAnsi="Arial Narrow"/>
-                <w:noProof/>
-                <w:sz w:val="14"/>
-                <w:szCs w:val="14"/>
-              </w:rPr>
-              <w:fldChar w:fldCharType="end"/>
-            </w:r>
+            <w:fldSimple w:instr=" MERGEFIELD  EnquadramentoArtigo3  \* MERGEFORMAT ">
+              <w:r>
+                <w:rPr>
+                  <w:rFonts w:ascii="Arial Narrow" w:hAnsi="Arial Narrow"/>
+                  <w:noProof/>
+                  <w:sz w:val="14"/>
+                  <w:szCs w:val="14"/>
+                </w:rPr>
+                <w:t>«EnquadramentoArtigo3»</w:t>
+              </w:r>
+            </w:fldSimple>
           </w:p>
         </w:tc>
         <w:tc>
@@ -3113,33 +3069,17 @@
             <w:r>
               <w:t xml:space="preserve">  </w:t>
             </w:r>
-            <w:r>
-              <w:fldChar w:fldCharType="begin"/>
-            </w:r>
-            <w:r>
-              <w:instrText xml:space="preserve"> MERGEFIELD  EnquadramentoArtigoItemParagrafo3  \* MERGEFORMAT </w:instrText>
-            </w:r>
-            <w:r>
-              <w:fldChar w:fldCharType="separate"/>
-            </w:r>
-            <w:r>
-              <w:rPr>
-                <w:rFonts w:ascii="Arial Narrow" w:hAnsi="Arial Narrow"/>
-                <w:noProof/>
-                <w:sz w:val="14"/>
-                <w:szCs w:val="14"/>
-              </w:rPr>
-              <w:t>«EnquadramentoArtigoItemParagrafo3»</w:t>
-            </w:r>
-            <w:r>
-              <w:rPr>
-                <w:rFonts w:ascii="Arial Narrow" w:hAnsi="Arial Narrow"/>
-                <w:noProof/>
-                <w:sz w:val="14"/>
-                <w:szCs w:val="14"/>
-              </w:rPr>
-              <w:fldChar w:fldCharType="end"/>
-            </w:r>
+            <w:fldSimple w:instr=" MERGEFIELD  EnquadramentoArtigoItemParagrafo3  \* MERGEFORMAT ">
+              <w:r>
+                <w:rPr>
+                  <w:rFonts w:ascii="Arial Narrow" w:hAnsi="Arial Narrow"/>
+                  <w:noProof/>
+                  <w:sz w:val="14"/>
+                  <w:szCs w:val="14"/>
+                </w:rPr>
+                <w:t>«EnquadramentoArtigoItemParagrafo3»</w:t>
+              </w:r>
+            </w:fldSimple>
           </w:p>
         </w:tc>
         <w:tc>
@@ -3173,8 +3113,6 @@
               </w:rPr>
               <w:t xml:space="preserve">    </w:t>
             </w:r>
-            <w:bookmarkStart w:id="0" w:name="_GoBack"/>
-            <w:bookmarkEnd w:id="0"/>
             <w:r>
               <w:fldChar w:fldCharType="begin"/>
             </w:r>
@@ -3248,19 +3186,23 @@
         <w:tblStyle w:val="Tabelacomgrade"/>
         <w:tblW w:w="9498" w:type="dxa"/>
         <w:tblInd w:w="108" w:type="dxa"/>
+        <w:tblLayout w:type="fixed"/>
         <w:tblLook w:val="04A0" w:firstRow="1" w:lastRow="0" w:firstColumn="1" w:lastColumn="0" w:noHBand="0" w:noVBand="1"/>
       </w:tblPr>
       <w:tblGrid>
-        <w:gridCol w:w="709"/>
-        <w:gridCol w:w="8789"/>
+        <w:gridCol w:w="694"/>
+        <w:gridCol w:w="3417"/>
+        <w:gridCol w:w="2693"/>
+        <w:gridCol w:w="2694"/>
       </w:tblGrid>
       <w:tr>
         <w:trPr>
-          <w:trHeight w:val="1216"/>
+          <w:trHeight w:val="379"/>
         </w:trPr>
         <w:tc>
           <w:tcPr>
-            <w:tcW w:w="709" w:type="dxa"/>
+            <w:tcW w:w="694" w:type="dxa"/>
+            <w:vMerge w:val="restart"/>
             <w:shd w:val="clear" w:color="auto" w:fill="D9D9D9" w:themeFill="background1" w:themeFillShade="D9"/>
             <w:textDirection w:val="btLr"/>
             <w:vAlign w:val="center"/>
@@ -3274,69 +3216,113 @@
               <w:ind w:right="-1"/>
               <w:jc w:val="center"/>
               <w:rPr>
+                <w:rFonts w:ascii="Arial Narrow" w:hAnsi="Arial Narrow"/>
+                <w:sz w:val="10"/>
+                <w:szCs w:val="10"/>
+              </w:rPr>
+            </w:pPr>
+            <w:r>
+              <w:rPr>
+                <w:rFonts w:ascii="Arial Narrow" w:hAnsi="Arial Narrow"/>
+                <w:sz w:val="10"/>
+                <w:szCs w:val="10"/>
+              </w:rPr>
+              <w:t xml:space="preserve">(4) </w:t>
+            </w:r>
+            <w:r>
+              <w:rPr>
+                <w:rFonts w:ascii="Arial Narrow" w:hAnsi="Arial Narrow"/>
+                <w:sz w:val="10"/>
+                <w:szCs w:val="10"/>
+              </w:rPr>
+              <w:t>DESCRIÇÃO DA</w:t>
+            </w:r>
+          </w:p>
+          <w:p>
+            <w:pPr>
+              <w:keepNext/>
+              <w:tabs>
+                <w:tab w:val="left" w:pos="7755"/>
+              </w:tabs>
+              <w:ind w:right="-1"/>
+              <w:jc w:val="center"/>
+              <w:rPr>
+                <w:rFonts w:ascii="Arial Narrow" w:hAnsi="Arial Narrow"/>
                 <w:b/>
-                <w:sz w:val="16"/>
-                <w:szCs w:val="16"/>
-              </w:rPr>
-            </w:pPr>
-            <w:r>
-              <w:rPr>
-                <w:rFonts w:ascii="Arial Narrow" w:hAnsi="Arial Narrow"/>
-                <w:sz w:val="18"/>
-                <w:szCs w:val="16"/>
-              </w:rPr>
-              <w:t>DESCRIÇÃO DA</w:t>
-            </w:r>
-            <w:r>
-              <w:rPr>
-                <w:rFonts w:ascii="Arial Narrow" w:hAnsi="Arial Narrow"/>
-                <w:b/>
-                <w:sz w:val="18"/>
-                <w:szCs w:val="16"/>
-              </w:rPr>
-              <w:t xml:space="preserve"> </w:t>
-            </w:r>
-            <w:r>
-              <w:rPr>
-                <w:rFonts w:ascii="Arial Narrow" w:hAnsi="Arial Narrow"/>
-                <w:sz w:val="18"/>
-                <w:szCs w:val="16"/>
+                <w:sz w:val="10"/>
+                <w:szCs w:val="10"/>
+              </w:rPr>
+            </w:pPr>
+            <w:r>
+              <w:rPr>
+                <w:rFonts w:ascii="Arial Narrow" w:hAnsi="Arial Narrow"/>
+                <w:sz w:val="10"/>
+                <w:szCs w:val="10"/>
               </w:rPr>
               <w:t>INFRAÇÃO</w:t>
+            </w:r>
+            <w:r>
+              <w:rPr>
+                <w:rFonts w:ascii="Arial Narrow" w:hAnsi="Arial Narrow"/>
+                <w:sz w:val="10"/>
+                <w:szCs w:val="10"/>
+              </w:rPr>
+              <w:t xml:space="preserve"> / OCORRÊNCIA</w:t>
             </w:r>
           </w:p>
         </w:tc>
         <w:tc>
           <w:tcPr>
-            <w:tcW w:w="8789" w:type="dxa"/>
+            <w:tcW w:w="8804" w:type="dxa"/>
+            <w:gridSpan w:val="3"/>
           </w:tcPr>
           <w:p>
             <w:pPr>
-              <w:pStyle w:val="PargrafodaLista"/>
               <w:keepNext/>
-              <w:numPr>
-                <w:ilvl w:val="0"/>
-                <w:numId w:val="31"/>
-              </w:numPr>
               <w:tabs>
                 <w:tab w:val="left" w:pos="7755"/>
               </w:tabs>
-              <w:ind w:left="170" w:hanging="170"/>
-              <w:rPr>
-                <w:rFonts w:ascii="Arial Narrow" w:hAnsi="Arial Narrow"/>
-                <w:sz w:val="14"/>
-                <w:szCs w:val="14"/>
-              </w:rPr>
-            </w:pPr>
-            <w:r>
+              <w:spacing w:line="360" w:lineRule="auto"/>
               <w:rPr>
                 <w:rFonts w:ascii="Arial Narrow" w:hAnsi="Arial Narrow"/>
                 <w:color w:val="595959" w:themeColor="text1" w:themeTint="A6"/>
                 <w:sz w:val="14"/>
                 <w:szCs w:val="14"/>
               </w:rPr>
-              <w:t xml:space="preserve">PELA(S) SEGUINTE(S) OCORRÊNCIA(S): </w:t>
-            </w:r>
+            </w:pPr>
+            <w:r>
+              <w:rPr>
+                <w:rFonts w:ascii="Arial Narrow" w:hAnsi="Arial Narrow"/>
+                <w:color w:val="595959" w:themeColor="text1" w:themeTint="A6"/>
+                <w:sz w:val="14"/>
+                <w:szCs w:val="14"/>
+              </w:rPr>
+              <w:t>4.1 DESCRIÇÃO DA INFRAÇÃO / OCORRÊNCIA</w:t>
+            </w:r>
+            <w:r>
+              <w:rPr>
+                <w:rFonts w:ascii="Arial Narrow" w:hAnsi="Arial Narrow"/>
+                <w:color w:val="595959" w:themeColor="text1" w:themeTint="A6"/>
+                <w:sz w:val="14"/>
+                <w:szCs w:val="14"/>
+              </w:rPr>
+              <w:t>:</w:t>
+            </w:r>
+          </w:p>
+          <w:bookmarkStart w:id="2" w:name="OLE_LINK5"/>
+          <w:p>
+            <w:pPr>
+              <w:keepNext/>
+              <w:tabs>
+                <w:tab w:val="left" w:pos="7755"/>
+              </w:tabs>
+              <w:spacing w:line="360" w:lineRule="auto"/>
+              <w:rPr>
+                <w:rFonts w:ascii="Arial Narrow" w:hAnsi="Arial Narrow"/>
+                <w:sz w:val="14"/>
+                <w:szCs w:val="14"/>
+              </w:rPr>
+            </w:pPr>
             <w:r>
               <w:fldChar w:fldCharType="begin"/>
             </w:r>
@@ -3354,6 +3340,796 @@
                 <w:szCs w:val="16"/>
               </w:rPr>
               <w:t>«DescricaoInfracao»</w:t>
+            </w:r>
+            <w:r>
+              <w:rPr>
+                <w:rFonts w:ascii="Arial Narrow" w:hAnsi="Arial Narrow"/>
+                <w:noProof/>
+                <w:sz w:val="14"/>
+                <w:szCs w:val="16"/>
+              </w:rPr>
+              <w:fldChar w:fldCharType="end"/>
+            </w:r>
+            <w:bookmarkEnd w:id="2"/>
+          </w:p>
+        </w:tc>
+      </w:tr>
+      <w:tr>
+        <w:trPr>
+          <w:trHeight w:val="378"/>
+        </w:trPr>
+        <w:tc>
+          <w:tcPr>
+            <w:tcW w:w="694" w:type="dxa"/>
+            <w:vMerge/>
+            <w:shd w:val="clear" w:color="auto" w:fill="D9D9D9" w:themeFill="background1" w:themeFillShade="D9"/>
+            <w:textDirection w:val="btLr"/>
+            <w:vAlign w:val="center"/>
+          </w:tcPr>
+          <w:p>
+            <w:pPr>
+              <w:keepNext/>
+              <w:tabs>
+                <w:tab w:val="left" w:pos="7755"/>
+              </w:tabs>
+              <w:ind w:right="-1"/>
+              <w:jc w:val="center"/>
+              <w:rPr>
+                <w:rFonts w:ascii="Arial Narrow" w:hAnsi="Arial Narrow"/>
+                <w:sz w:val="10"/>
+                <w:szCs w:val="10"/>
+              </w:rPr>
+            </w:pPr>
+          </w:p>
+        </w:tc>
+        <w:tc>
+          <w:tcPr>
+            <w:tcW w:w="3417" w:type="dxa"/>
+          </w:tcPr>
+          <w:p>
+            <w:pPr>
+              <w:keepNext/>
+              <w:tabs>
+                <w:tab w:val="left" w:pos="7755"/>
+              </w:tabs>
+              <w:spacing w:line="360" w:lineRule="auto"/>
+              <w:rPr>
+                <w:rFonts w:ascii="Arial Narrow" w:hAnsi="Arial Narrow"/>
+                <w:color w:val="595959" w:themeColor="text1" w:themeTint="A6"/>
+                <w:sz w:val="14"/>
+                <w:szCs w:val="14"/>
+              </w:rPr>
+            </w:pPr>
+            <w:r>
+              <w:rPr>
+                <w:rFonts w:ascii="Arial Narrow" w:hAnsi="Arial Narrow"/>
+                <w:color w:val="595959" w:themeColor="text1" w:themeTint="A6"/>
+                <w:sz w:val="14"/>
+                <w:szCs w:val="14"/>
+              </w:rPr>
+              <w:t>4.2 CLASSIFICAÇÃO DA INFRAÇÃO:</w:t>
+            </w:r>
+          </w:p>
+          <w:tbl>
+            <w:tblPr>
+              <w:tblStyle w:val="Tabelacomgrade"/>
+              <w:tblW w:w="3304" w:type="dxa"/>
+              <w:tblLayout w:type="fixed"/>
+              <w:tblCellMar>
+                <w:left w:w="0" w:type="dxa"/>
+                <w:right w:w="0" w:type="dxa"/>
+              </w:tblCellMar>
+              <w:tblLook w:val="04A0" w:firstRow="1" w:lastRow="0" w:firstColumn="1" w:lastColumn="0" w:noHBand="0" w:noVBand="1"/>
+            </w:tblPr>
+            <w:tblGrid>
+              <w:gridCol w:w="236"/>
+              <w:gridCol w:w="375"/>
+              <w:gridCol w:w="283"/>
+              <w:gridCol w:w="567"/>
+              <w:gridCol w:w="284"/>
+              <w:gridCol w:w="567"/>
+              <w:gridCol w:w="283"/>
+              <w:gridCol w:w="709"/>
+            </w:tblGrid>
+            <w:tr>
+              <w:tc>
+                <w:tcPr>
+                  <w:tcW w:w="236" w:type="dxa"/>
+                  <w:vAlign w:val="center"/>
+                </w:tcPr>
+                <w:bookmarkStart w:id="3" w:name="OLE_LINK3"/>
+                <w:p>
+                  <w:pPr>
+                    <w:keepNext/>
+                    <w:tabs>
+                      <w:tab w:val="left" w:pos="7755"/>
+                    </w:tabs>
+                    <w:jc w:val="center"/>
+                    <w:rPr>
+                      <w:rFonts w:ascii="Arial Narrow" w:hAnsi="Arial Narrow"/>
+                      <w:sz w:val="10"/>
+                      <w:szCs w:val="10"/>
+                    </w:rPr>
+                  </w:pPr>
+                  <w:r>
+                    <w:rPr>
+                      <w:rFonts w:ascii="Arial Narrow" w:hAnsi="Arial Narrow"/>
+                      <w:sz w:val="10"/>
+                      <w:szCs w:val="10"/>
+                    </w:rPr>
+                    <w:fldChar w:fldCharType="begin"/>
+                  </w:r>
+                  <w:r>
+                    <w:rPr>
+                      <w:rFonts w:ascii="Arial Narrow" w:hAnsi="Arial Narrow"/>
+                      <w:sz w:val="10"/>
+                      <w:szCs w:val="10"/>
+                    </w:rPr>
+                    <w:instrText xml:space="preserve"> MERGEFIELD  InfrLeve  \* MERGEFORMAT </w:instrText>
+                  </w:r>
+                  <w:r>
+                    <w:rPr>
+                      <w:rFonts w:ascii="Arial Narrow" w:hAnsi="Arial Narrow"/>
+                      <w:sz w:val="10"/>
+                      <w:szCs w:val="10"/>
+                    </w:rPr>
+                    <w:fldChar w:fldCharType="separate"/>
+                  </w:r>
+                  <w:r>
+                    <w:rPr>
+                      <w:rFonts w:ascii="Arial Narrow" w:hAnsi="Arial Narrow"/>
+                      <w:noProof/>
+                      <w:sz w:val="10"/>
+                      <w:szCs w:val="10"/>
+                    </w:rPr>
+                    <w:t>«InfrLeve»</w:t>
+                  </w:r>
+                  <w:r>
+                    <w:rPr>
+                      <w:rFonts w:ascii="Arial Narrow" w:hAnsi="Arial Narrow"/>
+                      <w:noProof/>
+                      <w:sz w:val="10"/>
+                      <w:szCs w:val="10"/>
+                    </w:rPr>
+                    <w:fldChar w:fldCharType="end"/>
+                  </w:r>
+                  <w:bookmarkEnd w:id="3"/>
+                </w:p>
+              </w:tc>
+              <w:tc>
+                <w:tcPr>
+                  <w:tcW w:w="375" w:type="dxa"/>
+                  <w:tcBorders>
+                    <w:top w:val="nil"/>
+                    <w:bottom w:val="nil"/>
+                  </w:tcBorders>
+                  <w:vAlign w:val="center"/>
+                </w:tcPr>
+                <w:p>
+                  <w:pPr>
+                    <w:keepNext/>
+                    <w:tabs>
+                      <w:tab w:val="left" w:pos="7755"/>
+                    </w:tabs>
+                    <w:ind w:left="-15"/>
+                    <w:rPr>
+                      <w:rFonts w:ascii="Arial Narrow" w:hAnsi="Arial Narrow"/>
+                      <w:sz w:val="10"/>
+                      <w:szCs w:val="10"/>
+                    </w:rPr>
+                  </w:pPr>
+                  <w:r>
+                    <w:rPr>
+                      <w:rFonts w:ascii="Arial Narrow" w:hAnsi="Arial Narrow"/>
+                      <w:sz w:val="10"/>
+                      <w:szCs w:val="10"/>
+                    </w:rPr>
+                    <w:t xml:space="preserve">  </w:t>
+                  </w:r>
+                  <w:r>
+                    <w:rPr>
+                      <w:rFonts w:ascii="Arial Narrow" w:hAnsi="Arial Narrow"/>
+                      <w:sz w:val="10"/>
+                      <w:szCs w:val="10"/>
+                    </w:rPr>
+                    <w:t>Leve</w:t>
+                  </w:r>
+                </w:p>
+              </w:tc>
+              <w:tc>
+                <w:tcPr>
+                  <w:tcW w:w="283" w:type="dxa"/>
+                  <w:vAlign w:val="center"/>
+                </w:tcPr>
+                <w:p>
+                  <w:pPr>
+                    <w:keepNext/>
+                    <w:tabs>
+                      <w:tab w:val="left" w:pos="7755"/>
+                    </w:tabs>
+                    <w:jc w:val="center"/>
+                    <w:rPr>
+                      <w:rFonts w:ascii="Arial Narrow" w:hAnsi="Arial Narrow"/>
+                      <w:sz w:val="10"/>
+                      <w:szCs w:val="10"/>
+                    </w:rPr>
+                  </w:pPr>
+                  <w:r>
+                    <w:rPr>
+                      <w:rFonts w:ascii="Arial Narrow" w:hAnsi="Arial Narrow"/>
+                      <w:sz w:val="10"/>
+                      <w:szCs w:val="10"/>
+                    </w:rPr>
+                    <w:fldChar w:fldCharType="begin"/>
+                  </w:r>
+                  <w:r>
+                    <w:rPr>
+                      <w:rFonts w:ascii="Arial Narrow" w:hAnsi="Arial Narrow"/>
+                      <w:sz w:val="10"/>
+                      <w:szCs w:val="10"/>
+                    </w:rPr>
+                    <w:instrText xml:space="preserve"> MERGEFIELD  </w:instrText>
+                  </w:r>
+                  <w:r>
+                    <w:rPr>
+                      <w:rFonts w:ascii="Arial Narrow" w:hAnsi="Arial Narrow"/>
+                      <w:sz w:val="10"/>
+                      <w:szCs w:val="10"/>
+                    </w:rPr>
+                    <w:instrText>InfrMedia</w:instrText>
+                  </w:r>
+                  <w:r>
+                    <w:rPr>
+                      <w:rFonts w:ascii="Arial Narrow" w:hAnsi="Arial Narrow"/>
+                      <w:sz w:val="10"/>
+                      <w:szCs w:val="10"/>
+                    </w:rPr>
+                    <w:instrText xml:space="preserve">  \* MERGEFORMAT </w:instrText>
+                  </w:r>
+                  <w:r>
+                    <w:rPr>
+                      <w:rFonts w:ascii="Arial Narrow" w:hAnsi="Arial Narrow"/>
+                      <w:sz w:val="10"/>
+                      <w:szCs w:val="10"/>
+                    </w:rPr>
+                    <w:fldChar w:fldCharType="separate"/>
+                  </w:r>
+                  <w:r>
+                    <w:rPr>
+                      <w:rFonts w:ascii="Arial Narrow" w:hAnsi="Arial Narrow"/>
+                      <w:noProof/>
+                      <w:sz w:val="10"/>
+                      <w:szCs w:val="10"/>
+                    </w:rPr>
+                    <w:t>«</w:t>
+                  </w:r>
+                  <w:bookmarkStart w:id="4" w:name="OLE_LINK4"/>
+                  <w:r>
+                    <w:rPr>
+                      <w:rFonts w:ascii="Arial Narrow" w:hAnsi="Arial Narrow"/>
+                      <w:noProof/>
+                      <w:sz w:val="10"/>
+                      <w:szCs w:val="10"/>
+                    </w:rPr>
+                    <w:t>InfrMedia</w:t>
+                  </w:r>
+                  <w:bookmarkEnd w:id="4"/>
+                  <w:r>
+                    <w:rPr>
+                      <w:rFonts w:ascii="Arial Narrow" w:hAnsi="Arial Narrow"/>
+                      <w:noProof/>
+                      <w:sz w:val="10"/>
+                      <w:szCs w:val="10"/>
+                    </w:rPr>
+                    <w:t>»</w:t>
+                  </w:r>
+                  <w:r>
+                    <w:rPr>
+                      <w:rFonts w:ascii="Arial Narrow" w:hAnsi="Arial Narrow"/>
+                      <w:noProof/>
+                      <w:sz w:val="10"/>
+                      <w:szCs w:val="10"/>
+                    </w:rPr>
+                    <w:fldChar w:fldCharType="end"/>
+                  </w:r>
+                </w:p>
+              </w:tc>
+              <w:tc>
+                <w:tcPr>
+                  <w:tcW w:w="567" w:type="dxa"/>
+                  <w:tcBorders>
+                    <w:top w:val="nil"/>
+                    <w:bottom w:val="nil"/>
+                  </w:tcBorders>
+                  <w:vAlign w:val="center"/>
+                </w:tcPr>
+                <w:p>
+                  <w:pPr>
+                    <w:keepNext/>
+                    <w:tabs>
+                      <w:tab w:val="left" w:pos="7755"/>
+                    </w:tabs>
+                    <w:rPr>
+                      <w:rFonts w:ascii="Arial Narrow" w:hAnsi="Arial Narrow"/>
+                      <w:sz w:val="10"/>
+                      <w:szCs w:val="10"/>
+                    </w:rPr>
+                  </w:pPr>
+                  <w:r>
+                    <w:rPr>
+                      <w:rFonts w:ascii="Arial Narrow" w:hAnsi="Arial Narrow"/>
+                      <w:sz w:val="10"/>
+                      <w:szCs w:val="10"/>
+                    </w:rPr>
+                    <w:t xml:space="preserve">  </w:t>
+                  </w:r>
+                  <w:r>
+                    <w:rPr>
+                      <w:rFonts w:ascii="Arial Narrow" w:hAnsi="Arial Narrow"/>
+                      <w:sz w:val="10"/>
+                      <w:szCs w:val="10"/>
+                    </w:rPr>
+                    <w:t>Média</w:t>
+                  </w:r>
+                  <w:bookmarkStart w:id="5" w:name="_GoBack"/>
+                  <w:bookmarkEnd w:id="5"/>
+                </w:p>
+              </w:tc>
+              <w:tc>
+                <w:tcPr>
+                  <w:tcW w:w="284" w:type="dxa"/>
+                  <w:vAlign w:val="center"/>
+                </w:tcPr>
+                <w:p>
+                  <w:pPr>
+                    <w:keepNext/>
+                    <w:tabs>
+                      <w:tab w:val="left" w:pos="7755"/>
+                    </w:tabs>
+                    <w:jc w:val="center"/>
+                    <w:rPr>
+                      <w:rFonts w:ascii="Arial Narrow" w:hAnsi="Arial Narrow"/>
+                      <w:sz w:val="10"/>
+                      <w:szCs w:val="10"/>
+                    </w:rPr>
+                  </w:pPr>
+                  <w:r>
+                    <w:rPr>
+                      <w:rFonts w:ascii="Arial Narrow" w:hAnsi="Arial Narrow"/>
+                      <w:sz w:val="10"/>
+                      <w:szCs w:val="10"/>
+                    </w:rPr>
+                    <w:fldChar w:fldCharType="begin"/>
+                  </w:r>
+                  <w:r>
+                    <w:rPr>
+                      <w:rFonts w:ascii="Arial Narrow" w:hAnsi="Arial Narrow"/>
+                      <w:sz w:val="10"/>
+                      <w:szCs w:val="10"/>
+                    </w:rPr>
+                    <w:instrText xml:space="preserve"> MERGEFIELD  Infr</w:instrText>
+                  </w:r>
+                  <w:r>
+                    <w:rPr>
+                      <w:rFonts w:ascii="Arial Narrow" w:hAnsi="Arial Narrow"/>
+                      <w:sz w:val="10"/>
+                      <w:szCs w:val="10"/>
+                    </w:rPr>
+                    <w:instrText>Grave</w:instrText>
+                  </w:r>
+                  <w:r>
+                    <w:rPr>
+                      <w:rFonts w:ascii="Arial Narrow" w:hAnsi="Arial Narrow"/>
+                      <w:sz w:val="10"/>
+                      <w:szCs w:val="10"/>
+                    </w:rPr>
+                    <w:instrText xml:space="preserve">  \* MERGEFORMAT </w:instrText>
+                  </w:r>
+                  <w:r>
+                    <w:rPr>
+                      <w:rFonts w:ascii="Arial Narrow" w:hAnsi="Arial Narrow"/>
+                      <w:sz w:val="10"/>
+                      <w:szCs w:val="10"/>
+                    </w:rPr>
+                    <w:fldChar w:fldCharType="separate"/>
+                  </w:r>
+                  <w:r>
+                    <w:rPr>
+                      <w:rFonts w:ascii="Arial Narrow" w:hAnsi="Arial Narrow"/>
+                      <w:noProof/>
+                      <w:sz w:val="10"/>
+                      <w:szCs w:val="10"/>
+                    </w:rPr>
+                    <w:t>«Infr</w:t>
+                  </w:r>
+                  <w:r>
+                    <w:rPr>
+                      <w:rFonts w:ascii="Arial Narrow" w:hAnsi="Arial Narrow"/>
+                      <w:noProof/>
+                      <w:sz w:val="10"/>
+                      <w:szCs w:val="10"/>
+                    </w:rPr>
+                    <w:t>Grave</w:t>
+                  </w:r>
+                  <w:r>
+                    <w:rPr>
+                      <w:rFonts w:ascii="Arial Narrow" w:hAnsi="Arial Narrow"/>
+                      <w:noProof/>
+                      <w:sz w:val="10"/>
+                      <w:szCs w:val="10"/>
+                    </w:rPr>
+                    <w:t>»</w:t>
+                  </w:r>
+                  <w:r>
+                    <w:rPr>
+                      <w:rFonts w:ascii="Arial Narrow" w:hAnsi="Arial Narrow"/>
+                      <w:noProof/>
+                      <w:sz w:val="10"/>
+                      <w:szCs w:val="10"/>
+                    </w:rPr>
+                    <w:fldChar w:fldCharType="end"/>
+                  </w:r>
+                </w:p>
+              </w:tc>
+              <w:tc>
+                <w:tcPr>
+                  <w:tcW w:w="567" w:type="dxa"/>
+                  <w:tcBorders>
+                    <w:top w:val="nil"/>
+                    <w:bottom w:val="nil"/>
+                  </w:tcBorders>
+                  <w:vAlign w:val="center"/>
+                </w:tcPr>
+                <w:p>
+                  <w:pPr>
+                    <w:keepNext/>
+                    <w:tabs>
+                      <w:tab w:val="left" w:pos="7755"/>
+                    </w:tabs>
+                    <w:rPr>
+                      <w:rFonts w:ascii="Arial Narrow" w:hAnsi="Arial Narrow"/>
+                      <w:sz w:val="10"/>
+                      <w:szCs w:val="10"/>
+                    </w:rPr>
+                  </w:pPr>
+                  <w:r>
+                    <w:rPr>
+                      <w:rFonts w:ascii="Arial Narrow" w:hAnsi="Arial Narrow"/>
+                      <w:sz w:val="10"/>
+                      <w:szCs w:val="10"/>
+                    </w:rPr>
+                    <w:t xml:space="preserve">  </w:t>
+                  </w:r>
+                  <w:r>
+                    <w:rPr>
+                      <w:rFonts w:ascii="Arial Narrow" w:hAnsi="Arial Narrow"/>
+                      <w:sz w:val="10"/>
+                      <w:szCs w:val="10"/>
+                    </w:rPr>
+                    <w:t>Grave</w:t>
+                  </w:r>
+                </w:p>
+              </w:tc>
+              <w:tc>
+                <w:tcPr>
+                  <w:tcW w:w="283" w:type="dxa"/>
+                  <w:vAlign w:val="center"/>
+                </w:tcPr>
+                <w:p>
+                  <w:pPr>
+                    <w:keepNext/>
+                    <w:tabs>
+                      <w:tab w:val="left" w:pos="7755"/>
+                    </w:tabs>
+                    <w:jc w:val="center"/>
+                    <w:rPr>
+                      <w:rFonts w:ascii="Arial Narrow" w:hAnsi="Arial Narrow"/>
+                      <w:sz w:val="10"/>
+                      <w:szCs w:val="10"/>
+                    </w:rPr>
+                  </w:pPr>
+                  <w:r>
+                    <w:rPr>
+                      <w:rFonts w:ascii="Arial Narrow" w:hAnsi="Arial Narrow"/>
+                      <w:sz w:val="10"/>
+                      <w:szCs w:val="10"/>
+                    </w:rPr>
+                    <w:fldChar w:fldCharType="begin"/>
+                  </w:r>
+                  <w:r>
+                    <w:rPr>
+                      <w:rFonts w:ascii="Arial Narrow" w:hAnsi="Arial Narrow"/>
+                      <w:sz w:val="10"/>
+                      <w:szCs w:val="10"/>
+                    </w:rPr>
+                    <w:instrText xml:space="preserve"> MERGEFIELD  Infr</w:instrText>
+                  </w:r>
+                  <w:r>
+                    <w:rPr>
+                      <w:rFonts w:ascii="Arial Narrow" w:hAnsi="Arial Narrow"/>
+                      <w:sz w:val="10"/>
+                      <w:szCs w:val="10"/>
+                    </w:rPr>
+                    <w:instrText>Gravissima</w:instrText>
+                  </w:r>
+                  <w:r>
+                    <w:rPr>
+                      <w:rFonts w:ascii="Arial Narrow" w:hAnsi="Arial Narrow"/>
+                      <w:sz w:val="10"/>
+                      <w:szCs w:val="10"/>
+                    </w:rPr>
+                    <w:instrText xml:space="preserve">  \* MERGEFORMAT </w:instrText>
+                  </w:r>
+                  <w:r>
+                    <w:rPr>
+                      <w:rFonts w:ascii="Arial Narrow" w:hAnsi="Arial Narrow"/>
+                      <w:sz w:val="10"/>
+                      <w:szCs w:val="10"/>
+                    </w:rPr>
+                    <w:fldChar w:fldCharType="separate"/>
+                  </w:r>
+                  <w:r>
+                    <w:rPr>
+                      <w:rFonts w:ascii="Arial Narrow" w:hAnsi="Arial Narrow"/>
+                      <w:noProof/>
+                      <w:sz w:val="10"/>
+                      <w:szCs w:val="10"/>
+                    </w:rPr>
+                    <w:t>«Infr</w:t>
+                  </w:r>
+                  <w:r>
+                    <w:rPr>
+                      <w:rFonts w:ascii="Arial Narrow" w:hAnsi="Arial Narrow"/>
+                      <w:noProof/>
+                      <w:sz w:val="10"/>
+                      <w:szCs w:val="10"/>
+                    </w:rPr>
+                    <w:t>Gravissima</w:t>
+                  </w:r>
+                  <w:r>
+                    <w:rPr>
+                      <w:rFonts w:ascii="Arial Narrow" w:hAnsi="Arial Narrow"/>
+                      <w:noProof/>
+                      <w:sz w:val="10"/>
+                      <w:szCs w:val="10"/>
+                    </w:rPr>
+                    <w:t>»</w:t>
+                  </w:r>
+                  <w:r>
+                    <w:rPr>
+                      <w:rFonts w:ascii="Arial Narrow" w:hAnsi="Arial Narrow"/>
+                      <w:noProof/>
+                      <w:sz w:val="10"/>
+                      <w:szCs w:val="10"/>
+                    </w:rPr>
+                    <w:fldChar w:fldCharType="end"/>
+                  </w:r>
+                </w:p>
+              </w:tc>
+              <w:tc>
+                <w:tcPr>
+                  <w:tcW w:w="709" w:type="dxa"/>
+                  <w:tcBorders>
+                    <w:top w:val="nil"/>
+                    <w:bottom w:val="nil"/>
+                    <w:right w:val="nil"/>
+                  </w:tcBorders>
+                  <w:vAlign w:val="center"/>
+                </w:tcPr>
+                <w:p>
+                  <w:pPr>
+                    <w:keepNext/>
+                    <w:tabs>
+                      <w:tab w:val="left" w:pos="7755"/>
+                    </w:tabs>
+                    <w:rPr>
+                      <w:rFonts w:ascii="Arial Narrow" w:hAnsi="Arial Narrow"/>
+                      <w:sz w:val="10"/>
+                      <w:szCs w:val="10"/>
+                    </w:rPr>
+                  </w:pPr>
+                  <w:r>
+                    <w:rPr>
+                      <w:rFonts w:ascii="Arial Narrow" w:hAnsi="Arial Narrow"/>
+                      <w:sz w:val="10"/>
+                      <w:szCs w:val="10"/>
+                    </w:rPr>
+                    <w:t xml:space="preserve"> </w:t>
+                  </w:r>
+                  <w:r>
+                    <w:rPr>
+                      <w:rFonts w:ascii="Arial Narrow" w:hAnsi="Arial Narrow"/>
+                      <w:sz w:val="10"/>
+                      <w:szCs w:val="10"/>
+                    </w:rPr>
+                    <w:t>Gravíssima</w:t>
+                  </w:r>
+                </w:p>
+              </w:tc>
+            </w:tr>
+          </w:tbl>
+          <w:p>
+            <w:pPr>
+              <w:keepNext/>
+              <w:tabs>
+                <w:tab w:val="left" w:pos="7755"/>
+              </w:tabs>
+              <w:spacing w:line="360" w:lineRule="auto"/>
+              <w:rPr>
+                <w:rFonts w:ascii="Arial Narrow" w:hAnsi="Arial Narrow"/>
+                <w:color w:val="595959" w:themeColor="text1" w:themeTint="A6"/>
+                <w:sz w:val="14"/>
+                <w:szCs w:val="14"/>
+              </w:rPr>
+            </w:pPr>
+          </w:p>
+        </w:tc>
+        <w:tc>
+          <w:tcPr>
+            <w:tcW w:w="2693" w:type="dxa"/>
+          </w:tcPr>
+          <w:p>
+            <w:pPr>
+              <w:keepNext/>
+              <w:tabs>
+                <w:tab w:val="left" w:pos="7755"/>
+              </w:tabs>
+              <w:spacing w:line="360" w:lineRule="auto"/>
+              <w:rPr>
+                <w:rFonts w:ascii="Arial Narrow" w:hAnsi="Arial Narrow"/>
+                <w:color w:val="595959" w:themeColor="text1" w:themeTint="A6"/>
+                <w:sz w:val="14"/>
+                <w:szCs w:val="14"/>
+              </w:rPr>
+            </w:pPr>
+            <w:r>
+              <w:rPr>
+                <w:rFonts w:ascii="Arial Narrow" w:hAnsi="Arial Narrow"/>
+                <w:color w:val="595959" w:themeColor="text1" w:themeTint="A6"/>
+                <w:sz w:val="14"/>
+                <w:szCs w:val="14"/>
+              </w:rPr>
+              <w:t>4.3 DATA DA CONSTATAÇÃO DA INFRAÇÃO:</w:t>
+            </w:r>
+          </w:p>
+          <w:p>
+            <w:pPr>
+              <w:keepNext/>
+              <w:tabs>
+                <w:tab w:val="left" w:pos="7755"/>
+              </w:tabs>
+              <w:spacing w:line="360" w:lineRule="auto"/>
+              <w:rPr>
+                <w:rFonts w:ascii="Arial Narrow" w:hAnsi="Arial Narrow"/>
+                <w:color w:val="595959" w:themeColor="text1" w:themeTint="A6"/>
+                <w:sz w:val="14"/>
+                <w:szCs w:val="14"/>
+              </w:rPr>
+            </w:pPr>
+            <w:r>
+              <w:fldChar w:fldCharType="begin"/>
+            </w:r>
+            <w:r>
+              <w:instrText xml:space="preserve"> MERGEFIELD  DataInfracao  \* MERGEFORMAT </w:instrText>
+            </w:r>
+            <w:r>
+              <w:fldChar w:fldCharType="separate"/>
+            </w:r>
+            <w:r>
+              <w:rPr>
+                <w:rFonts w:ascii="Arial Narrow" w:hAnsi="Arial Narrow"/>
+                <w:noProof/>
+                <w:sz w:val="14"/>
+                <w:szCs w:val="16"/>
+              </w:rPr>
+              <w:t>«</w:t>
+            </w:r>
+            <w:r>
+              <w:rPr>
+                <w:rFonts w:ascii="Arial Narrow" w:hAnsi="Arial Narrow"/>
+                <w:noProof/>
+                <w:sz w:val="14"/>
+                <w:szCs w:val="16"/>
+              </w:rPr>
+              <w:t>DataInfracao</w:t>
+            </w:r>
+            <w:r>
+              <w:rPr>
+                <w:rFonts w:ascii="Arial Narrow" w:hAnsi="Arial Narrow"/>
+                <w:noProof/>
+                <w:sz w:val="14"/>
+                <w:szCs w:val="16"/>
+              </w:rPr>
+              <w:t>»</w:t>
+            </w:r>
+            <w:r>
+              <w:rPr>
+                <w:rFonts w:ascii="Arial Narrow" w:hAnsi="Arial Narrow"/>
+                <w:noProof/>
+                <w:sz w:val="14"/>
+                <w:szCs w:val="16"/>
+              </w:rPr>
+              <w:fldChar w:fldCharType="end"/>
+            </w:r>
+          </w:p>
+        </w:tc>
+        <w:tc>
+          <w:tcPr>
+            <w:tcW w:w="2694" w:type="dxa"/>
+          </w:tcPr>
+          <w:p>
+            <w:pPr>
+              <w:keepNext/>
+              <w:tabs>
+                <w:tab w:val="left" w:pos="7755"/>
+              </w:tabs>
+              <w:spacing w:line="360" w:lineRule="auto"/>
+              <w:rPr>
+                <w:rFonts w:ascii="Arial Narrow" w:hAnsi="Arial Narrow"/>
+                <w:color w:val="595959" w:themeColor="text1" w:themeTint="A6"/>
+                <w:sz w:val="14"/>
+                <w:szCs w:val="14"/>
+              </w:rPr>
+            </w:pPr>
+            <w:r>
+              <w:rPr>
+                <w:rFonts w:ascii="Arial Narrow" w:hAnsi="Arial Narrow"/>
+                <w:color w:val="595959" w:themeColor="text1" w:themeTint="A6"/>
+                <w:sz w:val="14"/>
+                <w:szCs w:val="14"/>
+              </w:rPr>
+              <w:t>4.4 HORA DA CONSTATAÇÃO DA INFRAÇÃO:</w:t>
+            </w:r>
+          </w:p>
+          <w:p>
+            <w:pPr>
+              <w:keepNext/>
+              <w:tabs>
+                <w:tab w:val="left" w:pos="7755"/>
+              </w:tabs>
+              <w:spacing w:line="360" w:lineRule="auto"/>
+              <w:rPr>
+                <w:rFonts w:ascii="Arial Narrow" w:hAnsi="Arial Narrow"/>
+                <w:color w:val="595959" w:themeColor="text1" w:themeTint="A6"/>
+                <w:sz w:val="14"/>
+                <w:szCs w:val="14"/>
+              </w:rPr>
+            </w:pPr>
+            <w:r>
+              <w:fldChar w:fldCharType="begin"/>
+            </w:r>
+            <w:r>
+              <w:instrText xml:space="preserve"> MERGEFIELD  HoraInfracao  \* MERGEFORMAT </w:instrText>
+            </w:r>
+            <w:r>
+              <w:fldChar w:fldCharType="separate"/>
+            </w:r>
+            <w:r>
+              <w:rPr>
+                <w:rFonts w:ascii="Arial Narrow" w:hAnsi="Arial Narrow"/>
+                <w:noProof/>
+                <w:sz w:val="14"/>
+                <w:szCs w:val="16"/>
+              </w:rPr>
+              <w:t>«</w:t>
+            </w:r>
+            <w:r>
+              <w:rPr>
+                <w:rFonts w:ascii="Arial Narrow" w:hAnsi="Arial Narrow"/>
+                <w:noProof/>
+                <w:sz w:val="14"/>
+                <w:szCs w:val="16"/>
+              </w:rPr>
+              <w:t>HoraInfracao</w:t>
+            </w:r>
+            <w:r>
+              <w:rPr>
+                <w:rFonts w:ascii="Arial Narrow" w:hAnsi="Arial Narrow"/>
+                <w:noProof/>
+                <w:sz w:val="14"/>
+                <w:szCs w:val="16"/>
+              </w:rPr>
+              <w:t>»</w:t>
             </w:r>
             <w:r>
               <w:rPr>
@@ -3546,33 +4322,17 @@
               </w:rPr>
               <w:t xml:space="preserve"> </w:t>
             </w:r>
-            <w:r>
-              <w:fldChar w:fldCharType="begin"/>
-            </w:r>
-            <w:r>
-              <w:instrText xml:space="preserve"> MERGEFIELD  CodigoReceita  \* MERGEFORMAT </w:instrText>
-            </w:r>
-            <w:r>
-              <w:fldChar w:fldCharType="separate"/>
-            </w:r>
-            <w:r>
-              <w:rPr>
-                <w:rFonts w:ascii="Arial Narrow" w:hAnsi="Arial Narrow"/>
-                <w:noProof/>
-                <w:sz w:val="14"/>
-                <w:szCs w:val="16"/>
-              </w:rPr>
-              <w:t>«CodigoReceita»</w:t>
-            </w:r>
-            <w:r>
-              <w:rPr>
-                <w:rFonts w:ascii="Arial Narrow" w:hAnsi="Arial Narrow"/>
-                <w:noProof/>
-                <w:sz w:val="14"/>
-                <w:szCs w:val="16"/>
-              </w:rPr>
-              <w:fldChar w:fldCharType="end"/>
-            </w:r>
+            <w:fldSimple w:instr=" MERGEFIELD  CodigoReceita  \* MERGEFORMAT ">
+              <w:r>
+                <w:rPr>
+                  <w:rFonts w:ascii="Arial Narrow" w:hAnsi="Arial Narrow"/>
+                  <w:noProof/>
+                  <w:sz w:val="14"/>
+                  <w:szCs w:val="16"/>
+                </w:rPr>
+                <w:t>«CodigoReceita»</w:t>
+              </w:r>
+            </w:fldSimple>
           </w:p>
         </w:tc>
       </w:tr>
@@ -3968,33 +4728,17 @@
               </w:rPr>
               <w:t xml:space="preserve"> </w:t>
             </w:r>
-            <w:r>
-              <w:fldChar w:fldCharType="begin"/>
-            </w:r>
-            <w:r>
-              <w:instrText xml:space="preserve"> MERGEFIELD  DescreverApreensao  \* MERGEFORMAT </w:instrText>
-            </w:r>
-            <w:r>
-              <w:fldChar w:fldCharType="separate"/>
-            </w:r>
-            <w:r>
-              <w:rPr>
-                <w:rFonts w:ascii="Arial Narrow" w:hAnsi="Arial Narrow"/>
-                <w:noProof/>
-                <w:sz w:val="14"/>
-                <w:szCs w:val="16"/>
-              </w:rPr>
-              <w:t>«DescreverApreensao»</w:t>
-            </w:r>
-            <w:r>
-              <w:rPr>
-                <w:rFonts w:ascii="Arial Narrow" w:hAnsi="Arial Narrow"/>
-                <w:noProof/>
-                <w:sz w:val="14"/>
-                <w:szCs w:val="16"/>
-              </w:rPr>
-              <w:fldChar w:fldCharType="end"/>
-            </w:r>
+            <w:fldSimple w:instr=" MERGEFIELD  DescreverApreensao  \* MERGEFORMAT ">
+              <w:r>
+                <w:rPr>
+                  <w:rFonts w:ascii="Arial Narrow" w:hAnsi="Arial Narrow"/>
+                  <w:noProof/>
+                  <w:sz w:val="14"/>
+                  <w:szCs w:val="16"/>
+                </w:rPr>
+                <w:t>«DescreverApreensao»</w:t>
+              </w:r>
+            </w:fldSimple>
           </w:p>
         </w:tc>
       </w:tr>
@@ -4081,68 +4825,36 @@
               </w:rPr>
               <w:t xml:space="preserve"> </w:t>
             </w:r>
-            <w:r>
-              <w:fldChar w:fldCharType="begin"/>
-            </w:r>
-            <w:r>
-              <w:instrText xml:space="preserve"> MERGEFIELD  ValorBemProdutoArbitrado  \* MERGEFORMAT </w:instrText>
-            </w:r>
-            <w:r>
-              <w:fldChar w:fldCharType="separate"/>
-            </w:r>
-            <w:r>
-              <w:rPr>
-                <w:rFonts w:ascii="Arial Narrow" w:hAnsi="Arial Narrow"/>
-                <w:noProof/>
+            <w:fldSimple w:instr=" MERGEFIELD  ValorBemProdutoArbitrado  \* MERGEFORMAT ">
+              <w:r>
+                <w:rPr>
+                  <w:rFonts w:ascii="Arial Narrow" w:hAnsi="Arial Narrow"/>
+                  <w:noProof/>
+                  <w:sz w:val="14"/>
+                  <w:szCs w:val="16"/>
+                </w:rPr>
+                <w:t>«ValorBemProdutoArbitrado»</w:t>
+              </w:r>
+            </w:fldSimple>
+            <w:r>
+              <w:rPr>
+                <w:rFonts w:ascii="Arial Narrow" w:hAnsi="Arial Narrow"/>
                 <w:sz w:val="14"/>
                 <w:szCs w:val="16"/>
               </w:rPr>
-              <w:t>«ValorBemProdutoArbitrado»</w:t>
-            </w:r>
-            <w:r>
-              <w:rPr>
-                <w:rFonts w:ascii="Arial Narrow" w:hAnsi="Arial Narrow"/>
-                <w:noProof/>
-                <w:sz w:val="14"/>
-                <w:szCs w:val="16"/>
-              </w:rPr>
-              <w:fldChar w:fldCharType="end"/>
-            </w:r>
-            <w:r>
-              <w:rPr>
-                <w:rFonts w:ascii="Arial Narrow" w:hAnsi="Arial Narrow"/>
-                <w:sz w:val="14"/>
-                <w:szCs w:val="16"/>
-              </w:rPr>
               <w:t xml:space="preserve">, ( </w:t>
             </w:r>
-            <w:r>
-              <w:fldChar w:fldCharType="begin"/>
-            </w:r>
-            <w:r>
-              <w:instrText xml:space="preserve"> MERGEFIELD  ValorBemPorExtenso  \* MERGEFORMAT </w:instrText>
-            </w:r>
-            <w:r>
-              <w:fldChar w:fldCharType="separate"/>
-            </w:r>
-            <w:r>
-              <w:rPr>
-                <w:rFonts w:ascii="Arial Narrow" w:hAnsi="Arial Narrow"/>
-                <w:noProof/>
-                <w:sz w:val="14"/>
-                <w:szCs w:val="16"/>
-              </w:rPr>
-              <w:t>«ValorBemPorExtenso»</w:t>
-            </w:r>
-            <w:r>
-              <w:rPr>
-                <w:rFonts w:ascii="Arial Narrow" w:hAnsi="Arial Narrow"/>
-                <w:noProof/>
-                <w:sz w:val="14"/>
-                <w:szCs w:val="16"/>
-              </w:rPr>
-              <w:fldChar w:fldCharType="end"/>
-            </w:r>
+            <w:fldSimple w:instr=" MERGEFIELD  ValorBemPorExtenso  \* MERGEFORMAT ">
+              <w:r>
+                <w:rPr>
+                  <w:rFonts w:ascii="Arial Narrow" w:hAnsi="Arial Narrow"/>
+                  <w:noProof/>
+                  <w:sz w:val="14"/>
+                  <w:szCs w:val="16"/>
+                </w:rPr>
+                <w:t>«ValorBemPorExtenso»</w:t>
+              </w:r>
+            </w:fldSimple>
             <w:r>
               <w:rPr>
                 <w:rFonts w:ascii="Arial Narrow" w:hAnsi="Arial Narrow"/>
@@ -4193,33 +4905,44 @@
               </w:rPr>
               <w:t xml:space="preserve"> </w:t>
             </w:r>
-            <w:r>
-              <w:fldChar w:fldCharType="begin"/>
-            </w:r>
-            <w:r>
-              <w:instrText xml:space="preserve"> MERGEFIELD  DepositarioLogradouro  \* MERGEFORMAT </w:instrText>
-            </w:r>
-            <w:r>
-              <w:fldChar w:fldCharType="separate"/>
-            </w:r>
-            <w:r>
-              <w:rPr>
-                <w:rFonts w:ascii="Arial Narrow" w:hAnsi="Arial Narrow"/>
-                <w:noProof/>
+            <w:fldSimple w:instr=" MERGEFIELD  DepositarioLogradouro  \* MERGEFORMAT ">
+              <w:r>
+                <w:rPr>
+                  <w:rFonts w:ascii="Arial Narrow" w:hAnsi="Arial Narrow"/>
+                  <w:noProof/>
+                  <w:sz w:val="14"/>
+                  <w:szCs w:val="16"/>
+                </w:rPr>
+                <w:t>«DepositarioLogradouro»</w:t>
+              </w:r>
+            </w:fldSimple>
+            <w:r>
+              <w:rPr>
+                <w:rFonts w:ascii="Arial Narrow" w:hAnsi="Arial Narrow"/>
                 <w:sz w:val="14"/>
                 <w:szCs w:val="16"/>
               </w:rPr>
-              <w:t>«DepositarioLogradouro»</w:t>
-            </w:r>
-            <w:r>
-              <w:rPr>
-                <w:rFonts w:ascii="Arial Narrow" w:hAnsi="Arial Narrow"/>
-                <w:noProof/>
+              <w:t>,</w:t>
+            </w:r>
+            <w:r>
+              <w:rPr>
+                <w:rFonts w:ascii="Arial Narrow" w:hAnsi="Arial Narrow"/>
                 <w:sz w:val="14"/>
                 <w:szCs w:val="16"/>
               </w:rPr>
-              <w:fldChar w:fldCharType="end"/>
-            </w:r>
+              <w:t xml:space="preserve"> </w:t>
+            </w:r>
+            <w:fldSimple w:instr=" MERGEFIELD  DepositarioBairro  \* MERGEFORMAT ">
+              <w:r>
+                <w:rPr>
+                  <w:rFonts w:ascii="Arial Narrow" w:hAnsi="Arial Narrow"/>
+                  <w:noProof/>
+                  <w:sz w:val="14"/>
+                  <w:szCs w:val="16"/>
+                </w:rPr>
+                <w:t>«DepositarioBairro»</w:t>
+              </w:r>
+            </w:fldSimple>
             <w:r>
               <w:rPr>
                 <w:rFonts w:ascii="Arial Narrow" w:hAnsi="Arial Narrow"/>
@@ -4236,40 +4959,51 @@
               </w:rPr>
               <w:t xml:space="preserve"> </w:t>
             </w:r>
-            <w:r>
-              <w:fldChar w:fldCharType="begin"/>
-            </w:r>
-            <w:r>
-              <w:instrText xml:space="preserve"> MERGEFIELD  DepositarioBairro  \* MERGEFORMAT </w:instrText>
-            </w:r>
-            <w:r>
-              <w:fldChar w:fldCharType="separate"/>
-            </w:r>
-            <w:r>
-              <w:rPr>
-                <w:rFonts w:ascii="Arial Narrow" w:hAnsi="Arial Narrow"/>
-                <w:noProof/>
+            <w:fldSimple w:instr=" MERGEFIELD  DepositarioDistrito  \* MERGEFORMAT ">
+              <w:r>
+                <w:rPr>
+                  <w:rFonts w:ascii="Arial Narrow" w:hAnsi="Arial Narrow"/>
+                  <w:noProof/>
+                  <w:sz w:val="14"/>
+                  <w:szCs w:val="16"/>
+                </w:rPr>
+                <w:t>«DepositarioDistrito»</w:t>
+              </w:r>
+            </w:fldSimple>
+            <w:r>
+              <w:rPr>
+                <w:rFonts w:ascii="Arial Narrow" w:hAnsi="Arial Narrow"/>
                 <w:sz w:val="14"/>
                 <w:szCs w:val="16"/>
               </w:rPr>
-              <w:t>«DepositarioBairro»</w:t>
-            </w:r>
-            <w:r>
-              <w:rPr>
-                <w:rFonts w:ascii="Arial Narrow" w:hAnsi="Arial Narrow"/>
-                <w:noProof/>
+              <w:t>,</w:t>
+            </w:r>
+            <w:r>
+              <w:rPr>
+                <w:rFonts w:ascii="Arial Narrow" w:hAnsi="Arial Narrow"/>
                 <w:sz w:val="14"/>
                 <w:szCs w:val="16"/>
               </w:rPr>
-              <w:fldChar w:fldCharType="end"/>
-            </w:r>
+              <w:t xml:space="preserve"> </w:t>
+            </w:r>
+            <w:fldSimple w:instr=" MERGEFIELD  DepositarioMunicipio  \* MERGEFORMAT ">
+              <w:r>
+                <w:rPr>
+                  <w:rFonts w:ascii="Arial Narrow" w:hAnsi="Arial Narrow"/>
+                  <w:noProof/>
+                  <w:sz w:val="14"/>
+                  <w:szCs w:val="16"/>
+                </w:rPr>
+                <w:t>«DepositarioMunicipio»</w:t>
+              </w:r>
+            </w:fldSimple>
             <w:r>
               <w:rPr>
                 <w:rFonts w:ascii="Arial Narrow" w:hAnsi="Arial Narrow"/>
                 <w:sz w:val="14"/>
                 <w:szCs w:val="16"/>
               </w:rPr>
-              <w:t>,</w:t>
+              <w:t xml:space="preserve"> </w:t>
             </w:r>
             <w:r>
               <w:rPr>
@@ -4277,124 +5011,19 @@
                 <w:sz w:val="14"/>
                 <w:szCs w:val="16"/>
               </w:rPr>
-              <w:t xml:space="preserve"> </w:t>
-            </w:r>
-            <w:r>
-              <w:fldChar w:fldCharType="begin"/>
-            </w:r>
-            <w:r>
-              <w:instrText xml:space="preserve"> MERGEFIELD  DepositarioDistrito  \* MERGEFORMAT </w:instrText>
-            </w:r>
-            <w:r>
-              <w:fldChar w:fldCharType="separate"/>
-            </w:r>
-            <w:r>
-              <w:rPr>
-                <w:rFonts w:ascii="Arial Narrow" w:hAnsi="Arial Narrow"/>
-                <w:noProof/>
-                <w:sz w:val="14"/>
-                <w:szCs w:val="16"/>
-              </w:rPr>
-              <w:t>«DepositarioDistrito»</w:t>
-            </w:r>
-            <w:r>
-              <w:rPr>
-                <w:rFonts w:ascii="Arial Narrow" w:hAnsi="Arial Narrow"/>
-                <w:noProof/>
-                <w:sz w:val="14"/>
-                <w:szCs w:val="16"/>
-              </w:rPr>
-              <w:fldChar w:fldCharType="end"/>
-            </w:r>
-            <w:r>
-              <w:rPr>
-                <w:rFonts w:ascii="Arial Narrow" w:hAnsi="Arial Narrow"/>
-                <w:sz w:val="14"/>
-                <w:szCs w:val="16"/>
-              </w:rPr>
-              <w:t>,</w:t>
-            </w:r>
-            <w:r>
-              <w:rPr>
-                <w:rFonts w:ascii="Arial Narrow" w:hAnsi="Arial Narrow"/>
-                <w:sz w:val="14"/>
-                <w:szCs w:val="16"/>
-              </w:rPr>
-              <w:t xml:space="preserve"> </w:t>
-            </w:r>
-            <w:r>
-              <w:fldChar w:fldCharType="begin"/>
-            </w:r>
-            <w:r>
-              <w:instrText xml:space="preserve"> MERGEFIELD  DepositarioMunicip</w:instrText>
-            </w:r>
-            <w:r>
-              <w:instrText xml:space="preserve">io  \* MERGEFORMAT </w:instrText>
-            </w:r>
-            <w:r>
-              <w:fldChar w:fldCharType="separate"/>
-            </w:r>
-            <w:r>
-              <w:rPr>
-                <w:rFonts w:ascii="Arial Narrow" w:hAnsi="Arial Narrow"/>
-                <w:noProof/>
-                <w:sz w:val="14"/>
-                <w:szCs w:val="16"/>
-              </w:rPr>
-              <w:t>«DepositarioMunicipio»</w:t>
-            </w:r>
-            <w:r>
-              <w:rPr>
-                <w:rFonts w:ascii="Arial Narrow" w:hAnsi="Arial Narrow"/>
-                <w:noProof/>
-                <w:sz w:val="14"/>
-                <w:szCs w:val="16"/>
-              </w:rPr>
-              <w:fldChar w:fldCharType="end"/>
-            </w:r>
-            <w:r>
-              <w:rPr>
-                <w:rFonts w:ascii="Arial Narrow" w:hAnsi="Arial Narrow"/>
-                <w:sz w:val="14"/>
-                <w:szCs w:val="16"/>
-              </w:rPr>
-              <w:t xml:space="preserve"> </w:t>
-            </w:r>
-            <w:r>
-              <w:rPr>
-                <w:rFonts w:ascii="Arial Narrow" w:hAnsi="Arial Narrow"/>
-                <w:sz w:val="14"/>
-                <w:szCs w:val="16"/>
-              </w:rPr>
               <w:t xml:space="preserve">- </w:t>
             </w:r>
-            <w:r>
-              <w:fldChar w:fldCharType="begin"/>
-            </w:r>
-            <w:r>
-              <w:instrText xml:space="preserve"> MERGEFIELD  DepositarioUF  \* MERGEFORMAT </w:instrText>
-            </w:r>
-            <w:r>
-              <w:fldChar w:fldCharType="separate"/>
-            </w:r>
-            <w:r>
-              <w:rPr>
-                <w:rFonts w:ascii="Arial Narrow" w:hAnsi="Arial Narrow"/>
-                <w:noProof/>
-                <w:sz w:val="14"/>
-                <w:szCs w:val="16"/>
-              </w:rPr>
-              <w:t>«DepositarioUF»</w:t>
-            </w:r>
-            <w:r>
-              <w:rPr>
-                <w:rFonts w:ascii="Arial Narrow" w:hAnsi="Arial Narrow"/>
-                <w:noProof/>
-                <w:sz w:val="14"/>
-                <w:szCs w:val="16"/>
-              </w:rPr>
-              <w:fldChar w:fldCharType="end"/>
-            </w:r>
+            <w:fldSimple w:instr=" MERGEFIELD  DepositarioUF  \* MERGEFORMAT ">
+              <w:r>
+                <w:rPr>
+                  <w:rFonts w:ascii="Arial Narrow" w:hAnsi="Arial Narrow"/>
+                  <w:noProof/>
+                  <w:sz w:val="14"/>
+                  <w:szCs w:val="16"/>
+                </w:rPr>
+                <w:t>«DepositarioUF»</w:t>
+              </w:r>
+            </w:fldSimple>
           </w:p>
         </w:tc>
       </w:tr>
@@ -4535,33 +5164,17 @@
               </w:rPr>
               <w:t xml:space="preserve"> </w:t>
             </w:r>
-            <w:r>
-              <w:fldChar w:fldCharType="begin"/>
-            </w:r>
-            <w:r>
-              <w:instrText xml:space="preserve"> MERGEFIELD  DepositarioNome  \* MERGEFORMAT </w:instrText>
-            </w:r>
-            <w:r>
-              <w:fldChar w:fldCharType="separate"/>
-            </w:r>
-            <w:r>
-              <w:rPr>
-                <w:rFonts w:ascii="Arial Narrow" w:hAnsi="Arial Narrow"/>
-                <w:noProof/>
-                <w:sz w:val="14"/>
-                <w:szCs w:val="16"/>
-              </w:rPr>
-              <w:t>«DepositarioNome»</w:t>
-            </w:r>
-            <w:r>
-              <w:rPr>
-                <w:rFonts w:ascii="Arial Narrow" w:hAnsi="Arial Narrow"/>
-                <w:noProof/>
-                <w:sz w:val="14"/>
-                <w:szCs w:val="16"/>
-              </w:rPr>
-              <w:fldChar w:fldCharType="end"/>
-            </w:r>
+            <w:fldSimple w:instr=" MERGEFIELD  DepositarioNome  \* MERGEFORMAT ">
+              <w:r>
+                <w:rPr>
+                  <w:rFonts w:ascii="Arial Narrow" w:hAnsi="Arial Narrow"/>
+                  <w:noProof/>
+                  <w:sz w:val="14"/>
+                  <w:szCs w:val="16"/>
+                </w:rPr>
+                <w:t>«DepositarioNome»</w:t>
+              </w:r>
+            </w:fldSimple>
           </w:p>
         </w:tc>
         <w:tc>
@@ -4603,33 +5216,17 @@
               </w:rPr>
               <w:t xml:space="preserve"> </w:t>
             </w:r>
-            <w:r>
-              <w:fldChar w:fldCharType="begin"/>
-            </w:r>
-            <w:r>
-              <w:instrText xml:space="preserve"> MERGEFIELD  DepositarioEstadoCivil  \* MERGEFORMAT </w:instrText>
-            </w:r>
-            <w:r>
-              <w:fldChar w:fldCharType="separate"/>
-            </w:r>
-            <w:r>
-              <w:rPr>
-                <w:rFonts w:ascii="Arial Narrow" w:hAnsi="Arial Narrow"/>
-                <w:noProof/>
-                <w:sz w:val="14"/>
-                <w:szCs w:val="16"/>
-              </w:rPr>
-              <w:t>«DepositarioEstadoCivil»</w:t>
-            </w:r>
-            <w:r>
-              <w:rPr>
-                <w:rFonts w:ascii="Arial Narrow" w:hAnsi="Arial Narrow"/>
-                <w:noProof/>
-                <w:sz w:val="14"/>
-                <w:szCs w:val="16"/>
-              </w:rPr>
-              <w:fldChar w:fldCharType="end"/>
-            </w:r>
+            <w:fldSimple w:instr=" MERGEFIELD  DepositarioEstadoCivil  \* MERGEFORMAT ">
+              <w:r>
+                <w:rPr>
+                  <w:rFonts w:ascii="Arial Narrow" w:hAnsi="Arial Narrow"/>
+                  <w:noProof/>
+                  <w:sz w:val="14"/>
+                  <w:szCs w:val="16"/>
+                </w:rPr>
+                <w:t>«DepositarioEstadoCivil»</w:t>
+              </w:r>
+            </w:fldSimple>
           </w:p>
         </w:tc>
       </w:tr>
@@ -4702,33 +5299,17 @@
               </w:rPr>
               <w:t xml:space="preserve"> </w:t>
             </w:r>
-            <w:r>
-              <w:fldChar w:fldCharType="begin"/>
-            </w:r>
-            <w:r>
-              <w:instrText xml:space="preserve"> MERGEFIELD  DepositarioNaturalidade  \* MERGEFORMAT </w:instrText>
-            </w:r>
-            <w:r>
-              <w:fldChar w:fldCharType="separate"/>
-            </w:r>
-            <w:r>
-              <w:rPr>
-                <w:rFonts w:ascii="Arial Narrow" w:hAnsi="Arial Narrow"/>
-                <w:noProof/>
-                <w:sz w:val="14"/>
-                <w:szCs w:val="16"/>
-              </w:rPr>
-              <w:t>«DepositarioNaturalidade»</w:t>
-            </w:r>
-            <w:r>
-              <w:rPr>
-                <w:rFonts w:ascii="Arial Narrow" w:hAnsi="Arial Narrow"/>
-                <w:noProof/>
-                <w:sz w:val="14"/>
-                <w:szCs w:val="16"/>
-              </w:rPr>
-              <w:fldChar w:fldCharType="end"/>
-            </w:r>
+            <w:fldSimple w:instr=" MERGEFIELD  DepositarioNaturalidade  \* MERGEFORMAT ">
+              <w:r>
+                <w:rPr>
+                  <w:rFonts w:ascii="Arial Narrow" w:hAnsi="Arial Narrow"/>
+                  <w:noProof/>
+                  <w:sz w:val="14"/>
+                  <w:szCs w:val="16"/>
+                </w:rPr>
+                <w:t>«DepositarioNaturalidade»</w:t>
+              </w:r>
+            </w:fldSimple>
           </w:p>
         </w:tc>
         <w:tc>
@@ -4773,33 +5354,17 @@
               </w:rPr>
               <w:t xml:space="preserve"> </w:t>
             </w:r>
-            <w:r>
-              <w:fldChar w:fldCharType="begin"/>
-            </w:r>
-            <w:r>
-              <w:instrText xml:space="preserve"> MERGEFIELD  DepositarioRG  \* MERGEFORMAT </w:instrText>
-            </w:r>
-            <w:r>
-              <w:fldChar w:fldCharType="separate"/>
-            </w:r>
-            <w:r>
-              <w:rPr>
-                <w:rFonts w:ascii="Arial Narrow" w:hAnsi="Arial Narrow"/>
-                <w:noProof/>
-                <w:sz w:val="14"/>
-                <w:szCs w:val="16"/>
-              </w:rPr>
-              <w:t>«DepositarioRG»</w:t>
-            </w:r>
-            <w:r>
-              <w:rPr>
-                <w:rFonts w:ascii="Arial Narrow" w:hAnsi="Arial Narrow"/>
-                <w:noProof/>
-                <w:sz w:val="14"/>
-                <w:szCs w:val="16"/>
-              </w:rPr>
-              <w:fldChar w:fldCharType="end"/>
-            </w:r>
+            <w:fldSimple w:instr=" MERGEFIELD  DepositarioRG  \* MERGEFORMAT ">
+              <w:r>
+                <w:rPr>
+                  <w:rFonts w:ascii="Arial Narrow" w:hAnsi="Arial Narrow"/>
+                  <w:noProof/>
+                  <w:sz w:val="14"/>
+                  <w:szCs w:val="16"/>
+                </w:rPr>
+                <w:t>«DepositarioRG»</w:t>
+              </w:r>
+            </w:fldSimple>
           </w:p>
         </w:tc>
         <w:tc>
@@ -4842,33 +5407,17 @@
               </w:rPr>
               <w:t xml:space="preserve"> </w:t>
             </w:r>
-            <w:r>
-              <w:fldChar w:fldCharType="begin"/>
-            </w:r>
-            <w:r>
-              <w:instrText xml:space="preserve"> MERGEFIELD  DepositarioEndLogradouro  \* MERGEFORMAT </w:instrText>
-            </w:r>
-            <w:r>
-              <w:fldChar w:fldCharType="separate"/>
-            </w:r>
-            <w:r>
-              <w:rPr>
-                <w:rFonts w:ascii="Arial Narrow" w:hAnsi="Arial Narrow"/>
-                <w:noProof/>
-                <w:sz w:val="14"/>
-                <w:szCs w:val="16"/>
-              </w:rPr>
-              <w:t>«DepositarioEndLogradouro»</w:t>
-            </w:r>
-            <w:r>
-              <w:rPr>
-                <w:rFonts w:ascii="Arial Narrow" w:hAnsi="Arial Narrow"/>
-                <w:noProof/>
-                <w:sz w:val="14"/>
-                <w:szCs w:val="16"/>
-              </w:rPr>
-              <w:fldChar w:fldCharType="end"/>
-            </w:r>
+            <w:fldSimple w:instr=" MERGEFIELD  DepositarioEndLogradouro  \* MERGEFORMAT ">
+              <w:r>
+                <w:rPr>
+                  <w:rFonts w:ascii="Arial Narrow" w:hAnsi="Arial Narrow"/>
+                  <w:noProof/>
+                  <w:sz w:val="14"/>
+                  <w:szCs w:val="16"/>
+                </w:rPr>
+                <w:t>«DepositarioEndLogradouro»</w:t>
+              </w:r>
+            </w:fldSimple>
           </w:p>
         </w:tc>
       </w:tr>
@@ -4941,68 +5490,36 @@
               </w:rPr>
               <w:t xml:space="preserve"> </w:t>
             </w:r>
-            <w:r>
-              <w:fldChar w:fldCharType="begin"/>
-            </w:r>
-            <w:r>
-              <w:instrText xml:space="preserve"> MERGEFIELD  DepositarioEndBairro  \* MERGEFORMAT </w:instrText>
-            </w:r>
-            <w:r>
-              <w:fldChar w:fldCharType="separate"/>
-            </w:r>
-            <w:r>
-              <w:rPr>
-                <w:rFonts w:ascii="Arial Narrow" w:hAnsi="Arial Narrow"/>
-                <w:noProof/>
+            <w:fldSimple w:instr=" MERGEFIELD  DepositarioEndBairro  \* MERGEFORMAT ">
+              <w:r>
+                <w:rPr>
+                  <w:rFonts w:ascii="Arial Narrow" w:hAnsi="Arial Narrow"/>
+                  <w:noProof/>
+                  <w:sz w:val="14"/>
+                  <w:szCs w:val="16"/>
+                </w:rPr>
+                <w:t>«DepositarioEndBairro»</w:t>
+              </w:r>
+            </w:fldSimple>
+            <w:r>
+              <w:rPr>
+                <w:rFonts w:ascii="Arial Narrow" w:hAnsi="Arial Narrow"/>
                 <w:sz w:val="14"/>
                 <w:szCs w:val="16"/>
               </w:rPr>
-              <w:t>«DepositarioEndBairro»</w:t>
-            </w:r>
-            <w:r>
-              <w:rPr>
-                <w:rFonts w:ascii="Arial Narrow" w:hAnsi="Arial Narrow"/>
-                <w:noProof/>
-                <w:sz w:val="14"/>
-                <w:szCs w:val="16"/>
-              </w:rPr>
-              <w:fldChar w:fldCharType="end"/>
-            </w:r>
-            <w:r>
-              <w:rPr>
-                <w:rFonts w:ascii="Arial Narrow" w:hAnsi="Arial Narrow"/>
-                <w:sz w:val="14"/>
-                <w:szCs w:val="16"/>
-              </w:rPr>
               <w:t xml:space="preserve"> </w:t>
             </w:r>
-            <w:r>
-              <w:fldChar w:fldCharType="begin"/>
-            </w:r>
-            <w:r>
-              <w:instrText xml:space="preserve"> MERGEFIELD  DepositarioEndDistrito  \* MERGEFORMAT </w:instrText>
-            </w:r>
-            <w:r>
-              <w:fldChar w:fldCharType="separate"/>
-            </w:r>
-            <w:r>
-              <w:rPr>
-                <w:rFonts w:ascii="Arial Narrow" w:hAnsi="Arial Narrow"/>
-                <w:noProof/>
-                <w:sz w:val="14"/>
-                <w:szCs w:val="16"/>
-              </w:rPr>
-              <w:t>«DepositarioEndDistrito»</w:t>
-            </w:r>
-            <w:r>
-              <w:rPr>
-                <w:rFonts w:ascii="Arial Narrow" w:hAnsi="Arial Narrow"/>
-                <w:noProof/>
-                <w:sz w:val="14"/>
-                <w:szCs w:val="16"/>
-              </w:rPr>
-              <w:fldChar w:fldCharType="end"/>
-            </w:r>
+            <w:fldSimple w:instr=" MERGEFIELD  DepositarioEndDistrito  \* MERGEFORMAT ">
+              <w:r>
+                <w:rPr>
+                  <w:rFonts w:ascii="Arial Narrow" w:hAnsi="Arial Narrow"/>
+                  <w:noProof/>
+                  <w:sz w:val="14"/>
+                  <w:szCs w:val="16"/>
+                </w:rPr>
+                <w:t>«DepositarioEndDistrito»</w:t>
+              </w:r>
+            </w:fldSimple>
           </w:p>
         </w:tc>
         <w:tc>
@@ -5046,33 +5563,17 @@
               </w:rPr>
               <w:t xml:space="preserve"> </w:t>
             </w:r>
-            <w:r>
-              <w:fldChar w:fldCharType="begin"/>
-            </w:r>
-            <w:r>
-              <w:instrText xml:space="preserve"> MERGEFIELD  DepositarioEndMunicipio  \* MERGEFORMAT </w:instrText>
-            </w:r>
-            <w:r>
-              <w:fldChar w:fldCharType="separate"/>
-            </w:r>
-            <w:r>
-              <w:rPr>
-                <w:rFonts w:ascii="Arial Narrow" w:hAnsi="Arial Narrow"/>
-                <w:noProof/>
-                <w:sz w:val="14"/>
-                <w:szCs w:val="16"/>
-              </w:rPr>
-              <w:t>«DepositarioEndMunicipio»</w:t>
-            </w:r>
-            <w:r>
-              <w:rPr>
-                <w:rFonts w:ascii="Arial Narrow" w:hAnsi="Arial Narrow"/>
-                <w:noProof/>
-                <w:sz w:val="14"/>
-                <w:szCs w:val="16"/>
-              </w:rPr>
-              <w:fldChar w:fldCharType="end"/>
-            </w:r>
+            <w:fldSimple w:instr=" MERGEFIELD  DepositarioEndMunicipio  \* MERGEFORMAT ">
+              <w:r>
+                <w:rPr>
+                  <w:rFonts w:ascii="Arial Narrow" w:hAnsi="Arial Narrow"/>
+                  <w:noProof/>
+                  <w:sz w:val="14"/>
+                  <w:szCs w:val="16"/>
+                </w:rPr>
+                <w:t>«DepositarioEndMunicipio»</w:t>
+              </w:r>
+            </w:fldSimple>
           </w:p>
         </w:tc>
         <w:tc>
@@ -5296,33 +5797,17 @@
               </w:rPr>
               <w:t xml:space="preserve">DESCREVER: </w:t>
             </w:r>
-            <w:r>
-              <w:fldChar w:fldCharType="begin"/>
-            </w:r>
-            <w:r>
-              <w:instrText xml:space="preserve"> MERGEFIELD  DescricaoTermoEmbargo  \* MERGEFORMAT </w:instrText>
-            </w:r>
-            <w:r>
-              <w:fldChar w:fldCharType="separate"/>
-            </w:r>
-            <w:r>
-              <w:rPr>
-                <w:rFonts w:ascii="Arial Narrow" w:hAnsi="Arial Narrow"/>
-                <w:noProof/>
-                <w:sz w:val="14"/>
-                <w:szCs w:val="16"/>
-              </w:rPr>
-              <w:t>«DescricaoTermoEmbargo»</w:t>
-            </w:r>
-            <w:r>
-              <w:rPr>
-                <w:rFonts w:ascii="Arial Narrow" w:hAnsi="Arial Narrow"/>
-                <w:noProof/>
-                <w:sz w:val="14"/>
-                <w:szCs w:val="16"/>
-              </w:rPr>
-              <w:fldChar w:fldCharType="end"/>
-            </w:r>
+            <w:fldSimple w:instr=" MERGEFIELD  DescricaoTermoEmbargo  \* MERGEFORMAT ">
+              <w:r>
+                <w:rPr>
+                  <w:rFonts w:ascii="Arial Narrow" w:hAnsi="Arial Narrow"/>
+                  <w:noProof/>
+                  <w:sz w:val="14"/>
+                  <w:szCs w:val="16"/>
+                </w:rPr>
+                <w:t>«DescricaoTermoEmbargo»</w:t>
+              </w:r>
+            </w:fldSimple>
             <w:r>
               <w:rPr>
                 <w:rFonts w:ascii="Arial Narrow" w:hAnsi="Arial Narrow"/>
@@ -5563,35 +6048,18 @@
               </w:rPr>
               <w:t xml:space="preserve"> </w:t>
             </w:r>
-            <w:r>
-              <w:fldChar w:fldCharType="begin"/>
-            </w:r>
-            <w:r>
-              <w:instrText xml:space="preserve"> MERGEFIELD  NomeUsuarioCadastro  \* MERGEFORMAT </w:instrText>
-            </w:r>
-            <w:r>
-              <w:fldChar w:fldCharType="separate"/>
-            </w:r>
-            <w:r>
-              <w:rPr>
-                <w:rFonts w:ascii="Arial Narrow" w:hAnsi="Arial Narrow"/>
-                <w:noProof/>
-                <w:color w:val="000000" w:themeColor="text1"/>
-                <w:sz w:val="14"/>
-                <w:szCs w:val="16"/>
-              </w:rPr>
-              <w:t>«NomeUsuarioCadastro»</w:t>
-            </w:r>
-            <w:r>
-              <w:rPr>
-                <w:rFonts w:ascii="Arial Narrow" w:hAnsi="Arial Narrow"/>
-                <w:noProof/>
-                <w:color w:val="000000" w:themeColor="text1"/>
-                <w:sz w:val="14"/>
-                <w:szCs w:val="16"/>
-              </w:rPr>
-              <w:fldChar w:fldCharType="end"/>
-            </w:r>
+            <w:fldSimple w:instr=" MERGEFIELD  NomeUsuarioCadastro  \* MERGEFORMAT ">
+              <w:r>
+                <w:rPr>
+                  <w:rFonts w:ascii="Arial Narrow" w:hAnsi="Arial Narrow"/>
+                  <w:noProof/>
+                  <w:color w:val="000000" w:themeColor="text1"/>
+                  <w:sz w:val="14"/>
+                  <w:szCs w:val="16"/>
+                </w:rPr>
+                <w:t>«NomeUsuarioCadastro»</w:t>
+              </w:r>
+            </w:fldSimple>
           </w:p>
         </w:tc>
         <w:tc>
@@ -5640,35 +6108,18 @@
               </w:rPr>
               <w:t xml:space="preserve"> </w:t>
             </w:r>
-            <w:r>
-              <w:fldChar w:fldCharType="begin"/>
-            </w:r>
-            <w:r>
-              <w:instrText xml:space="preserve"> MERGEFIELD  ResponsavelEmpNomeRazaoSocial  \* MERGEFORMAT </w:instrText>
-            </w:r>
-            <w:r>
-              <w:fldChar w:fldCharType="separate"/>
-            </w:r>
-            <w:r>
-              <w:rPr>
-                <w:rFonts w:ascii="Arial Narrow" w:hAnsi="Arial Narrow"/>
-                <w:noProof/>
-                <w:color w:val="000000" w:themeColor="text1"/>
-                <w:sz w:val="14"/>
-                <w:szCs w:val="16"/>
-              </w:rPr>
-              <w:t>«ResponsavelEmpNomeRazaoSocial»</w:t>
-            </w:r>
-            <w:r>
-              <w:rPr>
-                <w:rFonts w:ascii="Arial Narrow" w:hAnsi="Arial Narrow"/>
-                <w:noProof/>
-                <w:color w:val="000000" w:themeColor="text1"/>
-                <w:sz w:val="14"/>
-                <w:szCs w:val="16"/>
-              </w:rPr>
-              <w:fldChar w:fldCharType="end"/>
-            </w:r>
+            <w:fldSimple w:instr=" MERGEFIELD  ResponsavelEmpNomeRazaoSocial  \* MERGEFORMAT ">
+              <w:r>
+                <w:rPr>
+                  <w:rFonts w:ascii="Arial Narrow" w:hAnsi="Arial Narrow"/>
+                  <w:noProof/>
+                  <w:color w:val="000000" w:themeColor="text1"/>
+                  <w:sz w:val="14"/>
+                  <w:szCs w:val="16"/>
+                </w:rPr>
+                <w:t>«ResponsavelEmpNomeRazaoSocial»</w:t>
+              </w:r>
+            </w:fldSimple>
           </w:p>
         </w:tc>
       </w:tr>
@@ -5863,35 +6314,18 @@
               </w:rPr>
               <w:t xml:space="preserve"> </w:t>
             </w:r>
-            <w:r>
-              <w:fldChar w:fldCharType="begin"/>
-            </w:r>
-            <w:r>
-              <w:instrText xml:space="preserve"> MERGEFIELD  ResponsavelEmpCPFCNPJ  \* MERGEFORMAT </w:instrText>
-            </w:r>
-            <w:r>
-              <w:fldChar w:fldCharType="separate"/>
-            </w:r>
-            <w:r>
-              <w:rPr>
-                <w:rFonts w:ascii="Arial Narrow" w:hAnsi="Arial Narrow"/>
-                <w:noProof/>
-                <w:color w:val="000000" w:themeColor="text1"/>
-                <w:sz w:val="14"/>
-                <w:szCs w:val="16"/>
-              </w:rPr>
-              <w:t>«ResponsavelEmpCPFCNPJ»</w:t>
-            </w:r>
-            <w:r>
-              <w:rPr>
-                <w:rFonts w:ascii="Arial Narrow" w:hAnsi="Arial Narrow"/>
-                <w:noProof/>
-                <w:color w:val="000000" w:themeColor="text1"/>
-                <w:sz w:val="14"/>
-                <w:szCs w:val="16"/>
-              </w:rPr>
-              <w:fldChar w:fldCharType="end"/>
-            </w:r>
+            <w:fldSimple w:instr=" MERGEFIELD  ResponsavelEmpCPFCNPJ  \* MERGEFORMAT ">
+              <w:r>
+                <w:rPr>
+                  <w:rFonts w:ascii="Arial Narrow" w:hAnsi="Arial Narrow"/>
+                  <w:noProof/>
+                  <w:color w:val="000000" w:themeColor="text1"/>
+                  <w:sz w:val="14"/>
+                  <w:szCs w:val="16"/>
+                </w:rPr>
+                <w:t>«ResponsavelEmpCPFCNPJ»</w:t>
+              </w:r>
+            </w:fldSimple>
           </w:p>
         </w:tc>
       </w:tr>
@@ -6175,35 +6609,18 @@
               </w:rPr>
               <w:t xml:space="preserve"> </w:t>
             </w:r>
-            <w:r>
-              <w:fldChar w:fldCharType="begin"/>
-            </w:r>
-            <w:r>
-              <w:instrText xml:space="preserve"> MERGEFIELD  TestemunhaNome1  \* MERGEFORMAT </w:instrText>
-            </w:r>
-            <w:r>
-              <w:fldChar w:fldCharType="separate"/>
-            </w:r>
-            <w:r>
-              <w:rPr>
-                <w:rFonts w:ascii="Arial Narrow" w:hAnsi="Arial Narrow"/>
-                <w:noProof/>
-                <w:color w:val="000000" w:themeColor="text1"/>
-                <w:sz w:val="14"/>
-                <w:szCs w:val="16"/>
-              </w:rPr>
-              <w:t>«TestemunhaNome1»</w:t>
-            </w:r>
-            <w:r>
-              <w:rPr>
-                <w:rFonts w:ascii="Arial Narrow" w:hAnsi="Arial Narrow"/>
-                <w:noProof/>
-                <w:color w:val="000000" w:themeColor="text1"/>
-                <w:sz w:val="14"/>
-                <w:szCs w:val="16"/>
-              </w:rPr>
-              <w:fldChar w:fldCharType="end"/>
-            </w:r>
+            <w:fldSimple w:instr=" MERGEFIELD  TestemunhaNome1  \* MERGEFORMAT ">
+              <w:r>
+                <w:rPr>
+                  <w:rFonts w:ascii="Arial Narrow" w:hAnsi="Arial Narrow"/>
+                  <w:noProof/>
+                  <w:color w:val="000000" w:themeColor="text1"/>
+                  <w:sz w:val="14"/>
+                  <w:szCs w:val="16"/>
+                </w:rPr>
+                <w:t>«TestemunhaNome1»</w:t>
+              </w:r>
+            </w:fldSimple>
           </w:p>
         </w:tc>
         <w:tc>
@@ -6243,33 +6660,17 @@
               </w:rPr>
               <w:t xml:space="preserve">  </w:t>
             </w:r>
-            <w:r>
-              <w:fldChar w:fldCharType="begin"/>
-            </w:r>
-            <w:r>
-              <w:instrText xml:space="preserve"> MERGEFIELD  TestemunhaNome2  \* MERGEFORMAT </w:instrText>
-            </w:r>
-            <w:r>
-              <w:fldChar w:fldCharType="separate"/>
-            </w:r>
-            <w:r>
-              <w:rPr>
-                <w:rFonts w:ascii="Arial Narrow" w:hAnsi="Arial Narrow"/>
-                <w:noProof/>
-                <w:sz w:val="14"/>
-                <w:szCs w:val="16"/>
-              </w:rPr>
-              <w:t>«TestemunhaNome2»</w:t>
-            </w:r>
-            <w:r>
-              <w:rPr>
-                <w:rFonts w:ascii="Arial Narrow" w:hAnsi="Arial Narrow"/>
-                <w:noProof/>
-                <w:sz w:val="14"/>
-                <w:szCs w:val="16"/>
-              </w:rPr>
-              <w:fldChar w:fldCharType="end"/>
-            </w:r>
+            <w:fldSimple w:instr=" MERGEFIELD  TestemunhaNome2  \* MERGEFORMAT ">
+              <w:r>
+                <w:rPr>
+                  <w:rFonts w:ascii="Arial Narrow" w:hAnsi="Arial Narrow"/>
+                  <w:noProof/>
+                  <w:sz w:val="14"/>
+                  <w:szCs w:val="16"/>
+                </w:rPr>
+                <w:t>«TestemunhaNome2»</w:t>
+              </w:r>
+            </w:fldSimple>
           </w:p>
         </w:tc>
       </w:tr>
@@ -6340,33 +6741,17 @@
               </w:rPr>
               <w:t xml:space="preserve"> </w:t>
             </w:r>
-            <w:r>
-              <w:fldChar w:fldCharType="begin"/>
-            </w:r>
-            <w:r>
-              <w:instrText xml:space="preserve"> MERGEFIELD  TestemunhaEnd1  \* MERGEFORMAT </w:instrText>
-            </w:r>
-            <w:r>
-              <w:fldChar w:fldCharType="separate"/>
-            </w:r>
-            <w:r>
-              <w:rPr>
-                <w:rFonts w:ascii="Arial Narrow" w:hAnsi="Arial Narrow"/>
-                <w:noProof/>
-                <w:sz w:val="12"/>
-                <w:szCs w:val="12"/>
-              </w:rPr>
-              <w:t>«TestemunhaEnd1»</w:t>
-            </w:r>
-            <w:r>
-              <w:rPr>
-                <w:rFonts w:ascii="Arial Narrow" w:hAnsi="Arial Narrow"/>
-                <w:noProof/>
-                <w:sz w:val="12"/>
-                <w:szCs w:val="12"/>
-              </w:rPr>
-              <w:fldChar w:fldCharType="end"/>
-            </w:r>
+            <w:fldSimple w:instr=" MERGEFIELD  TestemunhaEnd1  \* MERGEFORMAT ">
+              <w:r>
+                <w:rPr>
+                  <w:rFonts w:ascii="Arial Narrow" w:hAnsi="Arial Narrow"/>
+                  <w:noProof/>
+                  <w:sz w:val="12"/>
+                  <w:szCs w:val="12"/>
+                </w:rPr>
+                <w:t>«TestemunhaEnd1»</w:t>
+              </w:r>
+            </w:fldSimple>
           </w:p>
         </w:tc>
         <w:tc>
@@ -6407,33 +6792,17 @@
               </w:rPr>
               <w:t xml:space="preserve"> </w:t>
             </w:r>
-            <w:r>
-              <w:fldChar w:fldCharType="begin"/>
-            </w:r>
-            <w:r>
-              <w:instrText xml:space="preserve"> MERGEFIELD  TestemunhaEnd2  \* MERGEFORMAT </w:instrText>
-            </w:r>
-            <w:r>
-              <w:fldChar w:fldCharType="separate"/>
-            </w:r>
-            <w:r>
-              <w:rPr>
-                <w:rFonts w:ascii="Arial Narrow" w:hAnsi="Arial Narrow"/>
-                <w:noProof/>
-                <w:sz w:val="12"/>
-                <w:szCs w:val="12"/>
-              </w:rPr>
-              <w:t>«TestemunhaEnd2»</w:t>
-            </w:r>
-            <w:r>
-              <w:rPr>
-                <w:rFonts w:ascii="Arial Narrow" w:hAnsi="Arial Narrow"/>
-                <w:noProof/>
-                <w:sz w:val="12"/>
-                <w:szCs w:val="12"/>
-              </w:rPr>
-              <w:fldChar w:fldCharType="end"/>
-            </w:r>
+            <w:fldSimple w:instr=" MERGEFIELD  TestemunhaEnd2  \* MERGEFORMAT ">
+              <w:r>
+                <w:rPr>
+                  <w:rFonts w:ascii="Arial Narrow" w:hAnsi="Arial Narrow"/>
+                  <w:noProof/>
+                  <w:sz w:val="12"/>
+                  <w:szCs w:val="12"/>
+                </w:rPr>
+                <w:t>«TestemunhaEnd2»</w:t>
+              </w:r>
+            </w:fldSimple>
           </w:p>
         </w:tc>
       </w:tr>
@@ -6568,31 +6937,16 @@
           <w:szCs w:val="6"/>
         </w:rPr>
       </w:pPr>
-      <w:r>
-        <w:fldChar w:fldCharType="begin"/>
-      </w:r>
-      <w:r>
-        <w:instrText xml:space="preserve"> MERGEFIELD  TableEnd:Documento  \* MERGEFORMAT </w:instrText>
-      </w:r>
-      <w:r>
-        <w:fldChar w:fldCharType="separate"/>
-      </w:r>
-      <w:r>
-        <w:rPr>
-          <w:noProof/>
-          <w:sz w:val="6"/>
-          <w:szCs w:val="6"/>
-        </w:rPr>
-        <w:t>«TableEnd:Documento»</w:t>
-      </w:r>
-      <w:r>
-        <w:rPr>
-          <w:noProof/>
-          <w:sz w:val="6"/>
-          <w:szCs w:val="6"/>
-        </w:rPr>
-        <w:fldChar w:fldCharType="end"/>
-      </w:r>
+      <w:fldSimple w:instr=" MERGEFIELD  TableEnd:Documento  \* MERGEFORMAT ">
+        <w:r>
+          <w:rPr>
+            <w:noProof/>
+            <w:sz w:val="6"/>
+            <w:szCs w:val="6"/>
+          </w:rPr>
+          <w:t>«TableEnd:Documento»</w:t>
+        </w:r>
+      </w:fldSimple>
     </w:p>
     <w:sectPr>
       <w:headerReference w:type="even" r:id="rId7"/>
@@ -6684,35 +7038,18 @@
               <w:szCs w:val="16"/>
             </w:rPr>
           </w:pPr>
-          <w:r>
-            <w:fldChar w:fldCharType="begin"/>
-          </w:r>
-          <w:r>
-            <w:instrText xml:space="preserve"> MERGEFIELD  image:LogoSimlam  \* MERGEFORMAT </w:instrText>
-          </w:r>
-          <w:r>
-            <w:fldChar w:fldCharType="separate"/>
-          </w:r>
-          <w:r>
-            <w:rPr>
-              <w:rFonts w:ascii="Arial" w:hAnsi="Arial" w:cs="Arial"/>
-              <w:noProof/>
-              <w:color w:val="595959"/>
-              <w:sz w:val="16"/>
-              <w:szCs w:val="16"/>
-            </w:rPr>
-            <w:t>«image:LogoSimlam»</w:t>
-          </w:r>
-          <w:r>
-            <w:rPr>
-              <w:rFonts w:ascii="Arial" w:hAnsi="Arial" w:cs="Arial"/>
-              <w:noProof/>
-              <w:color w:val="595959"/>
-              <w:sz w:val="16"/>
-              <w:szCs w:val="16"/>
-            </w:rPr>
-            <w:fldChar w:fldCharType="end"/>
-          </w:r>
+          <w:fldSimple w:instr=" MERGEFIELD  image:LogoSimlam  \* MERGEFORMAT ">
+            <w:r>
+              <w:rPr>
+                <w:rFonts w:ascii="Arial" w:hAnsi="Arial" w:cs="Arial"/>
+                <w:noProof/>
+                <w:color w:val="595959"/>
+                <w:sz w:val="16"/>
+                <w:szCs w:val="16"/>
+              </w:rPr>
+              <w:t>«image:LogoSimlam»</w:t>
+            </w:r>
+          </w:fldSimple>
         </w:p>
       </w:tc>
       <w:tc>
@@ -6732,122 +7069,54 @@
               <w:szCs w:val="16"/>
             </w:rPr>
           </w:pPr>
-          <w:r>
-            <w:fldChar w:fldCharType="begin"/>
-          </w:r>
-          <w:r>
-            <w:instrText xml:space="preserve"> MERGEFIELD  OrgaoEndereco  \* MERGEFORMAT </w:instrText>
-          </w:r>
-          <w:r>
-            <w:fldChar w:fldCharType="separate"/>
-          </w:r>
-          <w:r>
-            <w:rPr>
-              <w:rFonts w:ascii="Arial" w:hAnsi="Arial" w:cs="Arial"/>
-              <w:noProof/>
-              <w:color w:val="595959"/>
-              <w:sz w:val="14"/>
-              <w:szCs w:val="16"/>
-            </w:rPr>
-            <w:t>«OrgaoEndereco»</w:t>
-          </w:r>
-          <w:r>
-            <w:rPr>
-              <w:rFonts w:ascii="Arial" w:hAnsi="Arial" w:cs="Arial"/>
-              <w:noProof/>
-              <w:color w:val="595959"/>
-              <w:sz w:val="14"/>
-              <w:szCs w:val="16"/>
-            </w:rPr>
-            <w:fldChar w:fldCharType="end"/>
-          </w:r>
-          <w:r>
-            <w:fldChar w:fldCharType="begin"/>
-          </w:r>
-          <w:r>
-            <w:instrText xml:space="preserve"> MERGEFIELD  OrgaoMunicipio  \* MERGEFORMAT </w:instrText>
-          </w:r>
-          <w:r>
-            <w:fldChar w:fldCharType="separate"/>
-          </w:r>
-          <w:r>
-            <w:rPr>
-              <w:rFonts w:ascii="Arial" w:hAnsi="Arial" w:cs="Arial"/>
-              <w:noProof/>
-              <w:color w:val="595959"/>
-              <w:sz w:val="14"/>
-              <w:szCs w:val="16"/>
-            </w:rPr>
-            <w:t>«OrgaoMunicipio»</w:t>
-          </w:r>
-          <w:r>
-            <w:rPr>
-              <w:rFonts w:ascii="Arial" w:hAnsi="Arial" w:cs="Arial"/>
-              <w:noProof/>
-              <w:color w:val="595959"/>
-              <w:sz w:val="14"/>
-              <w:szCs w:val="16"/>
-            </w:rPr>
-            <w:fldChar w:fldCharType="end"/>
-          </w:r>
-          <w:r>
-            <w:fldChar w:fldCharType="begin"/>
-          </w:r>
-          <w:r>
-            <w:instrText xml:space="preserve"> MERGEFIELD  OrgaoUF  \* MERGEFORMAT </w:instrText>
-          </w:r>
-          <w:r>
-            <w:fldChar w:fldCharType="separate"/>
-          </w:r>
-          <w:r>
-            <w:rPr>
-              <w:rFonts w:ascii="Arial" w:hAnsi="Arial" w:cs="Arial"/>
-              <w:noProof/>
-              <w:color w:val="595959"/>
-              <w:sz w:val="14"/>
-              <w:szCs w:val="16"/>
-            </w:rPr>
-            <w:t>«OrgaoUF»</w:t>
-          </w:r>
-          <w:r>
-            <w:rPr>
-              <w:rFonts w:ascii="Arial" w:hAnsi="Arial" w:cs="Arial"/>
-              <w:noProof/>
-              <w:color w:val="595959"/>
-              <w:sz w:val="14"/>
-              <w:szCs w:val="16"/>
-            </w:rPr>
-            <w:fldChar w:fldCharType="end"/>
-          </w:r>
-          <w:r>
-            <w:fldChar w:fldCharType="begin"/>
-          </w:r>
-          <w:r>
-            <w:instrText xml:space="preserve"> MERGEFIELD  OrgaoCep  \* MERGEFORMAT </w:instrText>
-          </w:r>
-          <w:r>
-            <w:fldChar w:fldCharType="separate"/>
-          </w:r>
-          <w:r>
-            <w:rPr>
-              <w:rFonts w:ascii="Arial" w:hAnsi="Arial" w:cs="Arial"/>
-              <w:noProof/>
-              <w:color w:val="595959"/>
-              <w:sz w:val="14"/>
-              <w:szCs w:val="16"/>
-            </w:rPr>
-            <w:t>«OrgaoCep»</w:t>
-          </w:r>
-          <w:r>
-            <w:rPr>
-              <w:rFonts w:ascii="Arial" w:hAnsi="Arial" w:cs="Arial"/>
-              <w:noProof/>
-              <w:color w:val="595959"/>
-              <w:sz w:val="14"/>
-              <w:szCs w:val="16"/>
-            </w:rPr>
-            <w:fldChar w:fldCharType="end"/>
-          </w:r>
+          <w:fldSimple w:instr=" MERGEFIELD  OrgaoEndereco  \* MERGEFORMAT ">
+            <w:r>
+              <w:rPr>
+                <w:rFonts w:ascii="Arial" w:hAnsi="Arial" w:cs="Arial"/>
+                <w:noProof/>
+                <w:color w:val="595959"/>
+                <w:sz w:val="14"/>
+                <w:szCs w:val="16"/>
+              </w:rPr>
+              <w:t>«OrgaoEndereco»</w:t>
+            </w:r>
+          </w:fldSimple>
+          <w:fldSimple w:instr=" MERGEFIELD  OrgaoMunicipio  \* MERGEFORMAT ">
+            <w:r>
+              <w:rPr>
+                <w:rFonts w:ascii="Arial" w:hAnsi="Arial" w:cs="Arial"/>
+                <w:noProof/>
+                <w:color w:val="595959"/>
+                <w:sz w:val="14"/>
+                <w:szCs w:val="16"/>
+              </w:rPr>
+              <w:t>«OrgaoMunicipio»</w:t>
+            </w:r>
+          </w:fldSimple>
+          <w:fldSimple w:instr=" MERGEFIELD  OrgaoUF  \* MERGEFORMAT ">
+            <w:r>
+              <w:rPr>
+                <w:rFonts w:ascii="Arial" w:hAnsi="Arial" w:cs="Arial"/>
+                <w:noProof/>
+                <w:color w:val="595959"/>
+                <w:sz w:val="14"/>
+                <w:szCs w:val="16"/>
+              </w:rPr>
+              <w:t>«OrgaoUF»</w:t>
+            </w:r>
+          </w:fldSimple>
+          <w:fldSimple w:instr=" MERGEFIELD  OrgaoCep  \* MERGEFORMAT ">
+            <w:r>
+              <w:rPr>
+                <w:rFonts w:ascii="Arial" w:hAnsi="Arial" w:cs="Arial"/>
+                <w:noProof/>
+                <w:color w:val="595959"/>
+                <w:sz w:val="14"/>
+                <w:szCs w:val="16"/>
+              </w:rPr>
+              <w:t>«OrgaoCep»</w:t>
+            </w:r>
+          </w:fldSimple>
         </w:p>
         <w:p>
           <w:pPr>
@@ -6859,35 +7128,18 @@
               <w:sz w:val="14"/>
             </w:rPr>
           </w:pPr>
-          <w:r>
-            <w:fldChar w:fldCharType="begin"/>
-          </w:r>
-          <w:r>
-            <w:instrText xml:space="preserve"> MERGEFIELD  OrgaoContato  \* MERGEFORMAT </w:instrText>
-          </w:r>
-          <w:r>
-            <w:fldChar w:fldCharType="separate"/>
-          </w:r>
-          <w:r>
-            <w:rPr>
-              <w:rFonts w:ascii="Arial" w:hAnsi="Arial" w:cs="Arial"/>
-              <w:noProof/>
-              <w:color w:val="595959"/>
-              <w:sz w:val="14"/>
-              <w:szCs w:val="16"/>
-            </w:rPr>
-            <w:t>«OrgaoContato»</w:t>
-          </w:r>
-          <w:r>
-            <w:rPr>
-              <w:rFonts w:ascii="Arial" w:hAnsi="Arial" w:cs="Arial"/>
-              <w:noProof/>
-              <w:color w:val="595959"/>
-              <w:sz w:val="14"/>
-              <w:szCs w:val="16"/>
-            </w:rPr>
-            <w:fldChar w:fldCharType="end"/>
-          </w:r>
+          <w:fldSimple w:instr=" MERGEFIELD  OrgaoContato  \* MERGEFORMAT ">
+            <w:r>
+              <w:rPr>
+                <w:rFonts w:ascii="Arial" w:hAnsi="Arial" w:cs="Arial"/>
+                <w:noProof/>
+                <w:color w:val="595959"/>
+                <w:sz w:val="14"/>
+                <w:szCs w:val="16"/>
+              </w:rPr>
+              <w:t>«OrgaoContato»</w:t>
+            </w:r>
+          </w:fldSimple>
         </w:p>
       </w:tc>
       <w:tc>

</xml_diff>

<commit_message>
feat(06-RQF-17): Seção Penalidade ok
</commit_message>
<xml_diff>
--- a/Código Fonte/VERSAO-ATUAL/src/EtramiteX/Interno/Content/_pdfAspose/Instrumento_Unico_Fiscalizacao.docx
+++ b/Código Fonte/VERSAO-ATUAL/src/EtramiteX/Interno/Content/_pdfAspose/Instrumento_Unico_Fiscalizacao.docx
@@ -3197,7 +3197,7 @@
       </w:tblGrid>
       <w:tr>
         <w:trPr>
-          <w:trHeight w:val="379"/>
+          <w:trHeight w:val="959"/>
         </w:trPr>
         <w:tc>
           <w:tcPr>
@@ -3319,8 +3319,9 @@
               <w:spacing w:line="360" w:lineRule="auto"/>
               <w:rPr>
                 <w:rFonts w:ascii="Arial Narrow" w:hAnsi="Arial Narrow"/>
-                <w:sz w:val="14"/>
-                <w:szCs w:val="14"/>
+                <w:noProof/>
+                <w:sz w:val="14"/>
+                <w:szCs w:val="16"/>
               </w:rPr>
             </w:pPr>
             <w:r>
@@ -3671,8 +3672,6 @@
                     </w:rPr>
                     <w:t>Média</w:t>
                   </w:r>
-                  <w:bookmarkStart w:id="5" w:name="_GoBack"/>
-                  <w:bookmarkEnd w:id="5"/>
                 </w:p>
               </w:tc>
               <w:tc>
@@ -4144,6 +4143,1717 @@
         </w:tc>
       </w:tr>
     </w:tbl>
+    <w:p>
+      <w:pPr>
+        <w:tabs>
+          <w:tab w:val="left" w:pos="7755"/>
+        </w:tabs>
+        <w:ind w:right="-1"/>
+        <w:rPr>
+          <w:rFonts w:ascii="Arial Narrow" w:hAnsi="Arial Narrow"/>
+          <w:sz w:val="4"/>
+          <w:szCs w:val="4"/>
+        </w:rPr>
+      </w:pPr>
+    </w:p>
+    <w:tbl>
+      <w:tblPr>
+        <w:tblStyle w:val="Tabelacomgrade"/>
+        <w:tblW w:w="9498" w:type="dxa"/>
+        <w:tblInd w:w="108" w:type="dxa"/>
+        <w:tblLayout w:type="fixed"/>
+        <w:tblLook w:val="04A0" w:firstRow="1" w:lastRow="0" w:firstColumn="1" w:lastColumn="0" w:noHBand="0" w:noVBand="1"/>
+      </w:tblPr>
+      <w:tblGrid>
+        <w:gridCol w:w="709"/>
+        <w:gridCol w:w="8789"/>
+      </w:tblGrid>
+      <w:tr>
+        <w:trPr>
+          <w:trHeight w:val="284"/>
+        </w:trPr>
+        <w:tc>
+          <w:tcPr>
+            <w:tcW w:w="709" w:type="dxa"/>
+            <w:vMerge w:val="restart"/>
+            <w:shd w:val="clear" w:color="auto" w:fill="D9D9D9" w:themeFill="background1" w:themeFillShade="D9"/>
+            <w:textDirection w:val="btLr"/>
+            <w:vAlign w:val="center"/>
+          </w:tcPr>
+          <w:p>
+            <w:pPr>
+              <w:keepNext/>
+              <w:tabs>
+                <w:tab w:val="left" w:pos="7755"/>
+              </w:tabs>
+              <w:ind w:right="-1"/>
+              <w:jc w:val="center"/>
+              <w:rPr>
+                <w:b/>
+                <w:sz w:val="18"/>
+                <w:szCs w:val="16"/>
+              </w:rPr>
+            </w:pPr>
+            <w:r>
+              <w:rPr>
+                <w:rFonts w:ascii="Arial Narrow" w:hAnsi="Arial Narrow"/>
+                <w:sz w:val="10"/>
+                <w:szCs w:val="10"/>
+              </w:rPr>
+              <w:t>(5) Penalidade</w:t>
+            </w:r>
+          </w:p>
+        </w:tc>
+        <w:tc>
+          <w:tcPr>
+            <w:tcW w:w="8789" w:type="dxa"/>
+            <w:tcBorders>
+              <w:bottom w:val="single" w:sz="4" w:space="0" w:color="auto"/>
+            </w:tcBorders>
+            <w:shd w:val="clear" w:color="auto" w:fill="D9D9D9" w:themeFill="background1" w:themeFillShade="D9"/>
+            <w:vAlign w:val="center"/>
+          </w:tcPr>
+          <w:p>
+            <w:pPr>
+              <w:keepNext/>
+              <w:jc w:val="center"/>
+              <w:rPr>
+                <w:rFonts w:ascii="Arial Narrow" w:hAnsi="Arial Narrow"/>
+                <w:sz w:val="14"/>
+                <w:szCs w:val="14"/>
+              </w:rPr>
+            </w:pPr>
+            <w:r>
+              <w:rPr>
+                <w:rFonts w:ascii="Arial Narrow" w:hAnsi="Arial Narrow"/>
+                <w:sz w:val="14"/>
+                <w:szCs w:val="14"/>
+              </w:rPr>
+              <w:t>ENQUADRAMENTO DA PENALIDADE CONFORME LEI 10.476/2015</w:t>
+            </w:r>
+          </w:p>
+        </w:tc>
+      </w:tr>
+      <w:tr>
+        <w:trPr>
+          <w:trHeight w:val="837"/>
+        </w:trPr>
+        <w:tc>
+          <w:tcPr>
+            <w:tcW w:w="709" w:type="dxa"/>
+            <w:vMerge/>
+            <w:shd w:val="clear" w:color="auto" w:fill="D9D9D9" w:themeFill="background1" w:themeFillShade="D9"/>
+            <w:vAlign w:val="center"/>
+          </w:tcPr>
+          <w:p>
+            <w:pPr>
+              <w:keepNext/>
+              <w:ind w:right="-1"/>
+              <w:rPr>
+                <w:sz w:val="18"/>
+                <w:szCs w:val="16"/>
+              </w:rPr>
+            </w:pPr>
+          </w:p>
+        </w:tc>
+        <w:tc>
+          <w:tcPr>
+            <w:tcW w:w="8789" w:type="dxa"/>
+            <w:tcBorders>
+              <w:top w:val="single" w:sz="4" w:space="0" w:color="auto"/>
+            </w:tcBorders>
+            <w:vAlign w:val="center"/>
+          </w:tcPr>
+          <w:p>
+            <w:pPr>
+              <w:keepNext/>
+              <w:ind w:right="-1"/>
+              <w:rPr>
+                <w:rFonts w:ascii="Arial Narrow" w:hAnsi="Arial Narrow"/>
+                <w:sz w:val="16"/>
+                <w:szCs w:val="16"/>
+              </w:rPr>
+            </w:pPr>
+          </w:p>
+          <w:tbl>
+            <w:tblPr>
+              <w:tblStyle w:val="Tabelacomgrade"/>
+              <w:tblW w:w="0" w:type="auto"/>
+              <w:tblLayout w:type="fixed"/>
+              <w:tblLook w:val="04A0" w:firstRow="1" w:lastRow="0" w:firstColumn="1" w:lastColumn="0" w:noHBand="0" w:noVBand="1"/>
+            </w:tblPr>
+            <w:tblGrid>
+              <w:gridCol w:w="312"/>
+              <w:gridCol w:w="2552"/>
+              <w:gridCol w:w="283"/>
+              <w:gridCol w:w="5416"/>
+            </w:tblGrid>
+            <w:tr>
+              <w:tc>
+                <w:tcPr>
+                  <w:tcW w:w="312" w:type="dxa"/>
+                  <w:vAlign w:val="center"/>
+                </w:tcPr>
+                <w:p>
+                  <w:pPr>
+                    <w:keepNext/>
+                    <w:ind w:right="-1"/>
+                    <w:jc w:val="center"/>
+                    <w:rPr>
+                      <w:rFonts w:ascii="Arial Narrow" w:hAnsi="Arial Narrow"/>
+                      <w:sz w:val="16"/>
+                      <w:szCs w:val="16"/>
+                    </w:rPr>
+                  </w:pPr>
+                  <w:r>
+                    <w:rPr>
+                      <w:rFonts w:ascii="Arial Narrow" w:hAnsi="Arial Narrow"/>
+                      <w:sz w:val="10"/>
+                      <w:szCs w:val="10"/>
+                    </w:rPr>
+                    <w:fldChar w:fldCharType="begin"/>
+                  </w:r>
+                  <w:r>
+                    <w:rPr>
+                      <w:rFonts w:ascii="Arial Narrow" w:hAnsi="Arial Narrow"/>
+                      <w:sz w:val="10"/>
+                      <w:szCs w:val="10"/>
+                    </w:rPr>
+                    <w:instrText xml:space="preserve"> MERGEFIELD  </w:instrText>
+                  </w:r>
+                  <w:r>
+                    <w:rPr>
+                      <w:rFonts w:ascii="Arial Narrow" w:hAnsi="Arial Narrow"/>
+                      <w:noProof/>
+                      <w:sz w:val="10"/>
+                      <w:szCs w:val="10"/>
+                    </w:rPr>
+                    <w:instrText>TemAdvertencia</w:instrText>
+                  </w:r>
+                  <w:r>
+                    <w:rPr>
+                      <w:rFonts w:ascii="Arial Narrow" w:hAnsi="Arial Narrow"/>
+                      <w:sz w:val="10"/>
+                      <w:szCs w:val="10"/>
+                    </w:rPr>
+                    <w:instrText xml:space="preserve">  \* MERGEFORMAT </w:instrText>
+                  </w:r>
+                  <w:r>
+                    <w:rPr>
+                      <w:rFonts w:ascii="Arial Narrow" w:hAnsi="Arial Narrow"/>
+                      <w:sz w:val="10"/>
+                      <w:szCs w:val="10"/>
+                    </w:rPr>
+                    <w:fldChar w:fldCharType="separate"/>
+                  </w:r>
+                  <w:r>
+                    <w:rPr>
+                      <w:rFonts w:ascii="Arial Narrow" w:hAnsi="Arial Narrow"/>
+                      <w:noProof/>
+                      <w:sz w:val="10"/>
+                      <w:szCs w:val="10"/>
+                    </w:rPr>
+                    <w:t>«</w:t>
+                  </w:r>
+                  <w:r>
+                    <w:rPr>
+                      <w:rFonts w:ascii="Arial Narrow" w:hAnsi="Arial Narrow"/>
+                      <w:noProof/>
+                      <w:sz w:val="10"/>
+                      <w:szCs w:val="10"/>
+                    </w:rPr>
+                    <w:t>TemAdvertencia</w:t>
+                  </w:r>
+                  <w:r>
+                    <w:rPr>
+                      <w:rFonts w:ascii="Arial Narrow" w:hAnsi="Arial Narrow"/>
+                      <w:noProof/>
+                      <w:sz w:val="10"/>
+                      <w:szCs w:val="10"/>
+                    </w:rPr>
+                    <w:t>»</w:t>
+                  </w:r>
+                  <w:r>
+                    <w:rPr>
+                      <w:rFonts w:ascii="Arial Narrow" w:hAnsi="Arial Narrow"/>
+                      <w:noProof/>
+                      <w:sz w:val="10"/>
+                      <w:szCs w:val="10"/>
+                    </w:rPr>
+                    <w:fldChar w:fldCharType="end"/>
+                  </w:r>
+                </w:p>
+              </w:tc>
+              <w:tc>
+                <w:tcPr>
+                  <w:tcW w:w="2552" w:type="dxa"/>
+                  <w:tcBorders>
+                    <w:top w:val="nil"/>
+                    <w:bottom w:val="nil"/>
+                  </w:tcBorders>
+                  <w:vAlign w:val="center"/>
+                </w:tcPr>
+                <w:p>
+                  <w:pPr>
+                    <w:keepNext/>
+                    <w:ind w:right="-1"/>
+                    <w:rPr>
+                      <w:rFonts w:ascii="Arial Narrow" w:hAnsi="Arial Narrow"/>
+                      <w:sz w:val="14"/>
+                      <w:szCs w:val="14"/>
+                      <w:lang w:val="en-US"/>
+                    </w:rPr>
+                  </w:pPr>
+                  <w:r>
+                    <w:rPr>
+                      <w:rFonts w:ascii="Arial Narrow" w:hAnsi="Arial Narrow"/>
+                      <w:sz w:val="14"/>
+                      <w:szCs w:val="14"/>
+                      <w:lang w:val="en-US"/>
+                    </w:rPr>
+                    <w:t xml:space="preserve">Art.2º Item I </w:t>
+                  </w:r>
+                  <w:bookmarkStart w:id="5" w:name="OLE_LINK6"/>
+                  <w:bookmarkStart w:id="6" w:name="OLE_LINK7"/>
+                  <w:bookmarkStart w:id="7" w:name="OLE_LINK8"/>
+                  <w:bookmarkStart w:id="8" w:name="OLE_LINK9"/>
+                  <w:bookmarkStart w:id="9" w:name="OLE_LINK10"/>
+                  <w:r>
+                    <w:rPr>
+                      <w:rFonts w:ascii="Arial Narrow" w:hAnsi="Arial Narrow"/>
+                      <w:sz w:val="14"/>
+                      <w:szCs w:val="14"/>
+                      <w:lang w:val="en-US"/>
+                    </w:rPr>
+                    <w:t>–</w:t>
+                  </w:r>
+                  <w:bookmarkEnd w:id="5"/>
+                  <w:bookmarkEnd w:id="6"/>
+                  <w:bookmarkEnd w:id="7"/>
+                  <w:bookmarkEnd w:id="8"/>
+                  <w:bookmarkEnd w:id="9"/>
+                  <w:r>
+                    <w:rPr>
+                      <w:rFonts w:ascii="Arial Narrow" w:hAnsi="Arial Narrow"/>
+                      <w:sz w:val="14"/>
+                      <w:szCs w:val="14"/>
+                      <w:lang w:val="en-US"/>
+                    </w:rPr>
+                    <w:t xml:space="preserve"> Advertência</w:t>
+                  </w:r>
+                  <w:r>
+                    <w:rPr>
+                      <w:rFonts w:ascii="Arial Narrow" w:hAnsi="Arial Narrow"/>
+                      <w:sz w:val="14"/>
+                      <w:szCs w:val="14"/>
+                      <w:lang w:val="en-US"/>
+                    </w:rPr>
+                    <w:t xml:space="preserve"> </w:t>
+                  </w:r>
+                </w:p>
+              </w:tc>
+              <w:tc>
+                <w:tcPr>
+                  <w:tcW w:w="283" w:type="dxa"/>
+                  <w:vAlign w:val="center"/>
+                </w:tcPr>
+                <w:p>
+                  <w:pPr>
+                    <w:keepNext/>
+                    <w:ind w:right="-1"/>
+                    <w:jc w:val="center"/>
+                    <w:rPr>
+                      <w:rFonts w:ascii="Arial Narrow" w:hAnsi="Arial Narrow"/>
+                      <w:sz w:val="16"/>
+                      <w:szCs w:val="16"/>
+                      <w:lang w:val="en-US"/>
+                    </w:rPr>
+                  </w:pPr>
+                  <w:r>
+                    <w:rPr>
+                      <w:rFonts w:ascii="Arial Narrow" w:hAnsi="Arial Narrow"/>
+                      <w:sz w:val="10"/>
+                      <w:szCs w:val="10"/>
+                    </w:rPr>
+                    <w:fldChar w:fldCharType="begin"/>
+                  </w:r>
+                  <w:r>
+                    <w:rPr>
+                      <w:rFonts w:ascii="Arial Narrow" w:hAnsi="Arial Narrow"/>
+                      <w:sz w:val="10"/>
+                      <w:szCs w:val="10"/>
+                    </w:rPr>
+                    <w:instrText xml:space="preserve"> MERGEFIELD  </w:instrText>
+                  </w:r>
+                  <w:r>
+                    <w:rPr>
+                      <w:rFonts w:ascii="Arial Narrow" w:hAnsi="Arial Narrow"/>
+                      <w:noProof/>
+                      <w:sz w:val="10"/>
+                      <w:szCs w:val="10"/>
+                    </w:rPr>
+                    <w:instrText>TemOutra01</w:instrText>
+                  </w:r>
+                  <w:r>
+                    <w:rPr>
+                      <w:rFonts w:ascii="Arial Narrow" w:hAnsi="Arial Narrow"/>
+                      <w:sz w:val="10"/>
+                      <w:szCs w:val="10"/>
+                    </w:rPr>
+                    <w:instrText xml:space="preserve">  \* MERGEFORMAT </w:instrText>
+                  </w:r>
+                  <w:r>
+                    <w:rPr>
+                      <w:rFonts w:ascii="Arial Narrow" w:hAnsi="Arial Narrow"/>
+                      <w:sz w:val="10"/>
+                      <w:szCs w:val="10"/>
+                    </w:rPr>
+                    <w:fldChar w:fldCharType="separate"/>
+                  </w:r>
+                  <w:r>
+                    <w:rPr>
+                      <w:rFonts w:ascii="Arial Narrow" w:hAnsi="Arial Narrow"/>
+                      <w:noProof/>
+                      <w:sz w:val="10"/>
+                      <w:szCs w:val="10"/>
+                    </w:rPr>
+                    <w:t>«</w:t>
+                  </w:r>
+                  <w:r>
+                    <w:rPr>
+                      <w:rFonts w:ascii="Arial Narrow" w:hAnsi="Arial Narrow"/>
+                      <w:noProof/>
+                      <w:sz w:val="10"/>
+                      <w:szCs w:val="10"/>
+                    </w:rPr>
+                    <w:t>TemOutra01</w:t>
+                  </w:r>
+                  <w:r>
+                    <w:rPr>
+                      <w:rFonts w:ascii="Arial Narrow" w:hAnsi="Arial Narrow"/>
+                      <w:noProof/>
+                      <w:sz w:val="10"/>
+                      <w:szCs w:val="10"/>
+                    </w:rPr>
+                    <w:t>»</w:t>
+                  </w:r>
+                  <w:r>
+                    <w:rPr>
+                      <w:rFonts w:ascii="Arial Narrow" w:hAnsi="Arial Narrow"/>
+                      <w:noProof/>
+                      <w:sz w:val="10"/>
+                      <w:szCs w:val="10"/>
+                    </w:rPr>
+                    <w:fldChar w:fldCharType="end"/>
+                  </w:r>
+                </w:p>
+              </w:tc>
+              <w:tc>
+                <w:tcPr>
+                  <w:tcW w:w="5416" w:type="dxa"/>
+                  <w:tcBorders>
+                    <w:top w:val="nil"/>
+                    <w:bottom w:val="nil"/>
+                    <w:right w:val="nil"/>
+                  </w:tcBorders>
+                  <w:vAlign w:val="center"/>
+                </w:tcPr>
+                <w:p>
+                  <w:pPr>
+                    <w:keepNext/>
+                    <w:ind w:right="-1"/>
+                    <w:rPr>
+                      <w:rFonts w:ascii="Arial Narrow" w:hAnsi="Arial Narrow"/>
+                      <w:sz w:val="14"/>
+                      <w:szCs w:val="14"/>
+                    </w:rPr>
+                  </w:pPr>
+                  <w:r>
+                    <w:rPr>
+                      <w:rFonts w:ascii="Arial Narrow" w:hAnsi="Arial Narrow"/>
+                      <w:sz w:val="14"/>
+                      <w:szCs w:val="14"/>
+                    </w:rPr>
+                    <w:t xml:space="preserve">Art.2º Item </w:t>
+                  </w:r>
+                  <w:r>
+                    <w:rPr>
+                      <w:rFonts w:ascii="Arial Narrow" w:hAnsi="Arial Narrow"/>
+                      <w:sz w:val="14"/>
+                      <w:szCs w:val="14"/>
+                    </w:rPr>
+                    <w:fldChar w:fldCharType="begin"/>
+                  </w:r>
+                  <w:r>
+                    <w:rPr>
+                      <w:rFonts w:ascii="Arial Narrow" w:hAnsi="Arial Narrow"/>
+                      <w:sz w:val="14"/>
+                      <w:szCs w:val="14"/>
+                    </w:rPr>
+                    <w:instrText xml:space="preserve"> MERGEFIELD  Outra01  \* MERGEFORMAT </w:instrText>
+                  </w:r>
+                  <w:r>
+                    <w:rPr>
+                      <w:rFonts w:ascii="Arial Narrow" w:hAnsi="Arial Narrow"/>
+                      <w:sz w:val="14"/>
+                      <w:szCs w:val="14"/>
+                    </w:rPr>
+                    <w:fldChar w:fldCharType="separate"/>
+                  </w:r>
+                  <w:r>
+                    <w:rPr>
+                      <w:rFonts w:ascii="Arial Narrow" w:hAnsi="Arial Narrow"/>
+                      <w:noProof/>
+                      <w:sz w:val="14"/>
+                      <w:szCs w:val="14"/>
+                    </w:rPr>
+                    <w:t>«Outra01»</w:t>
+                  </w:r>
+                  <w:r>
+                    <w:rPr>
+                      <w:rFonts w:ascii="Arial Narrow" w:hAnsi="Arial Narrow"/>
+                      <w:noProof/>
+                      <w:sz w:val="14"/>
+                      <w:szCs w:val="14"/>
+                    </w:rPr>
+                    <w:fldChar w:fldCharType="end"/>
+                  </w:r>
+                  <w:r>
+                    <w:rPr>
+                      <w:rFonts w:ascii="Arial Narrow" w:hAnsi="Arial Narrow"/>
+                      <w:noProof/>
+                      <w:sz w:val="14"/>
+                      <w:szCs w:val="14"/>
+                    </w:rPr>
+                    <w:t xml:space="preserve"> </w:t>
+                  </w:r>
+                  <w:r>
+                    <w:rPr>
+                      <w:rFonts w:ascii="Arial Narrow" w:hAnsi="Arial Narrow"/>
+                      <w:sz w:val="14"/>
+                      <w:szCs w:val="14"/>
+                    </w:rPr>
+                    <w:t>–</w:t>
+                  </w:r>
+                  <w:r>
+                    <w:rPr>
+                      <w:rFonts w:ascii="Arial Narrow" w:hAnsi="Arial Narrow"/>
+                      <w:noProof/>
+                      <w:sz w:val="14"/>
+                      <w:szCs w:val="14"/>
+                    </w:rPr>
+                    <w:t xml:space="preserve"> </w:t>
+                  </w:r>
+                  <w:r>
+                    <w:rPr>
+                      <w:rFonts w:ascii="Arial Narrow" w:hAnsi="Arial Narrow"/>
+                      <w:sz w:val="14"/>
+                      <w:szCs w:val="14"/>
+                    </w:rPr>
+                    <w:fldChar w:fldCharType="begin"/>
+                  </w:r>
+                  <w:r>
+                    <w:rPr>
+                      <w:rFonts w:ascii="Arial Narrow" w:hAnsi="Arial Narrow"/>
+                      <w:sz w:val="14"/>
+                      <w:szCs w:val="14"/>
+                    </w:rPr>
+                    <w:instrText xml:space="preserve"> MERGEFIELD  DescricaoOutra01  \* MERGEFORMAT </w:instrText>
+                  </w:r>
+                  <w:r>
+                    <w:rPr>
+                      <w:rFonts w:ascii="Arial Narrow" w:hAnsi="Arial Narrow"/>
+                      <w:sz w:val="14"/>
+                      <w:szCs w:val="14"/>
+                    </w:rPr>
+                    <w:fldChar w:fldCharType="separate"/>
+                  </w:r>
+                  <w:r>
+                    <w:rPr>
+                      <w:rFonts w:ascii="Arial Narrow" w:hAnsi="Arial Narrow"/>
+                      <w:noProof/>
+                      <w:sz w:val="14"/>
+                      <w:szCs w:val="14"/>
+                    </w:rPr>
+                    <w:t>«DescricaoOutra01»</w:t>
+                  </w:r>
+                  <w:r>
+                    <w:rPr>
+                      <w:rFonts w:ascii="Arial Narrow" w:hAnsi="Arial Narrow"/>
+                      <w:noProof/>
+                      <w:sz w:val="14"/>
+                      <w:szCs w:val="14"/>
+                    </w:rPr>
+                    <w:fldChar w:fldCharType="end"/>
+                  </w:r>
+                  <w:bookmarkStart w:id="10" w:name="_GoBack"/>
+                  <w:bookmarkEnd w:id="10"/>
+                </w:p>
+              </w:tc>
+            </w:tr>
+            <w:tr>
+              <w:tc>
+                <w:tcPr>
+                  <w:tcW w:w="312" w:type="dxa"/>
+                  <w:vAlign w:val="center"/>
+                </w:tcPr>
+                <w:p>
+                  <w:pPr>
+                    <w:keepNext/>
+                    <w:ind w:right="-1"/>
+                    <w:jc w:val="center"/>
+                    <w:rPr>
+                      <w:rFonts w:ascii="Arial Narrow" w:hAnsi="Arial Narrow"/>
+                      <w:sz w:val="16"/>
+                      <w:szCs w:val="16"/>
+                    </w:rPr>
+                  </w:pPr>
+                  <w:r>
+                    <w:rPr>
+                      <w:rFonts w:ascii="Arial Narrow" w:hAnsi="Arial Narrow"/>
+                      <w:sz w:val="10"/>
+                      <w:szCs w:val="10"/>
+                    </w:rPr>
+                    <w:fldChar w:fldCharType="begin"/>
+                  </w:r>
+                  <w:r>
+                    <w:rPr>
+                      <w:rFonts w:ascii="Arial Narrow" w:hAnsi="Arial Narrow"/>
+                      <w:sz w:val="10"/>
+                      <w:szCs w:val="10"/>
+                    </w:rPr>
+                    <w:instrText xml:space="preserve"> MERGEFIELD  </w:instrText>
+                  </w:r>
+                  <w:r>
+                    <w:rPr>
+                      <w:rFonts w:ascii="Arial Narrow" w:hAnsi="Arial Narrow"/>
+                      <w:noProof/>
+                      <w:sz w:val="10"/>
+                      <w:szCs w:val="10"/>
+                    </w:rPr>
+                    <w:instrText>TemMulta</w:instrText>
+                  </w:r>
+                  <w:r>
+                    <w:rPr>
+                      <w:rFonts w:ascii="Arial Narrow" w:hAnsi="Arial Narrow"/>
+                      <w:sz w:val="10"/>
+                      <w:szCs w:val="10"/>
+                    </w:rPr>
+                    <w:instrText xml:space="preserve">  \* MERGEFORMAT </w:instrText>
+                  </w:r>
+                  <w:r>
+                    <w:rPr>
+                      <w:rFonts w:ascii="Arial Narrow" w:hAnsi="Arial Narrow"/>
+                      <w:sz w:val="10"/>
+                      <w:szCs w:val="10"/>
+                    </w:rPr>
+                    <w:fldChar w:fldCharType="separate"/>
+                  </w:r>
+                  <w:r>
+                    <w:rPr>
+                      <w:rFonts w:ascii="Arial Narrow" w:hAnsi="Arial Narrow"/>
+                      <w:noProof/>
+                      <w:sz w:val="10"/>
+                      <w:szCs w:val="10"/>
+                    </w:rPr>
+                    <w:t>«</w:t>
+                  </w:r>
+                  <w:r>
+                    <w:rPr>
+                      <w:rFonts w:ascii="Arial Narrow" w:hAnsi="Arial Narrow"/>
+                      <w:noProof/>
+                      <w:sz w:val="10"/>
+                      <w:szCs w:val="10"/>
+                    </w:rPr>
+                    <w:t>TemMulta</w:t>
+                  </w:r>
+                  <w:r>
+                    <w:rPr>
+                      <w:rFonts w:ascii="Arial Narrow" w:hAnsi="Arial Narrow"/>
+                      <w:noProof/>
+                      <w:sz w:val="10"/>
+                      <w:szCs w:val="10"/>
+                    </w:rPr>
+                    <w:t>»</w:t>
+                  </w:r>
+                  <w:r>
+                    <w:rPr>
+                      <w:rFonts w:ascii="Arial Narrow" w:hAnsi="Arial Narrow"/>
+                      <w:noProof/>
+                      <w:sz w:val="10"/>
+                      <w:szCs w:val="10"/>
+                    </w:rPr>
+                    <w:fldChar w:fldCharType="end"/>
+                  </w:r>
+                </w:p>
+              </w:tc>
+              <w:tc>
+                <w:tcPr>
+                  <w:tcW w:w="2552" w:type="dxa"/>
+                  <w:tcBorders>
+                    <w:top w:val="nil"/>
+                    <w:bottom w:val="nil"/>
+                  </w:tcBorders>
+                  <w:vAlign w:val="center"/>
+                </w:tcPr>
+                <w:p>
+                  <w:pPr>
+                    <w:keepNext/>
+                    <w:ind w:right="-1"/>
+                    <w:rPr>
+                      <w:rFonts w:ascii="Arial Narrow" w:hAnsi="Arial Narrow"/>
+                      <w:sz w:val="14"/>
+                      <w:szCs w:val="14"/>
+                      <w:lang w:val="en-US"/>
+                    </w:rPr>
+                  </w:pPr>
+                  <w:r>
+                    <w:rPr>
+                      <w:rFonts w:ascii="Arial Narrow" w:hAnsi="Arial Narrow"/>
+                      <w:sz w:val="14"/>
+                      <w:szCs w:val="14"/>
+                      <w:lang w:val="en-US"/>
+                    </w:rPr>
+                    <w:t>Art.2º Item I</w:t>
+                  </w:r>
+                  <w:r>
+                    <w:rPr>
+                      <w:rFonts w:ascii="Arial Narrow" w:hAnsi="Arial Narrow"/>
+                      <w:sz w:val="14"/>
+                      <w:szCs w:val="14"/>
+                      <w:lang w:val="en-US"/>
+                    </w:rPr>
+                    <w:t>I</w:t>
+                  </w:r>
+                  <w:r>
+                    <w:rPr>
+                      <w:rFonts w:ascii="Arial Narrow" w:hAnsi="Arial Narrow"/>
+                      <w:sz w:val="14"/>
+                      <w:szCs w:val="14"/>
+                      <w:lang w:val="en-US"/>
+                    </w:rPr>
+                    <w:t xml:space="preserve"> – Multa</w:t>
+                  </w:r>
+                </w:p>
+              </w:tc>
+              <w:tc>
+                <w:tcPr>
+                  <w:tcW w:w="283" w:type="dxa"/>
+                  <w:vAlign w:val="center"/>
+                </w:tcPr>
+                <w:p>
+                  <w:pPr>
+                    <w:keepNext/>
+                    <w:ind w:right="-1"/>
+                    <w:jc w:val="center"/>
+                    <w:rPr>
+                      <w:rFonts w:ascii="Arial Narrow" w:hAnsi="Arial Narrow"/>
+                      <w:sz w:val="16"/>
+                      <w:szCs w:val="16"/>
+                    </w:rPr>
+                  </w:pPr>
+                  <w:r>
+                    <w:rPr>
+                      <w:rFonts w:ascii="Arial Narrow" w:hAnsi="Arial Narrow"/>
+                      <w:sz w:val="10"/>
+                      <w:szCs w:val="10"/>
+                    </w:rPr>
+                    <w:fldChar w:fldCharType="begin"/>
+                  </w:r>
+                  <w:r>
+                    <w:rPr>
+                      <w:rFonts w:ascii="Arial Narrow" w:hAnsi="Arial Narrow"/>
+                      <w:sz w:val="10"/>
+                      <w:szCs w:val="10"/>
+                    </w:rPr>
+                    <w:instrText xml:space="preserve"> MERGEFIELD  </w:instrText>
+                  </w:r>
+                  <w:r>
+                    <w:rPr>
+                      <w:rFonts w:ascii="Arial Narrow" w:hAnsi="Arial Narrow"/>
+                      <w:noProof/>
+                      <w:sz w:val="10"/>
+                      <w:szCs w:val="10"/>
+                    </w:rPr>
+                    <w:instrText>TemOutra02</w:instrText>
+                  </w:r>
+                  <w:r>
+                    <w:rPr>
+                      <w:rFonts w:ascii="Arial Narrow" w:hAnsi="Arial Narrow"/>
+                      <w:sz w:val="10"/>
+                      <w:szCs w:val="10"/>
+                    </w:rPr>
+                    <w:instrText xml:space="preserve">  \* MERGEFORMAT </w:instrText>
+                  </w:r>
+                  <w:r>
+                    <w:rPr>
+                      <w:rFonts w:ascii="Arial Narrow" w:hAnsi="Arial Narrow"/>
+                      <w:sz w:val="10"/>
+                      <w:szCs w:val="10"/>
+                    </w:rPr>
+                    <w:fldChar w:fldCharType="separate"/>
+                  </w:r>
+                  <w:r>
+                    <w:rPr>
+                      <w:rFonts w:ascii="Arial Narrow" w:hAnsi="Arial Narrow"/>
+                      <w:noProof/>
+                      <w:sz w:val="10"/>
+                      <w:szCs w:val="10"/>
+                    </w:rPr>
+                    <w:t>«</w:t>
+                  </w:r>
+                  <w:r>
+                    <w:rPr>
+                      <w:rFonts w:ascii="Arial Narrow" w:hAnsi="Arial Narrow"/>
+                      <w:noProof/>
+                      <w:sz w:val="10"/>
+                      <w:szCs w:val="10"/>
+                    </w:rPr>
+                    <w:t>TemOutra02</w:t>
+                  </w:r>
+                  <w:r>
+                    <w:rPr>
+                      <w:rFonts w:ascii="Arial Narrow" w:hAnsi="Arial Narrow"/>
+                      <w:noProof/>
+                      <w:sz w:val="10"/>
+                      <w:szCs w:val="10"/>
+                    </w:rPr>
+                    <w:t>»</w:t>
+                  </w:r>
+                  <w:r>
+                    <w:rPr>
+                      <w:rFonts w:ascii="Arial Narrow" w:hAnsi="Arial Narrow"/>
+                      <w:noProof/>
+                      <w:sz w:val="10"/>
+                      <w:szCs w:val="10"/>
+                    </w:rPr>
+                    <w:fldChar w:fldCharType="end"/>
+                  </w:r>
+                </w:p>
+              </w:tc>
+              <w:tc>
+                <w:tcPr>
+                  <w:tcW w:w="5416" w:type="dxa"/>
+                  <w:tcBorders>
+                    <w:top w:val="nil"/>
+                    <w:bottom w:val="nil"/>
+                    <w:right w:val="nil"/>
+                  </w:tcBorders>
+                  <w:vAlign w:val="center"/>
+                </w:tcPr>
+                <w:p>
+                  <w:pPr>
+                    <w:keepNext/>
+                    <w:ind w:right="-1"/>
+                    <w:rPr>
+                      <w:rFonts w:ascii="Arial Narrow" w:hAnsi="Arial Narrow"/>
+                      <w:sz w:val="14"/>
+                      <w:szCs w:val="14"/>
+                    </w:rPr>
+                  </w:pPr>
+                  <w:r>
+                    <w:rPr>
+                      <w:rFonts w:ascii="Arial Narrow" w:hAnsi="Arial Narrow"/>
+                      <w:sz w:val="14"/>
+                      <w:szCs w:val="14"/>
+                    </w:rPr>
+                    <w:t xml:space="preserve">Art.2º Item </w:t>
+                  </w:r>
+                  <w:r>
+                    <w:rPr>
+                      <w:rFonts w:ascii="Arial Narrow" w:hAnsi="Arial Narrow"/>
+                      <w:sz w:val="14"/>
+                      <w:szCs w:val="14"/>
+                    </w:rPr>
+                    <w:fldChar w:fldCharType="begin"/>
+                  </w:r>
+                  <w:r>
+                    <w:rPr>
+                      <w:rFonts w:ascii="Arial Narrow" w:hAnsi="Arial Narrow"/>
+                      <w:sz w:val="14"/>
+                      <w:szCs w:val="14"/>
+                    </w:rPr>
+                    <w:instrText xml:space="preserve"> MERGEFIELD  Outra02  \* MERGEFORMAT </w:instrText>
+                  </w:r>
+                  <w:r>
+                    <w:rPr>
+                      <w:rFonts w:ascii="Arial Narrow" w:hAnsi="Arial Narrow"/>
+                      <w:sz w:val="14"/>
+                      <w:szCs w:val="14"/>
+                    </w:rPr>
+                    <w:fldChar w:fldCharType="separate"/>
+                  </w:r>
+                  <w:r>
+                    <w:rPr>
+                      <w:rFonts w:ascii="Arial Narrow" w:hAnsi="Arial Narrow"/>
+                      <w:noProof/>
+                      <w:sz w:val="14"/>
+                      <w:szCs w:val="14"/>
+                    </w:rPr>
+                    <w:t>«Outra02»</w:t>
+                  </w:r>
+                  <w:r>
+                    <w:rPr>
+                      <w:rFonts w:ascii="Arial Narrow" w:hAnsi="Arial Narrow"/>
+                      <w:noProof/>
+                      <w:sz w:val="14"/>
+                      <w:szCs w:val="14"/>
+                    </w:rPr>
+                    <w:fldChar w:fldCharType="end"/>
+                  </w:r>
+                  <w:r>
+                    <w:rPr>
+                      <w:rFonts w:ascii="Arial Narrow" w:hAnsi="Arial Narrow"/>
+                      <w:noProof/>
+                      <w:sz w:val="14"/>
+                      <w:szCs w:val="14"/>
+                    </w:rPr>
+                    <w:t xml:space="preserve"> </w:t>
+                  </w:r>
+                  <w:r>
+                    <w:rPr>
+                      <w:rFonts w:ascii="Arial Narrow" w:hAnsi="Arial Narrow"/>
+                      <w:sz w:val="14"/>
+                      <w:szCs w:val="14"/>
+                    </w:rPr>
+                    <w:t>–</w:t>
+                  </w:r>
+                  <w:r>
+                    <w:rPr>
+                      <w:rFonts w:ascii="Arial Narrow" w:hAnsi="Arial Narrow"/>
+                      <w:noProof/>
+                      <w:sz w:val="14"/>
+                      <w:szCs w:val="14"/>
+                    </w:rPr>
+                    <w:t xml:space="preserve"> </w:t>
+                  </w:r>
+                  <w:r>
+                    <w:rPr>
+                      <w:rFonts w:ascii="Arial Narrow" w:hAnsi="Arial Narrow"/>
+                      <w:sz w:val="14"/>
+                      <w:szCs w:val="14"/>
+                    </w:rPr>
+                    <w:fldChar w:fldCharType="begin"/>
+                  </w:r>
+                  <w:r>
+                    <w:rPr>
+                      <w:rFonts w:ascii="Arial Narrow" w:hAnsi="Arial Narrow"/>
+                      <w:sz w:val="14"/>
+                      <w:szCs w:val="14"/>
+                    </w:rPr>
+                    <w:instrText xml:space="preserve"> MERGEFIELD  DescricaoOutra02  \* MERGEFORMAT </w:instrText>
+                  </w:r>
+                  <w:r>
+                    <w:rPr>
+                      <w:rFonts w:ascii="Arial Narrow" w:hAnsi="Arial Narrow"/>
+                      <w:sz w:val="14"/>
+                      <w:szCs w:val="14"/>
+                    </w:rPr>
+                    <w:fldChar w:fldCharType="separate"/>
+                  </w:r>
+                  <w:r>
+                    <w:rPr>
+                      <w:rFonts w:ascii="Arial Narrow" w:hAnsi="Arial Narrow"/>
+                      <w:noProof/>
+                      <w:sz w:val="14"/>
+                      <w:szCs w:val="14"/>
+                    </w:rPr>
+                    <w:t>«DescricaoOutra02»</w:t>
+                  </w:r>
+                  <w:r>
+                    <w:rPr>
+                      <w:rFonts w:ascii="Arial Narrow" w:hAnsi="Arial Narrow"/>
+                      <w:noProof/>
+                      <w:sz w:val="14"/>
+                      <w:szCs w:val="14"/>
+                    </w:rPr>
+                    <w:fldChar w:fldCharType="end"/>
+                  </w:r>
+                </w:p>
+              </w:tc>
+            </w:tr>
+            <w:tr>
+              <w:tc>
+                <w:tcPr>
+                  <w:tcW w:w="312" w:type="dxa"/>
+                  <w:vAlign w:val="center"/>
+                </w:tcPr>
+                <w:p>
+                  <w:pPr>
+                    <w:keepNext/>
+                    <w:ind w:right="-1"/>
+                    <w:jc w:val="center"/>
+                    <w:rPr>
+                      <w:rFonts w:ascii="Arial Narrow" w:hAnsi="Arial Narrow"/>
+                      <w:sz w:val="16"/>
+                      <w:szCs w:val="16"/>
+                    </w:rPr>
+                  </w:pPr>
+                  <w:r>
+                    <w:rPr>
+                      <w:rFonts w:ascii="Arial Narrow" w:hAnsi="Arial Narrow"/>
+                      <w:sz w:val="10"/>
+                      <w:szCs w:val="10"/>
+                    </w:rPr>
+                    <w:fldChar w:fldCharType="begin"/>
+                  </w:r>
+                  <w:r>
+                    <w:rPr>
+                      <w:rFonts w:ascii="Arial Narrow" w:hAnsi="Arial Narrow"/>
+                      <w:sz w:val="10"/>
+                      <w:szCs w:val="10"/>
+                    </w:rPr>
+                    <w:instrText xml:space="preserve"> MERGEFIELD  </w:instrText>
+                  </w:r>
+                  <w:r>
+                    <w:rPr>
+                      <w:rFonts w:ascii="Arial Narrow" w:hAnsi="Arial Narrow"/>
+                      <w:noProof/>
+                      <w:sz w:val="10"/>
+                      <w:szCs w:val="10"/>
+                    </w:rPr>
+                    <w:instrText>TemApreensao</w:instrText>
+                  </w:r>
+                  <w:r>
+                    <w:rPr>
+                      <w:rFonts w:ascii="Arial Narrow" w:hAnsi="Arial Narrow"/>
+                      <w:sz w:val="10"/>
+                      <w:szCs w:val="10"/>
+                    </w:rPr>
+                    <w:instrText xml:space="preserve">  \* MERGEFORMAT </w:instrText>
+                  </w:r>
+                  <w:r>
+                    <w:rPr>
+                      <w:rFonts w:ascii="Arial Narrow" w:hAnsi="Arial Narrow"/>
+                      <w:sz w:val="10"/>
+                      <w:szCs w:val="10"/>
+                    </w:rPr>
+                    <w:fldChar w:fldCharType="separate"/>
+                  </w:r>
+                  <w:r>
+                    <w:rPr>
+                      <w:rFonts w:ascii="Arial Narrow" w:hAnsi="Arial Narrow"/>
+                      <w:noProof/>
+                      <w:sz w:val="10"/>
+                      <w:szCs w:val="10"/>
+                    </w:rPr>
+                    <w:t>«</w:t>
+                  </w:r>
+                  <w:r>
+                    <w:rPr>
+                      <w:rFonts w:ascii="Arial Narrow" w:hAnsi="Arial Narrow"/>
+                      <w:noProof/>
+                      <w:sz w:val="10"/>
+                      <w:szCs w:val="10"/>
+                    </w:rPr>
+                    <w:t>TemApreensao</w:t>
+                  </w:r>
+                  <w:r>
+                    <w:rPr>
+                      <w:rFonts w:ascii="Arial Narrow" w:hAnsi="Arial Narrow"/>
+                      <w:noProof/>
+                      <w:sz w:val="10"/>
+                      <w:szCs w:val="10"/>
+                    </w:rPr>
+                    <w:t>»</w:t>
+                  </w:r>
+                  <w:r>
+                    <w:rPr>
+                      <w:rFonts w:ascii="Arial Narrow" w:hAnsi="Arial Narrow"/>
+                      <w:noProof/>
+                      <w:sz w:val="10"/>
+                      <w:szCs w:val="10"/>
+                    </w:rPr>
+                    <w:fldChar w:fldCharType="end"/>
+                  </w:r>
+                </w:p>
+              </w:tc>
+              <w:tc>
+                <w:tcPr>
+                  <w:tcW w:w="2552" w:type="dxa"/>
+                  <w:tcBorders>
+                    <w:top w:val="nil"/>
+                    <w:bottom w:val="nil"/>
+                  </w:tcBorders>
+                  <w:vAlign w:val="center"/>
+                </w:tcPr>
+                <w:p>
+                  <w:pPr>
+                    <w:keepNext/>
+                    <w:ind w:right="-1"/>
+                    <w:rPr>
+                      <w:rFonts w:ascii="Arial Narrow" w:hAnsi="Arial Narrow"/>
+                      <w:sz w:val="14"/>
+                      <w:szCs w:val="14"/>
+                    </w:rPr>
+                  </w:pPr>
+                  <w:r>
+                    <w:rPr>
+                      <w:rFonts w:ascii="Arial Narrow" w:hAnsi="Arial Narrow"/>
+                      <w:sz w:val="14"/>
+                      <w:szCs w:val="14"/>
+                    </w:rPr>
+                    <w:t xml:space="preserve">Art.2º Item </w:t>
+                  </w:r>
+                  <w:r>
+                    <w:rPr>
+                      <w:rFonts w:ascii="Arial Narrow" w:hAnsi="Arial Narrow"/>
+                      <w:sz w:val="14"/>
+                      <w:szCs w:val="14"/>
+                    </w:rPr>
+                    <w:t>II</w:t>
+                  </w:r>
+                  <w:r>
+                    <w:rPr>
+                      <w:rFonts w:ascii="Arial Narrow" w:hAnsi="Arial Narrow"/>
+                      <w:sz w:val="14"/>
+                      <w:szCs w:val="14"/>
+                    </w:rPr>
+                    <w:t>I – Apreensão</w:t>
+                  </w:r>
+                </w:p>
+              </w:tc>
+              <w:tc>
+                <w:tcPr>
+                  <w:tcW w:w="283" w:type="dxa"/>
+                  <w:vAlign w:val="center"/>
+                </w:tcPr>
+                <w:p>
+                  <w:pPr>
+                    <w:keepNext/>
+                    <w:ind w:right="-1"/>
+                    <w:jc w:val="center"/>
+                    <w:rPr>
+                      <w:rFonts w:ascii="Arial Narrow" w:hAnsi="Arial Narrow"/>
+                      <w:sz w:val="16"/>
+                      <w:szCs w:val="16"/>
+                    </w:rPr>
+                  </w:pPr>
+                  <w:r>
+                    <w:rPr>
+                      <w:rFonts w:ascii="Arial Narrow" w:hAnsi="Arial Narrow"/>
+                      <w:sz w:val="10"/>
+                      <w:szCs w:val="10"/>
+                    </w:rPr>
+                    <w:fldChar w:fldCharType="begin"/>
+                  </w:r>
+                  <w:r>
+                    <w:rPr>
+                      <w:rFonts w:ascii="Arial Narrow" w:hAnsi="Arial Narrow"/>
+                      <w:sz w:val="10"/>
+                      <w:szCs w:val="10"/>
+                    </w:rPr>
+                    <w:instrText xml:space="preserve"> MERGEFIELD  </w:instrText>
+                  </w:r>
+                  <w:r>
+                    <w:rPr>
+                      <w:rFonts w:ascii="Arial Narrow" w:hAnsi="Arial Narrow"/>
+                      <w:noProof/>
+                      <w:sz w:val="10"/>
+                      <w:szCs w:val="10"/>
+                    </w:rPr>
+                    <w:instrText>TemOutra03</w:instrText>
+                  </w:r>
+                  <w:r>
+                    <w:rPr>
+                      <w:rFonts w:ascii="Arial Narrow" w:hAnsi="Arial Narrow"/>
+                      <w:sz w:val="10"/>
+                      <w:szCs w:val="10"/>
+                    </w:rPr>
+                    <w:instrText xml:space="preserve">  \* MERGEFORMAT </w:instrText>
+                  </w:r>
+                  <w:r>
+                    <w:rPr>
+                      <w:rFonts w:ascii="Arial Narrow" w:hAnsi="Arial Narrow"/>
+                      <w:sz w:val="10"/>
+                      <w:szCs w:val="10"/>
+                    </w:rPr>
+                    <w:fldChar w:fldCharType="separate"/>
+                  </w:r>
+                  <w:r>
+                    <w:rPr>
+                      <w:rFonts w:ascii="Arial Narrow" w:hAnsi="Arial Narrow"/>
+                      <w:noProof/>
+                      <w:sz w:val="10"/>
+                      <w:szCs w:val="10"/>
+                    </w:rPr>
+                    <w:t>«</w:t>
+                  </w:r>
+                  <w:r>
+                    <w:rPr>
+                      <w:rFonts w:ascii="Arial Narrow" w:hAnsi="Arial Narrow"/>
+                      <w:noProof/>
+                      <w:sz w:val="10"/>
+                      <w:szCs w:val="10"/>
+                    </w:rPr>
+                    <w:t>TemOutra03</w:t>
+                  </w:r>
+                  <w:r>
+                    <w:rPr>
+                      <w:rFonts w:ascii="Arial Narrow" w:hAnsi="Arial Narrow"/>
+                      <w:noProof/>
+                      <w:sz w:val="10"/>
+                      <w:szCs w:val="10"/>
+                    </w:rPr>
+                    <w:t>»</w:t>
+                  </w:r>
+                  <w:r>
+                    <w:rPr>
+                      <w:rFonts w:ascii="Arial Narrow" w:hAnsi="Arial Narrow"/>
+                      <w:noProof/>
+                      <w:sz w:val="10"/>
+                      <w:szCs w:val="10"/>
+                    </w:rPr>
+                    <w:fldChar w:fldCharType="end"/>
+                  </w:r>
+                </w:p>
+              </w:tc>
+              <w:tc>
+                <w:tcPr>
+                  <w:tcW w:w="5416" w:type="dxa"/>
+                  <w:tcBorders>
+                    <w:top w:val="nil"/>
+                    <w:bottom w:val="nil"/>
+                    <w:right w:val="nil"/>
+                  </w:tcBorders>
+                  <w:vAlign w:val="center"/>
+                </w:tcPr>
+                <w:p>
+                  <w:pPr>
+                    <w:keepNext/>
+                    <w:ind w:right="-1"/>
+                    <w:rPr>
+                      <w:rFonts w:ascii="Arial Narrow" w:hAnsi="Arial Narrow"/>
+                      <w:sz w:val="14"/>
+                      <w:szCs w:val="14"/>
+                    </w:rPr>
+                  </w:pPr>
+                  <w:r>
+                    <w:rPr>
+                      <w:rFonts w:ascii="Arial Narrow" w:hAnsi="Arial Narrow"/>
+                      <w:sz w:val="14"/>
+                      <w:szCs w:val="14"/>
+                    </w:rPr>
+                    <w:t xml:space="preserve">Art.2º Item </w:t>
+                  </w:r>
+                  <w:r>
+                    <w:rPr>
+                      <w:rFonts w:ascii="Arial Narrow" w:hAnsi="Arial Narrow"/>
+                      <w:sz w:val="14"/>
+                      <w:szCs w:val="14"/>
+                    </w:rPr>
+                    <w:fldChar w:fldCharType="begin"/>
+                  </w:r>
+                  <w:r>
+                    <w:rPr>
+                      <w:rFonts w:ascii="Arial Narrow" w:hAnsi="Arial Narrow"/>
+                      <w:sz w:val="14"/>
+                      <w:szCs w:val="14"/>
+                    </w:rPr>
+                    <w:instrText xml:space="preserve"> MERGEFIELD  Outra03  \* MERGEFORMAT </w:instrText>
+                  </w:r>
+                  <w:r>
+                    <w:rPr>
+                      <w:rFonts w:ascii="Arial Narrow" w:hAnsi="Arial Narrow"/>
+                      <w:sz w:val="14"/>
+                      <w:szCs w:val="14"/>
+                    </w:rPr>
+                    <w:fldChar w:fldCharType="separate"/>
+                  </w:r>
+                  <w:r>
+                    <w:rPr>
+                      <w:rFonts w:ascii="Arial Narrow" w:hAnsi="Arial Narrow"/>
+                      <w:noProof/>
+                      <w:sz w:val="14"/>
+                      <w:szCs w:val="14"/>
+                    </w:rPr>
+                    <w:t>«Outra03»</w:t>
+                  </w:r>
+                  <w:r>
+                    <w:rPr>
+                      <w:rFonts w:ascii="Arial Narrow" w:hAnsi="Arial Narrow"/>
+                      <w:noProof/>
+                      <w:sz w:val="14"/>
+                      <w:szCs w:val="14"/>
+                    </w:rPr>
+                    <w:fldChar w:fldCharType="end"/>
+                  </w:r>
+                  <w:r>
+                    <w:rPr>
+                      <w:rFonts w:ascii="Arial Narrow" w:hAnsi="Arial Narrow"/>
+                      <w:noProof/>
+                      <w:sz w:val="14"/>
+                      <w:szCs w:val="14"/>
+                    </w:rPr>
+                    <w:t xml:space="preserve"> </w:t>
+                  </w:r>
+                  <w:r>
+                    <w:rPr>
+                      <w:rFonts w:ascii="Arial Narrow" w:hAnsi="Arial Narrow"/>
+                      <w:sz w:val="14"/>
+                      <w:szCs w:val="14"/>
+                    </w:rPr>
+                    <w:t>–</w:t>
+                  </w:r>
+                  <w:r>
+                    <w:rPr>
+                      <w:rFonts w:ascii="Arial Narrow" w:hAnsi="Arial Narrow"/>
+                      <w:noProof/>
+                      <w:sz w:val="14"/>
+                      <w:szCs w:val="14"/>
+                    </w:rPr>
+                    <w:t xml:space="preserve"> </w:t>
+                  </w:r>
+                  <w:r>
+                    <w:rPr>
+                      <w:rFonts w:ascii="Arial Narrow" w:hAnsi="Arial Narrow"/>
+                      <w:sz w:val="14"/>
+                      <w:szCs w:val="14"/>
+                    </w:rPr>
+                    <w:fldChar w:fldCharType="begin"/>
+                  </w:r>
+                  <w:r>
+                    <w:rPr>
+                      <w:rFonts w:ascii="Arial Narrow" w:hAnsi="Arial Narrow"/>
+                      <w:sz w:val="14"/>
+                      <w:szCs w:val="14"/>
+                    </w:rPr>
+                    <w:instrText xml:space="preserve"> MERGEFIELD  DescricaoOutra03  \* MERGEFORMAT </w:instrText>
+                  </w:r>
+                  <w:r>
+                    <w:rPr>
+                      <w:rFonts w:ascii="Arial Narrow" w:hAnsi="Arial Narrow"/>
+                      <w:sz w:val="14"/>
+                      <w:szCs w:val="14"/>
+                    </w:rPr>
+                    <w:fldChar w:fldCharType="separate"/>
+                  </w:r>
+                  <w:r>
+                    <w:rPr>
+                      <w:rFonts w:ascii="Arial Narrow" w:hAnsi="Arial Narrow"/>
+                      <w:noProof/>
+                      <w:sz w:val="14"/>
+                      <w:szCs w:val="14"/>
+                    </w:rPr>
+                    <w:t>«DescricaoOutra03»</w:t>
+                  </w:r>
+                  <w:r>
+                    <w:rPr>
+                      <w:rFonts w:ascii="Arial Narrow" w:hAnsi="Arial Narrow"/>
+                      <w:noProof/>
+                      <w:sz w:val="14"/>
+                      <w:szCs w:val="14"/>
+                    </w:rPr>
+                    <w:fldChar w:fldCharType="end"/>
+                  </w:r>
+                </w:p>
+              </w:tc>
+            </w:tr>
+            <w:tr>
+              <w:tc>
+                <w:tcPr>
+                  <w:tcW w:w="312" w:type="dxa"/>
+                  <w:vAlign w:val="center"/>
+                </w:tcPr>
+                <w:p>
+                  <w:pPr>
+                    <w:keepNext/>
+                    <w:ind w:right="-1"/>
+                    <w:jc w:val="center"/>
+                    <w:rPr>
+                      <w:rFonts w:ascii="Arial Narrow" w:hAnsi="Arial Narrow"/>
+                      <w:sz w:val="16"/>
+                      <w:szCs w:val="16"/>
+                    </w:rPr>
+                  </w:pPr>
+                  <w:r>
+                    <w:rPr>
+                      <w:rFonts w:ascii="Arial Narrow" w:hAnsi="Arial Narrow"/>
+                      <w:sz w:val="10"/>
+                      <w:szCs w:val="10"/>
+                    </w:rPr>
+                    <w:fldChar w:fldCharType="begin"/>
+                  </w:r>
+                  <w:r>
+                    <w:rPr>
+                      <w:rFonts w:ascii="Arial Narrow" w:hAnsi="Arial Narrow"/>
+                      <w:sz w:val="10"/>
+                      <w:szCs w:val="10"/>
+                    </w:rPr>
+                    <w:instrText xml:space="preserve"> MERGEFIELD  </w:instrText>
+                  </w:r>
+                  <w:r>
+                    <w:rPr>
+                      <w:rFonts w:ascii="Arial Narrow" w:hAnsi="Arial Narrow"/>
+                      <w:noProof/>
+                      <w:sz w:val="10"/>
+                      <w:szCs w:val="10"/>
+                    </w:rPr>
+                    <w:instrText>TemInterdicao</w:instrText>
+                  </w:r>
+                  <w:r>
+                    <w:rPr>
+                      <w:rFonts w:ascii="Arial Narrow" w:hAnsi="Arial Narrow"/>
+                      <w:sz w:val="10"/>
+                      <w:szCs w:val="10"/>
+                    </w:rPr>
+                    <w:instrText xml:space="preserve"> \* MERGEFORMAT </w:instrText>
+                  </w:r>
+                  <w:r>
+                    <w:rPr>
+                      <w:rFonts w:ascii="Arial Narrow" w:hAnsi="Arial Narrow"/>
+                      <w:sz w:val="10"/>
+                      <w:szCs w:val="10"/>
+                    </w:rPr>
+                    <w:fldChar w:fldCharType="separate"/>
+                  </w:r>
+                  <w:r>
+                    <w:rPr>
+                      <w:rFonts w:ascii="Arial Narrow" w:hAnsi="Arial Narrow"/>
+                      <w:noProof/>
+                      <w:sz w:val="10"/>
+                      <w:szCs w:val="10"/>
+                    </w:rPr>
+                    <w:t>«</w:t>
+                  </w:r>
+                  <w:r>
+                    <w:rPr>
+                      <w:rFonts w:ascii="Arial Narrow" w:hAnsi="Arial Narrow"/>
+                      <w:noProof/>
+                      <w:sz w:val="10"/>
+                      <w:szCs w:val="10"/>
+                    </w:rPr>
+                    <w:t>TemInterdicao</w:t>
+                  </w:r>
+                  <w:r>
+                    <w:rPr>
+                      <w:rFonts w:ascii="Arial Narrow" w:hAnsi="Arial Narrow"/>
+                      <w:noProof/>
+                      <w:sz w:val="10"/>
+                      <w:szCs w:val="10"/>
+                    </w:rPr>
+                    <w:t>»</w:t>
+                  </w:r>
+                  <w:r>
+                    <w:rPr>
+                      <w:rFonts w:ascii="Arial Narrow" w:hAnsi="Arial Narrow"/>
+                      <w:noProof/>
+                      <w:sz w:val="10"/>
+                      <w:szCs w:val="10"/>
+                    </w:rPr>
+                    <w:fldChar w:fldCharType="end"/>
+                  </w:r>
+                </w:p>
+              </w:tc>
+              <w:tc>
+                <w:tcPr>
+                  <w:tcW w:w="2552" w:type="dxa"/>
+                  <w:tcBorders>
+                    <w:top w:val="nil"/>
+                    <w:bottom w:val="nil"/>
+                  </w:tcBorders>
+                  <w:vAlign w:val="center"/>
+                </w:tcPr>
+                <w:p>
+                  <w:pPr>
+                    <w:keepNext/>
+                    <w:ind w:right="-1"/>
+                    <w:rPr>
+                      <w:rFonts w:ascii="Arial Narrow" w:hAnsi="Arial Narrow"/>
+                      <w:sz w:val="14"/>
+                      <w:szCs w:val="14"/>
+                    </w:rPr>
+                  </w:pPr>
+                  <w:r>
+                    <w:rPr>
+                      <w:rFonts w:ascii="Arial Narrow" w:hAnsi="Arial Narrow"/>
+                      <w:sz w:val="14"/>
+                      <w:szCs w:val="14"/>
+                    </w:rPr>
+                    <w:t>Art.2º Item I</w:t>
+                  </w:r>
+                  <w:r>
+                    <w:rPr>
+                      <w:rFonts w:ascii="Arial Narrow" w:hAnsi="Arial Narrow"/>
+                      <w:sz w:val="14"/>
+                      <w:szCs w:val="14"/>
+                    </w:rPr>
+                    <w:t>V</w:t>
+                  </w:r>
+                  <w:r>
+                    <w:rPr>
+                      <w:rFonts w:ascii="Arial Narrow" w:hAnsi="Arial Narrow"/>
+                      <w:sz w:val="14"/>
+                      <w:szCs w:val="14"/>
+                    </w:rPr>
+                    <w:t xml:space="preserve"> – Interdição ou embargo</w:t>
+                  </w:r>
+                </w:p>
+              </w:tc>
+              <w:tc>
+                <w:tcPr>
+                  <w:tcW w:w="283" w:type="dxa"/>
+                  <w:vAlign w:val="center"/>
+                </w:tcPr>
+                <w:p>
+                  <w:pPr>
+                    <w:keepNext/>
+                    <w:ind w:right="-1"/>
+                    <w:jc w:val="center"/>
+                    <w:rPr>
+                      <w:rFonts w:ascii="Arial Narrow" w:hAnsi="Arial Narrow"/>
+                      <w:sz w:val="16"/>
+                      <w:szCs w:val="16"/>
+                    </w:rPr>
+                  </w:pPr>
+                  <w:r>
+                    <w:rPr>
+                      <w:rFonts w:ascii="Arial Narrow" w:hAnsi="Arial Narrow"/>
+                      <w:sz w:val="10"/>
+                      <w:szCs w:val="10"/>
+                    </w:rPr>
+                    <w:fldChar w:fldCharType="begin"/>
+                  </w:r>
+                  <w:r>
+                    <w:rPr>
+                      <w:rFonts w:ascii="Arial Narrow" w:hAnsi="Arial Narrow"/>
+                      <w:sz w:val="10"/>
+                      <w:szCs w:val="10"/>
+                    </w:rPr>
+                    <w:instrText xml:space="preserve"> MERGEFIELD  </w:instrText>
+                  </w:r>
+                  <w:r>
+                    <w:rPr>
+                      <w:rFonts w:ascii="Arial Narrow" w:hAnsi="Arial Narrow"/>
+                      <w:noProof/>
+                      <w:sz w:val="10"/>
+                      <w:szCs w:val="10"/>
+                    </w:rPr>
+                    <w:instrText>TemOutra04</w:instrText>
+                  </w:r>
+                  <w:r>
+                    <w:rPr>
+                      <w:rFonts w:ascii="Arial Narrow" w:hAnsi="Arial Narrow"/>
+                      <w:sz w:val="10"/>
+                      <w:szCs w:val="10"/>
+                    </w:rPr>
+                    <w:instrText xml:space="preserve">  \* MERGEFORMAT </w:instrText>
+                  </w:r>
+                  <w:r>
+                    <w:rPr>
+                      <w:rFonts w:ascii="Arial Narrow" w:hAnsi="Arial Narrow"/>
+                      <w:sz w:val="10"/>
+                      <w:szCs w:val="10"/>
+                    </w:rPr>
+                    <w:fldChar w:fldCharType="separate"/>
+                  </w:r>
+                  <w:r>
+                    <w:rPr>
+                      <w:rFonts w:ascii="Arial Narrow" w:hAnsi="Arial Narrow"/>
+                      <w:noProof/>
+                      <w:sz w:val="10"/>
+                      <w:szCs w:val="10"/>
+                    </w:rPr>
+                    <w:t>«</w:t>
+                  </w:r>
+                  <w:r>
+                    <w:rPr>
+                      <w:rFonts w:ascii="Arial Narrow" w:hAnsi="Arial Narrow"/>
+                      <w:noProof/>
+                      <w:sz w:val="10"/>
+                      <w:szCs w:val="10"/>
+                    </w:rPr>
+                    <w:t>TemOutra04</w:t>
+                  </w:r>
+                  <w:r>
+                    <w:rPr>
+                      <w:rFonts w:ascii="Arial Narrow" w:hAnsi="Arial Narrow"/>
+                      <w:noProof/>
+                      <w:sz w:val="10"/>
+                      <w:szCs w:val="10"/>
+                    </w:rPr>
+                    <w:t>»</w:t>
+                  </w:r>
+                  <w:r>
+                    <w:rPr>
+                      <w:rFonts w:ascii="Arial Narrow" w:hAnsi="Arial Narrow"/>
+                      <w:noProof/>
+                      <w:sz w:val="10"/>
+                      <w:szCs w:val="10"/>
+                    </w:rPr>
+                    <w:fldChar w:fldCharType="end"/>
+                  </w:r>
+                </w:p>
+              </w:tc>
+              <w:tc>
+                <w:tcPr>
+                  <w:tcW w:w="5416" w:type="dxa"/>
+                  <w:tcBorders>
+                    <w:top w:val="nil"/>
+                    <w:bottom w:val="nil"/>
+                    <w:right w:val="nil"/>
+                  </w:tcBorders>
+                  <w:vAlign w:val="center"/>
+                </w:tcPr>
+                <w:p>
+                  <w:pPr>
+                    <w:keepNext/>
+                    <w:ind w:right="-1"/>
+                    <w:rPr>
+                      <w:rFonts w:ascii="Arial Narrow" w:hAnsi="Arial Narrow"/>
+                      <w:sz w:val="14"/>
+                      <w:szCs w:val="14"/>
+                    </w:rPr>
+                  </w:pPr>
+                  <w:r>
+                    <w:rPr>
+                      <w:rFonts w:ascii="Arial Narrow" w:hAnsi="Arial Narrow"/>
+                      <w:sz w:val="14"/>
+                      <w:szCs w:val="14"/>
+                    </w:rPr>
+                    <w:t xml:space="preserve">Art.2º Item </w:t>
+                  </w:r>
+                  <w:r>
+                    <w:rPr>
+                      <w:rFonts w:ascii="Arial Narrow" w:hAnsi="Arial Narrow"/>
+                      <w:sz w:val="14"/>
+                      <w:szCs w:val="14"/>
+                    </w:rPr>
+                    <w:fldChar w:fldCharType="begin"/>
+                  </w:r>
+                  <w:r>
+                    <w:rPr>
+                      <w:rFonts w:ascii="Arial Narrow" w:hAnsi="Arial Narrow"/>
+                      <w:sz w:val="14"/>
+                      <w:szCs w:val="14"/>
+                    </w:rPr>
+                    <w:instrText xml:space="preserve"> MERGEFIELD  Outra04  \* MERGEFORMAT </w:instrText>
+                  </w:r>
+                  <w:r>
+                    <w:rPr>
+                      <w:rFonts w:ascii="Arial Narrow" w:hAnsi="Arial Narrow"/>
+                      <w:sz w:val="14"/>
+                      <w:szCs w:val="14"/>
+                    </w:rPr>
+                    <w:fldChar w:fldCharType="separate"/>
+                  </w:r>
+                  <w:r>
+                    <w:rPr>
+                      <w:rFonts w:ascii="Arial Narrow" w:hAnsi="Arial Narrow"/>
+                      <w:noProof/>
+                      <w:sz w:val="14"/>
+                      <w:szCs w:val="14"/>
+                    </w:rPr>
+                    <w:t>«Outra04»</w:t>
+                  </w:r>
+                  <w:r>
+                    <w:rPr>
+                      <w:rFonts w:ascii="Arial Narrow" w:hAnsi="Arial Narrow"/>
+                      <w:noProof/>
+                      <w:sz w:val="14"/>
+                      <w:szCs w:val="14"/>
+                    </w:rPr>
+                    <w:fldChar w:fldCharType="end"/>
+                  </w:r>
+                  <w:r>
+                    <w:rPr>
+                      <w:rFonts w:ascii="Arial Narrow" w:hAnsi="Arial Narrow"/>
+                      <w:noProof/>
+                      <w:sz w:val="14"/>
+                      <w:szCs w:val="14"/>
+                    </w:rPr>
+                    <w:t xml:space="preserve"> </w:t>
+                  </w:r>
+                  <w:r>
+                    <w:rPr>
+                      <w:rFonts w:ascii="Arial Narrow" w:hAnsi="Arial Narrow"/>
+                      <w:sz w:val="14"/>
+                      <w:szCs w:val="14"/>
+                    </w:rPr>
+                    <w:t>–</w:t>
+                  </w:r>
+                  <w:r>
+                    <w:rPr>
+                      <w:rFonts w:ascii="Arial Narrow" w:hAnsi="Arial Narrow"/>
+                      <w:noProof/>
+                      <w:sz w:val="14"/>
+                      <w:szCs w:val="14"/>
+                    </w:rPr>
+                    <w:t xml:space="preserve"> </w:t>
+                  </w:r>
+                  <w:r>
+                    <w:rPr>
+                      <w:rFonts w:ascii="Arial Narrow" w:hAnsi="Arial Narrow"/>
+                      <w:sz w:val="14"/>
+                      <w:szCs w:val="14"/>
+                    </w:rPr>
+                    <w:fldChar w:fldCharType="begin"/>
+                  </w:r>
+                  <w:r>
+                    <w:rPr>
+                      <w:rFonts w:ascii="Arial Narrow" w:hAnsi="Arial Narrow"/>
+                      <w:sz w:val="14"/>
+                      <w:szCs w:val="14"/>
+                    </w:rPr>
+                    <w:instrText xml:space="preserve"> MERGEFIELD  DescricaoOutra04  \* MERGEFORMAT </w:instrText>
+                  </w:r>
+                  <w:r>
+                    <w:rPr>
+                      <w:rFonts w:ascii="Arial Narrow" w:hAnsi="Arial Narrow"/>
+                      <w:sz w:val="14"/>
+                      <w:szCs w:val="14"/>
+                    </w:rPr>
+                    <w:fldChar w:fldCharType="separate"/>
+                  </w:r>
+                  <w:r>
+                    <w:rPr>
+                      <w:rFonts w:ascii="Arial Narrow" w:hAnsi="Arial Narrow"/>
+                      <w:noProof/>
+                      <w:sz w:val="14"/>
+                      <w:szCs w:val="14"/>
+                    </w:rPr>
+                    <w:t>«DescricaoOutra04»</w:t>
+                  </w:r>
+                  <w:r>
+                    <w:rPr>
+                      <w:rFonts w:ascii="Arial Narrow" w:hAnsi="Arial Narrow"/>
+                      <w:noProof/>
+                      <w:sz w:val="14"/>
+                      <w:szCs w:val="14"/>
+                    </w:rPr>
+                    <w:fldChar w:fldCharType="end"/>
+                  </w:r>
+                </w:p>
+              </w:tc>
+            </w:tr>
+          </w:tbl>
+          <w:p>
+            <w:pPr>
+              <w:keepNext/>
+              <w:ind w:right="-1"/>
+              <w:rPr>
+                <w:rFonts w:ascii="Arial Narrow" w:hAnsi="Arial Narrow"/>
+                <w:sz w:val="16"/>
+                <w:szCs w:val="16"/>
+              </w:rPr>
+            </w:pPr>
+          </w:p>
+        </w:tc>
+      </w:tr>
+    </w:tbl>
+    <w:p>
+      <w:pPr>
+        <w:tabs>
+          <w:tab w:val="left" w:pos="7755"/>
+        </w:tabs>
+        <w:ind w:right="-1"/>
+        <w:rPr>
+          <w:rFonts w:ascii="Arial Narrow" w:hAnsi="Arial Narrow"/>
+          <w:sz w:val="4"/>
+          <w:szCs w:val="4"/>
+        </w:rPr>
+      </w:pPr>
+    </w:p>
     <w:p>
       <w:pPr>
         <w:tabs>
@@ -4596,6 +6306,7 @@
                 <w:sz w:val="18"/>
                 <w:szCs w:val="16"/>
               </w:rPr>
+              <w:lastRenderedPageBreak/>
               <w:t>DESCRIÇÃO DA</w:t>
             </w:r>
             <w:r>
@@ -7257,7 +8968,7 @@
               <w:sz w:val="14"/>
               <w:szCs w:val="16"/>
             </w:rPr>
-            <w:t>1</w:t>
+            <w:t>2</w:t>
           </w:r>
           <w:r>
             <w:rPr>

</xml_diff>

<commit_message>
feat(06-RQF-17): Seção Apreensão ok
</commit_message>
<xml_diff>
--- a/Código Fonte/VERSAO-ATUAL/src/EtramiteX/Interno/Content/_pdfAspose/Instrumento_Unico_Fiscalizacao.docx
+++ b/Código Fonte/VERSAO-ATUAL/src/EtramiteX/Interno/Content/_pdfAspose/Instrumento_Unico_Fiscalizacao.docx
@@ -1375,7 +1375,25 @@
                 <w:sz w:val="14"/>
                 <w:szCs w:val="14"/>
               </w:rPr>
-              <w:t>NOME / RAZÃO SOCIAL:</w:t>
+              <w:t>Nome / R</w:t>
+            </w:r>
+            <w:r>
+              <w:rPr>
+                <w:rFonts w:ascii="Arial Narrow" w:hAnsi="Arial Narrow"/>
+                <w:color w:val="595959" w:themeColor="text1" w:themeTint="A6"/>
+                <w:sz w:val="14"/>
+                <w:szCs w:val="14"/>
+              </w:rPr>
+              <w:t>azão Social</w:t>
+            </w:r>
+            <w:r>
+              <w:rPr>
+                <w:rFonts w:ascii="Arial Narrow" w:hAnsi="Arial Narrow"/>
+                <w:color w:val="595959" w:themeColor="text1" w:themeTint="A6"/>
+                <w:sz w:val="14"/>
+                <w:szCs w:val="14"/>
+              </w:rPr>
+              <w:t>:</w:t>
             </w:r>
           </w:p>
           <w:p>
@@ -1553,7 +1571,7 @@
                 <w:sz w:val="14"/>
                 <w:szCs w:val="14"/>
               </w:rPr>
-              <w:t>ENDEREÇO (Rua, Av. Logradouro, nº, etc.):</w:t>
+              <w:t>Endereço (Rua, Av. Logradouro, Nº, Etc.):</w:t>
             </w:r>
           </w:p>
           <w:p>
@@ -1818,7 +1836,7 @@
                 <w:sz w:val="14"/>
                 <w:szCs w:val="14"/>
               </w:rPr>
-              <w:t>BAIRRO/DISTRITO:</w:t>
+              <w:t>Bairro/Distrito:</w:t>
             </w:r>
           </w:p>
           <w:p>
@@ -1936,7 +1954,7 @@
                 <w:sz w:val="14"/>
                 <w:szCs w:val="14"/>
               </w:rPr>
-              <w:t>MUNICÍPIO</w:t>
+              <w:t>Município</w:t>
             </w:r>
             <w:r>
               <w:rPr>
@@ -2194,34 +2212,7 @@
                 <w:sz w:val="14"/>
                 <w:szCs w:val="14"/>
               </w:rPr>
-              <w:t>ENDEREÇO</w:t>
-            </w:r>
-            <w:r>
-              <w:rPr>
-                <w:rFonts w:ascii="Arial Narrow" w:hAnsi="Arial Narrow"/>
-                <w:color w:val="595959" w:themeColor="text1" w:themeTint="A6"/>
-                <w:sz w:val="14"/>
-                <w:szCs w:val="14"/>
-              </w:rPr>
-              <w:t xml:space="preserve"> DA INFRAÇÃO / </w:t>
-            </w:r>
-            <w:r>
-              <w:rPr>
-                <w:rFonts w:ascii="Arial Narrow" w:hAnsi="Arial Narrow"/>
-                <w:color w:val="595959" w:themeColor="text1" w:themeTint="A6"/>
-                <w:sz w:val="14"/>
-                <w:szCs w:val="14"/>
-              </w:rPr>
-              <w:t>OCORRÊNCIA</w:t>
-            </w:r>
-            <w:r>
-              <w:rPr>
-                <w:rFonts w:ascii="Arial Narrow" w:hAnsi="Arial Narrow"/>
-                <w:color w:val="595959" w:themeColor="text1" w:themeTint="A6"/>
-                <w:sz w:val="14"/>
-                <w:szCs w:val="14"/>
-              </w:rPr>
-              <w:t>:</w:t>
+              <w:t>Endereço Da Infração / Ocorrência:</w:t>
             </w:r>
           </w:p>
           <w:p>
@@ -2322,7 +2313,7 @@
                 <w:sz w:val="14"/>
                 <w:szCs w:val="14"/>
               </w:rPr>
-              <w:t>3.2 MUNICÍPIO</w:t>
+              <w:t>3.2 Município</w:t>
             </w:r>
             <w:r>
               <w:rPr>
@@ -2431,7 +2422,7 @@
                 <w:sz w:val="14"/>
                 <w:szCs w:val="14"/>
               </w:rPr>
-              <w:t>COORDENADAS:</w:t>
+              <w:t>Coordenadas:</w:t>
             </w:r>
           </w:p>
           <w:p>
@@ -2553,7 +2544,10 @@
               <w:bottom w:val="single" w:sz="4" w:space="0" w:color="auto"/>
             </w:tcBorders>
             <w:shd w:val="clear" w:color="auto" w:fill="D9D9D9" w:themeFill="background1" w:themeFillShade="D9"/>
-            <w:vAlign w:val="center"/>
+            <w:tcMar>
+              <w:top w:w="113" w:type="dxa"/>
+            </w:tcMar>
+            <w:vAlign w:val="bottom"/>
           </w:tcPr>
           <w:p>
             <w:pPr>
@@ -2565,8 +2559,8 @@
               <w:jc w:val="center"/>
               <w:rPr>
                 <w:b/>
-                <w:sz w:val="20"/>
-                <w:szCs w:val="20"/>
+                <w:sz w:val="14"/>
+                <w:szCs w:val="14"/>
               </w:rPr>
             </w:pPr>
             <w:r>
@@ -2574,8 +2568,8 @@
                 <w:rFonts w:ascii="Arial Narrow" w:hAnsi="Arial Narrow"/>
                 <w:b/>
                 <w:color w:val="595959" w:themeColor="text1" w:themeTint="A6"/>
-                <w:sz w:val="20"/>
-                <w:szCs w:val="20"/>
+                <w:sz w:val="14"/>
+                <w:szCs w:val="14"/>
               </w:rPr>
               <w:t>ENQUADRAMENTO DA INFRAÇÃO</w:t>
             </w:r>
@@ -2636,7 +2630,7 @@
                 <w:sz w:val="14"/>
                 <w:szCs w:val="14"/>
               </w:rPr>
-              <w:t xml:space="preserve">   3.4 </w:t>
+              <w:t xml:space="preserve">3.4 </w:t>
             </w:r>
             <w:r>
               <w:rPr>
@@ -2645,7 +2639,7 @@
                 <w:sz w:val="14"/>
                 <w:szCs w:val="14"/>
               </w:rPr>
-              <w:t>ARTIGO:</w:t>
+              <w:t>Artigo:</w:t>
             </w:r>
           </w:p>
           <w:p>
@@ -2720,16 +2714,7 @@
                 <w:sz w:val="14"/>
                 <w:szCs w:val="14"/>
               </w:rPr>
-              <w:t xml:space="preserve">   </w:t>
-            </w:r>
-            <w:r>
-              <w:rPr>
-                <w:rFonts w:ascii="Arial Narrow" w:hAnsi="Arial Narrow"/>
-                <w:color w:val="595959" w:themeColor="text1" w:themeTint="A6"/>
-                <w:sz w:val="14"/>
-                <w:szCs w:val="14"/>
-              </w:rPr>
-              <w:t>3.5 ITEM / PARÁGRAFO / ALÍNEA:</w:t>
+              <w:t>3.5 Item / Parágrafo / Alínea:</w:t>
             </w:r>
           </w:p>
           <w:p>
@@ -2806,16 +2791,7 @@
                 <w:sz w:val="14"/>
                 <w:szCs w:val="14"/>
               </w:rPr>
-              <w:t xml:space="preserve">  </w:t>
-            </w:r>
-            <w:r>
-              <w:rPr>
-                <w:rFonts w:ascii="Arial Narrow" w:hAnsi="Arial Narrow"/>
-                <w:color w:val="595959" w:themeColor="text1" w:themeTint="A6"/>
-                <w:sz w:val="14"/>
-                <w:szCs w:val="14"/>
-              </w:rPr>
-              <w:t>3.6 LEI / DECRETO / RESOLUÇÃO / PORTARIA / INSTRUÇÃO NORMATIVA</w:t>
+              <w:t>3.6 Lei / Decreto / Resolução / Portaria / Instrução Normativa</w:t>
             </w:r>
             <w:r>
               <w:rPr>
@@ -3434,7 +3410,7 @@
                 <w:sz w:val="14"/>
                 <w:szCs w:val="14"/>
               </w:rPr>
-              <w:t>4.1 DESCRIÇÃO DA INFRAÇÃO / OCORRÊNCIA</w:t>
+              <w:t>4.1 Descrição Da Infração / Ocorrência</w:t>
             </w:r>
             <w:r>
               <w:rPr>
@@ -3546,7 +3522,7 @@
                 <w:sz w:val="14"/>
                 <w:szCs w:val="14"/>
               </w:rPr>
-              <w:t>4.2 CLASSIFICAÇÃO DA INFRAÇÃO:</w:t>
+              <w:t>4.2 Classificação Da Infração:</w:t>
             </w:r>
           </w:p>
           <w:tbl>
@@ -4134,7 +4110,7 @@
                 <w:sz w:val="14"/>
                 <w:szCs w:val="14"/>
               </w:rPr>
-              <w:t>4.3 DATA DA CONSTATAÇÃO DA INFRAÇÃO:</w:t>
+              <w:t>4.3 Data Da Constatação Da Infração:</w:t>
             </w:r>
           </w:p>
           <w:p>
@@ -4223,7 +4199,7 @@
                 <w:sz w:val="14"/>
                 <w:szCs w:val="14"/>
               </w:rPr>
-              <w:t>4.4 HORA DA CONSTATAÇÃO DA INFRAÇÃO:</w:t>
+              <w:t>4.4 Hora Da Constatação Da Infração:</w:t>
             </w:r>
           </w:p>
           <w:p>
@@ -4365,6 +4341,9 @@
               <w:bottom w:val="single" w:sz="4" w:space="0" w:color="auto"/>
             </w:tcBorders>
             <w:shd w:val="clear" w:color="auto" w:fill="D9D9D9" w:themeFill="background1" w:themeFillShade="D9"/>
+            <w:tcMar>
+              <w:top w:w="113" w:type="dxa"/>
+            </w:tcMar>
             <w:vAlign w:val="center"/>
           </w:tcPr>
           <w:p>
@@ -4374,6 +4353,8 @@
               <w:jc w:val="center"/>
               <w:rPr>
                 <w:rFonts w:ascii="Arial Narrow" w:hAnsi="Arial Narrow"/>
+                <w:b/>
+                <w:color w:val="595959" w:themeColor="text1" w:themeTint="A6"/>
                 <w:sz w:val="14"/>
                 <w:szCs w:val="14"/>
               </w:rPr>
@@ -4381,6 +4362,8 @@
             <w:r>
               <w:rPr>
                 <w:rFonts w:ascii="Arial Narrow" w:hAnsi="Arial Narrow"/>
+                <w:b/>
+                <w:color w:val="595959" w:themeColor="text1" w:themeTint="A6"/>
                 <w:sz w:val="14"/>
                 <w:szCs w:val="14"/>
               </w:rPr>
@@ -4451,7 +4434,6 @@
                   <w:tcW w:w="312" w:type="dxa"/>
                   <w:vAlign w:val="center"/>
                 </w:tcPr>
-                <w:bookmarkStart w:id="8" w:name="_GoBack"/>
                 <w:p>
                   <w:pPr>
                     <w:keepNext/>
@@ -4555,11 +4537,11 @@
                     </w:rPr>
                     <w:t xml:space="preserve">Art.2º Item I </w:t>
                   </w:r>
-                  <w:bookmarkStart w:id="9" w:name="OLE_LINK6"/>
-                  <w:bookmarkStart w:id="10" w:name="OLE_LINK7"/>
-                  <w:bookmarkStart w:id="11" w:name="OLE_LINK8"/>
-                  <w:bookmarkStart w:id="12" w:name="OLE_LINK9"/>
-                  <w:bookmarkStart w:id="13" w:name="OLE_LINK10"/>
+                  <w:bookmarkStart w:id="8" w:name="OLE_LINK6"/>
+                  <w:bookmarkStart w:id="9" w:name="OLE_LINK7"/>
+                  <w:bookmarkStart w:id="10" w:name="OLE_LINK8"/>
+                  <w:bookmarkStart w:id="11" w:name="OLE_LINK9"/>
+                  <w:bookmarkStart w:id="12" w:name="OLE_LINK10"/>
                   <w:r>
                     <w:rPr>
                       <w:rFonts w:ascii="Arial Narrow" w:hAnsi="Arial Narrow"/>
@@ -4569,11 +4551,11 @@
                     </w:rPr>
                     <w:t>–</w:t>
                   </w:r>
+                  <w:bookmarkEnd w:id="8"/>
                   <w:bookmarkEnd w:id="9"/>
                   <w:bookmarkEnd w:id="10"/>
                   <w:bookmarkEnd w:id="11"/>
                   <w:bookmarkEnd w:id="12"/>
-                  <w:bookmarkEnd w:id="13"/>
                   <w:r>
                     <w:rPr>
                       <w:rFonts w:ascii="Arial Narrow" w:hAnsi="Arial Narrow"/>
@@ -4581,19 +4563,8 @@
                       <w:szCs w:val="14"/>
                       <w:lang w:val="en-US"/>
                     </w:rPr>
-                    <w:t xml:space="preserve"> </w:t>
-                  </w:r>
-                  <w:proofErr w:type="spellStart"/>
-                  <w:r>
-                    <w:rPr>
-                      <w:rFonts w:ascii="Arial Narrow" w:hAnsi="Arial Narrow"/>
-                      <w:sz w:val="14"/>
-                      <w:szCs w:val="14"/>
-                      <w:lang w:val="en-US"/>
-                    </w:rPr>
-                    <w:t>Advertência</w:t>
-                  </w:r>
-                  <w:proofErr w:type="spellEnd"/>
+                    <w:t xml:space="preserve"> Advertência</w:t>
+                  </w:r>
                   <w:r>
                     <w:rPr>
                       <w:rFonts w:ascii="Arial Narrow" w:hAnsi="Arial Narrow"/>
@@ -4951,19 +4922,8 @@
                       <w:szCs w:val="14"/>
                       <w:lang w:val="en-US"/>
                     </w:rPr>
-                    <w:t xml:space="preserve"> – </w:t>
-                  </w:r>
-                  <w:proofErr w:type="spellStart"/>
-                  <w:r>
-                    <w:rPr>
-                      <w:rFonts w:ascii="Arial Narrow" w:hAnsi="Arial Narrow"/>
-                      <w:sz w:val="14"/>
-                      <w:szCs w:val="14"/>
-                      <w:lang w:val="en-US"/>
-                    </w:rPr>
-                    <w:t>Multa</w:t>
-                  </w:r>
-                  <w:proofErr w:type="spellEnd"/>
+                    <w:t xml:space="preserve"> – Multa</w:t>
+                  </w:r>
                 </w:p>
               </w:tc>
               <w:tc>
@@ -5876,7 +5836,6 @@
                 </w:p>
               </w:tc>
             </w:tr>
-            <w:bookmarkEnd w:id="8"/>
           </w:tbl>
           <w:p>
             <w:pPr>
@@ -5951,19 +5910,85 @@
               <w:ind w:right="-1"/>
               <w:jc w:val="center"/>
               <w:rPr>
+                <w:rFonts w:ascii="Arial Narrow" w:hAnsi="Arial Narrow"/>
+                <w:sz w:val="10"/>
+                <w:szCs w:val="10"/>
+              </w:rPr>
+            </w:pPr>
+            <w:r>
+              <w:rPr>
+                <w:rFonts w:ascii="Arial Narrow" w:hAnsi="Arial Narrow"/>
+                <w:sz w:val="10"/>
+                <w:szCs w:val="10"/>
+              </w:rPr>
+              <w:t>(6) MULTA</w:t>
+            </w:r>
+          </w:p>
+        </w:tc>
+        <w:tc>
+          <w:tcPr>
+            <w:tcW w:w="8789" w:type="dxa"/>
+            <w:gridSpan w:val="3"/>
+            <w:tcBorders>
+              <w:bottom w:val="single" w:sz="4" w:space="0" w:color="auto"/>
+            </w:tcBorders>
+            <w:shd w:val="clear" w:color="auto" w:fill="D9D9D9" w:themeFill="background1" w:themeFillShade="D9"/>
+            <w:tcMar>
+              <w:top w:w="113" w:type="dxa"/>
+            </w:tcMar>
+            <w:vAlign w:val="center"/>
+          </w:tcPr>
+          <w:p>
+            <w:pPr>
+              <w:keepNext/>
+              <w:spacing w:line="360" w:lineRule="auto"/>
+              <w:jc w:val="center"/>
+              <w:rPr>
+                <w:rFonts w:ascii="Arial Narrow" w:hAnsi="Arial Narrow"/>
+                <w:b/>
+                <w:color w:val="595959" w:themeColor="text1" w:themeTint="A6"/>
+                <w:sz w:val="14"/>
+                <w:szCs w:val="14"/>
+              </w:rPr>
+            </w:pPr>
+            <w:r>
+              <w:rPr>
+                <w:rFonts w:ascii="Arial Narrow" w:hAnsi="Arial Narrow"/>
+                <w:b/>
+                <w:color w:val="595959" w:themeColor="text1" w:themeTint="A6"/>
+                <w:sz w:val="14"/>
+                <w:szCs w:val="14"/>
+              </w:rPr>
+              <w:t>VALOR DA MULTA CONFORME ART. 3º, § 2º DA LEI 10.476/2015</w:t>
+            </w:r>
+          </w:p>
+        </w:tc>
+      </w:tr>
+      <w:tr>
+        <w:trPr>
+          <w:trHeight w:val="284"/>
+        </w:trPr>
+        <w:tc>
+          <w:tcPr>
+            <w:tcW w:w="709" w:type="dxa"/>
+            <w:vMerge/>
+            <w:shd w:val="clear" w:color="auto" w:fill="D9D9D9" w:themeFill="background1" w:themeFillShade="D9"/>
+            <w:textDirection w:val="btLr"/>
+            <w:vAlign w:val="center"/>
+          </w:tcPr>
+          <w:p>
+            <w:pPr>
+              <w:keepNext/>
+              <w:spacing w:line="360" w:lineRule="auto"/>
+              <w:ind w:right="-1"/>
+              <w:jc w:val="center"/>
+              <w:rPr>
                 <w:b/>
                 <w:sz w:val="18"/>
                 <w:szCs w:val="16"/>
               </w:rPr>
             </w:pPr>
-            <w:r>
-              <w:rPr>
-                <w:rFonts w:ascii="Arial Narrow" w:hAnsi="Arial Narrow"/>
-                <w:sz w:val="10"/>
-                <w:szCs w:val="10"/>
-              </w:rPr>
-              <w:t>(5) MULTA</w:t>
-            </w:r>
+            <w:bookmarkStart w:id="13" w:name="_Hlk500792947"/>
           </w:p>
         </w:tc>
         <w:tc>
@@ -6001,7 +6026,7 @@
                 <w:sz w:val="14"/>
                 <w:szCs w:val="14"/>
               </w:rPr>
-              <w:t>VALOR DA MULTA (</w:t>
+              <w:t>Valor Da Multa (</w:t>
             </w:r>
             <w:r>
               <w:rPr>
@@ -6105,7 +6130,7 @@
                 <w:sz w:val="14"/>
                 <w:szCs w:val="14"/>
               </w:rPr>
-              <w:t xml:space="preserve">VALOR </w:t>
+              <w:t xml:space="preserve">Valor </w:t>
             </w:r>
             <w:r>
               <w:rPr>
@@ -6114,7 +6139,7 @@
                 <w:sz w:val="14"/>
                 <w:szCs w:val="14"/>
               </w:rPr>
-              <w:t xml:space="preserve">DA MULTA </w:t>
+              <w:t xml:space="preserve">Da Multa </w:t>
             </w:r>
             <w:r>
               <w:rPr>
@@ -6123,7 +6148,7 @@
                 <w:sz w:val="14"/>
                 <w:szCs w:val="14"/>
               </w:rPr>
-              <w:t>POR EXTENSO</w:t>
+              <w:t>Por Extenso</w:t>
             </w:r>
             <w:r>
               <w:rPr>
@@ -6188,6 +6213,7 @@
           </w:p>
         </w:tc>
       </w:tr>
+      <w:bookmarkEnd w:id="13"/>
       <w:tr>
         <w:trPr>
           <w:trHeight w:val="284"/>
@@ -6240,16 +6266,7 @@
                 <w:sz w:val="14"/>
                 <w:szCs w:val="14"/>
               </w:rPr>
-              <w:t xml:space="preserve">Fica o autuado notificado a retirar o DUA eletrônico e pagar a multa ou apresentar defesa administrativa no prazo de 30 dias, </w:t>
-            </w:r>
-            <w:r>
-              <w:rPr>
-                <w:rFonts w:ascii="Arial Narrow" w:hAnsi="Arial Narrow"/>
-                <w:b/>
-                <w:sz w:val="14"/>
-                <w:szCs w:val="14"/>
-              </w:rPr>
-              <w:t>contado do dia seguinte ao da notificação da lavratura do Instrumento Único de Fiscalização, sob pena de inscrição de seu débito em dívida ativa. Haverá desconto de 20% para o pagamento realizado dentro do prazo acima previsto.</w:t>
+              <w:t>Fica o autuado notificado a retirar o DUA eletrônico e pagar a multa ou apresentar defesa administrativa no prazo de 30 dias, contado do dia seguinte ao da notificação da lavratura do Instrumento Único de Fiscalização, sob pena de inscrição de seu débito em dívida ativa. Haverá desconto de 20% para o pagamento realizado dentro do prazo acima previsto.</w:t>
             </w:r>
           </w:p>
         </w:tc>
@@ -6260,7 +6277,6 @@
               <w:top w:val="single" w:sz="4" w:space="0" w:color="auto"/>
               <w:bottom w:val="single" w:sz="4" w:space="0" w:color="auto"/>
             </w:tcBorders>
-            <w:vAlign w:val="center"/>
           </w:tcPr>
           <w:p>
             <w:pPr>
@@ -6290,16 +6306,7 @@
                 <w:sz w:val="14"/>
                 <w:szCs w:val="14"/>
               </w:rPr>
-              <w:t>CÓDIGO DA RECEITA:</w:t>
-            </w:r>
-            <w:r>
-              <w:rPr>
-                <w:rFonts w:ascii="Arial Narrow" w:hAnsi="Arial Narrow"/>
-                <w:noProof/>
-                <w:sz w:val="16"/>
-                <w:szCs w:val="16"/>
-              </w:rPr>
-              <w:t xml:space="preserve"> </w:t>
+              <w:t>Código Da Receita:</w:t>
             </w:r>
           </w:p>
           <w:p>
@@ -6366,16 +6373,13 @@
       </w:tblPr>
       <w:tblGrid>
         <w:gridCol w:w="709"/>
-        <w:gridCol w:w="2552"/>
-        <w:gridCol w:w="141"/>
-        <w:gridCol w:w="1701"/>
-        <w:gridCol w:w="1134"/>
-        <w:gridCol w:w="567"/>
-        <w:gridCol w:w="2694"/>
+        <w:gridCol w:w="4394"/>
+        <w:gridCol w:w="1276"/>
+        <w:gridCol w:w="3119"/>
       </w:tblGrid>
       <w:tr>
         <w:trPr>
-          <w:trHeight w:val="170"/>
+          <w:trHeight w:val="632"/>
         </w:trPr>
         <w:tc>
           <w:tcPr>
@@ -6388,10 +6392,8 @@
           <w:p>
             <w:pPr>
               <w:keepNext/>
-              <w:tabs>
-                <w:tab w:val="left" w:pos="7755"/>
-              </w:tabs>
-              <w:ind w:left="113" w:right="-1"/>
+              <w:spacing w:line="360" w:lineRule="auto"/>
+              <w:ind w:right="-1"/>
               <w:jc w:val="center"/>
               <w:rPr>
                 <w:b/>
@@ -6402,52 +6404,27 @@
             <w:r>
               <w:rPr>
                 <w:rFonts w:ascii="Arial Narrow" w:hAnsi="Arial Narrow"/>
-                <w:sz w:val="18"/>
-                <w:szCs w:val="16"/>
+                <w:sz w:val="10"/>
+                <w:szCs w:val="10"/>
               </w:rPr>
               <w:lastRenderedPageBreak/>
-              <w:t>DESCRIÇÃO DA</w:t>
-            </w:r>
-            <w:r>
-              <w:rPr>
-                <w:rFonts w:ascii="Arial Narrow" w:hAnsi="Arial Narrow"/>
-                <w:b/>
-                <w:sz w:val="18"/>
-                <w:szCs w:val="16"/>
-              </w:rPr>
-              <w:t xml:space="preserve"> </w:t>
-            </w:r>
-            <w:r>
-              <w:rPr>
-                <w:rFonts w:ascii="Arial Narrow" w:hAnsi="Arial Narrow"/>
-                <w:sz w:val="18"/>
-                <w:szCs w:val="16"/>
-              </w:rPr>
-              <w:t>APREENSÃO</w:t>
+              <w:t>(7) APREENSÃO</w:t>
             </w:r>
           </w:p>
         </w:tc>
         <w:tc>
           <w:tcPr>
             <w:tcW w:w="8789" w:type="dxa"/>
-            <w:gridSpan w:val="6"/>
-            <w:tcBorders>
-              <w:bottom w:val="nil"/>
-            </w:tcBorders>
-            <w:vAlign w:val="bottom"/>
+            <w:gridSpan w:val="3"/>
+            <w:vAlign w:val="center"/>
           </w:tcPr>
           <w:p>
             <w:pPr>
-              <w:pStyle w:val="PargrafodaLista"/>
               <w:keepNext/>
-              <w:numPr>
-                <w:ilvl w:val="0"/>
-                <w:numId w:val="31"/>
-              </w:numPr>
               <w:tabs>
                 <w:tab w:val="left" w:pos="7755"/>
               </w:tabs>
-              <w:ind w:left="170" w:hanging="170"/>
+              <w:spacing w:line="360" w:lineRule="auto"/>
               <w:rPr>
                 <w:rFonts w:ascii="Arial Narrow" w:hAnsi="Arial Narrow"/>
                 <w:sz w:val="14"/>
@@ -6461,14 +6438,89 @@
                 <w:sz w:val="14"/>
                 <w:szCs w:val="14"/>
               </w:rPr>
-              <w:t>RESULTANDO NA APREENSÃO DOS SEGUINTES BENS E PRODUTOS</w:t>
+              <w:t>7</w:t>
+            </w:r>
+            <w:r>
+              <w:rPr>
+                <w:rFonts w:ascii="Arial Narrow" w:hAnsi="Arial Narrow"/>
+                <w:color w:val="595959" w:themeColor="text1" w:themeTint="A6"/>
+                <w:sz w:val="14"/>
+                <w:szCs w:val="14"/>
+              </w:rPr>
+              <w:t>.1</w:t>
+            </w:r>
+            <w:r>
+              <w:rPr>
+                <w:rFonts w:ascii="Arial Narrow" w:hAnsi="Arial Narrow"/>
+                <w:sz w:val="14"/>
+                <w:szCs w:val="14"/>
+              </w:rPr>
+              <w:t xml:space="preserve"> </w:t>
+            </w:r>
+            <w:r>
+              <w:rPr>
+                <w:rFonts w:ascii="Arial Narrow" w:hAnsi="Arial Narrow"/>
+                <w:color w:val="595959" w:themeColor="text1" w:themeTint="A6"/>
+                <w:sz w:val="14"/>
+                <w:szCs w:val="14"/>
+              </w:rPr>
+              <w:t>Bens / Produtos / Animais Apreendidos</w:t>
+            </w:r>
+            <w:r>
+              <w:rPr>
+                <w:rFonts w:ascii="Arial Narrow" w:hAnsi="Arial Narrow"/>
+                <w:sz w:val="14"/>
+                <w:szCs w:val="14"/>
+              </w:rPr>
+              <w:t>:</w:t>
+            </w:r>
+          </w:p>
+          <w:p>
+            <w:pPr>
+              <w:keepNext/>
+              <w:tabs>
+                <w:tab w:val="left" w:pos="7755"/>
+              </w:tabs>
+              <w:spacing w:line="360" w:lineRule="auto"/>
+              <w:rPr>
+                <w:rFonts w:ascii="Arial Narrow" w:hAnsi="Arial Narrow"/>
+                <w:sz w:val="14"/>
+                <w:szCs w:val="14"/>
+              </w:rPr>
+            </w:pPr>
+            <w:r>
+              <w:fldChar w:fldCharType="begin"/>
+            </w:r>
+            <w:r>
+              <w:instrText xml:space="preserve"> MERGEFIELD  DescreverApreensao  \* MERGEFORMAT </w:instrText>
+            </w:r>
+            <w:r>
+              <w:fldChar w:fldCharType="separate"/>
+            </w:r>
+            <w:r>
+              <w:rPr>
+                <w:rFonts w:ascii="Arial Narrow" w:hAnsi="Arial Narrow"/>
+                <w:noProof/>
+                <w:sz w:val="14"/>
+                <w:szCs w:val="16"/>
+              </w:rPr>
+              <w:t>«DescreverApreensao»</w:t>
+            </w:r>
+            <w:r>
+              <w:rPr>
+                <w:rFonts w:ascii="Arial Narrow" w:hAnsi="Arial Narrow"/>
+                <w:noProof/>
+                <w:sz w:val="14"/>
+                <w:szCs w:val="16"/>
+              </w:rPr>
+              <w:fldChar w:fldCharType="end"/>
             </w:r>
           </w:p>
         </w:tc>
       </w:tr>
       <w:tr>
         <w:trPr>
-          <w:trHeight w:val="381"/>
+          <w:trHeight w:val="158"/>
         </w:trPr>
         <w:tc>
           <w:tcPr>
@@ -6483,6 +6535,7 @@
               <w:tabs>
                 <w:tab w:val="left" w:pos="7755"/>
               </w:tabs>
+              <w:spacing w:line="360" w:lineRule="auto"/>
               <w:ind w:right="-1"/>
               <w:rPr>
                 <w:sz w:val="18"/>
@@ -6494,9 +6547,9 @@
         <w:tc>
           <w:tcPr>
             <w:tcW w:w="8789" w:type="dxa"/>
-            <w:gridSpan w:val="6"/>
+            <w:gridSpan w:val="3"/>
             <w:tcBorders>
-              <w:top w:val="nil"/>
+              <w:top w:val="single" w:sz="4" w:space="0" w:color="auto"/>
               <w:bottom w:val="single" w:sz="4" w:space="0" w:color="auto"/>
             </w:tcBorders>
             <w:vAlign w:val="center"/>
@@ -6504,48 +6557,75 @@
           <w:p>
             <w:pPr>
               <w:keepNext/>
-              <w:tabs>
-                <w:tab w:val="left" w:pos="7755"/>
-              </w:tabs>
-              <w:ind w:right="-1"/>
-              <w:rPr>
-                <w:sz w:val="16"/>
+              <w:autoSpaceDE w:val="0"/>
+              <w:autoSpaceDN w:val="0"/>
+              <w:adjustRightInd w:val="0"/>
+              <w:spacing w:line="360" w:lineRule="auto"/>
+              <w:rPr>
+                <w:rFonts w:ascii="Arial Narrow" w:hAnsi="Arial Narrow"/>
+                <w:color w:val="595959" w:themeColor="text1" w:themeTint="A6"/>
+                <w:sz w:val="14"/>
+                <w:szCs w:val="14"/>
+              </w:rPr>
+            </w:pPr>
+            <w:r>
+              <w:rPr>
+                <w:rFonts w:ascii="Arial Narrow" w:hAnsi="Arial Narrow"/>
+                <w:color w:val="595959" w:themeColor="text1" w:themeTint="A6"/>
+                <w:sz w:val="14"/>
+                <w:szCs w:val="14"/>
+              </w:rPr>
+              <w:t xml:space="preserve">7.2 </w:t>
+            </w:r>
+            <w:r>
+              <w:rPr>
+                <w:rFonts w:ascii="Arial Narrow" w:hAnsi="Arial Narrow"/>
+                <w:color w:val="595959" w:themeColor="text1" w:themeTint="A6"/>
+                <w:sz w:val="14"/>
+                <w:szCs w:val="14"/>
+              </w:rPr>
+              <w:t xml:space="preserve">Valor </w:t>
+            </w:r>
+            <w:r>
+              <w:rPr>
+                <w:rFonts w:ascii="Arial Narrow" w:hAnsi="Arial Narrow"/>
+                <w:color w:val="595959" w:themeColor="text1" w:themeTint="A6"/>
+                <w:sz w:val="14"/>
+                <w:szCs w:val="14"/>
+              </w:rPr>
+              <w:t>Dos Bens Apreendidos (R$ E Por Extenso):</w:t>
+            </w:r>
+          </w:p>
+          <w:p>
+            <w:pPr>
+              <w:keepNext/>
+              <w:autoSpaceDE w:val="0"/>
+              <w:autoSpaceDN w:val="0"/>
+              <w:adjustRightInd w:val="0"/>
+              <w:spacing w:line="360" w:lineRule="auto"/>
+              <w:rPr>
+                <w:rFonts w:ascii="Arial Narrow" w:hAnsi="Arial Narrow"/>
+                <w:sz w:val="14"/>
                 <w:szCs w:val="16"/>
               </w:rPr>
             </w:pPr>
             <w:r>
-              <w:rPr>
-                <w:rFonts w:ascii="Arial Narrow" w:hAnsi="Arial Narrow"/>
-                <w:color w:val="595959" w:themeColor="text1" w:themeTint="A6"/>
-                <w:sz w:val="14"/>
-                <w:szCs w:val="14"/>
-              </w:rPr>
-              <w:t>DESCREVER</w:t>
-            </w:r>
-            <w:r>
-              <w:rPr>
-                <w:rFonts w:ascii="Arial Narrow" w:hAnsi="Arial Narrow"/>
-                <w:sz w:val="14"/>
-                <w:szCs w:val="14"/>
-              </w:rPr>
-              <w:t>:</w:t>
-            </w:r>
-            <w:r>
-              <w:rPr>
-                <w:rFonts w:ascii="Arial Narrow" w:hAnsi="Arial Narrow"/>
-                <w:sz w:val="16"/>
+              <w:fldChar w:fldCharType="begin"/>
+            </w:r>
+            <w:r>
+              <w:instrText xml:space="preserve"> MERGEFIELD  ValorBemProdutoArbitrado  \* MERGEFORMAT </w:instrText>
+            </w:r>
+            <w:r>
+              <w:fldChar w:fldCharType="separate"/>
+            </w:r>
+            <w:r>
+              <w:rPr>
+                <w:rFonts w:ascii="Arial Narrow" w:hAnsi="Arial Narrow"/>
+                <w:noProof/>
+                <w:sz w:val="14"/>
                 <w:szCs w:val="16"/>
               </w:rPr>
-              <w:t xml:space="preserve"> </w:t>
-            </w:r>
-            <w:r>
-              <w:fldChar w:fldCharType="begin"/>
-            </w:r>
-            <w:r>
-              <w:instrText xml:space="preserve"> MERGEFIELD  DescreverApreensao  \* MERGEFORMAT </w:instrText>
-            </w:r>
-            <w:r>
-              <w:fldChar w:fldCharType="separate"/>
+              <w:t>«ValorBemProdutoArbitrado»</w:t>
             </w:r>
             <w:r>
               <w:rPr>
@@ -6554,23 +6634,43 @@
                 <w:sz w:val="14"/>
                 <w:szCs w:val="16"/>
               </w:rPr>
-              <w:t>«DescreverApreensao»</w:t>
-            </w:r>
-            <w:r>
-              <w:rPr>
-                <w:rFonts w:ascii="Arial Narrow" w:hAnsi="Arial Narrow"/>
-                <w:noProof/>
+              <w:fldChar w:fldCharType="end"/>
+            </w:r>
+            <w:bookmarkStart w:id="14" w:name="_GoBack"/>
+            <w:bookmarkEnd w:id="14"/>
+            <w:r>
+              <w:rPr>
+                <w:rFonts w:ascii="Arial Narrow" w:hAnsi="Arial Narrow"/>
                 <w:sz w:val="14"/>
                 <w:szCs w:val="16"/>
               </w:rPr>
-              <w:fldChar w:fldCharType="end"/>
+              <w:t xml:space="preserve"> ( </w:t>
+            </w:r>
+            <w:fldSimple w:instr=" MERGEFIELD  ValorBemPorExtenso  \* MERGEFORMAT ">
+              <w:r>
+                <w:rPr>
+                  <w:rFonts w:ascii="Arial Narrow" w:hAnsi="Arial Narrow"/>
+                  <w:noProof/>
+                  <w:sz w:val="14"/>
+                  <w:szCs w:val="16"/>
+                </w:rPr>
+                <w:t>«ValorBemPorExtenso»</w:t>
+              </w:r>
+            </w:fldSimple>
+            <w:r>
+              <w:rPr>
+                <w:rFonts w:ascii="Arial Narrow" w:hAnsi="Arial Narrow"/>
+                <w:sz w:val="14"/>
+                <w:szCs w:val="16"/>
+              </w:rPr>
+              <w:t xml:space="preserve"> )</w:t>
             </w:r>
           </w:p>
         </w:tc>
       </w:tr>
       <w:tr>
         <w:trPr>
-          <w:trHeight w:val="567"/>
+          <w:trHeight w:val="158"/>
         </w:trPr>
         <w:tc>
           <w:tcPr>
@@ -6585,6 +6685,7 @@
               <w:tabs>
                 <w:tab w:val="left" w:pos="7755"/>
               </w:tabs>
+              <w:spacing w:line="360" w:lineRule="auto"/>
               <w:ind w:right="-1"/>
               <w:rPr>
                 <w:sz w:val="18"/>
@@ -6595,8 +6696,7 @@
         </w:tc>
         <w:tc>
           <w:tcPr>
-            <w:tcW w:w="8789" w:type="dxa"/>
-            <w:gridSpan w:val="6"/>
+            <w:tcW w:w="4394" w:type="dxa"/>
             <w:tcBorders>
               <w:top w:val="single" w:sz="4" w:space="0" w:color="auto"/>
               <w:bottom w:val="single" w:sz="4" w:space="0" w:color="auto"/>
@@ -6609,12 +6709,108 @@
               <w:autoSpaceDE w:val="0"/>
               <w:autoSpaceDN w:val="0"/>
               <w:adjustRightInd w:val="0"/>
-              <w:spacing w:line="288" w:lineRule="auto"/>
-              <w:rPr>
-                <w:rFonts w:ascii="Verdana" w:hAnsi="Verdana" w:cs="Verdana"/>
-                <w:sz w:val="16"/>
+              <w:spacing w:line="360" w:lineRule="auto"/>
+              <w:rPr>
+                <w:rFonts w:ascii="Arial Narrow" w:hAnsi="Arial Narrow"/>
+                <w:color w:val="595959" w:themeColor="text1" w:themeTint="A6"/>
+                <w:sz w:val="14"/>
+                <w:szCs w:val="14"/>
+              </w:rPr>
+            </w:pPr>
+            <w:bookmarkStart w:id="15" w:name="OLE_LINK17"/>
+            <w:bookmarkStart w:id="16" w:name="OLE_LINK19"/>
+            <w:bookmarkStart w:id="17" w:name="OLE_LINK20"/>
+            <w:r>
+              <w:rPr>
+                <w:rFonts w:ascii="Arial Narrow" w:hAnsi="Arial Narrow"/>
+                <w:color w:val="595959" w:themeColor="text1" w:themeTint="A6"/>
+                <w:sz w:val="14"/>
+                <w:szCs w:val="14"/>
+              </w:rPr>
+              <w:t>7</w:t>
+            </w:r>
+            <w:r>
+              <w:rPr>
+                <w:rFonts w:ascii="Arial Narrow" w:hAnsi="Arial Narrow"/>
+                <w:color w:val="595959" w:themeColor="text1" w:themeTint="A6"/>
+                <w:sz w:val="14"/>
+                <w:szCs w:val="14"/>
+              </w:rPr>
+              <w:t>.3 Nome Do Depositário:</w:t>
+            </w:r>
+          </w:p>
+          <w:bookmarkStart w:id="18" w:name="OLE_LINK18"/>
+          <w:bookmarkStart w:id="19" w:name="OLE_LINK24"/>
+          <w:bookmarkEnd w:id="15"/>
+          <w:bookmarkEnd w:id="16"/>
+          <w:bookmarkEnd w:id="17"/>
+          <w:p>
+            <w:pPr>
+              <w:keepNext/>
+              <w:autoSpaceDE w:val="0"/>
+              <w:autoSpaceDN w:val="0"/>
+              <w:adjustRightInd w:val="0"/>
+              <w:spacing w:line="360" w:lineRule="auto"/>
+              <w:rPr>
+                <w:rFonts w:ascii="Arial Narrow" w:hAnsi="Arial Narrow"/>
+                <w:color w:val="595959" w:themeColor="text1" w:themeTint="A6"/>
+                <w:sz w:val="14"/>
+                <w:szCs w:val="14"/>
+              </w:rPr>
+            </w:pPr>
+            <w:r>
+              <w:fldChar w:fldCharType="begin"/>
+            </w:r>
+            <w:r>
+              <w:instrText xml:space="preserve"> MERGEFIELD  DepositarioNome  \* MERGEFORMAT </w:instrText>
+            </w:r>
+            <w:r>
+              <w:fldChar w:fldCharType="separate"/>
+            </w:r>
+            <w:r>
+              <w:rPr>
+                <w:rFonts w:ascii="Arial Narrow" w:hAnsi="Arial Narrow"/>
+                <w:noProof/>
+                <w:sz w:val="14"/>
                 <w:szCs w:val="16"/>
               </w:rPr>
+              <w:t>«DepositarioNome»</w:t>
+            </w:r>
+            <w:r>
+              <w:rPr>
+                <w:rFonts w:ascii="Arial Narrow" w:hAnsi="Arial Narrow"/>
+                <w:noProof/>
+                <w:sz w:val="14"/>
+                <w:szCs w:val="16"/>
+              </w:rPr>
+              <w:fldChar w:fldCharType="end"/>
+            </w:r>
+            <w:bookmarkEnd w:id="18"/>
+            <w:bookmarkEnd w:id="19"/>
+          </w:p>
+        </w:tc>
+        <w:tc>
+          <w:tcPr>
+            <w:tcW w:w="4395" w:type="dxa"/>
+            <w:gridSpan w:val="2"/>
+            <w:tcBorders>
+              <w:top w:val="single" w:sz="4" w:space="0" w:color="auto"/>
+              <w:bottom w:val="single" w:sz="4" w:space="0" w:color="auto"/>
+            </w:tcBorders>
+          </w:tcPr>
+          <w:p>
+            <w:pPr>
+              <w:keepNext/>
+              <w:autoSpaceDE w:val="0"/>
+              <w:autoSpaceDN w:val="0"/>
+              <w:adjustRightInd w:val="0"/>
+              <w:spacing w:line="360" w:lineRule="auto"/>
+              <w:rPr>
+                <w:rFonts w:ascii="Arial Narrow" w:hAnsi="Arial Narrow"/>
+                <w:color w:val="595959" w:themeColor="text1" w:themeTint="A6"/>
+                <w:sz w:val="14"/>
+                <w:szCs w:val="14"/>
+              </w:rPr>
             </w:pPr>
             <w:r>
               <w:rPr>
@@ -6623,359 +6819,45 @@
                 <w:sz w:val="14"/>
                 <w:szCs w:val="14"/>
               </w:rPr>
-              <w:t>VALOR DO(S) BEM(s) E PRODUTO(S) ARBITRADO(S</w:t>
-            </w:r>
-            <w:r>
+              <w:t>7.4 CPF:</w:t>
+            </w:r>
+          </w:p>
+          <w:p>
+            <w:pPr>
+              <w:keepNext/>
+              <w:autoSpaceDE w:val="0"/>
+              <w:autoSpaceDN w:val="0"/>
+              <w:adjustRightInd w:val="0"/>
+              <w:spacing w:line="360" w:lineRule="auto"/>
               <w:rPr>
                 <w:rFonts w:ascii="Arial Narrow" w:hAnsi="Arial Narrow"/>
                 <w:color w:val="595959" w:themeColor="text1" w:themeTint="A6"/>
                 <w:sz w:val="14"/>
                 <w:szCs w:val="14"/>
               </w:rPr>
-              <w:t>) (REAIS</w:t>
-            </w:r>
-            <w:r>
-              <w:rPr>
-                <w:rFonts w:ascii="Arial Narrow" w:hAnsi="Arial Narrow"/>
-                <w:color w:val="595959" w:themeColor="text1" w:themeTint="A6"/>
-                <w:sz w:val="14"/>
-                <w:szCs w:val="14"/>
-              </w:rPr>
-              <w:t>)</w:t>
-            </w:r>
-            <w:r>
-              <w:rPr>
-                <w:rFonts w:ascii="Arial Narrow" w:hAnsi="Arial Narrow"/>
-                <w:sz w:val="16"/>
-                <w:szCs w:val="16"/>
-              </w:rPr>
-              <w:t xml:space="preserve"> </w:t>
-            </w:r>
-            <w:r>
-              <w:fldChar w:fldCharType="begin"/>
-            </w:r>
-            <w:r>
-              <w:instrText xml:space="preserve"> MERGEFIELD  ValorBemProdutoArbitrado  \* MERGEFORMAT </w:instrText>
-            </w:r>
-            <w:r>
-              <w:fldChar w:fldCharType="separate"/>
-            </w:r>
-            <w:r>
-              <w:rPr>
-                <w:rFonts w:ascii="Arial Narrow" w:hAnsi="Arial Narrow"/>
-                <w:noProof/>
-                <w:sz w:val="14"/>
-                <w:szCs w:val="16"/>
-              </w:rPr>
-              <w:t>«ValorBemProdutoArbitrado»</w:t>
-            </w:r>
-            <w:r>
-              <w:rPr>
-                <w:rFonts w:ascii="Arial Narrow" w:hAnsi="Arial Narrow"/>
-                <w:noProof/>
-                <w:sz w:val="14"/>
-                <w:szCs w:val="16"/>
-              </w:rPr>
-              <w:fldChar w:fldCharType="end"/>
-            </w:r>
-            <w:r>
-              <w:rPr>
-                <w:rFonts w:ascii="Arial Narrow" w:hAnsi="Arial Narrow"/>
-                <w:sz w:val="14"/>
-                <w:szCs w:val="16"/>
-              </w:rPr>
-              <w:t xml:space="preserve">, ( </w:t>
-            </w:r>
-            <w:r>
-              <w:fldChar w:fldCharType="begin"/>
-            </w:r>
-            <w:r>
-              <w:instrText xml:space="preserve"> MERGEFIELD  ValorBemPorExtenso  \* MERGEFORMAT </w:instrText>
-            </w:r>
-            <w:r>
-              <w:fldChar w:fldCharType="separate"/>
-            </w:r>
-            <w:r>
-              <w:rPr>
-                <w:rFonts w:ascii="Arial Narrow" w:hAnsi="Arial Narrow"/>
-                <w:noProof/>
-                <w:sz w:val="14"/>
-                <w:szCs w:val="16"/>
-              </w:rPr>
-              <w:t>«ValorBemPorExtenso»</w:t>
-            </w:r>
-            <w:r>
-              <w:rPr>
-                <w:rFonts w:ascii="Arial Narrow" w:hAnsi="Arial Narrow"/>
-                <w:noProof/>
-                <w:sz w:val="14"/>
-                <w:szCs w:val="16"/>
-              </w:rPr>
-              <w:fldChar w:fldCharType="end"/>
-            </w:r>
-            <w:r>
-              <w:rPr>
-                <w:rFonts w:ascii="Arial Narrow" w:hAnsi="Arial Narrow"/>
-                <w:sz w:val="14"/>
-                <w:szCs w:val="16"/>
-              </w:rPr>
-              <w:t xml:space="preserve"> )</w:t>
-            </w:r>
-            <w:r>
-              <w:rPr>
-                <w:rFonts w:ascii="Arial Narrow" w:hAnsi="Arial Narrow"/>
-                <w:color w:val="FF0000"/>
-                <w:sz w:val="14"/>
-                <w:szCs w:val="16"/>
-              </w:rPr>
-              <w:t xml:space="preserve"> </w:t>
-            </w:r>
-            <w:r>
-              <w:rPr>
-                <w:rFonts w:ascii="Arial Narrow" w:hAnsi="Arial Narrow"/>
-                <w:color w:val="595959" w:themeColor="text1" w:themeTint="A6"/>
-                <w:sz w:val="14"/>
-                <w:szCs w:val="14"/>
-              </w:rPr>
-              <w:t>QUE FICARÃO DEPOSITADOS NO SEGUINTE ENDEREÇO</w:t>
-            </w:r>
-            <w:r>
-              <w:rPr>
-                <w:rFonts w:ascii="Arial Narrow" w:hAnsi="Arial Narrow"/>
-                <w:sz w:val="14"/>
-                <w:szCs w:val="14"/>
-              </w:rPr>
-              <w:t>:</w:t>
-            </w:r>
-            <w:r>
-              <w:rPr>
-                <w:rFonts w:ascii="Arial Narrow" w:hAnsi="Arial Narrow"/>
-                <w:sz w:val="16"/>
-                <w:szCs w:val="16"/>
-              </w:rPr>
-              <w:t xml:space="preserve"> </w:t>
-            </w:r>
-            <w:r>
-              <w:rPr>
-                <w:rFonts w:ascii="Arial Narrow" w:hAnsi="Arial Narrow"/>
-                <w:sz w:val="16"/>
-                <w:szCs w:val="16"/>
-              </w:rPr>
-              <w:t xml:space="preserve"> </w:t>
-            </w:r>
-            <w:r>
-              <w:fldChar w:fldCharType="begin"/>
-            </w:r>
-            <w:r>
-              <w:instrText xml:space="preserve"> MERGEFIELD  DepositarioLogradouro  \* MERGEFORMAT </w:instrText>
-            </w:r>
-            <w:r>
-              <w:fldChar w:fldCharType="separate"/>
-            </w:r>
-            <w:r>
-              <w:rPr>
-                <w:rFonts w:ascii="Arial Narrow" w:hAnsi="Arial Narrow"/>
-                <w:noProof/>
-                <w:sz w:val="14"/>
-                <w:szCs w:val="16"/>
-              </w:rPr>
-              <w:t>«DepositarioLogradouro»</w:t>
-            </w:r>
-            <w:r>
-              <w:rPr>
-                <w:rFonts w:ascii="Arial Narrow" w:hAnsi="Arial Narrow"/>
-                <w:noProof/>
-                <w:sz w:val="14"/>
-                <w:szCs w:val="16"/>
-              </w:rPr>
-              <w:fldChar w:fldCharType="end"/>
-            </w:r>
-            <w:r>
-              <w:rPr>
-                <w:rFonts w:ascii="Arial Narrow" w:hAnsi="Arial Narrow"/>
-                <w:sz w:val="14"/>
-                <w:szCs w:val="16"/>
-              </w:rPr>
-              <w:t>,</w:t>
-            </w:r>
-            <w:r>
-              <w:rPr>
-                <w:rFonts w:ascii="Arial Narrow" w:hAnsi="Arial Narrow"/>
-                <w:sz w:val="14"/>
-                <w:szCs w:val="16"/>
-              </w:rPr>
-              <w:t xml:space="preserve"> </w:t>
-            </w:r>
-            <w:r>
-              <w:fldChar w:fldCharType="begin"/>
-            </w:r>
-            <w:r>
-              <w:instrText xml:space="preserve"> MERGEFIELD  DepositarioBairro  \* MERGEFORMAT </w:instrText>
-            </w:r>
-            <w:r>
-              <w:fldChar w:fldCharType="separate"/>
-            </w:r>
-            <w:r>
-              <w:rPr>
-                <w:rFonts w:ascii="Arial Narrow" w:hAnsi="Arial Narrow"/>
-                <w:noProof/>
-                <w:sz w:val="14"/>
-                <w:szCs w:val="16"/>
-              </w:rPr>
-              <w:t>«DepositarioBairro»</w:t>
-            </w:r>
-            <w:r>
-              <w:rPr>
-                <w:rFonts w:ascii="Arial Narrow" w:hAnsi="Arial Narrow"/>
-                <w:noProof/>
-                <w:sz w:val="14"/>
-                <w:szCs w:val="16"/>
-              </w:rPr>
-              <w:fldChar w:fldCharType="end"/>
-            </w:r>
-            <w:r>
-              <w:rPr>
-                <w:rFonts w:ascii="Arial Narrow" w:hAnsi="Arial Narrow"/>
-                <w:sz w:val="14"/>
-                <w:szCs w:val="16"/>
-              </w:rPr>
-              <w:t>,</w:t>
-            </w:r>
-            <w:r>
-              <w:rPr>
-                <w:rFonts w:ascii="Arial Narrow" w:hAnsi="Arial Narrow"/>
-                <w:sz w:val="14"/>
-                <w:szCs w:val="16"/>
-              </w:rPr>
-              <w:t xml:space="preserve"> </w:t>
-            </w:r>
-            <w:r>
-              <w:fldChar w:fldCharType="begin"/>
-            </w:r>
-            <w:r>
-              <w:instrText xml:space="preserve"> MERGEFIELD  DepositarioDistrito  \* MERGEFORMAT </w:instrText>
-            </w:r>
-            <w:r>
-              <w:fldChar w:fldCharType="separate"/>
-            </w:r>
-            <w:r>
-              <w:rPr>
-                <w:rFonts w:ascii="Arial Narrow" w:hAnsi="Arial Narrow"/>
-                <w:noProof/>
-                <w:sz w:val="14"/>
-                <w:szCs w:val="16"/>
-              </w:rPr>
-              <w:t>«DepositarioDistrito»</w:t>
-            </w:r>
-            <w:r>
-              <w:rPr>
-                <w:rFonts w:ascii="Arial Narrow" w:hAnsi="Arial Narrow"/>
-                <w:noProof/>
-                <w:sz w:val="14"/>
-                <w:szCs w:val="16"/>
-              </w:rPr>
-              <w:fldChar w:fldCharType="end"/>
-            </w:r>
-            <w:r>
-              <w:rPr>
-                <w:rFonts w:ascii="Arial Narrow" w:hAnsi="Arial Narrow"/>
-                <w:sz w:val="14"/>
-                <w:szCs w:val="16"/>
-              </w:rPr>
-              <w:t>,</w:t>
-            </w:r>
-            <w:r>
-              <w:rPr>
-                <w:rFonts w:ascii="Arial Narrow" w:hAnsi="Arial Narrow"/>
-                <w:sz w:val="14"/>
-                <w:szCs w:val="16"/>
-              </w:rPr>
-              <w:t xml:space="preserve"> </w:t>
-            </w:r>
-            <w:r>
-              <w:fldChar w:fldCharType="begin"/>
-            </w:r>
-            <w:r>
-              <w:instrText xml:space="preserve"> MERGEFIELD  DepositarioMunicipio  \* MERGEFORMAT </w:instrText>
-            </w:r>
-            <w:r>
-              <w:fldChar w:fldCharType="separate"/>
-            </w:r>
-            <w:r>
-              <w:rPr>
-                <w:rFonts w:ascii="Arial Narrow" w:hAnsi="Arial Narrow"/>
-                <w:noProof/>
-                <w:sz w:val="14"/>
-                <w:szCs w:val="16"/>
-              </w:rPr>
-              <w:t>«DepositarioMunicipio»</w:t>
-            </w:r>
-            <w:r>
-              <w:rPr>
-                <w:rFonts w:ascii="Arial Narrow" w:hAnsi="Arial Narrow"/>
-                <w:noProof/>
-                <w:sz w:val="14"/>
-                <w:szCs w:val="16"/>
-              </w:rPr>
-              <w:fldChar w:fldCharType="end"/>
-            </w:r>
-            <w:r>
-              <w:rPr>
-                <w:rFonts w:ascii="Arial Narrow" w:hAnsi="Arial Narrow"/>
-                <w:sz w:val="14"/>
-                <w:szCs w:val="16"/>
-              </w:rPr>
-              <w:t xml:space="preserve"> </w:t>
-            </w:r>
-            <w:r>
-              <w:rPr>
-                <w:rFonts w:ascii="Arial Narrow" w:hAnsi="Arial Narrow"/>
-                <w:sz w:val="14"/>
-                <w:szCs w:val="16"/>
-              </w:rPr>
-              <w:t xml:space="preserve">- </w:t>
-            </w:r>
-            <w:r>
-              <w:fldChar w:fldCharType="begin"/>
-            </w:r>
-            <w:r>
-              <w:instrText xml:space="preserve"> MERGEFIELD  DepositarioUF  \* MERGEFORMAT </w:instrText>
-            </w:r>
-            <w:r>
-              <w:fldChar w:fldCharType="separate"/>
-            </w:r>
-            <w:r>
-              <w:rPr>
-                <w:rFonts w:ascii="Arial Narrow" w:hAnsi="Arial Narrow"/>
-                <w:noProof/>
-                <w:sz w:val="14"/>
-                <w:szCs w:val="16"/>
-              </w:rPr>
-              <w:t>«DepositarioUF»</w:t>
-            </w:r>
-            <w:r>
-              <w:rPr>
-                <w:rFonts w:ascii="Arial Narrow" w:hAnsi="Arial Narrow"/>
-                <w:noProof/>
-                <w:sz w:val="14"/>
-                <w:szCs w:val="16"/>
-              </w:rPr>
-              <w:fldChar w:fldCharType="end"/>
-            </w:r>
+            </w:pPr>
+            <w:fldSimple w:instr=" MERGEFIELD  DepositarioCPF \* MERGEFORMAT ">
+              <w:r>
+                <w:rPr>
+                  <w:rFonts w:ascii="Arial Narrow" w:hAnsi="Arial Narrow"/>
+                  <w:noProof/>
+                  <w:sz w:val="14"/>
+                  <w:szCs w:val="16"/>
+                </w:rPr>
+                <w:t>«DepositarioCPF»</w:t>
+              </w:r>
+            </w:fldSimple>
           </w:p>
         </w:tc>
       </w:tr>
       <w:tr>
         <w:trPr>
-          <w:trHeight w:val="170"/>
+          <w:trHeight w:val="535"/>
         </w:trPr>
         <w:tc>
           <w:tcPr>
             <w:tcW w:w="709" w:type="dxa"/>
             <w:vMerge/>
-            <w:tcBorders>
-              <w:bottom w:val="nil"/>
-            </w:tcBorders>
             <w:shd w:val="clear" w:color="auto" w:fill="D9D9D9" w:themeFill="background1" w:themeFillShade="D9"/>
             <w:vAlign w:val="center"/>
           </w:tcPr>
@@ -6985,6 +6867,7 @@
               <w:tabs>
                 <w:tab w:val="left" w:pos="7755"/>
               </w:tabs>
+              <w:spacing w:line="360" w:lineRule="auto"/>
               <w:ind w:right="-1"/>
               <w:rPr>
                 <w:sz w:val="18"/>
@@ -6996,446 +6879,199 @@
         <w:tc>
           <w:tcPr>
             <w:tcW w:w="8789" w:type="dxa"/>
-            <w:gridSpan w:val="6"/>
+            <w:gridSpan w:val="3"/>
             <w:tcBorders>
               <w:top w:val="single" w:sz="4" w:space="0" w:color="auto"/>
-              <w:bottom w:val="nil"/>
             </w:tcBorders>
-            <w:vAlign w:val="bottom"/>
-          </w:tcPr>
-          <w:p>
-            <w:pPr>
-              <w:pStyle w:val="PargrafodaLista"/>
-              <w:keepNext/>
-              <w:numPr>
-                <w:ilvl w:val="0"/>
-                <w:numId w:val="31"/>
-              </w:numPr>
-              <w:tabs>
-                <w:tab w:val="left" w:pos="7755"/>
-              </w:tabs>
-              <w:ind w:left="170" w:hanging="170"/>
-              <w:rPr>
-                <w:rFonts w:ascii="Arial Narrow" w:hAnsi="Arial Narrow"/>
-                <w:sz w:val="14"/>
-                <w:szCs w:val="14"/>
-              </w:rPr>
-            </w:pPr>
-            <w:r>
-              <w:rPr>
-                <w:rFonts w:ascii="Arial Narrow" w:hAnsi="Arial Narrow"/>
-                <w:color w:val="595959" w:themeColor="text1" w:themeTint="A6"/>
-                <w:sz w:val="14"/>
-                <w:szCs w:val="14"/>
-              </w:rPr>
-              <w:t>DEPOSITÁRIO</w:t>
-            </w:r>
-          </w:p>
-        </w:tc>
-      </w:tr>
-      <w:tr>
-        <w:trPr>
-          <w:trHeight w:val="284"/>
-        </w:trPr>
-        <w:tc>
-          <w:tcPr>
-            <w:tcW w:w="709" w:type="dxa"/>
-            <w:vMerge/>
-            <w:tcBorders>
-              <w:top w:val="nil"/>
-              <w:bottom w:val="single" w:sz="4" w:space="0" w:color="auto"/>
-            </w:tcBorders>
-            <w:shd w:val="clear" w:color="auto" w:fill="D9D9D9" w:themeFill="background1" w:themeFillShade="D9"/>
-            <w:vAlign w:val="center"/>
           </w:tcPr>
           <w:p>
             <w:pPr>
               <w:keepNext/>
-              <w:tabs>
-                <w:tab w:val="left" w:pos="7755"/>
-              </w:tabs>
-              <w:ind w:right="-1"/>
-              <w:rPr>
-                <w:sz w:val="18"/>
-                <w:szCs w:val="16"/>
+              <w:autoSpaceDE w:val="0"/>
+              <w:autoSpaceDN w:val="0"/>
+              <w:adjustRightInd w:val="0"/>
+              <w:spacing w:line="360" w:lineRule="auto"/>
+              <w:rPr>
+                <w:rFonts w:ascii="Arial Narrow" w:hAnsi="Arial Narrow"/>
+                <w:color w:val="595959" w:themeColor="text1" w:themeTint="A6"/>
+                <w:sz w:val="14"/>
+                <w:szCs w:val="14"/>
               </w:rPr>
             </w:pPr>
+            <w:bookmarkStart w:id="20" w:name="OLE_LINK21"/>
+            <w:bookmarkStart w:id="21" w:name="OLE_LINK22"/>
+            <w:bookmarkStart w:id="22" w:name="OLE_LINK23"/>
+            <w:r>
+              <w:rPr>
+                <w:rFonts w:ascii="Arial Narrow" w:hAnsi="Arial Narrow"/>
+                <w:color w:val="595959" w:themeColor="text1" w:themeTint="A6"/>
+                <w:sz w:val="14"/>
+                <w:szCs w:val="14"/>
+              </w:rPr>
+              <w:t>7</w:t>
+            </w:r>
+            <w:r>
+              <w:rPr>
+                <w:rFonts w:ascii="Arial Narrow" w:hAnsi="Arial Narrow"/>
+                <w:color w:val="595959" w:themeColor="text1" w:themeTint="A6"/>
+                <w:sz w:val="14"/>
+                <w:szCs w:val="14"/>
+              </w:rPr>
+              <w:t>.5 Endereço/Localização Do Depósito:</w:t>
+            </w:r>
           </w:p>
-        </w:tc>
-        <w:tc>
-          <w:tcPr>
-            <w:tcW w:w="6095" w:type="dxa"/>
-            <w:gridSpan w:val="5"/>
-            <w:tcBorders>
-              <w:top w:val="nil"/>
-              <w:bottom w:val="single" w:sz="4" w:space="0" w:color="auto"/>
-              <w:right w:val="nil"/>
-            </w:tcBorders>
-            <w:vAlign w:val="center"/>
-          </w:tcPr>
+          <w:bookmarkEnd w:id="20"/>
+          <w:bookmarkEnd w:id="21"/>
+          <w:bookmarkEnd w:id="22"/>
           <w:p>
             <w:pPr>
               <w:keepNext/>
-              <w:tabs>
-                <w:tab w:val="left" w:pos="7755"/>
-              </w:tabs>
-              <w:ind w:right="-1"/>
-              <w:rPr>
-                <w:sz w:val="16"/>
+              <w:autoSpaceDE w:val="0"/>
+              <w:autoSpaceDN w:val="0"/>
+              <w:adjustRightInd w:val="0"/>
+              <w:spacing w:line="360" w:lineRule="auto"/>
+              <w:rPr>
+                <w:rFonts w:ascii="Arial Narrow" w:hAnsi="Arial Narrow"/>
+                <w:color w:val="595959" w:themeColor="text1" w:themeTint="A6"/>
+                <w:sz w:val="14"/>
+                <w:szCs w:val="14"/>
+              </w:rPr>
+            </w:pPr>
+            <w:r>
+              <w:fldChar w:fldCharType="begin"/>
+            </w:r>
+            <w:r>
+              <w:instrText xml:space="preserve"> MERGEFIELD  DepositarioLogradouro  \* MERGEFORMAT </w:instrText>
+            </w:r>
+            <w:r>
+              <w:fldChar w:fldCharType="separate"/>
+            </w:r>
+            <w:r>
+              <w:rPr>
+                <w:rFonts w:ascii="Arial Narrow" w:hAnsi="Arial Narrow"/>
+                <w:noProof/>
+                <w:sz w:val="14"/>
                 <w:szCs w:val="16"/>
               </w:rPr>
-            </w:pPr>
-            <w:r>
-              <w:rPr>
-                <w:rFonts w:ascii="Arial Narrow" w:hAnsi="Arial Narrow"/>
-                <w:color w:val="595959" w:themeColor="text1" w:themeTint="A6"/>
-                <w:sz w:val="14"/>
-                <w:szCs w:val="14"/>
-              </w:rPr>
-              <w:t>NOME:</w:t>
-            </w:r>
-            <w:r>
-              <w:rPr>
-                <w:rFonts w:ascii="Arial Narrow" w:hAnsi="Arial Narrow"/>
-                <w:sz w:val="16"/>
+              <w:t>«DepositarioLogradouro»</w:t>
+            </w:r>
+            <w:r>
+              <w:rPr>
+                <w:rFonts w:ascii="Arial Narrow" w:hAnsi="Arial Narrow"/>
+                <w:noProof/>
+                <w:sz w:val="14"/>
                 <w:szCs w:val="16"/>
               </w:rPr>
+              <w:fldChar w:fldCharType="end"/>
+            </w:r>
+            <w:r>
+              <w:rPr>
+                <w:rFonts w:ascii="Arial Narrow" w:hAnsi="Arial Narrow"/>
+                <w:sz w:val="14"/>
+                <w:szCs w:val="16"/>
+              </w:rPr>
+              <w:t>,</w:t>
+            </w:r>
+            <w:r>
+              <w:rPr>
+                <w:rFonts w:ascii="Arial Narrow" w:hAnsi="Arial Narrow"/>
+                <w:sz w:val="14"/>
+                <w:szCs w:val="16"/>
+              </w:rPr>
               <w:t xml:space="preserve"> </w:t>
             </w:r>
-            <w:r>
-              <w:fldChar w:fldCharType="begin"/>
-            </w:r>
-            <w:r>
-              <w:instrText xml:space="preserve"> MERGEFIELD  DepositarioNome  \* MERGEFORMAT </w:instrText>
-            </w:r>
-            <w:r>
-              <w:fldChar w:fldCharType="separate"/>
-            </w:r>
-            <w:r>
-              <w:rPr>
-                <w:rFonts w:ascii="Arial Narrow" w:hAnsi="Arial Narrow"/>
-                <w:noProof/>
+            <w:fldSimple w:instr=" MERGEFIELD  DepositarioBairro  \* MERGEFORMAT ">
+              <w:r>
+                <w:rPr>
+                  <w:rFonts w:ascii="Arial Narrow" w:hAnsi="Arial Narrow"/>
+                  <w:noProof/>
+                  <w:sz w:val="14"/>
+                  <w:szCs w:val="16"/>
+                </w:rPr>
+                <w:t>«DepositarioBairro»</w:t>
+              </w:r>
+            </w:fldSimple>
+            <w:r>
+              <w:rPr>
+                <w:rFonts w:ascii="Arial Narrow" w:hAnsi="Arial Narrow"/>
                 <w:sz w:val="14"/>
                 <w:szCs w:val="16"/>
               </w:rPr>
-              <w:t>«DepositarioNome»</w:t>
-            </w:r>
-            <w:r>
-              <w:rPr>
-                <w:rFonts w:ascii="Arial Narrow" w:hAnsi="Arial Narrow"/>
-                <w:noProof/>
+              <w:t>,</w:t>
+            </w:r>
+            <w:r>
+              <w:rPr>
+                <w:rFonts w:ascii="Arial Narrow" w:hAnsi="Arial Narrow"/>
                 <w:sz w:val="14"/>
                 <w:szCs w:val="16"/>
               </w:rPr>
-              <w:fldChar w:fldCharType="end"/>
-            </w:r>
-          </w:p>
-        </w:tc>
-        <w:tc>
-          <w:tcPr>
-            <w:tcW w:w="2694" w:type="dxa"/>
-            <w:tcBorders>
-              <w:top w:val="nil"/>
-              <w:left w:val="nil"/>
-              <w:bottom w:val="single" w:sz="4" w:space="0" w:color="auto"/>
-            </w:tcBorders>
-            <w:vAlign w:val="center"/>
-          </w:tcPr>
-          <w:p>
-            <w:pPr>
-              <w:keepNext/>
-              <w:tabs>
-                <w:tab w:val="left" w:pos="7755"/>
-              </w:tabs>
-              <w:ind w:right="-1"/>
-              <w:rPr>
-                <w:sz w:val="16"/>
+              <w:t xml:space="preserve"> </w:t>
+            </w:r>
+            <w:fldSimple w:instr=" MERGEFIELD  DepositarioDistrito  \* MERGEFORMAT ">
+              <w:r>
+                <w:rPr>
+                  <w:rFonts w:ascii="Arial Narrow" w:hAnsi="Arial Narrow"/>
+                  <w:noProof/>
+                  <w:sz w:val="14"/>
+                  <w:szCs w:val="16"/>
+                </w:rPr>
+                <w:t>«DepositarioDistrito»</w:t>
+              </w:r>
+            </w:fldSimple>
+            <w:r>
+              <w:rPr>
+                <w:rFonts w:ascii="Arial Narrow" w:hAnsi="Arial Narrow"/>
+                <w:sz w:val="14"/>
                 <w:szCs w:val="16"/>
               </w:rPr>
-            </w:pPr>
-            <w:r>
-              <w:rPr>
-                <w:rFonts w:ascii="Arial Narrow" w:hAnsi="Arial Narrow"/>
-                <w:color w:val="595959" w:themeColor="text1" w:themeTint="A6"/>
-                <w:sz w:val="14"/>
-                <w:szCs w:val="14"/>
-              </w:rPr>
-              <w:t>ESTADO CIVIL:</w:t>
-            </w:r>
-            <w:r>
-              <w:rPr>
-                <w:rFonts w:ascii="Arial Narrow" w:hAnsi="Arial Narrow"/>
-                <w:sz w:val="16"/>
+              <w:t>,</w:t>
+            </w:r>
+            <w:r>
+              <w:rPr>
+                <w:rFonts w:ascii="Arial Narrow" w:hAnsi="Arial Narrow"/>
+                <w:sz w:val="14"/>
                 <w:szCs w:val="16"/>
               </w:rPr>
               <w:t xml:space="preserve"> </w:t>
             </w:r>
-            <w:r>
-              <w:fldChar w:fldCharType="begin"/>
-            </w:r>
-            <w:r>
-              <w:instrText xml:space="preserve"> MERGEFIELD  DepositarioEstadoCivil  \* MERGEFORMAT </w:instrText>
-            </w:r>
-            <w:r>
-              <w:fldChar w:fldCharType="separate"/>
-            </w:r>
-            <w:r>
-              <w:rPr>
-                <w:rFonts w:ascii="Arial Narrow" w:hAnsi="Arial Narrow"/>
-                <w:noProof/>
+            <w:fldSimple w:instr=" MERGEFIELD  DepositarioMunicipio  \* MERGEFORMAT ">
+              <w:r>
+                <w:rPr>
+                  <w:rFonts w:ascii="Arial Narrow" w:hAnsi="Arial Narrow"/>
+                  <w:noProof/>
+                  <w:sz w:val="14"/>
+                  <w:szCs w:val="16"/>
+                </w:rPr>
+                <w:t>«DepositarioMunicipio»</w:t>
+              </w:r>
+            </w:fldSimple>
+            <w:r>
+              <w:rPr>
+                <w:rFonts w:ascii="Arial Narrow" w:hAnsi="Arial Narrow"/>
                 <w:sz w:val="14"/>
                 <w:szCs w:val="16"/>
               </w:rPr>
-              <w:t>«DepositarioEstadoCivil»</w:t>
-            </w:r>
-            <w:r>
-              <w:rPr>
-                <w:rFonts w:ascii="Arial Narrow" w:hAnsi="Arial Narrow"/>
-                <w:noProof/>
+              <w:t xml:space="preserve"> </w:t>
+            </w:r>
+            <w:r>
+              <w:rPr>
+                <w:rFonts w:ascii="Arial Narrow" w:hAnsi="Arial Narrow"/>
                 <w:sz w:val="14"/>
                 <w:szCs w:val="16"/>
               </w:rPr>
-              <w:fldChar w:fldCharType="end"/>
-            </w:r>
-          </w:p>
-        </w:tc>
-      </w:tr>
-      <w:tr>
-        <w:trPr>
-          <w:trHeight w:val="284"/>
-        </w:trPr>
-        <w:tc>
-          <w:tcPr>
-            <w:tcW w:w="709" w:type="dxa"/>
-            <w:vMerge/>
-            <w:tcBorders>
-              <w:top w:val="single" w:sz="4" w:space="0" w:color="auto"/>
-              <w:bottom w:val="single" w:sz="4" w:space="0" w:color="auto"/>
-            </w:tcBorders>
-            <w:shd w:val="clear" w:color="auto" w:fill="D9D9D9" w:themeFill="background1" w:themeFillShade="D9"/>
-            <w:vAlign w:val="center"/>
-          </w:tcPr>
-          <w:p>
-            <w:pPr>
-              <w:keepNext/>
-              <w:tabs>
-                <w:tab w:val="left" w:pos="7755"/>
-              </w:tabs>
-              <w:ind w:right="-1"/>
-              <w:rPr>
-                <w:sz w:val="18"/>
-                <w:szCs w:val="16"/>
-              </w:rPr>
-            </w:pPr>
-          </w:p>
-        </w:tc>
-        <w:tc>
-          <w:tcPr>
-            <w:tcW w:w="2552" w:type="dxa"/>
-            <w:tcBorders>
-              <w:top w:val="single" w:sz="4" w:space="0" w:color="auto"/>
-              <w:bottom w:val="single" w:sz="4" w:space="0" w:color="auto"/>
-              <w:right w:val="nil"/>
-            </w:tcBorders>
-            <w:vAlign w:val="center"/>
-          </w:tcPr>
-          <w:p>
-            <w:pPr>
-              <w:keepNext/>
-              <w:tabs>
-                <w:tab w:val="left" w:pos="7755"/>
-              </w:tabs>
-              <w:ind w:right="-1"/>
-              <w:rPr>
-                <w:rFonts w:ascii="Arial Narrow" w:hAnsi="Arial Narrow"/>
-                <w:sz w:val="16"/>
-                <w:szCs w:val="16"/>
-              </w:rPr>
-            </w:pPr>
-            <w:r>
-              <w:rPr>
-                <w:rFonts w:ascii="Arial Narrow" w:hAnsi="Arial Narrow"/>
-                <w:color w:val="595959" w:themeColor="text1" w:themeTint="A6"/>
-                <w:sz w:val="14"/>
-                <w:szCs w:val="14"/>
-              </w:rPr>
-              <w:t>NATURALIDADE:</w:t>
-            </w:r>
-            <w:r>
-              <w:rPr>
-                <w:rFonts w:ascii="Arial Narrow" w:hAnsi="Arial Narrow"/>
-                <w:sz w:val="16"/>
-                <w:szCs w:val="16"/>
-              </w:rPr>
-              <w:t xml:space="preserve"> </w:t>
-            </w:r>
-            <w:r>
-              <w:fldChar w:fldCharType="begin"/>
-            </w:r>
-            <w:r>
-              <w:instrText xml:space="preserve"> MERGEFIELD  DepositarioNaturalidade  \* MERGEFORMAT </w:instrText>
-            </w:r>
-            <w:r>
-              <w:fldChar w:fldCharType="separate"/>
-            </w:r>
-            <w:r>
-              <w:rPr>
-                <w:rFonts w:ascii="Arial Narrow" w:hAnsi="Arial Narrow"/>
-                <w:noProof/>
-                <w:sz w:val="14"/>
-                <w:szCs w:val="16"/>
-              </w:rPr>
-              <w:t>«DepositarioNaturalidade»</w:t>
-            </w:r>
-            <w:r>
-              <w:rPr>
-                <w:rFonts w:ascii="Arial Narrow" w:hAnsi="Arial Narrow"/>
-                <w:noProof/>
-                <w:sz w:val="14"/>
-                <w:szCs w:val="16"/>
-              </w:rPr>
-              <w:fldChar w:fldCharType="end"/>
-            </w:r>
-          </w:p>
-        </w:tc>
-        <w:tc>
-          <w:tcPr>
-            <w:tcW w:w="1842" w:type="dxa"/>
-            <w:gridSpan w:val="2"/>
-            <w:tcBorders>
-              <w:top w:val="single" w:sz="4" w:space="0" w:color="auto"/>
-              <w:left w:val="nil"/>
-              <w:bottom w:val="single" w:sz="4" w:space="0" w:color="auto"/>
-              <w:right w:val="nil"/>
-            </w:tcBorders>
-            <w:vAlign w:val="center"/>
-          </w:tcPr>
-          <w:p>
-            <w:pPr>
-              <w:keepNext/>
-              <w:tabs>
-                <w:tab w:val="left" w:pos="7755"/>
-              </w:tabs>
-              <w:ind w:right="-1"/>
-              <w:rPr>
-                <w:rFonts w:ascii="Arial Narrow" w:hAnsi="Arial Narrow"/>
-                <w:sz w:val="16"/>
-                <w:szCs w:val="16"/>
-              </w:rPr>
-            </w:pPr>
-            <w:r>
-              <w:rPr>
-                <w:rFonts w:ascii="Arial Narrow" w:hAnsi="Arial Narrow"/>
-                <w:color w:val="595959" w:themeColor="text1" w:themeTint="A6"/>
-                <w:sz w:val="14"/>
-                <w:szCs w:val="14"/>
-              </w:rPr>
-              <w:t>C.I.:</w:t>
-            </w:r>
-            <w:r>
-              <w:rPr>
-                <w:rFonts w:ascii="Arial Narrow" w:hAnsi="Arial Narrow"/>
-                <w:sz w:val="16"/>
-                <w:szCs w:val="16"/>
-              </w:rPr>
-              <w:t xml:space="preserve"> </w:t>
-            </w:r>
-            <w:r>
-              <w:fldChar w:fldCharType="begin"/>
-            </w:r>
-            <w:r>
-              <w:instrText xml:space="preserve"> MERGEFIELD  DepositarioRG  \* MERGEFORMAT </w:instrText>
-            </w:r>
-            <w:r>
-              <w:fldChar w:fldCharType="separate"/>
-            </w:r>
-            <w:r>
-              <w:rPr>
-                <w:rFonts w:ascii="Arial Narrow" w:hAnsi="Arial Narrow"/>
-                <w:noProof/>
-                <w:sz w:val="14"/>
-                <w:szCs w:val="16"/>
-              </w:rPr>
-              <w:t>«DepositarioRG»</w:t>
-            </w:r>
-            <w:r>
-              <w:rPr>
-                <w:rFonts w:ascii="Arial Narrow" w:hAnsi="Arial Narrow"/>
-                <w:noProof/>
-                <w:sz w:val="14"/>
-                <w:szCs w:val="16"/>
-              </w:rPr>
-              <w:fldChar w:fldCharType="end"/>
-            </w:r>
-          </w:p>
-        </w:tc>
-        <w:tc>
-          <w:tcPr>
-            <w:tcW w:w="4395" w:type="dxa"/>
-            <w:gridSpan w:val="3"/>
-            <w:tcBorders>
-              <w:top w:val="single" w:sz="4" w:space="0" w:color="auto"/>
-              <w:left w:val="nil"/>
-              <w:bottom w:val="single" w:sz="4" w:space="0" w:color="auto"/>
-            </w:tcBorders>
-            <w:vAlign w:val="center"/>
-          </w:tcPr>
-          <w:p>
-            <w:pPr>
-              <w:keepNext/>
-              <w:tabs>
-                <w:tab w:val="left" w:pos="7755"/>
-              </w:tabs>
-              <w:ind w:right="-1"/>
-              <w:rPr>
-                <w:sz w:val="16"/>
-                <w:szCs w:val="16"/>
-              </w:rPr>
-            </w:pPr>
-            <w:r>
-              <w:rPr>
-                <w:rFonts w:ascii="Arial Narrow" w:hAnsi="Arial Narrow"/>
-                <w:color w:val="595959" w:themeColor="text1" w:themeTint="A6"/>
-                <w:sz w:val="14"/>
-                <w:szCs w:val="14"/>
-              </w:rPr>
-              <w:t>ENDEREÇO:</w:t>
-            </w:r>
-            <w:r>
-              <w:rPr>
-                <w:rFonts w:ascii="Arial Narrow" w:hAnsi="Arial Narrow"/>
-                <w:sz w:val="16"/>
-                <w:szCs w:val="16"/>
-              </w:rPr>
-              <w:t xml:space="preserve"> </w:t>
-            </w:r>
-            <w:r>
-              <w:fldChar w:fldCharType="begin"/>
-            </w:r>
-            <w:r>
-              <w:instrText xml:space="preserve"> MERGEFIELD  DepositarioEndLogradouro  \* MERGEFORMAT </w:instrText>
-            </w:r>
-            <w:r>
-              <w:fldChar w:fldCharType="separate"/>
-            </w:r>
-            <w:r>
-              <w:rPr>
-                <w:rFonts w:ascii="Arial Narrow" w:hAnsi="Arial Narrow"/>
-                <w:noProof/>
-                <w:sz w:val="14"/>
-                <w:szCs w:val="16"/>
-              </w:rPr>
-              <w:t>«DepositarioEndLogradouro»</w:t>
-            </w:r>
-            <w:r>
-              <w:rPr>
-                <w:rFonts w:ascii="Arial Narrow" w:hAnsi="Arial Narrow"/>
-                <w:noProof/>
-                <w:sz w:val="14"/>
-                <w:szCs w:val="16"/>
-              </w:rPr>
-              <w:fldChar w:fldCharType="end"/>
-            </w:r>
+              <w:t xml:space="preserve">- </w:t>
+            </w:r>
+            <w:fldSimple w:instr=" MERGEFIELD  DepositarioUF  \* MERGEFORMAT ">
+              <w:r>
+                <w:rPr>
+                  <w:rFonts w:ascii="Arial Narrow" w:hAnsi="Arial Narrow"/>
+                  <w:noProof/>
+                  <w:sz w:val="14"/>
+                  <w:szCs w:val="16"/>
+                </w:rPr>
+                <w:t>«DepositarioUF»</w:t>
+              </w:r>
+            </w:fldSimple>
           </w:p>
         </w:tc>
       </w:tr>
@@ -7448,7 +7084,6 @@
             <w:tcW w:w="709" w:type="dxa"/>
             <w:vMerge/>
             <w:tcBorders>
-              <w:top w:val="single" w:sz="4" w:space="0" w:color="auto"/>
               <w:bottom w:val="single" w:sz="4" w:space="0" w:color="auto"/>
             </w:tcBorders>
             <w:shd w:val="clear" w:color="auto" w:fill="D9D9D9" w:themeFill="background1" w:themeFillShade="D9"/>
@@ -7460,6 +7095,7 @@
               <w:tabs>
                 <w:tab w:val="left" w:pos="7755"/>
               </w:tabs>
+              <w:spacing w:line="360" w:lineRule="auto"/>
               <w:ind w:right="-1"/>
               <w:rPr>
                 <w:sz w:val="18"/>
@@ -7470,25 +7106,26 @@
         </w:tc>
         <w:tc>
           <w:tcPr>
-            <w:tcW w:w="2693" w:type="dxa"/>
+            <w:tcW w:w="5670" w:type="dxa"/>
             <w:gridSpan w:val="2"/>
             <w:tcBorders>
               <w:top w:val="single" w:sz="4" w:space="0" w:color="auto"/>
               <w:bottom w:val="single" w:sz="4" w:space="0" w:color="auto"/>
-              <w:right w:val="nil"/>
+              <w:right w:val="single" w:sz="4" w:space="0" w:color="auto"/>
             </w:tcBorders>
           </w:tcPr>
           <w:p>
             <w:pPr>
               <w:keepNext/>
-              <w:tabs>
-                <w:tab w:val="left" w:pos="7755"/>
-              </w:tabs>
-              <w:ind w:right="-1"/>
-              <w:rPr>
-                <w:rFonts w:ascii="Arial Narrow" w:hAnsi="Arial Narrow"/>
-                <w:sz w:val="16"/>
-                <w:szCs w:val="16"/>
+              <w:autoSpaceDE w:val="0"/>
+              <w:autoSpaceDN w:val="0"/>
+              <w:adjustRightInd w:val="0"/>
+              <w:spacing w:line="360" w:lineRule="auto"/>
+              <w:rPr>
+                <w:rFonts w:ascii="Arial Narrow" w:hAnsi="Arial Narrow"/>
+                <w:color w:val="595959" w:themeColor="text1" w:themeTint="A6"/>
+                <w:sz w:val="14"/>
+                <w:szCs w:val="14"/>
               </w:rPr>
             </w:pPr>
             <w:r>
@@ -7498,157 +7135,51 @@
                 <w:sz w:val="14"/>
                 <w:szCs w:val="14"/>
               </w:rPr>
-              <w:t>BAIRRO/DISTRITO:</w:t>
-            </w:r>
-            <w:r>
-              <w:rPr>
-                <w:rFonts w:ascii="Arial Narrow" w:hAnsi="Arial Narrow"/>
-                <w:sz w:val="16"/>
-                <w:szCs w:val="16"/>
-              </w:rPr>
-              <w:t xml:space="preserve"> </w:t>
-            </w:r>
-            <w:r>
-              <w:fldChar w:fldCharType="begin"/>
-            </w:r>
-            <w:r>
-              <w:instrText xml:space="preserve"> MERGEFIELD  DepositarioEndBairro  \* MERGEFORMAT </w:instrText>
-            </w:r>
-            <w:r>
-              <w:fldChar w:fldCharType="separate"/>
-            </w:r>
-            <w:r>
-              <w:rPr>
-                <w:rFonts w:ascii="Arial Narrow" w:hAnsi="Arial Narrow"/>
-                <w:noProof/>
-                <w:sz w:val="14"/>
-                <w:szCs w:val="16"/>
-              </w:rPr>
-              <w:t>«DepositarioEndBairro»</w:t>
-            </w:r>
-            <w:r>
-              <w:rPr>
-                <w:rFonts w:ascii="Arial Narrow" w:hAnsi="Arial Narrow"/>
-                <w:noProof/>
-                <w:sz w:val="14"/>
-                <w:szCs w:val="16"/>
-              </w:rPr>
-              <w:fldChar w:fldCharType="end"/>
-            </w:r>
-            <w:r>
-              <w:rPr>
-                <w:rFonts w:ascii="Arial Narrow" w:hAnsi="Arial Narrow"/>
-                <w:sz w:val="14"/>
-                <w:szCs w:val="16"/>
-              </w:rPr>
-              <w:t xml:space="preserve"> </w:t>
-            </w:r>
-            <w:r>
-              <w:fldChar w:fldCharType="begin"/>
-            </w:r>
-            <w:r>
-              <w:instrText xml:space="preserve"> MERGEFIELD  DepositarioEndDistrito  \* MERGEFORMAT </w:instrText>
-            </w:r>
-            <w:r>
-              <w:fldChar w:fldCharType="separate"/>
-            </w:r>
-            <w:r>
-              <w:rPr>
-                <w:rFonts w:ascii="Arial Narrow" w:hAnsi="Arial Narrow"/>
-                <w:noProof/>
-                <w:sz w:val="14"/>
-                <w:szCs w:val="16"/>
-              </w:rPr>
-              <w:t>«DepositarioEndDistrito»</w:t>
-            </w:r>
-            <w:r>
-              <w:rPr>
-                <w:rFonts w:ascii="Arial Narrow" w:hAnsi="Arial Narrow"/>
-                <w:noProof/>
-                <w:sz w:val="14"/>
-                <w:szCs w:val="16"/>
-              </w:rPr>
-              <w:fldChar w:fldCharType="end"/>
-            </w:r>
+              <w:t>7</w:t>
+            </w:r>
+            <w:r>
+              <w:rPr>
+                <w:rFonts w:ascii="Arial Narrow" w:hAnsi="Arial Narrow"/>
+                <w:color w:val="595959" w:themeColor="text1" w:themeTint="A6"/>
+                <w:sz w:val="14"/>
+                <w:szCs w:val="14"/>
+              </w:rPr>
+              <w:t>.6 Lacres:</w:t>
+            </w:r>
+          </w:p>
+          <w:p>
+            <w:pPr>
+              <w:keepNext/>
+              <w:autoSpaceDE w:val="0"/>
+              <w:autoSpaceDN w:val="0"/>
+              <w:adjustRightInd w:val="0"/>
+              <w:spacing w:line="360" w:lineRule="auto"/>
+              <w:rPr>
+                <w:rFonts w:ascii="Arial Narrow" w:hAnsi="Arial Narrow"/>
+                <w:color w:val="595959" w:themeColor="text1" w:themeTint="A6"/>
+                <w:sz w:val="14"/>
+                <w:szCs w:val="14"/>
+              </w:rPr>
+            </w:pPr>
+            <w:fldSimple w:instr=" MERGEFIELD  ApreensaoLacres \* MERGEFORMAT ">
+              <w:r>
+                <w:rPr>
+                  <w:rFonts w:ascii="Arial Narrow" w:hAnsi="Arial Narrow"/>
+                  <w:noProof/>
+                  <w:sz w:val="14"/>
+                  <w:szCs w:val="16"/>
+                </w:rPr>
+                <w:t>«ApreensaoLacres»</w:t>
+              </w:r>
+            </w:fldSimple>
           </w:p>
         </w:tc>
         <w:tc>
           <w:tcPr>
-            <w:tcW w:w="2835" w:type="dxa"/>
-            <w:gridSpan w:val="2"/>
+            <w:tcW w:w="3119" w:type="dxa"/>
             <w:tcBorders>
               <w:top w:val="single" w:sz="4" w:space="0" w:color="auto"/>
-              <w:left w:val="nil"/>
-              <w:bottom w:val="single" w:sz="4" w:space="0" w:color="auto"/>
-              <w:right w:val="nil"/>
-            </w:tcBorders>
-          </w:tcPr>
-          <w:p>
-            <w:pPr>
-              <w:keepNext/>
-              <w:tabs>
-                <w:tab w:val="left" w:pos="7755"/>
-              </w:tabs>
-              <w:ind w:right="-1"/>
-              <w:rPr>
-                <w:rFonts w:ascii="Arial Narrow" w:hAnsi="Arial Narrow"/>
-                <w:sz w:val="16"/>
-                <w:szCs w:val="16"/>
-              </w:rPr>
-            </w:pPr>
-            <w:r>
-              <w:rPr>
-                <w:rFonts w:ascii="Arial Narrow" w:hAnsi="Arial Narrow"/>
-                <w:color w:val="595959" w:themeColor="text1" w:themeTint="A6"/>
-                <w:sz w:val="14"/>
-                <w:szCs w:val="14"/>
-              </w:rPr>
-              <w:t>MUNICÍPIO:</w:t>
-            </w:r>
-            <w:r>
-              <w:rPr>
-                <w:rFonts w:ascii="Arial Narrow" w:hAnsi="Arial Narrow"/>
-                <w:sz w:val="16"/>
-                <w:szCs w:val="16"/>
-              </w:rPr>
-              <w:t xml:space="preserve"> </w:t>
-            </w:r>
-            <w:r>
-              <w:fldChar w:fldCharType="begin"/>
-            </w:r>
-            <w:r>
-              <w:instrText xml:space="preserve"> MERGEFIELD  DepositarioEndMunicipio  \* MERGEFORMAT </w:instrText>
-            </w:r>
-            <w:r>
-              <w:fldChar w:fldCharType="separate"/>
-            </w:r>
-            <w:r>
-              <w:rPr>
-                <w:rFonts w:ascii="Arial Narrow" w:hAnsi="Arial Narrow"/>
-                <w:noProof/>
-                <w:sz w:val="14"/>
-                <w:szCs w:val="16"/>
-              </w:rPr>
-              <w:t>«DepositarioEndMunicipio»</w:t>
-            </w:r>
-            <w:r>
-              <w:rPr>
-                <w:rFonts w:ascii="Arial Narrow" w:hAnsi="Arial Narrow"/>
-                <w:noProof/>
-                <w:sz w:val="14"/>
-                <w:szCs w:val="16"/>
-              </w:rPr>
-              <w:fldChar w:fldCharType="end"/>
-            </w:r>
-          </w:p>
-        </w:tc>
-        <w:tc>
-          <w:tcPr>
-            <w:tcW w:w="3261" w:type="dxa"/>
-            <w:gridSpan w:val="2"/>
-            <w:tcBorders>
-              <w:top w:val="single" w:sz="4" w:space="0" w:color="auto"/>
-              <w:left w:val="nil"/>
+              <w:left w:val="single" w:sz="4" w:space="0" w:color="auto"/>
               <w:bottom w:val="single" w:sz="4" w:space="0" w:color="auto"/>
             </w:tcBorders>
           </w:tcPr>
@@ -7658,54 +7189,24 @@
               <w:tabs>
                 <w:tab w:val="left" w:pos="7755"/>
               </w:tabs>
+              <w:spacing w:line="360" w:lineRule="auto"/>
               <w:ind w:right="-1"/>
               <w:rPr>
                 <w:rFonts w:ascii="Arial Narrow" w:hAnsi="Arial Narrow"/>
                 <w:color w:val="595959" w:themeColor="text1" w:themeTint="A6"/>
-                <w:sz w:val="16"/>
-                <w:szCs w:val="16"/>
+                <w:sz w:val="14"/>
+                <w:szCs w:val="14"/>
               </w:rPr>
             </w:pPr>
-            <w:proofErr w:type="gramStart"/>
             <w:r>
               <w:rPr>
                 <w:rFonts w:ascii="Arial Narrow" w:hAnsi="Arial Narrow"/>
                 <w:color w:val="595959" w:themeColor="text1" w:themeTint="A6"/>
-                <w:sz w:val="16"/>
-                <w:szCs w:val="16"/>
-              </w:rPr>
-              <w:t>ASS.:</w:t>
-            </w:r>
-            <w:proofErr w:type="gramEnd"/>
-          </w:p>
-          <w:p>
-            <w:pPr>
-              <w:keepNext/>
-              <w:tabs>
-                <w:tab w:val="left" w:pos="7755"/>
-              </w:tabs>
-              <w:ind w:right="-1"/>
-              <w:rPr>
-                <w:rFonts w:ascii="Arial Narrow" w:hAnsi="Arial Narrow"/>
-                <w:color w:val="595959" w:themeColor="text1" w:themeTint="A6"/>
-                <w:sz w:val="16"/>
-                <w:szCs w:val="16"/>
-              </w:rPr>
-            </w:pPr>
-          </w:p>
-          <w:p>
-            <w:pPr>
-              <w:keepNext/>
-              <w:tabs>
-                <w:tab w:val="left" w:pos="7755"/>
-              </w:tabs>
-              <w:ind w:right="-1"/>
-              <w:rPr>
-                <w:rFonts w:ascii="Arial Narrow" w:hAnsi="Arial Narrow"/>
-                <w:sz w:val="16"/>
-                <w:szCs w:val="16"/>
-              </w:rPr>
-            </w:pPr>
+                <w:sz w:val="14"/>
+                <w:szCs w:val="14"/>
+              </w:rPr>
+              <w:t>7.7 Assinatura:</w:t>
+            </w:r>
           </w:p>
         </w:tc>
       </w:tr>
@@ -9522,7 +9023,7 @@
               <w:sz w:val="14"/>
               <w:szCs w:val="16"/>
             </w:rPr>
-            <w:t>3</w:t>
+            <w:t>2</w:t>
           </w:r>
           <w:r>
             <w:rPr>
@@ -14104,7 +13605,7 @@
   <w:style w:type="paragraph" w:default="1" w:styleId="Normal">
     <w:name w:val="Normal"/>
     <w:qFormat/>
-    <w:rsid w:val="00DA70FB"/>
+    <w:rsid w:val="00B240F6"/>
     <w:rPr>
       <w:sz w:val="24"/>
       <w:szCs w:val="24"/>

</xml_diff>

<commit_message>
feat(06-RQF-17): Seção Interdição / Embargo ok
</commit_message>
<xml_diff>
--- a/Código Fonte/VERSAO-ATUAL/src/EtramiteX/Interno/Content/_pdfAspose/Instrumento_Unico_Fiscalizacao.docx
+++ b/Código Fonte/VERSAO-ATUAL/src/EtramiteX/Interno/Content/_pdfAspose/Instrumento_Unico_Fiscalizacao.docx
@@ -91,16 +91,31 @@
                 <w:szCs w:val="10"/>
               </w:rPr>
             </w:pPr>
-            <w:fldSimple w:instr=" MERGEFIELD  image:LogoBrasao  \* MERGEFORMAT ">
-              <w:r>
-                <w:rPr>
-                  <w:noProof/>
-                  <w:sz w:val="10"/>
-                  <w:szCs w:val="10"/>
-                </w:rPr>
-                <w:t>«image:LogoBrasao»</w:t>
-              </w:r>
-            </w:fldSimple>
+            <w:r>
+              <w:fldChar w:fldCharType="begin"/>
+            </w:r>
+            <w:r>
+              <w:instrText xml:space="preserve"> MERGEFIELD  image:LogoBrasao  \* MERGEFORMAT </w:instrText>
+            </w:r>
+            <w:r>
+              <w:fldChar w:fldCharType="separate"/>
+            </w:r>
+            <w:r>
+              <w:rPr>
+                <w:noProof/>
+                <w:sz w:val="10"/>
+                <w:szCs w:val="10"/>
+              </w:rPr>
+              <w:t>«image:LogoBrasao»</w:t>
+            </w:r>
+            <w:r>
+              <w:rPr>
+                <w:noProof/>
+                <w:sz w:val="10"/>
+                <w:szCs w:val="10"/>
+              </w:rPr>
+              <w:fldChar w:fldCharType="end"/>
+            </w:r>
           </w:p>
         </w:tc>
         <w:tc>
@@ -297,47 +312,32 @@
                 <w:szCs w:val="10"/>
               </w:rPr>
             </w:pPr>
-            <w:r>
-              <w:fldChar w:fldCharType="begin"/>
-            </w:r>
-            <w:r>
-              <w:instrText xml:space="preserve"> MERGEFIELD  image:Logomarca  \* MERGEFORMAT </w:instrText>
-            </w:r>
-            <w:r>
-              <w:fldChar w:fldCharType="separate"/>
-            </w:r>
-            <w:r>
-              <w:rPr>
-                <w:noProof/>
-                <w:sz w:val="10"/>
-                <w:szCs w:val="10"/>
-              </w:rPr>
-              <w:t>«image:Logo</w:t>
-            </w:r>
-            <w:r>
-              <w:rPr>
-                <w:noProof/>
-                <w:sz w:val="10"/>
-                <w:szCs w:val="10"/>
-              </w:rPr>
-              <w:t>marca</w:t>
-            </w:r>
-            <w:r>
-              <w:rPr>
-                <w:noProof/>
-                <w:sz w:val="10"/>
-                <w:szCs w:val="10"/>
-              </w:rPr>
-              <w:t>»</w:t>
-            </w:r>
-            <w:r>
-              <w:rPr>
-                <w:noProof/>
-                <w:sz w:val="10"/>
-                <w:szCs w:val="10"/>
-              </w:rPr>
-              <w:fldChar w:fldCharType="end"/>
-            </w:r>
+            <w:fldSimple w:instr=" MERGEFIELD  image:Logomarca  \* MERGEFORMAT ">
+              <w:r>
+                <w:rPr>
+                  <w:noProof/>
+                  <w:sz w:val="10"/>
+                  <w:szCs w:val="10"/>
+                </w:rPr>
+                <w:t>«image:Logo</w:t>
+              </w:r>
+              <w:r>
+                <w:rPr>
+                  <w:noProof/>
+                  <w:sz w:val="10"/>
+                  <w:szCs w:val="10"/>
+                </w:rPr>
+                <w:t>marca</w:t>
+              </w:r>
+              <w:r>
+                <w:rPr>
+                  <w:noProof/>
+                  <w:sz w:val="10"/>
+                  <w:szCs w:val="10"/>
+                </w:rPr>
+                <w:t>»</w:t>
+              </w:r>
+            </w:fldSimple>
           </w:p>
         </w:tc>
         <w:tc>
@@ -1250,17 +1250,33 @@
                 <w:szCs w:val="14"/>
               </w:rPr>
             </w:pPr>
-            <w:fldSimple w:instr=" MERGEFIELD  DataVencimento  \* MERGEFORMAT ">
-              <w:r>
-                <w:rPr>
-                  <w:rFonts w:ascii="Arial Narrow" w:hAnsi="Arial Narrow"/>
-                  <w:noProof/>
-                  <w:sz w:val="14"/>
-                  <w:szCs w:val="14"/>
-                </w:rPr>
-                <w:t>«DataVencimento»</w:t>
-              </w:r>
-            </w:fldSimple>
+            <w:r>
+              <w:fldChar w:fldCharType="begin"/>
+            </w:r>
+            <w:r>
+              <w:instrText xml:space="preserve"> MERGEFIELD  DataVencimento  \* MERGEFORMAT </w:instrText>
+            </w:r>
+            <w:r>
+              <w:fldChar w:fldCharType="separate"/>
+            </w:r>
+            <w:r>
+              <w:rPr>
+                <w:rFonts w:ascii="Arial Narrow" w:hAnsi="Arial Narrow"/>
+                <w:noProof/>
+                <w:sz w:val="14"/>
+                <w:szCs w:val="14"/>
+              </w:rPr>
+              <w:t>«DataVencimento»</w:t>
+            </w:r>
+            <w:r>
+              <w:rPr>
+                <w:rFonts w:ascii="Arial Narrow" w:hAnsi="Arial Narrow"/>
+                <w:noProof/>
+                <w:sz w:val="14"/>
+                <w:szCs w:val="14"/>
+              </w:rPr>
+              <w:fldChar w:fldCharType="end"/>
+            </w:r>
           </w:p>
         </w:tc>
       </w:tr>
@@ -1316,23 +1332,23 @@
               <w:jc w:val="center"/>
               <w:rPr>
                 <w:rFonts w:ascii="Arial Narrow" w:hAnsi="Arial Narrow"/>
-                <w:sz w:val="10"/>
-                <w:szCs w:val="10"/>
+                <w:sz w:val="14"/>
+                <w:szCs w:val="14"/>
               </w:rPr>
             </w:pPr>
             <w:r>
               <w:rPr>
                 <w:rFonts w:ascii="Arial Narrow" w:hAnsi="Arial Narrow"/>
-                <w:sz w:val="10"/>
-                <w:szCs w:val="10"/>
+                <w:sz w:val="14"/>
+                <w:szCs w:val="14"/>
               </w:rPr>
               <w:t xml:space="preserve">(2) </w:t>
             </w:r>
             <w:r>
               <w:rPr>
                 <w:rFonts w:ascii="Arial Narrow" w:hAnsi="Arial Narrow"/>
-                <w:sz w:val="10"/>
-                <w:szCs w:val="10"/>
+                <w:sz w:val="14"/>
+                <w:szCs w:val="14"/>
               </w:rPr>
               <w:t>IDENTIFICAÇÃO DO AUTUADO</w:t>
             </w:r>
@@ -1490,17 +1506,33 @@
                 <w:szCs w:val="14"/>
               </w:rPr>
             </w:pPr>
-            <w:fldSimple w:instr=" MERGEFIELD  AutuadoCPFCNPJ  \* MERGEFORMAT ">
-              <w:r>
-                <w:rPr>
-                  <w:rFonts w:ascii="Arial Narrow" w:hAnsi="Arial Narrow"/>
-                  <w:noProof/>
-                  <w:sz w:val="14"/>
-                  <w:szCs w:val="14"/>
-                </w:rPr>
-                <w:t>«AutuadoCPFCNPJ»</w:t>
-              </w:r>
-            </w:fldSimple>
+            <w:r>
+              <w:fldChar w:fldCharType="begin"/>
+            </w:r>
+            <w:r>
+              <w:instrText xml:space="preserve"> MERGEFIELD  AutuadoCPFCNPJ  \* MERGEFORMAT </w:instrText>
+            </w:r>
+            <w:r>
+              <w:fldChar w:fldCharType="separate"/>
+            </w:r>
+            <w:r>
+              <w:rPr>
+                <w:rFonts w:ascii="Arial Narrow" w:hAnsi="Arial Narrow"/>
+                <w:noProof/>
+                <w:sz w:val="14"/>
+                <w:szCs w:val="14"/>
+              </w:rPr>
+              <w:t>«AutuadoCPFCNPJ»</w:t>
+            </w:r>
+            <w:r>
+              <w:rPr>
+                <w:rFonts w:ascii="Arial Narrow" w:hAnsi="Arial Narrow"/>
+                <w:noProof/>
+                <w:sz w:val="14"/>
+                <w:szCs w:val="14"/>
+              </w:rPr>
+              <w:fldChar w:fldCharType="end"/>
+            </w:r>
           </w:p>
         </w:tc>
       </w:tr>
@@ -2123,11 +2155,11 @@
         <w:tblLook w:val="04A0" w:firstRow="1" w:lastRow="0" w:firstColumn="1" w:lastColumn="0" w:noHBand="0" w:noVBand="1"/>
       </w:tblPr>
       <w:tblGrid>
-        <w:gridCol w:w="668"/>
+        <w:gridCol w:w="670"/>
         <w:gridCol w:w="1625"/>
         <w:gridCol w:w="2251"/>
         <w:gridCol w:w="523"/>
-        <w:gridCol w:w="4431"/>
+        <w:gridCol w:w="4429"/>
       </w:tblGrid>
       <w:tr>
         <w:trPr>
@@ -2151,25 +2183,17 @@
               <w:jc w:val="center"/>
               <w:rPr>
                 <w:rFonts w:ascii="Arial Narrow" w:hAnsi="Arial Narrow"/>
-                <w:sz w:val="18"/>
-                <w:szCs w:val="16"/>
+                <w:sz w:val="14"/>
+                <w:szCs w:val="14"/>
               </w:rPr>
             </w:pPr>
             <w:r>
               <w:rPr>
                 <w:rFonts w:ascii="Arial Narrow" w:hAnsi="Arial Narrow"/>
-                <w:sz w:val="10"/>
-                <w:szCs w:val="10"/>
-              </w:rPr>
-              <w:t xml:space="preserve">(3) </w:t>
-            </w:r>
-            <w:r>
-              <w:rPr>
-                <w:rFonts w:ascii="Arial Narrow" w:hAnsi="Arial Narrow"/>
-                <w:sz w:val="10"/>
-                <w:szCs w:val="10"/>
-              </w:rPr>
-              <w:t>ENQUADRAMENTO</w:t>
+                <w:sz w:val="14"/>
+                <w:szCs w:val="14"/>
+              </w:rPr>
+              <w:t>(3) ENQUADRAMENTO</w:t>
             </w:r>
           </w:p>
         </w:tc>
@@ -2655,33 +2679,17 @@
                 <w:szCs w:val="14"/>
               </w:rPr>
             </w:pPr>
-            <w:r>
-              <w:fldChar w:fldCharType="begin"/>
-            </w:r>
-            <w:r>
-              <w:instrText xml:space="preserve"> MERGEFIELD  EnquadramentoArtigo1  \* MERGEFORMAT </w:instrText>
-            </w:r>
-            <w:r>
-              <w:fldChar w:fldCharType="separate"/>
-            </w:r>
-            <w:r>
-              <w:rPr>
-                <w:rFonts w:ascii="Arial Narrow" w:hAnsi="Arial Narrow"/>
-                <w:noProof/>
-                <w:sz w:val="14"/>
-                <w:szCs w:val="14"/>
-              </w:rPr>
-              <w:t>«EnquadramentoArtigo1»</w:t>
-            </w:r>
-            <w:r>
-              <w:rPr>
-                <w:rFonts w:ascii="Arial Narrow" w:hAnsi="Arial Narrow"/>
-                <w:noProof/>
-                <w:sz w:val="14"/>
-                <w:szCs w:val="14"/>
-              </w:rPr>
-              <w:fldChar w:fldCharType="end"/>
-            </w:r>
+            <w:fldSimple w:instr=" MERGEFIELD  EnquadramentoArtigo1  \* MERGEFORMAT ">
+              <w:r>
+                <w:rPr>
+                  <w:rFonts w:ascii="Arial Narrow" w:hAnsi="Arial Narrow"/>
+                  <w:noProof/>
+                  <w:sz w:val="14"/>
+                  <w:szCs w:val="14"/>
+                </w:rPr>
+                <w:t>«EnquadramentoArtigo1»</w:t>
+              </w:r>
+            </w:fldSimple>
           </w:p>
         </w:tc>
         <w:tc>
@@ -2731,33 +2739,17 @@
                 <w:szCs w:val="14"/>
               </w:rPr>
             </w:pPr>
-            <w:r>
-              <w:fldChar w:fldCharType="begin"/>
-            </w:r>
-            <w:r>
-              <w:instrText xml:space="preserve"> MERGEFIELD  EnquadramentoArtigoItemParagrafo1  \* MERGEFORMAT </w:instrText>
-            </w:r>
-            <w:r>
-              <w:fldChar w:fldCharType="separate"/>
-            </w:r>
-            <w:r>
-              <w:rPr>
-                <w:rFonts w:ascii="Arial Narrow" w:hAnsi="Arial Narrow"/>
-                <w:noProof/>
-                <w:sz w:val="14"/>
-                <w:szCs w:val="14"/>
-              </w:rPr>
-              <w:t>«EnquadramentoArtigoItemParagrafo1»</w:t>
-            </w:r>
-            <w:r>
-              <w:rPr>
-                <w:rFonts w:ascii="Arial Narrow" w:hAnsi="Arial Narrow"/>
-                <w:noProof/>
-                <w:sz w:val="14"/>
-                <w:szCs w:val="14"/>
-              </w:rPr>
-              <w:fldChar w:fldCharType="end"/>
-            </w:r>
+            <w:fldSimple w:instr=" MERGEFIELD  EnquadramentoArtigoItemParagrafo1  \* MERGEFORMAT ">
+              <w:r>
+                <w:rPr>
+                  <w:rFonts w:ascii="Arial Narrow" w:hAnsi="Arial Narrow"/>
+                  <w:noProof/>
+                  <w:sz w:val="14"/>
+                  <w:szCs w:val="14"/>
+                </w:rPr>
+                <w:t>«EnquadramentoArtigoItemParagrafo1»</w:t>
+              </w:r>
+            </w:fldSimple>
           </w:p>
         </w:tc>
         <w:tc>
@@ -2919,33 +2911,17 @@
                 <w:szCs w:val="14"/>
               </w:rPr>
             </w:pPr>
-            <w:r>
-              <w:fldChar w:fldCharType="begin"/>
-            </w:r>
-            <w:r>
-              <w:instrText xml:space="preserve"> MERGEFIELD  EnquadramentoArtigo2  \* MERGEFORMAT </w:instrText>
-            </w:r>
-            <w:r>
-              <w:fldChar w:fldCharType="separate"/>
-            </w:r>
-            <w:r>
-              <w:rPr>
-                <w:rFonts w:ascii="Arial Narrow" w:hAnsi="Arial Narrow"/>
-                <w:noProof/>
-                <w:sz w:val="14"/>
-                <w:szCs w:val="14"/>
-              </w:rPr>
-              <w:t>«EnquadramentoArtigo2»</w:t>
-            </w:r>
-            <w:r>
-              <w:rPr>
-                <w:rFonts w:ascii="Arial Narrow" w:hAnsi="Arial Narrow"/>
-                <w:noProof/>
-                <w:sz w:val="14"/>
-                <w:szCs w:val="14"/>
-              </w:rPr>
-              <w:fldChar w:fldCharType="end"/>
-            </w:r>
+            <w:fldSimple w:instr=" MERGEFIELD  EnquadramentoArtigo2  \* MERGEFORMAT ">
+              <w:r>
+                <w:rPr>
+                  <w:rFonts w:ascii="Arial Narrow" w:hAnsi="Arial Narrow"/>
+                  <w:noProof/>
+                  <w:sz w:val="14"/>
+                  <w:szCs w:val="14"/>
+                </w:rPr>
+                <w:t>«EnquadramentoArtigo2»</w:t>
+              </w:r>
+            </w:fldSimple>
           </w:p>
         </w:tc>
         <w:tc>
@@ -2970,33 +2946,17 @@
                 <w:szCs w:val="14"/>
               </w:rPr>
             </w:pPr>
-            <w:r>
-              <w:fldChar w:fldCharType="begin"/>
-            </w:r>
-            <w:r>
-              <w:instrText xml:space="preserve"> MERGEFIELD  EnquadramentoArtigoItemParagrafo2  \* MERGEFORMAT </w:instrText>
-            </w:r>
-            <w:r>
-              <w:fldChar w:fldCharType="separate"/>
-            </w:r>
-            <w:r>
-              <w:rPr>
-                <w:rFonts w:ascii="Arial Narrow" w:hAnsi="Arial Narrow"/>
-                <w:noProof/>
-                <w:sz w:val="14"/>
-                <w:szCs w:val="14"/>
-              </w:rPr>
-              <w:t>«EnquadramentoArtigoItemParagrafo2»</w:t>
-            </w:r>
-            <w:r>
-              <w:rPr>
-                <w:rFonts w:ascii="Arial Narrow" w:hAnsi="Arial Narrow"/>
-                <w:noProof/>
-                <w:sz w:val="14"/>
-                <w:szCs w:val="14"/>
-              </w:rPr>
-              <w:fldChar w:fldCharType="end"/>
-            </w:r>
+            <w:fldSimple w:instr=" MERGEFIELD  EnquadramentoArtigoItemParagrafo2  \* MERGEFORMAT ">
+              <w:r>
+                <w:rPr>
+                  <w:rFonts w:ascii="Arial Narrow" w:hAnsi="Arial Narrow"/>
+                  <w:noProof/>
+                  <w:sz w:val="14"/>
+                  <w:szCs w:val="14"/>
+                </w:rPr>
+                <w:t>«EnquadramentoArtigoItemParagrafo2»</w:t>
+              </w:r>
+            </w:fldSimple>
           </w:p>
         </w:tc>
         <w:tc>
@@ -3121,33 +3081,17 @@
                 <w:szCs w:val="14"/>
               </w:rPr>
             </w:pPr>
-            <w:r>
-              <w:fldChar w:fldCharType="begin"/>
-            </w:r>
-            <w:r>
-              <w:instrText xml:space="preserve"> MERGEFIELD  EnquadramentoArtigo3  \* MERGEFORMAT </w:instrText>
-            </w:r>
-            <w:r>
-              <w:fldChar w:fldCharType="separate"/>
-            </w:r>
-            <w:r>
-              <w:rPr>
-                <w:rFonts w:ascii="Arial Narrow" w:hAnsi="Arial Narrow"/>
-                <w:noProof/>
-                <w:sz w:val="14"/>
-                <w:szCs w:val="14"/>
-              </w:rPr>
-              <w:t>«EnquadramentoArtigo3»</w:t>
-            </w:r>
-            <w:r>
-              <w:rPr>
-                <w:rFonts w:ascii="Arial Narrow" w:hAnsi="Arial Narrow"/>
-                <w:noProof/>
-                <w:sz w:val="14"/>
-                <w:szCs w:val="14"/>
-              </w:rPr>
-              <w:fldChar w:fldCharType="end"/>
-            </w:r>
+            <w:fldSimple w:instr=" MERGEFIELD  EnquadramentoArtigo3  \* MERGEFORMAT ">
+              <w:r>
+                <w:rPr>
+                  <w:rFonts w:ascii="Arial Narrow" w:hAnsi="Arial Narrow"/>
+                  <w:noProof/>
+                  <w:sz w:val="14"/>
+                  <w:szCs w:val="14"/>
+                </w:rPr>
+                <w:t>«EnquadramentoArtigo3»</w:t>
+              </w:r>
+            </w:fldSimple>
           </w:p>
         </w:tc>
         <w:tc>
@@ -3172,33 +3116,17 @@
                 <w:szCs w:val="14"/>
               </w:rPr>
             </w:pPr>
-            <w:r>
-              <w:fldChar w:fldCharType="begin"/>
-            </w:r>
-            <w:r>
-              <w:instrText xml:space="preserve"> MERGEFIELD  EnquadramentoArtigoItemParagrafo3  \* MERGEFORMAT </w:instrText>
-            </w:r>
-            <w:r>
-              <w:fldChar w:fldCharType="separate"/>
-            </w:r>
-            <w:r>
-              <w:rPr>
-                <w:rFonts w:ascii="Arial Narrow" w:hAnsi="Arial Narrow"/>
-                <w:noProof/>
-                <w:sz w:val="14"/>
-                <w:szCs w:val="14"/>
-              </w:rPr>
-              <w:t>«EnquadramentoArtigoItemParagrafo3»</w:t>
-            </w:r>
-            <w:r>
-              <w:rPr>
-                <w:rFonts w:ascii="Arial Narrow" w:hAnsi="Arial Narrow"/>
-                <w:noProof/>
-                <w:sz w:val="14"/>
-                <w:szCs w:val="14"/>
-              </w:rPr>
-              <w:fldChar w:fldCharType="end"/>
-            </w:r>
+            <w:fldSimple w:instr=" MERGEFIELD  EnquadramentoArtigoItemParagrafo3  \* MERGEFORMAT ">
+              <w:r>
+                <w:rPr>
+                  <w:rFonts w:ascii="Arial Narrow" w:hAnsi="Arial Narrow"/>
+                  <w:noProof/>
+                  <w:sz w:val="14"/>
+                  <w:szCs w:val="14"/>
+                </w:rPr>
+                <w:t>«EnquadramentoArtigoItemParagrafo3»</w:t>
+              </w:r>
+            </w:fldSimple>
           </w:p>
         </w:tc>
         <w:tc>
@@ -3308,7 +3236,7 @@
       </w:tblGrid>
       <w:tr>
         <w:trPr>
-          <w:trHeight w:val="959"/>
+          <w:trHeight w:val="1201"/>
         </w:trPr>
         <w:tc>
           <w:tcPr>
@@ -3329,25 +3257,17 @@
               <w:jc w:val="center"/>
               <w:rPr>
                 <w:rFonts w:ascii="Arial Narrow" w:hAnsi="Arial Narrow"/>
-                <w:sz w:val="10"/>
-                <w:szCs w:val="10"/>
+                <w:sz w:val="14"/>
+                <w:szCs w:val="14"/>
               </w:rPr>
             </w:pPr>
             <w:r>
               <w:rPr>
                 <w:rFonts w:ascii="Arial Narrow" w:hAnsi="Arial Narrow"/>
-                <w:sz w:val="10"/>
-                <w:szCs w:val="10"/>
-              </w:rPr>
-              <w:t xml:space="preserve">(4) </w:t>
-            </w:r>
-            <w:r>
-              <w:rPr>
-                <w:rFonts w:ascii="Arial Narrow" w:hAnsi="Arial Narrow"/>
-                <w:sz w:val="10"/>
-                <w:szCs w:val="10"/>
-              </w:rPr>
-              <w:t>DESCRIÇÃO DA</w:t>
+                <w:sz w:val="14"/>
+                <w:szCs w:val="14"/>
+              </w:rPr>
+              <w:t>(4) DESCRIÇÃO DA</w:t>
             </w:r>
           </w:p>
           <w:p>
@@ -3369,18 +3289,10 @@
             <w:r>
               <w:rPr>
                 <w:rFonts w:ascii="Arial Narrow" w:hAnsi="Arial Narrow"/>
-                <w:sz w:val="10"/>
-                <w:szCs w:val="10"/>
-              </w:rPr>
-              <w:t>INFRAÇÃO</w:t>
-            </w:r>
-            <w:r>
-              <w:rPr>
-                <w:rFonts w:ascii="Arial Narrow" w:hAnsi="Arial Narrow"/>
-                <w:sz w:val="10"/>
-                <w:szCs w:val="10"/>
-              </w:rPr>
-              <w:t xml:space="preserve"> / OCORRÊNCIA</w:t>
+                <w:sz w:val="14"/>
+                <w:szCs w:val="14"/>
+              </w:rPr>
+              <w:t>INFRAÇÃO / OCORRÊNCIA</w:t>
             </w:r>
           </w:p>
         </w:tc>
@@ -3553,6 +3465,10 @@
                   <w:vAlign w:val="center"/>
                 </w:tcPr>
                 <w:bookmarkStart w:id="3" w:name="OLE_LINK3"/>
+                <w:bookmarkStart w:id="4" w:name="OLE_LINK25"/>
+                <w:bookmarkStart w:id="5" w:name="OLE_LINK26"/>
+                <w:bookmarkStart w:id="6" w:name="OLE_LINK27"/>
+                <w:bookmarkStart w:id="7" w:name="OLE_LINK28"/>
                 <w:p>
                   <w:pPr>
                     <w:keepNext/>
@@ -3721,7 +3637,7 @@
                     </w:rPr>
                     <w:t>«</w:t>
                   </w:r>
-                  <w:bookmarkStart w:id="4" w:name="OLE_LINK4"/>
+                  <w:bookmarkStart w:id="8" w:name="OLE_LINK4"/>
                   <w:r>
                     <w:rPr>
                       <w:rFonts w:ascii="Arial Narrow" w:hAnsi="Arial Narrow"/>
@@ -3731,7 +3647,7 @@
                     </w:rPr>
                     <w:t>InfrMedia</w:t>
                   </w:r>
-                  <w:bookmarkEnd w:id="4"/>
+                  <w:bookmarkEnd w:id="8"/>
                   <w:r>
                     <w:rPr>
                       <w:rFonts w:ascii="Arial Narrow" w:hAnsi="Arial Narrow"/>
@@ -4068,6 +3984,10 @@
                 </w:p>
               </w:tc>
             </w:tr>
+            <w:bookmarkEnd w:id="4"/>
+            <w:bookmarkEnd w:id="5"/>
+            <w:bookmarkEnd w:id="6"/>
+            <w:bookmarkEnd w:id="7"/>
           </w:tbl>
           <w:p>
             <w:pPr>
@@ -4313,25 +4233,25 @@
               <w:jc w:val="center"/>
               <w:rPr>
                 <w:b/>
-                <w:sz w:val="18"/>
-                <w:szCs w:val="16"/>
+                <w:sz w:val="14"/>
+                <w:szCs w:val="14"/>
               </w:rPr>
             </w:pPr>
-            <w:bookmarkStart w:id="5" w:name="OLE_LINK11"/>
-            <w:bookmarkStart w:id="6" w:name="OLE_LINK12"/>
-            <w:bookmarkStart w:id="7" w:name="OLE_LINK13"/>
-            <w:r>
-              <w:rPr>
-                <w:rFonts w:ascii="Arial Narrow" w:hAnsi="Arial Narrow"/>
-                <w:sz w:val="10"/>
-                <w:szCs w:val="10"/>
+            <w:bookmarkStart w:id="9" w:name="OLE_LINK11"/>
+            <w:bookmarkStart w:id="10" w:name="OLE_LINK12"/>
+            <w:bookmarkStart w:id="11" w:name="OLE_LINK13"/>
+            <w:r>
+              <w:rPr>
+                <w:rFonts w:ascii="Arial Narrow" w:hAnsi="Arial Narrow"/>
+                <w:sz w:val="14"/>
+                <w:szCs w:val="14"/>
               </w:rPr>
               <w:lastRenderedPageBreak/>
               <w:t>(5) PENALIDADE</w:t>
             </w:r>
-            <w:bookmarkEnd w:id="5"/>
-            <w:bookmarkEnd w:id="6"/>
-            <w:bookmarkEnd w:id="7"/>
+            <w:bookmarkEnd w:id="9"/>
+            <w:bookmarkEnd w:id="10"/>
+            <w:bookmarkEnd w:id="11"/>
           </w:p>
         </w:tc>
         <w:tc>
@@ -4537,11 +4457,11 @@
                     </w:rPr>
                     <w:t xml:space="preserve">Art.2º Item I </w:t>
                   </w:r>
-                  <w:bookmarkStart w:id="8" w:name="OLE_LINK6"/>
-                  <w:bookmarkStart w:id="9" w:name="OLE_LINK7"/>
-                  <w:bookmarkStart w:id="10" w:name="OLE_LINK8"/>
-                  <w:bookmarkStart w:id="11" w:name="OLE_LINK9"/>
-                  <w:bookmarkStart w:id="12" w:name="OLE_LINK10"/>
+                  <w:bookmarkStart w:id="12" w:name="OLE_LINK6"/>
+                  <w:bookmarkStart w:id="13" w:name="OLE_LINK7"/>
+                  <w:bookmarkStart w:id="14" w:name="OLE_LINK8"/>
+                  <w:bookmarkStart w:id="15" w:name="OLE_LINK9"/>
+                  <w:bookmarkStart w:id="16" w:name="OLE_LINK10"/>
                   <w:r>
                     <w:rPr>
                       <w:rFonts w:ascii="Arial Narrow" w:hAnsi="Arial Narrow"/>
@@ -4551,11 +4471,11 @@
                     </w:rPr>
                     <w:t>–</w:t>
                   </w:r>
-                  <w:bookmarkEnd w:id="8"/>
-                  <w:bookmarkEnd w:id="9"/>
-                  <w:bookmarkEnd w:id="10"/>
-                  <w:bookmarkEnd w:id="11"/>
                   <w:bookmarkEnd w:id="12"/>
+                  <w:bookmarkEnd w:id="13"/>
+                  <w:bookmarkEnd w:id="14"/>
+                  <w:bookmarkEnd w:id="15"/>
+                  <w:bookmarkEnd w:id="16"/>
                   <w:r>
                     <w:rPr>
                       <w:rFonts w:ascii="Arial Narrow" w:hAnsi="Arial Narrow"/>
@@ -4563,8 +4483,19 @@
                       <w:szCs w:val="14"/>
                       <w:lang w:val="en-US"/>
                     </w:rPr>
-                    <w:t xml:space="preserve"> Advertência</w:t>
-                  </w:r>
+                    <w:t xml:space="preserve"> </w:t>
+                  </w:r>
+                  <w:proofErr w:type="spellStart"/>
+                  <w:r>
+                    <w:rPr>
+                      <w:rFonts w:ascii="Arial Narrow" w:hAnsi="Arial Narrow"/>
+                      <w:sz w:val="14"/>
+                      <w:szCs w:val="14"/>
+                      <w:lang w:val="en-US"/>
+                    </w:rPr>
+                    <w:t>Advertência</w:t>
+                  </w:r>
+                  <w:proofErr w:type="spellEnd"/>
                   <w:r>
                     <w:rPr>
                       <w:rFonts w:ascii="Arial Narrow" w:hAnsi="Arial Narrow"/>
@@ -4922,8 +4853,19 @@
                       <w:szCs w:val="14"/>
                       <w:lang w:val="en-US"/>
                     </w:rPr>
-                    <w:t xml:space="preserve"> – Multa</w:t>
-                  </w:r>
+                    <w:t xml:space="preserve"> – </w:t>
+                  </w:r>
+                  <w:proofErr w:type="spellStart"/>
+                  <w:r>
+                    <w:rPr>
+                      <w:rFonts w:ascii="Arial Narrow" w:hAnsi="Arial Narrow"/>
+                      <w:sz w:val="14"/>
+                      <w:szCs w:val="14"/>
+                      <w:lang w:val="en-US"/>
+                    </w:rPr>
+                    <w:t>Multa</w:t>
+                  </w:r>
+                  <w:proofErr w:type="spellEnd"/>
                 </w:p>
               </w:tc>
               <w:tc>
@@ -5911,15 +5853,15 @@
               <w:jc w:val="center"/>
               <w:rPr>
                 <w:rFonts w:ascii="Arial Narrow" w:hAnsi="Arial Narrow"/>
-                <w:sz w:val="10"/>
-                <w:szCs w:val="10"/>
+                <w:sz w:val="14"/>
+                <w:szCs w:val="14"/>
               </w:rPr>
             </w:pPr>
             <w:r>
               <w:rPr>
                 <w:rFonts w:ascii="Arial Narrow" w:hAnsi="Arial Narrow"/>
-                <w:sz w:val="10"/>
-                <w:szCs w:val="10"/>
+                <w:sz w:val="14"/>
+                <w:szCs w:val="14"/>
               </w:rPr>
               <w:t>(6) MULTA</w:t>
             </w:r>
@@ -5988,7 +5930,7 @@
                 <w:szCs w:val="16"/>
               </w:rPr>
             </w:pPr>
-            <w:bookmarkStart w:id="13" w:name="_Hlk500792947"/>
+            <w:bookmarkStart w:id="17" w:name="_Hlk500792947"/>
           </w:p>
         </w:tc>
         <w:tc>
@@ -5997,7 +5939,6 @@
             <w:tcBorders>
               <w:bottom w:val="single" w:sz="4" w:space="0" w:color="auto"/>
             </w:tcBorders>
-            <w:vAlign w:val="center"/>
           </w:tcPr>
           <w:p>
             <w:pPr>
@@ -6213,7 +6154,7 @@
           </w:p>
         </w:tc>
       </w:tr>
-      <w:bookmarkEnd w:id="13"/>
+      <w:bookmarkEnd w:id="17"/>
       <w:tr>
         <w:trPr>
           <w:trHeight w:val="284"/>
@@ -6320,33 +6261,17 @@
                 <w:szCs w:val="16"/>
               </w:rPr>
             </w:pPr>
-            <w:r>
-              <w:fldChar w:fldCharType="begin"/>
-            </w:r>
-            <w:r>
-              <w:instrText xml:space="preserve"> MERGEFIELD  CodigoReceita  \* MERGEFORMAT </w:instrText>
-            </w:r>
-            <w:r>
-              <w:fldChar w:fldCharType="separate"/>
-            </w:r>
-            <w:r>
-              <w:rPr>
-                <w:rFonts w:ascii="Arial Narrow" w:hAnsi="Arial Narrow"/>
-                <w:noProof/>
-                <w:sz w:val="14"/>
-                <w:szCs w:val="16"/>
-              </w:rPr>
-              <w:t>«CodigoReceita»</w:t>
-            </w:r>
-            <w:r>
-              <w:rPr>
-                <w:rFonts w:ascii="Arial Narrow" w:hAnsi="Arial Narrow"/>
-                <w:noProof/>
-                <w:sz w:val="14"/>
-                <w:szCs w:val="16"/>
-              </w:rPr>
-              <w:fldChar w:fldCharType="end"/>
-            </w:r>
+            <w:fldSimple w:instr=" MERGEFIELD  CodigoReceita  \* MERGEFORMAT ">
+              <w:r>
+                <w:rPr>
+                  <w:rFonts w:ascii="Arial Narrow" w:hAnsi="Arial Narrow"/>
+                  <w:noProof/>
+                  <w:sz w:val="14"/>
+                  <w:szCs w:val="16"/>
+                </w:rPr>
+                <w:t>«CodigoReceita»</w:t>
+              </w:r>
+            </w:fldSimple>
           </w:p>
         </w:tc>
       </w:tr>
@@ -6397,19 +6322,25 @@
               <w:jc w:val="center"/>
               <w:rPr>
                 <w:b/>
-                <w:sz w:val="18"/>
-                <w:szCs w:val="16"/>
+                <w:sz w:val="14"/>
+                <w:szCs w:val="14"/>
               </w:rPr>
             </w:pPr>
-            <w:r>
-              <w:rPr>
-                <w:rFonts w:ascii="Arial Narrow" w:hAnsi="Arial Narrow"/>
-                <w:sz w:val="10"/>
-                <w:szCs w:val="10"/>
+            <w:bookmarkStart w:id="18" w:name="OLE_LINK14"/>
+            <w:bookmarkStart w:id="19" w:name="OLE_LINK15"/>
+            <w:bookmarkStart w:id="20" w:name="OLE_LINK16"/>
+            <w:r>
+              <w:rPr>
+                <w:rFonts w:ascii="Arial Narrow" w:hAnsi="Arial Narrow"/>
+                <w:sz w:val="14"/>
+                <w:szCs w:val="14"/>
               </w:rPr>
               <w:lastRenderedPageBreak/>
               <w:t>(7) APREENSÃO</w:t>
             </w:r>
+            <w:bookmarkEnd w:id="18"/>
+            <w:bookmarkEnd w:id="19"/>
+            <w:bookmarkEnd w:id="20"/>
           </w:p>
         </w:tc>
         <w:tc>
@@ -6488,33 +6419,17 @@
                 <w:szCs w:val="14"/>
               </w:rPr>
             </w:pPr>
-            <w:r>
-              <w:fldChar w:fldCharType="begin"/>
-            </w:r>
-            <w:r>
-              <w:instrText xml:space="preserve"> MERGEFIELD  DescreverApreensao  \* MERGEFORMAT </w:instrText>
-            </w:r>
-            <w:r>
-              <w:fldChar w:fldCharType="separate"/>
-            </w:r>
-            <w:r>
-              <w:rPr>
-                <w:rFonts w:ascii="Arial Narrow" w:hAnsi="Arial Narrow"/>
-                <w:noProof/>
-                <w:sz w:val="14"/>
-                <w:szCs w:val="16"/>
-              </w:rPr>
-              <w:t>«DescreverApreensao»</w:t>
-            </w:r>
-            <w:r>
-              <w:rPr>
-                <w:rFonts w:ascii="Arial Narrow" w:hAnsi="Arial Narrow"/>
-                <w:noProof/>
-                <w:sz w:val="14"/>
-                <w:szCs w:val="16"/>
-              </w:rPr>
-              <w:fldChar w:fldCharType="end"/>
-            </w:r>
+            <w:fldSimple w:instr=" MERGEFIELD  DescreverApreensao  \* MERGEFORMAT ">
+              <w:r>
+                <w:rPr>
+                  <w:rFonts w:ascii="Arial Narrow" w:hAnsi="Arial Narrow"/>
+                  <w:noProof/>
+                  <w:sz w:val="14"/>
+                  <w:szCs w:val="16"/>
+                </w:rPr>
+                <w:t>«DescreverApreensao»</w:t>
+              </w:r>
+            </w:fldSimple>
           </w:p>
         </w:tc>
       </w:tr>
@@ -6609,44 +6524,7 @@
                 <w:szCs w:val="16"/>
               </w:rPr>
             </w:pPr>
-            <w:r>
-              <w:fldChar w:fldCharType="begin"/>
-            </w:r>
-            <w:r>
-              <w:instrText xml:space="preserve"> MERGEFIELD  ValorBemProdutoArbitrado  \* MERGEFORMAT </w:instrText>
-            </w:r>
-            <w:r>
-              <w:fldChar w:fldCharType="separate"/>
-            </w:r>
-            <w:r>
-              <w:rPr>
-                <w:rFonts w:ascii="Arial Narrow" w:hAnsi="Arial Narrow"/>
-                <w:noProof/>
-                <w:sz w:val="14"/>
-                <w:szCs w:val="16"/>
-              </w:rPr>
-              <w:t>«ValorBemProdutoArbitrado»</w:t>
-            </w:r>
-            <w:r>
-              <w:rPr>
-                <w:rFonts w:ascii="Arial Narrow" w:hAnsi="Arial Narrow"/>
-                <w:noProof/>
-                <w:sz w:val="14"/>
-                <w:szCs w:val="16"/>
-              </w:rPr>
-              <w:fldChar w:fldCharType="end"/>
-            </w:r>
-            <w:bookmarkStart w:id="14" w:name="_GoBack"/>
-            <w:bookmarkEnd w:id="14"/>
-            <w:r>
-              <w:rPr>
-                <w:rFonts w:ascii="Arial Narrow" w:hAnsi="Arial Narrow"/>
-                <w:sz w:val="14"/>
-                <w:szCs w:val="16"/>
-              </w:rPr>
-              <w:t xml:space="preserve"> ( </w:t>
-            </w:r>
-            <w:fldSimple w:instr=" MERGEFIELD  ValorBemPorExtenso  \* MERGEFORMAT ">
+            <w:fldSimple w:instr=" MERGEFIELD  ValorBemProdutoArbitrado  \* MERGEFORMAT ">
               <w:r>
                 <w:rPr>
                   <w:rFonts w:ascii="Arial Narrow" w:hAnsi="Arial Narrow"/>
@@ -6654,9 +6532,63 @@
                   <w:sz w:val="14"/>
                   <w:szCs w:val="16"/>
                 </w:rPr>
-                <w:t>«ValorBemPorExtenso»</w:t>
+                <w:t>«ValorBemProdutoArbitrado»</w:t>
               </w:r>
             </w:fldSimple>
+            <w:r>
+              <w:rPr>
+                <w:rFonts w:ascii="Arial Narrow" w:hAnsi="Arial Narrow"/>
+                <w:sz w:val="14"/>
+                <w:szCs w:val="16"/>
+              </w:rPr>
+              <w:t xml:space="preserve"> </w:t>
+            </w:r>
+            <w:proofErr w:type="gramStart"/>
+            <w:r>
+              <w:rPr>
+                <w:rFonts w:ascii="Arial Narrow" w:hAnsi="Arial Narrow"/>
+                <w:sz w:val="14"/>
+                <w:szCs w:val="16"/>
+              </w:rPr>
+              <w:t xml:space="preserve">( </w:t>
+            </w:r>
+            <w:r>
+              <w:fldChar w:fldCharType="begin"/>
+            </w:r>
+            <w:r>
+              <w:instrText xml:space="preserve"> MERGEFIELD  ValorBemPorExtenso  \* MERGEFORMAT </w:instrText>
+            </w:r>
+            <w:r>
+              <w:fldChar w:fldCharType="separate"/>
+            </w:r>
+            <w:r>
+              <w:rPr>
+                <w:rFonts w:ascii="Arial Narrow" w:hAnsi="Arial Narrow"/>
+                <w:noProof/>
+                <w:sz w:val="14"/>
+                <w:szCs w:val="16"/>
+              </w:rPr>
+              <w:t>«</w:t>
+            </w:r>
+            <w:proofErr w:type="gramEnd"/>
+            <w:r>
+              <w:rPr>
+                <w:rFonts w:ascii="Arial Narrow" w:hAnsi="Arial Narrow"/>
+                <w:noProof/>
+                <w:sz w:val="14"/>
+                <w:szCs w:val="16"/>
+              </w:rPr>
+              <w:t>ValorBemPorExtenso»</w:t>
+            </w:r>
+            <w:r>
+              <w:rPr>
+                <w:rFonts w:ascii="Arial Narrow" w:hAnsi="Arial Narrow"/>
+                <w:noProof/>
+                <w:sz w:val="14"/>
+                <w:szCs w:val="16"/>
+              </w:rPr>
+              <w:fldChar w:fldCharType="end"/>
+            </w:r>
             <w:r>
               <w:rPr>
                 <w:rFonts w:ascii="Arial Narrow" w:hAnsi="Arial Narrow"/>
@@ -6717,9 +6649,9 @@
                 <w:szCs w:val="14"/>
               </w:rPr>
             </w:pPr>
-            <w:bookmarkStart w:id="15" w:name="OLE_LINK17"/>
-            <w:bookmarkStart w:id="16" w:name="OLE_LINK19"/>
-            <w:bookmarkStart w:id="17" w:name="OLE_LINK20"/>
+            <w:bookmarkStart w:id="21" w:name="OLE_LINK17"/>
+            <w:bookmarkStart w:id="22" w:name="OLE_LINK19"/>
+            <w:bookmarkStart w:id="23" w:name="OLE_LINK20"/>
             <w:r>
               <w:rPr>
                 <w:rFonts w:ascii="Arial Narrow" w:hAnsi="Arial Narrow"/>
@@ -6739,11 +6671,11 @@
               <w:t>.3 Nome Do Depositário:</w:t>
             </w:r>
           </w:p>
-          <w:bookmarkStart w:id="18" w:name="OLE_LINK18"/>
-          <w:bookmarkStart w:id="19" w:name="OLE_LINK24"/>
-          <w:bookmarkEnd w:id="15"/>
-          <w:bookmarkEnd w:id="16"/>
-          <w:bookmarkEnd w:id="17"/>
+          <w:bookmarkStart w:id="24" w:name="OLE_LINK18"/>
+          <w:bookmarkStart w:id="25" w:name="OLE_LINK24"/>
+          <w:bookmarkEnd w:id="21"/>
+          <w:bookmarkEnd w:id="22"/>
+          <w:bookmarkEnd w:id="23"/>
           <w:p>
             <w:pPr>
               <w:keepNext/>
@@ -6785,8 +6717,8 @@
               </w:rPr>
               <w:fldChar w:fldCharType="end"/>
             </w:r>
-            <w:bookmarkEnd w:id="18"/>
-            <w:bookmarkEnd w:id="19"/>
+            <w:bookmarkEnd w:id="24"/>
+            <w:bookmarkEnd w:id="25"/>
           </w:p>
         </w:tc>
         <w:tc>
@@ -6836,17 +6768,33 @@
                 <w:szCs w:val="14"/>
               </w:rPr>
             </w:pPr>
-            <w:fldSimple w:instr=" MERGEFIELD  DepositarioCPF \* MERGEFORMAT ">
-              <w:r>
-                <w:rPr>
-                  <w:rFonts w:ascii="Arial Narrow" w:hAnsi="Arial Narrow"/>
-                  <w:noProof/>
-                  <w:sz w:val="14"/>
-                  <w:szCs w:val="16"/>
-                </w:rPr>
-                <w:t>«DepositarioCPF»</w:t>
-              </w:r>
-            </w:fldSimple>
+            <w:r>
+              <w:fldChar w:fldCharType="begin"/>
+            </w:r>
+            <w:r>
+              <w:instrText xml:space="preserve"> MERGEFIELD  DepositarioCPF \* MERGEFORMAT </w:instrText>
+            </w:r>
+            <w:r>
+              <w:fldChar w:fldCharType="separate"/>
+            </w:r>
+            <w:r>
+              <w:rPr>
+                <w:rFonts w:ascii="Arial Narrow" w:hAnsi="Arial Narrow"/>
+                <w:noProof/>
+                <w:sz w:val="14"/>
+                <w:szCs w:val="16"/>
+              </w:rPr>
+              <w:t>«DepositarioCPF»</w:t>
+            </w:r>
+            <w:r>
+              <w:rPr>
+                <w:rFonts w:ascii="Arial Narrow" w:hAnsi="Arial Narrow"/>
+                <w:noProof/>
+                <w:sz w:val="14"/>
+                <w:szCs w:val="16"/>
+              </w:rPr>
+              <w:fldChar w:fldCharType="end"/>
+            </w:r>
           </w:p>
         </w:tc>
       </w:tr>
@@ -6898,9 +6846,9 @@
                 <w:szCs w:val="14"/>
               </w:rPr>
             </w:pPr>
-            <w:bookmarkStart w:id="20" w:name="OLE_LINK21"/>
-            <w:bookmarkStart w:id="21" w:name="OLE_LINK22"/>
-            <w:bookmarkStart w:id="22" w:name="OLE_LINK23"/>
+            <w:bookmarkStart w:id="26" w:name="OLE_LINK21"/>
+            <w:bookmarkStart w:id="27" w:name="OLE_LINK22"/>
+            <w:bookmarkStart w:id="28" w:name="OLE_LINK23"/>
             <w:r>
               <w:rPr>
                 <w:rFonts w:ascii="Arial Narrow" w:hAnsi="Arial Narrow"/>
@@ -6920,9 +6868,9 @@
               <w:t>.5 Endereço/Localização Do Depósito:</w:t>
             </w:r>
           </w:p>
-          <w:bookmarkEnd w:id="20"/>
-          <w:bookmarkEnd w:id="21"/>
-          <w:bookmarkEnd w:id="22"/>
+          <w:bookmarkEnd w:id="26"/>
+          <w:bookmarkEnd w:id="27"/>
+          <w:bookmarkEnd w:id="28"/>
           <w:p>
             <w:pPr>
               <w:keepNext/>
@@ -6980,23 +6928,39 @@
               </w:rPr>
               <w:t xml:space="preserve"> </w:t>
             </w:r>
-            <w:fldSimple w:instr=" MERGEFIELD  DepositarioBairro  \* MERGEFORMAT ">
-              <w:r>
-                <w:rPr>
-                  <w:rFonts w:ascii="Arial Narrow" w:hAnsi="Arial Narrow"/>
-                  <w:noProof/>
-                  <w:sz w:val="14"/>
-                  <w:szCs w:val="16"/>
-                </w:rPr>
-                <w:t>«DepositarioBairro»</w:t>
-              </w:r>
-            </w:fldSimple>
-            <w:r>
-              <w:rPr>
-                <w:rFonts w:ascii="Arial Narrow" w:hAnsi="Arial Narrow"/>
+            <w:r>
+              <w:fldChar w:fldCharType="begin"/>
+            </w:r>
+            <w:r>
+              <w:instrText xml:space="preserve"> MERGEFIELD  DepositarioBairro  \* MERGEFORMAT </w:instrText>
+            </w:r>
+            <w:r>
+              <w:fldChar w:fldCharType="separate"/>
+            </w:r>
+            <w:r>
+              <w:rPr>
+                <w:rFonts w:ascii="Arial Narrow" w:hAnsi="Arial Narrow"/>
+                <w:noProof/>
                 <w:sz w:val="14"/>
                 <w:szCs w:val="16"/>
               </w:rPr>
+              <w:t>«DepositarioBairro»</w:t>
+            </w:r>
+            <w:r>
+              <w:rPr>
+                <w:rFonts w:ascii="Arial Narrow" w:hAnsi="Arial Narrow"/>
+                <w:noProof/>
+                <w:sz w:val="14"/>
+                <w:szCs w:val="16"/>
+              </w:rPr>
+              <w:fldChar w:fldCharType="end"/>
+            </w:r>
+            <w:r>
+              <w:rPr>
+                <w:rFonts w:ascii="Arial Narrow" w:hAnsi="Arial Narrow"/>
+                <w:sz w:val="14"/>
+                <w:szCs w:val="16"/>
+              </w:rPr>
               <w:t>,</w:t>
             </w:r>
             <w:r>
@@ -7007,23 +6971,39 @@
               </w:rPr>
               <w:t xml:space="preserve"> </w:t>
             </w:r>
-            <w:fldSimple w:instr=" MERGEFIELD  DepositarioDistrito  \* MERGEFORMAT ">
-              <w:r>
-                <w:rPr>
-                  <w:rFonts w:ascii="Arial Narrow" w:hAnsi="Arial Narrow"/>
-                  <w:noProof/>
-                  <w:sz w:val="14"/>
-                  <w:szCs w:val="16"/>
-                </w:rPr>
-                <w:t>«DepositarioDistrito»</w:t>
-              </w:r>
-            </w:fldSimple>
-            <w:r>
-              <w:rPr>
-                <w:rFonts w:ascii="Arial Narrow" w:hAnsi="Arial Narrow"/>
+            <w:r>
+              <w:fldChar w:fldCharType="begin"/>
+            </w:r>
+            <w:r>
+              <w:instrText xml:space="preserve"> MERGEFIELD  DepositarioDistrito  \* MERGEFORMAT </w:instrText>
+            </w:r>
+            <w:r>
+              <w:fldChar w:fldCharType="separate"/>
+            </w:r>
+            <w:r>
+              <w:rPr>
+                <w:rFonts w:ascii="Arial Narrow" w:hAnsi="Arial Narrow"/>
+                <w:noProof/>
                 <w:sz w:val="14"/>
                 <w:szCs w:val="16"/>
               </w:rPr>
+              <w:t>«DepositarioDistrito»</w:t>
+            </w:r>
+            <w:r>
+              <w:rPr>
+                <w:rFonts w:ascii="Arial Narrow" w:hAnsi="Arial Narrow"/>
+                <w:noProof/>
+                <w:sz w:val="14"/>
+                <w:szCs w:val="16"/>
+              </w:rPr>
+              <w:fldChar w:fldCharType="end"/>
+            </w:r>
+            <w:r>
+              <w:rPr>
+                <w:rFonts w:ascii="Arial Narrow" w:hAnsi="Arial Narrow"/>
+                <w:sz w:val="14"/>
+                <w:szCs w:val="16"/>
+              </w:rPr>
               <w:t>,</w:t>
             </w:r>
             <w:r>
@@ -7034,23 +7014,39 @@
               </w:rPr>
               <w:t xml:space="preserve"> </w:t>
             </w:r>
-            <w:fldSimple w:instr=" MERGEFIELD  DepositarioMunicipio  \* MERGEFORMAT ">
-              <w:r>
-                <w:rPr>
-                  <w:rFonts w:ascii="Arial Narrow" w:hAnsi="Arial Narrow"/>
-                  <w:noProof/>
-                  <w:sz w:val="14"/>
-                  <w:szCs w:val="16"/>
-                </w:rPr>
-                <w:t>«DepositarioMunicipio»</w:t>
-              </w:r>
-            </w:fldSimple>
-            <w:r>
-              <w:rPr>
-                <w:rFonts w:ascii="Arial Narrow" w:hAnsi="Arial Narrow"/>
+            <w:r>
+              <w:fldChar w:fldCharType="begin"/>
+            </w:r>
+            <w:r>
+              <w:instrText xml:space="preserve"> MERGEFIELD  DepositarioMunicipio  \* MERGEFORMAT </w:instrText>
+            </w:r>
+            <w:r>
+              <w:fldChar w:fldCharType="separate"/>
+            </w:r>
+            <w:r>
+              <w:rPr>
+                <w:rFonts w:ascii="Arial Narrow" w:hAnsi="Arial Narrow"/>
+                <w:noProof/>
                 <w:sz w:val="14"/>
                 <w:szCs w:val="16"/>
               </w:rPr>
+              <w:t>«DepositarioMunicipio»</w:t>
+            </w:r>
+            <w:r>
+              <w:rPr>
+                <w:rFonts w:ascii="Arial Narrow" w:hAnsi="Arial Narrow"/>
+                <w:noProof/>
+                <w:sz w:val="14"/>
+                <w:szCs w:val="16"/>
+              </w:rPr>
+              <w:fldChar w:fldCharType="end"/>
+            </w:r>
+            <w:r>
+              <w:rPr>
+                <w:rFonts w:ascii="Arial Narrow" w:hAnsi="Arial Narrow"/>
+                <w:sz w:val="14"/>
+                <w:szCs w:val="16"/>
+              </w:rPr>
               <w:t xml:space="preserve"> </w:t>
             </w:r>
             <w:r>
@@ -7061,17 +7057,33 @@
               </w:rPr>
               <w:t xml:space="preserve">- </w:t>
             </w:r>
-            <w:fldSimple w:instr=" MERGEFIELD  DepositarioUF  \* MERGEFORMAT ">
-              <w:r>
-                <w:rPr>
-                  <w:rFonts w:ascii="Arial Narrow" w:hAnsi="Arial Narrow"/>
-                  <w:noProof/>
-                  <w:sz w:val="14"/>
-                  <w:szCs w:val="16"/>
-                </w:rPr>
-                <w:t>«DepositarioUF»</w:t>
-              </w:r>
-            </w:fldSimple>
+            <w:r>
+              <w:fldChar w:fldCharType="begin"/>
+            </w:r>
+            <w:r>
+              <w:instrText xml:space="preserve"> MERGEFIELD  DepositarioUF  \* MERGEFORMAT </w:instrText>
+            </w:r>
+            <w:r>
+              <w:fldChar w:fldCharType="separate"/>
+            </w:r>
+            <w:r>
+              <w:rPr>
+                <w:rFonts w:ascii="Arial Narrow" w:hAnsi="Arial Narrow"/>
+                <w:noProof/>
+                <w:sz w:val="14"/>
+                <w:szCs w:val="16"/>
+              </w:rPr>
+              <w:t>«DepositarioUF»</w:t>
+            </w:r>
+            <w:r>
+              <w:rPr>
+                <w:rFonts w:ascii="Arial Narrow" w:hAnsi="Arial Narrow"/>
+                <w:noProof/>
+                <w:sz w:val="14"/>
+                <w:szCs w:val="16"/>
+              </w:rPr>
+              <w:fldChar w:fldCharType="end"/>
+            </w:r>
           </w:p>
         </w:tc>
       </w:tr>
@@ -7161,17 +7173,33 @@
                 <w:szCs w:val="14"/>
               </w:rPr>
             </w:pPr>
-            <w:fldSimple w:instr=" MERGEFIELD  ApreensaoLacres \* MERGEFORMAT ">
-              <w:r>
-                <w:rPr>
-                  <w:rFonts w:ascii="Arial Narrow" w:hAnsi="Arial Narrow"/>
-                  <w:noProof/>
-                  <w:sz w:val="14"/>
-                  <w:szCs w:val="16"/>
-                </w:rPr>
-                <w:t>«ApreensaoLacres»</w:t>
-              </w:r>
-            </w:fldSimple>
+            <w:r>
+              <w:fldChar w:fldCharType="begin"/>
+            </w:r>
+            <w:r>
+              <w:instrText xml:space="preserve"> MERGEFIELD  ApreensaoLacres \* MERGEFORMAT </w:instrText>
+            </w:r>
+            <w:r>
+              <w:fldChar w:fldCharType="separate"/>
+            </w:r>
+            <w:r>
+              <w:rPr>
+                <w:rFonts w:ascii="Arial Narrow" w:hAnsi="Arial Narrow"/>
+                <w:noProof/>
+                <w:sz w:val="14"/>
+                <w:szCs w:val="16"/>
+              </w:rPr>
+              <w:t>«ApreensaoLacres»</w:t>
+            </w:r>
+            <w:r>
+              <w:rPr>
+                <w:rFonts w:ascii="Arial Narrow" w:hAnsi="Arial Narrow"/>
+                <w:noProof/>
+                <w:sz w:val="14"/>
+                <w:szCs w:val="16"/>
+              </w:rPr>
+              <w:fldChar w:fldCharType="end"/>
+            </w:r>
           </w:p>
         </w:tc>
         <w:tc>
@@ -7229,16 +7257,15 @@
         <w:tblStyle w:val="Tabelacomgrade"/>
         <w:tblW w:w="9498" w:type="dxa"/>
         <w:tblInd w:w="108" w:type="dxa"/>
+        <w:tblLayout w:type="fixed"/>
         <w:tblLook w:val="04A0" w:firstRow="1" w:lastRow="0" w:firstColumn="1" w:lastColumn="0" w:noHBand="0" w:noVBand="1"/>
       </w:tblPr>
       <w:tblGrid>
         <w:gridCol w:w="709"/>
-        <w:gridCol w:w="8789"/>
+        <w:gridCol w:w="1077"/>
+        <w:gridCol w:w="7712"/>
       </w:tblGrid>
       <w:tr>
-        <w:trPr>
-          <w:trHeight w:val="170"/>
-        </w:trPr>
         <w:tc>
           <w:tcPr>
             <w:tcW w:w="709" w:type="dxa"/>
@@ -7264,39 +7291,54 @@
             <w:r>
               <w:rPr>
                 <w:rFonts w:ascii="Arial Narrow" w:hAnsi="Arial Narrow"/>
-                <w:sz w:val="16"/>
-                <w:szCs w:val="16"/>
-              </w:rPr>
-              <w:t>DESCRIÇÃO DO EMBARGO/ INTERDIÇÃO</w:t>
+                <w:sz w:val="14"/>
+                <w:szCs w:val="14"/>
+              </w:rPr>
+              <w:t>(8</w:t>
+            </w:r>
+            <w:r>
+              <w:rPr>
+                <w:rFonts w:ascii="Arial Narrow" w:hAnsi="Arial Narrow"/>
+                <w:sz w:val="14"/>
+                <w:szCs w:val="14"/>
+              </w:rPr>
+              <w:t xml:space="preserve">) </w:t>
+            </w:r>
+            <w:r>
+              <w:rPr>
+                <w:rFonts w:ascii="Arial Narrow" w:hAnsi="Arial Narrow"/>
+                <w:sz w:val="14"/>
+                <w:szCs w:val="14"/>
+              </w:rPr>
+              <w:t>INTERDIÇÃO / EMBARGO</w:t>
             </w:r>
           </w:p>
         </w:tc>
         <w:tc>
           <w:tcPr>
-            <w:tcW w:w="8789" w:type="dxa"/>
+            <w:tcW w:w="1077" w:type="dxa"/>
             <w:tcBorders>
-              <w:bottom w:val="nil"/>
+              <w:right w:val="nil"/>
             </w:tcBorders>
-            <w:vAlign w:val="bottom"/>
+            <w:tcMar>
+              <w:right w:w="28" w:type="dxa"/>
+            </w:tcMar>
           </w:tcPr>
           <w:p>
             <w:pPr>
-              <w:pStyle w:val="PargrafodaLista"/>
               <w:keepNext/>
-              <w:numPr>
-                <w:ilvl w:val="0"/>
-                <w:numId w:val="31"/>
-              </w:numPr>
               <w:tabs>
                 <w:tab w:val="left" w:pos="7755"/>
               </w:tabs>
-              <w:ind w:left="170" w:hanging="170"/>
-              <w:rPr>
-                <w:rFonts w:ascii="Arial Narrow" w:hAnsi="Arial Narrow"/>
+              <w:spacing w:after="120" w:line="360" w:lineRule="auto"/>
+              <w:rPr>
+                <w:rFonts w:ascii="Arial Narrow" w:hAnsi="Arial Narrow"/>
+                <w:color w:val="595959" w:themeColor="text1" w:themeTint="A6"/>
                 <w:sz w:val="14"/>
                 <w:szCs w:val="14"/>
               </w:rPr>
             </w:pPr>
+            <w:proofErr w:type="gramStart"/>
             <w:r>
               <w:rPr>
                 <w:rFonts w:ascii="Arial Narrow" w:hAnsi="Arial Narrow"/>
@@ -7304,20 +7346,634 @@
                 <w:sz w:val="14"/>
                 <w:szCs w:val="14"/>
               </w:rPr>
-              <w:t>NESTE ATO FICA EMBARGADA E INTERDITADA A ÁREA, OBRA, ESTABELECIMENTO, ETC.</w:t>
-            </w:r>
+              <w:t>8.1 Neste</w:t>
+            </w:r>
+            <w:proofErr w:type="gramEnd"/>
+            <w:r>
+              <w:rPr>
+                <w:rFonts w:ascii="Arial Narrow" w:hAnsi="Arial Narrow"/>
+                <w:color w:val="595959" w:themeColor="text1" w:themeTint="A6"/>
+                <w:sz w:val="14"/>
+                <w:szCs w:val="14"/>
+              </w:rPr>
+              <w:t xml:space="preserve"> ato fica</w:t>
+            </w:r>
+          </w:p>
+        </w:tc>
+        <w:tc>
+          <w:tcPr>
+            <w:tcW w:w="7655" w:type="dxa"/>
+            <w:tcBorders>
+              <w:left w:val="nil"/>
+            </w:tcBorders>
+          </w:tcPr>
+          <w:tbl>
+            <w:tblPr>
+              <w:tblStyle w:val="Tabelacomgrade"/>
+              <w:tblW w:w="0" w:type="auto"/>
+              <w:tblLayout w:type="fixed"/>
+              <w:tblLook w:val="0600" w:firstRow="0" w:lastRow="0" w:firstColumn="0" w:lastColumn="0" w:noHBand="1" w:noVBand="1"/>
+            </w:tblPr>
+            <w:tblGrid>
+              <w:gridCol w:w="284"/>
+              <w:gridCol w:w="1157"/>
+              <w:gridCol w:w="284"/>
+              <w:gridCol w:w="1037"/>
+              <w:gridCol w:w="284"/>
+              <w:gridCol w:w="1275"/>
+              <w:gridCol w:w="284"/>
+              <w:gridCol w:w="1661"/>
+            </w:tblGrid>
+            <w:tr>
+              <w:tc>
+                <w:tcPr>
+                  <w:tcW w:w="284" w:type="dxa"/>
+                  <w:tcBorders>
+                    <w:top w:val="single" w:sz="4" w:space="0" w:color="auto"/>
+                    <w:left w:val="single" w:sz="4" w:space="0" w:color="auto"/>
+                    <w:bottom w:val="single" w:sz="4" w:space="0" w:color="auto"/>
+                    <w:right w:val="single" w:sz="4" w:space="0" w:color="auto"/>
+                  </w:tcBorders>
+                  <w:vAlign w:val="center"/>
+                </w:tcPr>
+                <w:p>
+                  <w:pPr>
+                    <w:keepNext/>
+                    <w:tabs>
+                      <w:tab w:val="left" w:pos="7755"/>
+                    </w:tabs>
+                    <w:spacing w:line="360" w:lineRule="auto"/>
+                    <w:jc w:val="center"/>
+                    <w:rPr>
+                      <w:rFonts w:ascii="Arial Narrow" w:hAnsi="Arial Narrow"/>
+                      <w:sz w:val="14"/>
+                      <w:szCs w:val="14"/>
+                    </w:rPr>
+                  </w:pPr>
+                  <w:r>
+                    <w:rPr>
+                      <w:rFonts w:ascii="Arial Narrow" w:hAnsi="Arial Narrow"/>
+                      <w:sz w:val="14"/>
+                      <w:szCs w:val="14"/>
+                    </w:rPr>
+                    <w:fldChar w:fldCharType="begin"/>
+                  </w:r>
+                  <w:r>
+                    <w:rPr>
+                      <w:rFonts w:ascii="Arial Narrow" w:hAnsi="Arial Narrow"/>
+                      <w:sz w:val="14"/>
+                      <w:szCs w:val="14"/>
+                    </w:rPr>
+                    <w:instrText xml:space="preserve"> MERGEFIELD  </w:instrText>
+                  </w:r>
+                  <w:r>
+                    <w:rPr>
+                      <w:rFonts w:ascii="Arial Narrow" w:hAnsi="Arial Narrow"/>
+                      <w:noProof/>
+                      <w:sz w:val="14"/>
+                      <w:szCs w:val="14"/>
+                    </w:rPr>
+                    <w:instrText>IsInterditado</w:instrText>
+                  </w:r>
+                  <w:r>
+                    <w:rPr>
+                      <w:rFonts w:ascii="Arial Narrow" w:hAnsi="Arial Narrow"/>
+                      <w:sz w:val="14"/>
+                      <w:szCs w:val="14"/>
+                    </w:rPr>
+                    <w:instrText xml:space="preserve">  \* MERGEFORMAT </w:instrText>
+                  </w:r>
+                  <w:r>
+                    <w:rPr>
+                      <w:rFonts w:ascii="Arial Narrow" w:hAnsi="Arial Narrow"/>
+                      <w:sz w:val="14"/>
+                      <w:szCs w:val="14"/>
+                    </w:rPr>
+                    <w:fldChar w:fldCharType="separate"/>
+                  </w:r>
+                  <w:r>
+                    <w:rPr>
+                      <w:rFonts w:ascii="Arial Narrow" w:hAnsi="Arial Narrow"/>
+                      <w:noProof/>
+                      <w:sz w:val="14"/>
+                      <w:szCs w:val="14"/>
+                    </w:rPr>
+                    <w:t>«</w:t>
+                  </w:r>
+                  <w:bookmarkStart w:id="29" w:name="OLE_LINK29"/>
+                  <w:bookmarkStart w:id="30" w:name="OLE_LINK30"/>
+                  <w:r>
+                    <w:rPr>
+                      <w:rFonts w:ascii="Arial Narrow" w:hAnsi="Arial Narrow"/>
+                      <w:noProof/>
+                      <w:sz w:val="14"/>
+                      <w:szCs w:val="14"/>
+                    </w:rPr>
+                    <w:t>IsInterditado</w:t>
+                  </w:r>
+                  <w:bookmarkEnd w:id="29"/>
+                  <w:bookmarkEnd w:id="30"/>
+                  <w:r>
+                    <w:rPr>
+                      <w:rFonts w:ascii="Arial Narrow" w:hAnsi="Arial Narrow"/>
+                      <w:noProof/>
+                      <w:sz w:val="14"/>
+                      <w:szCs w:val="14"/>
+                    </w:rPr>
+                    <w:t>»</w:t>
+                  </w:r>
+                  <w:r>
+                    <w:rPr>
+                      <w:rFonts w:ascii="Arial Narrow" w:hAnsi="Arial Narrow"/>
+                      <w:noProof/>
+                      <w:sz w:val="14"/>
+                      <w:szCs w:val="14"/>
+                    </w:rPr>
+                    <w:fldChar w:fldCharType="end"/>
+                  </w:r>
+                </w:p>
+              </w:tc>
+              <w:tc>
+                <w:tcPr>
+                  <w:tcW w:w="1157" w:type="dxa"/>
+                  <w:tcBorders>
+                    <w:top w:val="nil"/>
+                    <w:left w:val="single" w:sz="4" w:space="0" w:color="auto"/>
+                    <w:bottom w:val="nil"/>
+                    <w:right w:val="single" w:sz="4" w:space="0" w:color="auto"/>
+                  </w:tcBorders>
+                  <w:vAlign w:val="center"/>
+                </w:tcPr>
+                <w:p>
+                  <w:pPr>
+                    <w:keepNext/>
+                    <w:tabs>
+                      <w:tab w:val="left" w:pos="7755"/>
+                    </w:tabs>
+                    <w:spacing w:line="360" w:lineRule="auto"/>
+                    <w:rPr>
+                      <w:rFonts w:ascii="Arial Narrow" w:hAnsi="Arial Narrow"/>
+                      <w:sz w:val="14"/>
+                      <w:szCs w:val="14"/>
+                    </w:rPr>
+                  </w:pPr>
+                  <w:r>
+                    <w:rPr>
+                      <w:rFonts w:ascii="Arial Narrow" w:hAnsi="Arial Narrow"/>
+                      <w:sz w:val="14"/>
+                      <w:szCs w:val="14"/>
+                    </w:rPr>
+                    <w:t>Interditado (a)</w:t>
+                  </w:r>
+                </w:p>
+              </w:tc>
+              <w:tc>
+                <w:tcPr>
+                  <w:tcW w:w="284" w:type="dxa"/>
+                  <w:tcBorders>
+                    <w:top w:val="single" w:sz="4" w:space="0" w:color="auto"/>
+                    <w:left w:val="single" w:sz="4" w:space="0" w:color="auto"/>
+                    <w:bottom w:val="single" w:sz="4" w:space="0" w:color="auto"/>
+                    <w:right w:val="single" w:sz="4" w:space="0" w:color="auto"/>
+                  </w:tcBorders>
+                  <w:vAlign w:val="center"/>
+                </w:tcPr>
+                <w:p>
+                  <w:pPr>
+                    <w:keepNext/>
+                    <w:tabs>
+                      <w:tab w:val="left" w:pos="7755"/>
+                    </w:tabs>
+                    <w:spacing w:line="360" w:lineRule="auto"/>
+                    <w:jc w:val="center"/>
+                    <w:rPr>
+                      <w:rFonts w:ascii="Arial Narrow" w:hAnsi="Arial Narrow"/>
+                      <w:sz w:val="14"/>
+                      <w:szCs w:val="14"/>
+                    </w:rPr>
+                  </w:pPr>
+                  <w:r>
+                    <w:rPr>
+                      <w:rFonts w:ascii="Arial Narrow" w:hAnsi="Arial Narrow"/>
+                      <w:sz w:val="14"/>
+                      <w:szCs w:val="14"/>
+                    </w:rPr>
+                    <w:fldChar w:fldCharType="begin"/>
+                  </w:r>
+                  <w:r>
+                    <w:rPr>
+                      <w:rFonts w:ascii="Arial Narrow" w:hAnsi="Arial Narrow"/>
+                      <w:sz w:val="14"/>
+                      <w:szCs w:val="14"/>
+                    </w:rPr>
+                    <w:instrText xml:space="preserve"> MERGEFIELD  </w:instrText>
+                  </w:r>
+                  <w:r>
+                    <w:rPr>
+                      <w:rFonts w:ascii="Arial Narrow" w:hAnsi="Arial Narrow"/>
+                      <w:noProof/>
+                      <w:sz w:val="14"/>
+                      <w:szCs w:val="14"/>
+                    </w:rPr>
+                    <w:instrText>IsEmbargado</w:instrText>
+                  </w:r>
+                  <w:r>
+                    <w:rPr>
+                      <w:rFonts w:ascii="Arial Narrow" w:hAnsi="Arial Narrow"/>
+                      <w:sz w:val="14"/>
+                      <w:szCs w:val="14"/>
+                    </w:rPr>
+                    <w:instrText xml:space="preserve">  \* MERGEFORMAT </w:instrText>
+                  </w:r>
+                  <w:r>
+                    <w:rPr>
+                      <w:rFonts w:ascii="Arial Narrow" w:hAnsi="Arial Narrow"/>
+                      <w:sz w:val="14"/>
+                      <w:szCs w:val="14"/>
+                    </w:rPr>
+                    <w:fldChar w:fldCharType="separate"/>
+                  </w:r>
+                  <w:r>
+                    <w:rPr>
+                      <w:rFonts w:ascii="Arial Narrow" w:hAnsi="Arial Narrow"/>
+                      <w:noProof/>
+                      <w:sz w:val="14"/>
+                      <w:szCs w:val="14"/>
+                    </w:rPr>
+                    <w:t>«</w:t>
+                  </w:r>
+                  <w:bookmarkStart w:id="31" w:name="OLE_LINK31"/>
+                  <w:r>
+                    <w:rPr>
+                      <w:rFonts w:ascii="Arial Narrow" w:hAnsi="Arial Narrow"/>
+                      <w:noProof/>
+                      <w:sz w:val="14"/>
+                      <w:szCs w:val="14"/>
+                    </w:rPr>
+                    <w:t>IsEmbargado</w:t>
+                  </w:r>
+                  <w:bookmarkEnd w:id="31"/>
+                  <w:r>
+                    <w:rPr>
+                      <w:rFonts w:ascii="Arial Narrow" w:hAnsi="Arial Narrow"/>
+                      <w:noProof/>
+                      <w:sz w:val="14"/>
+                      <w:szCs w:val="14"/>
+                    </w:rPr>
+                    <w:t>»</w:t>
+                  </w:r>
+                  <w:r>
+                    <w:rPr>
+                      <w:rFonts w:ascii="Arial Narrow" w:hAnsi="Arial Narrow"/>
+                      <w:noProof/>
+                      <w:sz w:val="14"/>
+                      <w:szCs w:val="14"/>
+                    </w:rPr>
+                    <w:fldChar w:fldCharType="end"/>
+                  </w:r>
+                </w:p>
+              </w:tc>
+              <w:tc>
+                <w:tcPr>
+                  <w:tcW w:w="1037" w:type="dxa"/>
+                  <w:tcBorders>
+                    <w:top w:val="nil"/>
+                    <w:left w:val="single" w:sz="4" w:space="0" w:color="auto"/>
+                    <w:bottom w:val="nil"/>
+                    <w:right w:val="single" w:sz="4" w:space="0" w:color="auto"/>
+                  </w:tcBorders>
+                  <w:vAlign w:val="center"/>
+                </w:tcPr>
+                <w:p>
+                  <w:pPr>
+                    <w:keepNext/>
+                    <w:tabs>
+                      <w:tab w:val="left" w:pos="7755"/>
+                    </w:tabs>
+                    <w:spacing w:line="360" w:lineRule="auto"/>
+                    <w:rPr>
+                      <w:rFonts w:ascii="Arial Narrow" w:hAnsi="Arial Narrow"/>
+                      <w:sz w:val="14"/>
+                      <w:szCs w:val="14"/>
+                    </w:rPr>
+                  </w:pPr>
+                  <w:r>
+                    <w:rPr>
+                      <w:rFonts w:ascii="Arial Narrow" w:hAnsi="Arial Narrow"/>
+                      <w:sz w:val="14"/>
+                      <w:szCs w:val="14"/>
+                    </w:rPr>
+                    <w:t>Embargado (a)</w:t>
+                  </w:r>
+                </w:p>
+              </w:tc>
+              <w:tc>
+                <w:tcPr>
+                  <w:tcW w:w="284" w:type="dxa"/>
+                  <w:tcBorders>
+                    <w:top w:val="single" w:sz="4" w:space="0" w:color="auto"/>
+                    <w:left w:val="single" w:sz="4" w:space="0" w:color="auto"/>
+                    <w:bottom w:val="single" w:sz="4" w:space="0" w:color="auto"/>
+                    <w:right w:val="single" w:sz="4" w:space="0" w:color="auto"/>
+                  </w:tcBorders>
+                  <w:vAlign w:val="center"/>
+                </w:tcPr>
+                <w:p>
+                  <w:pPr>
+                    <w:keepNext/>
+                    <w:tabs>
+                      <w:tab w:val="left" w:pos="7755"/>
+                    </w:tabs>
+                    <w:spacing w:line="360" w:lineRule="auto"/>
+                    <w:jc w:val="center"/>
+                    <w:rPr>
+                      <w:rFonts w:ascii="Arial Narrow" w:hAnsi="Arial Narrow"/>
+                      <w:sz w:val="14"/>
+                      <w:szCs w:val="14"/>
+                    </w:rPr>
+                  </w:pPr>
+                  <w:r>
+                    <w:rPr>
+                      <w:rFonts w:ascii="Arial Narrow" w:hAnsi="Arial Narrow"/>
+                      <w:sz w:val="14"/>
+                      <w:szCs w:val="14"/>
+                    </w:rPr>
+                    <w:fldChar w:fldCharType="begin"/>
+                  </w:r>
+                  <w:r>
+                    <w:rPr>
+                      <w:rFonts w:ascii="Arial Narrow" w:hAnsi="Arial Narrow"/>
+                      <w:sz w:val="14"/>
+                      <w:szCs w:val="14"/>
+                    </w:rPr>
+                    <w:instrText xml:space="preserve"> MERGEFIELD  </w:instrText>
+                  </w:r>
+                  <w:r>
+                    <w:rPr>
+                      <w:rFonts w:ascii="Arial Narrow" w:hAnsi="Arial Narrow"/>
+                      <w:sz w:val="14"/>
+                      <w:szCs w:val="14"/>
+                    </w:rPr>
+                    <w:instrText>IsDesinterditado</w:instrText>
+                  </w:r>
+                  <w:r>
+                    <w:rPr>
+                      <w:rFonts w:ascii="Arial Narrow" w:hAnsi="Arial Narrow"/>
+                      <w:sz w:val="14"/>
+                      <w:szCs w:val="14"/>
+                    </w:rPr>
+                    <w:instrText xml:space="preserve">  \* MERGEFORMAT </w:instrText>
+                  </w:r>
+                  <w:r>
+                    <w:rPr>
+                      <w:rFonts w:ascii="Arial Narrow" w:hAnsi="Arial Narrow"/>
+                      <w:sz w:val="14"/>
+                      <w:szCs w:val="14"/>
+                    </w:rPr>
+                    <w:fldChar w:fldCharType="separate"/>
+                  </w:r>
+                  <w:r>
+                    <w:rPr>
+                      <w:rFonts w:ascii="Arial Narrow" w:hAnsi="Arial Narrow"/>
+                      <w:noProof/>
+                      <w:sz w:val="14"/>
+                      <w:szCs w:val="14"/>
+                    </w:rPr>
+                    <w:t>«</w:t>
+                  </w:r>
+                  <w:r>
+                    <w:rPr>
+                      <w:rFonts w:ascii="Arial Narrow" w:hAnsi="Arial Narrow"/>
+                      <w:noProof/>
+                      <w:sz w:val="14"/>
+                      <w:szCs w:val="14"/>
+                    </w:rPr>
+                    <w:t>IsDesinterditado</w:t>
+                  </w:r>
+                  <w:r>
+                    <w:rPr>
+                      <w:rFonts w:ascii="Arial Narrow" w:hAnsi="Arial Narrow"/>
+                      <w:noProof/>
+                      <w:sz w:val="14"/>
+                      <w:szCs w:val="14"/>
+                    </w:rPr>
+                    <w:t>»</w:t>
+                  </w:r>
+                  <w:r>
+                    <w:rPr>
+                      <w:rFonts w:ascii="Arial Narrow" w:hAnsi="Arial Narrow"/>
+                      <w:noProof/>
+                      <w:sz w:val="14"/>
+                      <w:szCs w:val="14"/>
+                    </w:rPr>
+                    <w:fldChar w:fldCharType="end"/>
+                  </w:r>
+                </w:p>
+              </w:tc>
+              <w:tc>
+                <w:tcPr>
+                  <w:tcW w:w="1275" w:type="dxa"/>
+                  <w:tcBorders>
+                    <w:top w:val="nil"/>
+                    <w:left w:val="single" w:sz="4" w:space="0" w:color="auto"/>
+                    <w:bottom w:val="nil"/>
+                    <w:right w:val="single" w:sz="4" w:space="0" w:color="auto"/>
+                  </w:tcBorders>
+                  <w:vAlign w:val="center"/>
+                </w:tcPr>
+                <w:p>
+                  <w:pPr>
+                    <w:keepNext/>
+                    <w:tabs>
+                      <w:tab w:val="left" w:pos="7755"/>
+                    </w:tabs>
+                    <w:spacing w:line="360" w:lineRule="auto"/>
+                    <w:rPr>
+                      <w:rFonts w:ascii="Arial Narrow" w:hAnsi="Arial Narrow"/>
+                      <w:sz w:val="14"/>
+                      <w:szCs w:val="14"/>
+                    </w:rPr>
+                  </w:pPr>
+                  <w:r>
+                    <w:rPr>
+                      <w:rFonts w:ascii="Arial Narrow" w:hAnsi="Arial Narrow"/>
+                      <w:sz w:val="14"/>
+                      <w:szCs w:val="14"/>
+                    </w:rPr>
+                    <w:t>Desinterditado (a)</w:t>
+                  </w:r>
+                </w:p>
+              </w:tc>
+              <w:tc>
+                <w:tcPr>
+                  <w:tcW w:w="284" w:type="dxa"/>
+                  <w:tcBorders>
+                    <w:top w:val="single" w:sz="4" w:space="0" w:color="auto"/>
+                    <w:left w:val="single" w:sz="4" w:space="0" w:color="auto"/>
+                    <w:bottom w:val="single" w:sz="4" w:space="0" w:color="auto"/>
+                    <w:right w:val="single" w:sz="4" w:space="0" w:color="auto"/>
+                  </w:tcBorders>
+                  <w:vAlign w:val="center"/>
+                </w:tcPr>
+                <w:p>
+                  <w:pPr>
+                    <w:keepNext/>
+                    <w:tabs>
+                      <w:tab w:val="left" w:pos="7755"/>
+                    </w:tabs>
+                    <w:spacing w:line="360" w:lineRule="auto"/>
+                    <w:jc w:val="center"/>
+                    <w:rPr>
+                      <w:rFonts w:ascii="Arial Narrow" w:hAnsi="Arial Narrow"/>
+                      <w:sz w:val="14"/>
+                      <w:szCs w:val="14"/>
+                    </w:rPr>
+                  </w:pPr>
+                  <w:r>
+                    <w:rPr>
+                      <w:rFonts w:ascii="Arial Narrow" w:hAnsi="Arial Narrow"/>
+                      <w:sz w:val="14"/>
+                      <w:szCs w:val="14"/>
+                    </w:rPr>
+                    <w:fldChar w:fldCharType="begin"/>
+                  </w:r>
+                  <w:r>
+                    <w:rPr>
+                      <w:rFonts w:ascii="Arial Narrow" w:hAnsi="Arial Narrow"/>
+                      <w:sz w:val="14"/>
+                      <w:szCs w:val="14"/>
+                    </w:rPr>
+                    <w:instrText xml:space="preserve"> MERGEFIELD  </w:instrText>
+                  </w:r>
+                  <w:r>
+                    <w:rPr>
+                      <w:rFonts w:ascii="Arial Narrow" w:hAnsi="Arial Narrow"/>
+                      <w:noProof/>
+                      <w:sz w:val="14"/>
+                      <w:szCs w:val="14"/>
+                    </w:rPr>
+                    <w:instrText>IsDesembargado</w:instrText>
+                  </w:r>
+                  <w:r>
+                    <w:rPr>
+                      <w:rFonts w:ascii="Arial Narrow" w:hAnsi="Arial Narrow"/>
+                      <w:sz w:val="14"/>
+                      <w:szCs w:val="14"/>
+                    </w:rPr>
+                    <w:instrText xml:space="preserve">  \* MERGEFORMAT </w:instrText>
+                  </w:r>
+                  <w:r>
+                    <w:rPr>
+                      <w:rFonts w:ascii="Arial Narrow" w:hAnsi="Arial Narrow"/>
+                      <w:sz w:val="14"/>
+                      <w:szCs w:val="14"/>
+                    </w:rPr>
+                    <w:fldChar w:fldCharType="separate"/>
+                  </w:r>
+                  <w:r>
+                    <w:rPr>
+                      <w:rFonts w:ascii="Arial Narrow" w:hAnsi="Arial Narrow"/>
+                      <w:noProof/>
+                      <w:sz w:val="14"/>
+                      <w:szCs w:val="14"/>
+                    </w:rPr>
+                    <w:t>«</w:t>
+                  </w:r>
+                  <w:bookmarkStart w:id="32" w:name="OLE_LINK32"/>
+                  <w:bookmarkStart w:id="33" w:name="OLE_LINK33"/>
+                  <w:r>
+                    <w:rPr>
+                      <w:rFonts w:ascii="Arial Narrow" w:hAnsi="Arial Narrow"/>
+                      <w:noProof/>
+                      <w:sz w:val="14"/>
+                      <w:szCs w:val="14"/>
+                    </w:rPr>
+                    <w:t>IsDesembargado</w:t>
+                  </w:r>
+                  <w:bookmarkEnd w:id="32"/>
+                  <w:bookmarkEnd w:id="33"/>
+                  <w:r>
+                    <w:rPr>
+                      <w:rFonts w:ascii="Arial Narrow" w:hAnsi="Arial Narrow"/>
+                      <w:noProof/>
+                      <w:sz w:val="14"/>
+                      <w:szCs w:val="14"/>
+                    </w:rPr>
+                    <w:t>»</w:t>
+                  </w:r>
+                  <w:r>
+                    <w:rPr>
+                      <w:rFonts w:ascii="Arial Narrow" w:hAnsi="Arial Narrow"/>
+                      <w:noProof/>
+                      <w:sz w:val="14"/>
+                      <w:szCs w:val="14"/>
+                    </w:rPr>
+                    <w:fldChar w:fldCharType="end"/>
+                  </w:r>
+                </w:p>
+              </w:tc>
+              <w:tc>
+                <w:tcPr>
+                  <w:tcW w:w="1661" w:type="dxa"/>
+                  <w:tcBorders>
+                    <w:top w:val="nil"/>
+                    <w:left w:val="single" w:sz="4" w:space="0" w:color="auto"/>
+                    <w:bottom w:val="nil"/>
+                    <w:right w:val="nil"/>
+                  </w:tcBorders>
+                  <w:vAlign w:val="center"/>
+                </w:tcPr>
+                <w:p>
+                  <w:pPr>
+                    <w:keepNext/>
+                    <w:tabs>
+                      <w:tab w:val="left" w:pos="7755"/>
+                    </w:tabs>
+                    <w:spacing w:line="360" w:lineRule="auto"/>
+                    <w:rPr>
+                      <w:rFonts w:ascii="Arial Narrow" w:hAnsi="Arial Narrow"/>
+                      <w:sz w:val="14"/>
+                      <w:szCs w:val="14"/>
+                    </w:rPr>
+                  </w:pPr>
+                  <w:r>
+                    <w:rPr>
+                      <w:rFonts w:ascii="Arial Narrow" w:hAnsi="Arial Narrow"/>
+                      <w:sz w:val="14"/>
+                      <w:szCs w:val="14"/>
+                    </w:rPr>
+                    <w:t>Desembargado (a)</w:t>
+                  </w:r>
+                </w:p>
+              </w:tc>
+            </w:tr>
+          </w:tbl>
+          <w:p>
+            <w:pPr>
+              <w:keepNext/>
+              <w:tabs>
+                <w:tab w:val="left" w:pos="7755"/>
+              </w:tabs>
+              <w:spacing w:after="120" w:line="360" w:lineRule="auto"/>
+              <w:rPr>
+                <w:rFonts w:ascii="Arial Narrow" w:hAnsi="Arial Narrow"/>
+                <w:sz w:val="14"/>
+                <w:szCs w:val="14"/>
+              </w:rPr>
+            </w:pPr>
           </w:p>
         </w:tc>
       </w:tr>
       <w:tr>
         <w:trPr>
-          <w:trHeight w:val="1036"/>
+          <w:trHeight w:val="1091"/>
         </w:trPr>
         <w:tc>
           <w:tcPr>
             <w:tcW w:w="709" w:type="dxa"/>
             <w:vMerge/>
             <w:shd w:val="clear" w:color="auto" w:fill="D9D9D9" w:themeFill="background1" w:themeFillShade="D9"/>
+            <w:textDirection w:val="btLr"/>
             <w:vAlign w:val="center"/>
           </w:tcPr>
           <w:p>
@@ -7329,8 +7985,9 @@
               <w:ind w:right="-1"/>
               <w:jc w:val="center"/>
               <w:rPr>
-                <w:sz w:val="18"/>
-                <w:szCs w:val="16"/>
+                <w:rFonts w:ascii="Arial Narrow" w:hAnsi="Arial Narrow"/>
+                <w:sz w:val="14"/>
+                <w:szCs w:val="14"/>
               </w:rPr>
             </w:pPr>
           </w:p>
@@ -7338,10 +7995,7 @@
         <w:tc>
           <w:tcPr>
             <w:tcW w:w="8789" w:type="dxa"/>
-            <w:tcBorders>
-              <w:top w:val="nil"/>
-              <w:bottom w:val="single" w:sz="4" w:space="0" w:color="auto"/>
-            </w:tcBorders>
+            <w:gridSpan w:val="2"/>
           </w:tcPr>
           <w:p>
             <w:pPr>
@@ -7349,24 +8003,15 @@
               <w:tabs>
                 <w:tab w:val="left" w:pos="7755"/>
               </w:tabs>
-              <w:spacing w:after="120"/>
-              <w:rPr>
-                <w:rFonts w:ascii="Arial Narrow" w:hAnsi="Arial Narrow"/>
-                <w:color w:val="595959" w:themeColor="text1" w:themeTint="A6"/>
-                <w:sz w:val="14"/>
-                <w:szCs w:val="14"/>
+              <w:spacing w:after="120" w:line="360" w:lineRule="auto"/>
+              <w:rPr>
+                <w:rFonts w:ascii="Arial Narrow" w:hAnsi="Arial Narrow"/>
+                <w:noProof/>
+                <w:sz w:val="14"/>
+                <w:szCs w:val="16"/>
               </w:rPr>
             </w:pPr>
             <w:r>
-              <w:rPr>
-                <w:rFonts w:ascii="Arial Narrow" w:hAnsi="Arial Narrow"/>
-                <w:color w:val="595959" w:themeColor="text1" w:themeTint="A6"/>
-                <w:sz w:val="14"/>
-                <w:szCs w:val="14"/>
-              </w:rPr>
-              <w:t xml:space="preserve">DESCREVER: </w:t>
-            </w:r>
-            <w:r>
               <w:fldChar w:fldCharType="begin"/>
             </w:r>
             <w:r>
@@ -7393,14 +8038,8 @@
               </w:rPr>
               <w:fldChar w:fldCharType="end"/>
             </w:r>
-            <w:r>
-              <w:rPr>
-                <w:rFonts w:ascii="Arial Narrow" w:hAnsi="Arial Narrow"/>
-                <w:sz w:val="14"/>
-                <w:szCs w:val="16"/>
-              </w:rPr>
-              <w:t xml:space="preserve"> </w:t>
-            </w:r>
+            <w:bookmarkStart w:id="34" w:name="_GoBack"/>
+            <w:bookmarkEnd w:id="34"/>
           </w:p>
         </w:tc>
       </w:tr>
@@ -7633,35 +8272,18 @@
               </w:rPr>
               <w:t xml:space="preserve"> </w:t>
             </w:r>
-            <w:r>
-              <w:fldChar w:fldCharType="begin"/>
-            </w:r>
-            <w:r>
-              <w:instrText xml:space="preserve"> MERGEFIELD  NomeUsuarioCadastro  \* MERGEFORMAT </w:instrText>
-            </w:r>
-            <w:r>
-              <w:fldChar w:fldCharType="separate"/>
-            </w:r>
-            <w:r>
-              <w:rPr>
-                <w:rFonts w:ascii="Arial Narrow" w:hAnsi="Arial Narrow"/>
-                <w:noProof/>
-                <w:color w:val="000000" w:themeColor="text1"/>
-                <w:sz w:val="14"/>
-                <w:szCs w:val="16"/>
-              </w:rPr>
-              <w:t>«NomeUsuarioCadastro»</w:t>
-            </w:r>
-            <w:r>
-              <w:rPr>
-                <w:rFonts w:ascii="Arial Narrow" w:hAnsi="Arial Narrow"/>
-                <w:noProof/>
-                <w:color w:val="000000" w:themeColor="text1"/>
-                <w:sz w:val="14"/>
-                <w:szCs w:val="16"/>
-              </w:rPr>
-              <w:fldChar w:fldCharType="end"/>
-            </w:r>
+            <w:fldSimple w:instr=" MERGEFIELD  NomeUsuarioCadastro  \* MERGEFORMAT ">
+              <w:r>
+                <w:rPr>
+                  <w:rFonts w:ascii="Arial Narrow" w:hAnsi="Arial Narrow"/>
+                  <w:noProof/>
+                  <w:color w:val="000000" w:themeColor="text1"/>
+                  <w:sz w:val="14"/>
+                  <w:szCs w:val="16"/>
+                </w:rPr>
+                <w:t>«NomeUsuarioCadastro»</w:t>
+              </w:r>
+            </w:fldSimple>
           </w:p>
         </w:tc>
         <w:tc>
@@ -7710,35 +8332,18 @@
               </w:rPr>
               <w:t xml:space="preserve"> </w:t>
             </w:r>
-            <w:r>
-              <w:fldChar w:fldCharType="begin"/>
-            </w:r>
-            <w:r>
-              <w:instrText xml:space="preserve"> MERGEFIELD  ResponsavelEmpNomeRazaoSocial  \* MERGEFORMAT </w:instrText>
-            </w:r>
-            <w:r>
-              <w:fldChar w:fldCharType="separate"/>
-            </w:r>
-            <w:r>
-              <w:rPr>
-                <w:rFonts w:ascii="Arial Narrow" w:hAnsi="Arial Narrow"/>
-                <w:noProof/>
-                <w:color w:val="000000" w:themeColor="text1"/>
-                <w:sz w:val="14"/>
-                <w:szCs w:val="16"/>
-              </w:rPr>
-              <w:t>«ResponsavelEmpNomeRazaoSocial»</w:t>
-            </w:r>
-            <w:r>
-              <w:rPr>
-                <w:rFonts w:ascii="Arial Narrow" w:hAnsi="Arial Narrow"/>
-                <w:noProof/>
-                <w:color w:val="000000" w:themeColor="text1"/>
-                <w:sz w:val="14"/>
-                <w:szCs w:val="16"/>
-              </w:rPr>
-              <w:fldChar w:fldCharType="end"/>
-            </w:r>
+            <w:fldSimple w:instr=" MERGEFIELD  ResponsavelEmpNomeRazaoSocial  \* MERGEFORMAT ">
+              <w:r>
+                <w:rPr>
+                  <w:rFonts w:ascii="Arial Narrow" w:hAnsi="Arial Narrow"/>
+                  <w:noProof/>
+                  <w:color w:val="000000" w:themeColor="text1"/>
+                  <w:sz w:val="14"/>
+                  <w:szCs w:val="16"/>
+                </w:rPr>
+                <w:t>«ResponsavelEmpNomeRazaoSocial»</w:t>
+              </w:r>
+            </w:fldSimple>
           </w:p>
         </w:tc>
       </w:tr>
@@ -7933,35 +8538,18 @@
               </w:rPr>
               <w:t xml:space="preserve"> </w:t>
             </w:r>
-            <w:r>
-              <w:fldChar w:fldCharType="begin"/>
-            </w:r>
-            <w:r>
-              <w:instrText xml:space="preserve"> MERGEFIELD  ResponsavelEmpCPFCNPJ  \* MERGEFORMAT </w:instrText>
-            </w:r>
-            <w:r>
-              <w:fldChar w:fldCharType="separate"/>
-            </w:r>
-            <w:r>
-              <w:rPr>
-                <w:rFonts w:ascii="Arial Narrow" w:hAnsi="Arial Narrow"/>
-                <w:noProof/>
-                <w:color w:val="000000" w:themeColor="text1"/>
-                <w:sz w:val="14"/>
-                <w:szCs w:val="16"/>
-              </w:rPr>
-              <w:t>«ResponsavelEmpCPFCNPJ»</w:t>
-            </w:r>
-            <w:r>
-              <w:rPr>
-                <w:rFonts w:ascii="Arial Narrow" w:hAnsi="Arial Narrow"/>
-                <w:noProof/>
-                <w:color w:val="000000" w:themeColor="text1"/>
-                <w:sz w:val="14"/>
-                <w:szCs w:val="16"/>
-              </w:rPr>
-              <w:fldChar w:fldCharType="end"/>
-            </w:r>
+            <w:fldSimple w:instr=" MERGEFIELD  ResponsavelEmpCPFCNPJ  \* MERGEFORMAT ">
+              <w:r>
+                <w:rPr>
+                  <w:rFonts w:ascii="Arial Narrow" w:hAnsi="Arial Narrow"/>
+                  <w:noProof/>
+                  <w:color w:val="000000" w:themeColor="text1"/>
+                  <w:sz w:val="14"/>
+                  <w:szCs w:val="16"/>
+                </w:rPr>
+                <w:t>«ResponsavelEmpCPFCNPJ»</w:t>
+              </w:r>
+            </w:fldSimple>
           </w:p>
         </w:tc>
       </w:tr>
@@ -8245,35 +8833,18 @@
               </w:rPr>
               <w:t xml:space="preserve"> </w:t>
             </w:r>
-            <w:r>
-              <w:fldChar w:fldCharType="begin"/>
-            </w:r>
-            <w:r>
-              <w:instrText xml:space="preserve"> MERGEFIELD  TestemunhaNome1  \* MERGEFORMAT </w:instrText>
-            </w:r>
-            <w:r>
-              <w:fldChar w:fldCharType="separate"/>
-            </w:r>
-            <w:r>
-              <w:rPr>
-                <w:rFonts w:ascii="Arial Narrow" w:hAnsi="Arial Narrow"/>
-                <w:noProof/>
-                <w:color w:val="000000" w:themeColor="text1"/>
-                <w:sz w:val="14"/>
-                <w:szCs w:val="16"/>
-              </w:rPr>
-              <w:t>«TestemunhaNome1»</w:t>
-            </w:r>
-            <w:r>
-              <w:rPr>
-                <w:rFonts w:ascii="Arial Narrow" w:hAnsi="Arial Narrow"/>
-                <w:noProof/>
-                <w:color w:val="000000" w:themeColor="text1"/>
-                <w:sz w:val="14"/>
-                <w:szCs w:val="16"/>
-              </w:rPr>
-              <w:fldChar w:fldCharType="end"/>
-            </w:r>
+            <w:fldSimple w:instr=" MERGEFIELD  TestemunhaNome1  \* MERGEFORMAT ">
+              <w:r>
+                <w:rPr>
+                  <w:rFonts w:ascii="Arial Narrow" w:hAnsi="Arial Narrow"/>
+                  <w:noProof/>
+                  <w:color w:val="000000" w:themeColor="text1"/>
+                  <w:sz w:val="14"/>
+                  <w:szCs w:val="16"/>
+                </w:rPr>
+                <w:t>«TestemunhaNome1»</w:t>
+              </w:r>
+            </w:fldSimple>
           </w:p>
         </w:tc>
         <w:tc>
@@ -8313,33 +8884,17 @@
               </w:rPr>
               <w:t xml:space="preserve">  </w:t>
             </w:r>
-            <w:r>
-              <w:fldChar w:fldCharType="begin"/>
-            </w:r>
-            <w:r>
-              <w:instrText xml:space="preserve"> MERGEFIELD  TestemunhaNome2  \* MERGEFORMAT </w:instrText>
-            </w:r>
-            <w:r>
-              <w:fldChar w:fldCharType="separate"/>
-            </w:r>
-            <w:r>
-              <w:rPr>
-                <w:rFonts w:ascii="Arial Narrow" w:hAnsi="Arial Narrow"/>
-                <w:noProof/>
-                <w:sz w:val="14"/>
-                <w:szCs w:val="16"/>
-              </w:rPr>
-              <w:t>«TestemunhaNome2»</w:t>
-            </w:r>
-            <w:r>
-              <w:rPr>
-                <w:rFonts w:ascii="Arial Narrow" w:hAnsi="Arial Narrow"/>
-                <w:noProof/>
-                <w:sz w:val="14"/>
-                <w:szCs w:val="16"/>
-              </w:rPr>
-              <w:fldChar w:fldCharType="end"/>
-            </w:r>
+            <w:fldSimple w:instr=" MERGEFIELD  TestemunhaNome2  \* MERGEFORMAT ">
+              <w:r>
+                <w:rPr>
+                  <w:rFonts w:ascii="Arial Narrow" w:hAnsi="Arial Narrow"/>
+                  <w:noProof/>
+                  <w:sz w:val="14"/>
+                  <w:szCs w:val="16"/>
+                </w:rPr>
+                <w:t>«TestemunhaNome2»</w:t>
+              </w:r>
+            </w:fldSimple>
           </w:p>
         </w:tc>
       </w:tr>
@@ -8410,33 +8965,17 @@
               </w:rPr>
               <w:t xml:space="preserve"> </w:t>
             </w:r>
-            <w:r>
-              <w:fldChar w:fldCharType="begin"/>
-            </w:r>
-            <w:r>
-              <w:instrText xml:space="preserve"> MERGEFIELD  TestemunhaEnd1  \* MERGEFORMAT </w:instrText>
-            </w:r>
-            <w:r>
-              <w:fldChar w:fldCharType="separate"/>
-            </w:r>
-            <w:r>
-              <w:rPr>
-                <w:rFonts w:ascii="Arial Narrow" w:hAnsi="Arial Narrow"/>
-                <w:noProof/>
-                <w:sz w:val="12"/>
-                <w:szCs w:val="12"/>
-              </w:rPr>
-              <w:t>«TestemunhaEnd1»</w:t>
-            </w:r>
-            <w:r>
-              <w:rPr>
-                <w:rFonts w:ascii="Arial Narrow" w:hAnsi="Arial Narrow"/>
-                <w:noProof/>
-                <w:sz w:val="12"/>
-                <w:szCs w:val="12"/>
-              </w:rPr>
-              <w:fldChar w:fldCharType="end"/>
-            </w:r>
+            <w:fldSimple w:instr=" MERGEFIELD  TestemunhaEnd1  \* MERGEFORMAT ">
+              <w:r>
+                <w:rPr>
+                  <w:rFonts w:ascii="Arial Narrow" w:hAnsi="Arial Narrow"/>
+                  <w:noProof/>
+                  <w:sz w:val="12"/>
+                  <w:szCs w:val="12"/>
+                </w:rPr>
+                <w:t>«TestemunhaEnd1»</w:t>
+              </w:r>
+            </w:fldSimple>
           </w:p>
         </w:tc>
         <w:tc>
@@ -8477,33 +9016,17 @@
               </w:rPr>
               <w:t xml:space="preserve"> </w:t>
             </w:r>
-            <w:r>
-              <w:fldChar w:fldCharType="begin"/>
-            </w:r>
-            <w:r>
-              <w:instrText xml:space="preserve"> MERGEFIELD  TestemunhaEnd2  \* MERGEFORMAT </w:instrText>
-            </w:r>
-            <w:r>
-              <w:fldChar w:fldCharType="separate"/>
-            </w:r>
-            <w:r>
-              <w:rPr>
-                <w:rFonts w:ascii="Arial Narrow" w:hAnsi="Arial Narrow"/>
-                <w:noProof/>
-                <w:sz w:val="12"/>
-                <w:szCs w:val="12"/>
-              </w:rPr>
-              <w:t>«TestemunhaEnd2»</w:t>
-            </w:r>
-            <w:r>
-              <w:rPr>
-                <w:rFonts w:ascii="Arial Narrow" w:hAnsi="Arial Narrow"/>
-                <w:noProof/>
-                <w:sz w:val="12"/>
-                <w:szCs w:val="12"/>
-              </w:rPr>
-              <w:fldChar w:fldCharType="end"/>
-            </w:r>
+            <w:fldSimple w:instr=" MERGEFIELD  TestemunhaEnd2  \* MERGEFORMAT ">
+              <w:r>
+                <w:rPr>
+                  <w:rFonts w:ascii="Arial Narrow" w:hAnsi="Arial Narrow"/>
+                  <w:noProof/>
+                  <w:sz w:val="12"/>
+                  <w:szCs w:val="12"/>
+                </w:rPr>
+                <w:t>«TestemunhaEnd2»</w:t>
+              </w:r>
+            </w:fldSimple>
           </w:p>
         </w:tc>
       </w:tr>
@@ -8638,31 +9161,16 @@
           <w:szCs w:val="6"/>
         </w:rPr>
       </w:pPr>
-      <w:r>
-        <w:fldChar w:fldCharType="begin"/>
-      </w:r>
-      <w:r>
-        <w:instrText xml:space="preserve"> MERGEFIELD  TableEnd:Documento  \* MERGEFORMAT </w:instrText>
-      </w:r>
-      <w:r>
-        <w:fldChar w:fldCharType="separate"/>
-      </w:r>
-      <w:r>
-        <w:rPr>
-          <w:noProof/>
-          <w:sz w:val="6"/>
-          <w:szCs w:val="6"/>
-        </w:rPr>
-        <w:t>«TableEnd:Documento»</w:t>
-      </w:r>
-      <w:r>
-        <w:rPr>
-          <w:noProof/>
-          <w:sz w:val="6"/>
-          <w:szCs w:val="6"/>
-        </w:rPr>
-        <w:fldChar w:fldCharType="end"/>
-      </w:r>
+      <w:fldSimple w:instr=" MERGEFIELD  TableEnd:Documento  \* MERGEFORMAT ">
+        <w:r>
+          <w:rPr>
+            <w:noProof/>
+            <w:sz w:val="6"/>
+            <w:szCs w:val="6"/>
+          </w:rPr>
+          <w:t>«TableEnd:Documento»</w:t>
+        </w:r>
+      </w:fldSimple>
     </w:p>
     <w:sectPr>
       <w:headerReference w:type="even" r:id="rId7"/>
@@ -8754,35 +9262,18 @@
               <w:szCs w:val="16"/>
             </w:rPr>
           </w:pPr>
-          <w:r>
-            <w:fldChar w:fldCharType="begin"/>
-          </w:r>
-          <w:r>
-            <w:instrText xml:space="preserve"> MERGEFIELD  image:LogoSimlam  \* MERGEFORMAT </w:instrText>
-          </w:r>
-          <w:r>
-            <w:fldChar w:fldCharType="separate"/>
-          </w:r>
-          <w:r>
-            <w:rPr>
-              <w:rFonts w:ascii="Arial" w:hAnsi="Arial" w:cs="Arial"/>
-              <w:noProof/>
-              <w:color w:val="595959"/>
-              <w:sz w:val="16"/>
-              <w:szCs w:val="16"/>
-            </w:rPr>
-            <w:t>«image:LogoSimlam»</w:t>
-          </w:r>
-          <w:r>
-            <w:rPr>
-              <w:rFonts w:ascii="Arial" w:hAnsi="Arial" w:cs="Arial"/>
-              <w:noProof/>
-              <w:color w:val="595959"/>
-              <w:sz w:val="16"/>
-              <w:szCs w:val="16"/>
-            </w:rPr>
-            <w:fldChar w:fldCharType="end"/>
-          </w:r>
+          <w:fldSimple w:instr=" MERGEFIELD  image:LogoSimlam  \* MERGEFORMAT ">
+            <w:r>
+              <w:rPr>
+                <w:rFonts w:ascii="Arial" w:hAnsi="Arial" w:cs="Arial"/>
+                <w:noProof/>
+                <w:color w:val="595959"/>
+                <w:sz w:val="16"/>
+                <w:szCs w:val="16"/>
+              </w:rPr>
+              <w:t>«image:LogoSimlam»</w:t>
+            </w:r>
+          </w:fldSimple>
         </w:p>
       </w:tc>
       <w:tc>
@@ -8802,122 +9293,54 @@
               <w:szCs w:val="16"/>
             </w:rPr>
           </w:pPr>
-          <w:r>
-            <w:fldChar w:fldCharType="begin"/>
-          </w:r>
-          <w:r>
-            <w:instrText xml:space="preserve"> MERGEFIELD  OrgaoEndereco  \* MERGEFORMAT </w:instrText>
-          </w:r>
-          <w:r>
-            <w:fldChar w:fldCharType="separate"/>
-          </w:r>
-          <w:r>
-            <w:rPr>
-              <w:rFonts w:ascii="Arial" w:hAnsi="Arial" w:cs="Arial"/>
-              <w:noProof/>
-              <w:color w:val="595959"/>
-              <w:sz w:val="14"/>
-              <w:szCs w:val="16"/>
-            </w:rPr>
-            <w:t>«OrgaoEndereco»</w:t>
-          </w:r>
-          <w:r>
-            <w:rPr>
-              <w:rFonts w:ascii="Arial" w:hAnsi="Arial" w:cs="Arial"/>
-              <w:noProof/>
-              <w:color w:val="595959"/>
-              <w:sz w:val="14"/>
-              <w:szCs w:val="16"/>
-            </w:rPr>
-            <w:fldChar w:fldCharType="end"/>
-          </w:r>
-          <w:r>
-            <w:fldChar w:fldCharType="begin"/>
-          </w:r>
-          <w:r>
-            <w:instrText xml:space="preserve"> MERGEFIELD  OrgaoMunicipio  \* MERGEFORMAT </w:instrText>
-          </w:r>
-          <w:r>
-            <w:fldChar w:fldCharType="separate"/>
-          </w:r>
-          <w:r>
-            <w:rPr>
-              <w:rFonts w:ascii="Arial" w:hAnsi="Arial" w:cs="Arial"/>
-              <w:noProof/>
-              <w:color w:val="595959"/>
-              <w:sz w:val="14"/>
-              <w:szCs w:val="16"/>
-            </w:rPr>
-            <w:t>«OrgaoMunicipio»</w:t>
-          </w:r>
-          <w:r>
-            <w:rPr>
-              <w:rFonts w:ascii="Arial" w:hAnsi="Arial" w:cs="Arial"/>
-              <w:noProof/>
-              <w:color w:val="595959"/>
-              <w:sz w:val="14"/>
-              <w:szCs w:val="16"/>
-            </w:rPr>
-            <w:fldChar w:fldCharType="end"/>
-          </w:r>
-          <w:r>
-            <w:fldChar w:fldCharType="begin"/>
-          </w:r>
-          <w:r>
-            <w:instrText xml:space="preserve"> MERGEFIELD  OrgaoUF  \* MERGEFORMAT </w:instrText>
-          </w:r>
-          <w:r>
-            <w:fldChar w:fldCharType="separate"/>
-          </w:r>
-          <w:r>
-            <w:rPr>
-              <w:rFonts w:ascii="Arial" w:hAnsi="Arial" w:cs="Arial"/>
-              <w:noProof/>
-              <w:color w:val="595959"/>
-              <w:sz w:val="14"/>
-              <w:szCs w:val="16"/>
-            </w:rPr>
-            <w:t>«OrgaoUF»</w:t>
-          </w:r>
-          <w:r>
-            <w:rPr>
-              <w:rFonts w:ascii="Arial" w:hAnsi="Arial" w:cs="Arial"/>
-              <w:noProof/>
-              <w:color w:val="595959"/>
-              <w:sz w:val="14"/>
-              <w:szCs w:val="16"/>
-            </w:rPr>
-            <w:fldChar w:fldCharType="end"/>
-          </w:r>
-          <w:r>
-            <w:fldChar w:fldCharType="begin"/>
-          </w:r>
-          <w:r>
-            <w:instrText xml:space="preserve"> MERGEFIELD  OrgaoCep  \* MERGEFORMAT </w:instrText>
-          </w:r>
-          <w:r>
-            <w:fldChar w:fldCharType="separate"/>
-          </w:r>
-          <w:r>
-            <w:rPr>
-              <w:rFonts w:ascii="Arial" w:hAnsi="Arial" w:cs="Arial"/>
-              <w:noProof/>
-              <w:color w:val="595959"/>
-              <w:sz w:val="14"/>
-              <w:szCs w:val="16"/>
-            </w:rPr>
-            <w:t>«OrgaoCep»</w:t>
-          </w:r>
-          <w:r>
-            <w:rPr>
-              <w:rFonts w:ascii="Arial" w:hAnsi="Arial" w:cs="Arial"/>
-              <w:noProof/>
-              <w:color w:val="595959"/>
-              <w:sz w:val="14"/>
-              <w:szCs w:val="16"/>
-            </w:rPr>
-            <w:fldChar w:fldCharType="end"/>
-          </w:r>
+          <w:fldSimple w:instr=" MERGEFIELD  OrgaoEndereco  \* MERGEFORMAT ">
+            <w:r>
+              <w:rPr>
+                <w:rFonts w:ascii="Arial" w:hAnsi="Arial" w:cs="Arial"/>
+                <w:noProof/>
+                <w:color w:val="595959"/>
+                <w:sz w:val="14"/>
+                <w:szCs w:val="16"/>
+              </w:rPr>
+              <w:t>«OrgaoEndereco»</w:t>
+            </w:r>
+          </w:fldSimple>
+          <w:fldSimple w:instr=" MERGEFIELD  OrgaoMunicipio  \* MERGEFORMAT ">
+            <w:r>
+              <w:rPr>
+                <w:rFonts w:ascii="Arial" w:hAnsi="Arial" w:cs="Arial"/>
+                <w:noProof/>
+                <w:color w:val="595959"/>
+                <w:sz w:val="14"/>
+                <w:szCs w:val="16"/>
+              </w:rPr>
+              <w:t>«OrgaoMunicipio»</w:t>
+            </w:r>
+          </w:fldSimple>
+          <w:fldSimple w:instr=" MERGEFIELD  OrgaoUF  \* MERGEFORMAT ">
+            <w:r>
+              <w:rPr>
+                <w:rFonts w:ascii="Arial" w:hAnsi="Arial" w:cs="Arial"/>
+                <w:noProof/>
+                <w:color w:val="595959"/>
+                <w:sz w:val="14"/>
+                <w:szCs w:val="16"/>
+              </w:rPr>
+              <w:t>«OrgaoUF»</w:t>
+            </w:r>
+          </w:fldSimple>
+          <w:fldSimple w:instr=" MERGEFIELD  OrgaoCep  \* MERGEFORMAT ">
+            <w:r>
+              <w:rPr>
+                <w:rFonts w:ascii="Arial" w:hAnsi="Arial" w:cs="Arial"/>
+                <w:noProof/>
+                <w:color w:val="595959"/>
+                <w:sz w:val="14"/>
+                <w:szCs w:val="16"/>
+              </w:rPr>
+              <w:t>«OrgaoCep»</w:t>
+            </w:r>
+          </w:fldSimple>
         </w:p>
         <w:p>
           <w:pPr>
@@ -8929,38 +9352,18 @@
               <w:sz w:val="14"/>
             </w:rPr>
           </w:pPr>
-          <w:r>
-            <w:fldChar w:fldCharType="begin"/>
-          </w:r>
-          <w:r>
-            <w:instrText xml:space="preserve"> MERGEFIELD  OrgaoContato  \* M</w:instrText>
-          </w:r>
-          <w:r>
-            <w:instrText xml:space="preserve">ERGEFORMAT </w:instrText>
-          </w:r>
-          <w:r>
-            <w:fldChar w:fldCharType="separate"/>
-          </w:r>
-          <w:r>
-            <w:rPr>
-              <w:rFonts w:ascii="Arial" w:hAnsi="Arial" w:cs="Arial"/>
-              <w:noProof/>
-              <w:color w:val="595959"/>
-              <w:sz w:val="14"/>
-              <w:szCs w:val="16"/>
-            </w:rPr>
-            <w:t>«OrgaoContato»</w:t>
-          </w:r>
-          <w:r>
-            <w:rPr>
-              <w:rFonts w:ascii="Arial" w:hAnsi="Arial" w:cs="Arial"/>
-              <w:noProof/>
-              <w:color w:val="595959"/>
-              <w:sz w:val="14"/>
-              <w:szCs w:val="16"/>
-            </w:rPr>
-            <w:fldChar w:fldCharType="end"/>
-          </w:r>
+          <w:fldSimple w:instr=" MERGEFIELD  OrgaoContato  \* MERGEFORMAT ">
+            <w:r>
+              <w:rPr>
+                <w:rFonts w:ascii="Arial" w:hAnsi="Arial" w:cs="Arial"/>
+                <w:noProof/>
+                <w:color w:val="595959"/>
+                <w:sz w:val="14"/>
+                <w:szCs w:val="16"/>
+              </w:rPr>
+              <w:t>«OrgaoContato»</w:t>
+            </w:r>
+          </w:fldSimple>
         </w:p>
       </w:tc>
       <w:tc>
@@ -9023,7 +9426,7 @@
               <w:sz w:val="14"/>
               <w:szCs w:val="16"/>
             </w:rPr>
-            <w:t>2</w:t>
+            <w:t>3</w:t>
           </w:r>
           <w:r>
             <w:rPr>
@@ -13605,7 +14008,7 @@
   <w:style w:type="paragraph" w:default="1" w:styleId="Normal">
     <w:name w:val="Normal"/>
     <w:qFormat/>
-    <w:rsid w:val="00B240F6"/>
+    <w:rsid w:val="007D5151"/>
     <w:rPr>
       <w:sz w:val="24"/>
       <w:szCs w:val="24"/>

</xml_diff>

<commit_message>
feat(06-RQF-17): Seção descrição de outras penalidades ok
</commit_message>
<xml_diff>
--- a/Código Fonte/VERSAO-ATUAL/src/EtramiteX/Interno/Content/_pdfAspose/Instrumento_Unico_Fiscalizacao.docx
+++ b/Código Fonte/VERSAO-ATUAL/src/EtramiteX/Interno/Content/_pdfAspose/Instrumento_Unico_Fiscalizacao.docx
@@ -91,31 +91,16 @@
                 <w:szCs w:val="10"/>
               </w:rPr>
             </w:pPr>
-            <w:r>
-              <w:fldChar w:fldCharType="begin"/>
-            </w:r>
-            <w:r>
-              <w:instrText xml:space="preserve"> MERGEFIELD  image:LogoBrasao  \* MERGEFORMAT </w:instrText>
-            </w:r>
-            <w:r>
-              <w:fldChar w:fldCharType="separate"/>
-            </w:r>
-            <w:r>
-              <w:rPr>
-                <w:noProof/>
-                <w:sz w:val="10"/>
-                <w:szCs w:val="10"/>
-              </w:rPr>
-              <w:t>«image:LogoBrasao»</w:t>
-            </w:r>
-            <w:r>
-              <w:rPr>
-                <w:noProof/>
-                <w:sz w:val="10"/>
-                <w:szCs w:val="10"/>
-              </w:rPr>
-              <w:fldChar w:fldCharType="end"/>
-            </w:r>
+            <w:fldSimple w:instr=" MERGEFIELD  image:LogoBrasao  \* MERGEFORMAT ">
+              <w:r>
+                <w:rPr>
+                  <w:noProof/>
+                  <w:sz w:val="10"/>
+                  <w:szCs w:val="10"/>
+                </w:rPr>
+                <w:t>«image:LogoBrasao»</w:t>
+              </w:r>
+            </w:fldSimple>
           </w:p>
         </w:tc>
         <w:tc>
@@ -312,32 +297,47 @@
                 <w:szCs w:val="10"/>
               </w:rPr>
             </w:pPr>
-            <w:fldSimple w:instr=" MERGEFIELD  image:Logomarca  \* MERGEFORMAT ">
-              <w:r>
-                <w:rPr>
-                  <w:noProof/>
-                  <w:sz w:val="10"/>
-                  <w:szCs w:val="10"/>
-                </w:rPr>
-                <w:t>«image:Logo</w:t>
-              </w:r>
-              <w:r>
-                <w:rPr>
-                  <w:noProof/>
-                  <w:sz w:val="10"/>
-                  <w:szCs w:val="10"/>
-                </w:rPr>
-                <w:t>marca</w:t>
-              </w:r>
-              <w:r>
-                <w:rPr>
-                  <w:noProof/>
-                  <w:sz w:val="10"/>
-                  <w:szCs w:val="10"/>
-                </w:rPr>
-                <w:t>»</w:t>
-              </w:r>
-            </w:fldSimple>
+            <w:r>
+              <w:fldChar w:fldCharType="begin"/>
+            </w:r>
+            <w:r>
+              <w:instrText xml:space="preserve"> MERGEFIELD  image:Logomarca  \* MERGEFORMAT </w:instrText>
+            </w:r>
+            <w:r>
+              <w:fldChar w:fldCharType="separate"/>
+            </w:r>
+            <w:r>
+              <w:rPr>
+                <w:noProof/>
+                <w:sz w:val="10"/>
+                <w:szCs w:val="10"/>
+              </w:rPr>
+              <w:t>«image:Logo</w:t>
+            </w:r>
+            <w:r>
+              <w:rPr>
+                <w:noProof/>
+                <w:sz w:val="10"/>
+                <w:szCs w:val="10"/>
+              </w:rPr>
+              <w:t>marca</w:t>
+            </w:r>
+            <w:r>
+              <w:rPr>
+                <w:noProof/>
+                <w:sz w:val="10"/>
+                <w:szCs w:val="10"/>
+              </w:rPr>
+              <w:t>»</w:t>
+            </w:r>
+            <w:r>
+              <w:rPr>
+                <w:noProof/>
+                <w:sz w:val="10"/>
+                <w:szCs w:val="10"/>
+              </w:rPr>
+              <w:fldChar w:fldCharType="end"/>
+            </w:r>
           </w:p>
         </w:tc>
         <w:tc>
@@ -1250,33 +1250,17 @@
                 <w:szCs w:val="14"/>
               </w:rPr>
             </w:pPr>
-            <w:r>
-              <w:fldChar w:fldCharType="begin"/>
-            </w:r>
-            <w:r>
-              <w:instrText xml:space="preserve"> MERGEFIELD  DataVencimento  \* MERGEFORMAT </w:instrText>
-            </w:r>
-            <w:r>
-              <w:fldChar w:fldCharType="separate"/>
-            </w:r>
-            <w:r>
-              <w:rPr>
-                <w:rFonts w:ascii="Arial Narrow" w:hAnsi="Arial Narrow"/>
-                <w:noProof/>
-                <w:sz w:val="14"/>
-                <w:szCs w:val="14"/>
-              </w:rPr>
-              <w:t>«DataVencimento»</w:t>
-            </w:r>
-            <w:r>
-              <w:rPr>
-                <w:rFonts w:ascii="Arial Narrow" w:hAnsi="Arial Narrow"/>
-                <w:noProof/>
-                <w:sz w:val="14"/>
-                <w:szCs w:val="14"/>
-              </w:rPr>
-              <w:fldChar w:fldCharType="end"/>
-            </w:r>
+            <w:fldSimple w:instr=" MERGEFIELD  DataVencimento  \* MERGEFORMAT ">
+              <w:r>
+                <w:rPr>
+                  <w:rFonts w:ascii="Arial Narrow" w:hAnsi="Arial Narrow"/>
+                  <w:noProof/>
+                  <w:sz w:val="14"/>
+                  <w:szCs w:val="14"/>
+                </w:rPr>
+                <w:t>«DataVencimento»</w:t>
+              </w:r>
+            </w:fldSimple>
           </w:p>
         </w:tc>
       </w:tr>
@@ -1506,33 +1490,17 @@
                 <w:szCs w:val="14"/>
               </w:rPr>
             </w:pPr>
-            <w:r>
-              <w:fldChar w:fldCharType="begin"/>
-            </w:r>
-            <w:r>
-              <w:instrText xml:space="preserve"> MERGEFIELD  AutuadoCPFCNPJ  \* MERGEFORMAT </w:instrText>
-            </w:r>
-            <w:r>
-              <w:fldChar w:fldCharType="separate"/>
-            </w:r>
-            <w:r>
-              <w:rPr>
-                <w:rFonts w:ascii="Arial Narrow" w:hAnsi="Arial Narrow"/>
-                <w:noProof/>
-                <w:sz w:val="14"/>
-                <w:szCs w:val="14"/>
-              </w:rPr>
-              <w:t>«AutuadoCPFCNPJ»</w:t>
-            </w:r>
-            <w:r>
-              <w:rPr>
-                <w:rFonts w:ascii="Arial Narrow" w:hAnsi="Arial Narrow"/>
-                <w:noProof/>
-                <w:sz w:val="14"/>
-                <w:szCs w:val="14"/>
-              </w:rPr>
-              <w:fldChar w:fldCharType="end"/>
-            </w:r>
+            <w:fldSimple w:instr=" MERGEFIELD  AutuadoCPFCNPJ  \* MERGEFORMAT ">
+              <w:r>
+                <w:rPr>
+                  <w:rFonts w:ascii="Arial Narrow" w:hAnsi="Arial Narrow"/>
+                  <w:noProof/>
+                  <w:sz w:val="14"/>
+                  <w:szCs w:val="14"/>
+                </w:rPr>
+                <w:t>«AutuadoCPFCNPJ»</w:t>
+              </w:r>
+            </w:fldSimple>
           </w:p>
         </w:tc>
       </w:tr>
@@ -2679,17 +2647,33 @@
                 <w:szCs w:val="14"/>
               </w:rPr>
             </w:pPr>
-            <w:fldSimple w:instr=" MERGEFIELD  EnquadramentoArtigo1  \* MERGEFORMAT ">
-              <w:r>
-                <w:rPr>
-                  <w:rFonts w:ascii="Arial Narrow" w:hAnsi="Arial Narrow"/>
-                  <w:noProof/>
-                  <w:sz w:val="14"/>
-                  <w:szCs w:val="14"/>
-                </w:rPr>
-                <w:t>«EnquadramentoArtigo1»</w:t>
-              </w:r>
-            </w:fldSimple>
+            <w:r>
+              <w:fldChar w:fldCharType="begin"/>
+            </w:r>
+            <w:r>
+              <w:instrText xml:space="preserve"> MERGEFIELD  EnquadramentoArtigo1  \* MERGEFORMAT </w:instrText>
+            </w:r>
+            <w:r>
+              <w:fldChar w:fldCharType="separate"/>
+            </w:r>
+            <w:r>
+              <w:rPr>
+                <w:rFonts w:ascii="Arial Narrow" w:hAnsi="Arial Narrow"/>
+                <w:noProof/>
+                <w:sz w:val="14"/>
+                <w:szCs w:val="14"/>
+              </w:rPr>
+              <w:t>«EnquadramentoArtigo1»</w:t>
+            </w:r>
+            <w:r>
+              <w:rPr>
+                <w:rFonts w:ascii="Arial Narrow" w:hAnsi="Arial Narrow"/>
+                <w:noProof/>
+                <w:sz w:val="14"/>
+                <w:szCs w:val="14"/>
+              </w:rPr>
+              <w:fldChar w:fldCharType="end"/>
+            </w:r>
           </w:p>
         </w:tc>
         <w:tc>
@@ -2739,17 +2723,33 @@
                 <w:szCs w:val="14"/>
               </w:rPr>
             </w:pPr>
-            <w:fldSimple w:instr=" MERGEFIELD  EnquadramentoArtigoItemParagrafo1  \* MERGEFORMAT ">
-              <w:r>
-                <w:rPr>
-                  <w:rFonts w:ascii="Arial Narrow" w:hAnsi="Arial Narrow"/>
-                  <w:noProof/>
-                  <w:sz w:val="14"/>
-                  <w:szCs w:val="14"/>
-                </w:rPr>
-                <w:t>«EnquadramentoArtigoItemParagrafo1»</w:t>
-              </w:r>
-            </w:fldSimple>
+            <w:r>
+              <w:fldChar w:fldCharType="begin"/>
+            </w:r>
+            <w:r>
+              <w:instrText xml:space="preserve"> MERGEFIELD  EnquadramentoArtigoItemParagrafo1  \* MERGEFORMAT </w:instrText>
+            </w:r>
+            <w:r>
+              <w:fldChar w:fldCharType="separate"/>
+            </w:r>
+            <w:r>
+              <w:rPr>
+                <w:rFonts w:ascii="Arial Narrow" w:hAnsi="Arial Narrow"/>
+                <w:noProof/>
+                <w:sz w:val="14"/>
+                <w:szCs w:val="14"/>
+              </w:rPr>
+              <w:t>«EnquadramentoArtigoItemParagrafo1»</w:t>
+            </w:r>
+            <w:r>
+              <w:rPr>
+                <w:rFonts w:ascii="Arial Narrow" w:hAnsi="Arial Narrow"/>
+                <w:noProof/>
+                <w:sz w:val="14"/>
+                <w:szCs w:val="14"/>
+              </w:rPr>
+              <w:fldChar w:fldCharType="end"/>
+            </w:r>
           </w:p>
         </w:tc>
         <w:tc>
@@ -2911,17 +2911,33 @@
                 <w:szCs w:val="14"/>
               </w:rPr>
             </w:pPr>
-            <w:fldSimple w:instr=" MERGEFIELD  EnquadramentoArtigo2  \* MERGEFORMAT ">
-              <w:r>
-                <w:rPr>
-                  <w:rFonts w:ascii="Arial Narrow" w:hAnsi="Arial Narrow"/>
-                  <w:noProof/>
-                  <w:sz w:val="14"/>
-                  <w:szCs w:val="14"/>
-                </w:rPr>
-                <w:t>«EnquadramentoArtigo2»</w:t>
-              </w:r>
-            </w:fldSimple>
+            <w:r>
+              <w:fldChar w:fldCharType="begin"/>
+            </w:r>
+            <w:r>
+              <w:instrText xml:space="preserve"> MERGEFIELD  EnquadramentoArtigo2  \* MERGEFORMAT </w:instrText>
+            </w:r>
+            <w:r>
+              <w:fldChar w:fldCharType="separate"/>
+            </w:r>
+            <w:r>
+              <w:rPr>
+                <w:rFonts w:ascii="Arial Narrow" w:hAnsi="Arial Narrow"/>
+                <w:noProof/>
+                <w:sz w:val="14"/>
+                <w:szCs w:val="14"/>
+              </w:rPr>
+              <w:t>«EnquadramentoArtigo2»</w:t>
+            </w:r>
+            <w:r>
+              <w:rPr>
+                <w:rFonts w:ascii="Arial Narrow" w:hAnsi="Arial Narrow"/>
+                <w:noProof/>
+                <w:sz w:val="14"/>
+                <w:szCs w:val="14"/>
+              </w:rPr>
+              <w:fldChar w:fldCharType="end"/>
+            </w:r>
           </w:p>
         </w:tc>
         <w:tc>
@@ -2946,17 +2962,33 @@
                 <w:szCs w:val="14"/>
               </w:rPr>
             </w:pPr>
-            <w:fldSimple w:instr=" MERGEFIELD  EnquadramentoArtigoItemParagrafo2  \* MERGEFORMAT ">
-              <w:r>
-                <w:rPr>
-                  <w:rFonts w:ascii="Arial Narrow" w:hAnsi="Arial Narrow"/>
-                  <w:noProof/>
-                  <w:sz w:val="14"/>
-                  <w:szCs w:val="14"/>
-                </w:rPr>
-                <w:t>«EnquadramentoArtigoItemParagrafo2»</w:t>
-              </w:r>
-            </w:fldSimple>
+            <w:r>
+              <w:fldChar w:fldCharType="begin"/>
+            </w:r>
+            <w:r>
+              <w:instrText xml:space="preserve"> MERGEFIELD  EnquadramentoArtigoItemParagrafo2  \* MERGEFORMAT </w:instrText>
+            </w:r>
+            <w:r>
+              <w:fldChar w:fldCharType="separate"/>
+            </w:r>
+            <w:r>
+              <w:rPr>
+                <w:rFonts w:ascii="Arial Narrow" w:hAnsi="Arial Narrow"/>
+                <w:noProof/>
+                <w:sz w:val="14"/>
+                <w:szCs w:val="14"/>
+              </w:rPr>
+              <w:t>«EnquadramentoArtigoItemParagrafo2»</w:t>
+            </w:r>
+            <w:r>
+              <w:rPr>
+                <w:rFonts w:ascii="Arial Narrow" w:hAnsi="Arial Narrow"/>
+                <w:noProof/>
+                <w:sz w:val="14"/>
+                <w:szCs w:val="14"/>
+              </w:rPr>
+              <w:fldChar w:fldCharType="end"/>
+            </w:r>
           </w:p>
         </w:tc>
         <w:tc>
@@ -3081,17 +3113,33 @@
                 <w:szCs w:val="14"/>
               </w:rPr>
             </w:pPr>
-            <w:fldSimple w:instr=" MERGEFIELD  EnquadramentoArtigo3  \* MERGEFORMAT ">
-              <w:r>
-                <w:rPr>
-                  <w:rFonts w:ascii="Arial Narrow" w:hAnsi="Arial Narrow"/>
-                  <w:noProof/>
-                  <w:sz w:val="14"/>
-                  <w:szCs w:val="14"/>
-                </w:rPr>
-                <w:t>«EnquadramentoArtigo3»</w:t>
-              </w:r>
-            </w:fldSimple>
+            <w:r>
+              <w:fldChar w:fldCharType="begin"/>
+            </w:r>
+            <w:r>
+              <w:instrText xml:space="preserve"> MERGEFIELD  EnquadramentoArtigo3  \* MERGEFORMAT </w:instrText>
+            </w:r>
+            <w:r>
+              <w:fldChar w:fldCharType="separate"/>
+            </w:r>
+            <w:r>
+              <w:rPr>
+                <w:rFonts w:ascii="Arial Narrow" w:hAnsi="Arial Narrow"/>
+                <w:noProof/>
+                <w:sz w:val="14"/>
+                <w:szCs w:val="14"/>
+              </w:rPr>
+              <w:t>«EnquadramentoArtigo3»</w:t>
+            </w:r>
+            <w:r>
+              <w:rPr>
+                <w:rFonts w:ascii="Arial Narrow" w:hAnsi="Arial Narrow"/>
+                <w:noProof/>
+                <w:sz w:val="14"/>
+                <w:szCs w:val="14"/>
+              </w:rPr>
+              <w:fldChar w:fldCharType="end"/>
+            </w:r>
           </w:p>
         </w:tc>
         <w:tc>
@@ -3116,17 +3164,33 @@
                 <w:szCs w:val="14"/>
               </w:rPr>
             </w:pPr>
-            <w:fldSimple w:instr=" MERGEFIELD  EnquadramentoArtigoItemParagrafo3  \* MERGEFORMAT ">
-              <w:r>
-                <w:rPr>
-                  <w:rFonts w:ascii="Arial Narrow" w:hAnsi="Arial Narrow"/>
-                  <w:noProof/>
-                  <w:sz w:val="14"/>
-                  <w:szCs w:val="14"/>
-                </w:rPr>
-                <w:t>«EnquadramentoArtigoItemParagrafo3»</w:t>
-              </w:r>
-            </w:fldSimple>
+            <w:r>
+              <w:fldChar w:fldCharType="begin"/>
+            </w:r>
+            <w:r>
+              <w:instrText xml:space="preserve"> MERGEFIELD  EnquadramentoArtigoItemParagrafo3  \* MERGEFORMAT </w:instrText>
+            </w:r>
+            <w:r>
+              <w:fldChar w:fldCharType="separate"/>
+            </w:r>
+            <w:r>
+              <w:rPr>
+                <w:rFonts w:ascii="Arial Narrow" w:hAnsi="Arial Narrow"/>
+                <w:noProof/>
+                <w:sz w:val="14"/>
+                <w:szCs w:val="14"/>
+              </w:rPr>
+              <w:t>«EnquadramentoArtigoItemParagrafo3»</w:t>
+            </w:r>
+            <w:r>
+              <w:rPr>
+                <w:rFonts w:ascii="Arial Narrow" w:hAnsi="Arial Narrow"/>
+                <w:noProof/>
+                <w:sz w:val="14"/>
+                <w:szCs w:val="14"/>
+              </w:rPr>
+              <w:fldChar w:fldCharType="end"/>
+            </w:r>
           </w:p>
         </w:tc>
         <w:tc>
@@ -4483,19 +4547,8 @@
                       <w:szCs w:val="14"/>
                       <w:lang w:val="en-US"/>
                     </w:rPr>
-                    <w:t xml:space="preserve"> </w:t>
-                  </w:r>
-                  <w:proofErr w:type="spellStart"/>
-                  <w:r>
-                    <w:rPr>
-                      <w:rFonts w:ascii="Arial Narrow" w:hAnsi="Arial Narrow"/>
-                      <w:sz w:val="14"/>
-                      <w:szCs w:val="14"/>
-                      <w:lang w:val="en-US"/>
-                    </w:rPr>
-                    <w:t>Advertência</w:t>
-                  </w:r>
-                  <w:proofErr w:type="spellEnd"/>
+                    <w:t xml:space="preserve"> Advertência</w:t>
+                  </w:r>
                   <w:r>
                     <w:rPr>
                       <w:rFonts w:ascii="Arial Narrow" w:hAnsi="Arial Narrow"/>
@@ -4853,19 +4906,8 @@
                       <w:szCs w:val="14"/>
                       <w:lang w:val="en-US"/>
                     </w:rPr>
-                    <w:t xml:space="preserve"> – </w:t>
-                  </w:r>
-                  <w:proofErr w:type="spellStart"/>
-                  <w:r>
-                    <w:rPr>
-                      <w:rFonts w:ascii="Arial Narrow" w:hAnsi="Arial Narrow"/>
-                      <w:sz w:val="14"/>
-                      <w:szCs w:val="14"/>
-                      <w:lang w:val="en-US"/>
-                    </w:rPr>
-                    <w:t>Multa</w:t>
-                  </w:r>
-                  <w:proofErr w:type="spellEnd"/>
+                    <w:t xml:space="preserve"> – Multa</w:t>
+                  </w:r>
                 </w:p>
               </w:tc>
               <w:tc>
@@ -5857,6 +5899,9 @@
                 <w:szCs w:val="14"/>
               </w:rPr>
             </w:pPr>
+            <w:bookmarkStart w:id="17" w:name="OLE_LINK34"/>
+            <w:bookmarkStart w:id="18" w:name="OLE_LINK35"/>
+            <w:bookmarkStart w:id="19" w:name="OLE_LINK36"/>
             <w:r>
               <w:rPr>
                 <w:rFonts w:ascii="Arial Narrow" w:hAnsi="Arial Narrow"/>
@@ -5930,7 +5975,7 @@
                 <w:szCs w:val="16"/>
               </w:rPr>
             </w:pPr>
-            <w:bookmarkStart w:id="17" w:name="_Hlk500792947"/>
+            <w:bookmarkStart w:id="20" w:name="_Hlk500792947"/>
           </w:p>
         </w:tc>
         <w:tc>
@@ -6154,7 +6199,7 @@
           </w:p>
         </w:tc>
       </w:tr>
-      <w:bookmarkEnd w:id="17"/>
+      <w:bookmarkEnd w:id="20"/>
       <w:tr>
         <w:trPr>
           <w:trHeight w:val="284"/>
@@ -6261,20 +6306,39 @@
                 <w:szCs w:val="16"/>
               </w:rPr>
             </w:pPr>
-            <w:fldSimple w:instr=" MERGEFIELD  CodigoReceita  \* MERGEFORMAT ">
-              <w:r>
-                <w:rPr>
-                  <w:rFonts w:ascii="Arial Narrow" w:hAnsi="Arial Narrow"/>
-                  <w:noProof/>
-                  <w:sz w:val="14"/>
-                  <w:szCs w:val="16"/>
-                </w:rPr>
-                <w:t>«CodigoReceita»</w:t>
-              </w:r>
-            </w:fldSimple>
+            <w:r>
+              <w:fldChar w:fldCharType="begin"/>
+            </w:r>
+            <w:r>
+              <w:instrText xml:space="preserve"> MERGEFIELD  CodigoReceita  \* MERGEFORMAT </w:instrText>
+            </w:r>
+            <w:r>
+              <w:fldChar w:fldCharType="separate"/>
+            </w:r>
+            <w:r>
+              <w:rPr>
+                <w:rFonts w:ascii="Arial Narrow" w:hAnsi="Arial Narrow"/>
+                <w:noProof/>
+                <w:sz w:val="14"/>
+                <w:szCs w:val="16"/>
+              </w:rPr>
+              <w:t>«CodigoReceita»</w:t>
+            </w:r>
+            <w:r>
+              <w:rPr>
+                <w:rFonts w:ascii="Arial Narrow" w:hAnsi="Arial Narrow"/>
+                <w:noProof/>
+                <w:sz w:val="14"/>
+                <w:szCs w:val="16"/>
+              </w:rPr>
+              <w:fldChar w:fldCharType="end"/>
+            </w:r>
           </w:p>
         </w:tc>
       </w:tr>
+      <w:bookmarkEnd w:id="17"/>
+      <w:bookmarkEnd w:id="18"/>
+      <w:bookmarkEnd w:id="19"/>
     </w:tbl>
     <w:p>
       <w:pPr>
@@ -6326,9 +6390,9 @@
                 <w:szCs w:val="14"/>
               </w:rPr>
             </w:pPr>
-            <w:bookmarkStart w:id="18" w:name="OLE_LINK14"/>
-            <w:bookmarkStart w:id="19" w:name="OLE_LINK15"/>
-            <w:bookmarkStart w:id="20" w:name="OLE_LINK16"/>
+            <w:bookmarkStart w:id="21" w:name="OLE_LINK14"/>
+            <w:bookmarkStart w:id="22" w:name="OLE_LINK15"/>
+            <w:bookmarkStart w:id="23" w:name="OLE_LINK16"/>
             <w:r>
               <w:rPr>
                 <w:rFonts w:ascii="Arial Narrow" w:hAnsi="Arial Narrow"/>
@@ -6338,9 +6402,9 @@
               <w:lastRenderedPageBreak/>
               <w:t>(7) APREENSÃO</w:t>
             </w:r>
-            <w:bookmarkEnd w:id="18"/>
-            <w:bookmarkEnd w:id="19"/>
-            <w:bookmarkEnd w:id="20"/>
+            <w:bookmarkEnd w:id="21"/>
+            <w:bookmarkEnd w:id="22"/>
+            <w:bookmarkEnd w:id="23"/>
           </w:p>
         </w:tc>
         <w:tc>
@@ -6419,17 +6483,33 @@
                 <w:szCs w:val="14"/>
               </w:rPr>
             </w:pPr>
-            <w:fldSimple w:instr=" MERGEFIELD  DescreverApreensao  \* MERGEFORMAT ">
-              <w:r>
-                <w:rPr>
-                  <w:rFonts w:ascii="Arial Narrow" w:hAnsi="Arial Narrow"/>
-                  <w:noProof/>
-                  <w:sz w:val="14"/>
-                  <w:szCs w:val="16"/>
-                </w:rPr>
-                <w:t>«DescreverApreensao»</w:t>
-              </w:r>
-            </w:fldSimple>
+            <w:r>
+              <w:fldChar w:fldCharType="begin"/>
+            </w:r>
+            <w:r>
+              <w:instrText xml:space="preserve"> MERGEFIELD  DescreverApreensao  \* MERGEFORMAT </w:instrText>
+            </w:r>
+            <w:r>
+              <w:fldChar w:fldCharType="separate"/>
+            </w:r>
+            <w:r>
+              <w:rPr>
+                <w:rFonts w:ascii="Arial Narrow" w:hAnsi="Arial Narrow"/>
+                <w:noProof/>
+                <w:sz w:val="14"/>
+                <w:szCs w:val="16"/>
+              </w:rPr>
+              <w:t>«DescreverApreensao»</w:t>
+            </w:r>
+            <w:r>
+              <w:rPr>
+                <w:rFonts w:ascii="Arial Narrow" w:hAnsi="Arial Narrow"/>
+                <w:noProof/>
+                <w:sz w:val="14"/>
+                <w:szCs w:val="16"/>
+              </w:rPr>
+              <w:fldChar w:fldCharType="end"/>
+            </w:r>
           </w:p>
         </w:tc>
       </w:tr>
@@ -6524,33 +6604,40 @@
                 <w:szCs w:val="16"/>
               </w:rPr>
             </w:pPr>
-            <w:fldSimple w:instr=" MERGEFIELD  ValorBemProdutoArbitrado  \* MERGEFORMAT ">
-              <w:r>
-                <w:rPr>
-                  <w:rFonts w:ascii="Arial Narrow" w:hAnsi="Arial Narrow"/>
-                  <w:noProof/>
-                  <w:sz w:val="14"/>
-                  <w:szCs w:val="16"/>
-                </w:rPr>
-                <w:t>«ValorBemProdutoArbitrado»</w:t>
-              </w:r>
-            </w:fldSimple>
-            <w:r>
-              <w:rPr>
-                <w:rFonts w:ascii="Arial Narrow" w:hAnsi="Arial Narrow"/>
+            <w:r>
+              <w:fldChar w:fldCharType="begin"/>
+            </w:r>
+            <w:r>
+              <w:instrText xml:space="preserve"> MERGEFIELD  ValorBemProdutoArbitrado  \* MERGEFORMAT </w:instrText>
+            </w:r>
+            <w:r>
+              <w:fldChar w:fldCharType="separate"/>
+            </w:r>
+            <w:r>
+              <w:rPr>
+                <w:rFonts w:ascii="Arial Narrow" w:hAnsi="Arial Narrow"/>
+                <w:noProof/>
                 <w:sz w:val="14"/>
                 <w:szCs w:val="16"/>
               </w:rPr>
-              <w:t xml:space="preserve"> </w:t>
-            </w:r>
-            <w:proofErr w:type="gramStart"/>
-            <w:r>
-              <w:rPr>
-                <w:rFonts w:ascii="Arial Narrow" w:hAnsi="Arial Narrow"/>
+              <w:t>«ValorBemProdutoArbitrado»</w:t>
+            </w:r>
+            <w:r>
+              <w:rPr>
+                <w:rFonts w:ascii="Arial Narrow" w:hAnsi="Arial Narrow"/>
+                <w:noProof/>
                 <w:sz w:val="14"/>
                 <w:szCs w:val="16"/>
               </w:rPr>
-              <w:t xml:space="preserve">( </w:t>
+              <w:fldChar w:fldCharType="end"/>
+            </w:r>
+            <w:r>
+              <w:rPr>
+                <w:rFonts w:ascii="Arial Narrow" w:hAnsi="Arial Narrow"/>
+                <w:sz w:val="14"/>
+                <w:szCs w:val="16"/>
+              </w:rPr>
+              <w:t xml:space="preserve"> ( </w:t>
             </w:r>
             <w:r>
               <w:fldChar w:fldCharType="begin"/>
@@ -6568,17 +6655,7 @@
                 <w:sz w:val="14"/>
                 <w:szCs w:val="16"/>
               </w:rPr>
-              <w:t>«</w:t>
-            </w:r>
-            <w:proofErr w:type="gramEnd"/>
-            <w:r>
-              <w:rPr>
-                <w:rFonts w:ascii="Arial Narrow" w:hAnsi="Arial Narrow"/>
-                <w:noProof/>
-                <w:sz w:val="14"/>
-                <w:szCs w:val="16"/>
-              </w:rPr>
-              <w:t>ValorBemPorExtenso»</w:t>
+              <w:t>«ValorBemPorExtenso»</w:t>
             </w:r>
             <w:r>
               <w:rPr>
@@ -6649,9 +6726,9 @@
                 <w:szCs w:val="14"/>
               </w:rPr>
             </w:pPr>
-            <w:bookmarkStart w:id="21" w:name="OLE_LINK17"/>
-            <w:bookmarkStart w:id="22" w:name="OLE_LINK19"/>
-            <w:bookmarkStart w:id="23" w:name="OLE_LINK20"/>
+            <w:bookmarkStart w:id="24" w:name="OLE_LINK17"/>
+            <w:bookmarkStart w:id="25" w:name="OLE_LINK19"/>
+            <w:bookmarkStart w:id="26" w:name="OLE_LINK20"/>
             <w:r>
               <w:rPr>
                 <w:rFonts w:ascii="Arial Narrow" w:hAnsi="Arial Narrow"/>
@@ -6671,11 +6748,11 @@
               <w:t>.3 Nome Do Depositário:</w:t>
             </w:r>
           </w:p>
-          <w:bookmarkStart w:id="24" w:name="OLE_LINK18"/>
-          <w:bookmarkStart w:id="25" w:name="OLE_LINK24"/>
-          <w:bookmarkEnd w:id="21"/>
-          <w:bookmarkEnd w:id="22"/>
-          <w:bookmarkEnd w:id="23"/>
+          <w:bookmarkStart w:id="27" w:name="OLE_LINK18"/>
+          <w:bookmarkStart w:id="28" w:name="OLE_LINK24"/>
+          <w:bookmarkEnd w:id="24"/>
+          <w:bookmarkEnd w:id="25"/>
+          <w:bookmarkEnd w:id="26"/>
           <w:p>
             <w:pPr>
               <w:keepNext/>
@@ -6717,8 +6794,8 @@
               </w:rPr>
               <w:fldChar w:fldCharType="end"/>
             </w:r>
-            <w:bookmarkEnd w:id="24"/>
-            <w:bookmarkEnd w:id="25"/>
+            <w:bookmarkEnd w:id="27"/>
+            <w:bookmarkEnd w:id="28"/>
           </w:p>
         </w:tc>
         <w:tc>
@@ -6768,33 +6845,17 @@
                 <w:szCs w:val="14"/>
               </w:rPr>
             </w:pPr>
-            <w:r>
-              <w:fldChar w:fldCharType="begin"/>
-            </w:r>
-            <w:r>
-              <w:instrText xml:space="preserve"> MERGEFIELD  DepositarioCPF \* MERGEFORMAT </w:instrText>
-            </w:r>
-            <w:r>
-              <w:fldChar w:fldCharType="separate"/>
-            </w:r>
-            <w:r>
-              <w:rPr>
-                <w:rFonts w:ascii="Arial Narrow" w:hAnsi="Arial Narrow"/>
-                <w:noProof/>
-                <w:sz w:val="14"/>
-                <w:szCs w:val="16"/>
-              </w:rPr>
-              <w:t>«DepositarioCPF»</w:t>
-            </w:r>
-            <w:r>
-              <w:rPr>
-                <w:rFonts w:ascii="Arial Narrow" w:hAnsi="Arial Narrow"/>
-                <w:noProof/>
-                <w:sz w:val="14"/>
-                <w:szCs w:val="16"/>
-              </w:rPr>
-              <w:fldChar w:fldCharType="end"/>
-            </w:r>
+            <w:fldSimple w:instr=" MERGEFIELD  DepositarioCPF \* MERGEFORMAT ">
+              <w:r>
+                <w:rPr>
+                  <w:rFonts w:ascii="Arial Narrow" w:hAnsi="Arial Narrow"/>
+                  <w:noProof/>
+                  <w:sz w:val="14"/>
+                  <w:szCs w:val="16"/>
+                </w:rPr>
+                <w:t>«DepositarioCPF»</w:t>
+              </w:r>
+            </w:fldSimple>
           </w:p>
         </w:tc>
       </w:tr>
@@ -6846,9 +6907,9 @@
                 <w:szCs w:val="14"/>
               </w:rPr>
             </w:pPr>
-            <w:bookmarkStart w:id="26" w:name="OLE_LINK21"/>
-            <w:bookmarkStart w:id="27" w:name="OLE_LINK22"/>
-            <w:bookmarkStart w:id="28" w:name="OLE_LINK23"/>
+            <w:bookmarkStart w:id="29" w:name="OLE_LINK21"/>
+            <w:bookmarkStart w:id="30" w:name="OLE_LINK22"/>
+            <w:bookmarkStart w:id="31" w:name="OLE_LINK23"/>
             <w:r>
               <w:rPr>
                 <w:rFonts w:ascii="Arial Narrow" w:hAnsi="Arial Narrow"/>
@@ -6868,9 +6929,9 @@
               <w:t>.5 Endereço/Localização Do Depósito:</w:t>
             </w:r>
           </w:p>
-          <w:bookmarkEnd w:id="26"/>
-          <w:bookmarkEnd w:id="27"/>
-          <w:bookmarkEnd w:id="28"/>
+          <w:bookmarkEnd w:id="29"/>
+          <w:bookmarkEnd w:id="30"/>
+          <w:bookmarkEnd w:id="31"/>
           <w:p>
             <w:pPr>
               <w:keepNext/>
@@ -6928,33 +6989,44 @@
               </w:rPr>
               <w:t xml:space="preserve"> </w:t>
             </w:r>
-            <w:r>
-              <w:fldChar w:fldCharType="begin"/>
-            </w:r>
-            <w:r>
-              <w:instrText xml:space="preserve"> MERGEFIELD  DepositarioBairro  \* MERGEFORMAT </w:instrText>
-            </w:r>
-            <w:r>
-              <w:fldChar w:fldCharType="separate"/>
-            </w:r>
-            <w:r>
-              <w:rPr>
-                <w:rFonts w:ascii="Arial Narrow" w:hAnsi="Arial Narrow"/>
-                <w:noProof/>
+            <w:fldSimple w:instr=" MERGEFIELD  DepositarioBairro  \* MERGEFORMAT ">
+              <w:r>
+                <w:rPr>
+                  <w:rFonts w:ascii="Arial Narrow" w:hAnsi="Arial Narrow"/>
+                  <w:noProof/>
+                  <w:sz w:val="14"/>
+                  <w:szCs w:val="16"/>
+                </w:rPr>
+                <w:t>«DepositarioBairro»</w:t>
+              </w:r>
+            </w:fldSimple>
+            <w:r>
+              <w:rPr>
+                <w:rFonts w:ascii="Arial Narrow" w:hAnsi="Arial Narrow"/>
                 <w:sz w:val="14"/>
                 <w:szCs w:val="16"/>
               </w:rPr>
-              <w:t>«DepositarioBairro»</w:t>
-            </w:r>
-            <w:r>
-              <w:rPr>
-                <w:rFonts w:ascii="Arial Narrow" w:hAnsi="Arial Narrow"/>
-                <w:noProof/>
+              <w:t>,</w:t>
+            </w:r>
+            <w:r>
+              <w:rPr>
+                <w:rFonts w:ascii="Arial Narrow" w:hAnsi="Arial Narrow"/>
                 <w:sz w:val="14"/>
                 <w:szCs w:val="16"/>
               </w:rPr>
-              <w:fldChar w:fldCharType="end"/>
-            </w:r>
+              <w:t xml:space="preserve"> </w:t>
+            </w:r>
+            <w:fldSimple w:instr=" MERGEFIELD  DepositarioDistrito  \* MERGEFORMAT ">
+              <w:r>
+                <w:rPr>
+                  <w:rFonts w:ascii="Arial Narrow" w:hAnsi="Arial Narrow"/>
+                  <w:noProof/>
+                  <w:sz w:val="14"/>
+                  <w:szCs w:val="16"/>
+                </w:rPr>
+                <w:t>«DepositarioDistrito»</w:t>
+              </w:r>
+            </w:fldSimple>
             <w:r>
               <w:rPr>
                 <w:rFonts w:ascii="Arial Narrow" w:hAnsi="Arial Narrow"/>
@@ -6971,119 +7043,44 @@
               </w:rPr>
               <w:t xml:space="preserve"> </w:t>
             </w:r>
-            <w:r>
-              <w:fldChar w:fldCharType="begin"/>
-            </w:r>
-            <w:r>
-              <w:instrText xml:space="preserve"> MERGEFIELD  DepositarioDistrito  \* MERGEFORMAT </w:instrText>
-            </w:r>
-            <w:r>
-              <w:fldChar w:fldCharType="separate"/>
-            </w:r>
-            <w:r>
-              <w:rPr>
-                <w:rFonts w:ascii="Arial Narrow" w:hAnsi="Arial Narrow"/>
-                <w:noProof/>
+            <w:fldSimple w:instr=" MERGEFIELD  DepositarioMunicipio  \* MERGEFORMAT ">
+              <w:r>
+                <w:rPr>
+                  <w:rFonts w:ascii="Arial Narrow" w:hAnsi="Arial Narrow"/>
+                  <w:noProof/>
+                  <w:sz w:val="14"/>
+                  <w:szCs w:val="16"/>
+                </w:rPr>
+                <w:t>«DepositarioMunicipio»</w:t>
+              </w:r>
+            </w:fldSimple>
+            <w:r>
+              <w:rPr>
+                <w:rFonts w:ascii="Arial Narrow" w:hAnsi="Arial Narrow"/>
                 <w:sz w:val="14"/>
                 <w:szCs w:val="16"/>
               </w:rPr>
-              <w:t>«DepositarioDistrito»</w:t>
-            </w:r>
-            <w:r>
-              <w:rPr>
-                <w:rFonts w:ascii="Arial Narrow" w:hAnsi="Arial Narrow"/>
-                <w:noProof/>
+              <w:t xml:space="preserve"> </w:t>
+            </w:r>
+            <w:r>
+              <w:rPr>
+                <w:rFonts w:ascii="Arial Narrow" w:hAnsi="Arial Narrow"/>
                 <w:sz w:val="14"/>
                 <w:szCs w:val="16"/>
               </w:rPr>
-              <w:fldChar w:fldCharType="end"/>
-            </w:r>
-            <w:r>
-              <w:rPr>
-                <w:rFonts w:ascii="Arial Narrow" w:hAnsi="Arial Narrow"/>
-                <w:sz w:val="14"/>
-                <w:szCs w:val="16"/>
-              </w:rPr>
-              <w:t>,</w:t>
-            </w:r>
-            <w:r>
-              <w:rPr>
-                <w:rFonts w:ascii="Arial Narrow" w:hAnsi="Arial Narrow"/>
-                <w:sz w:val="14"/>
-                <w:szCs w:val="16"/>
-              </w:rPr>
-              <w:t xml:space="preserve"> </w:t>
-            </w:r>
-            <w:r>
-              <w:fldChar w:fldCharType="begin"/>
-            </w:r>
-            <w:r>
-              <w:instrText xml:space="preserve"> MERGEFIELD  DepositarioMunicipio  \* MERGEFORMAT </w:instrText>
-            </w:r>
-            <w:r>
-              <w:fldChar w:fldCharType="separate"/>
-            </w:r>
-            <w:r>
-              <w:rPr>
-                <w:rFonts w:ascii="Arial Narrow" w:hAnsi="Arial Narrow"/>
-                <w:noProof/>
-                <w:sz w:val="14"/>
-                <w:szCs w:val="16"/>
-              </w:rPr>
-              <w:t>«DepositarioMunicipio»</w:t>
-            </w:r>
-            <w:r>
-              <w:rPr>
-                <w:rFonts w:ascii="Arial Narrow" w:hAnsi="Arial Narrow"/>
-                <w:noProof/>
-                <w:sz w:val="14"/>
-                <w:szCs w:val="16"/>
-              </w:rPr>
-              <w:fldChar w:fldCharType="end"/>
-            </w:r>
-            <w:r>
-              <w:rPr>
-                <w:rFonts w:ascii="Arial Narrow" w:hAnsi="Arial Narrow"/>
-                <w:sz w:val="14"/>
-                <w:szCs w:val="16"/>
-              </w:rPr>
-              <w:t xml:space="preserve"> </w:t>
-            </w:r>
-            <w:r>
-              <w:rPr>
-                <w:rFonts w:ascii="Arial Narrow" w:hAnsi="Arial Narrow"/>
-                <w:sz w:val="14"/>
-                <w:szCs w:val="16"/>
-              </w:rPr>
               <w:t xml:space="preserve">- </w:t>
             </w:r>
-            <w:r>
-              <w:fldChar w:fldCharType="begin"/>
-            </w:r>
-            <w:r>
-              <w:instrText xml:space="preserve"> MERGEFIELD  DepositarioUF  \* MERGEFORMAT </w:instrText>
-            </w:r>
-            <w:r>
-              <w:fldChar w:fldCharType="separate"/>
-            </w:r>
-            <w:r>
-              <w:rPr>
-                <w:rFonts w:ascii="Arial Narrow" w:hAnsi="Arial Narrow"/>
-                <w:noProof/>
-                <w:sz w:val="14"/>
-                <w:szCs w:val="16"/>
-              </w:rPr>
-              <w:t>«DepositarioUF»</w:t>
-            </w:r>
-            <w:r>
-              <w:rPr>
-                <w:rFonts w:ascii="Arial Narrow" w:hAnsi="Arial Narrow"/>
-                <w:noProof/>
-                <w:sz w:val="14"/>
-                <w:szCs w:val="16"/>
-              </w:rPr>
-              <w:fldChar w:fldCharType="end"/>
-            </w:r>
+            <w:fldSimple w:instr=" MERGEFIELD  DepositarioUF  \* MERGEFORMAT ">
+              <w:r>
+                <w:rPr>
+                  <w:rFonts w:ascii="Arial Narrow" w:hAnsi="Arial Narrow"/>
+                  <w:noProof/>
+                  <w:sz w:val="14"/>
+                  <w:szCs w:val="16"/>
+                </w:rPr>
+                <w:t>«DepositarioUF»</w:t>
+              </w:r>
+            </w:fldSimple>
           </w:p>
         </w:tc>
       </w:tr>
@@ -7173,33 +7170,17 @@
                 <w:szCs w:val="14"/>
               </w:rPr>
             </w:pPr>
-            <w:r>
-              <w:fldChar w:fldCharType="begin"/>
-            </w:r>
-            <w:r>
-              <w:instrText xml:space="preserve"> MERGEFIELD  ApreensaoLacres \* MERGEFORMAT </w:instrText>
-            </w:r>
-            <w:r>
-              <w:fldChar w:fldCharType="separate"/>
-            </w:r>
-            <w:r>
-              <w:rPr>
-                <w:rFonts w:ascii="Arial Narrow" w:hAnsi="Arial Narrow"/>
-                <w:noProof/>
-                <w:sz w:val="14"/>
-                <w:szCs w:val="16"/>
-              </w:rPr>
-              <w:t>«ApreensaoLacres»</w:t>
-            </w:r>
-            <w:r>
-              <w:rPr>
-                <w:rFonts w:ascii="Arial Narrow" w:hAnsi="Arial Narrow"/>
-                <w:noProof/>
-                <w:sz w:val="14"/>
-                <w:szCs w:val="16"/>
-              </w:rPr>
-              <w:fldChar w:fldCharType="end"/>
-            </w:r>
+            <w:fldSimple w:instr=" MERGEFIELD  ApreensaoLacres \* MERGEFORMAT ">
+              <w:r>
+                <w:rPr>
+                  <w:rFonts w:ascii="Arial Narrow" w:hAnsi="Arial Narrow"/>
+                  <w:noProof/>
+                  <w:sz w:val="14"/>
+                  <w:szCs w:val="16"/>
+                </w:rPr>
+                <w:t>«ApreensaoLacres»</w:t>
+              </w:r>
+            </w:fldSimple>
           </w:p>
         </w:tc>
         <w:tc>
@@ -7338,7 +7319,6 @@
                 <w:szCs w:val="14"/>
               </w:rPr>
             </w:pPr>
-            <w:proofErr w:type="gramStart"/>
             <w:r>
               <w:rPr>
                 <w:rFonts w:ascii="Arial Narrow" w:hAnsi="Arial Narrow"/>
@@ -7346,17 +7326,7 @@
                 <w:sz w:val="14"/>
                 <w:szCs w:val="14"/>
               </w:rPr>
-              <w:t>8.1 Neste</w:t>
-            </w:r>
-            <w:proofErr w:type="gramEnd"/>
-            <w:r>
-              <w:rPr>
-                <w:rFonts w:ascii="Arial Narrow" w:hAnsi="Arial Narrow"/>
-                <w:color w:val="595959" w:themeColor="text1" w:themeTint="A6"/>
-                <w:sz w:val="14"/>
-                <w:szCs w:val="14"/>
-              </w:rPr>
-              <w:t xml:space="preserve"> ato fica</w:t>
+              <w:t>8.1 Neste ato fica</w:t>
             </w:r>
           </w:p>
         </w:tc>
@@ -7460,8 +7430,8 @@
                     </w:rPr>
                     <w:t>«</w:t>
                   </w:r>
-                  <w:bookmarkStart w:id="29" w:name="OLE_LINK29"/>
-                  <w:bookmarkStart w:id="30" w:name="OLE_LINK30"/>
+                  <w:bookmarkStart w:id="32" w:name="OLE_LINK29"/>
+                  <w:bookmarkStart w:id="33" w:name="OLE_LINK30"/>
                   <w:r>
                     <w:rPr>
                       <w:rFonts w:ascii="Arial Narrow" w:hAnsi="Arial Narrow"/>
@@ -7471,8 +7441,8 @@
                     </w:rPr>
                     <w:t>IsInterditado</w:t>
                   </w:r>
-                  <w:bookmarkEnd w:id="29"/>
-                  <w:bookmarkEnd w:id="30"/>
+                  <w:bookmarkEnd w:id="32"/>
+                  <w:bookmarkEnd w:id="33"/>
                   <w:r>
                     <w:rPr>
                       <w:rFonts w:ascii="Arial Narrow" w:hAnsi="Arial Narrow"/>
@@ -7602,7 +7572,7 @@
                     </w:rPr>
                     <w:t>«</w:t>
                   </w:r>
-                  <w:bookmarkStart w:id="31" w:name="OLE_LINK31"/>
+                  <w:bookmarkStart w:id="34" w:name="OLE_LINK31"/>
                   <w:r>
                     <w:rPr>
                       <w:rFonts w:ascii="Arial Narrow" w:hAnsi="Arial Narrow"/>
@@ -7612,7 +7582,7 @@
                     </w:rPr>
                     <w:t>IsEmbargado</w:t>
                   </w:r>
-                  <w:bookmarkEnd w:id="31"/>
+                  <w:bookmarkEnd w:id="34"/>
                   <w:r>
                     <w:rPr>
                       <w:rFonts w:ascii="Arial Narrow" w:hAnsi="Arial Narrow"/>
@@ -7879,8 +7849,8 @@
                     </w:rPr>
                     <w:t>«</w:t>
                   </w:r>
-                  <w:bookmarkStart w:id="32" w:name="OLE_LINK32"/>
-                  <w:bookmarkStart w:id="33" w:name="OLE_LINK33"/>
+                  <w:bookmarkStart w:id="35" w:name="OLE_LINK32"/>
+                  <w:bookmarkStart w:id="36" w:name="OLE_LINK33"/>
                   <w:r>
                     <w:rPr>
                       <w:rFonts w:ascii="Arial Narrow" w:hAnsi="Arial Narrow"/>
@@ -7890,8 +7860,8 @@
                     </w:rPr>
                     <w:t>IsDesembargado</w:t>
                   </w:r>
-                  <w:bookmarkEnd w:id="32"/>
-                  <w:bookmarkEnd w:id="33"/>
+                  <w:bookmarkEnd w:id="35"/>
+                  <w:bookmarkEnd w:id="36"/>
                   <w:r>
                     <w:rPr>
                       <w:rFonts w:ascii="Arial Narrow" w:hAnsi="Arial Narrow"/>
@@ -7992,6 +7962,8 @@
             </w:pPr>
           </w:p>
         </w:tc>
+        <w:bookmarkStart w:id="37" w:name="OLE_LINK38"/>
+        <w:bookmarkStart w:id="38" w:name="OLE_LINK39"/>
         <w:tc>
           <w:tcPr>
             <w:tcW w:w="8789" w:type="dxa"/>
@@ -8038,8 +8010,124 @@
               </w:rPr>
               <w:fldChar w:fldCharType="end"/>
             </w:r>
-            <w:bookmarkStart w:id="34" w:name="_GoBack"/>
-            <w:bookmarkEnd w:id="34"/>
+            <w:bookmarkEnd w:id="37"/>
+            <w:bookmarkEnd w:id="38"/>
+          </w:p>
+        </w:tc>
+      </w:tr>
+    </w:tbl>
+    <w:p>
+      <w:pPr>
+        <w:rPr>
+          <w:sz w:val="4"/>
+          <w:szCs w:val="4"/>
+        </w:rPr>
+      </w:pPr>
+    </w:p>
+    <w:tbl>
+      <w:tblPr>
+        <w:tblStyle w:val="Tabelacomgrade"/>
+        <w:tblW w:w="9498" w:type="dxa"/>
+        <w:tblInd w:w="108" w:type="dxa"/>
+        <w:tblLook w:val="04A0" w:firstRow="1" w:lastRow="0" w:firstColumn="1" w:lastColumn="0" w:noHBand="0" w:noVBand="1"/>
+      </w:tblPr>
+      <w:tblGrid>
+        <w:gridCol w:w="709"/>
+        <w:gridCol w:w="8789"/>
+      </w:tblGrid>
+      <w:tr>
+        <w:trPr>
+          <w:trHeight w:val="923"/>
+        </w:trPr>
+        <w:tc>
+          <w:tcPr>
+            <w:tcW w:w="709" w:type="dxa"/>
+            <w:shd w:val="clear" w:color="auto" w:fill="D9D9D9" w:themeFill="background1" w:themeFillShade="D9"/>
+            <w:textDirection w:val="btLr"/>
+            <w:vAlign w:val="center"/>
+          </w:tcPr>
+          <w:p>
+            <w:pPr>
+              <w:keepNext/>
+              <w:spacing w:line="360" w:lineRule="auto"/>
+              <w:ind w:right="-1"/>
+              <w:jc w:val="center"/>
+              <w:rPr>
+                <w:b/>
+                <w:sz w:val="18"/>
+                <w:szCs w:val="16"/>
+              </w:rPr>
+            </w:pPr>
+            <w:r>
+              <w:rPr>
+                <w:rFonts w:ascii="Arial Narrow" w:hAnsi="Arial Narrow"/>
+                <w:sz w:val="14"/>
+                <w:szCs w:val="14"/>
+              </w:rPr>
+              <w:t>(</w:t>
+            </w:r>
+            <w:r>
+              <w:rPr>
+                <w:rFonts w:ascii="Arial Narrow" w:hAnsi="Arial Narrow"/>
+                <w:sz w:val="10"/>
+                <w:szCs w:val="10"/>
+              </w:rPr>
+              <w:t xml:space="preserve">9) DESCRIÇÃO DE OUTRAS </w:t>
+            </w:r>
+            <w:bookmarkStart w:id="39" w:name="_GoBack"/>
+            <w:bookmarkEnd w:id="39"/>
+            <w:r>
+              <w:rPr>
+                <w:rFonts w:ascii="Arial Narrow" w:hAnsi="Arial Narrow"/>
+                <w:sz w:val="10"/>
+                <w:szCs w:val="10"/>
+              </w:rPr>
+              <w:t>PENALIDADES</w:t>
+            </w:r>
+          </w:p>
+        </w:tc>
+        <w:tc>
+          <w:tcPr>
+            <w:tcW w:w="8789" w:type="dxa"/>
+          </w:tcPr>
+          <w:p>
+            <w:pPr>
+              <w:keepNext/>
+              <w:spacing w:line="360" w:lineRule="auto"/>
+              <w:rPr>
+                <w:rFonts w:ascii="Arial Narrow" w:hAnsi="Arial Narrow"/>
+                <w:noProof/>
+                <w:sz w:val="14"/>
+                <w:szCs w:val="16"/>
+              </w:rPr>
+            </w:pPr>
+            <w:r>
+              <w:fldChar w:fldCharType="begin"/>
+            </w:r>
+            <w:r>
+              <w:instrText xml:space="preserve"> MERGEFIELD  DescricaoOutrasPenalidades  \* MERGEFORMAT </w:instrText>
+            </w:r>
+            <w:r>
+              <w:fldChar w:fldCharType="separate"/>
+            </w:r>
+            <w:r>
+              <w:rPr>
+                <w:rFonts w:ascii="Arial Narrow" w:hAnsi="Arial Narrow"/>
+                <w:noProof/>
+                <w:sz w:val="14"/>
+                <w:szCs w:val="16"/>
+              </w:rPr>
+              <w:t>«DescricaoOutrasPenalidades»</w:t>
+            </w:r>
+            <w:r>
+              <w:rPr>
+                <w:rFonts w:ascii="Arial Narrow" w:hAnsi="Arial Narrow"/>
+                <w:noProof/>
+                <w:sz w:val="14"/>
+                <w:szCs w:val="16"/>
+              </w:rPr>
+              <w:fldChar w:fldCharType="end"/>
+            </w:r>
           </w:p>
         </w:tc>
       </w:tr>
@@ -8272,18 +8360,35 @@
               </w:rPr>
               <w:t xml:space="preserve"> </w:t>
             </w:r>
-            <w:fldSimple w:instr=" MERGEFIELD  NomeUsuarioCadastro  \* MERGEFORMAT ">
-              <w:r>
-                <w:rPr>
-                  <w:rFonts w:ascii="Arial Narrow" w:hAnsi="Arial Narrow"/>
-                  <w:noProof/>
-                  <w:color w:val="000000" w:themeColor="text1"/>
-                  <w:sz w:val="14"/>
-                  <w:szCs w:val="16"/>
-                </w:rPr>
-                <w:t>«NomeUsuarioCadastro»</w:t>
-              </w:r>
-            </w:fldSimple>
+            <w:r>
+              <w:fldChar w:fldCharType="begin"/>
+            </w:r>
+            <w:r>
+              <w:instrText xml:space="preserve"> MERGEFIELD  NomeUsuarioCadastro  \* MERGEFORMAT </w:instrText>
+            </w:r>
+            <w:r>
+              <w:fldChar w:fldCharType="separate"/>
+            </w:r>
+            <w:r>
+              <w:rPr>
+                <w:rFonts w:ascii="Arial Narrow" w:hAnsi="Arial Narrow"/>
+                <w:noProof/>
+                <w:color w:val="000000" w:themeColor="text1"/>
+                <w:sz w:val="14"/>
+                <w:szCs w:val="16"/>
+              </w:rPr>
+              <w:t>«NomeUsuarioCadastro»</w:t>
+            </w:r>
+            <w:r>
+              <w:rPr>
+                <w:rFonts w:ascii="Arial Narrow" w:hAnsi="Arial Narrow"/>
+                <w:noProof/>
+                <w:color w:val="000000" w:themeColor="text1"/>
+                <w:sz w:val="14"/>
+                <w:szCs w:val="16"/>
+              </w:rPr>
+              <w:fldChar w:fldCharType="end"/>
+            </w:r>
           </w:p>
         </w:tc>
         <w:tc>
@@ -8332,18 +8437,35 @@
               </w:rPr>
               <w:t xml:space="preserve"> </w:t>
             </w:r>
-            <w:fldSimple w:instr=" MERGEFIELD  ResponsavelEmpNomeRazaoSocial  \* MERGEFORMAT ">
-              <w:r>
-                <w:rPr>
-                  <w:rFonts w:ascii="Arial Narrow" w:hAnsi="Arial Narrow"/>
-                  <w:noProof/>
-                  <w:color w:val="000000" w:themeColor="text1"/>
-                  <w:sz w:val="14"/>
-                  <w:szCs w:val="16"/>
-                </w:rPr>
-                <w:t>«ResponsavelEmpNomeRazaoSocial»</w:t>
-              </w:r>
-            </w:fldSimple>
+            <w:r>
+              <w:fldChar w:fldCharType="begin"/>
+            </w:r>
+            <w:r>
+              <w:instrText xml:space="preserve"> MERGEFIELD  ResponsavelEmpNomeRazaoSocial  \* MERGEFORMAT </w:instrText>
+            </w:r>
+            <w:r>
+              <w:fldChar w:fldCharType="separate"/>
+            </w:r>
+            <w:r>
+              <w:rPr>
+                <w:rFonts w:ascii="Arial Narrow" w:hAnsi="Arial Narrow"/>
+                <w:noProof/>
+                <w:color w:val="000000" w:themeColor="text1"/>
+                <w:sz w:val="14"/>
+                <w:szCs w:val="16"/>
+              </w:rPr>
+              <w:t>«ResponsavelEmpNomeRazaoSocial»</w:t>
+            </w:r>
+            <w:r>
+              <w:rPr>
+                <w:rFonts w:ascii="Arial Narrow" w:hAnsi="Arial Narrow"/>
+                <w:noProof/>
+                <w:color w:val="000000" w:themeColor="text1"/>
+                <w:sz w:val="14"/>
+                <w:szCs w:val="16"/>
+              </w:rPr>
+              <w:fldChar w:fldCharType="end"/>
+            </w:r>
           </w:p>
         </w:tc>
       </w:tr>
@@ -8538,18 +8660,35 @@
               </w:rPr>
               <w:t xml:space="preserve"> </w:t>
             </w:r>
-            <w:fldSimple w:instr=" MERGEFIELD  ResponsavelEmpCPFCNPJ  \* MERGEFORMAT ">
-              <w:r>
-                <w:rPr>
-                  <w:rFonts w:ascii="Arial Narrow" w:hAnsi="Arial Narrow"/>
-                  <w:noProof/>
-                  <w:color w:val="000000" w:themeColor="text1"/>
-                  <w:sz w:val="14"/>
-                  <w:szCs w:val="16"/>
-                </w:rPr>
-                <w:t>«ResponsavelEmpCPFCNPJ»</w:t>
-              </w:r>
-            </w:fldSimple>
+            <w:r>
+              <w:fldChar w:fldCharType="begin"/>
+            </w:r>
+            <w:r>
+              <w:instrText xml:space="preserve"> MERGEFIELD  ResponsavelEmpCPFCNPJ  \* MERGEFORMAT </w:instrText>
+            </w:r>
+            <w:r>
+              <w:fldChar w:fldCharType="separate"/>
+            </w:r>
+            <w:r>
+              <w:rPr>
+                <w:rFonts w:ascii="Arial Narrow" w:hAnsi="Arial Narrow"/>
+                <w:noProof/>
+                <w:color w:val="000000" w:themeColor="text1"/>
+                <w:sz w:val="14"/>
+                <w:szCs w:val="16"/>
+              </w:rPr>
+              <w:t>«ResponsavelEmpCPFCNPJ»</w:t>
+            </w:r>
+            <w:r>
+              <w:rPr>
+                <w:rFonts w:ascii="Arial Narrow" w:hAnsi="Arial Narrow"/>
+                <w:noProof/>
+                <w:color w:val="000000" w:themeColor="text1"/>
+                <w:sz w:val="14"/>
+                <w:szCs w:val="16"/>
+              </w:rPr>
+              <w:fldChar w:fldCharType="end"/>
+            </w:r>
           </w:p>
         </w:tc>
       </w:tr>
@@ -8833,18 +8972,35 @@
               </w:rPr>
               <w:t xml:space="preserve"> </w:t>
             </w:r>
-            <w:fldSimple w:instr=" MERGEFIELD  TestemunhaNome1  \* MERGEFORMAT ">
-              <w:r>
-                <w:rPr>
-                  <w:rFonts w:ascii="Arial Narrow" w:hAnsi="Arial Narrow"/>
-                  <w:noProof/>
-                  <w:color w:val="000000" w:themeColor="text1"/>
-                  <w:sz w:val="14"/>
-                  <w:szCs w:val="16"/>
-                </w:rPr>
-                <w:t>«TestemunhaNome1»</w:t>
-              </w:r>
-            </w:fldSimple>
+            <w:r>
+              <w:fldChar w:fldCharType="begin"/>
+            </w:r>
+            <w:r>
+              <w:instrText xml:space="preserve"> MERGEFIELD  TestemunhaNome1  \* MERGEFORMAT </w:instrText>
+            </w:r>
+            <w:r>
+              <w:fldChar w:fldCharType="separate"/>
+            </w:r>
+            <w:r>
+              <w:rPr>
+                <w:rFonts w:ascii="Arial Narrow" w:hAnsi="Arial Narrow"/>
+                <w:noProof/>
+                <w:color w:val="000000" w:themeColor="text1"/>
+                <w:sz w:val="14"/>
+                <w:szCs w:val="16"/>
+              </w:rPr>
+              <w:t>«TestemunhaNome1»</w:t>
+            </w:r>
+            <w:r>
+              <w:rPr>
+                <w:rFonts w:ascii="Arial Narrow" w:hAnsi="Arial Narrow"/>
+                <w:noProof/>
+                <w:color w:val="000000" w:themeColor="text1"/>
+                <w:sz w:val="14"/>
+                <w:szCs w:val="16"/>
+              </w:rPr>
+              <w:fldChar w:fldCharType="end"/>
+            </w:r>
           </w:p>
         </w:tc>
         <w:tc>
@@ -8884,17 +9040,33 @@
               </w:rPr>
               <w:t xml:space="preserve">  </w:t>
             </w:r>
-            <w:fldSimple w:instr=" MERGEFIELD  TestemunhaNome2  \* MERGEFORMAT ">
-              <w:r>
-                <w:rPr>
-                  <w:rFonts w:ascii="Arial Narrow" w:hAnsi="Arial Narrow"/>
-                  <w:noProof/>
-                  <w:sz w:val="14"/>
-                  <w:szCs w:val="16"/>
-                </w:rPr>
-                <w:t>«TestemunhaNome2»</w:t>
-              </w:r>
-            </w:fldSimple>
+            <w:r>
+              <w:fldChar w:fldCharType="begin"/>
+            </w:r>
+            <w:r>
+              <w:instrText xml:space="preserve"> MERGEFIELD  TestemunhaNome2  \* MERGEFORMAT </w:instrText>
+            </w:r>
+            <w:r>
+              <w:fldChar w:fldCharType="separate"/>
+            </w:r>
+            <w:r>
+              <w:rPr>
+                <w:rFonts w:ascii="Arial Narrow" w:hAnsi="Arial Narrow"/>
+                <w:noProof/>
+                <w:sz w:val="14"/>
+                <w:szCs w:val="16"/>
+              </w:rPr>
+              <w:t>«TestemunhaNome2»</w:t>
+            </w:r>
+            <w:r>
+              <w:rPr>
+                <w:rFonts w:ascii="Arial Narrow" w:hAnsi="Arial Narrow"/>
+                <w:noProof/>
+                <w:sz w:val="14"/>
+                <w:szCs w:val="16"/>
+              </w:rPr>
+              <w:fldChar w:fldCharType="end"/>
+            </w:r>
           </w:p>
         </w:tc>
       </w:tr>
@@ -8965,17 +9137,33 @@
               </w:rPr>
               <w:t xml:space="preserve"> </w:t>
             </w:r>
-            <w:fldSimple w:instr=" MERGEFIELD  TestemunhaEnd1  \* MERGEFORMAT ">
-              <w:r>
-                <w:rPr>
-                  <w:rFonts w:ascii="Arial Narrow" w:hAnsi="Arial Narrow"/>
-                  <w:noProof/>
-                  <w:sz w:val="12"/>
-                  <w:szCs w:val="12"/>
-                </w:rPr>
-                <w:t>«TestemunhaEnd1»</w:t>
-              </w:r>
-            </w:fldSimple>
+            <w:r>
+              <w:fldChar w:fldCharType="begin"/>
+            </w:r>
+            <w:r>
+              <w:instrText xml:space="preserve"> MERGEFIELD  TestemunhaEnd1  \* MERGEFORMAT </w:instrText>
+            </w:r>
+            <w:r>
+              <w:fldChar w:fldCharType="separate"/>
+            </w:r>
+            <w:r>
+              <w:rPr>
+                <w:rFonts w:ascii="Arial Narrow" w:hAnsi="Arial Narrow"/>
+                <w:noProof/>
+                <w:sz w:val="12"/>
+                <w:szCs w:val="12"/>
+              </w:rPr>
+              <w:t>«TestemunhaEnd1»</w:t>
+            </w:r>
+            <w:r>
+              <w:rPr>
+                <w:rFonts w:ascii="Arial Narrow" w:hAnsi="Arial Narrow"/>
+                <w:noProof/>
+                <w:sz w:val="12"/>
+                <w:szCs w:val="12"/>
+              </w:rPr>
+              <w:fldChar w:fldCharType="end"/>
+            </w:r>
           </w:p>
         </w:tc>
         <w:tc>
@@ -9016,17 +9204,33 @@
               </w:rPr>
               <w:t xml:space="preserve"> </w:t>
             </w:r>
-            <w:fldSimple w:instr=" MERGEFIELD  TestemunhaEnd2  \* MERGEFORMAT ">
-              <w:r>
-                <w:rPr>
-                  <w:rFonts w:ascii="Arial Narrow" w:hAnsi="Arial Narrow"/>
-                  <w:noProof/>
-                  <w:sz w:val="12"/>
-                  <w:szCs w:val="12"/>
-                </w:rPr>
-                <w:t>«TestemunhaEnd2»</w:t>
-              </w:r>
-            </w:fldSimple>
+            <w:r>
+              <w:fldChar w:fldCharType="begin"/>
+            </w:r>
+            <w:r>
+              <w:instrText xml:space="preserve"> MERGEFIELD  TestemunhaEnd2  \* MERGEFORMAT </w:instrText>
+            </w:r>
+            <w:r>
+              <w:fldChar w:fldCharType="separate"/>
+            </w:r>
+            <w:r>
+              <w:rPr>
+                <w:rFonts w:ascii="Arial Narrow" w:hAnsi="Arial Narrow"/>
+                <w:noProof/>
+                <w:sz w:val="12"/>
+                <w:szCs w:val="12"/>
+              </w:rPr>
+              <w:t>«TestemunhaEnd2»</w:t>
+            </w:r>
+            <w:r>
+              <w:rPr>
+                <w:rFonts w:ascii="Arial Narrow" w:hAnsi="Arial Narrow"/>
+                <w:noProof/>
+                <w:sz w:val="12"/>
+                <w:szCs w:val="12"/>
+              </w:rPr>
+              <w:fldChar w:fldCharType="end"/>
+            </w:r>
           </w:p>
         </w:tc>
       </w:tr>
@@ -9161,16 +9365,31 @@
           <w:szCs w:val="6"/>
         </w:rPr>
       </w:pPr>
-      <w:fldSimple w:instr=" MERGEFIELD  TableEnd:Documento  \* MERGEFORMAT ">
-        <w:r>
-          <w:rPr>
-            <w:noProof/>
-            <w:sz w:val="6"/>
-            <w:szCs w:val="6"/>
-          </w:rPr>
-          <w:t>«TableEnd:Documento»</w:t>
-        </w:r>
-      </w:fldSimple>
+      <w:r>
+        <w:fldChar w:fldCharType="begin"/>
+      </w:r>
+      <w:r>
+        <w:instrText xml:space="preserve"> MERGEFIELD  TableEnd:Documento  \* MERGEFORMAT </w:instrText>
+      </w:r>
+      <w:r>
+        <w:fldChar w:fldCharType="separate"/>
+      </w:r>
+      <w:r>
+        <w:rPr>
+          <w:noProof/>
+          <w:sz w:val="6"/>
+          <w:szCs w:val="6"/>
+        </w:rPr>
+        <w:t>«TableEnd:Documento»</w:t>
+      </w:r>
+      <w:r>
+        <w:rPr>
+          <w:noProof/>
+          <w:sz w:val="6"/>
+          <w:szCs w:val="6"/>
+        </w:rPr>
+        <w:fldChar w:fldCharType="end"/>
+      </w:r>
     </w:p>
     <w:sectPr>
       <w:headerReference w:type="even" r:id="rId7"/>
@@ -9262,18 +9481,35 @@
               <w:szCs w:val="16"/>
             </w:rPr>
           </w:pPr>
-          <w:fldSimple w:instr=" MERGEFIELD  image:LogoSimlam  \* MERGEFORMAT ">
-            <w:r>
-              <w:rPr>
-                <w:rFonts w:ascii="Arial" w:hAnsi="Arial" w:cs="Arial"/>
-                <w:noProof/>
-                <w:color w:val="595959"/>
-                <w:sz w:val="16"/>
-                <w:szCs w:val="16"/>
-              </w:rPr>
-              <w:t>«image:LogoSimlam»</w:t>
-            </w:r>
-          </w:fldSimple>
+          <w:r>
+            <w:fldChar w:fldCharType="begin"/>
+          </w:r>
+          <w:r>
+            <w:instrText xml:space="preserve"> MERGEFIELD  image:LogoSimlam  \* MERGEFORMAT </w:instrText>
+          </w:r>
+          <w:r>
+            <w:fldChar w:fldCharType="separate"/>
+          </w:r>
+          <w:r>
+            <w:rPr>
+              <w:rFonts w:ascii="Arial" w:hAnsi="Arial" w:cs="Arial"/>
+              <w:noProof/>
+              <w:color w:val="595959"/>
+              <w:sz w:val="16"/>
+              <w:szCs w:val="16"/>
+            </w:rPr>
+            <w:t>«image:LogoSimlam»</w:t>
+          </w:r>
+          <w:r>
+            <w:rPr>
+              <w:rFonts w:ascii="Arial" w:hAnsi="Arial" w:cs="Arial"/>
+              <w:noProof/>
+              <w:color w:val="595959"/>
+              <w:sz w:val="16"/>
+              <w:szCs w:val="16"/>
+            </w:rPr>
+            <w:fldChar w:fldCharType="end"/>
+          </w:r>
         </w:p>
       </w:tc>
       <w:tc>
@@ -9293,54 +9529,122 @@
               <w:szCs w:val="16"/>
             </w:rPr>
           </w:pPr>
-          <w:fldSimple w:instr=" MERGEFIELD  OrgaoEndereco  \* MERGEFORMAT ">
-            <w:r>
-              <w:rPr>
-                <w:rFonts w:ascii="Arial" w:hAnsi="Arial" w:cs="Arial"/>
-                <w:noProof/>
-                <w:color w:val="595959"/>
-                <w:sz w:val="14"/>
-                <w:szCs w:val="16"/>
-              </w:rPr>
-              <w:t>«OrgaoEndereco»</w:t>
-            </w:r>
-          </w:fldSimple>
-          <w:fldSimple w:instr=" MERGEFIELD  OrgaoMunicipio  \* MERGEFORMAT ">
-            <w:r>
-              <w:rPr>
-                <w:rFonts w:ascii="Arial" w:hAnsi="Arial" w:cs="Arial"/>
-                <w:noProof/>
-                <w:color w:val="595959"/>
-                <w:sz w:val="14"/>
-                <w:szCs w:val="16"/>
-              </w:rPr>
-              <w:t>«OrgaoMunicipio»</w:t>
-            </w:r>
-          </w:fldSimple>
-          <w:fldSimple w:instr=" MERGEFIELD  OrgaoUF  \* MERGEFORMAT ">
-            <w:r>
-              <w:rPr>
-                <w:rFonts w:ascii="Arial" w:hAnsi="Arial" w:cs="Arial"/>
-                <w:noProof/>
-                <w:color w:val="595959"/>
-                <w:sz w:val="14"/>
-                <w:szCs w:val="16"/>
-              </w:rPr>
-              <w:t>«OrgaoUF»</w:t>
-            </w:r>
-          </w:fldSimple>
-          <w:fldSimple w:instr=" MERGEFIELD  OrgaoCep  \* MERGEFORMAT ">
-            <w:r>
-              <w:rPr>
-                <w:rFonts w:ascii="Arial" w:hAnsi="Arial" w:cs="Arial"/>
-                <w:noProof/>
-                <w:color w:val="595959"/>
-                <w:sz w:val="14"/>
-                <w:szCs w:val="16"/>
-              </w:rPr>
-              <w:t>«OrgaoCep»</w:t>
-            </w:r>
-          </w:fldSimple>
+          <w:r>
+            <w:fldChar w:fldCharType="begin"/>
+          </w:r>
+          <w:r>
+            <w:instrText xml:space="preserve"> MERGEFIELD  OrgaoEndereco  \* MERGEFORMAT </w:instrText>
+          </w:r>
+          <w:r>
+            <w:fldChar w:fldCharType="separate"/>
+          </w:r>
+          <w:r>
+            <w:rPr>
+              <w:rFonts w:ascii="Arial" w:hAnsi="Arial" w:cs="Arial"/>
+              <w:noProof/>
+              <w:color w:val="595959"/>
+              <w:sz w:val="14"/>
+              <w:szCs w:val="16"/>
+            </w:rPr>
+            <w:t>«OrgaoEndereco»</w:t>
+          </w:r>
+          <w:r>
+            <w:rPr>
+              <w:rFonts w:ascii="Arial" w:hAnsi="Arial" w:cs="Arial"/>
+              <w:noProof/>
+              <w:color w:val="595959"/>
+              <w:sz w:val="14"/>
+              <w:szCs w:val="16"/>
+            </w:rPr>
+            <w:fldChar w:fldCharType="end"/>
+          </w:r>
+          <w:r>
+            <w:fldChar w:fldCharType="begin"/>
+          </w:r>
+          <w:r>
+            <w:instrText xml:space="preserve"> MERGEFIELD  OrgaoMunicipio  \* MERGEFORMAT </w:instrText>
+          </w:r>
+          <w:r>
+            <w:fldChar w:fldCharType="separate"/>
+          </w:r>
+          <w:r>
+            <w:rPr>
+              <w:rFonts w:ascii="Arial" w:hAnsi="Arial" w:cs="Arial"/>
+              <w:noProof/>
+              <w:color w:val="595959"/>
+              <w:sz w:val="14"/>
+              <w:szCs w:val="16"/>
+            </w:rPr>
+            <w:t>«OrgaoMunicipio»</w:t>
+          </w:r>
+          <w:r>
+            <w:rPr>
+              <w:rFonts w:ascii="Arial" w:hAnsi="Arial" w:cs="Arial"/>
+              <w:noProof/>
+              <w:color w:val="595959"/>
+              <w:sz w:val="14"/>
+              <w:szCs w:val="16"/>
+            </w:rPr>
+            <w:fldChar w:fldCharType="end"/>
+          </w:r>
+          <w:r>
+            <w:fldChar w:fldCharType="begin"/>
+          </w:r>
+          <w:r>
+            <w:instrText xml:space="preserve"> MERGEFIELD  OrgaoUF  \* MERGEFORMAT </w:instrText>
+          </w:r>
+          <w:r>
+            <w:fldChar w:fldCharType="separate"/>
+          </w:r>
+          <w:r>
+            <w:rPr>
+              <w:rFonts w:ascii="Arial" w:hAnsi="Arial" w:cs="Arial"/>
+              <w:noProof/>
+              <w:color w:val="595959"/>
+              <w:sz w:val="14"/>
+              <w:szCs w:val="16"/>
+            </w:rPr>
+            <w:t>«OrgaoUF»</w:t>
+          </w:r>
+          <w:r>
+            <w:rPr>
+              <w:rFonts w:ascii="Arial" w:hAnsi="Arial" w:cs="Arial"/>
+              <w:noProof/>
+              <w:color w:val="595959"/>
+              <w:sz w:val="14"/>
+              <w:szCs w:val="16"/>
+            </w:rPr>
+            <w:fldChar w:fldCharType="end"/>
+          </w:r>
+          <w:r>
+            <w:fldChar w:fldCharType="begin"/>
+          </w:r>
+          <w:r>
+            <w:instrText xml:space="preserve"> MERGEFIELD  OrgaoCep  \* MERGEFORMAT </w:instrText>
+          </w:r>
+          <w:r>
+            <w:fldChar w:fldCharType="separate"/>
+          </w:r>
+          <w:r>
+            <w:rPr>
+              <w:rFonts w:ascii="Arial" w:hAnsi="Arial" w:cs="Arial"/>
+              <w:noProof/>
+              <w:color w:val="595959"/>
+              <w:sz w:val="14"/>
+              <w:szCs w:val="16"/>
+            </w:rPr>
+            <w:t>«OrgaoCep»</w:t>
+          </w:r>
+          <w:r>
+            <w:rPr>
+              <w:rFonts w:ascii="Arial" w:hAnsi="Arial" w:cs="Arial"/>
+              <w:noProof/>
+              <w:color w:val="595959"/>
+              <w:sz w:val="14"/>
+              <w:szCs w:val="16"/>
+            </w:rPr>
+            <w:fldChar w:fldCharType="end"/>
+          </w:r>
         </w:p>
         <w:p>
           <w:pPr>
@@ -9352,18 +9656,38 @@
               <w:sz w:val="14"/>
             </w:rPr>
           </w:pPr>
-          <w:fldSimple w:instr=" MERGEFIELD  OrgaoContato  \* MERGEFORMAT ">
-            <w:r>
-              <w:rPr>
-                <w:rFonts w:ascii="Arial" w:hAnsi="Arial" w:cs="Arial"/>
-                <w:noProof/>
-                <w:color w:val="595959"/>
-                <w:sz w:val="14"/>
-                <w:szCs w:val="16"/>
-              </w:rPr>
-              <w:t>«OrgaoContato»</w:t>
-            </w:r>
-          </w:fldSimple>
+          <w:r>
+            <w:fldChar w:fldCharType="begin"/>
+          </w:r>
+          <w:r>
+            <w:instrText xml:space="preserve"> MERGEFIELD  OrgaoContato  \* M</w:instrText>
+          </w:r>
+          <w:r>
+            <w:instrText xml:space="preserve">ERGEFORMAT </w:instrText>
+          </w:r>
+          <w:r>
+            <w:fldChar w:fldCharType="separate"/>
+          </w:r>
+          <w:r>
+            <w:rPr>
+              <w:rFonts w:ascii="Arial" w:hAnsi="Arial" w:cs="Arial"/>
+              <w:noProof/>
+              <w:color w:val="595959"/>
+              <w:sz w:val="14"/>
+              <w:szCs w:val="16"/>
+            </w:rPr>
+            <w:t>«OrgaoContato»</w:t>
+          </w:r>
+          <w:r>
+            <w:rPr>
+              <w:rFonts w:ascii="Arial" w:hAnsi="Arial" w:cs="Arial"/>
+              <w:noProof/>
+              <w:color w:val="595959"/>
+              <w:sz w:val="14"/>
+              <w:szCs w:val="16"/>
+            </w:rPr>
+            <w:fldChar w:fldCharType="end"/>
+          </w:r>
         </w:p>
       </w:tc>
       <w:tc>
@@ -14008,7 +14332,7 @@
   <w:style w:type="paragraph" w:default="1" w:styleId="Normal">
     <w:name w:val="Normal"/>
     <w:qFormat/>
-    <w:rsid w:val="007D5151"/>
+    <w:rsid w:val="008A5962"/>
     <w:rPr>
       <w:sz w:val="24"/>
       <w:szCs w:val="24"/>

</xml_diff>

<commit_message>
feat(06-RQF-17): Seção Assinaturas ok
</commit_message>
<xml_diff>
--- a/Código Fonte/VERSAO-ATUAL/src/EtramiteX/Interno/Content/_pdfAspose/Instrumento_Unico_Fiscalizacao.docx
+++ b/Código Fonte/VERSAO-ATUAL/src/EtramiteX/Interno/Content/_pdfAspose/Instrumento_Unico_Fiscalizacao.docx
@@ -91,16 +91,31 @@
                 <w:szCs w:val="10"/>
               </w:rPr>
             </w:pPr>
-            <w:fldSimple w:instr=" MERGEFIELD  image:LogoBrasao  \* MERGEFORMAT ">
-              <w:r>
-                <w:rPr>
-                  <w:noProof/>
-                  <w:sz w:val="10"/>
-                  <w:szCs w:val="10"/>
-                </w:rPr>
-                <w:t>«image:LogoBrasao»</w:t>
-              </w:r>
-            </w:fldSimple>
+            <w:r>
+              <w:fldChar w:fldCharType="begin"/>
+            </w:r>
+            <w:r>
+              <w:instrText xml:space="preserve"> MERGEFIELD  image:LogoBrasao  \* MERGEFORMAT </w:instrText>
+            </w:r>
+            <w:r>
+              <w:fldChar w:fldCharType="separate"/>
+            </w:r>
+            <w:r>
+              <w:rPr>
+                <w:noProof/>
+                <w:sz w:val="10"/>
+                <w:szCs w:val="10"/>
+              </w:rPr>
+              <w:t>«image:LogoBrasao»</w:t>
+            </w:r>
+            <w:r>
+              <w:rPr>
+                <w:noProof/>
+                <w:sz w:val="10"/>
+                <w:szCs w:val="10"/>
+              </w:rPr>
+              <w:fldChar w:fldCharType="end"/>
+            </w:r>
           </w:p>
         </w:tc>
         <w:tc>
@@ -297,47 +312,32 @@
                 <w:szCs w:val="10"/>
               </w:rPr>
             </w:pPr>
-            <w:r>
-              <w:fldChar w:fldCharType="begin"/>
-            </w:r>
-            <w:r>
-              <w:instrText xml:space="preserve"> MERGEFIELD  image:Logomarca  \* MERGEFORMAT </w:instrText>
-            </w:r>
-            <w:r>
-              <w:fldChar w:fldCharType="separate"/>
-            </w:r>
-            <w:r>
-              <w:rPr>
-                <w:noProof/>
-                <w:sz w:val="10"/>
-                <w:szCs w:val="10"/>
-              </w:rPr>
-              <w:t>«image:Logo</w:t>
-            </w:r>
-            <w:r>
-              <w:rPr>
-                <w:noProof/>
-                <w:sz w:val="10"/>
-                <w:szCs w:val="10"/>
-              </w:rPr>
-              <w:t>marca</w:t>
-            </w:r>
-            <w:r>
-              <w:rPr>
-                <w:noProof/>
-                <w:sz w:val="10"/>
-                <w:szCs w:val="10"/>
-              </w:rPr>
-              <w:t>»</w:t>
-            </w:r>
-            <w:r>
-              <w:rPr>
-                <w:noProof/>
-                <w:sz w:val="10"/>
-                <w:szCs w:val="10"/>
-              </w:rPr>
-              <w:fldChar w:fldCharType="end"/>
-            </w:r>
+            <w:fldSimple w:instr=" MERGEFIELD  image:Logomarca  \* MERGEFORMAT ">
+              <w:r>
+                <w:rPr>
+                  <w:noProof/>
+                  <w:sz w:val="10"/>
+                  <w:szCs w:val="10"/>
+                </w:rPr>
+                <w:t>«image:Logo</w:t>
+              </w:r>
+              <w:r>
+                <w:rPr>
+                  <w:noProof/>
+                  <w:sz w:val="10"/>
+                  <w:szCs w:val="10"/>
+                </w:rPr>
+                <w:t>marca</w:t>
+              </w:r>
+              <w:r>
+                <w:rPr>
+                  <w:noProof/>
+                  <w:sz w:val="10"/>
+                  <w:szCs w:val="10"/>
+                </w:rPr>
+                <w:t>»</w:t>
+              </w:r>
+            </w:fldSimple>
           </w:p>
         </w:tc>
         <w:tc>
@@ -1250,17 +1250,33 @@
                 <w:szCs w:val="14"/>
               </w:rPr>
             </w:pPr>
-            <w:fldSimple w:instr=" MERGEFIELD  DataVencimento  \* MERGEFORMAT ">
-              <w:r>
-                <w:rPr>
-                  <w:rFonts w:ascii="Arial Narrow" w:hAnsi="Arial Narrow"/>
-                  <w:noProof/>
-                  <w:sz w:val="14"/>
-                  <w:szCs w:val="14"/>
-                </w:rPr>
-                <w:t>«DataVencimento»</w:t>
-              </w:r>
-            </w:fldSimple>
+            <w:r>
+              <w:fldChar w:fldCharType="begin"/>
+            </w:r>
+            <w:r>
+              <w:instrText xml:space="preserve"> MERGEFIELD  DataVencimento  \* MERGEFORMAT </w:instrText>
+            </w:r>
+            <w:r>
+              <w:fldChar w:fldCharType="separate"/>
+            </w:r>
+            <w:r>
+              <w:rPr>
+                <w:rFonts w:ascii="Arial Narrow" w:hAnsi="Arial Narrow"/>
+                <w:noProof/>
+                <w:sz w:val="14"/>
+                <w:szCs w:val="14"/>
+              </w:rPr>
+              <w:t>«DataVencimento»</w:t>
+            </w:r>
+            <w:r>
+              <w:rPr>
+                <w:rFonts w:ascii="Arial Narrow" w:hAnsi="Arial Narrow"/>
+                <w:noProof/>
+                <w:sz w:val="14"/>
+                <w:szCs w:val="14"/>
+              </w:rPr>
+              <w:fldChar w:fldCharType="end"/>
+            </w:r>
           </w:p>
         </w:tc>
       </w:tr>
@@ -1490,17 +1506,33 @@
                 <w:szCs w:val="14"/>
               </w:rPr>
             </w:pPr>
-            <w:fldSimple w:instr=" MERGEFIELD  AutuadoCPFCNPJ  \* MERGEFORMAT ">
-              <w:r>
-                <w:rPr>
-                  <w:rFonts w:ascii="Arial Narrow" w:hAnsi="Arial Narrow"/>
-                  <w:noProof/>
-                  <w:sz w:val="14"/>
-                  <w:szCs w:val="14"/>
-                </w:rPr>
-                <w:t>«AutuadoCPFCNPJ»</w:t>
-              </w:r>
-            </w:fldSimple>
+            <w:r>
+              <w:fldChar w:fldCharType="begin"/>
+            </w:r>
+            <w:r>
+              <w:instrText xml:space="preserve"> MERGEFIELD  AutuadoCPFCNPJ  \* MERGEFORMAT </w:instrText>
+            </w:r>
+            <w:r>
+              <w:fldChar w:fldCharType="separate"/>
+            </w:r>
+            <w:r>
+              <w:rPr>
+                <w:rFonts w:ascii="Arial Narrow" w:hAnsi="Arial Narrow"/>
+                <w:noProof/>
+                <w:sz w:val="14"/>
+                <w:szCs w:val="14"/>
+              </w:rPr>
+              <w:t>«AutuadoCPFCNPJ»</w:t>
+            </w:r>
+            <w:r>
+              <w:rPr>
+                <w:rFonts w:ascii="Arial Narrow" w:hAnsi="Arial Narrow"/>
+                <w:noProof/>
+                <w:sz w:val="14"/>
+                <w:szCs w:val="14"/>
+              </w:rPr>
+              <w:fldChar w:fldCharType="end"/>
+            </w:r>
           </w:p>
         </w:tc>
       </w:tr>
@@ -2647,33 +2679,17 @@
                 <w:szCs w:val="14"/>
               </w:rPr>
             </w:pPr>
-            <w:r>
-              <w:fldChar w:fldCharType="begin"/>
-            </w:r>
-            <w:r>
-              <w:instrText xml:space="preserve"> MERGEFIELD  EnquadramentoArtigo1  \* MERGEFORMAT </w:instrText>
-            </w:r>
-            <w:r>
-              <w:fldChar w:fldCharType="separate"/>
-            </w:r>
-            <w:r>
-              <w:rPr>
-                <w:rFonts w:ascii="Arial Narrow" w:hAnsi="Arial Narrow"/>
-                <w:noProof/>
-                <w:sz w:val="14"/>
-                <w:szCs w:val="14"/>
-              </w:rPr>
-              <w:t>«EnquadramentoArtigo1»</w:t>
-            </w:r>
-            <w:r>
-              <w:rPr>
-                <w:rFonts w:ascii="Arial Narrow" w:hAnsi="Arial Narrow"/>
-                <w:noProof/>
-                <w:sz w:val="14"/>
-                <w:szCs w:val="14"/>
-              </w:rPr>
-              <w:fldChar w:fldCharType="end"/>
-            </w:r>
+            <w:fldSimple w:instr=" MERGEFIELD  EnquadramentoArtigo1  \* MERGEFORMAT ">
+              <w:r>
+                <w:rPr>
+                  <w:rFonts w:ascii="Arial Narrow" w:hAnsi="Arial Narrow"/>
+                  <w:noProof/>
+                  <w:sz w:val="14"/>
+                  <w:szCs w:val="14"/>
+                </w:rPr>
+                <w:t>«EnquadramentoArtigo1»</w:t>
+              </w:r>
+            </w:fldSimple>
           </w:p>
         </w:tc>
         <w:tc>
@@ -2723,33 +2739,17 @@
                 <w:szCs w:val="14"/>
               </w:rPr>
             </w:pPr>
-            <w:r>
-              <w:fldChar w:fldCharType="begin"/>
-            </w:r>
-            <w:r>
-              <w:instrText xml:space="preserve"> MERGEFIELD  EnquadramentoArtigoItemParagrafo1  \* MERGEFORMAT </w:instrText>
-            </w:r>
-            <w:r>
-              <w:fldChar w:fldCharType="separate"/>
-            </w:r>
-            <w:r>
-              <w:rPr>
-                <w:rFonts w:ascii="Arial Narrow" w:hAnsi="Arial Narrow"/>
-                <w:noProof/>
-                <w:sz w:val="14"/>
-                <w:szCs w:val="14"/>
-              </w:rPr>
-              <w:t>«EnquadramentoArtigoItemParagrafo1»</w:t>
-            </w:r>
-            <w:r>
-              <w:rPr>
-                <w:rFonts w:ascii="Arial Narrow" w:hAnsi="Arial Narrow"/>
-                <w:noProof/>
-                <w:sz w:val="14"/>
-                <w:szCs w:val="14"/>
-              </w:rPr>
-              <w:fldChar w:fldCharType="end"/>
-            </w:r>
+            <w:fldSimple w:instr=" MERGEFIELD  EnquadramentoArtigoItemParagrafo1  \* MERGEFORMAT ">
+              <w:r>
+                <w:rPr>
+                  <w:rFonts w:ascii="Arial Narrow" w:hAnsi="Arial Narrow"/>
+                  <w:noProof/>
+                  <w:sz w:val="14"/>
+                  <w:szCs w:val="14"/>
+                </w:rPr>
+                <w:t>«EnquadramentoArtigoItemParagrafo1»</w:t>
+              </w:r>
+            </w:fldSimple>
           </w:p>
         </w:tc>
         <w:tc>
@@ -2911,33 +2911,17 @@
                 <w:szCs w:val="14"/>
               </w:rPr>
             </w:pPr>
-            <w:r>
-              <w:fldChar w:fldCharType="begin"/>
-            </w:r>
-            <w:r>
-              <w:instrText xml:space="preserve"> MERGEFIELD  EnquadramentoArtigo2  \* MERGEFORMAT </w:instrText>
-            </w:r>
-            <w:r>
-              <w:fldChar w:fldCharType="separate"/>
-            </w:r>
-            <w:r>
-              <w:rPr>
-                <w:rFonts w:ascii="Arial Narrow" w:hAnsi="Arial Narrow"/>
-                <w:noProof/>
-                <w:sz w:val="14"/>
-                <w:szCs w:val="14"/>
-              </w:rPr>
-              <w:t>«EnquadramentoArtigo2»</w:t>
-            </w:r>
-            <w:r>
-              <w:rPr>
-                <w:rFonts w:ascii="Arial Narrow" w:hAnsi="Arial Narrow"/>
-                <w:noProof/>
-                <w:sz w:val="14"/>
-                <w:szCs w:val="14"/>
-              </w:rPr>
-              <w:fldChar w:fldCharType="end"/>
-            </w:r>
+            <w:fldSimple w:instr=" MERGEFIELD  EnquadramentoArtigo2  \* MERGEFORMAT ">
+              <w:r>
+                <w:rPr>
+                  <w:rFonts w:ascii="Arial Narrow" w:hAnsi="Arial Narrow"/>
+                  <w:noProof/>
+                  <w:sz w:val="14"/>
+                  <w:szCs w:val="14"/>
+                </w:rPr>
+                <w:t>«EnquadramentoArtigo2»</w:t>
+              </w:r>
+            </w:fldSimple>
           </w:p>
         </w:tc>
         <w:tc>
@@ -2962,33 +2946,17 @@
                 <w:szCs w:val="14"/>
               </w:rPr>
             </w:pPr>
-            <w:r>
-              <w:fldChar w:fldCharType="begin"/>
-            </w:r>
-            <w:r>
-              <w:instrText xml:space="preserve"> MERGEFIELD  EnquadramentoArtigoItemParagrafo2  \* MERGEFORMAT </w:instrText>
-            </w:r>
-            <w:r>
-              <w:fldChar w:fldCharType="separate"/>
-            </w:r>
-            <w:r>
-              <w:rPr>
-                <w:rFonts w:ascii="Arial Narrow" w:hAnsi="Arial Narrow"/>
-                <w:noProof/>
-                <w:sz w:val="14"/>
-                <w:szCs w:val="14"/>
-              </w:rPr>
-              <w:t>«EnquadramentoArtigoItemParagrafo2»</w:t>
-            </w:r>
-            <w:r>
-              <w:rPr>
-                <w:rFonts w:ascii="Arial Narrow" w:hAnsi="Arial Narrow"/>
-                <w:noProof/>
-                <w:sz w:val="14"/>
-                <w:szCs w:val="14"/>
-              </w:rPr>
-              <w:fldChar w:fldCharType="end"/>
-            </w:r>
+            <w:fldSimple w:instr=" MERGEFIELD  EnquadramentoArtigoItemParagrafo2  \* MERGEFORMAT ">
+              <w:r>
+                <w:rPr>
+                  <w:rFonts w:ascii="Arial Narrow" w:hAnsi="Arial Narrow"/>
+                  <w:noProof/>
+                  <w:sz w:val="14"/>
+                  <w:szCs w:val="14"/>
+                </w:rPr>
+                <w:t>«EnquadramentoArtigoItemParagrafo2»</w:t>
+              </w:r>
+            </w:fldSimple>
           </w:p>
         </w:tc>
         <w:tc>
@@ -3113,33 +3081,17 @@
                 <w:szCs w:val="14"/>
               </w:rPr>
             </w:pPr>
-            <w:r>
-              <w:fldChar w:fldCharType="begin"/>
-            </w:r>
-            <w:r>
-              <w:instrText xml:space="preserve"> MERGEFIELD  EnquadramentoArtigo3  \* MERGEFORMAT </w:instrText>
-            </w:r>
-            <w:r>
-              <w:fldChar w:fldCharType="separate"/>
-            </w:r>
-            <w:r>
-              <w:rPr>
-                <w:rFonts w:ascii="Arial Narrow" w:hAnsi="Arial Narrow"/>
-                <w:noProof/>
-                <w:sz w:val="14"/>
-                <w:szCs w:val="14"/>
-              </w:rPr>
-              <w:t>«EnquadramentoArtigo3»</w:t>
-            </w:r>
-            <w:r>
-              <w:rPr>
-                <w:rFonts w:ascii="Arial Narrow" w:hAnsi="Arial Narrow"/>
-                <w:noProof/>
-                <w:sz w:val="14"/>
-                <w:szCs w:val="14"/>
-              </w:rPr>
-              <w:fldChar w:fldCharType="end"/>
-            </w:r>
+            <w:fldSimple w:instr=" MERGEFIELD  EnquadramentoArtigo3  \* MERGEFORMAT ">
+              <w:r>
+                <w:rPr>
+                  <w:rFonts w:ascii="Arial Narrow" w:hAnsi="Arial Narrow"/>
+                  <w:noProof/>
+                  <w:sz w:val="14"/>
+                  <w:szCs w:val="14"/>
+                </w:rPr>
+                <w:t>«EnquadramentoArtigo3»</w:t>
+              </w:r>
+            </w:fldSimple>
           </w:p>
         </w:tc>
         <w:tc>
@@ -3164,33 +3116,17 @@
                 <w:szCs w:val="14"/>
               </w:rPr>
             </w:pPr>
-            <w:r>
-              <w:fldChar w:fldCharType="begin"/>
-            </w:r>
-            <w:r>
-              <w:instrText xml:space="preserve"> MERGEFIELD  EnquadramentoArtigoItemParagrafo3  \* MERGEFORMAT </w:instrText>
-            </w:r>
-            <w:r>
-              <w:fldChar w:fldCharType="separate"/>
-            </w:r>
-            <w:r>
-              <w:rPr>
-                <w:rFonts w:ascii="Arial Narrow" w:hAnsi="Arial Narrow"/>
-                <w:noProof/>
-                <w:sz w:val="14"/>
-                <w:szCs w:val="14"/>
-              </w:rPr>
-              <w:t>«EnquadramentoArtigoItemParagrafo3»</w:t>
-            </w:r>
-            <w:r>
-              <w:rPr>
-                <w:rFonts w:ascii="Arial Narrow" w:hAnsi="Arial Narrow"/>
-                <w:noProof/>
-                <w:sz w:val="14"/>
-                <w:szCs w:val="14"/>
-              </w:rPr>
-              <w:fldChar w:fldCharType="end"/>
-            </w:r>
+            <w:fldSimple w:instr=" MERGEFIELD  EnquadramentoArtigoItemParagrafo3  \* MERGEFORMAT ">
+              <w:r>
+                <w:rPr>
+                  <w:rFonts w:ascii="Arial Narrow" w:hAnsi="Arial Narrow"/>
+                  <w:noProof/>
+                  <w:sz w:val="14"/>
+                  <w:szCs w:val="14"/>
+                </w:rPr>
+                <w:t>«EnquadramentoArtigoItemParagrafo3»</w:t>
+              </w:r>
+            </w:fldSimple>
           </w:p>
         </w:tc>
         <w:tc>
@@ -6306,33 +6242,17 @@
                 <w:szCs w:val="16"/>
               </w:rPr>
             </w:pPr>
-            <w:r>
-              <w:fldChar w:fldCharType="begin"/>
-            </w:r>
-            <w:r>
-              <w:instrText xml:space="preserve"> MERGEFIELD  CodigoReceita  \* MERGEFORMAT </w:instrText>
-            </w:r>
-            <w:r>
-              <w:fldChar w:fldCharType="separate"/>
-            </w:r>
-            <w:r>
-              <w:rPr>
-                <w:rFonts w:ascii="Arial Narrow" w:hAnsi="Arial Narrow"/>
-                <w:noProof/>
-                <w:sz w:val="14"/>
-                <w:szCs w:val="16"/>
-              </w:rPr>
-              <w:t>«CodigoReceita»</w:t>
-            </w:r>
-            <w:r>
-              <w:rPr>
-                <w:rFonts w:ascii="Arial Narrow" w:hAnsi="Arial Narrow"/>
-                <w:noProof/>
-                <w:sz w:val="14"/>
-                <w:szCs w:val="16"/>
-              </w:rPr>
-              <w:fldChar w:fldCharType="end"/>
-            </w:r>
+            <w:fldSimple w:instr=" MERGEFIELD  CodigoReceita  \* MERGEFORMAT ">
+              <w:r>
+                <w:rPr>
+                  <w:rFonts w:ascii="Arial Narrow" w:hAnsi="Arial Narrow"/>
+                  <w:noProof/>
+                  <w:sz w:val="14"/>
+                  <w:szCs w:val="16"/>
+                </w:rPr>
+                <w:t>«CodigoReceita»</w:t>
+              </w:r>
+            </w:fldSimple>
           </w:p>
         </w:tc>
       </w:tr>
@@ -6483,33 +6403,17 @@
                 <w:szCs w:val="14"/>
               </w:rPr>
             </w:pPr>
-            <w:r>
-              <w:fldChar w:fldCharType="begin"/>
-            </w:r>
-            <w:r>
-              <w:instrText xml:space="preserve"> MERGEFIELD  DescreverApreensao  \* MERGEFORMAT </w:instrText>
-            </w:r>
-            <w:r>
-              <w:fldChar w:fldCharType="separate"/>
-            </w:r>
-            <w:r>
-              <w:rPr>
-                <w:rFonts w:ascii="Arial Narrow" w:hAnsi="Arial Narrow"/>
-                <w:noProof/>
-                <w:sz w:val="14"/>
-                <w:szCs w:val="16"/>
-              </w:rPr>
-              <w:t>«DescreverApreensao»</w:t>
-            </w:r>
-            <w:r>
-              <w:rPr>
-                <w:rFonts w:ascii="Arial Narrow" w:hAnsi="Arial Narrow"/>
-                <w:noProof/>
-                <w:sz w:val="14"/>
-                <w:szCs w:val="16"/>
-              </w:rPr>
-              <w:fldChar w:fldCharType="end"/>
-            </w:r>
+            <w:fldSimple w:instr=" MERGEFIELD  DescreverApreensao  \* MERGEFORMAT ">
+              <w:r>
+                <w:rPr>
+                  <w:rFonts w:ascii="Arial Narrow" w:hAnsi="Arial Narrow"/>
+                  <w:noProof/>
+                  <w:sz w:val="14"/>
+                  <w:szCs w:val="16"/>
+                </w:rPr>
+                <w:t>«DescreverApreensao»</w:t>
+              </w:r>
+            </w:fldSimple>
           </w:p>
         </w:tc>
       </w:tr>
@@ -6604,68 +6508,36 @@
                 <w:szCs w:val="16"/>
               </w:rPr>
             </w:pPr>
-            <w:r>
-              <w:fldChar w:fldCharType="begin"/>
-            </w:r>
-            <w:r>
-              <w:instrText xml:space="preserve"> MERGEFIELD  ValorBemProdutoArbitrado  \* MERGEFORMAT </w:instrText>
-            </w:r>
-            <w:r>
-              <w:fldChar w:fldCharType="separate"/>
-            </w:r>
-            <w:r>
-              <w:rPr>
-                <w:rFonts w:ascii="Arial Narrow" w:hAnsi="Arial Narrow"/>
-                <w:noProof/>
+            <w:fldSimple w:instr=" MERGEFIELD  ValorBemProdutoArbitrado  \* MERGEFORMAT ">
+              <w:r>
+                <w:rPr>
+                  <w:rFonts w:ascii="Arial Narrow" w:hAnsi="Arial Narrow"/>
+                  <w:noProof/>
+                  <w:sz w:val="14"/>
+                  <w:szCs w:val="16"/>
+                </w:rPr>
+                <w:t>«ValorBemProdutoArbitrado»</w:t>
+              </w:r>
+            </w:fldSimple>
+            <w:r>
+              <w:rPr>
+                <w:rFonts w:ascii="Arial Narrow" w:hAnsi="Arial Narrow"/>
                 <w:sz w:val="14"/>
                 <w:szCs w:val="16"/>
               </w:rPr>
-              <w:t>«ValorBemProdutoArbitrado»</w:t>
-            </w:r>
-            <w:r>
-              <w:rPr>
-                <w:rFonts w:ascii="Arial Narrow" w:hAnsi="Arial Narrow"/>
-                <w:noProof/>
-                <w:sz w:val="14"/>
-                <w:szCs w:val="16"/>
-              </w:rPr>
-              <w:fldChar w:fldCharType="end"/>
-            </w:r>
-            <w:r>
-              <w:rPr>
-                <w:rFonts w:ascii="Arial Narrow" w:hAnsi="Arial Narrow"/>
-                <w:sz w:val="14"/>
-                <w:szCs w:val="16"/>
-              </w:rPr>
               <w:t xml:space="preserve"> ( </w:t>
             </w:r>
-            <w:r>
-              <w:fldChar w:fldCharType="begin"/>
-            </w:r>
-            <w:r>
-              <w:instrText xml:space="preserve"> MERGEFIELD  ValorBemPorExtenso  \* MERGEFORMAT </w:instrText>
-            </w:r>
-            <w:r>
-              <w:fldChar w:fldCharType="separate"/>
-            </w:r>
-            <w:r>
-              <w:rPr>
-                <w:rFonts w:ascii="Arial Narrow" w:hAnsi="Arial Narrow"/>
-                <w:noProof/>
-                <w:sz w:val="14"/>
-                <w:szCs w:val="16"/>
-              </w:rPr>
-              <w:t>«ValorBemPorExtenso»</w:t>
-            </w:r>
-            <w:r>
-              <w:rPr>
-                <w:rFonts w:ascii="Arial Narrow" w:hAnsi="Arial Narrow"/>
-                <w:noProof/>
-                <w:sz w:val="14"/>
-                <w:szCs w:val="16"/>
-              </w:rPr>
-              <w:fldChar w:fldCharType="end"/>
-            </w:r>
+            <w:fldSimple w:instr=" MERGEFIELD  ValorBemPorExtenso  \* MERGEFORMAT ">
+              <w:r>
+                <w:rPr>
+                  <w:rFonts w:ascii="Arial Narrow" w:hAnsi="Arial Narrow"/>
+                  <w:noProof/>
+                  <w:sz w:val="14"/>
+                  <w:szCs w:val="16"/>
+                </w:rPr>
+                <w:t>«ValorBemPorExtenso»</w:t>
+              </w:r>
+            </w:fldSimple>
             <w:r>
               <w:rPr>
                 <w:rFonts w:ascii="Arial Narrow" w:hAnsi="Arial Narrow"/>
@@ -6845,17 +6717,33 @@
                 <w:szCs w:val="14"/>
               </w:rPr>
             </w:pPr>
-            <w:fldSimple w:instr=" MERGEFIELD  DepositarioCPF \* MERGEFORMAT ">
-              <w:r>
-                <w:rPr>
-                  <w:rFonts w:ascii="Arial Narrow" w:hAnsi="Arial Narrow"/>
-                  <w:noProof/>
-                  <w:sz w:val="14"/>
-                  <w:szCs w:val="16"/>
-                </w:rPr>
-                <w:t>«DepositarioCPF»</w:t>
-              </w:r>
-            </w:fldSimple>
+            <w:r>
+              <w:fldChar w:fldCharType="begin"/>
+            </w:r>
+            <w:r>
+              <w:instrText xml:space="preserve"> MERGEFIELD  DepositarioCPF \* MERGEFORMAT </w:instrText>
+            </w:r>
+            <w:r>
+              <w:fldChar w:fldCharType="separate"/>
+            </w:r>
+            <w:r>
+              <w:rPr>
+                <w:rFonts w:ascii="Arial Narrow" w:hAnsi="Arial Narrow"/>
+                <w:noProof/>
+                <w:sz w:val="14"/>
+                <w:szCs w:val="16"/>
+              </w:rPr>
+              <w:t>«DepositarioCPF»</w:t>
+            </w:r>
+            <w:r>
+              <w:rPr>
+                <w:rFonts w:ascii="Arial Narrow" w:hAnsi="Arial Narrow"/>
+                <w:noProof/>
+                <w:sz w:val="14"/>
+                <w:szCs w:val="16"/>
+              </w:rPr>
+              <w:fldChar w:fldCharType="end"/>
+            </w:r>
           </w:p>
         </w:tc>
       </w:tr>
@@ -6989,23 +6877,39 @@
               </w:rPr>
               <w:t xml:space="preserve"> </w:t>
             </w:r>
-            <w:fldSimple w:instr=" MERGEFIELD  DepositarioBairro  \* MERGEFORMAT ">
-              <w:r>
-                <w:rPr>
-                  <w:rFonts w:ascii="Arial Narrow" w:hAnsi="Arial Narrow"/>
-                  <w:noProof/>
-                  <w:sz w:val="14"/>
-                  <w:szCs w:val="16"/>
-                </w:rPr>
-                <w:t>«DepositarioBairro»</w:t>
-              </w:r>
-            </w:fldSimple>
-            <w:r>
-              <w:rPr>
-                <w:rFonts w:ascii="Arial Narrow" w:hAnsi="Arial Narrow"/>
+            <w:r>
+              <w:fldChar w:fldCharType="begin"/>
+            </w:r>
+            <w:r>
+              <w:instrText xml:space="preserve"> MERGEFIELD  DepositarioBairro  \* MERGEFORMAT </w:instrText>
+            </w:r>
+            <w:r>
+              <w:fldChar w:fldCharType="separate"/>
+            </w:r>
+            <w:r>
+              <w:rPr>
+                <w:rFonts w:ascii="Arial Narrow" w:hAnsi="Arial Narrow"/>
+                <w:noProof/>
                 <w:sz w:val="14"/>
                 <w:szCs w:val="16"/>
               </w:rPr>
+              <w:t>«DepositarioBairro»</w:t>
+            </w:r>
+            <w:r>
+              <w:rPr>
+                <w:rFonts w:ascii="Arial Narrow" w:hAnsi="Arial Narrow"/>
+                <w:noProof/>
+                <w:sz w:val="14"/>
+                <w:szCs w:val="16"/>
+              </w:rPr>
+              <w:fldChar w:fldCharType="end"/>
+            </w:r>
+            <w:r>
+              <w:rPr>
+                <w:rFonts w:ascii="Arial Narrow" w:hAnsi="Arial Narrow"/>
+                <w:sz w:val="14"/>
+                <w:szCs w:val="16"/>
+              </w:rPr>
               <w:t>,</w:t>
             </w:r>
             <w:r>
@@ -7016,23 +6920,39 @@
               </w:rPr>
               <w:t xml:space="preserve"> </w:t>
             </w:r>
-            <w:fldSimple w:instr=" MERGEFIELD  DepositarioDistrito  \* MERGEFORMAT ">
-              <w:r>
-                <w:rPr>
-                  <w:rFonts w:ascii="Arial Narrow" w:hAnsi="Arial Narrow"/>
-                  <w:noProof/>
-                  <w:sz w:val="14"/>
-                  <w:szCs w:val="16"/>
-                </w:rPr>
-                <w:t>«DepositarioDistrito»</w:t>
-              </w:r>
-            </w:fldSimple>
-            <w:r>
-              <w:rPr>
-                <w:rFonts w:ascii="Arial Narrow" w:hAnsi="Arial Narrow"/>
+            <w:r>
+              <w:fldChar w:fldCharType="begin"/>
+            </w:r>
+            <w:r>
+              <w:instrText xml:space="preserve"> MERGEFIELD  DepositarioDistrito  \* MERGEFORMAT </w:instrText>
+            </w:r>
+            <w:r>
+              <w:fldChar w:fldCharType="separate"/>
+            </w:r>
+            <w:r>
+              <w:rPr>
+                <w:rFonts w:ascii="Arial Narrow" w:hAnsi="Arial Narrow"/>
+                <w:noProof/>
                 <w:sz w:val="14"/>
                 <w:szCs w:val="16"/>
               </w:rPr>
+              <w:t>«DepositarioDistrito»</w:t>
+            </w:r>
+            <w:r>
+              <w:rPr>
+                <w:rFonts w:ascii="Arial Narrow" w:hAnsi="Arial Narrow"/>
+                <w:noProof/>
+                <w:sz w:val="14"/>
+                <w:szCs w:val="16"/>
+              </w:rPr>
+              <w:fldChar w:fldCharType="end"/>
+            </w:r>
+            <w:r>
+              <w:rPr>
+                <w:rFonts w:ascii="Arial Narrow" w:hAnsi="Arial Narrow"/>
+                <w:sz w:val="14"/>
+                <w:szCs w:val="16"/>
+              </w:rPr>
               <w:t>,</w:t>
             </w:r>
             <w:r>
@@ -7043,23 +6963,39 @@
               </w:rPr>
               <w:t xml:space="preserve"> </w:t>
             </w:r>
-            <w:fldSimple w:instr=" MERGEFIELD  DepositarioMunicipio  \* MERGEFORMAT ">
-              <w:r>
-                <w:rPr>
-                  <w:rFonts w:ascii="Arial Narrow" w:hAnsi="Arial Narrow"/>
-                  <w:noProof/>
-                  <w:sz w:val="14"/>
-                  <w:szCs w:val="16"/>
-                </w:rPr>
-                <w:t>«DepositarioMunicipio»</w:t>
-              </w:r>
-            </w:fldSimple>
-            <w:r>
-              <w:rPr>
-                <w:rFonts w:ascii="Arial Narrow" w:hAnsi="Arial Narrow"/>
+            <w:r>
+              <w:fldChar w:fldCharType="begin"/>
+            </w:r>
+            <w:r>
+              <w:instrText xml:space="preserve"> MERGEFIELD  DepositarioMunicipio  \* MERGEFORMAT </w:instrText>
+            </w:r>
+            <w:r>
+              <w:fldChar w:fldCharType="separate"/>
+            </w:r>
+            <w:r>
+              <w:rPr>
+                <w:rFonts w:ascii="Arial Narrow" w:hAnsi="Arial Narrow"/>
+                <w:noProof/>
                 <w:sz w:val="14"/>
                 <w:szCs w:val="16"/>
               </w:rPr>
+              <w:t>«DepositarioMunicipio»</w:t>
+            </w:r>
+            <w:r>
+              <w:rPr>
+                <w:rFonts w:ascii="Arial Narrow" w:hAnsi="Arial Narrow"/>
+                <w:noProof/>
+                <w:sz w:val="14"/>
+                <w:szCs w:val="16"/>
+              </w:rPr>
+              <w:fldChar w:fldCharType="end"/>
+            </w:r>
+            <w:r>
+              <w:rPr>
+                <w:rFonts w:ascii="Arial Narrow" w:hAnsi="Arial Narrow"/>
+                <w:sz w:val="14"/>
+                <w:szCs w:val="16"/>
+              </w:rPr>
               <w:t xml:space="preserve"> </w:t>
             </w:r>
             <w:r>
@@ -7070,17 +7006,33 @@
               </w:rPr>
               <w:t xml:space="preserve">- </w:t>
             </w:r>
-            <w:fldSimple w:instr=" MERGEFIELD  DepositarioUF  \* MERGEFORMAT ">
-              <w:r>
-                <w:rPr>
-                  <w:rFonts w:ascii="Arial Narrow" w:hAnsi="Arial Narrow"/>
-                  <w:noProof/>
-                  <w:sz w:val="14"/>
-                  <w:szCs w:val="16"/>
-                </w:rPr>
-                <w:t>«DepositarioUF»</w:t>
-              </w:r>
-            </w:fldSimple>
+            <w:r>
+              <w:fldChar w:fldCharType="begin"/>
+            </w:r>
+            <w:r>
+              <w:instrText xml:space="preserve"> MERGEFIELD  DepositarioUF  \* MERGEFORMAT </w:instrText>
+            </w:r>
+            <w:r>
+              <w:fldChar w:fldCharType="separate"/>
+            </w:r>
+            <w:r>
+              <w:rPr>
+                <w:rFonts w:ascii="Arial Narrow" w:hAnsi="Arial Narrow"/>
+                <w:noProof/>
+                <w:sz w:val="14"/>
+                <w:szCs w:val="16"/>
+              </w:rPr>
+              <w:t>«DepositarioUF»</w:t>
+            </w:r>
+            <w:r>
+              <w:rPr>
+                <w:rFonts w:ascii="Arial Narrow" w:hAnsi="Arial Narrow"/>
+                <w:noProof/>
+                <w:sz w:val="14"/>
+                <w:szCs w:val="16"/>
+              </w:rPr>
+              <w:fldChar w:fldCharType="end"/>
+            </w:r>
           </w:p>
         </w:tc>
       </w:tr>
@@ -7170,17 +7122,33 @@
                 <w:szCs w:val="14"/>
               </w:rPr>
             </w:pPr>
-            <w:fldSimple w:instr=" MERGEFIELD  ApreensaoLacres \* MERGEFORMAT ">
-              <w:r>
-                <w:rPr>
-                  <w:rFonts w:ascii="Arial Narrow" w:hAnsi="Arial Narrow"/>
-                  <w:noProof/>
-                  <w:sz w:val="14"/>
-                  <w:szCs w:val="16"/>
-                </w:rPr>
-                <w:t>«ApreensaoLacres»</w:t>
-              </w:r>
-            </w:fldSimple>
+            <w:r>
+              <w:fldChar w:fldCharType="begin"/>
+            </w:r>
+            <w:r>
+              <w:instrText xml:space="preserve"> MERGEFIELD  ApreensaoLacres \* MERGEFORMAT </w:instrText>
+            </w:r>
+            <w:r>
+              <w:fldChar w:fldCharType="separate"/>
+            </w:r>
+            <w:r>
+              <w:rPr>
+                <w:rFonts w:ascii="Arial Narrow" w:hAnsi="Arial Narrow"/>
+                <w:noProof/>
+                <w:sz w:val="14"/>
+                <w:szCs w:val="16"/>
+              </w:rPr>
+              <w:t>«ApreensaoLacres»</w:t>
+            </w:r>
+            <w:r>
+              <w:rPr>
+                <w:rFonts w:ascii="Arial Narrow" w:hAnsi="Arial Narrow"/>
+                <w:noProof/>
+                <w:sz w:val="14"/>
+                <w:szCs w:val="16"/>
+              </w:rPr>
+              <w:fldChar w:fldCharType="end"/>
+            </w:r>
           </w:p>
         </w:tc>
         <w:tc>
@@ -7269,6 +7237,8 @@
                 <w:szCs w:val="16"/>
               </w:rPr>
             </w:pPr>
+            <w:bookmarkStart w:id="32" w:name="OLE_LINK37"/>
+            <w:bookmarkStart w:id="33" w:name="OLE_LINK40"/>
             <w:r>
               <w:rPr>
                 <w:rFonts w:ascii="Arial Narrow" w:hAnsi="Arial Narrow"/>
@@ -7293,6 +7263,8 @@
               </w:rPr>
               <w:t>INTERDIÇÃO / EMBARGO</w:t>
             </w:r>
+            <w:bookmarkEnd w:id="32"/>
+            <w:bookmarkEnd w:id="33"/>
           </w:p>
         </w:tc>
         <w:tc>
@@ -7430,8 +7402,8 @@
                     </w:rPr>
                     <w:t>«</w:t>
                   </w:r>
-                  <w:bookmarkStart w:id="32" w:name="OLE_LINK29"/>
-                  <w:bookmarkStart w:id="33" w:name="OLE_LINK30"/>
+                  <w:bookmarkStart w:id="34" w:name="OLE_LINK29"/>
+                  <w:bookmarkStart w:id="35" w:name="OLE_LINK30"/>
                   <w:r>
                     <w:rPr>
                       <w:rFonts w:ascii="Arial Narrow" w:hAnsi="Arial Narrow"/>
@@ -7441,8 +7413,8 @@
                     </w:rPr>
                     <w:t>IsInterditado</w:t>
                   </w:r>
-                  <w:bookmarkEnd w:id="32"/>
-                  <w:bookmarkEnd w:id="33"/>
+                  <w:bookmarkEnd w:id="34"/>
+                  <w:bookmarkEnd w:id="35"/>
                   <w:r>
                     <w:rPr>
                       <w:rFonts w:ascii="Arial Narrow" w:hAnsi="Arial Narrow"/>
@@ -7572,7 +7544,7 @@
                     </w:rPr>
                     <w:t>«</w:t>
                   </w:r>
-                  <w:bookmarkStart w:id="34" w:name="OLE_LINK31"/>
+                  <w:bookmarkStart w:id="36" w:name="OLE_LINK31"/>
                   <w:r>
                     <w:rPr>
                       <w:rFonts w:ascii="Arial Narrow" w:hAnsi="Arial Narrow"/>
@@ -7582,7 +7554,7 @@
                     </w:rPr>
                     <w:t>IsEmbargado</w:t>
                   </w:r>
-                  <w:bookmarkEnd w:id="34"/>
+                  <w:bookmarkEnd w:id="36"/>
                   <w:r>
                     <w:rPr>
                       <w:rFonts w:ascii="Arial Narrow" w:hAnsi="Arial Narrow"/>
@@ -7849,8 +7821,8 @@
                     </w:rPr>
                     <w:t>«</w:t>
                   </w:r>
-                  <w:bookmarkStart w:id="35" w:name="OLE_LINK32"/>
-                  <w:bookmarkStart w:id="36" w:name="OLE_LINK33"/>
+                  <w:bookmarkStart w:id="37" w:name="OLE_LINK32"/>
+                  <w:bookmarkStart w:id="38" w:name="OLE_LINK33"/>
                   <w:r>
                     <w:rPr>
                       <w:rFonts w:ascii="Arial Narrow" w:hAnsi="Arial Narrow"/>
@@ -7860,8 +7832,8 @@
                     </w:rPr>
                     <w:t>IsDesembargado</w:t>
                   </w:r>
-                  <w:bookmarkEnd w:id="35"/>
-                  <w:bookmarkEnd w:id="36"/>
+                  <w:bookmarkEnd w:id="37"/>
+                  <w:bookmarkEnd w:id="38"/>
                   <w:r>
                     <w:rPr>
                       <w:rFonts w:ascii="Arial Narrow" w:hAnsi="Arial Narrow"/>
@@ -7962,8 +7934,8 @@
             </w:pPr>
           </w:p>
         </w:tc>
-        <w:bookmarkStart w:id="37" w:name="OLE_LINK38"/>
-        <w:bookmarkStart w:id="38" w:name="OLE_LINK39"/>
+        <w:bookmarkStart w:id="39" w:name="OLE_LINK38"/>
+        <w:bookmarkStart w:id="40" w:name="OLE_LINK39"/>
         <w:tc>
           <w:tcPr>
             <w:tcW w:w="8789" w:type="dxa"/>
@@ -8010,8 +7982,8 @@
               </w:rPr>
               <w:fldChar w:fldCharType="end"/>
             </w:r>
-            <w:bookmarkEnd w:id="37"/>
-            <w:bookmarkEnd w:id="38"/>
+            <w:bookmarkEnd w:id="39"/>
+            <w:bookmarkEnd w:id="40"/>
           </w:p>
         </w:tc>
       </w:tr>
@@ -8072,17 +8044,7 @@
                 <w:sz w:val="10"/>
                 <w:szCs w:val="10"/>
               </w:rPr>
-              <w:t xml:space="preserve">9) DESCRIÇÃO DE OUTRAS </w:t>
-            </w:r>
-            <w:bookmarkStart w:id="39" w:name="_GoBack"/>
-            <w:bookmarkEnd w:id="39"/>
-            <w:r>
-              <w:rPr>
-                <w:rFonts w:ascii="Arial Narrow" w:hAnsi="Arial Narrow"/>
-                <w:sz w:val="10"/>
-                <w:szCs w:val="10"/>
-              </w:rPr>
-              <w:t>PENALIDADES</w:t>
+              <w:t>9) DESCRIÇÃO DE OUTRAS PENALIDADES</w:t>
             </w:r>
           </w:p>
         </w:tc>
@@ -8101,33 +8063,17 @@
                 <w:szCs w:val="16"/>
               </w:rPr>
             </w:pPr>
-            <w:r>
-              <w:fldChar w:fldCharType="begin"/>
-            </w:r>
-            <w:r>
-              <w:instrText xml:space="preserve"> MERGEFIELD  DescricaoOutrasPenalidades  \* MERGEFORMAT </w:instrText>
-            </w:r>
-            <w:r>
-              <w:fldChar w:fldCharType="separate"/>
-            </w:r>
-            <w:r>
-              <w:rPr>
-                <w:rFonts w:ascii="Arial Narrow" w:hAnsi="Arial Narrow"/>
-                <w:noProof/>
-                <w:sz w:val="14"/>
-                <w:szCs w:val="16"/>
-              </w:rPr>
-              <w:t>«DescricaoOutrasPenalidades»</w:t>
-            </w:r>
-            <w:r>
-              <w:rPr>
-                <w:rFonts w:ascii="Arial Narrow" w:hAnsi="Arial Narrow"/>
-                <w:noProof/>
-                <w:sz w:val="14"/>
-                <w:szCs w:val="16"/>
-              </w:rPr>
-              <w:fldChar w:fldCharType="end"/>
-            </w:r>
+            <w:fldSimple w:instr=" MERGEFIELD  DescricaoOutrasPenalidades  \* MERGEFORMAT ">
+              <w:r>
+                <w:rPr>
+                  <w:rFonts w:ascii="Arial Narrow" w:hAnsi="Arial Narrow"/>
+                  <w:noProof/>
+                  <w:sz w:val="14"/>
+                  <w:szCs w:val="16"/>
+                </w:rPr>
+                <w:t>«DescricaoOutrasPenalidades»</w:t>
+              </w:r>
+            </w:fldSimple>
           </w:p>
         </w:tc>
       </w:tr>
@@ -8149,12 +8095,13 @@
       </w:tblPr>
       <w:tblGrid>
         <w:gridCol w:w="709"/>
-        <w:gridCol w:w="4394"/>
-        <w:gridCol w:w="4395"/>
+        <w:gridCol w:w="3260"/>
+        <w:gridCol w:w="3261"/>
+        <w:gridCol w:w="2268"/>
       </w:tblGrid>
       <w:tr>
         <w:trPr>
-          <w:trHeight w:val="170"/>
+          <w:trHeight w:val="312"/>
         </w:trPr>
         <w:tc>
           <w:tcPr>
@@ -8170,6 +8117,7 @@
               <w:tabs>
                 <w:tab w:val="left" w:pos="7755"/>
               </w:tabs>
+              <w:spacing w:line="360" w:lineRule="auto"/>
               <w:ind w:left="113" w:right="-1"/>
               <w:jc w:val="center"/>
               <w:rPr>
@@ -8182,46 +8130,46 @@
             <w:r>
               <w:rPr>
                 <w:rFonts w:ascii="Arial Narrow" w:hAnsi="Arial Narrow"/>
-                <w:color w:val="000000" w:themeColor="text1"/>
-                <w:sz w:val="18"/>
-                <w:szCs w:val="16"/>
-              </w:rPr>
-              <w:t>FIRMA</w:t>
-            </w:r>
-            <w:r>
-              <w:rPr>
-                <w:rFonts w:ascii="Arial Narrow" w:hAnsi="Arial Narrow"/>
-                <w:color w:val="000000" w:themeColor="text1"/>
-                <w:sz w:val="18"/>
-                <w:szCs w:val="16"/>
-              </w:rPr>
-              <w:t>S</w:t>
+                <w:sz w:val="14"/>
+                <w:szCs w:val="14"/>
+              </w:rPr>
+              <w:t>(10</w:t>
+            </w:r>
+            <w:r>
+              <w:rPr>
+                <w:rFonts w:ascii="Arial Narrow" w:hAnsi="Arial Narrow"/>
+                <w:sz w:val="14"/>
+                <w:szCs w:val="14"/>
+              </w:rPr>
+              <w:t xml:space="preserve">) </w:t>
+            </w:r>
+            <w:r>
+              <w:rPr>
+                <w:rFonts w:ascii="Arial Narrow" w:hAnsi="Arial Narrow"/>
+                <w:sz w:val="14"/>
+                <w:szCs w:val="14"/>
+              </w:rPr>
+              <w:t>ASSINATURAS</w:t>
             </w:r>
           </w:p>
         </w:tc>
         <w:tc>
           <w:tcPr>
-            <w:tcW w:w="4394" w:type="dxa"/>
+            <w:tcW w:w="3260" w:type="dxa"/>
             <w:tcBorders>
               <w:bottom w:val="nil"/>
             </w:tcBorders>
-            <w:vAlign w:val="bottom"/>
           </w:tcPr>
           <w:p>
             <w:pPr>
-              <w:pStyle w:val="PargrafodaLista"/>
               <w:keepNext/>
-              <w:numPr>
-                <w:ilvl w:val="0"/>
-                <w:numId w:val="31"/>
-              </w:numPr>
               <w:tabs>
                 <w:tab w:val="left" w:pos="7755"/>
               </w:tabs>
-              <w:ind w:left="170" w:hanging="170"/>
-              <w:rPr>
-                <w:rFonts w:ascii="Arial Narrow" w:hAnsi="Arial Narrow"/>
-                <w:color w:val="000000" w:themeColor="text1"/>
+              <w:spacing w:line="360" w:lineRule="auto"/>
+              <w:rPr>
+                <w:rFonts w:ascii="Arial Narrow" w:hAnsi="Arial Narrow"/>
+                <w:color w:val="595959" w:themeColor="text1" w:themeTint="A6"/>
                 <w:sz w:val="14"/>
                 <w:szCs w:val="14"/>
               </w:rPr>
@@ -8233,41 +8181,56 @@
                 <w:sz w:val="14"/>
                 <w:szCs w:val="14"/>
               </w:rPr>
-              <w:t>AUTORIDADE AUTUANTE</w:t>
-            </w:r>
-            <w:r>
+              <w:t>10.1 Carimbo ou nome legível da autoridade autuante:</w:t>
+            </w:r>
+          </w:p>
+          <w:p>
+            <w:pPr>
+              <w:keepNext/>
+              <w:tabs>
+                <w:tab w:val="left" w:pos="7755"/>
+              </w:tabs>
+              <w:spacing w:line="360" w:lineRule="auto"/>
               <w:rPr>
                 <w:rFonts w:ascii="Arial Narrow" w:hAnsi="Arial Narrow"/>
                 <w:color w:val="595959" w:themeColor="text1" w:themeTint="A6"/>
                 <w:sz w:val="14"/>
                 <w:szCs w:val="14"/>
               </w:rPr>
-              <w:t>/ AGENTE FISCAL</w:t>
-            </w:r>
+            </w:pPr>
+          </w:p>
+          <w:p>
+            <w:pPr>
+              <w:keepNext/>
+              <w:tabs>
+                <w:tab w:val="left" w:pos="7755"/>
+              </w:tabs>
+              <w:spacing w:line="360" w:lineRule="auto"/>
+              <w:rPr>
+                <w:rFonts w:ascii="Arial Narrow" w:hAnsi="Arial Narrow"/>
+                <w:color w:val="595959" w:themeColor="text1" w:themeTint="A6"/>
+                <w:sz w:val="14"/>
+                <w:szCs w:val="14"/>
+              </w:rPr>
+            </w:pPr>
+            <w:bookmarkStart w:id="41" w:name="_GoBack"/>
+            <w:bookmarkEnd w:id="41"/>
           </w:p>
         </w:tc>
         <w:tc>
           <w:tcPr>
-            <w:tcW w:w="4395" w:type="dxa"/>
-            <w:tcBorders>
-              <w:bottom w:val="nil"/>
-            </w:tcBorders>
-            <w:vAlign w:val="bottom"/>
+            <w:tcW w:w="3261" w:type="dxa"/>
           </w:tcPr>
           <w:p>
             <w:pPr>
-              <w:pStyle w:val="PargrafodaLista"/>
               <w:keepNext/>
-              <w:numPr>
-                <w:ilvl w:val="0"/>
-                <w:numId w:val="31"/>
-              </w:numPr>
               <w:tabs>
                 <w:tab w:val="left" w:pos="7755"/>
               </w:tabs>
-              <w:ind w:left="170" w:hanging="170"/>
-              <w:rPr>
-                <w:rFonts w:ascii="Arial Narrow" w:hAnsi="Arial Narrow"/>
+              <w:spacing w:line="360" w:lineRule="auto"/>
+              <w:rPr>
+                <w:rFonts w:ascii="Arial Narrow" w:hAnsi="Arial Narrow"/>
+                <w:color w:val="595959" w:themeColor="text1" w:themeTint="A6"/>
                 <w:sz w:val="14"/>
                 <w:szCs w:val="14"/>
               </w:rPr>
@@ -8279,20 +8242,104 @@
                 <w:sz w:val="14"/>
                 <w:szCs w:val="14"/>
               </w:rPr>
-              <w:t>AUTUADO / EMBARGADO / INTERDITADO</w:t>
-            </w:r>
+              <w:t>10.3 Nome legível do autuado ou responsável:</w:t>
+            </w:r>
+          </w:p>
+          <w:p>
+            <w:pPr>
+              <w:keepNext/>
+              <w:tabs>
+                <w:tab w:val="left" w:pos="7755"/>
+              </w:tabs>
+              <w:spacing w:line="360" w:lineRule="auto"/>
+              <w:rPr>
+                <w:rFonts w:ascii="Arial Narrow" w:hAnsi="Arial Narrow"/>
+                <w:color w:val="595959" w:themeColor="text1" w:themeTint="A6"/>
+                <w:sz w:val="14"/>
+                <w:szCs w:val="14"/>
+              </w:rPr>
+            </w:pPr>
+            <w:fldSimple w:instr=" MERGEFIELD  ResponsavelEmpNomeRazaoSocial  \* MERGEFORMAT ">
+              <w:r>
+                <w:rPr>
+                  <w:rFonts w:ascii="Arial Narrow" w:hAnsi="Arial Narrow"/>
+                  <w:noProof/>
+                  <w:color w:val="000000" w:themeColor="text1"/>
+                  <w:sz w:val="14"/>
+                  <w:szCs w:val="16"/>
+                </w:rPr>
+                <w:t>«ResponsavelEmpNomeRazaoSocial»</w:t>
+              </w:r>
+            </w:fldSimple>
+          </w:p>
+        </w:tc>
+        <w:tc>
+          <w:tcPr>
+            <w:tcW w:w="2268" w:type="dxa"/>
+          </w:tcPr>
+          <w:p>
+            <w:pPr>
+              <w:keepNext/>
+              <w:tabs>
+                <w:tab w:val="left" w:pos="7755"/>
+              </w:tabs>
+              <w:spacing w:line="360" w:lineRule="auto"/>
+              <w:rPr>
+                <w:rFonts w:ascii="Arial Narrow" w:hAnsi="Arial Narrow"/>
+                <w:color w:val="595959" w:themeColor="text1" w:themeTint="A6"/>
+                <w:sz w:val="14"/>
+                <w:szCs w:val="14"/>
+              </w:rPr>
+            </w:pPr>
+            <w:r>
+              <w:rPr>
+                <w:rFonts w:ascii="Arial Narrow" w:hAnsi="Arial Narrow"/>
+                <w:color w:val="595959" w:themeColor="text1" w:themeTint="A6"/>
+                <w:sz w:val="14"/>
+                <w:szCs w:val="14"/>
+              </w:rPr>
+              <w:t>10.4 CPF:</w:t>
+            </w:r>
+          </w:p>
+          <w:p>
+            <w:pPr>
+              <w:keepNext/>
+              <w:tabs>
+                <w:tab w:val="left" w:pos="7755"/>
+              </w:tabs>
+              <w:spacing w:line="360" w:lineRule="auto"/>
+              <w:rPr>
+                <w:rFonts w:ascii="Arial Narrow" w:hAnsi="Arial Narrow"/>
+                <w:color w:val="595959" w:themeColor="text1" w:themeTint="A6"/>
+                <w:sz w:val="14"/>
+                <w:szCs w:val="14"/>
+              </w:rPr>
+            </w:pPr>
+            <w:fldSimple w:instr=" MERGEFIELD  ResponsavelEmpCPFCNPJ  \* MERGEFORMAT ">
+              <w:r>
+                <w:rPr>
+                  <w:rFonts w:ascii="Arial Narrow" w:hAnsi="Arial Narrow"/>
+                  <w:noProof/>
+                  <w:color w:val="000000" w:themeColor="text1"/>
+                  <w:sz w:val="14"/>
+                  <w:szCs w:val="16"/>
+                </w:rPr>
+                <w:t>«ResponsavelEmpCPFCNPJ»</w:t>
+              </w:r>
+            </w:fldSimple>
           </w:p>
         </w:tc>
       </w:tr>
       <w:tr>
         <w:trPr>
-          <w:trHeight w:val="205"/>
+          <w:trHeight w:val="312"/>
         </w:trPr>
         <w:tc>
           <w:tcPr>
             <w:tcW w:w="709" w:type="dxa"/>
             <w:vMerge/>
             <w:shd w:val="clear" w:color="auto" w:fill="D9D9D9" w:themeFill="background1" w:themeFillShade="D9"/>
+            <w:textDirection w:val="btLr"/>
             <w:vAlign w:val="center"/>
           </w:tcPr>
           <w:p>
@@ -8301,22 +8348,22 @@
               <w:tabs>
                 <w:tab w:val="left" w:pos="7755"/>
               </w:tabs>
-              <w:ind w:right="-1"/>
+              <w:spacing w:line="360" w:lineRule="auto"/>
+              <w:ind w:left="113" w:right="-1"/>
               <w:jc w:val="center"/>
               <w:rPr>
-                <w:color w:val="000000" w:themeColor="text1"/>
-                <w:sz w:val="18"/>
-                <w:szCs w:val="16"/>
+                <w:rFonts w:ascii="Arial Narrow" w:hAnsi="Arial Narrow"/>
+                <w:sz w:val="14"/>
+                <w:szCs w:val="14"/>
               </w:rPr>
             </w:pPr>
           </w:p>
         </w:tc>
         <w:tc>
           <w:tcPr>
-            <w:tcW w:w="4394" w:type="dxa"/>
+            <w:tcW w:w="3260" w:type="dxa"/>
             <w:tcBorders>
               <w:top w:val="nil"/>
-              <w:bottom w:val="single" w:sz="4" w:space="0" w:color="auto"/>
             </w:tcBorders>
           </w:tcPr>
           <w:p>
@@ -8325,221 +8372,12 @@
               <w:tabs>
                 <w:tab w:val="left" w:pos="7755"/>
               </w:tabs>
-              <w:ind w:right="-1"/>
-              <w:rPr>
-                <w:rFonts w:ascii="Arial Narrow" w:hAnsi="Arial Narrow"/>
-                <w:color w:val="000000" w:themeColor="text1"/>
-                <w:sz w:val="16"/>
-                <w:szCs w:val="6"/>
-              </w:rPr>
-            </w:pPr>
-            <w:r>
+              <w:spacing w:line="360" w:lineRule="auto"/>
               <w:rPr>
                 <w:rFonts w:ascii="Arial Narrow" w:hAnsi="Arial Narrow"/>
                 <w:color w:val="595959" w:themeColor="text1" w:themeTint="A6"/>
                 <w:sz w:val="14"/>
                 <w:szCs w:val="14"/>
-              </w:rPr>
-              <w:t>NOME LEGÍVEL:</w:t>
-            </w:r>
-            <w:r>
-              <w:rPr>
-                <w:rFonts w:ascii="Arial Narrow" w:hAnsi="Arial Narrow"/>
-                <w:color w:val="000000" w:themeColor="text1"/>
-                <w:sz w:val="16"/>
-                <w:szCs w:val="16"/>
-              </w:rPr>
-              <w:t xml:space="preserve"> </w:t>
-            </w:r>
-            <w:r>
-              <w:rPr>
-                <w:rFonts w:ascii="Arial Narrow" w:hAnsi="Arial Narrow"/>
-                <w:color w:val="000000" w:themeColor="text1"/>
-                <w:sz w:val="16"/>
-                <w:szCs w:val="16"/>
-              </w:rPr>
-              <w:t xml:space="preserve"> </w:t>
-            </w:r>
-            <w:r>
-              <w:fldChar w:fldCharType="begin"/>
-            </w:r>
-            <w:r>
-              <w:instrText xml:space="preserve"> MERGEFIELD  NomeUsuarioCadastro  \* MERGEFORMAT </w:instrText>
-            </w:r>
-            <w:r>
-              <w:fldChar w:fldCharType="separate"/>
-            </w:r>
-            <w:r>
-              <w:rPr>
-                <w:rFonts w:ascii="Arial Narrow" w:hAnsi="Arial Narrow"/>
-                <w:noProof/>
-                <w:color w:val="000000" w:themeColor="text1"/>
-                <w:sz w:val="14"/>
-                <w:szCs w:val="16"/>
-              </w:rPr>
-              <w:t>«NomeUsuarioCadastro»</w:t>
-            </w:r>
-            <w:r>
-              <w:rPr>
-                <w:rFonts w:ascii="Arial Narrow" w:hAnsi="Arial Narrow"/>
-                <w:noProof/>
-                <w:color w:val="000000" w:themeColor="text1"/>
-                <w:sz w:val="14"/>
-                <w:szCs w:val="16"/>
-              </w:rPr>
-              <w:fldChar w:fldCharType="end"/>
-            </w:r>
-          </w:p>
-        </w:tc>
-        <w:tc>
-          <w:tcPr>
-            <w:tcW w:w="4395" w:type="dxa"/>
-            <w:tcBorders>
-              <w:top w:val="nil"/>
-            </w:tcBorders>
-            <w:vAlign w:val="center"/>
-          </w:tcPr>
-          <w:p>
-            <w:pPr>
-              <w:keepNext/>
-              <w:tabs>
-                <w:tab w:val="left" w:pos="7755"/>
-              </w:tabs>
-              <w:ind w:right="-1"/>
-              <w:rPr>
-                <w:rFonts w:ascii="Arial Narrow" w:hAnsi="Arial Narrow"/>
-                <w:sz w:val="16"/>
-                <w:szCs w:val="16"/>
-              </w:rPr>
-            </w:pPr>
-            <w:r>
-              <w:rPr>
-                <w:rFonts w:ascii="Arial Narrow" w:hAnsi="Arial Narrow"/>
-                <w:color w:val="595959" w:themeColor="text1" w:themeTint="A6"/>
-                <w:sz w:val="14"/>
-                <w:szCs w:val="14"/>
-              </w:rPr>
-              <w:t>NOME LEGÍVEL:</w:t>
-            </w:r>
-            <w:r>
-              <w:rPr>
-                <w:rFonts w:ascii="Arial Narrow" w:hAnsi="Arial Narrow"/>
-                <w:sz w:val="16"/>
-                <w:szCs w:val="16"/>
-              </w:rPr>
-              <w:t xml:space="preserve"> </w:t>
-            </w:r>
-            <w:r>
-              <w:rPr>
-                <w:rFonts w:ascii="Arial Narrow" w:hAnsi="Arial Narrow"/>
-                <w:sz w:val="16"/>
-                <w:szCs w:val="16"/>
-              </w:rPr>
-              <w:t xml:space="preserve"> </w:t>
-            </w:r>
-            <w:r>
-              <w:fldChar w:fldCharType="begin"/>
-            </w:r>
-            <w:r>
-              <w:instrText xml:space="preserve"> MERGEFIELD  ResponsavelEmpNomeRazaoSocial  \* MERGEFORMAT </w:instrText>
-            </w:r>
-            <w:r>
-              <w:fldChar w:fldCharType="separate"/>
-            </w:r>
-            <w:r>
-              <w:rPr>
-                <w:rFonts w:ascii="Arial Narrow" w:hAnsi="Arial Narrow"/>
-                <w:noProof/>
-                <w:color w:val="000000" w:themeColor="text1"/>
-                <w:sz w:val="14"/>
-                <w:szCs w:val="16"/>
-              </w:rPr>
-              <w:t>«ResponsavelEmpNomeRazaoSocial»</w:t>
-            </w:r>
-            <w:r>
-              <w:rPr>
-                <w:rFonts w:ascii="Arial Narrow" w:hAnsi="Arial Narrow"/>
-                <w:noProof/>
-                <w:color w:val="000000" w:themeColor="text1"/>
-                <w:sz w:val="14"/>
-                <w:szCs w:val="16"/>
-              </w:rPr>
-              <w:fldChar w:fldCharType="end"/>
-            </w:r>
-          </w:p>
-        </w:tc>
-      </w:tr>
-      <w:tr>
-        <w:trPr>
-          <w:trHeight w:val="244"/>
-        </w:trPr>
-        <w:tc>
-          <w:tcPr>
-            <w:tcW w:w="709" w:type="dxa"/>
-            <w:vMerge/>
-            <w:shd w:val="clear" w:color="auto" w:fill="D9D9D9" w:themeFill="background1" w:themeFillShade="D9"/>
-            <w:vAlign w:val="center"/>
-          </w:tcPr>
-          <w:p>
-            <w:pPr>
-              <w:keepNext/>
-              <w:tabs>
-                <w:tab w:val="left" w:pos="7755"/>
-              </w:tabs>
-              <w:ind w:right="-1"/>
-              <w:jc w:val="center"/>
-              <w:rPr>
-                <w:color w:val="000000" w:themeColor="text1"/>
-                <w:sz w:val="18"/>
-                <w:szCs w:val="16"/>
-              </w:rPr>
-            </w:pPr>
-          </w:p>
-        </w:tc>
-        <w:tc>
-          <w:tcPr>
-            <w:tcW w:w="4394" w:type="dxa"/>
-            <w:vMerge w:val="restart"/>
-            <w:tcBorders>
-              <w:top w:val="single" w:sz="4" w:space="0" w:color="auto"/>
-            </w:tcBorders>
-          </w:tcPr>
-          <w:p>
-            <w:pPr>
-              <w:keepNext/>
-              <w:tabs>
-                <w:tab w:val="left" w:pos="7755"/>
-              </w:tabs>
-              <w:ind w:right="-1"/>
-              <w:rPr>
-                <w:rFonts w:ascii="Arial Narrow" w:hAnsi="Arial Narrow"/>
-                <w:color w:val="595959" w:themeColor="text1" w:themeTint="A6"/>
-                <w:sz w:val="14"/>
-                <w:szCs w:val="14"/>
-              </w:rPr>
-            </w:pPr>
-            <w:r>
-              <w:rPr>
-                <w:rFonts w:ascii="Arial Narrow" w:hAnsi="Arial Narrow"/>
-                <w:color w:val="595959" w:themeColor="text1" w:themeTint="A6"/>
-                <w:sz w:val="14"/>
-                <w:szCs w:val="14"/>
-              </w:rPr>
-              <w:t>CARIMBO E ASSINATURA</w:t>
-            </w:r>
-          </w:p>
-          <w:p>
-            <w:pPr>
-              <w:keepNext/>
-              <w:tabs>
-                <w:tab w:val="left" w:pos="7755"/>
-              </w:tabs>
-              <w:ind w:right="-1"/>
-              <w:rPr>
-                <w:rFonts w:ascii="Arial Narrow" w:hAnsi="Arial Narrow"/>
-                <w:color w:val="595959" w:themeColor="text1" w:themeTint="A6"/>
-                <w:sz w:val="10"/>
-                <w:szCs w:val="10"/>
               </w:rPr>
             </w:pPr>
           </w:p>
@@ -8549,12 +8387,118 @@
               <w:tabs>
                 <w:tab w:val="left" w:pos="7755"/>
               </w:tabs>
-              <w:ind w:right="-1"/>
+              <w:spacing w:line="360" w:lineRule="auto"/>
               <w:rPr>
                 <w:rFonts w:ascii="Arial Narrow" w:hAnsi="Arial Narrow"/>
                 <w:color w:val="595959" w:themeColor="text1" w:themeTint="A6"/>
-                <w:sz w:val="10"/>
-                <w:szCs w:val="10"/>
+                <w:sz w:val="14"/>
+                <w:szCs w:val="14"/>
+              </w:rPr>
+            </w:pPr>
+            <w:r>
+              <w:rPr>
+                <w:rFonts w:ascii="Arial Narrow" w:hAnsi="Arial Narrow"/>
+                <w:color w:val="595959" w:themeColor="text1" w:themeTint="A6"/>
+                <w:sz w:val="14"/>
+                <w:szCs w:val="14"/>
+              </w:rPr>
+              <w:t>10.2 Assinatura:</w:t>
+            </w:r>
+          </w:p>
+          <w:p>
+            <w:pPr>
+              <w:keepNext/>
+              <w:tabs>
+                <w:tab w:val="left" w:pos="7755"/>
+              </w:tabs>
+              <w:spacing w:line="360" w:lineRule="auto"/>
+              <w:rPr>
+                <w:rFonts w:ascii="Arial Narrow" w:hAnsi="Arial Narrow"/>
+                <w:color w:val="595959" w:themeColor="text1" w:themeTint="A6"/>
+                <w:sz w:val="14"/>
+                <w:szCs w:val="14"/>
+              </w:rPr>
+            </w:pPr>
+          </w:p>
+        </w:tc>
+        <w:tc>
+          <w:tcPr>
+            <w:tcW w:w="3261" w:type="dxa"/>
+          </w:tcPr>
+          <w:p>
+            <w:pPr>
+              <w:keepNext/>
+              <w:tabs>
+                <w:tab w:val="left" w:pos="7755"/>
+              </w:tabs>
+              <w:spacing w:line="360" w:lineRule="auto"/>
+              <w:rPr>
+                <w:rFonts w:ascii="Arial Narrow" w:hAnsi="Arial Narrow"/>
+                <w:color w:val="595959" w:themeColor="text1" w:themeTint="A6"/>
+                <w:sz w:val="14"/>
+                <w:szCs w:val="14"/>
+              </w:rPr>
+            </w:pPr>
+            <w:r>
+              <w:rPr>
+                <w:rFonts w:ascii="Arial Narrow" w:hAnsi="Arial Narrow"/>
+                <w:color w:val="595959" w:themeColor="text1" w:themeTint="A6"/>
+                <w:sz w:val="14"/>
+                <w:szCs w:val="14"/>
+              </w:rPr>
+              <w:t>10.5</w:t>
+            </w:r>
+            <w:r>
+              <w:rPr>
+                <w:rFonts w:ascii="Arial Narrow" w:hAnsi="Arial Narrow"/>
+                <w:color w:val="595959" w:themeColor="text1" w:themeTint="A6"/>
+                <w:sz w:val="14"/>
+                <w:szCs w:val="14"/>
+              </w:rPr>
+              <w:t xml:space="preserve"> Assinatura:</w:t>
+            </w:r>
+          </w:p>
+        </w:tc>
+        <w:tc>
+          <w:tcPr>
+            <w:tcW w:w="2268" w:type="dxa"/>
+          </w:tcPr>
+          <w:p>
+            <w:pPr>
+              <w:keepNext/>
+              <w:tabs>
+                <w:tab w:val="left" w:pos="7755"/>
+              </w:tabs>
+              <w:spacing w:line="360" w:lineRule="auto"/>
+              <w:rPr>
+                <w:rFonts w:ascii="Arial Narrow" w:hAnsi="Arial Narrow"/>
+                <w:color w:val="595959" w:themeColor="text1" w:themeTint="A6"/>
+                <w:sz w:val="14"/>
+                <w:szCs w:val="14"/>
+              </w:rPr>
+            </w:pPr>
+            <w:r>
+              <w:rPr>
+                <w:rFonts w:ascii="Arial Narrow" w:hAnsi="Arial Narrow"/>
+                <w:color w:val="595959" w:themeColor="text1" w:themeTint="A6"/>
+                <w:sz w:val="14"/>
+                <w:szCs w:val="14"/>
+              </w:rPr>
+              <w:t>10.6 Data do recebimento:</w:t>
+            </w:r>
+          </w:p>
+          <w:p>
+            <w:pPr>
+              <w:keepNext/>
+              <w:tabs>
+                <w:tab w:val="left" w:pos="7755"/>
+              </w:tabs>
+              <w:spacing w:line="360" w:lineRule="auto"/>
+              <w:rPr>
+                <w:rFonts w:ascii="Arial Narrow" w:hAnsi="Arial Narrow"/>
+                <w:color w:val="595959" w:themeColor="text1" w:themeTint="A6"/>
+                <w:sz w:val="14"/>
+                <w:szCs w:val="14"/>
               </w:rPr>
             </w:pPr>
           </w:p>
@@ -8564,208 +8508,21 @@
               <w:tabs>
                 <w:tab w:val="left" w:pos="7755"/>
               </w:tabs>
-              <w:ind w:right="-1"/>
-              <w:rPr>
-                <w:rFonts w:ascii="Arial Narrow" w:hAnsi="Arial Narrow"/>
-                <w:color w:val="595959" w:themeColor="text1" w:themeTint="A6"/>
-                <w:sz w:val="10"/>
-                <w:szCs w:val="10"/>
+              <w:spacing w:line="360" w:lineRule="auto"/>
+              <w:jc w:val="center"/>
+              <w:rPr>
+                <w:rFonts w:ascii="Arial Narrow" w:hAnsi="Arial Narrow"/>
+                <w:sz w:val="14"/>
+                <w:szCs w:val="14"/>
               </w:rPr>
             </w:pPr>
-          </w:p>
-          <w:p>
-            <w:pPr>
-              <w:keepNext/>
-              <w:tabs>
-                <w:tab w:val="left" w:pos="7755"/>
-              </w:tabs>
-              <w:ind w:right="-1"/>
-              <w:rPr>
-                <w:rFonts w:ascii="Arial Narrow" w:hAnsi="Arial Narrow"/>
-                <w:color w:val="595959" w:themeColor="text1" w:themeTint="A6"/>
-                <w:sz w:val="10"/>
-                <w:szCs w:val="10"/>
-              </w:rPr>
-            </w:pPr>
-          </w:p>
-          <w:p>
-            <w:pPr>
-              <w:keepNext/>
-              <w:tabs>
-                <w:tab w:val="left" w:pos="7755"/>
-              </w:tabs>
-              <w:ind w:right="-1"/>
-              <w:rPr>
-                <w:rFonts w:ascii="Arial Narrow" w:hAnsi="Arial Narrow"/>
-                <w:color w:val="000000" w:themeColor="text1"/>
-                <w:sz w:val="14"/>
-                <w:szCs w:val="14"/>
-              </w:rPr>
-            </w:pPr>
-          </w:p>
-        </w:tc>
-        <w:tc>
-          <w:tcPr>
-            <w:tcW w:w="4395" w:type="dxa"/>
-            <w:tcBorders>
-              <w:bottom w:val="single" w:sz="4" w:space="0" w:color="auto"/>
-            </w:tcBorders>
-            <w:vAlign w:val="center"/>
-          </w:tcPr>
-          <w:p>
-            <w:pPr>
-              <w:keepNext/>
-              <w:tabs>
-                <w:tab w:val="left" w:pos="7755"/>
-              </w:tabs>
-              <w:ind w:right="-1"/>
-              <w:rPr>
-                <w:rFonts w:ascii="Arial Narrow" w:hAnsi="Arial Narrow"/>
-                <w:sz w:val="16"/>
-                <w:szCs w:val="16"/>
-              </w:rPr>
-            </w:pPr>
-            <w:r>
-              <w:rPr>
-                <w:rFonts w:ascii="Arial Narrow" w:hAnsi="Arial Narrow"/>
-                <w:color w:val="595959" w:themeColor="text1" w:themeTint="A6"/>
-                <w:sz w:val="14"/>
-                <w:szCs w:val="14"/>
-              </w:rPr>
-              <w:t>CPF</w:t>
-            </w:r>
-            <w:r>
-              <w:rPr>
-                <w:rFonts w:ascii="Arial Narrow" w:hAnsi="Arial Narrow"/>
-                <w:color w:val="595959" w:themeColor="text1" w:themeTint="A6"/>
-                <w:sz w:val="14"/>
-                <w:szCs w:val="14"/>
-              </w:rPr>
-              <w:t>/CNPJ</w:t>
-            </w:r>
-            <w:r>
-              <w:rPr>
-                <w:rFonts w:ascii="Arial Narrow" w:hAnsi="Arial Narrow"/>
-                <w:color w:val="595959" w:themeColor="text1" w:themeTint="A6"/>
-                <w:sz w:val="14"/>
-                <w:szCs w:val="14"/>
-              </w:rPr>
-              <w:t>:</w:t>
-            </w:r>
-            <w:r>
-              <w:rPr>
-                <w:rFonts w:ascii="Arial Narrow" w:hAnsi="Arial Narrow"/>
-                <w:sz w:val="16"/>
-                <w:szCs w:val="16"/>
-              </w:rPr>
-              <w:t xml:space="preserve"> </w:t>
-            </w:r>
-            <w:r>
-              <w:fldChar w:fldCharType="begin"/>
-            </w:r>
-            <w:r>
-              <w:instrText xml:space="preserve"> MERGEFIELD  ResponsavelEmpCPFCNPJ  \* MERGEFORMAT </w:instrText>
-            </w:r>
-            <w:r>
-              <w:fldChar w:fldCharType="separate"/>
-            </w:r>
-            <w:r>
-              <w:rPr>
-                <w:rFonts w:ascii="Arial Narrow" w:hAnsi="Arial Narrow"/>
-                <w:noProof/>
-                <w:color w:val="000000" w:themeColor="text1"/>
-                <w:sz w:val="14"/>
-                <w:szCs w:val="16"/>
-              </w:rPr>
-              <w:t>«ResponsavelEmpCPFCNPJ»</w:t>
-            </w:r>
-            <w:r>
-              <w:rPr>
-                <w:rFonts w:ascii="Arial Narrow" w:hAnsi="Arial Narrow"/>
-                <w:noProof/>
-                <w:color w:val="000000" w:themeColor="text1"/>
-                <w:sz w:val="14"/>
-                <w:szCs w:val="16"/>
-              </w:rPr>
-              <w:fldChar w:fldCharType="end"/>
-            </w:r>
-          </w:p>
-        </w:tc>
-      </w:tr>
-      <w:tr>
-        <w:trPr>
-          <w:trHeight w:val="311"/>
-        </w:trPr>
-        <w:tc>
-          <w:tcPr>
-            <w:tcW w:w="709" w:type="dxa"/>
-            <w:vMerge/>
-            <w:shd w:val="clear" w:color="auto" w:fill="D9D9D9" w:themeFill="background1" w:themeFillShade="D9"/>
-            <w:vAlign w:val="center"/>
-          </w:tcPr>
-          <w:p>
-            <w:pPr>
-              <w:keepNext/>
-              <w:tabs>
-                <w:tab w:val="left" w:pos="7755"/>
-              </w:tabs>
-              <w:ind w:right="-1"/>
-              <w:jc w:val="center"/>
-              <w:rPr>
-                <w:sz w:val="18"/>
-                <w:szCs w:val="16"/>
-              </w:rPr>
-            </w:pPr>
-          </w:p>
-        </w:tc>
-        <w:tc>
-          <w:tcPr>
-            <w:tcW w:w="4394" w:type="dxa"/>
-            <w:vMerge/>
-          </w:tcPr>
-          <w:p>
-            <w:pPr>
-              <w:keepNext/>
-              <w:tabs>
-                <w:tab w:val="left" w:pos="7755"/>
-              </w:tabs>
-              <w:ind w:right="-1"/>
-              <w:rPr>
-                <w:rFonts w:ascii="Arial Narrow" w:hAnsi="Arial Narrow"/>
-                <w:sz w:val="16"/>
-                <w:szCs w:val="6"/>
-              </w:rPr>
-            </w:pPr>
-          </w:p>
-        </w:tc>
-        <w:tc>
-          <w:tcPr>
-            <w:tcW w:w="4395" w:type="dxa"/>
-            <w:tcBorders>
-              <w:bottom w:val="single" w:sz="4" w:space="0" w:color="auto"/>
-            </w:tcBorders>
-          </w:tcPr>
-          <w:p>
-            <w:pPr>
-              <w:keepNext/>
-              <w:tabs>
-                <w:tab w:val="left" w:pos="7755"/>
-              </w:tabs>
-              <w:ind w:right="-1"/>
-              <w:rPr>
-                <w:rFonts w:ascii="Arial Narrow" w:hAnsi="Arial Narrow"/>
-                <w:sz w:val="14"/>
-                <w:szCs w:val="14"/>
-              </w:rPr>
-            </w:pPr>
-            <w:r>
-              <w:rPr>
-                <w:rFonts w:ascii="Arial Narrow" w:hAnsi="Arial Narrow"/>
-                <w:color w:val="595959" w:themeColor="text1" w:themeTint="A6"/>
-                <w:sz w:val="14"/>
-                <w:szCs w:val="14"/>
-              </w:rPr>
-              <w:t>ASSINATURA:</w:t>
+            <w:r>
+              <w:rPr>
+                <w:rFonts w:ascii="Arial Narrow" w:hAnsi="Arial Narrow"/>
+                <w:sz w:val="14"/>
+                <w:szCs w:val="14"/>
+              </w:rPr>
+              <w:t>____/____/____</w:t>
             </w:r>
           </w:p>
         </w:tc>
@@ -8972,35 +8729,18 @@
               </w:rPr>
               <w:t xml:space="preserve"> </w:t>
             </w:r>
-            <w:r>
-              <w:fldChar w:fldCharType="begin"/>
-            </w:r>
-            <w:r>
-              <w:instrText xml:space="preserve"> MERGEFIELD  TestemunhaNome1  \* MERGEFORMAT </w:instrText>
-            </w:r>
-            <w:r>
-              <w:fldChar w:fldCharType="separate"/>
-            </w:r>
-            <w:r>
-              <w:rPr>
-                <w:rFonts w:ascii="Arial Narrow" w:hAnsi="Arial Narrow"/>
-                <w:noProof/>
-                <w:color w:val="000000" w:themeColor="text1"/>
-                <w:sz w:val="14"/>
-                <w:szCs w:val="16"/>
-              </w:rPr>
-              <w:t>«TestemunhaNome1»</w:t>
-            </w:r>
-            <w:r>
-              <w:rPr>
-                <w:rFonts w:ascii="Arial Narrow" w:hAnsi="Arial Narrow"/>
-                <w:noProof/>
-                <w:color w:val="000000" w:themeColor="text1"/>
-                <w:sz w:val="14"/>
-                <w:szCs w:val="16"/>
-              </w:rPr>
-              <w:fldChar w:fldCharType="end"/>
-            </w:r>
+            <w:fldSimple w:instr=" MERGEFIELD  TestemunhaNome1  \* MERGEFORMAT ">
+              <w:r>
+                <w:rPr>
+                  <w:rFonts w:ascii="Arial Narrow" w:hAnsi="Arial Narrow"/>
+                  <w:noProof/>
+                  <w:color w:val="000000" w:themeColor="text1"/>
+                  <w:sz w:val="14"/>
+                  <w:szCs w:val="16"/>
+                </w:rPr>
+                <w:t>«TestemunhaNome1»</w:t>
+              </w:r>
+            </w:fldSimple>
           </w:p>
         </w:tc>
         <w:tc>
@@ -9040,33 +8780,17 @@
               </w:rPr>
               <w:t xml:space="preserve">  </w:t>
             </w:r>
-            <w:r>
-              <w:fldChar w:fldCharType="begin"/>
-            </w:r>
-            <w:r>
-              <w:instrText xml:space="preserve"> MERGEFIELD  TestemunhaNome2  \* MERGEFORMAT </w:instrText>
-            </w:r>
-            <w:r>
-              <w:fldChar w:fldCharType="separate"/>
-            </w:r>
-            <w:r>
-              <w:rPr>
-                <w:rFonts w:ascii="Arial Narrow" w:hAnsi="Arial Narrow"/>
-                <w:noProof/>
-                <w:sz w:val="14"/>
-                <w:szCs w:val="16"/>
-              </w:rPr>
-              <w:t>«TestemunhaNome2»</w:t>
-            </w:r>
-            <w:r>
-              <w:rPr>
-                <w:rFonts w:ascii="Arial Narrow" w:hAnsi="Arial Narrow"/>
-                <w:noProof/>
-                <w:sz w:val="14"/>
-                <w:szCs w:val="16"/>
-              </w:rPr>
-              <w:fldChar w:fldCharType="end"/>
-            </w:r>
+            <w:fldSimple w:instr=" MERGEFIELD  TestemunhaNome2  \* MERGEFORMAT ">
+              <w:r>
+                <w:rPr>
+                  <w:rFonts w:ascii="Arial Narrow" w:hAnsi="Arial Narrow"/>
+                  <w:noProof/>
+                  <w:sz w:val="14"/>
+                  <w:szCs w:val="16"/>
+                </w:rPr>
+                <w:t>«TestemunhaNome2»</w:t>
+              </w:r>
+            </w:fldSimple>
           </w:p>
         </w:tc>
       </w:tr>
@@ -9137,33 +8861,17 @@
               </w:rPr>
               <w:t xml:space="preserve"> </w:t>
             </w:r>
-            <w:r>
-              <w:fldChar w:fldCharType="begin"/>
-            </w:r>
-            <w:r>
-              <w:instrText xml:space="preserve"> MERGEFIELD  TestemunhaEnd1  \* MERGEFORMAT </w:instrText>
-            </w:r>
-            <w:r>
-              <w:fldChar w:fldCharType="separate"/>
-            </w:r>
-            <w:r>
-              <w:rPr>
-                <w:rFonts w:ascii="Arial Narrow" w:hAnsi="Arial Narrow"/>
-                <w:noProof/>
-                <w:sz w:val="12"/>
-                <w:szCs w:val="12"/>
-              </w:rPr>
-              <w:t>«TestemunhaEnd1»</w:t>
-            </w:r>
-            <w:r>
-              <w:rPr>
-                <w:rFonts w:ascii="Arial Narrow" w:hAnsi="Arial Narrow"/>
-                <w:noProof/>
-                <w:sz w:val="12"/>
-                <w:szCs w:val="12"/>
-              </w:rPr>
-              <w:fldChar w:fldCharType="end"/>
-            </w:r>
+            <w:fldSimple w:instr=" MERGEFIELD  TestemunhaEnd1  \* MERGEFORMAT ">
+              <w:r>
+                <w:rPr>
+                  <w:rFonts w:ascii="Arial Narrow" w:hAnsi="Arial Narrow"/>
+                  <w:noProof/>
+                  <w:sz w:val="12"/>
+                  <w:szCs w:val="12"/>
+                </w:rPr>
+                <w:t>«TestemunhaEnd1»</w:t>
+              </w:r>
+            </w:fldSimple>
           </w:p>
         </w:tc>
         <w:tc>
@@ -9204,33 +8912,17 @@
               </w:rPr>
               <w:t xml:space="preserve"> </w:t>
             </w:r>
-            <w:r>
-              <w:fldChar w:fldCharType="begin"/>
-            </w:r>
-            <w:r>
-              <w:instrText xml:space="preserve"> MERGEFIELD  TestemunhaEnd2  \* MERGEFORMAT </w:instrText>
-            </w:r>
-            <w:r>
-              <w:fldChar w:fldCharType="separate"/>
-            </w:r>
-            <w:r>
-              <w:rPr>
-                <w:rFonts w:ascii="Arial Narrow" w:hAnsi="Arial Narrow"/>
-                <w:noProof/>
-                <w:sz w:val="12"/>
-                <w:szCs w:val="12"/>
-              </w:rPr>
-              <w:t>«TestemunhaEnd2»</w:t>
-            </w:r>
-            <w:r>
-              <w:rPr>
-                <w:rFonts w:ascii="Arial Narrow" w:hAnsi="Arial Narrow"/>
-                <w:noProof/>
-                <w:sz w:val="12"/>
-                <w:szCs w:val="12"/>
-              </w:rPr>
-              <w:fldChar w:fldCharType="end"/>
-            </w:r>
+            <w:fldSimple w:instr=" MERGEFIELD  TestemunhaEnd2  \* MERGEFORMAT ">
+              <w:r>
+                <w:rPr>
+                  <w:rFonts w:ascii="Arial Narrow" w:hAnsi="Arial Narrow"/>
+                  <w:noProof/>
+                  <w:sz w:val="12"/>
+                  <w:szCs w:val="12"/>
+                </w:rPr>
+                <w:t>«TestemunhaEnd2»</w:t>
+              </w:r>
+            </w:fldSimple>
           </w:p>
         </w:tc>
       </w:tr>
@@ -9365,31 +9057,16 @@
           <w:szCs w:val="6"/>
         </w:rPr>
       </w:pPr>
-      <w:r>
-        <w:fldChar w:fldCharType="begin"/>
-      </w:r>
-      <w:r>
-        <w:instrText xml:space="preserve"> MERGEFIELD  TableEnd:Documento  \* MERGEFORMAT </w:instrText>
-      </w:r>
-      <w:r>
-        <w:fldChar w:fldCharType="separate"/>
-      </w:r>
-      <w:r>
-        <w:rPr>
-          <w:noProof/>
-          <w:sz w:val="6"/>
-          <w:szCs w:val="6"/>
-        </w:rPr>
-        <w:t>«TableEnd:Documento»</w:t>
-      </w:r>
-      <w:r>
-        <w:rPr>
-          <w:noProof/>
-          <w:sz w:val="6"/>
-          <w:szCs w:val="6"/>
-        </w:rPr>
-        <w:fldChar w:fldCharType="end"/>
-      </w:r>
+      <w:fldSimple w:instr=" MERGEFIELD  TableEnd:Documento  \* MERGEFORMAT ">
+        <w:r>
+          <w:rPr>
+            <w:noProof/>
+            <w:sz w:val="6"/>
+            <w:szCs w:val="6"/>
+          </w:rPr>
+          <w:t>«TableEnd:Documento»</w:t>
+        </w:r>
+      </w:fldSimple>
     </w:p>
     <w:sectPr>
       <w:headerReference w:type="even" r:id="rId7"/>
@@ -9481,35 +9158,18 @@
               <w:szCs w:val="16"/>
             </w:rPr>
           </w:pPr>
-          <w:r>
-            <w:fldChar w:fldCharType="begin"/>
-          </w:r>
-          <w:r>
-            <w:instrText xml:space="preserve"> MERGEFIELD  image:LogoSimlam  \* MERGEFORMAT </w:instrText>
-          </w:r>
-          <w:r>
-            <w:fldChar w:fldCharType="separate"/>
-          </w:r>
-          <w:r>
-            <w:rPr>
-              <w:rFonts w:ascii="Arial" w:hAnsi="Arial" w:cs="Arial"/>
-              <w:noProof/>
-              <w:color w:val="595959"/>
-              <w:sz w:val="16"/>
-              <w:szCs w:val="16"/>
-            </w:rPr>
-            <w:t>«image:LogoSimlam»</w:t>
-          </w:r>
-          <w:r>
-            <w:rPr>
-              <w:rFonts w:ascii="Arial" w:hAnsi="Arial" w:cs="Arial"/>
-              <w:noProof/>
-              <w:color w:val="595959"/>
-              <w:sz w:val="16"/>
-              <w:szCs w:val="16"/>
-            </w:rPr>
-            <w:fldChar w:fldCharType="end"/>
-          </w:r>
+          <w:fldSimple w:instr=" MERGEFIELD  image:LogoSimlam  \* MERGEFORMAT ">
+            <w:r>
+              <w:rPr>
+                <w:rFonts w:ascii="Arial" w:hAnsi="Arial" w:cs="Arial"/>
+                <w:noProof/>
+                <w:color w:val="595959"/>
+                <w:sz w:val="16"/>
+                <w:szCs w:val="16"/>
+              </w:rPr>
+              <w:t>«image:LogoSimlam»</w:t>
+            </w:r>
+          </w:fldSimple>
         </w:p>
       </w:tc>
       <w:tc>
@@ -9529,122 +9189,54 @@
               <w:szCs w:val="16"/>
             </w:rPr>
           </w:pPr>
-          <w:r>
-            <w:fldChar w:fldCharType="begin"/>
-          </w:r>
-          <w:r>
-            <w:instrText xml:space="preserve"> MERGEFIELD  OrgaoEndereco  \* MERGEFORMAT </w:instrText>
-          </w:r>
-          <w:r>
-            <w:fldChar w:fldCharType="separate"/>
-          </w:r>
-          <w:r>
-            <w:rPr>
-              <w:rFonts w:ascii="Arial" w:hAnsi="Arial" w:cs="Arial"/>
-              <w:noProof/>
-              <w:color w:val="595959"/>
-              <w:sz w:val="14"/>
-              <w:szCs w:val="16"/>
-            </w:rPr>
-            <w:t>«OrgaoEndereco»</w:t>
-          </w:r>
-          <w:r>
-            <w:rPr>
-              <w:rFonts w:ascii="Arial" w:hAnsi="Arial" w:cs="Arial"/>
-              <w:noProof/>
-              <w:color w:val="595959"/>
-              <w:sz w:val="14"/>
-              <w:szCs w:val="16"/>
-            </w:rPr>
-            <w:fldChar w:fldCharType="end"/>
-          </w:r>
-          <w:r>
-            <w:fldChar w:fldCharType="begin"/>
-          </w:r>
-          <w:r>
-            <w:instrText xml:space="preserve"> MERGEFIELD  OrgaoMunicipio  \* MERGEFORMAT </w:instrText>
-          </w:r>
-          <w:r>
-            <w:fldChar w:fldCharType="separate"/>
-          </w:r>
-          <w:r>
-            <w:rPr>
-              <w:rFonts w:ascii="Arial" w:hAnsi="Arial" w:cs="Arial"/>
-              <w:noProof/>
-              <w:color w:val="595959"/>
-              <w:sz w:val="14"/>
-              <w:szCs w:val="16"/>
-            </w:rPr>
-            <w:t>«OrgaoMunicipio»</w:t>
-          </w:r>
-          <w:r>
-            <w:rPr>
-              <w:rFonts w:ascii="Arial" w:hAnsi="Arial" w:cs="Arial"/>
-              <w:noProof/>
-              <w:color w:val="595959"/>
-              <w:sz w:val="14"/>
-              <w:szCs w:val="16"/>
-            </w:rPr>
-            <w:fldChar w:fldCharType="end"/>
-          </w:r>
-          <w:r>
-            <w:fldChar w:fldCharType="begin"/>
-          </w:r>
-          <w:r>
-            <w:instrText xml:space="preserve"> MERGEFIELD  OrgaoUF  \* MERGEFORMAT </w:instrText>
-          </w:r>
-          <w:r>
-            <w:fldChar w:fldCharType="separate"/>
-          </w:r>
-          <w:r>
-            <w:rPr>
-              <w:rFonts w:ascii="Arial" w:hAnsi="Arial" w:cs="Arial"/>
-              <w:noProof/>
-              <w:color w:val="595959"/>
-              <w:sz w:val="14"/>
-              <w:szCs w:val="16"/>
-            </w:rPr>
-            <w:t>«OrgaoUF»</w:t>
-          </w:r>
-          <w:r>
-            <w:rPr>
-              <w:rFonts w:ascii="Arial" w:hAnsi="Arial" w:cs="Arial"/>
-              <w:noProof/>
-              <w:color w:val="595959"/>
-              <w:sz w:val="14"/>
-              <w:szCs w:val="16"/>
-            </w:rPr>
-            <w:fldChar w:fldCharType="end"/>
-          </w:r>
-          <w:r>
-            <w:fldChar w:fldCharType="begin"/>
-          </w:r>
-          <w:r>
-            <w:instrText xml:space="preserve"> MERGEFIELD  OrgaoCep  \* MERGEFORMAT </w:instrText>
-          </w:r>
-          <w:r>
-            <w:fldChar w:fldCharType="separate"/>
-          </w:r>
-          <w:r>
-            <w:rPr>
-              <w:rFonts w:ascii="Arial" w:hAnsi="Arial" w:cs="Arial"/>
-              <w:noProof/>
-              <w:color w:val="595959"/>
-              <w:sz w:val="14"/>
-              <w:szCs w:val="16"/>
-            </w:rPr>
-            <w:t>«OrgaoCep»</w:t>
-          </w:r>
-          <w:r>
-            <w:rPr>
-              <w:rFonts w:ascii="Arial" w:hAnsi="Arial" w:cs="Arial"/>
-              <w:noProof/>
-              <w:color w:val="595959"/>
-              <w:sz w:val="14"/>
-              <w:szCs w:val="16"/>
-            </w:rPr>
-            <w:fldChar w:fldCharType="end"/>
-          </w:r>
+          <w:fldSimple w:instr=" MERGEFIELD  OrgaoEndereco  \* MERGEFORMAT ">
+            <w:r>
+              <w:rPr>
+                <w:rFonts w:ascii="Arial" w:hAnsi="Arial" w:cs="Arial"/>
+                <w:noProof/>
+                <w:color w:val="595959"/>
+                <w:sz w:val="14"/>
+                <w:szCs w:val="16"/>
+              </w:rPr>
+              <w:t>«OrgaoEndereco»</w:t>
+            </w:r>
+          </w:fldSimple>
+          <w:fldSimple w:instr=" MERGEFIELD  OrgaoMunicipio  \* MERGEFORMAT ">
+            <w:r>
+              <w:rPr>
+                <w:rFonts w:ascii="Arial" w:hAnsi="Arial" w:cs="Arial"/>
+                <w:noProof/>
+                <w:color w:val="595959"/>
+                <w:sz w:val="14"/>
+                <w:szCs w:val="16"/>
+              </w:rPr>
+              <w:t>«OrgaoMunicipio»</w:t>
+            </w:r>
+          </w:fldSimple>
+          <w:fldSimple w:instr=" MERGEFIELD  OrgaoUF  \* MERGEFORMAT ">
+            <w:r>
+              <w:rPr>
+                <w:rFonts w:ascii="Arial" w:hAnsi="Arial" w:cs="Arial"/>
+                <w:noProof/>
+                <w:color w:val="595959"/>
+                <w:sz w:val="14"/>
+                <w:szCs w:val="16"/>
+              </w:rPr>
+              <w:t>«OrgaoUF»</w:t>
+            </w:r>
+          </w:fldSimple>
+          <w:fldSimple w:instr=" MERGEFIELD  OrgaoCep  \* MERGEFORMAT ">
+            <w:r>
+              <w:rPr>
+                <w:rFonts w:ascii="Arial" w:hAnsi="Arial" w:cs="Arial"/>
+                <w:noProof/>
+                <w:color w:val="595959"/>
+                <w:sz w:val="14"/>
+                <w:szCs w:val="16"/>
+              </w:rPr>
+              <w:t>«OrgaoCep»</w:t>
+            </w:r>
+          </w:fldSimple>
         </w:p>
         <w:p>
           <w:pPr>
@@ -9656,38 +9248,18 @@
               <w:sz w:val="14"/>
             </w:rPr>
           </w:pPr>
-          <w:r>
-            <w:fldChar w:fldCharType="begin"/>
-          </w:r>
-          <w:r>
-            <w:instrText xml:space="preserve"> MERGEFIELD  OrgaoContato  \* M</w:instrText>
-          </w:r>
-          <w:r>
-            <w:instrText xml:space="preserve">ERGEFORMAT </w:instrText>
-          </w:r>
-          <w:r>
-            <w:fldChar w:fldCharType="separate"/>
-          </w:r>
-          <w:r>
-            <w:rPr>
-              <w:rFonts w:ascii="Arial" w:hAnsi="Arial" w:cs="Arial"/>
-              <w:noProof/>
-              <w:color w:val="595959"/>
-              <w:sz w:val="14"/>
-              <w:szCs w:val="16"/>
-            </w:rPr>
-            <w:t>«OrgaoContato»</w:t>
-          </w:r>
-          <w:r>
-            <w:rPr>
-              <w:rFonts w:ascii="Arial" w:hAnsi="Arial" w:cs="Arial"/>
-              <w:noProof/>
-              <w:color w:val="595959"/>
-              <w:sz w:val="14"/>
-              <w:szCs w:val="16"/>
-            </w:rPr>
-            <w:fldChar w:fldCharType="end"/>
-          </w:r>
+          <w:fldSimple w:instr=" MERGEFIELD  OrgaoContato  \* MERGEFORMAT ">
+            <w:r>
+              <w:rPr>
+                <w:rFonts w:ascii="Arial" w:hAnsi="Arial" w:cs="Arial"/>
+                <w:noProof/>
+                <w:color w:val="595959"/>
+                <w:sz w:val="14"/>
+                <w:szCs w:val="16"/>
+              </w:rPr>
+              <w:t>«OrgaoContato»</w:t>
+            </w:r>
+          </w:fldSimple>
         </w:p>
       </w:tc>
       <w:tc>

</xml_diff>

<commit_message>
feat(06-RQF-17): Finalização do PDF
</commit_message>
<xml_diff>
--- a/Código Fonte/VERSAO-ATUAL/src/EtramiteX/Interno/Content/_pdfAspose/Instrumento_Unico_Fiscalizacao.docx
+++ b/Código Fonte/VERSAO-ATUAL/src/EtramiteX/Interno/Content/_pdfAspose/Instrumento_Unico_Fiscalizacao.docx
@@ -91,31 +91,16 @@
                 <w:szCs w:val="10"/>
               </w:rPr>
             </w:pPr>
-            <w:r>
-              <w:fldChar w:fldCharType="begin"/>
-            </w:r>
-            <w:r>
-              <w:instrText xml:space="preserve"> MERGEFIELD  image:LogoBrasao  \* MERGEFORMAT </w:instrText>
-            </w:r>
-            <w:r>
-              <w:fldChar w:fldCharType="separate"/>
-            </w:r>
-            <w:r>
-              <w:rPr>
-                <w:noProof/>
-                <w:sz w:val="10"/>
-                <w:szCs w:val="10"/>
-              </w:rPr>
-              <w:t>«image:LogoBrasao»</w:t>
-            </w:r>
-            <w:r>
-              <w:rPr>
-                <w:noProof/>
-                <w:sz w:val="10"/>
-                <w:szCs w:val="10"/>
-              </w:rPr>
-              <w:fldChar w:fldCharType="end"/>
-            </w:r>
+            <w:fldSimple w:instr=" MERGEFIELD  image:LogoBrasao  \* MERGEFORMAT ">
+              <w:r>
+                <w:rPr>
+                  <w:noProof/>
+                  <w:sz w:val="10"/>
+                  <w:szCs w:val="10"/>
+                </w:rPr>
+                <w:t>«image:LogoBrasao»</w:t>
+              </w:r>
+            </w:fldSimple>
           </w:p>
         </w:tc>
         <w:tc>
@@ -312,32 +297,47 @@
                 <w:szCs w:val="10"/>
               </w:rPr>
             </w:pPr>
-            <w:fldSimple w:instr=" MERGEFIELD  image:Logomarca  \* MERGEFORMAT ">
-              <w:r>
-                <w:rPr>
-                  <w:noProof/>
-                  <w:sz w:val="10"/>
-                  <w:szCs w:val="10"/>
-                </w:rPr>
-                <w:t>«image:Logo</w:t>
-              </w:r>
-              <w:r>
-                <w:rPr>
-                  <w:noProof/>
-                  <w:sz w:val="10"/>
-                  <w:szCs w:val="10"/>
-                </w:rPr>
-                <w:t>marca</w:t>
-              </w:r>
-              <w:r>
-                <w:rPr>
-                  <w:noProof/>
-                  <w:sz w:val="10"/>
-                  <w:szCs w:val="10"/>
-                </w:rPr>
-                <w:t>»</w:t>
-              </w:r>
-            </w:fldSimple>
+            <w:r>
+              <w:fldChar w:fldCharType="begin"/>
+            </w:r>
+            <w:r>
+              <w:instrText xml:space="preserve"> MERGEFIELD  image:Logomarca  \* MERGEFORMAT </w:instrText>
+            </w:r>
+            <w:r>
+              <w:fldChar w:fldCharType="separate"/>
+            </w:r>
+            <w:r>
+              <w:rPr>
+                <w:noProof/>
+                <w:sz w:val="10"/>
+                <w:szCs w:val="10"/>
+              </w:rPr>
+              <w:t>«image:Logo</w:t>
+            </w:r>
+            <w:r>
+              <w:rPr>
+                <w:noProof/>
+                <w:sz w:val="10"/>
+                <w:szCs w:val="10"/>
+              </w:rPr>
+              <w:t>marca</w:t>
+            </w:r>
+            <w:r>
+              <w:rPr>
+                <w:noProof/>
+                <w:sz w:val="10"/>
+                <w:szCs w:val="10"/>
+              </w:rPr>
+              <w:t>»</w:t>
+            </w:r>
+            <w:r>
+              <w:rPr>
+                <w:noProof/>
+                <w:sz w:val="10"/>
+                <w:szCs w:val="10"/>
+              </w:rPr>
+              <w:fldChar w:fldCharType="end"/>
+            </w:r>
           </w:p>
         </w:tc>
         <w:tc>
@@ -1250,33 +1250,17 @@
                 <w:szCs w:val="14"/>
               </w:rPr>
             </w:pPr>
-            <w:r>
-              <w:fldChar w:fldCharType="begin"/>
-            </w:r>
-            <w:r>
-              <w:instrText xml:space="preserve"> MERGEFIELD  DataVencimento  \* MERGEFORMAT </w:instrText>
-            </w:r>
-            <w:r>
-              <w:fldChar w:fldCharType="separate"/>
-            </w:r>
-            <w:r>
-              <w:rPr>
-                <w:rFonts w:ascii="Arial Narrow" w:hAnsi="Arial Narrow"/>
-                <w:noProof/>
-                <w:sz w:val="14"/>
-                <w:szCs w:val="14"/>
-              </w:rPr>
-              <w:t>«DataVencimento»</w:t>
-            </w:r>
-            <w:r>
-              <w:rPr>
-                <w:rFonts w:ascii="Arial Narrow" w:hAnsi="Arial Narrow"/>
-                <w:noProof/>
-                <w:sz w:val="14"/>
-                <w:szCs w:val="14"/>
-              </w:rPr>
-              <w:fldChar w:fldCharType="end"/>
-            </w:r>
+            <w:fldSimple w:instr=" MERGEFIELD  DataVencimento  \* MERGEFORMAT ">
+              <w:r>
+                <w:rPr>
+                  <w:rFonts w:ascii="Arial Narrow" w:hAnsi="Arial Narrow"/>
+                  <w:noProof/>
+                  <w:sz w:val="14"/>
+                  <w:szCs w:val="14"/>
+                </w:rPr>
+                <w:t>«DataVencimento»</w:t>
+              </w:r>
+            </w:fldSimple>
           </w:p>
         </w:tc>
       </w:tr>
@@ -1506,33 +1490,17 @@
                 <w:szCs w:val="14"/>
               </w:rPr>
             </w:pPr>
-            <w:r>
-              <w:fldChar w:fldCharType="begin"/>
-            </w:r>
-            <w:r>
-              <w:instrText xml:space="preserve"> MERGEFIELD  AutuadoCPFCNPJ  \* MERGEFORMAT </w:instrText>
-            </w:r>
-            <w:r>
-              <w:fldChar w:fldCharType="separate"/>
-            </w:r>
-            <w:r>
-              <w:rPr>
-                <w:rFonts w:ascii="Arial Narrow" w:hAnsi="Arial Narrow"/>
-                <w:noProof/>
-                <w:sz w:val="14"/>
-                <w:szCs w:val="14"/>
-              </w:rPr>
-              <w:t>«AutuadoCPFCNPJ»</w:t>
-            </w:r>
-            <w:r>
-              <w:rPr>
-                <w:rFonts w:ascii="Arial Narrow" w:hAnsi="Arial Narrow"/>
-                <w:noProof/>
-                <w:sz w:val="14"/>
-                <w:szCs w:val="14"/>
-              </w:rPr>
-              <w:fldChar w:fldCharType="end"/>
-            </w:r>
+            <w:fldSimple w:instr=" MERGEFIELD  AutuadoCPFCNPJ  \* MERGEFORMAT ">
+              <w:r>
+                <w:rPr>
+                  <w:rFonts w:ascii="Arial Narrow" w:hAnsi="Arial Narrow"/>
+                  <w:noProof/>
+                  <w:sz w:val="14"/>
+                  <w:szCs w:val="14"/>
+                </w:rPr>
+                <w:t>«AutuadoCPFCNPJ»</w:t>
+              </w:r>
+            </w:fldSimple>
           </w:p>
         </w:tc>
       </w:tr>
@@ -2679,17 +2647,33 @@
                 <w:szCs w:val="14"/>
               </w:rPr>
             </w:pPr>
-            <w:fldSimple w:instr=" MERGEFIELD  EnquadramentoArtigo1  \* MERGEFORMAT ">
-              <w:r>
-                <w:rPr>
-                  <w:rFonts w:ascii="Arial Narrow" w:hAnsi="Arial Narrow"/>
-                  <w:noProof/>
-                  <w:sz w:val="14"/>
-                  <w:szCs w:val="14"/>
-                </w:rPr>
-                <w:t>«EnquadramentoArtigo1»</w:t>
-              </w:r>
-            </w:fldSimple>
+            <w:r>
+              <w:fldChar w:fldCharType="begin"/>
+            </w:r>
+            <w:r>
+              <w:instrText xml:space="preserve"> MERGEFIELD  EnquadramentoArtigo1  \* MERGEFORMAT </w:instrText>
+            </w:r>
+            <w:r>
+              <w:fldChar w:fldCharType="separate"/>
+            </w:r>
+            <w:r>
+              <w:rPr>
+                <w:rFonts w:ascii="Arial Narrow" w:hAnsi="Arial Narrow"/>
+                <w:noProof/>
+                <w:sz w:val="14"/>
+                <w:szCs w:val="14"/>
+              </w:rPr>
+              <w:t>«EnquadramentoArtigo1»</w:t>
+            </w:r>
+            <w:r>
+              <w:rPr>
+                <w:rFonts w:ascii="Arial Narrow" w:hAnsi="Arial Narrow"/>
+                <w:noProof/>
+                <w:sz w:val="14"/>
+                <w:szCs w:val="14"/>
+              </w:rPr>
+              <w:fldChar w:fldCharType="end"/>
+            </w:r>
           </w:p>
         </w:tc>
         <w:tc>
@@ -2739,17 +2723,33 @@
                 <w:szCs w:val="14"/>
               </w:rPr>
             </w:pPr>
-            <w:fldSimple w:instr=" MERGEFIELD  EnquadramentoArtigoItemParagrafo1  \* MERGEFORMAT ">
-              <w:r>
-                <w:rPr>
-                  <w:rFonts w:ascii="Arial Narrow" w:hAnsi="Arial Narrow"/>
-                  <w:noProof/>
-                  <w:sz w:val="14"/>
-                  <w:szCs w:val="14"/>
-                </w:rPr>
-                <w:t>«EnquadramentoArtigoItemParagrafo1»</w:t>
-              </w:r>
-            </w:fldSimple>
+            <w:r>
+              <w:fldChar w:fldCharType="begin"/>
+            </w:r>
+            <w:r>
+              <w:instrText xml:space="preserve"> MERGEFIELD  EnquadramentoArtigoItemParagrafo1  \* MERGEFORMAT </w:instrText>
+            </w:r>
+            <w:r>
+              <w:fldChar w:fldCharType="separate"/>
+            </w:r>
+            <w:r>
+              <w:rPr>
+                <w:rFonts w:ascii="Arial Narrow" w:hAnsi="Arial Narrow"/>
+                <w:noProof/>
+                <w:sz w:val="14"/>
+                <w:szCs w:val="14"/>
+              </w:rPr>
+              <w:t>«EnquadramentoArtigoItemParagrafo1»</w:t>
+            </w:r>
+            <w:r>
+              <w:rPr>
+                <w:rFonts w:ascii="Arial Narrow" w:hAnsi="Arial Narrow"/>
+                <w:noProof/>
+                <w:sz w:val="14"/>
+                <w:szCs w:val="14"/>
+              </w:rPr>
+              <w:fldChar w:fldCharType="end"/>
+            </w:r>
           </w:p>
         </w:tc>
         <w:tc>
@@ -2911,17 +2911,33 @@
                 <w:szCs w:val="14"/>
               </w:rPr>
             </w:pPr>
-            <w:fldSimple w:instr=" MERGEFIELD  EnquadramentoArtigo2  \* MERGEFORMAT ">
-              <w:r>
-                <w:rPr>
-                  <w:rFonts w:ascii="Arial Narrow" w:hAnsi="Arial Narrow"/>
-                  <w:noProof/>
-                  <w:sz w:val="14"/>
-                  <w:szCs w:val="14"/>
-                </w:rPr>
-                <w:t>«EnquadramentoArtigo2»</w:t>
-              </w:r>
-            </w:fldSimple>
+            <w:r>
+              <w:fldChar w:fldCharType="begin"/>
+            </w:r>
+            <w:r>
+              <w:instrText xml:space="preserve"> MERGEFIELD  EnquadramentoArtigo2  \* MERGEFORMAT </w:instrText>
+            </w:r>
+            <w:r>
+              <w:fldChar w:fldCharType="separate"/>
+            </w:r>
+            <w:r>
+              <w:rPr>
+                <w:rFonts w:ascii="Arial Narrow" w:hAnsi="Arial Narrow"/>
+                <w:noProof/>
+                <w:sz w:val="14"/>
+                <w:szCs w:val="14"/>
+              </w:rPr>
+              <w:t>«EnquadramentoArtigo2»</w:t>
+            </w:r>
+            <w:r>
+              <w:rPr>
+                <w:rFonts w:ascii="Arial Narrow" w:hAnsi="Arial Narrow"/>
+                <w:noProof/>
+                <w:sz w:val="14"/>
+                <w:szCs w:val="14"/>
+              </w:rPr>
+              <w:fldChar w:fldCharType="end"/>
+            </w:r>
           </w:p>
         </w:tc>
         <w:tc>
@@ -2946,17 +2962,33 @@
                 <w:szCs w:val="14"/>
               </w:rPr>
             </w:pPr>
-            <w:fldSimple w:instr=" MERGEFIELD  EnquadramentoArtigoItemParagrafo2  \* MERGEFORMAT ">
-              <w:r>
-                <w:rPr>
-                  <w:rFonts w:ascii="Arial Narrow" w:hAnsi="Arial Narrow"/>
-                  <w:noProof/>
-                  <w:sz w:val="14"/>
-                  <w:szCs w:val="14"/>
-                </w:rPr>
-                <w:t>«EnquadramentoArtigoItemParagrafo2»</w:t>
-              </w:r>
-            </w:fldSimple>
+            <w:r>
+              <w:fldChar w:fldCharType="begin"/>
+            </w:r>
+            <w:r>
+              <w:instrText xml:space="preserve"> MERGEFIELD  EnquadramentoArtigoItemParagrafo2  \* MERGEFORMAT </w:instrText>
+            </w:r>
+            <w:r>
+              <w:fldChar w:fldCharType="separate"/>
+            </w:r>
+            <w:r>
+              <w:rPr>
+                <w:rFonts w:ascii="Arial Narrow" w:hAnsi="Arial Narrow"/>
+                <w:noProof/>
+                <w:sz w:val="14"/>
+                <w:szCs w:val="14"/>
+              </w:rPr>
+              <w:t>«EnquadramentoArtigoItemParagrafo2»</w:t>
+            </w:r>
+            <w:r>
+              <w:rPr>
+                <w:rFonts w:ascii="Arial Narrow" w:hAnsi="Arial Narrow"/>
+                <w:noProof/>
+                <w:sz w:val="14"/>
+                <w:szCs w:val="14"/>
+              </w:rPr>
+              <w:fldChar w:fldCharType="end"/>
+            </w:r>
           </w:p>
         </w:tc>
         <w:tc>
@@ -3081,17 +3113,33 @@
                 <w:szCs w:val="14"/>
               </w:rPr>
             </w:pPr>
-            <w:fldSimple w:instr=" MERGEFIELD  EnquadramentoArtigo3  \* MERGEFORMAT ">
-              <w:r>
-                <w:rPr>
-                  <w:rFonts w:ascii="Arial Narrow" w:hAnsi="Arial Narrow"/>
-                  <w:noProof/>
-                  <w:sz w:val="14"/>
-                  <w:szCs w:val="14"/>
-                </w:rPr>
-                <w:t>«EnquadramentoArtigo3»</w:t>
-              </w:r>
-            </w:fldSimple>
+            <w:r>
+              <w:fldChar w:fldCharType="begin"/>
+            </w:r>
+            <w:r>
+              <w:instrText xml:space="preserve"> MERGEFIELD  EnquadramentoArtigo3  \* MERGEFORMAT </w:instrText>
+            </w:r>
+            <w:r>
+              <w:fldChar w:fldCharType="separate"/>
+            </w:r>
+            <w:r>
+              <w:rPr>
+                <w:rFonts w:ascii="Arial Narrow" w:hAnsi="Arial Narrow"/>
+                <w:noProof/>
+                <w:sz w:val="14"/>
+                <w:szCs w:val="14"/>
+              </w:rPr>
+              <w:t>«EnquadramentoArtigo3»</w:t>
+            </w:r>
+            <w:r>
+              <w:rPr>
+                <w:rFonts w:ascii="Arial Narrow" w:hAnsi="Arial Narrow"/>
+                <w:noProof/>
+                <w:sz w:val="14"/>
+                <w:szCs w:val="14"/>
+              </w:rPr>
+              <w:fldChar w:fldCharType="end"/>
+            </w:r>
           </w:p>
         </w:tc>
         <w:tc>
@@ -3116,17 +3164,33 @@
                 <w:szCs w:val="14"/>
               </w:rPr>
             </w:pPr>
-            <w:fldSimple w:instr=" MERGEFIELD  EnquadramentoArtigoItemParagrafo3  \* MERGEFORMAT ">
-              <w:r>
-                <w:rPr>
-                  <w:rFonts w:ascii="Arial Narrow" w:hAnsi="Arial Narrow"/>
-                  <w:noProof/>
-                  <w:sz w:val="14"/>
-                  <w:szCs w:val="14"/>
-                </w:rPr>
-                <w:t>«EnquadramentoArtigoItemParagrafo3»</w:t>
-              </w:r>
-            </w:fldSimple>
+            <w:r>
+              <w:fldChar w:fldCharType="begin"/>
+            </w:r>
+            <w:r>
+              <w:instrText xml:space="preserve"> MERGEFIELD  EnquadramentoArtigoItemParagrafo3  \* MERGEFORMAT </w:instrText>
+            </w:r>
+            <w:r>
+              <w:fldChar w:fldCharType="separate"/>
+            </w:r>
+            <w:r>
+              <w:rPr>
+                <w:rFonts w:ascii="Arial Narrow" w:hAnsi="Arial Narrow"/>
+                <w:noProof/>
+                <w:sz w:val="14"/>
+                <w:szCs w:val="14"/>
+              </w:rPr>
+              <w:t>«EnquadramentoArtigoItemParagrafo3»</w:t>
+            </w:r>
+            <w:r>
+              <w:rPr>
+                <w:rFonts w:ascii="Arial Narrow" w:hAnsi="Arial Narrow"/>
+                <w:noProof/>
+                <w:sz w:val="14"/>
+                <w:szCs w:val="14"/>
+              </w:rPr>
+              <w:fldChar w:fldCharType="end"/>
+            </w:r>
           </w:p>
         </w:tc>
         <w:tc>
@@ -4483,8 +4547,19 @@
                       <w:szCs w:val="14"/>
                       <w:lang w:val="en-US"/>
                     </w:rPr>
-                    <w:t xml:space="preserve"> Advertência</w:t>
-                  </w:r>
+                    <w:t xml:space="preserve"> </w:t>
+                  </w:r>
+                  <w:proofErr w:type="spellStart"/>
+                  <w:r>
+                    <w:rPr>
+                      <w:rFonts w:ascii="Arial Narrow" w:hAnsi="Arial Narrow"/>
+                      <w:sz w:val="14"/>
+                      <w:szCs w:val="14"/>
+                      <w:lang w:val="en-US"/>
+                    </w:rPr>
+                    <w:t>Advertência</w:t>
+                  </w:r>
+                  <w:proofErr w:type="spellEnd"/>
                   <w:r>
                     <w:rPr>
                       <w:rFonts w:ascii="Arial Narrow" w:hAnsi="Arial Narrow"/>
@@ -4842,8 +4917,19 @@
                       <w:szCs w:val="14"/>
                       <w:lang w:val="en-US"/>
                     </w:rPr>
-                    <w:t xml:space="preserve"> – Multa</w:t>
-                  </w:r>
+                    <w:t xml:space="preserve"> – </w:t>
+                  </w:r>
+                  <w:proofErr w:type="spellStart"/>
+                  <w:r>
+                    <w:rPr>
+                      <w:rFonts w:ascii="Arial Narrow" w:hAnsi="Arial Narrow"/>
+                      <w:sz w:val="14"/>
+                      <w:szCs w:val="14"/>
+                      <w:lang w:val="en-US"/>
+                    </w:rPr>
+                    <w:t>Multa</w:t>
+                  </w:r>
+                  <w:proofErr w:type="spellEnd"/>
                 </w:p>
               </w:tc>
               <w:tc>
@@ -6242,17 +6328,33 @@
                 <w:szCs w:val="16"/>
               </w:rPr>
             </w:pPr>
-            <w:fldSimple w:instr=" MERGEFIELD  CodigoReceita  \* MERGEFORMAT ">
-              <w:r>
-                <w:rPr>
-                  <w:rFonts w:ascii="Arial Narrow" w:hAnsi="Arial Narrow"/>
-                  <w:noProof/>
-                  <w:sz w:val="14"/>
-                  <w:szCs w:val="16"/>
-                </w:rPr>
-                <w:t>«CodigoReceita»</w:t>
-              </w:r>
-            </w:fldSimple>
+            <w:r>
+              <w:fldChar w:fldCharType="begin"/>
+            </w:r>
+            <w:r>
+              <w:instrText xml:space="preserve"> MERGEFIELD  CodigoReceita  \* MERGEFORMAT </w:instrText>
+            </w:r>
+            <w:r>
+              <w:fldChar w:fldCharType="separate"/>
+            </w:r>
+            <w:r>
+              <w:rPr>
+                <w:rFonts w:ascii="Arial Narrow" w:hAnsi="Arial Narrow"/>
+                <w:noProof/>
+                <w:sz w:val="14"/>
+                <w:szCs w:val="16"/>
+              </w:rPr>
+              <w:t>«CodigoReceita»</w:t>
+            </w:r>
+            <w:r>
+              <w:rPr>
+                <w:rFonts w:ascii="Arial Narrow" w:hAnsi="Arial Narrow"/>
+                <w:noProof/>
+                <w:sz w:val="14"/>
+                <w:szCs w:val="16"/>
+              </w:rPr>
+              <w:fldChar w:fldCharType="end"/>
+            </w:r>
           </w:p>
         </w:tc>
       </w:tr>
@@ -6403,17 +6505,33 @@
                 <w:szCs w:val="14"/>
               </w:rPr>
             </w:pPr>
-            <w:fldSimple w:instr=" MERGEFIELD  DescreverApreensao  \* MERGEFORMAT ">
-              <w:r>
-                <w:rPr>
-                  <w:rFonts w:ascii="Arial Narrow" w:hAnsi="Arial Narrow"/>
-                  <w:noProof/>
-                  <w:sz w:val="14"/>
-                  <w:szCs w:val="16"/>
-                </w:rPr>
-                <w:t>«DescreverApreensao»</w:t>
-              </w:r>
-            </w:fldSimple>
+            <w:r>
+              <w:fldChar w:fldCharType="begin"/>
+            </w:r>
+            <w:r>
+              <w:instrText xml:space="preserve"> MERGEFIELD  DescreverApreensao  \* MERGEFORMAT </w:instrText>
+            </w:r>
+            <w:r>
+              <w:fldChar w:fldCharType="separate"/>
+            </w:r>
+            <w:r>
+              <w:rPr>
+                <w:rFonts w:ascii="Arial Narrow" w:hAnsi="Arial Narrow"/>
+                <w:noProof/>
+                <w:sz w:val="14"/>
+                <w:szCs w:val="16"/>
+              </w:rPr>
+              <w:t>«DescreverApreensao»</w:t>
+            </w:r>
+            <w:r>
+              <w:rPr>
+                <w:rFonts w:ascii="Arial Narrow" w:hAnsi="Arial Narrow"/>
+                <w:noProof/>
+                <w:sz w:val="14"/>
+                <w:szCs w:val="16"/>
+              </w:rPr>
+              <w:fldChar w:fldCharType="end"/>
+            </w:r>
           </w:p>
         </w:tc>
       </w:tr>
@@ -6508,36 +6626,87 @@
                 <w:szCs w:val="16"/>
               </w:rPr>
             </w:pPr>
-            <w:fldSimple w:instr=" MERGEFIELD  ValorBemProdutoArbitrado  \* MERGEFORMAT ">
-              <w:r>
-                <w:rPr>
-                  <w:rFonts w:ascii="Arial Narrow" w:hAnsi="Arial Narrow"/>
-                  <w:noProof/>
-                  <w:sz w:val="14"/>
-                  <w:szCs w:val="16"/>
-                </w:rPr>
-                <w:t>«ValorBemProdutoArbitrado»</w:t>
-              </w:r>
-            </w:fldSimple>
-            <w:r>
-              <w:rPr>
-                <w:rFonts w:ascii="Arial Narrow" w:hAnsi="Arial Narrow"/>
+            <w:r>
+              <w:fldChar w:fldCharType="begin"/>
+            </w:r>
+            <w:r>
+              <w:instrText xml:space="preserve"> MERGEFIELD  ValorBemProdutoArbitrado  \* MERGEFORMAT </w:instrText>
+            </w:r>
+            <w:r>
+              <w:fldChar w:fldCharType="separate"/>
+            </w:r>
+            <w:r>
+              <w:rPr>
+                <w:rFonts w:ascii="Arial Narrow" w:hAnsi="Arial Narrow"/>
+                <w:noProof/>
                 <w:sz w:val="14"/>
                 <w:szCs w:val="16"/>
               </w:rPr>
-              <w:t xml:space="preserve"> ( </w:t>
-            </w:r>
-            <w:fldSimple w:instr=" MERGEFIELD  ValorBemPorExtenso  \* MERGEFORMAT ">
-              <w:r>
-                <w:rPr>
-                  <w:rFonts w:ascii="Arial Narrow" w:hAnsi="Arial Narrow"/>
-                  <w:noProof/>
-                  <w:sz w:val="14"/>
-                  <w:szCs w:val="16"/>
-                </w:rPr>
-                <w:t>«ValorBemPorExtenso»</w:t>
-              </w:r>
-            </w:fldSimple>
+              <w:t>«ValorBemProdutoArbitrado»</w:t>
+            </w:r>
+            <w:r>
+              <w:rPr>
+                <w:rFonts w:ascii="Arial Narrow" w:hAnsi="Arial Narrow"/>
+                <w:noProof/>
+                <w:sz w:val="14"/>
+                <w:szCs w:val="16"/>
+              </w:rPr>
+              <w:fldChar w:fldCharType="end"/>
+            </w:r>
+            <w:r>
+              <w:rPr>
+                <w:rFonts w:ascii="Arial Narrow" w:hAnsi="Arial Narrow"/>
+                <w:sz w:val="14"/>
+                <w:szCs w:val="16"/>
+              </w:rPr>
+              <w:t xml:space="preserve"> </w:t>
+            </w:r>
+            <w:proofErr w:type="gramStart"/>
+            <w:r>
+              <w:rPr>
+                <w:rFonts w:ascii="Arial Narrow" w:hAnsi="Arial Narrow"/>
+                <w:sz w:val="14"/>
+                <w:szCs w:val="16"/>
+              </w:rPr>
+              <w:t xml:space="preserve">( </w:t>
+            </w:r>
+            <w:r>
+              <w:fldChar w:fldCharType="begin"/>
+            </w:r>
+            <w:r>
+              <w:instrText xml:space="preserve"> MERGEFIELD  ValorBemPorExtenso  \* MERGEFORMAT </w:instrText>
+            </w:r>
+            <w:r>
+              <w:fldChar w:fldCharType="separate"/>
+            </w:r>
+            <w:r>
+              <w:rPr>
+                <w:rFonts w:ascii="Arial Narrow" w:hAnsi="Arial Narrow"/>
+                <w:noProof/>
+                <w:sz w:val="14"/>
+                <w:szCs w:val="16"/>
+              </w:rPr>
+              <w:t>«</w:t>
+            </w:r>
+            <w:proofErr w:type="gramEnd"/>
+            <w:r>
+              <w:rPr>
+                <w:rFonts w:ascii="Arial Narrow" w:hAnsi="Arial Narrow"/>
+                <w:noProof/>
+                <w:sz w:val="14"/>
+                <w:szCs w:val="16"/>
+              </w:rPr>
+              <w:t>ValorBemPorExtenso»</w:t>
+            </w:r>
+            <w:r>
+              <w:rPr>
+                <w:rFonts w:ascii="Arial Narrow" w:hAnsi="Arial Narrow"/>
+                <w:noProof/>
+                <w:sz w:val="14"/>
+                <w:szCs w:val="16"/>
+              </w:rPr>
+              <w:fldChar w:fldCharType="end"/>
+            </w:r>
             <w:r>
               <w:rPr>
                 <w:rFonts w:ascii="Arial Narrow" w:hAnsi="Arial Narrow"/>
@@ -6717,33 +6886,17 @@
                 <w:szCs w:val="14"/>
               </w:rPr>
             </w:pPr>
-            <w:r>
-              <w:fldChar w:fldCharType="begin"/>
-            </w:r>
-            <w:r>
-              <w:instrText xml:space="preserve"> MERGEFIELD  DepositarioCPF \* MERGEFORMAT </w:instrText>
-            </w:r>
-            <w:r>
-              <w:fldChar w:fldCharType="separate"/>
-            </w:r>
-            <w:r>
-              <w:rPr>
-                <w:rFonts w:ascii="Arial Narrow" w:hAnsi="Arial Narrow"/>
-                <w:noProof/>
-                <w:sz w:val="14"/>
-                <w:szCs w:val="16"/>
-              </w:rPr>
-              <w:t>«DepositarioCPF»</w:t>
-            </w:r>
-            <w:r>
-              <w:rPr>
-                <w:rFonts w:ascii="Arial Narrow" w:hAnsi="Arial Narrow"/>
-                <w:noProof/>
-                <w:sz w:val="14"/>
-                <w:szCs w:val="16"/>
-              </w:rPr>
-              <w:fldChar w:fldCharType="end"/>
-            </w:r>
+            <w:fldSimple w:instr=" MERGEFIELD  DepositarioCPF \* MERGEFORMAT ">
+              <w:r>
+                <w:rPr>
+                  <w:rFonts w:ascii="Arial Narrow" w:hAnsi="Arial Narrow"/>
+                  <w:noProof/>
+                  <w:sz w:val="14"/>
+                  <w:szCs w:val="16"/>
+                </w:rPr>
+                <w:t>«DepositarioCPF»</w:t>
+              </w:r>
+            </w:fldSimple>
           </w:p>
         </w:tc>
       </w:tr>
@@ -6877,33 +7030,44 @@
               </w:rPr>
               <w:t xml:space="preserve"> </w:t>
             </w:r>
-            <w:r>
-              <w:fldChar w:fldCharType="begin"/>
-            </w:r>
-            <w:r>
-              <w:instrText xml:space="preserve"> MERGEFIELD  DepositarioBairro  \* MERGEFORMAT </w:instrText>
-            </w:r>
-            <w:r>
-              <w:fldChar w:fldCharType="separate"/>
-            </w:r>
-            <w:r>
-              <w:rPr>
-                <w:rFonts w:ascii="Arial Narrow" w:hAnsi="Arial Narrow"/>
-                <w:noProof/>
+            <w:fldSimple w:instr=" MERGEFIELD  DepositarioBairro  \* MERGEFORMAT ">
+              <w:r>
+                <w:rPr>
+                  <w:rFonts w:ascii="Arial Narrow" w:hAnsi="Arial Narrow"/>
+                  <w:noProof/>
+                  <w:sz w:val="14"/>
+                  <w:szCs w:val="16"/>
+                </w:rPr>
+                <w:t>«DepositarioBairro»</w:t>
+              </w:r>
+            </w:fldSimple>
+            <w:r>
+              <w:rPr>
+                <w:rFonts w:ascii="Arial Narrow" w:hAnsi="Arial Narrow"/>
                 <w:sz w:val="14"/>
                 <w:szCs w:val="16"/>
               </w:rPr>
-              <w:t>«DepositarioBairro»</w:t>
-            </w:r>
-            <w:r>
-              <w:rPr>
-                <w:rFonts w:ascii="Arial Narrow" w:hAnsi="Arial Narrow"/>
-                <w:noProof/>
+              <w:t>,</w:t>
+            </w:r>
+            <w:r>
+              <w:rPr>
+                <w:rFonts w:ascii="Arial Narrow" w:hAnsi="Arial Narrow"/>
                 <w:sz w:val="14"/>
                 <w:szCs w:val="16"/>
               </w:rPr>
-              <w:fldChar w:fldCharType="end"/>
-            </w:r>
+              <w:t xml:space="preserve"> </w:t>
+            </w:r>
+            <w:fldSimple w:instr=" MERGEFIELD  DepositarioDistrito  \* MERGEFORMAT ">
+              <w:r>
+                <w:rPr>
+                  <w:rFonts w:ascii="Arial Narrow" w:hAnsi="Arial Narrow"/>
+                  <w:noProof/>
+                  <w:sz w:val="14"/>
+                  <w:szCs w:val="16"/>
+                </w:rPr>
+                <w:t>«DepositarioDistrito»</w:t>
+              </w:r>
+            </w:fldSimple>
             <w:r>
               <w:rPr>
                 <w:rFonts w:ascii="Arial Narrow" w:hAnsi="Arial Narrow"/>
@@ -6920,119 +7084,44 @@
               </w:rPr>
               <w:t xml:space="preserve"> </w:t>
             </w:r>
-            <w:r>
-              <w:fldChar w:fldCharType="begin"/>
-            </w:r>
-            <w:r>
-              <w:instrText xml:space="preserve"> MERGEFIELD  DepositarioDistrito  \* MERGEFORMAT </w:instrText>
-            </w:r>
-            <w:r>
-              <w:fldChar w:fldCharType="separate"/>
-            </w:r>
-            <w:r>
-              <w:rPr>
-                <w:rFonts w:ascii="Arial Narrow" w:hAnsi="Arial Narrow"/>
-                <w:noProof/>
+            <w:fldSimple w:instr=" MERGEFIELD  DepositarioMunicipio  \* MERGEFORMAT ">
+              <w:r>
+                <w:rPr>
+                  <w:rFonts w:ascii="Arial Narrow" w:hAnsi="Arial Narrow"/>
+                  <w:noProof/>
+                  <w:sz w:val="14"/>
+                  <w:szCs w:val="16"/>
+                </w:rPr>
+                <w:t>«DepositarioMunicipio»</w:t>
+              </w:r>
+            </w:fldSimple>
+            <w:r>
+              <w:rPr>
+                <w:rFonts w:ascii="Arial Narrow" w:hAnsi="Arial Narrow"/>
                 <w:sz w:val="14"/>
                 <w:szCs w:val="16"/>
               </w:rPr>
-              <w:t>«DepositarioDistrito»</w:t>
-            </w:r>
-            <w:r>
-              <w:rPr>
-                <w:rFonts w:ascii="Arial Narrow" w:hAnsi="Arial Narrow"/>
-                <w:noProof/>
+              <w:t xml:space="preserve"> </w:t>
+            </w:r>
+            <w:r>
+              <w:rPr>
+                <w:rFonts w:ascii="Arial Narrow" w:hAnsi="Arial Narrow"/>
                 <w:sz w:val="14"/>
                 <w:szCs w:val="16"/>
               </w:rPr>
-              <w:fldChar w:fldCharType="end"/>
-            </w:r>
-            <w:r>
-              <w:rPr>
-                <w:rFonts w:ascii="Arial Narrow" w:hAnsi="Arial Narrow"/>
-                <w:sz w:val="14"/>
-                <w:szCs w:val="16"/>
-              </w:rPr>
-              <w:t>,</w:t>
-            </w:r>
-            <w:r>
-              <w:rPr>
-                <w:rFonts w:ascii="Arial Narrow" w:hAnsi="Arial Narrow"/>
-                <w:sz w:val="14"/>
-                <w:szCs w:val="16"/>
-              </w:rPr>
-              <w:t xml:space="preserve"> </w:t>
-            </w:r>
-            <w:r>
-              <w:fldChar w:fldCharType="begin"/>
-            </w:r>
-            <w:r>
-              <w:instrText xml:space="preserve"> MERGEFIELD  DepositarioMunicipio  \* MERGEFORMAT </w:instrText>
-            </w:r>
-            <w:r>
-              <w:fldChar w:fldCharType="separate"/>
-            </w:r>
-            <w:r>
-              <w:rPr>
-                <w:rFonts w:ascii="Arial Narrow" w:hAnsi="Arial Narrow"/>
-                <w:noProof/>
-                <w:sz w:val="14"/>
-                <w:szCs w:val="16"/>
-              </w:rPr>
-              <w:t>«DepositarioMunicipio»</w:t>
-            </w:r>
-            <w:r>
-              <w:rPr>
-                <w:rFonts w:ascii="Arial Narrow" w:hAnsi="Arial Narrow"/>
-                <w:noProof/>
-                <w:sz w:val="14"/>
-                <w:szCs w:val="16"/>
-              </w:rPr>
-              <w:fldChar w:fldCharType="end"/>
-            </w:r>
-            <w:r>
-              <w:rPr>
-                <w:rFonts w:ascii="Arial Narrow" w:hAnsi="Arial Narrow"/>
-                <w:sz w:val="14"/>
-                <w:szCs w:val="16"/>
-              </w:rPr>
-              <w:t xml:space="preserve"> </w:t>
-            </w:r>
-            <w:r>
-              <w:rPr>
-                <w:rFonts w:ascii="Arial Narrow" w:hAnsi="Arial Narrow"/>
-                <w:sz w:val="14"/>
-                <w:szCs w:val="16"/>
-              </w:rPr>
               <w:t xml:space="preserve">- </w:t>
             </w:r>
-            <w:r>
-              <w:fldChar w:fldCharType="begin"/>
-            </w:r>
-            <w:r>
-              <w:instrText xml:space="preserve"> MERGEFIELD  DepositarioUF  \* MERGEFORMAT </w:instrText>
-            </w:r>
-            <w:r>
-              <w:fldChar w:fldCharType="separate"/>
-            </w:r>
-            <w:r>
-              <w:rPr>
-                <w:rFonts w:ascii="Arial Narrow" w:hAnsi="Arial Narrow"/>
-                <w:noProof/>
-                <w:sz w:val="14"/>
-                <w:szCs w:val="16"/>
-              </w:rPr>
-              <w:t>«DepositarioUF»</w:t>
-            </w:r>
-            <w:r>
-              <w:rPr>
-                <w:rFonts w:ascii="Arial Narrow" w:hAnsi="Arial Narrow"/>
-                <w:noProof/>
-                <w:sz w:val="14"/>
-                <w:szCs w:val="16"/>
-              </w:rPr>
-              <w:fldChar w:fldCharType="end"/>
-            </w:r>
+            <w:fldSimple w:instr=" MERGEFIELD  DepositarioUF  \* MERGEFORMAT ">
+              <w:r>
+                <w:rPr>
+                  <w:rFonts w:ascii="Arial Narrow" w:hAnsi="Arial Narrow"/>
+                  <w:noProof/>
+                  <w:sz w:val="14"/>
+                  <w:szCs w:val="16"/>
+                </w:rPr>
+                <w:t>«DepositarioUF»</w:t>
+              </w:r>
+            </w:fldSimple>
           </w:p>
         </w:tc>
       </w:tr>
@@ -7122,33 +7211,17 @@
                 <w:szCs w:val="14"/>
               </w:rPr>
             </w:pPr>
-            <w:r>
-              <w:fldChar w:fldCharType="begin"/>
-            </w:r>
-            <w:r>
-              <w:instrText xml:space="preserve"> MERGEFIELD  ApreensaoLacres \* MERGEFORMAT </w:instrText>
-            </w:r>
-            <w:r>
-              <w:fldChar w:fldCharType="separate"/>
-            </w:r>
-            <w:r>
-              <w:rPr>
-                <w:rFonts w:ascii="Arial Narrow" w:hAnsi="Arial Narrow"/>
-                <w:noProof/>
-                <w:sz w:val="14"/>
-                <w:szCs w:val="16"/>
-              </w:rPr>
-              <w:t>«ApreensaoLacres»</w:t>
-            </w:r>
-            <w:r>
-              <w:rPr>
-                <w:rFonts w:ascii="Arial Narrow" w:hAnsi="Arial Narrow"/>
-                <w:noProof/>
-                <w:sz w:val="14"/>
-                <w:szCs w:val="16"/>
-              </w:rPr>
-              <w:fldChar w:fldCharType="end"/>
-            </w:r>
+            <w:fldSimple w:instr=" MERGEFIELD  ApreensaoLacres \* MERGEFORMAT ">
+              <w:r>
+                <w:rPr>
+                  <w:rFonts w:ascii="Arial Narrow" w:hAnsi="Arial Narrow"/>
+                  <w:noProof/>
+                  <w:sz w:val="14"/>
+                  <w:szCs w:val="16"/>
+                </w:rPr>
+                <w:t>«ApreensaoLacres»</w:t>
+              </w:r>
+            </w:fldSimple>
           </w:p>
         </w:tc>
         <w:tc>
@@ -7291,6 +7364,7 @@
                 <w:szCs w:val="14"/>
               </w:rPr>
             </w:pPr>
+            <w:proofErr w:type="gramStart"/>
             <w:r>
               <w:rPr>
                 <w:rFonts w:ascii="Arial Narrow" w:hAnsi="Arial Narrow"/>
@@ -7298,7 +7372,17 @@
                 <w:sz w:val="14"/>
                 <w:szCs w:val="14"/>
               </w:rPr>
-              <w:t>8.1 Neste ato fica</w:t>
+              <w:t>8.1 Neste</w:t>
+            </w:r>
+            <w:proofErr w:type="gramEnd"/>
+            <w:r>
+              <w:rPr>
+                <w:rFonts w:ascii="Arial Narrow" w:hAnsi="Arial Narrow"/>
+                <w:color w:val="595959" w:themeColor="text1" w:themeTint="A6"/>
+                <w:sz w:val="14"/>
+                <w:szCs w:val="14"/>
+              </w:rPr>
+              <w:t xml:space="preserve"> ato fica</w:t>
             </w:r>
           </w:p>
         </w:tc>
@@ -8063,17 +8147,33 @@
                 <w:szCs w:val="16"/>
               </w:rPr>
             </w:pPr>
-            <w:fldSimple w:instr=" MERGEFIELD  DescricaoOutrasPenalidades  \* MERGEFORMAT ">
-              <w:r>
-                <w:rPr>
-                  <w:rFonts w:ascii="Arial Narrow" w:hAnsi="Arial Narrow"/>
-                  <w:noProof/>
-                  <w:sz w:val="14"/>
-                  <w:szCs w:val="16"/>
-                </w:rPr>
-                <w:t>«DescricaoOutrasPenalidades»</w:t>
-              </w:r>
-            </w:fldSimple>
+            <w:r>
+              <w:fldChar w:fldCharType="begin"/>
+            </w:r>
+            <w:r>
+              <w:instrText xml:space="preserve"> MERGEFIELD  DescricaoOutrasPenalidades  \* MERGEFORMAT </w:instrText>
+            </w:r>
+            <w:r>
+              <w:fldChar w:fldCharType="separate"/>
+            </w:r>
+            <w:r>
+              <w:rPr>
+                <w:rFonts w:ascii="Arial Narrow" w:hAnsi="Arial Narrow"/>
+                <w:noProof/>
+                <w:sz w:val="14"/>
+                <w:szCs w:val="16"/>
+              </w:rPr>
+              <w:t>«DescricaoOutrasPenalidades»</w:t>
+            </w:r>
+            <w:r>
+              <w:rPr>
+                <w:rFonts w:ascii="Arial Narrow" w:hAnsi="Arial Narrow"/>
+                <w:noProof/>
+                <w:sz w:val="14"/>
+                <w:szCs w:val="16"/>
+              </w:rPr>
+              <w:fldChar w:fldCharType="end"/>
+            </w:r>
           </w:p>
         </w:tc>
       </w:tr>
@@ -8127,6 +8227,7 @@
                 <w:szCs w:val="16"/>
               </w:rPr>
             </w:pPr>
+            <w:bookmarkStart w:id="41" w:name="OLE_LINK43"/>
             <w:r>
               <w:rPr>
                 <w:rFonts w:ascii="Arial Narrow" w:hAnsi="Arial Narrow"/>
@@ -8151,6 +8252,7 @@
               </w:rPr>
               <w:t>ASSINATURAS</w:t>
             </w:r>
+            <w:bookmarkEnd w:id="41"/>
           </w:p>
         </w:tc>
         <w:tc>
@@ -8181,7 +8283,27 @@
                 <w:sz w:val="14"/>
                 <w:szCs w:val="14"/>
               </w:rPr>
-              <w:t>10.1 Carimbo ou nome legível da autoridade autuante:</w:t>
+              <w:t xml:space="preserve">10.1 Carimbo ou nome legível da autoridade </w:t>
+            </w:r>
+            <w:proofErr w:type="spellStart"/>
+            <w:r>
+              <w:rPr>
+                <w:rFonts w:ascii="Arial Narrow" w:hAnsi="Arial Narrow"/>
+                <w:color w:val="595959" w:themeColor="text1" w:themeTint="A6"/>
+                <w:sz w:val="14"/>
+                <w:szCs w:val="14"/>
+              </w:rPr>
+              <w:t>autuante</w:t>
+            </w:r>
+            <w:proofErr w:type="spellEnd"/>
+            <w:r>
+              <w:rPr>
+                <w:rFonts w:ascii="Arial Narrow" w:hAnsi="Arial Narrow"/>
+                <w:color w:val="595959" w:themeColor="text1" w:themeTint="A6"/>
+                <w:sz w:val="14"/>
+                <w:szCs w:val="14"/>
+              </w:rPr>
+              <w:t>:</w:t>
             </w:r>
           </w:p>
           <w:p>
@@ -8213,8 +8335,6 @@
                 <w:szCs w:val="14"/>
               </w:rPr>
             </w:pPr>
-            <w:bookmarkStart w:id="41" w:name="_GoBack"/>
-            <w:bookmarkEnd w:id="41"/>
           </w:p>
         </w:tc>
         <w:tc>
@@ -8259,18 +8379,35 @@
                 <w:szCs w:val="14"/>
               </w:rPr>
             </w:pPr>
-            <w:fldSimple w:instr=" MERGEFIELD  ResponsavelEmpNomeRazaoSocial  \* MERGEFORMAT ">
-              <w:r>
-                <w:rPr>
-                  <w:rFonts w:ascii="Arial Narrow" w:hAnsi="Arial Narrow"/>
-                  <w:noProof/>
-                  <w:color w:val="000000" w:themeColor="text1"/>
-                  <w:sz w:val="14"/>
-                  <w:szCs w:val="16"/>
-                </w:rPr>
-                <w:t>«ResponsavelEmpNomeRazaoSocial»</w:t>
-              </w:r>
-            </w:fldSimple>
+            <w:r>
+              <w:fldChar w:fldCharType="begin"/>
+            </w:r>
+            <w:r>
+              <w:instrText xml:space="preserve"> MERGEFIELD  ResponsavelEmpNomeRazaoSocial  \* MERGEFORMAT </w:instrText>
+            </w:r>
+            <w:r>
+              <w:fldChar w:fldCharType="separate"/>
+            </w:r>
+            <w:r>
+              <w:rPr>
+                <w:rFonts w:ascii="Arial Narrow" w:hAnsi="Arial Narrow"/>
+                <w:noProof/>
+                <w:color w:val="000000" w:themeColor="text1"/>
+                <w:sz w:val="14"/>
+                <w:szCs w:val="16"/>
+              </w:rPr>
+              <w:t>«ResponsavelEmpNomeRazaoSocial»</w:t>
+            </w:r>
+            <w:r>
+              <w:rPr>
+                <w:rFonts w:ascii="Arial Narrow" w:hAnsi="Arial Narrow"/>
+                <w:noProof/>
+                <w:color w:val="000000" w:themeColor="text1"/>
+                <w:sz w:val="14"/>
+                <w:szCs w:val="16"/>
+              </w:rPr>
+              <w:fldChar w:fldCharType="end"/>
+            </w:r>
           </w:p>
         </w:tc>
         <w:tc>
@@ -8315,18 +8452,35 @@
                 <w:szCs w:val="14"/>
               </w:rPr>
             </w:pPr>
-            <w:fldSimple w:instr=" MERGEFIELD  ResponsavelEmpCPFCNPJ  \* MERGEFORMAT ">
-              <w:r>
-                <w:rPr>
-                  <w:rFonts w:ascii="Arial Narrow" w:hAnsi="Arial Narrow"/>
-                  <w:noProof/>
-                  <w:color w:val="000000" w:themeColor="text1"/>
-                  <w:sz w:val="14"/>
-                  <w:szCs w:val="16"/>
-                </w:rPr>
-                <w:t>«ResponsavelEmpCPFCNPJ»</w:t>
-              </w:r>
-            </w:fldSimple>
+            <w:r>
+              <w:fldChar w:fldCharType="begin"/>
+            </w:r>
+            <w:r>
+              <w:instrText xml:space="preserve"> MERGEFIELD  ResponsavelEmpCPFCNPJ  \* MERGEFORMAT </w:instrText>
+            </w:r>
+            <w:r>
+              <w:fldChar w:fldCharType="separate"/>
+            </w:r>
+            <w:r>
+              <w:rPr>
+                <w:rFonts w:ascii="Arial Narrow" w:hAnsi="Arial Narrow"/>
+                <w:noProof/>
+                <w:color w:val="000000" w:themeColor="text1"/>
+                <w:sz w:val="14"/>
+                <w:szCs w:val="16"/>
+              </w:rPr>
+              <w:t>«ResponsavelEmpCPFCNPJ»</w:t>
+            </w:r>
+            <w:r>
+              <w:rPr>
+                <w:rFonts w:ascii="Arial Narrow" w:hAnsi="Arial Narrow"/>
+                <w:noProof/>
+                <w:color w:val="000000" w:themeColor="text1"/>
+                <w:sz w:val="14"/>
+                <w:szCs w:val="16"/>
+              </w:rPr>
+              <w:fldChar w:fldCharType="end"/>
+            </w:r>
           </w:p>
         </w:tc>
       </w:tr>
@@ -8556,13 +8710,16 @@
       </w:tblGrid>
       <w:tr>
         <w:trPr>
-          <w:trHeight w:val="161"/>
+          <w:trHeight w:val="383"/>
         </w:trPr>
         <w:tc>
           <w:tcPr>
             <w:tcW w:w="709" w:type="dxa"/>
             <w:vMerge w:val="restart"/>
             <w:shd w:val="clear" w:color="auto" w:fill="D9D9D9" w:themeFill="background1" w:themeFillShade="D9"/>
+            <w:tcMar>
+              <w:top w:w="57" w:type="dxa"/>
+            </w:tcMar>
             <w:textDirection w:val="btLr"/>
             <w:vAlign w:val="center"/>
           </w:tcPr>
@@ -8583,35 +8740,43 @@
             <w:r>
               <w:rPr>
                 <w:rFonts w:ascii="Arial Narrow" w:hAnsi="Arial Narrow"/>
-                <w:sz w:val="16"/>
-                <w:szCs w:val="16"/>
-              </w:rPr>
-              <w:t>TESTEMUNHAS</w:t>
+                <w:sz w:val="14"/>
+                <w:szCs w:val="14"/>
+              </w:rPr>
+              <w:t>(11</w:t>
+            </w:r>
+            <w:r>
+              <w:rPr>
+                <w:rFonts w:ascii="Arial Narrow" w:hAnsi="Arial Narrow"/>
+                <w:sz w:val="14"/>
+                <w:szCs w:val="14"/>
+              </w:rPr>
+              <w:t xml:space="preserve">) </w:t>
+            </w:r>
+            <w:r>
+              <w:rPr>
+                <w:rFonts w:ascii="Arial Narrow" w:hAnsi="Arial Narrow"/>
+                <w:sz w:val="14"/>
+                <w:szCs w:val="14"/>
+              </w:rPr>
+              <w:t>TESTEMUNHA</w:t>
             </w:r>
           </w:p>
         </w:tc>
         <w:tc>
           <w:tcPr>
             <w:tcW w:w="4394" w:type="dxa"/>
-            <w:tcBorders>
-              <w:bottom w:val="nil"/>
-            </w:tcBorders>
-            <w:vAlign w:val="bottom"/>
           </w:tcPr>
           <w:p>
             <w:pPr>
-              <w:pStyle w:val="PargrafodaLista"/>
               <w:keepNext/>
-              <w:numPr>
-                <w:ilvl w:val="0"/>
-                <w:numId w:val="31"/>
-              </w:numPr>
               <w:tabs>
                 <w:tab w:val="left" w:pos="7755"/>
               </w:tabs>
-              <w:ind w:left="170" w:hanging="170"/>
-              <w:rPr>
-                <w:rFonts w:ascii="Arial Narrow" w:hAnsi="Arial Narrow"/>
+              <w:spacing w:line="360" w:lineRule="auto"/>
+              <w:rPr>
+                <w:rFonts w:ascii="Arial Narrow" w:hAnsi="Arial Narrow"/>
+                <w:color w:val="595959" w:themeColor="text1" w:themeTint="A6"/>
                 <w:sz w:val="14"/>
                 <w:szCs w:val="14"/>
               </w:rPr>
@@ -8623,32 +8788,81 @@
                 <w:sz w:val="14"/>
                 <w:szCs w:val="14"/>
               </w:rPr>
-              <w:t>1º TESTEMUNHA</w:t>
+              <w:t>11.1 Testemunha – Nome legível:</w:t>
+            </w:r>
+          </w:p>
+          <w:p>
+            <w:pPr>
+              <w:keepNext/>
+              <w:tabs>
+                <w:tab w:val="left" w:pos="7755"/>
+              </w:tabs>
+              <w:spacing w:line="360" w:lineRule="auto"/>
+              <w:rPr>
+                <w:rFonts w:ascii="Arial Narrow" w:hAnsi="Arial Narrow"/>
+                <w:color w:val="595959" w:themeColor="text1" w:themeTint="A6"/>
+                <w:sz w:val="14"/>
+                <w:szCs w:val="14"/>
+              </w:rPr>
+            </w:pPr>
+            <w:r>
+              <w:fldChar w:fldCharType="begin"/>
+            </w:r>
+            <w:r>
+              <w:instrText xml:space="preserve"> MERGEFIELD  TestemunhaNome</w:instrText>
+            </w:r>
+            <w:r>
+              <w:instrText xml:space="preserve">  \* MERGEFORMAT </w:instrText>
+            </w:r>
+            <w:r>
+              <w:fldChar w:fldCharType="separate"/>
+            </w:r>
+            <w:r>
+              <w:rPr>
+                <w:rFonts w:ascii="Arial Narrow" w:hAnsi="Arial Narrow"/>
+                <w:noProof/>
+                <w:color w:val="000000" w:themeColor="text1"/>
+                <w:sz w:val="14"/>
+                <w:szCs w:val="16"/>
+              </w:rPr>
+              <w:t>«TestemunhaNome</w:t>
+            </w:r>
+            <w:r>
+              <w:rPr>
+                <w:rFonts w:ascii="Arial Narrow" w:hAnsi="Arial Narrow"/>
+                <w:noProof/>
+                <w:color w:val="000000" w:themeColor="text1"/>
+                <w:sz w:val="14"/>
+                <w:szCs w:val="16"/>
+              </w:rPr>
+              <w:t>»</w:t>
+            </w:r>
+            <w:r>
+              <w:rPr>
+                <w:rFonts w:ascii="Arial Narrow" w:hAnsi="Arial Narrow"/>
+                <w:noProof/>
+                <w:color w:val="000000" w:themeColor="text1"/>
+                <w:sz w:val="14"/>
+                <w:szCs w:val="16"/>
+              </w:rPr>
+              <w:fldChar w:fldCharType="end"/>
             </w:r>
           </w:p>
         </w:tc>
         <w:tc>
           <w:tcPr>
             <w:tcW w:w="4395" w:type="dxa"/>
-            <w:tcBorders>
-              <w:bottom w:val="nil"/>
-            </w:tcBorders>
-            <w:vAlign w:val="bottom"/>
           </w:tcPr>
           <w:p>
             <w:pPr>
-              <w:pStyle w:val="PargrafodaLista"/>
               <w:keepNext/>
-              <w:numPr>
-                <w:ilvl w:val="0"/>
-                <w:numId w:val="31"/>
-              </w:numPr>
               <w:tabs>
                 <w:tab w:val="left" w:pos="7755"/>
               </w:tabs>
-              <w:ind w:left="170" w:hanging="170"/>
-              <w:rPr>
-                <w:rFonts w:ascii="Arial Narrow" w:hAnsi="Arial Narrow"/>
+              <w:spacing w:line="360" w:lineRule="auto"/>
+              <w:rPr>
+                <w:rFonts w:ascii="Arial Narrow" w:hAnsi="Arial Narrow"/>
+                <w:color w:val="595959" w:themeColor="text1" w:themeTint="A6"/>
                 <w:sz w:val="14"/>
                 <w:szCs w:val="14"/>
               </w:rPr>
@@ -8660,20 +8874,94 @@
                 <w:sz w:val="14"/>
                 <w:szCs w:val="14"/>
               </w:rPr>
-              <w:t>2º TESTEMUNHA</w:t>
+              <w:t>11.2 CPF:</w:t>
+            </w:r>
+          </w:p>
+          <w:p>
+            <w:pPr>
+              <w:keepNext/>
+              <w:tabs>
+                <w:tab w:val="left" w:pos="7755"/>
+              </w:tabs>
+              <w:spacing w:line="360" w:lineRule="auto"/>
+              <w:rPr>
+                <w:rFonts w:ascii="Arial Narrow" w:hAnsi="Arial Narrow"/>
+                <w:color w:val="595959" w:themeColor="text1" w:themeTint="A6"/>
+                <w:sz w:val="14"/>
+                <w:szCs w:val="14"/>
+              </w:rPr>
+            </w:pPr>
+            <w:r>
+              <w:fldChar w:fldCharType="begin"/>
+            </w:r>
+            <w:r>
+              <w:instrText xml:space="preserve"> MERGEFIELD  Testemunha</w:instrText>
+            </w:r>
+            <w:r>
+              <w:instrText>CPF</w:instrText>
+            </w:r>
+            <w:r>
+              <w:instrText xml:space="preserve">  \* MERGEFORMAT </w:instrText>
+            </w:r>
+            <w:r>
+              <w:fldChar w:fldCharType="separate"/>
+            </w:r>
+            <w:r>
+              <w:rPr>
+                <w:rFonts w:ascii="Arial Narrow" w:hAnsi="Arial Narrow"/>
+                <w:noProof/>
+                <w:color w:val="000000" w:themeColor="text1"/>
+                <w:sz w:val="14"/>
+                <w:szCs w:val="16"/>
+              </w:rPr>
+              <w:t>«Testemunha</w:t>
+            </w:r>
+            <w:r>
+              <w:rPr>
+                <w:rFonts w:ascii="Arial Narrow" w:hAnsi="Arial Narrow"/>
+                <w:noProof/>
+                <w:color w:val="000000" w:themeColor="text1"/>
+                <w:sz w:val="14"/>
+                <w:szCs w:val="16"/>
+              </w:rPr>
+              <w:t>CPF</w:t>
+            </w:r>
+            <w:r>
+              <w:rPr>
+                <w:rFonts w:ascii="Arial Narrow" w:hAnsi="Arial Narrow"/>
+                <w:noProof/>
+                <w:color w:val="000000" w:themeColor="text1"/>
+                <w:sz w:val="14"/>
+                <w:szCs w:val="16"/>
+              </w:rPr>
+              <w:t>»</w:t>
+            </w:r>
+            <w:r>
+              <w:rPr>
+                <w:rFonts w:ascii="Arial Narrow" w:hAnsi="Arial Narrow"/>
+                <w:noProof/>
+                <w:color w:val="000000" w:themeColor="text1"/>
+                <w:sz w:val="14"/>
+                <w:szCs w:val="16"/>
+              </w:rPr>
+              <w:fldChar w:fldCharType="end"/>
             </w:r>
           </w:p>
         </w:tc>
       </w:tr>
       <w:tr>
         <w:trPr>
-          <w:trHeight w:val="94"/>
+          <w:trHeight w:val="383"/>
         </w:trPr>
         <w:tc>
           <w:tcPr>
             <w:tcW w:w="709" w:type="dxa"/>
             <w:vMerge/>
             <w:shd w:val="clear" w:color="auto" w:fill="D9D9D9" w:themeFill="background1" w:themeFillShade="D9"/>
+            <w:tcMar>
+              <w:top w:w="57" w:type="dxa"/>
+            </w:tcMar>
+            <w:textDirection w:val="btLr"/>
             <w:vAlign w:val="center"/>
           </w:tcPr>
           <w:p>
@@ -8683,20 +8971,19 @@
                 <w:tab w:val="left" w:pos="7755"/>
               </w:tabs>
               <w:ind w:right="-1"/>
-              <w:rPr>
-                <w:sz w:val="18"/>
-                <w:szCs w:val="16"/>
+              <w:jc w:val="center"/>
+              <w:rPr>
+                <w:rFonts w:ascii="Arial Narrow" w:hAnsi="Arial Narrow"/>
+                <w:sz w:val="14"/>
+                <w:szCs w:val="14"/>
               </w:rPr>
             </w:pPr>
           </w:p>
         </w:tc>
         <w:tc>
           <w:tcPr>
-            <w:tcW w:w="4394" w:type="dxa"/>
-            <w:tcBorders>
-              <w:top w:val="nil"/>
-              <w:bottom w:val="single" w:sz="4" w:space="0" w:color="auto"/>
-            </w:tcBorders>
+            <w:tcW w:w="8789" w:type="dxa"/>
+            <w:gridSpan w:val="2"/>
           </w:tcPr>
           <w:p>
             <w:pPr>
@@ -8704,9 +8991,10 @@
               <w:tabs>
                 <w:tab w:val="left" w:pos="7755"/>
               </w:tabs>
-              <w:ind w:right="-1"/>
-              <w:rPr>
-                <w:rFonts w:ascii="Arial Narrow" w:hAnsi="Arial Narrow"/>
+              <w:spacing w:line="360" w:lineRule="auto"/>
+              <w:rPr>
+                <w:rFonts w:ascii="Arial Narrow" w:hAnsi="Arial Narrow"/>
+                <w:color w:val="595959" w:themeColor="text1" w:themeTint="A6"/>
                 <w:sz w:val="14"/>
                 <w:szCs w:val="14"/>
               </w:rPr>
@@ -8718,301 +9006,23 @@
                 <w:sz w:val="14"/>
                 <w:szCs w:val="14"/>
               </w:rPr>
-              <w:t>NOME LEGÍVEL:</w:t>
-            </w:r>
-            <w:r>
-              <w:rPr>
-                <w:rFonts w:ascii="Arial Narrow" w:hAnsi="Arial Narrow"/>
-                <w:color w:val="595959" w:themeColor="text1" w:themeTint="A6"/>
-                <w:sz w:val="14"/>
-                <w:szCs w:val="14"/>
-              </w:rPr>
-              <w:t xml:space="preserve"> </w:t>
-            </w:r>
-            <w:fldSimple w:instr=" MERGEFIELD  TestemunhaNome1  \* MERGEFORMAT ">
-              <w:r>
-                <w:rPr>
-                  <w:rFonts w:ascii="Arial Narrow" w:hAnsi="Arial Narrow"/>
-                  <w:noProof/>
-                  <w:color w:val="000000" w:themeColor="text1"/>
-                  <w:sz w:val="14"/>
-                  <w:szCs w:val="16"/>
-                </w:rPr>
-                <w:t>«TestemunhaNome1»</w:t>
-              </w:r>
-            </w:fldSimple>
+              <w:t>11.3 Assinatura:</w:t>
+            </w:r>
           </w:p>
-        </w:tc>
-        <w:tc>
-          <w:tcPr>
-            <w:tcW w:w="4395" w:type="dxa"/>
-            <w:tcBorders>
-              <w:top w:val="nil"/>
-            </w:tcBorders>
-          </w:tcPr>
           <w:p>
             <w:pPr>
               <w:keepNext/>
               <w:tabs>
                 <w:tab w:val="left" w:pos="7755"/>
               </w:tabs>
-              <w:ind w:right="-1"/>
-              <w:rPr>
+              <w:spacing w:line="360" w:lineRule="auto"/>
+              <w:rPr>
+                <w:rFonts w:ascii="Arial Narrow" w:hAnsi="Arial Narrow"/>
+                <w:color w:val="595959" w:themeColor="text1" w:themeTint="A6"/>
                 <w:sz w:val="14"/>
                 <w:szCs w:val="14"/>
               </w:rPr>
             </w:pPr>
-            <w:r>
-              <w:rPr>
-                <w:rFonts w:ascii="Arial Narrow" w:hAnsi="Arial Narrow"/>
-                <w:color w:val="595959" w:themeColor="text1" w:themeTint="A6"/>
-                <w:sz w:val="14"/>
-                <w:szCs w:val="14"/>
-              </w:rPr>
-              <w:t>NOME LEGÍVEL:</w:t>
-            </w:r>
-            <w:r>
-              <w:rPr>
-                <w:rFonts w:ascii="Arial Narrow" w:hAnsi="Arial Narrow"/>
-                <w:color w:val="595959" w:themeColor="text1" w:themeTint="A6"/>
-                <w:sz w:val="14"/>
-                <w:szCs w:val="14"/>
-              </w:rPr>
-              <w:t xml:space="preserve">  </w:t>
-            </w:r>
-            <w:fldSimple w:instr=" MERGEFIELD  TestemunhaNome2  \* MERGEFORMAT ">
-              <w:r>
-                <w:rPr>
-                  <w:rFonts w:ascii="Arial Narrow" w:hAnsi="Arial Narrow"/>
-                  <w:noProof/>
-                  <w:sz w:val="14"/>
-                  <w:szCs w:val="16"/>
-                </w:rPr>
-                <w:t>«TestemunhaNome2»</w:t>
-              </w:r>
-            </w:fldSimple>
-          </w:p>
-        </w:tc>
-      </w:tr>
-      <w:tr>
-        <w:trPr>
-          <w:trHeight w:val="69"/>
-        </w:trPr>
-        <w:tc>
-          <w:tcPr>
-            <w:tcW w:w="709" w:type="dxa"/>
-            <w:vMerge/>
-            <w:tcBorders>
-              <w:bottom w:val="single" w:sz="4" w:space="0" w:color="auto"/>
-            </w:tcBorders>
-            <w:shd w:val="clear" w:color="auto" w:fill="D9D9D9" w:themeFill="background1" w:themeFillShade="D9"/>
-            <w:vAlign w:val="center"/>
-          </w:tcPr>
-          <w:p>
-            <w:pPr>
-              <w:keepNext/>
-              <w:tabs>
-                <w:tab w:val="left" w:pos="7755"/>
-              </w:tabs>
-              <w:ind w:right="-1"/>
-              <w:rPr>
-                <w:sz w:val="18"/>
-                <w:szCs w:val="16"/>
-              </w:rPr>
-            </w:pPr>
-          </w:p>
-        </w:tc>
-        <w:tc>
-          <w:tcPr>
-            <w:tcW w:w="4394" w:type="dxa"/>
-            <w:tcBorders>
-              <w:top w:val="single" w:sz="4" w:space="0" w:color="auto"/>
-              <w:bottom w:val="single" w:sz="4" w:space="0" w:color="auto"/>
-            </w:tcBorders>
-          </w:tcPr>
-          <w:p>
-            <w:pPr>
-              <w:keepNext/>
-              <w:tabs>
-                <w:tab w:val="left" w:pos="7755"/>
-              </w:tabs>
-              <w:ind w:right="-1"/>
-              <w:rPr>
-                <w:rFonts w:ascii="Arial Narrow" w:hAnsi="Arial Narrow"/>
-                <w:sz w:val="14"/>
-                <w:szCs w:val="14"/>
-              </w:rPr>
-            </w:pPr>
-            <w:r>
-              <w:rPr>
-                <w:rFonts w:ascii="Arial Narrow" w:hAnsi="Arial Narrow"/>
-                <w:color w:val="595959" w:themeColor="text1" w:themeTint="A6"/>
-                <w:sz w:val="14"/>
-                <w:szCs w:val="14"/>
-              </w:rPr>
-              <w:t>ENDEREÇO:</w:t>
-            </w:r>
-            <w:r>
-              <w:rPr>
-                <w:rFonts w:ascii="Arial Narrow" w:hAnsi="Arial Narrow"/>
-                <w:color w:val="595959" w:themeColor="text1" w:themeTint="A6"/>
-                <w:sz w:val="14"/>
-                <w:szCs w:val="14"/>
-              </w:rPr>
-              <w:t xml:space="preserve"> </w:t>
-            </w:r>
-            <w:fldSimple w:instr=" MERGEFIELD  TestemunhaEnd1  \* MERGEFORMAT ">
-              <w:r>
-                <w:rPr>
-                  <w:rFonts w:ascii="Arial Narrow" w:hAnsi="Arial Narrow"/>
-                  <w:noProof/>
-                  <w:sz w:val="12"/>
-                  <w:szCs w:val="12"/>
-                </w:rPr>
-                <w:t>«TestemunhaEnd1»</w:t>
-              </w:r>
-            </w:fldSimple>
-          </w:p>
-        </w:tc>
-        <w:tc>
-          <w:tcPr>
-            <w:tcW w:w="4395" w:type="dxa"/>
-            <w:tcBorders>
-              <w:bottom w:val="single" w:sz="4" w:space="0" w:color="auto"/>
-            </w:tcBorders>
-          </w:tcPr>
-          <w:p>
-            <w:pPr>
-              <w:keepNext/>
-              <w:tabs>
-                <w:tab w:val="left" w:pos="7755"/>
-              </w:tabs>
-              <w:ind w:right="-1"/>
-              <w:rPr>
-                <w:rFonts w:ascii="Arial Narrow" w:hAnsi="Arial Narrow"/>
-                <w:sz w:val="14"/>
-                <w:szCs w:val="14"/>
-              </w:rPr>
-            </w:pPr>
-            <w:r>
-              <w:rPr>
-                <w:rFonts w:ascii="Arial Narrow" w:hAnsi="Arial Narrow"/>
-                <w:color w:val="595959" w:themeColor="text1" w:themeTint="A6"/>
-                <w:sz w:val="14"/>
-                <w:szCs w:val="14"/>
-              </w:rPr>
-              <w:t>ENDEREÇO:</w:t>
-            </w:r>
-            <w:r>
-              <w:rPr>
-                <w:rFonts w:ascii="Arial Narrow" w:hAnsi="Arial Narrow"/>
-                <w:color w:val="595959" w:themeColor="text1" w:themeTint="A6"/>
-                <w:sz w:val="14"/>
-                <w:szCs w:val="14"/>
-              </w:rPr>
-              <w:t xml:space="preserve"> </w:t>
-            </w:r>
-            <w:fldSimple w:instr=" MERGEFIELD  TestemunhaEnd2  \* MERGEFORMAT ">
-              <w:r>
-                <w:rPr>
-                  <w:rFonts w:ascii="Arial Narrow" w:hAnsi="Arial Narrow"/>
-                  <w:noProof/>
-                  <w:sz w:val="12"/>
-                  <w:szCs w:val="12"/>
-                </w:rPr>
-                <w:t>«TestemunhaEnd2»</w:t>
-              </w:r>
-            </w:fldSimple>
-          </w:p>
-        </w:tc>
-      </w:tr>
-      <w:tr>
-        <w:trPr>
-          <w:trHeight w:val="567"/>
-        </w:trPr>
-        <w:tc>
-          <w:tcPr>
-            <w:tcW w:w="709" w:type="dxa"/>
-            <w:vMerge/>
-            <w:tcBorders>
-              <w:bottom w:val="single" w:sz="4" w:space="0" w:color="auto"/>
-            </w:tcBorders>
-            <w:shd w:val="clear" w:color="auto" w:fill="D9D9D9" w:themeFill="background1" w:themeFillShade="D9"/>
-            <w:vAlign w:val="center"/>
-          </w:tcPr>
-          <w:p>
-            <w:pPr>
-              <w:keepNext/>
-              <w:tabs>
-                <w:tab w:val="left" w:pos="7755"/>
-              </w:tabs>
-              <w:ind w:right="-1"/>
-              <w:rPr>
-                <w:sz w:val="20"/>
-                <w:szCs w:val="16"/>
-              </w:rPr>
-            </w:pPr>
-          </w:p>
-        </w:tc>
-        <w:tc>
-          <w:tcPr>
-            <w:tcW w:w="4394" w:type="dxa"/>
-            <w:tcBorders>
-              <w:bottom w:val="single" w:sz="4" w:space="0" w:color="auto"/>
-            </w:tcBorders>
-          </w:tcPr>
-          <w:p>
-            <w:pPr>
-              <w:keepNext/>
-              <w:tabs>
-                <w:tab w:val="left" w:pos="7755"/>
-              </w:tabs>
-              <w:ind w:right="-1"/>
-              <w:rPr>
-                <w:rFonts w:ascii="Arial Narrow" w:hAnsi="Arial Narrow"/>
-                <w:sz w:val="14"/>
-                <w:szCs w:val="14"/>
-              </w:rPr>
-            </w:pPr>
-            <w:r>
-              <w:rPr>
-                <w:rFonts w:ascii="Arial Narrow" w:hAnsi="Arial Narrow"/>
-                <w:color w:val="595959" w:themeColor="text1" w:themeTint="A6"/>
-                <w:sz w:val="14"/>
-                <w:szCs w:val="14"/>
-              </w:rPr>
-              <w:t>ASSINATURA:</w:t>
-            </w:r>
-          </w:p>
-        </w:tc>
-        <w:tc>
-          <w:tcPr>
-            <w:tcW w:w="4395" w:type="dxa"/>
-            <w:tcBorders>
-              <w:bottom w:val="single" w:sz="4" w:space="0" w:color="auto"/>
-            </w:tcBorders>
-          </w:tcPr>
-          <w:p>
-            <w:pPr>
-              <w:keepNext/>
-              <w:tabs>
-                <w:tab w:val="left" w:pos="7755"/>
-              </w:tabs>
-              <w:ind w:right="-1"/>
-              <w:rPr>
-                <w:sz w:val="14"/>
-                <w:szCs w:val="14"/>
-              </w:rPr>
-            </w:pPr>
-            <w:r>
-              <w:rPr>
-                <w:rFonts w:ascii="Arial Narrow" w:hAnsi="Arial Narrow"/>
-                <w:color w:val="595959" w:themeColor="text1" w:themeTint="A6"/>
-                <w:sz w:val="14"/>
-                <w:szCs w:val="14"/>
-              </w:rPr>
-              <w:t>ASSINATURA:</w:t>
-            </w:r>
           </w:p>
         </w:tc>
       </w:tr>
@@ -9035,38 +9045,101 @@
               </w:tabs>
               <w:ind w:right="-1"/>
               <w:rPr>
+                <w:i/>
                 <w:sz w:val="12"/>
                 <w:szCs w:val="12"/>
               </w:rPr>
             </w:pPr>
             <w:r>
               <w:rPr>
+                <w:i/>
                 <w:sz w:val="12"/>
                 <w:szCs w:val="12"/>
               </w:rPr>
-              <w:t xml:space="preserve">1º VIA AUTUADO      2º VIA PROCESSO      3º VIA AD. CENTRAL      4º VIA ÓRGÃO EMITENTE     </w:t>
-            </w:r>
+              <w:t>1ª Via: Autuado (</w:t>
+            </w:r>
+            <w:proofErr w:type="gramStart"/>
+            <w:r>
+              <w:rPr>
+                <w:i/>
+                <w:sz w:val="12"/>
+                <w:szCs w:val="12"/>
+              </w:rPr>
+              <w:t xml:space="preserve">branca)   </w:t>
+            </w:r>
+            <w:proofErr w:type="gramEnd"/>
+            <w:r>
+              <w:rPr>
+                <w:i/>
+                <w:sz w:val="12"/>
+                <w:szCs w:val="12"/>
+              </w:rPr>
+              <w:t xml:space="preserve">  2ª Via: Processo (amarela)     3ª Via: Bloco (azul)</w:t>
+            </w:r>
+            <w:bookmarkStart w:id="42" w:name="_GoBack"/>
+            <w:bookmarkEnd w:id="42"/>
           </w:p>
         </w:tc>
       </w:tr>
     </w:tbl>
     <w:p>
       <w:pPr>
+        <w:tabs>
+          <w:tab w:val="left" w:pos="7755"/>
+        </w:tabs>
+        <w:ind w:right="-1"/>
+        <w:rPr>
+          <w:rFonts w:ascii="Arial Narrow" w:hAnsi="Arial Narrow"/>
+          <w:sz w:val="4"/>
+          <w:szCs w:val="4"/>
+        </w:rPr>
+      </w:pPr>
+    </w:p>
+    <w:p>
+      <w:pPr>
+        <w:tabs>
+          <w:tab w:val="left" w:pos="7755"/>
+        </w:tabs>
+        <w:ind w:right="-1"/>
+        <w:rPr>
+          <w:rFonts w:ascii="Arial Narrow" w:hAnsi="Arial Narrow"/>
+          <w:sz w:val="4"/>
+          <w:szCs w:val="4"/>
+        </w:rPr>
+      </w:pPr>
+    </w:p>
+    <w:p>
+      <w:pPr>
         <w:rPr>
           <w:sz w:val="6"/>
           <w:szCs w:val="6"/>
         </w:rPr>
       </w:pPr>
-      <w:fldSimple w:instr=" MERGEFIELD  TableEnd:Documento  \* MERGEFORMAT ">
-        <w:r>
-          <w:rPr>
-            <w:noProof/>
-            <w:sz w:val="6"/>
-            <w:szCs w:val="6"/>
-          </w:rPr>
-          <w:t>«TableEnd:Documento»</w:t>
-        </w:r>
-      </w:fldSimple>
+      <w:r>
+        <w:fldChar w:fldCharType="begin"/>
+      </w:r>
+      <w:r>
+        <w:instrText xml:space="preserve"> MERGEFIELD  TableEnd:Documento  \* MERGEFORMAT </w:instrText>
+      </w:r>
+      <w:r>
+        <w:fldChar w:fldCharType="separate"/>
+      </w:r>
+      <w:r>
+        <w:rPr>
+          <w:noProof/>
+          <w:sz w:val="6"/>
+          <w:szCs w:val="6"/>
+        </w:rPr>
+        <w:t>«TableEnd:Documento»</w:t>
+      </w:r>
+      <w:r>
+        <w:rPr>
+          <w:noProof/>
+          <w:sz w:val="6"/>
+          <w:szCs w:val="6"/>
+        </w:rPr>
+        <w:fldChar w:fldCharType="end"/>
+      </w:r>
     </w:p>
     <w:sectPr>
       <w:headerReference w:type="even" r:id="rId7"/>
@@ -9158,18 +9231,35 @@
               <w:szCs w:val="16"/>
             </w:rPr>
           </w:pPr>
-          <w:fldSimple w:instr=" MERGEFIELD  image:LogoSimlam  \* MERGEFORMAT ">
-            <w:r>
-              <w:rPr>
-                <w:rFonts w:ascii="Arial" w:hAnsi="Arial" w:cs="Arial"/>
-                <w:noProof/>
-                <w:color w:val="595959"/>
-                <w:sz w:val="16"/>
-                <w:szCs w:val="16"/>
-              </w:rPr>
-              <w:t>«image:LogoSimlam»</w:t>
-            </w:r>
-          </w:fldSimple>
+          <w:r>
+            <w:fldChar w:fldCharType="begin"/>
+          </w:r>
+          <w:r>
+            <w:instrText xml:space="preserve"> MERGEFIELD  image:LogoSimlam  \* MERGEFORMAT </w:instrText>
+          </w:r>
+          <w:r>
+            <w:fldChar w:fldCharType="separate"/>
+          </w:r>
+          <w:r>
+            <w:rPr>
+              <w:rFonts w:ascii="Arial" w:hAnsi="Arial" w:cs="Arial"/>
+              <w:noProof/>
+              <w:color w:val="595959"/>
+              <w:sz w:val="16"/>
+              <w:szCs w:val="16"/>
+            </w:rPr>
+            <w:t>«image:LogoSimlam»</w:t>
+          </w:r>
+          <w:r>
+            <w:rPr>
+              <w:rFonts w:ascii="Arial" w:hAnsi="Arial" w:cs="Arial"/>
+              <w:noProof/>
+              <w:color w:val="595959"/>
+              <w:sz w:val="16"/>
+              <w:szCs w:val="16"/>
+            </w:rPr>
+            <w:fldChar w:fldCharType="end"/>
+          </w:r>
         </w:p>
       </w:tc>
       <w:tc>
@@ -9189,54 +9279,122 @@
               <w:szCs w:val="16"/>
             </w:rPr>
           </w:pPr>
-          <w:fldSimple w:instr=" MERGEFIELD  OrgaoEndereco  \* MERGEFORMAT ">
-            <w:r>
-              <w:rPr>
-                <w:rFonts w:ascii="Arial" w:hAnsi="Arial" w:cs="Arial"/>
-                <w:noProof/>
-                <w:color w:val="595959"/>
-                <w:sz w:val="14"/>
-                <w:szCs w:val="16"/>
-              </w:rPr>
-              <w:t>«OrgaoEndereco»</w:t>
-            </w:r>
-          </w:fldSimple>
-          <w:fldSimple w:instr=" MERGEFIELD  OrgaoMunicipio  \* MERGEFORMAT ">
-            <w:r>
-              <w:rPr>
-                <w:rFonts w:ascii="Arial" w:hAnsi="Arial" w:cs="Arial"/>
-                <w:noProof/>
-                <w:color w:val="595959"/>
-                <w:sz w:val="14"/>
-                <w:szCs w:val="16"/>
-              </w:rPr>
-              <w:t>«OrgaoMunicipio»</w:t>
-            </w:r>
-          </w:fldSimple>
-          <w:fldSimple w:instr=" MERGEFIELD  OrgaoUF  \* MERGEFORMAT ">
-            <w:r>
-              <w:rPr>
-                <w:rFonts w:ascii="Arial" w:hAnsi="Arial" w:cs="Arial"/>
-                <w:noProof/>
-                <w:color w:val="595959"/>
-                <w:sz w:val="14"/>
-                <w:szCs w:val="16"/>
-              </w:rPr>
-              <w:t>«OrgaoUF»</w:t>
-            </w:r>
-          </w:fldSimple>
-          <w:fldSimple w:instr=" MERGEFIELD  OrgaoCep  \* MERGEFORMAT ">
-            <w:r>
-              <w:rPr>
-                <w:rFonts w:ascii="Arial" w:hAnsi="Arial" w:cs="Arial"/>
-                <w:noProof/>
-                <w:color w:val="595959"/>
-                <w:sz w:val="14"/>
-                <w:szCs w:val="16"/>
-              </w:rPr>
-              <w:t>«OrgaoCep»</w:t>
-            </w:r>
-          </w:fldSimple>
+          <w:r>
+            <w:fldChar w:fldCharType="begin"/>
+          </w:r>
+          <w:r>
+            <w:instrText xml:space="preserve"> MERGEFIELD  OrgaoEndereco  \* MERGEFORMAT </w:instrText>
+          </w:r>
+          <w:r>
+            <w:fldChar w:fldCharType="separate"/>
+          </w:r>
+          <w:r>
+            <w:rPr>
+              <w:rFonts w:ascii="Arial" w:hAnsi="Arial" w:cs="Arial"/>
+              <w:noProof/>
+              <w:color w:val="595959"/>
+              <w:sz w:val="14"/>
+              <w:szCs w:val="16"/>
+            </w:rPr>
+            <w:t>«OrgaoEndereco»</w:t>
+          </w:r>
+          <w:r>
+            <w:rPr>
+              <w:rFonts w:ascii="Arial" w:hAnsi="Arial" w:cs="Arial"/>
+              <w:noProof/>
+              <w:color w:val="595959"/>
+              <w:sz w:val="14"/>
+              <w:szCs w:val="16"/>
+            </w:rPr>
+            <w:fldChar w:fldCharType="end"/>
+          </w:r>
+          <w:r>
+            <w:fldChar w:fldCharType="begin"/>
+          </w:r>
+          <w:r>
+            <w:instrText xml:space="preserve"> MERGEFIELD  OrgaoMunicipio  \* MERGEFORMAT </w:instrText>
+          </w:r>
+          <w:r>
+            <w:fldChar w:fldCharType="separate"/>
+          </w:r>
+          <w:r>
+            <w:rPr>
+              <w:rFonts w:ascii="Arial" w:hAnsi="Arial" w:cs="Arial"/>
+              <w:noProof/>
+              <w:color w:val="595959"/>
+              <w:sz w:val="14"/>
+              <w:szCs w:val="16"/>
+            </w:rPr>
+            <w:t>«OrgaoMunicipio»</w:t>
+          </w:r>
+          <w:r>
+            <w:rPr>
+              <w:rFonts w:ascii="Arial" w:hAnsi="Arial" w:cs="Arial"/>
+              <w:noProof/>
+              <w:color w:val="595959"/>
+              <w:sz w:val="14"/>
+              <w:szCs w:val="16"/>
+            </w:rPr>
+            <w:fldChar w:fldCharType="end"/>
+          </w:r>
+          <w:r>
+            <w:fldChar w:fldCharType="begin"/>
+          </w:r>
+          <w:r>
+            <w:instrText xml:space="preserve"> MERGEFIELD  OrgaoUF  \* MERGEFORMAT </w:instrText>
+          </w:r>
+          <w:r>
+            <w:fldChar w:fldCharType="separate"/>
+          </w:r>
+          <w:r>
+            <w:rPr>
+              <w:rFonts w:ascii="Arial" w:hAnsi="Arial" w:cs="Arial"/>
+              <w:noProof/>
+              <w:color w:val="595959"/>
+              <w:sz w:val="14"/>
+              <w:szCs w:val="16"/>
+            </w:rPr>
+            <w:t>«OrgaoUF»</w:t>
+          </w:r>
+          <w:r>
+            <w:rPr>
+              <w:rFonts w:ascii="Arial" w:hAnsi="Arial" w:cs="Arial"/>
+              <w:noProof/>
+              <w:color w:val="595959"/>
+              <w:sz w:val="14"/>
+              <w:szCs w:val="16"/>
+            </w:rPr>
+            <w:fldChar w:fldCharType="end"/>
+          </w:r>
+          <w:r>
+            <w:fldChar w:fldCharType="begin"/>
+          </w:r>
+          <w:r>
+            <w:instrText xml:space="preserve"> MERGEFIELD  OrgaoCep  \* MERGEFORMAT </w:instrText>
+          </w:r>
+          <w:r>
+            <w:fldChar w:fldCharType="separate"/>
+          </w:r>
+          <w:r>
+            <w:rPr>
+              <w:rFonts w:ascii="Arial" w:hAnsi="Arial" w:cs="Arial"/>
+              <w:noProof/>
+              <w:color w:val="595959"/>
+              <w:sz w:val="14"/>
+              <w:szCs w:val="16"/>
+            </w:rPr>
+            <w:t>«OrgaoCep»</w:t>
+          </w:r>
+          <w:r>
+            <w:rPr>
+              <w:rFonts w:ascii="Arial" w:hAnsi="Arial" w:cs="Arial"/>
+              <w:noProof/>
+              <w:color w:val="595959"/>
+              <w:sz w:val="14"/>
+              <w:szCs w:val="16"/>
+            </w:rPr>
+            <w:fldChar w:fldCharType="end"/>
+          </w:r>
         </w:p>
         <w:p>
           <w:pPr>
@@ -9248,18 +9406,35 @@
               <w:sz w:val="14"/>
             </w:rPr>
           </w:pPr>
-          <w:fldSimple w:instr=" MERGEFIELD  OrgaoContato  \* MERGEFORMAT ">
-            <w:r>
-              <w:rPr>
-                <w:rFonts w:ascii="Arial" w:hAnsi="Arial" w:cs="Arial"/>
-                <w:noProof/>
-                <w:color w:val="595959"/>
-                <w:sz w:val="14"/>
-                <w:szCs w:val="16"/>
-              </w:rPr>
-              <w:t>«OrgaoContato»</w:t>
-            </w:r>
-          </w:fldSimple>
+          <w:r>
+            <w:fldChar w:fldCharType="begin"/>
+          </w:r>
+          <w:r>
+            <w:instrText xml:space="preserve"> MERGEFIELD  OrgaoContato  \* MERGEFORMAT </w:instrText>
+          </w:r>
+          <w:r>
+            <w:fldChar w:fldCharType="separate"/>
+          </w:r>
+          <w:r>
+            <w:rPr>
+              <w:rFonts w:ascii="Arial" w:hAnsi="Arial" w:cs="Arial"/>
+              <w:noProof/>
+              <w:color w:val="595959"/>
+              <w:sz w:val="14"/>
+              <w:szCs w:val="16"/>
+            </w:rPr>
+            <w:t>«OrgaoContato»</w:t>
+          </w:r>
+          <w:r>
+            <w:rPr>
+              <w:rFonts w:ascii="Arial" w:hAnsi="Arial" w:cs="Arial"/>
+              <w:noProof/>
+              <w:color w:val="595959"/>
+              <w:sz w:val="14"/>
+              <w:szCs w:val="16"/>
+            </w:rPr>
+            <w:fldChar w:fldCharType="end"/>
+          </w:r>
         </w:p>
       </w:tc>
       <w:tc>

</xml_diff>

<commit_message>
feat(06-RQF-17): Correção de layout do IUF e carregamento da seção emp
</commit_message>
<xml_diff>
--- a/Código Fonte/VERSAO-ATUAL/src/EtramiteX/Interno/Content/_pdfAspose/Instrumento_Unico_Fiscalizacao.docx
+++ b/Código Fonte/VERSAO-ATUAL/src/EtramiteX/Interno/Content/_pdfAspose/Instrumento_Unico_Fiscalizacao.docx
@@ -91,16 +91,31 @@
                 <w:szCs w:val="10"/>
               </w:rPr>
             </w:pPr>
-            <w:fldSimple w:instr=" MERGEFIELD  image:LogoBrasao  \* MERGEFORMAT ">
-              <w:r>
-                <w:rPr>
-                  <w:noProof/>
-                  <w:sz w:val="10"/>
-                  <w:szCs w:val="10"/>
-                </w:rPr>
-                <w:t>«image:LogoBrasao»</w:t>
-              </w:r>
-            </w:fldSimple>
+            <w:r>
+              <w:fldChar w:fldCharType="begin"/>
+            </w:r>
+            <w:r>
+              <w:instrText xml:space="preserve"> MERGEFIELD  image:LogoBrasao  \* MERGEFORMAT </w:instrText>
+            </w:r>
+            <w:r>
+              <w:fldChar w:fldCharType="separate"/>
+            </w:r>
+            <w:r>
+              <w:rPr>
+                <w:noProof/>
+                <w:sz w:val="10"/>
+                <w:szCs w:val="10"/>
+              </w:rPr>
+              <w:t>«image:LogoBrasao»</w:t>
+            </w:r>
+            <w:r>
+              <w:rPr>
+                <w:noProof/>
+                <w:sz w:val="10"/>
+                <w:szCs w:val="10"/>
+              </w:rPr>
+              <w:fldChar w:fldCharType="end"/>
+            </w:r>
           </w:p>
         </w:tc>
         <w:tc>
@@ -297,47 +312,32 @@
                 <w:szCs w:val="10"/>
               </w:rPr>
             </w:pPr>
-            <w:r>
-              <w:fldChar w:fldCharType="begin"/>
-            </w:r>
-            <w:r>
-              <w:instrText xml:space="preserve"> MERGEFIELD  image:Logomarca  \* MERGEFORMAT </w:instrText>
-            </w:r>
-            <w:r>
-              <w:fldChar w:fldCharType="separate"/>
-            </w:r>
-            <w:r>
-              <w:rPr>
-                <w:noProof/>
-                <w:sz w:val="10"/>
-                <w:szCs w:val="10"/>
-              </w:rPr>
-              <w:t>«image:Logo</w:t>
-            </w:r>
-            <w:r>
-              <w:rPr>
-                <w:noProof/>
-                <w:sz w:val="10"/>
-                <w:szCs w:val="10"/>
-              </w:rPr>
-              <w:t>marca</w:t>
-            </w:r>
-            <w:r>
-              <w:rPr>
-                <w:noProof/>
-                <w:sz w:val="10"/>
-                <w:szCs w:val="10"/>
-              </w:rPr>
-              <w:t>»</w:t>
-            </w:r>
-            <w:r>
-              <w:rPr>
-                <w:noProof/>
-                <w:sz w:val="10"/>
-                <w:szCs w:val="10"/>
-              </w:rPr>
-              <w:fldChar w:fldCharType="end"/>
-            </w:r>
+            <w:fldSimple w:instr=" MERGEFIELD  image:Logomarca  \* MERGEFORMAT ">
+              <w:r>
+                <w:rPr>
+                  <w:noProof/>
+                  <w:sz w:val="10"/>
+                  <w:szCs w:val="10"/>
+                </w:rPr>
+                <w:t>«image:Logo</w:t>
+              </w:r>
+              <w:r>
+                <w:rPr>
+                  <w:noProof/>
+                  <w:sz w:val="10"/>
+                  <w:szCs w:val="10"/>
+                </w:rPr>
+                <w:t>marca</w:t>
+              </w:r>
+              <w:r>
+                <w:rPr>
+                  <w:noProof/>
+                  <w:sz w:val="10"/>
+                  <w:szCs w:val="10"/>
+                </w:rPr>
+                <w:t>»</w:t>
+              </w:r>
+            </w:fldSimple>
           </w:p>
         </w:tc>
         <w:tc>
@@ -1250,17 +1250,33 @@
                 <w:szCs w:val="14"/>
               </w:rPr>
             </w:pPr>
-            <w:fldSimple w:instr=" MERGEFIELD  DataVencimento  \* MERGEFORMAT ">
-              <w:r>
-                <w:rPr>
-                  <w:rFonts w:ascii="Arial Narrow" w:hAnsi="Arial Narrow"/>
-                  <w:noProof/>
-                  <w:sz w:val="14"/>
-                  <w:szCs w:val="14"/>
-                </w:rPr>
-                <w:t>«DataVencimento»</w:t>
-              </w:r>
-            </w:fldSimple>
+            <w:r>
+              <w:fldChar w:fldCharType="begin"/>
+            </w:r>
+            <w:r>
+              <w:instrText xml:space="preserve"> MERGEFIELD  DataVencimento  \* MERGEFORMAT </w:instrText>
+            </w:r>
+            <w:r>
+              <w:fldChar w:fldCharType="separate"/>
+            </w:r>
+            <w:r>
+              <w:rPr>
+                <w:rFonts w:ascii="Arial Narrow" w:hAnsi="Arial Narrow"/>
+                <w:noProof/>
+                <w:sz w:val="14"/>
+                <w:szCs w:val="14"/>
+              </w:rPr>
+              <w:t>«DataVencimento»</w:t>
+            </w:r>
+            <w:r>
+              <w:rPr>
+                <w:rFonts w:ascii="Arial Narrow" w:hAnsi="Arial Narrow"/>
+                <w:noProof/>
+                <w:sz w:val="14"/>
+                <w:szCs w:val="14"/>
+              </w:rPr>
+              <w:fldChar w:fldCharType="end"/>
+            </w:r>
           </w:p>
         </w:tc>
       </w:tr>
@@ -1283,16 +1299,14 @@
         <w:tblStyle w:val="Tabelacomgrade"/>
         <w:tblW w:w="9498" w:type="dxa"/>
         <w:tblInd w:w="108" w:type="dxa"/>
-        <w:tblLayout w:type="fixed"/>
         <w:tblLook w:val="04A0" w:firstRow="1" w:lastRow="0" w:firstColumn="1" w:lastColumn="0" w:noHBand="0" w:noVBand="1"/>
       </w:tblPr>
       <w:tblGrid>
-        <w:gridCol w:w="674"/>
-        <w:gridCol w:w="4412"/>
-        <w:gridCol w:w="119"/>
-        <w:gridCol w:w="2040"/>
-        <w:gridCol w:w="810"/>
-        <w:gridCol w:w="1443"/>
+        <w:gridCol w:w="705"/>
+        <w:gridCol w:w="4398"/>
+        <w:gridCol w:w="2140"/>
+        <w:gridCol w:w="837"/>
+        <w:gridCol w:w="1418"/>
       </w:tblGrid>
       <w:tr>
         <w:trPr>
@@ -1300,7 +1314,843 @@
         </w:trPr>
         <w:tc>
           <w:tcPr>
-            <w:tcW w:w="674" w:type="dxa"/>
+            <w:tcW w:w="705" w:type="dxa"/>
+            <w:vMerge w:val="restart"/>
+            <w:shd w:val="clear" w:color="auto" w:fill="D9D9D9" w:themeFill="background1" w:themeFillShade="D9"/>
+            <w:tcMar>
+              <w:top w:w="57" w:type="dxa"/>
+            </w:tcMar>
+            <w:textDirection w:val="btLr"/>
+            <w:vAlign w:val="center"/>
+          </w:tcPr>
+          <w:p>
+            <w:pPr>
+              <w:tabs>
+                <w:tab w:val="left" w:pos="7755"/>
+              </w:tabs>
+              <w:spacing w:line="360" w:lineRule="auto"/>
+              <w:ind w:left="113" w:right="-1"/>
+              <w:jc w:val="center"/>
+              <w:rPr>
+                <w:rFonts w:ascii="Arial Narrow" w:hAnsi="Arial Narrow"/>
+                <w:sz w:val="14"/>
+                <w:szCs w:val="14"/>
+              </w:rPr>
+            </w:pPr>
+            <w:r>
+              <w:rPr>
+                <w:rFonts w:ascii="Arial Narrow" w:hAnsi="Arial Narrow"/>
+                <w:sz w:val="14"/>
+                <w:szCs w:val="14"/>
+              </w:rPr>
+              <w:t>(2)</w:t>
+            </w:r>
+            <w:r>
+              <w:rPr>
+                <w:rFonts w:ascii="Arial Narrow" w:hAnsi="Arial Narrow"/>
+                <w:sz w:val="14"/>
+                <w:szCs w:val="14"/>
+              </w:rPr>
+              <w:t xml:space="preserve"> </w:t>
+            </w:r>
+            <w:r>
+              <w:rPr>
+                <w:rFonts w:ascii="Arial Narrow" w:hAnsi="Arial Narrow"/>
+                <w:sz w:val="14"/>
+                <w:szCs w:val="14"/>
+              </w:rPr>
+              <w:t>IDENTIFICAÇÃO DO AUTUADO</w:t>
+            </w:r>
+          </w:p>
+        </w:tc>
+        <w:tc>
+          <w:tcPr>
+            <w:tcW w:w="4398" w:type="dxa"/>
+            <w:tcBorders>
+              <w:top w:val="single" w:sz="4" w:space="0" w:color="auto"/>
+              <w:bottom w:val="nil"/>
+            </w:tcBorders>
+            <w:vAlign w:val="center"/>
+          </w:tcPr>
+          <w:p>
+            <w:pPr>
+              <w:tabs>
+                <w:tab w:val="left" w:pos="436"/>
+              </w:tabs>
+              <w:spacing w:line="360" w:lineRule="auto"/>
+              <w:rPr>
+                <w:rFonts w:ascii="Arial Narrow" w:hAnsi="Arial Narrow"/>
+                <w:color w:val="595959" w:themeColor="text1" w:themeTint="A6"/>
+                <w:sz w:val="14"/>
+                <w:szCs w:val="14"/>
+              </w:rPr>
+            </w:pPr>
+            <w:r>
+              <w:rPr>
+                <w:rFonts w:ascii="Arial Narrow" w:hAnsi="Arial Narrow"/>
+                <w:color w:val="595959" w:themeColor="text1" w:themeTint="A6"/>
+                <w:sz w:val="14"/>
+                <w:szCs w:val="14"/>
+              </w:rPr>
+              <w:t>2.1 Nome / Razão Social:</w:t>
+            </w:r>
+          </w:p>
+          <w:p>
+            <w:pPr>
+              <w:tabs>
+                <w:tab w:val="left" w:pos="436"/>
+              </w:tabs>
+              <w:spacing w:line="360" w:lineRule="auto"/>
+              <w:rPr>
+                <w:rFonts w:ascii="Arial Narrow" w:hAnsi="Arial Narrow"/>
+                <w:color w:val="595959" w:themeColor="text1" w:themeTint="A6"/>
+                <w:sz w:val="14"/>
+                <w:szCs w:val="14"/>
+              </w:rPr>
+            </w:pPr>
+            <w:r>
+              <w:fldChar w:fldCharType="begin"/>
+            </w:r>
+            <w:r>
+              <w:instrText xml:space="preserve"> MERGEFIELD  AutuadoNomeRazaoSocial  \* MERGEFORMAT </w:instrText>
+            </w:r>
+            <w:r>
+              <w:fldChar w:fldCharType="separate"/>
+            </w:r>
+            <w:r>
+              <w:rPr>
+                <w:rFonts w:ascii="Arial Narrow" w:hAnsi="Arial Narrow"/>
+                <w:noProof/>
+                <w:sz w:val="14"/>
+                <w:szCs w:val="14"/>
+              </w:rPr>
+              <w:t>«AutuadoNomeRazaoSocial»</w:t>
+            </w:r>
+            <w:r>
+              <w:rPr>
+                <w:rFonts w:ascii="Arial Narrow" w:hAnsi="Arial Narrow"/>
+                <w:noProof/>
+                <w:sz w:val="14"/>
+                <w:szCs w:val="14"/>
+              </w:rPr>
+              <w:fldChar w:fldCharType="end"/>
+            </w:r>
+          </w:p>
+        </w:tc>
+        <w:tc>
+          <w:tcPr>
+            <w:tcW w:w="4395" w:type="dxa"/>
+            <w:gridSpan w:val="3"/>
+            <w:tcBorders>
+              <w:top w:val="single" w:sz="4" w:space="0" w:color="auto"/>
+              <w:bottom w:val="nil"/>
+            </w:tcBorders>
+            <w:vAlign w:val="center"/>
+          </w:tcPr>
+          <w:p>
+            <w:pPr>
+              <w:tabs>
+                <w:tab w:val="left" w:pos="7755"/>
+              </w:tabs>
+              <w:spacing w:line="360" w:lineRule="auto"/>
+              <w:rPr>
+                <w:rFonts w:ascii="Arial Narrow" w:hAnsi="Arial Narrow"/>
+                <w:color w:val="595959" w:themeColor="text1" w:themeTint="A6"/>
+                <w:sz w:val="14"/>
+                <w:szCs w:val="14"/>
+              </w:rPr>
+            </w:pPr>
+            <w:r>
+              <w:rPr>
+                <w:rFonts w:ascii="Arial Narrow" w:hAnsi="Arial Narrow"/>
+                <w:color w:val="595959" w:themeColor="text1" w:themeTint="A6"/>
+                <w:sz w:val="14"/>
+                <w:szCs w:val="14"/>
+              </w:rPr>
+              <w:t xml:space="preserve">2.2 </w:t>
+            </w:r>
+            <w:r>
+              <w:rPr>
+                <w:rFonts w:ascii="Arial Narrow" w:hAnsi="Arial Narrow"/>
+                <w:color w:val="595959" w:themeColor="text1" w:themeTint="A6"/>
+                <w:sz w:val="14"/>
+                <w:szCs w:val="14"/>
+              </w:rPr>
+              <w:t>CPF / CNPJ:</w:t>
+            </w:r>
+          </w:p>
+          <w:p>
+            <w:pPr>
+              <w:tabs>
+                <w:tab w:val="left" w:pos="436"/>
+              </w:tabs>
+              <w:spacing w:line="360" w:lineRule="auto"/>
+              <w:rPr>
+                <w:rFonts w:ascii="Arial Narrow" w:hAnsi="Arial Narrow"/>
+                <w:sz w:val="14"/>
+                <w:szCs w:val="14"/>
+              </w:rPr>
+            </w:pPr>
+            <w:r>
+              <w:fldChar w:fldCharType="begin"/>
+            </w:r>
+            <w:r>
+              <w:instrText xml:space="preserve"> MERGEFIELD  AutuadoCPFCNPJ  \* MERGEFORMAT </w:instrText>
+            </w:r>
+            <w:r>
+              <w:fldChar w:fldCharType="separate"/>
+            </w:r>
+            <w:r>
+              <w:rPr>
+                <w:rFonts w:ascii="Arial Narrow" w:hAnsi="Arial Narrow"/>
+                <w:noProof/>
+                <w:sz w:val="14"/>
+                <w:szCs w:val="14"/>
+              </w:rPr>
+              <w:t>«AutuadoCPFCNPJ»</w:t>
+            </w:r>
+            <w:r>
+              <w:rPr>
+                <w:rFonts w:ascii="Arial Narrow" w:hAnsi="Arial Narrow"/>
+                <w:noProof/>
+                <w:sz w:val="14"/>
+                <w:szCs w:val="14"/>
+              </w:rPr>
+              <w:fldChar w:fldCharType="end"/>
+            </w:r>
+          </w:p>
+        </w:tc>
+      </w:tr>
+      <w:tr>
+        <w:trPr>
+          <w:trHeight w:val="284"/>
+        </w:trPr>
+        <w:tc>
+          <w:tcPr>
+            <w:tcW w:w="705" w:type="dxa"/>
+            <w:vMerge/>
+            <w:shd w:val="clear" w:color="auto" w:fill="D9D9D9" w:themeFill="background1" w:themeFillShade="D9"/>
+            <w:vAlign w:val="center"/>
+          </w:tcPr>
+          <w:p>
+            <w:pPr>
+              <w:tabs>
+                <w:tab w:val="left" w:pos="7755"/>
+              </w:tabs>
+              <w:spacing w:line="360" w:lineRule="auto"/>
+              <w:ind w:right="-1"/>
+              <w:rPr>
+                <w:rFonts w:ascii="Arial Narrow" w:hAnsi="Arial Narrow"/>
+                <w:sz w:val="18"/>
+                <w:szCs w:val="16"/>
+              </w:rPr>
+            </w:pPr>
+          </w:p>
+        </w:tc>
+        <w:tc>
+          <w:tcPr>
+            <w:tcW w:w="6538" w:type="dxa"/>
+            <w:gridSpan w:val="2"/>
+            <w:tcBorders>
+              <w:top w:val="single" w:sz="4" w:space="0" w:color="auto"/>
+              <w:bottom w:val="single" w:sz="4" w:space="0" w:color="auto"/>
+            </w:tcBorders>
+            <w:vAlign w:val="center"/>
+          </w:tcPr>
+          <w:p>
+            <w:pPr>
+              <w:tabs>
+                <w:tab w:val="left" w:pos="7755"/>
+              </w:tabs>
+              <w:spacing w:line="360" w:lineRule="auto"/>
+              <w:rPr>
+                <w:rFonts w:ascii="Arial Narrow" w:hAnsi="Arial Narrow"/>
+                <w:color w:val="595959" w:themeColor="text1" w:themeTint="A6"/>
+                <w:sz w:val="14"/>
+                <w:szCs w:val="14"/>
+              </w:rPr>
+            </w:pPr>
+            <w:r>
+              <w:rPr>
+                <w:rFonts w:ascii="Arial Narrow" w:hAnsi="Arial Narrow"/>
+                <w:color w:val="595959" w:themeColor="text1" w:themeTint="A6"/>
+                <w:sz w:val="14"/>
+                <w:szCs w:val="14"/>
+              </w:rPr>
+              <w:t xml:space="preserve">2.3 </w:t>
+            </w:r>
+            <w:r>
+              <w:rPr>
+                <w:rFonts w:ascii="Arial Narrow" w:hAnsi="Arial Narrow"/>
+                <w:color w:val="595959" w:themeColor="text1" w:themeTint="A6"/>
+                <w:sz w:val="14"/>
+                <w:szCs w:val="14"/>
+              </w:rPr>
+              <w:t>Endereço (Rua, Av. Logradouro, Nº, Etc.):</w:t>
+            </w:r>
+          </w:p>
+          <w:p>
+            <w:pPr>
+              <w:tabs>
+                <w:tab w:val="left" w:pos="7755"/>
+              </w:tabs>
+              <w:spacing w:line="360" w:lineRule="auto"/>
+              <w:rPr>
+                <w:rFonts w:ascii="Arial Narrow" w:hAnsi="Arial Narrow"/>
+                <w:color w:val="595959" w:themeColor="text1" w:themeTint="A6"/>
+                <w:sz w:val="14"/>
+                <w:szCs w:val="14"/>
+              </w:rPr>
+            </w:pPr>
+            <w:r>
+              <w:fldChar w:fldCharType="begin"/>
+            </w:r>
+            <w:r>
+              <w:instrText xml:space="preserve"> MERGEFIELD  AutuadoEndLogradouro  \* MERGEFORMAT </w:instrText>
+            </w:r>
+            <w:r>
+              <w:fldChar w:fldCharType="separate"/>
+            </w:r>
+            <w:r>
+              <w:rPr>
+                <w:rFonts w:ascii="Arial Narrow" w:hAnsi="Arial Narrow"/>
+                <w:noProof/>
+                <w:sz w:val="14"/>
+                <w:szCs w:val="14"/>
+              </w:rPr>
+              <w:t>«AutuadoEndLogradouro»</w:t>
+            </w:r>
+            <w:r>
+              <w:rPr>
+                <w:rFonts w:ascii="Arial Narrow" w:hAnsi="Arial Narrow"/>
+                <w:noProof/>
+                <w:sz w:val="14"/>
+                <w:szCs w:val="14"/>
+              </w:rPr>
+              <w:fldChar w:fldCharType="end"/>
+            </w:r>
+            <w:r>
+              <w:rPr>
+                <w:rFonts w:ascii="Arial Narrow" w:hAnsi="Arial Narrow"/>
+                <w:sz w:val="14"/>
+                <w:szCs w:val="14"/>
+              </w:rPr>
+              <w:t xml:space="preserve"> </w:t>
+            </w:r>
+            <w:r>
+              <w:fldChar w:fldCharType="begin"/>
+            </w:r>
+            <w:r>
+              <w:instrText xml:space="preserve"> MERGEFIELD  AutuadoEndNumero  \* MERGEFORMAT </w:instrText>
+            </w:r>
+            <w:r>
+              <w:fldChar w:fldCharType="separate"/>
+            </w:r>
+            <w:r>
+              <w:rPr>
+                <w:rFonts w:ascii="Arial Narrow" w:hAnsi="Arial Narrow"/>
+                <w:noProof/>
+                <w:sz w:val="14"/>
+                <w:szCs w:val="14"/>
+              </w:rPr>
+              <w:t>«AutuadoEndNumero»</w:t>
+            </w:r>
+            <w:r>
+              <w:rPr>
+                <w:rFonts w:ascii="Arial Narrow" w:hAnsi="Arial Narrow"/>
+                <w:noProof/>
+                <w:sz w:val="14"/>
+                <w:szCs w:val="14"/>
+              </w:rPr>
+              <w:fldChar w:fldCharType="end"/>
+            </w:r>
+            <w:r>
+              <w:rPr>
+                <w:rFonts w:ascii="Arial Narrow" w:hAnsi="Arial Narrow"/>
+                <w:sz w:val="14"/>
+                <w:szCs w:val="14"/>
+              </w:rPr>
+              <w:t xml:space="preserve"> </w:t>
+            </w:r>
+            <w:r>
+              <w:fldChar w:fldCharType="begin"/>
+            </w:r>
+            <w:r>
+              <w:instrText xml:space="preserve"> MERGEFIELD  AutuadoEndComplemento  \* MERGEFORMAT </w:instrText>
+            </w:r>
+            <w:r>
+              <w:fldChar w:fldCharType="separate"/>
+            </w:r>
+            <w:r>
+              <w:rPr>
+                <w:rFonts w:ascii="Arial Narrow" w:hAnsi="Arial Narrow"/>
+                <w:noProof/>
+                <w:sz w:val="14"/>
+                <w:szCs w:val="14"/>
+              </w:rPr>
+              <w:t>«AutuadoEndComplemento»</w:t>
+            </w:r>
+            <w:r>
+              <w:rPr>
+                <w:rFonts w:ascii="Arial Narrow" w:hAnsi="Arial Narrow"/>
+                <w:noProof/>
+                <w:sz w:val="14"/>
+                <w:szCs w:val="14"/>
+              </w:rPr>
+              <w:fldChar w:fldCharType="end"/>
+            </w:r>
+          </w:p>
+        </w:tc>
+        <w:tc>
+          <w:tcPr>
+            <w:tcW w:w="2255" w:type="dxa"/>
+            <w:gridSpan w:val="2"/>
+            <w:tcBorders>
+              <w:top w:val="single" w:sz="4" w:space="0" w:color="auto"/>
+              <w:bottom w:val="single" w:sz="4" w:space="0" w:color="auto"/>
+            </w:tcBorders>
+            <w:vAlign w:val="center"/>
+          </w:tcPr>
+          <w:p>
+            <w:pPr>
+              <w:tabs>
+                <w:tab w:val="left" w:pos="7755"/>
+              </w:tabs>
+              <w:spacing w:line="360" w:lineRule="auto"/>
+              <w:rPr>
+                <w:rFonts w:ascii="Arial Narrow" w:hAnsi="Arial Narrow"/>
+                <w:color w:val="595959" w:themeColor="text1" w:themeTint="A6"/>
+                <w:sz w:val="14"/>
+                <w:szCs w:val="14"/>
+              </w:rPr>
+            </w:pPr>
+            <w:r>
+              <w:rPr>
+                <w:rFonts w:ascii="Arial Narrow" w:hAnsi="Arial Narrow"/>
+                <w:color w:val="595959" w:themeColor="text1" w:themeTint="A6"/>
+                <w:sz w:val="14"/>
+                <w:szCs w:val="14"/>
+              </w:rPr>
+              <w:t xml:space="preserve">2.4 </w:t>
+            </w:r>
+            <w:r>
+              <w:rPr>
+                <w:rFonts w:ascii="Arial Narrow" w:hAnsi="Arial Narrow"/>
+                <w:color w:val="595959" w:themeColor="text1" w:themeTint="A6"/>
+                <w:sz w:val="14"/>
+                <w:szCs w:val="14"/>
+              </w:rPr>
+              <w:t>CEP:</w:t>
+            </w:r>
+          </w:p>
+          <w:p>
+            <w:pPr>
+              <w:tabs>
+                <w:tab w:val="left" w:pos="142"/>
+              </w:tabs>
+              <w:spacing w:line="360" w:lineRule="auto"/>
+              <w:rPr>
+                <w:rFonts w:ascii="Arial Narrow" w:hAnsi="Arial Narrow"/>
+                <w:sz w:val="14"/>
+                <w:szCs w:val="14"/>
+              </w:rPr>
+            </w:pPr>
+            <w:r>
+              <w:fldChar w:fldCharType="begin"/>
+            </w:r>
+            <w:r>
+              <w:instrText xml:space="preserve"> MERGEFIELD  AutuadoEndCEP  \* MERGEFORMAT </w:instrText>
+            </w:r>
+            <w:r>
+              <w:fldChar w:fldCharType="separate"/>
+            </w:r>
+            <w:r>
+              <w:rPr>
+                <w:rFonts w:ascii="Arial Narrow" w:hAnsi="Arial Narrow"/>
+                <w:noProof/>
+                <w:sz w:val="14"/>
+                <w:szCs w:val="14"/>
+              </w:rPr>
+              <w:t>«AutuadoEndCEP»</w:t>
+            </w:r>
+            <w:r>
+              <w:rPr>
+                <w:rFonts w:ascii="Arial Narrow" w:hAnsi="Arial Narrow"/>
+                <w:noProof/>
+                <w:sz w:val="14"/>
+                <w:szCs w:val="14"/>
+              </w:rPr>
+              <w:fldChar w:fldCharType="end"/>
+            </w:r>
+          </w:p>
+        </w:tc>
+      </w:tr>
+      <w:tr>
+        <w:trPr>
+          <w:trHeight w:val="244"/>
+        </w:trPr>
+        <w:tc>
+          <w:tcPr>
+            <w:tcW w:w="705" w:type="dxa"/>
+            <w:vMerge/>
+            <w:shd w:val="clear" w:color="auto" w:fill="FFFFFF" w:themeFill="background1"/>
+            <w:vAlign w:val="center"/>
+          </w:tcPr>
+          <w:p>
+            <w:pPr>
+              <w:tabs>
+                <w:tab w:val="left" w:pos="7755"/>
+              </w:tabs>
+              <w:spacing w:line="360" w:lineRule="auto"/>
+              <w:ind w:right="-1"/>
+              <w:rPr>
+                <w:sz w:val="18"/>
+                <w:szCs w:val="16"/>
+              </w:rPr>
+            </w:pPr>
+          </w:p>
+        </w:tc>
+        <w:tc>
+          <w:tcPr>
+            <w:tcW w:w="4398" w:type="dxa"/>
+            <w:tcBorders>
+              <w:top w:val="single" w:sz="4" w:space="0" w:color="auto"/>
+              <w:bottom w:val="single" w:sz="4" w:space="0" w:color="auto"/>
+            </w:tcBorders>
+            <w:shd w:val="clear" w:color="auto" w:fill="FFFFFF" w:themeFill="background1"/>
+          </w:tcPr>
+          <w:p>
+            <w:pPr>
+              <w:tabs>
+                <w:tab w:val="left" w:pos="7755"/>
+              </w:tabs>
+              <w:spacing w:line="360" w:lineRule="auto"/>
+              <w:rPr>
+                <w:rFonts w:ascii="Arial Narrow" w:hAnsi="Arial Narrow"/>
+                <w:color w:val="595959" w:themeColor="text1" w:themeTint="A6"/>
+                <w:sz w:val="14"/>
+                <w:szCs w:val="14"/>
+              </w:rPr>
+            </w:pPr>
+            <w:r>
+              <w:rPr>
+                <w:rFonts w:ascii="Arial Narrow" w:hAnsi="Arial Narrow"/>
+                <w:color w:val="595959" w:themeColor="text1" w:themeTint="A6"/>
+                <w:sz w:val="14"/>
+                <w:szCs w:val="14"/>
+              </w:rPr>
+              <w:t xml:space="preserve">2.5 </w:t>
+            </w:r>
+            <w:r>
+              <w:rPr>
+                <w:rFonts w:ascii="Arial Narrow" w:hAnsi="Arial Narrow"/>
+                <w:color w:val="595959" w:themeColor="text1" w:themeTint="A6"/>
+                <w:sz w:val="14"/>
+                <w:szCs w:val="14"/>
+              </w:rPr>
+              <w:t>Bairro/Distrito:</w:t>
+            </w:r>
+          </w:p>
+          <w:p>
+            <w:pPr>
+              <w:tabs>
+                <w:tab w:val="left" w:pos="142"/>
+              </w:tabs>
+              <w:spacing w:line="360" w:lineRule="auto"/>
+              <w:rPr>
+                <w:rFonts w:ascii="Arial Narrow" w:hAnsi="Arial Narrow"/>
+                <w:color w:val="595959" w:themeColor="text1" w:themeTint="A6"/>
+                <w:sz w:val="14"/>
+                <w:szCs w:val="14"/>
+              </w:rPr>
+            </w:pPr>
+            <w:r>
+              <w:fldChar w:fldCharType="begin"/>
+            </w:r>
+            <w:r>
+              <w:instrText xml:space="preserve"> MERGEFIELD  AutuadoEndBairro  \* MERGEFORMAT </w:instrText>
+            </w:r>
+            <w:r>
+              <w:fldChar w:fldCharType="separate"/>
+            </w:r>
+            <w:r>
+              <w:rPr>
+                <w:rFonts w:ascii="Arial Narrow" w:hAnsi="Arial Narrow"/>
+                <w:noProof/>
+                <w:sz w:val="14"/>
+                <w:szCs w:val="14"/>
+              </w:rPr>
+              <w:t>«AutuadoEndBairro»</w:t>
+            </w:r>
+            <w:r>
+              <w:rPr>
+                <w:rFonts w:ascii="Arial Narrow" w:hAnsi="Arial Narrow"/>
+                <w:noProof/>
+                <w:sz w:val="14"/>
+                <w:szCs w:val="14"/>
+              </w:rPr>
+              <w:fldChar w:fldCharType="end"/>
+            </w:r>
+            <w:r>
+              <w:rPr>
+                <w:rFonts w:ascii="Arial Narrow" w:hAnsi="Arial Narrow"/>
+                <w:sz w:val="14"/>
+                <w:szCs w:val="14"/>
+              </w:rPr>
+              <w:t xml:space="preserve"> </w:t>
+            </w:r>
+            <w:r>
+              <w:fldChar w:fldCharType="begin"/>
+            </w:r>
+            <w:r>
+              <w:instrText xml:space="preserve"> MERGEFIELD  AutuadoEndDistrito  \* MERGEFORMAT </w:instrText>
+            </w:r>
+            <w:r>
+              <w:fldChar w:fldCharType="separate"/>
+            </w:r>
+            <w:r>
+              <w:rPr>
+                <w:rFonts w:ascii="Arial Narrow" w:hAnsi="Arial Narrow"/>
+                <w:noProof/>
+                <w:sz w:val="14"/>
+                <w:szCs w:val="14"/>
+              </w:rPr>
+              <w:t>«AutuadoEndDistrito»</w:t>
+            </w:r>
+            <w:r>
+              <w:rPr>
+                <w:rFonts w:ascii="Arial Narrow" w:hAnsi="Arial Narrow"/>
+                <w:noProof/>
+                <w:sz w:val="14"/>
+                <w:szCs w:val="14"/>
+              </w:rPr>
+              <w:fldChar w:fldCharType="end"/>
+            </w:r>
+          </w:p>
+        </w:tc>
+        <w:tc>
+          <w:tcPr>
+            <w:tcW w:w="2977" w:type="dxa"/>
+            <w:gridSpan w:val="2"/>
+            <w:tcBorders>
+              <w:top w:val="single" w:sz="4" w:space="0" w:color="auto"/>
+              <w:bottom w:val="single" w:sz="4" w:space="0" w:color="auto"/>
+            </w:tcBorders>
+            <w:shd w:val="clear" w:color="auto" w:fill="FFFFFF" w:themeFill="background1"/>
+          </w:tcPr>
+          <w:p>
+            <w:pPr>
+              <w:tabs>
+                <w:tab w:val="left" w:pos="7755"/>
+              </w:tabs>
+              <w:spacing w:line="360" w:lineRule="auto"/>
+              <w:rPr>
+                <w:rFonts w:ascii="Arial Narrow" w:hAnsi="Arial Narrow"/>
+                <w:color w:val="7F7F7F" w:themeColor="text1" w:themeTint="80"/>
+                <w:sz w:val="14"/>
+                <w:szCs w:val="14"/>
+              </w:rPr>
+            </w:pPr>
+            <w:r>
+              <w:rPr>
+                <w:rFonts w:ascii="Arial Narrow" w:hAnsi="Arial Narrow"/>
+                <w:color w:val="595959" w:themeColor="text1" w:themeTint="A6"/>
+                <w:sz w:val="14"/>
+                <w:szCs w:val="14"/>
+              </w:rPr>
+              <w:t xml:space="preserve">2.6 </w:t>
+            </w:r>
+            <w:r>
+              <w:rPr>
+                <w:rFonts w:ascii="Arial Narrow" w:hAnsi="Arial Narrow"/>
+                <w:color w:val="595959" w:themeColor="text1" w:themeTint="A6"/>
+                <w:sz w:val="14"/>
+                <w:szCs w:val="14"/>
+              </w:rPr>
+              <w:t>Município</w:t>
+            </w:r>
+            <w:r>
+              <w:rPr>
+                <w:rFonts w:ascii="Arial Narrow" w:hAnsi="Arial Narrow"/>
+                <w:color w:val="7F7F7F" w:themeColor="text1" w:themeTint="80"/>
+                <w:sz w:val="14"/>
+                <w:szCs w:val="14"/>
+              </w:rPr>
+              <w:t>:</w:t>
+            </w:r>
+          </w:p>
+          <w:p>
+            <w:pPr>
+              <w:tabs>
+                <w:tab w:val="left" w:pos="7755"/>
+              </w:tabs>
+              <w:spacing w:line="360" w:lineRule="auto"/>
+              <w:ind w:right="-1"/>
+              <w:rPr>
+                <w:rFonts w:ascii="Arial Narrow" w:hAnsi="Arial Narrow"/>
+                <w:color w:val="595959" w:themeColor="text1" w:themeTint="A6"/>
+                <w:sz w:val="14"/>
+                <w:szCs w:val="14"/>
+              </w:rPr>
+            </w:pPr>
+            <w:r>
+              <w:fldChar w:fldCharType="begin"/>
+            </w:r>
+            <w:r>
+              <w:instrText xml:space="preserve"> MERGEFIELD  AutuadoEndMunicipio  \* MERGEFORMAT </w:instrText>
+            </w:r>
+            <w:r>
+              <w:fldChar w:fldCharType="separate"/>
+            </w:r>
+            <w:r>
+              <w:rPr>
+                <w:rFonts w:ascii="Arial Narrow" w:hAnsi="Arial Narrow"/>
+                <w:noProof/>
+                <w:sz w:val="14"/>
+                <w:szCs w:val="14"/>
+              </w:rPr>
+              <w:t>«AutuadoEndMunicipio»</w:t>
+            </w:r>
+            <w:r>
+              <w:rPr>
+                <w:rFonts w:ascii="Arial Narrow" w:hAnsi="Arial Narrow"/>
+                <w:noProof/>
+                <w:sz w:val="14"/>
+                <w:szCs w:val="14"/>
+              </w:rPr>
+              <w:fldChar w:fldCharType="end"/>
+            </w:r>
+          </w:p>
+        </w:tc>
+        <w:tc>
+          <w:tcPr>
+            <w:tcW w:w="1418" w:type="dxa"/>
+            <w:tcBorders>
+              <w:top w:val="single" w:sz="4" w:space="0" w:color="auto"/>
+              <w:bottom w:val="single" w:sz="4" w:space="0" w:color="auto"/>
+            </w:tcBorders>
+            <w:shd w:val="clear" w:color="auto" w:fill="FFFFFF" w:themeFill="background1"/>
+          </w:tcPr>
+          <w:p>
+            <w:pPr>
+              <w:tabs>
+                <w:tab w:val="left" w:pos="7755"/>
+              </w:tabs>
+              <w:spacing w:line="360" w:lineRule="auto"/>
+              <w:ind w:right="-1"/>
+              <w:rPr>
+                <w:rFonts w:ascii="Arial Narrow" w:hAnsi="Arial Narrow"/>
+                <w:color w:val="7F7F7F" w:themeColor="text1" w:themeTint="80"/>
+                <w:sz w:val="14"/>
+                <w:szCs w:val="14"/>
+              </w:rPr>
+            </w:pPr>
+            <w:r>
+              <w:rPr>
+                <w:rFonts w:ascii="Arial Narrow" w:hAnsi="Arial Narrow"/>
+                <w:color w:val="595959" w:themeColor="text1" w:themeTint="A6"/>
+                <w:sz w:val="14"/>
+                <w:szCs w:val="14"/>
+              </w:rPr>
+              <w:t xml:space="preserve">2.7 </w:t>
+            </w:r>
+            <w:r>
+              <w:rPr>
+                <w:rFonts w:ascii="Arial Narrow" w:hAnsi="Arial Narrow"/>
+                <w:color w:val="595959" w:themeColor="text1" w:themeTint="A6"/>
+                <w:sz w:val="14"/>
+                <w:szCs w:val="14"/>
+              </w:rPr>
+              <w:t>UF</w:t>
+            </w:r>
+            <w:r>
+              <w:rPr>
+                <w:rFonts w:ascii="Arial Narrow" w:hAnsi="Arial Narrow"/>
+                <w:color w:val="7F7F7F" w:themeColor="text1" w:themeTint="80"/>
+                <w:sz w:val="14"/>
+                <w:szCs w:val="14"/>
+              </w:rPr>
+              <w:t>:</w:t>
+            </w:r>
+          </w:p>
+          <w:p>
+            <w:pPr>
+              <w:tabs>
+                <w:tab w:val="left" w:pos="7755"/>
+              </w:tabs>
+              <w:spacing w:line="360" w:lineRule="auto"/>
+              <w:ind w:right="-1"/>
+              <w:rPr>
+                <w:rFonts w:ascii="Arial Narrow" w:hAnsi="Arial Narrow"/>
+                <w:sz w:val="14"/>
+                <w:szCs w:val="14"/>
+              </w:rPr>
+            </w:pPr>
+            <w:r>
+              <w:fldChar w:fldCharType="begin"/>
+            </w:r>
+            <w:r>
+              <w:instrText xml:space="preserve"> MERGEFIELD  AutuadoEndUF  \* MERGEFORMAT </w:instrText>
+            </w:r>
+            <w:r>
+              <w:fldChar w:fldCharType="separate"/>
+            </w:r>
+            <w:r>
+              <w:rPr>
+                <w:rFonts w:ascii="Arial Narrow" w:hAnsi="Arial Narrow"/>
+                <w:noProof/>
+                <w:sz w:val="14"/>
+                <w:szCs w:val="14"/>
+              </w:rPr>
+              <w:t>«AutuadoEndUF»</w:t>
+            </w:r>
+            <w:r>
+              <w:rPr>
+                <w:rFonts w:ascii="Arial Narrow" w:hAnsi="Arial Narrow"/>
+                <w:noProof/>
+                <w:sz w:val="14"/>
+                <w:szCs w:val="14"/>
+              </w:rPr>
+              <w:fldChar w:fldCharType="end"/>
+            </w:r>
+          </w:p>
+        </w:tc>
+      </w:tr>
+    </w:tbl>
+    <w:p>
+      <w:pPr>
+        <w:tabs>
+          <w:tab w:val="left" w:pos="7755"/>
+        </w:tabs>
+        <w:ind w:right="-1"/>
+        <w:rPr>
+          <w:rFonts w:ascii="Arial Narrow" w:hAnsi="Arial Narrow"/>
+          <w:sz w:val="4"/>
+          <w:szCs w:val="4"/>
+        </w:rPr>
+      </w:pPr>
+    </w:p>
+    <w:tbl>
+      <w:tblPr>
+        <w:tblStyle w:val="Tabelacomgrade"/>
+        <w:tblW w:w="9498" w:type="dxa"/>
+        <w:tblInd w:w="108" w:type="dxa"/>
+        <w:tblLook w:val="04A0" w:firstRow="1" w:lastRow="0" w:firstColumn="1" w:lastColumn="0" w:noHBand="0" w:noVBand="1"/>
+      </w:tblPr>
+      <w:tblGrid>
+        <w:gridCol w:w="700"/>
+        <w:gridCol w:w="1624"/>
+        <w:gridCol w:w="2251"/>
+        <w:gridCol w:w="519"/>
+        <w:gridCol w:w="4404"/>
+      </w:tblGrid>
+      <w:tr>
+        <w:trPr>
+          <w:trHeight w:val="284"/>
+        </w:trPr>
+        <w:tc>
+          <w:tcPr>
+            <w:tcW w:w="703" w:type="dxa"/>
             <w:vMerge w:val="restart"/>
             <w:shd w:val="clear" w:color="auto" w:fill="D9D9D9" w:themeFill="background1" w:themeFillShade="D9"/>
             <w:textDirection w:val="btLr"/>
@@ -1326,848 +2176,13 @@
                 <w:sz w:val="14"/>
                 <w:szCs w:val="14"/>
               </w:rPr>
-              <w:t xml:space="preserve">(2) </w:t>
-            </w:r>
-            <w:r>
-              <w:rPr>
-                <w:rFonts w:ascii="Arial Narrow" w:hAnsi="Arial Narrow"/>
-                <w:sz w:val="14"/>
-                <w:szCs w:val="14"/>
-              </w:rPr>
-              <w:t>IDENTIFICAÇÃO DO AUTUADO</w:t>
+              <w:t>(3) ENQUADRAMENTO</w:t>
             </w:r>
           </w:p>
         </w:tc>
         <w:tc>
           <w:tcPr>
-            <w:tcW w:w="4412" w:type="dxa"/>
-            <w:tcBorders>
-              <w:bottom w:val="nil"/>
-            </w:tcBorders>
-            <w:vAlign w:val="center"/>
-          </w:tcPr>
-          <w:p>
-            <w:pPr>
-              <w:tabs>
-                <w:tab w:val="left" w:pos="7755"/>
-              </w:tabs>
-              <w:spacing w:line="360" w:lineRule="auto"/>
-              <w:rPr>
-                <w:rFonts w:ascii="Arial Narrow" w:hAnsi="Arial Narrow"/>
-                <w:color w:val="595959" w:themeColor="text1" w:themeTint="A6"/>
-                <w:sz w:val="14"/>
-                <w:szCs w:val="14"/>
-              </w:rPr>
-            </w:pPr>
-            <w:r>
-              <w:rPr>
-                <w:rFonts w:ascii="Arial Narrow" w:hAnsi="Arial Narrow"/>
-                <w:color w:val="595959" w:themeColor="text1" w:themeTint="A6"/>
-                <w:sz w:val="14"/>
-                <w:szCs w:val="14"/>
-              </w:rPr>
-              <w:t xml:space="preserve">2.1 </w:t>
-            </w:r>
-            <w:r>
-              <w:rPr>
-                <w:rFonts w:ascii="Arial Narrow" w:hAnsi="Arial Narrow"/>
-                <w:color w:val="595959" w:themeColor="text1" w:themeTint="A6"/>
-                <w:sz w:val="14"/>
-                <w:szCs w:val="14"/>
-              </w:rPr>
-              <w:t>Nome / R</w:t>
-            </w:r>
-            <w:r>
-              <w:rPr>
-                <w:rFonts w:ascii="Arial Narrow" w:hAnsi="Arial Narrow"/>
-                <w:color w:val="595959" w:themeColor="text1" w:themeTint="A6"/>
-                <w:sz w:val="14"/>
-                <w:szCs w:val="14"/>
-              </w:rPr>
-              <w:t>azão Social</w:t>
-            </w:r>
-            <w:r>
-              <w:rPr>
-                <w:rFonts w:ascii="Arial Narrow" w:hAnsi="Arial Narrow"/>
-                <w:color w:val="595959" w:themeColor="text1" w:themeTint="A6"/>
-                <w:sz w:val="14"/>
-                <w:szCs w:val="14"/>
-              </w:rPr>
-              <w:t>:</w:t>
-            </w:r>
-          </w:p>
-          <w:p>
-            <w:pPr>
-              <w:tabs>
-                <w:tab w:val="left" w:pos="7755"/>
-              </w:tabs>
-              <w:spacing w:line="360" w:lineRule="auto"/>
-              <w:rPr>
-                <w:rFonts w:ascii="Arial Narrow" w:hAnsi="Arial Narrow"/>
-                <w:sz w:val="14"/>
-                <w:szCs w:val="14"/>
-              </w:rPr>
-            </w:pPr>
-            <w:r>
-              <w:fldChar w:fldCharType="begin"/>
-            </w:r>
-            <w:r>
-              <w:instrText xml:space="preserve"> MERGEFIELD  AutuadoNomeRazaoSocial  \* MERGEFORMAT </w:instrText>
-            </w:r>
-            <w:r>
-              <w:fldChar w:fldCharType="separate"/>
-            </w:r>
-            <w:r>
-              <w:rPr>
-                <w:rFonts w:ascii="Arial Narrow" w:hAnsi="Arial Narrow"/>
-                <w:noProof/>
-                <w:sz w:val="14"/>
-                <w:szCs w:val="14"/>
-              </w:rPr>
-              <w:t>«AutuadoNomeRazaoSocial»</w:t>
-            </w:r>
-            <w:r>
-              <w:rPr>
-                <w:rFonts w:ascii="Arial Narrow" w:hAnsi="Arial Narrow"/>
-                <w:noProof/>
-                <w:sz w:val="14"/>
-                <w:szCs w:val="14"/>
-              </w:rPr>
-              <w:fldChar w:fldCharType="end"/>
-            </w:r>
-          </w:p>
-        </w:tc>
-        <w:tc>
-          <w:tcPr>
-            <w:tcW w:w="4412" w:type="dxa"/>
-            <w:gridSpan w:val="4"/>
-            <w:tcBorders>
-              <w:bottom w:val="nil"/>
-            </w:tcBorders>
-            <w:vAlign w:val="center"/>
-          </w:tcPr>
-          <w:p>
-            <w:pPr>
-              <w:tabs>
-                <w:tab w:val="left" w:pos="7755"/>
-              </w:tabs>
-              <w:spacing w:line="360" w:lineRule="auto"/>
-              <w:rPr>
-                <w:rFonts w:ascii="Arial Narrow" w:hAnsi="Arial Narrow"/>
-                <w:color w:val="595959" w:themeColor="text1" w:themeTint="A6"/>
-                <w:sz w:val="14"/>
-                <w:szCs w:val="14"/>
-              </w:rPr>
-            </w:pPr>
-            <w:r>
-              <w:rPr>
-                <w:rFonts w:ascii="Arial Narrow" w:hAnsi="Arial Narrow"/>
-                <w:color w:val="595959" w:themeColor="text1" w:themeTint="A6"/>
-                <w:sz w:val="14"/>
-                <w:szCs w:val="14"/>
-              </w:rPr>
-              <w:t xml:space="preserve">2.2 </w:t>
-            </w:r>
-            <w:r>
-              <w:rPr>
-                <w:rFonts w:ascii="Arial Narrow" w:hAnsi="Arial Narrow"/>
-                <w:color w:val="595959" w:themeColor="text1" w:themeTint="A6"/>
-                <w:sz w:val="14"/>
-                <w:szCs w:val="14"/>
-              </w:rPr>
-              <w:t>CPF / CNPJ:</w:t>
-            </w:r>
-          </w:p>
-          <w:p>
-            <w:pPr>
-              <w:tabs>
-                <w:tab w:val="left" w:pos="7755"/>
-              </w:tabs>
-              <w:spacing w:line="360" w:lineRule="auto"/>
-              <w:rPr>
-                <w:rFonts w:ascii="Arial Narrow" w:hAnsi="Arial Narrow"/>
-                <w:sz w:val="14"/>
-                <w:szCs w:val="14"/>
-              </w:rPr>
-            </w:pPr>
-            <w:fldSimple w:instr=" MERGEFIELD  AutuadoCPFCNPJ  \* MERGEFORMAT ">
-              <w:r>
-                <w:rPr>
-                  <w:rFonts w:ascii="Arial Narrow" w:hAnsi="Arial Narrow"/>
-                  <w:noProof/>
-                  <w:sz w:val="14"/>
-                  <w:szCs w:val="14"/>
-                </w:rPr>
-                <w:t>«AutuadoCPFCNPJ»</w:t>
-              </w:r>
-            </w:fldSimple>
-          </w:p>
-        </w:tc>
-      </w:tr>
-      <w:tr>
-        <w:trPr>
-          <w:trHeight w:val="284"/>
-        </w:trPr>
-        <w:tc>
-          <w:tcPr>
-            <w:tcW w:w="674" w:type="dxa"/>
-            <w:vMerge/>
-            <w:tcBorders>
-              <w:bottom w:val="single" w:sz="4" w:space="0" w:color="auto"/>
-            </w:tcBorders>
-            <w:shd w:val="clear" w:color="auto" w:fill="D9D9D9" w:themeFill="background1" w:themeFillShade="D9"/>
-            <w:vAlign w:val="center"/>
-          </w:tcPr>
-          <w:p>
-            <w:pPr>
-              <w:tabs>
-                <w:tab w:val="left" w:pos="7755"/>
-              </w:tabs>
-              <w:spacing w:line="360" w:lineRule="auto"/>
-              <w:ind w:right="-1"/>
-              <w:rPr>
-                <w:sz w:val="18"/>
-                <w:szCs w:val="16"/>
-              </w:rPr>
-            </w:pPr>
-          </w:p>
-        </w:tc>
-        <w:tc>
-          <w:tcPr>
-            <w:tcW w:w="6571" w:type="dxa"/>
-            <w:gridSpan w:val="3"/>
-            <w:tcBorders>
-              <w:top w:val="single" w:sz="4" w:space="0" w:color="auto"/>
-              <w:bottom w:val="single" w:sz="4" w:space="0" w:color="auto"/>
-            </w:tcBorders>
-            <w:vAlign w:val="center"/>
-          </w:tcPr>
-          <w:p>
-            <w:pPr>
-              <w:tabs>
-                <w:tab w:val="left" w:pos="7755"/>
-              </w:tabs>
-              <w:spacing w:line="360" w:lineRule="auto"/>
-              <w:rPr>
-                <w:rFonts w:ascii="Arial Narrow" w:hAnsi="Arial Narrow"/>
-                <w:color w:val="595959" w:themeColor="text1" w:themeTint="A6"/>
-                <w:sz w:val="14"/>
-                <w:szCs w:val="14"/>
-              </w:rPr>
-            </w:pPr>
-            <w:r>
-              <w:rPr>
-                <w:rFonts w:ascii="Arial Narrow" w:hAnsi="Arial Narrow"/>
-                <w:color w:val="595959" w:themeColor="text1" w:themeTint="A6"/>
-                <w:sz w:val="14"/>
-                <w:szCs w:val="14"/>
-              </w:rPr>
-              <w:t xml:space="preserve">2.3 </w:t>
-            </w:r>
-            <w:r>
-              <w:rPr>
-                <w:rFonts w:ascii="Arial Narrow" w:hAnsi="Arial Narrow"/>
-                <w:color w:val="595959" w:themeColor="text1" w:themeTint="A6"/>
-                <w:sz w:val="14"/>
-                <w:szCs w:val="14"/>
-              </w:rPr>
-              <w:t>Endereço (Rua, Av. Logradouro, Nº, Etc.):</w:t>
-            </w:r>
-          </w:p>
-          <w:p>
-            <w:pPr>
-              <w:tabs>
-                <w:tab w:val="left" w:pos="7755"/>
-              </w:tabs>
-              <w:spacing w:line="360" w:lineRule="auto"/>
-              <w:rPr>
-                <w:rFonts w:ascii="Arial Narrow" w:hAnsi="Arial Narrow"/>
-                <w:sz w:val="14"/>
-                <w:szCs w:val="14"/>
-              </w:rPr>
-            </w:pPr>
-            <w:r>
-              <w:fldChar w:fldCharType="begin"/>
-            </w:r>
-            <w:r>
-              <w:instrText xml:space="preserve"> MERGEFIELD  AutuadoEndLogradouro  \* MERGEFORMAT </w:instrText>
-            </w:r>
-            <w:r>
-              <w:fldChar w:fldCharType="separate"/>
-            </w:r>
-            <w:r>
-              <w:rPr>
-                <w:rFonts w:ascii="Arial Narrow" w:hAnsi="Arial Narrow"/>
-                <w:noProof/>
-                <w:sz w:val="14"/>
-                <w:szCs w:val="14"/>
-              </w:rPr>
-              <w:t>«AutuadoEndLogradouro»</w:t>
-            </w:r>
-            <w:r>
-              <w:rPr>
-                <w:rFonts w:ascii="Arial Narrow" w:hAnsi="Arial Narrow"/>
-                <w:noProof/>
-                <w:sz w:val="14"/>
-                <w:szCs w:val="14"/>
-              </w:rPr>
-              <w:fldChar w:fldCharType="end"/>
-            </w:r>
-            <w:r>
-              <w:rPr>
-                <w:rFonts w:ascii="Arial Narrow" w:hAnsi="Arial Narrow"/>
-                <w:sz w:val="14"/>
-                <w:szCs w:val="14"/>
-              </w:rPr>
-              <w:t xml:space="preserve"> </w:t>
-            </w:r>
-            <w:r>
-              <w:fldChar w:fldCharType="begin"/>
-            </w:r>
-            <w:r>
-              <w:instrText xml:space="preserve"> MERGEFIELD  AutuadoEndNumero  \* MERGEFORMAT </w:instrText>
-            </w:r>
-            <w:r>
-              <w:fldChar w:fldCharType="separate"/>
-            </w:r>
-            <w:r>
-              <w:rPr>
-                <w:rFonts w:ascii="Arial Narrow" w:hAnsi="Arial Narrow"/>
-                <w:noProof/>
-                <w:sz w:val="14"/>
-                <w:szCs w:val="14"/>
-              </w:rPr>
-              <w:t>«AutuadoEndNumero»</w:t>
-            </w:r>
-            <w:r>
-              <w:rPr>
-                <w:rFonts w:ascii="Arial Narrow" w:hAnsi="Arial Narrow"/>
-                <w:noProof/>
-                <w:sz w:val="14"/>
-                <w:szCs w:val="14"/>
-              </w:rPr>
-              <w:fldChar w:fldCharType="end"/>
-            </w:r>
-            <w:r>
-              <w:rPr>
-                <w:rFonts w:ascii="Arial Narrow" w:hAnsi="Arial Narrow"/>
-                <w:sz w:val="14"/>
-                <w:szCs w:val="14"/>
-              </w:rPr>
-              <w:t xml:space="preserve"> </w:t>
-            </w:r>
-            <w:r>
-              <w:fldChar w:fldCharType="begin"/>
-            </w:r>
-            <w:r>
-              <w:instrText xml:space="preserve"> MERGEFIELD  AutuadoEndComplemento  \* MERGEFORMAT </w:instrText>
-            </w:r>
-            <w:r>
-              <w:fldChar w:fldCharType="separate"/>
-            </w:r>
-            <w:r>
-              <w:rPr>
-                <w:rFonts w:ascii="Arial Narrow" w:hAnsi="Arial Narrow"/>
-                <w:noProof/>
-                <w:sz w:val="14"/>
-                <w:szCs w:val="14"/>
-              </w:rPr>
-              <w:t>«AutuadoEndComplemento»</w:t>
-            </w:r>
-            <w:r>
-              <w:rPr>
-                <w:rFonts w:ascii="Arial Narrow" w:hAnsi="Arial Narrow"/>
-                <w:noProof/>
-                <w:sz w:val="14"/>
-                <w:szCs w:val="14"/>
-              </w:rPr>
-              <w:fldChar w:fldCharType="end"/>
-            </w:r>
-          </w:p>
-        </w:tc>
-        <w:tc>
-          <w:tcPr>
-            <w:tcW w:w="2253" w:type="dxa"/>
-            <w:gridSpan w:val="2"/>
-            <w:tcBorders>
-              <w:top w:val="single" w:sz="4" w:space="0" w:color="auto"/>
-              <w:bottom w:val="single" w:sz="4" w:space="0" w:color="auto"/>
-            </w:tcBorders>
-            <w:vAlign w:val="center"/>
-          </w:tcPr>
-          <w:p>
-            <w:pPr>
-              <w:tabs>
-                <w:tab w:val="left" w:pos="7755"/>
-              </w:tabs>
-              <w:spacing w:line="360" w:lineRule="auto"/>
-              <w:rPr>
-                <w:rFonts w:ascii="Arial Narrow" w:hAnsi="Arial Narrow"/>
-                <w:color w:val="595959" w:themeColor="text1" w:themeTint="A6"/>
-                <w:sz w:val="14"/>
-                <w:szCs w:val="14"/>
-              </w:rPr>
-            </w:pPr>
-            <w:r>
-              <w:rPr>
-                <w:rFonts w:ascii="Arial Narrow" w:hAnsi="Arial Narrow"/>
-                <w:color w:val="595959" w:themeColor="text1" w:themeTint="A6"/>
-                <w:sz w:val="14"/>
-                <w:szCs w:val="14"/>
-              </w:rPr>
-              <w:t xml:space="preserve">2.4 </w:t>
-            </w:r>
-            <w:r>
-              <w:rPr>
-                <w:rFonts w:ascii="Arial Narrow" w:hAnsi="Arial Narrow"/>
-                <w:color w:val="595959" w:themeColor="text1" w:themeTint="A6"/>
-                <w:sz w:val="14"/>
-                <w:szCs w:val="14"/>
-              </w:rPr>
-              <w:t>CEP:</w:t>
-            </w:r>
-          </w:p>
-          <w:p>
-            <w:pPr>
-              <w:tabs>
-                <w:tab w:val="left" w:pos="7755"/>
-              </w:tabs>
-              <w:spacing w:line="360" w:lineRule="auto"/>
-              <w:rPr>
-                <w:rFonts w:ascii="Arial Narrow" w:hAnsi="Arial Narrow"/>
-                <w:sz w:val="14"/>
-                <w:szCs w:val="14"/>
-              </w:rPr>
-            </w:pPr>
-            <w:r>
-              <w:fldChar w:fldCharType="begin"/>
-            </w:r>
-            <w:r>
-              <w:instrText xml:space="preserve"> MERGEFIELD  AutuadoEndCEP  \* MERGEFORMAT </w:instrText>
-            </w:r>
-            <w:r>
-              <w:fldChar w:fldCharType="separate"/>
-            </w:r>
-            <w:r>
-              <w:rPr>
-                <w:rFonts w:ascii="Arial Narrow" w:hAnsi="Arial Narrow"/>
-                <w:noProof/>
-                <w:sz w:val="14"/>
-                <w:szCs w:val="14"/>
-              </w:rPr>
-              <w:t>«AutuadoEndCEP»</w:t>
-            </w:r>
-            <w:r>
-              <w:rPr>
-                <w:rFonts w:ascii="Arial Narrow" w:hAnsi="Arial Narrow"/>
-                <w:noProof/>
-                <w:sz w:val="14"/>
-                <w:szCs w:val="14"/>
-              </w:rPr>
-              <w:fldChar w:fldCharType="end"/>
-            </w:r>
-          </w:p>
-        </w:tc>
-      </w:tr>
-      <w:tr>
-        <w:trPr>
-          <w:trHeight w:val="284"/>
-        </w:trPr>
-        <w:tc>
-          <w:tcPr>
-            <w:tcW w:w="674" w:type="dxa"/>
-            <w:vMerge/>
-            <w:tcBorders>
-              <w:bottom w:val="single" w:sz="4" w:space="0" w:color="auto"/>
-            </w:tcBorders>
-            <w:shd w:val="clear" w:color="auto" w:fill="D9D9D9" w:themeFill="background1" w:themeFillShade="D9"/>
-            <w:vAlign w:val="center"/>
-          </w:tcPr>
-          <w:p>
-            <w:pPr>
-              <w:tabs>
-                <w:tab w:val="left" w:pos="7755"/>
-              </w:tabs>
-              <w:spacing w:line="360" w:lineRule="auto"/>
-              <w:ind w:right="-1"/>
-              <w:rPr>
-                <w:sz w:val="18"/>
-                <w:szCs w:val="16"/>
-              </w:rPr>
-            </w:pPr>
-          </w:p>
-        </w:tc>
-        <w:tc>
-          <w:tcPr>
-            <w:tcW w:w="4531" w:type="dxa"/>
-            <w:gridSpan w:val="2"/>
-            <w:tcBorders>
-              <w:top w:val="single" w:sz="4" w:space="0" w:color="auto"/>
-              <w:bottom w:val="single" w:sz="4" w:space="0" w:color="auto"/>
-            </w:tcBorders>
-            <w:vAlign w:val="center"/>
-          </w:tcPr>
-          <w:p>
-            <w:pPr>
-              <w:tabs>
-                <w:tab w:val="left" w:pos="7755"/>
-              </w:tabs>
-              <w:spacing w:line="360" w:lineRule="auto"/>
-              <w:rPr>
-                <w:rFonts w:ascii="Arial Narrow" w:hAnsi="Arial Narrow"/>
-                <w:color w:val="595959" w:themeColor="text1" w:themeTint="A6"/>
-                <w:sz w:val="14"/>
-                <w:szCs w:val="14"/>
-              </w:rPr>
-            </w:pPr>
-            <w:r>
-              <w:rPr>
-                <w:rFonts w:ascii="Arial Narrow" w:hAnsi="Arial Narrow"/>
-                <w:color w:val="595959" w:themeColor="text1" w:themeTint="A6"/>
-                <w:sz w:val="14"/>
-                <w:szCs w:val="14"/>
-              </w:rPr>
-              <w:t xml:space="preserve">2.5 </w:t>
-            </w:r>
-            <w:r>
-              <w:rPr>
-                <w:rFonts w:ascii="Arial Narrow" w:hAnsi="Arial Narrow"/>
-                <w:color w:val="595959" w:themeColor="text1" w:themeTint="A6"/>
-                <w:sz w:val="14"/>
-                <w:szCs w:val="14"/>
-              </w:rPr>
-              <w:t>Bairro/Distrito:</w:t>
-            </w:r>
-          </w:p>
-          <w:p>
-            <w:pPr>
-              <w:tabs>
-                <w:tab w:val="left" w:pos="7755"/>
-              </w:tabs>
-              <w:spacing w:line="360" w:lineRule="auto"/>
-              <w:rPr>
-                <w:rFonts w:ascii="Arial Narrow" w:hAnsi="Arial Narrow"/>
-                <w:sz w:val="14"/>
-                <w:szCs w:val="14"/>
-              </w:rPr>
-            </w:pPr>
-            <w:r>
-              <w:fldChar w:fldCharType="begin"/>
-            </w:r>
-            <w:r>
-              <w:instrText xml:space="preserve"> MERGEFIELD  AutuadoEndBairro  \* MERGEFORMAT </w:instrText>
-            </w:r>
-            <w:r>
-              <w:fldChar w:fldCharType="separate"/>
-            </w:r>
-            <w:r>
-              <w:rPr>
-                <w:rFonts w:ascii="Arial Narrow" w:hAnsi="Arial Narrow"/>
-                <w:noProof/>
-                <w:sz w:val="14"/>
-                <w:szCs w:val="14"/>
-              </w:rPr>
-              <w:t>«AutuadoEndBairro»</w:t>
-            </w:r>
-            <w:r>
-              <w:rPr>
-                <w:rFonts w:ascii="Arial Narrow" w:hAnsi="Arial Narrow"/>
-                <w:noProof/>
-                <w:sz w:val="14"/>
-                <w:szCs w:val="14"/>
-              </w:rPr>
-              <w:fldChar w:fldCharType="end"/>
-            </w:r>
-            <w:r>
-              <w:rPr>
-                <w:rFonts w:ascii="Arial Narrow" w:hAnsi="Arial Narrow"/>
-                <w:sz w:val="14"/>
-                <w:szCs w:val="14"/>
-              </w:rPr>
-              <w:t xml:space="preserve"> </w:t>
-            </w:r>
-            <w:r>
-              <w:fldChar w:fldCharType="begin"/>
-            </w:r>
-            <w:r>
-              <w:instrText xml:space="preserve"> MERGEFIELD  AutuadoEndDistrito  \* MERGEFORMAT </w:instrText>
-            </w:r>
-            <w:r>
-              <w:fldChar w:fldCharType="separate"/>
-            </w:r>
-            <w:r>
-              <w:rPr>
-                <w:rFonts w:ascii="Arial Narrow" w:hAnsi="Arial Narrow"/>
-                <w:noProof/>
-                <w:sz w:val="14"/>
-                <w:szCs w:val="14"/>
-              </w:rPr>
-              <w:t>«AutuadoEndDistrito»</w:t>
-            </w:r>
-            <w:r>
-              <w:rPr>
-                <w:rFonts w:ascii="Arial Narrow" w:hAnsi="Arial Narrow"/>
-                <w:noProof/>
-                <w:sz w:val="14"/>
-                <w:szCs w:val="14"/>
-              </w:rPr>
-              <w:fldChar w:fldCharType="end"/>
-            </w:r>
-          </w:p>
-        </w:tc>
-        <w:tc>
-          <w:tcPr>
-            <w:tcW w:w="2850" w:type="dxa"/>
-            <w:gridSpan w:val="2"/>
-            <w:tcBorders>
-              <w:top w:val="single" w:sz="4" w:space="0" w:color="auto"/>
-              <w:bottom w:val="single" w:sz="4" w:space="0" w:color="auto"/>
-            </w:tcBorders>
-            <w:vAlign w:val="center"/>
-          </w:tcPr>
-          <w:p>
-            <w:pPr>
-              <w:tabs>
-                <w:tab w:val="left" w:pos="7755"/>
-              </w:tabs>
-              <w:spacing w:line="360" w:lineRule="auto"/>
-              <w:rPr>
-                <w:rFonts w:ascii="Arial Narrow" w:hAnsi="Arial Narrow"/>
-                <w:color w:val="7F7F7F" w:themeColor="text1" w:themeTint="80"/>
-                <w:sz w:val="14"/>
-                <w:szCs w:val="14"/>
-              </w:rPr>
-            </w:pPr>
-            <w:r>
-              <w:rPr>
-                <w:rFonts w:ascii="Arial Narrow" w:hAnsi="Arial Narrow"/>
-                <w:color w:val="595959" w:themeColor="text1" w:themeTint="A6"/>
-                <w:sz w:val="14"/>
-                <w:szCs w:val="14"/>
-              </w:rPr>
-              <w:t xml:space="preserve">2.6 </w:t>
-            </w:r>
-            <w:r>
-              <w:rPr>
-                <w:rFonts w:ascii="Arial Narrow" w:hAnsi="Arial Narrow"/>
-                <w:color w:val="595959" w:themeColor="text1" w:themeTint="A6"/>
-                <w:sz w:val="14"/>
-                <w:szCs w:val="14"/>
-              </w:rPr>
-              <w:t>Município</w:t>
-            </w:r>
-            <w:r>
-              <w:rPr>
-                <w:rFonts w:ascii="Arial Narrow" w:hAnsi="Arial Narrow"/>
-                <w:color w:val="7F7F7F" w:themeColor="text1" w:themeTint="80"/>
-                <w:sz w:val="14"/>
-                <w:szCs w:val="14"/>
-              </w:rPr>
-              <w:t>:</w:t>
-            </w:r>
-          </w:p>
-          <w:p>
-            <w:pPr>
-              <w:tabs>
-                <w:tab w:val="left" w:pos="7755"/>
-              </w:tabs>
-              <w:spacing w:line="360" w:lineRule="auto"/>
-              <w:rPr>
-                <w:rFonts w:ascii="Arial Narrow" w:hAnsi="Arial Narrow"/>
-                <w:sz w:val="14"/>
-                <w:szCs w:val="14"/>
-              </w:rPr>
-            </w:pPr>
-            <w:r>
-              <w:fldChar w:fldCharType="begin"/>
-            </w:r>
-            <w:r>
-              <w:instrText xml:space="preserve"> MERGEFIELD  AutuadoEndMunicipio  \* MERGEFORMAT </w:instrText>
-            </w:r>
-            <w:r>
-              <w:fldChar w:fldCharType="separate"/>
-            </w:r>
-            <w:r>
-              <w:rPr>
-                <w:rFonts w:ascii="Arial Narrow" w:hAnsi="Arial Narrow"/>
-                <w:noProof/>
-                <w:sz w:val="14"/>
-                <w:szCs w:val="14"/>
-              </w:rPr>
-              <w:t>«AutuadoEndMunicipio»</w:t>
-            </w:r>
-            <w:r>
-              <w:rPr>
-                <w:rFonts w:ascii="Arial Narrow" w:hAnsi="Arial Narrow"/>
-                <w:noProof/>
-                <w:sz w:val="14"/>
-                <w:szCs w:val="14"/>
-              </w:rPr>
-              <w:fldChar w:fldCharType="end"/>
-            </w:r>
-          </w:p>
-        </w:tc>
-        <w:tc>
-          <w:tcPr>
-            <w:tcW w:w="1443" w:type="dxa"/>
-            <w:tcBorders>
-              <w:top w:val="single" w:sz="4" w:space="0" w:color="auto"/>
-              <w:bottom w:val="single" w:sz="4" w:space="0" w:color="auto"/>
-            </w:tcBorders>
-            <w:vAlign w:val="center"/>
-          </w:tcPr>
-          <w:p>
-            <w:pPr>
-              <w:tabs>
-                <w:tab w:val="left" w:pos="7755"/>
-              </w:tabs>
-              <w:spacing w:line="360" w:lineRule="auto"/>
-              <w:ind w:right="-1"/>
-              <w:rPr>
-                <w:rFonts w:ascii="Arial Narrow" w:hAnsi="Arial Narrow"/>
-                <w:color w:val="7F7F7F" w:themeColor="text1" w:themeTint="80"/>
-                <w:sz w:val="14"/>
-                <w:szCs w:val="14"/>
-              </w:rPr>
-            </w:pPr>
-            <w:r>
-              <w:rPr>
-                <w:rFonts w:ascii="Arial Narrow" w:hAnsi="Arial Narrow"/>
-                <w:color w:val="595959" w:themeColor="text1" w:themeTint="A6"/>
-                <w:sz w:val="14"/>
-                <w:szCs w:val="14"/>
-              </w:rPr>
-              <w:t xml:space="preserve">2.7 </w:t>
-            </w:r>
-            <w:r>
-              <w:rPr>
-                <w:rFonts w:ascii="Arial Narrow" w:hAnsi="Arial Narrow"/>
-                <w:color w:val="595959" w:themeColor="text1" w:themeTint="A6"/>
-                <w:sz w:val="14"/>
-                <w:szCs w:val="14"/>
-              </w:rPr>
-              <w:t>UF</w:t>
-            </w:r>
-            <w:r>
-              <w:rPr>
-                <w:rFonts w:ascii="Arial Narrow" w:hAnsi="Arial Narrow"/>
-                <w:color w:val="7F7F7F" w:themeColor="text1" w:themeTint="80"/>
-                <w:sz w:val="14"/>
-                <w:szCs w:val="14"/>
-              </w:rPr>
-              <w:t>:</w:t>
-            </w:r>
-          </w:p>
-          <w:p>
-            <w:pPr>
-              <w:tabs>
-                <w:tab w:val="left" w:pos="7755"/>
-              </w:tabs>
-              <w:spacing w:line="360" w:lineRule="auto"/>
-              <w:ind w:right="-1"/>
-              <w:rPr>
-                <w:rFonts w:ascii="Arial Narrow" w:hAnsi="Arial Narrow"/>
-                <w:sz w:val="14"/>
-                <w:szCs w:val="14"/>
-              </w:rPr>
-            </w:pPr>
-            <w:r>
-              <w:fldChar w:fldCharType="begin"/>
-            </w:r>
-            <w:r>
-              <w:instrText xml:space="preserve"> MERGEFIELD  AutuadoEndUF  \* MERGEFORMAT </w:instrText>
-            </w:r>
-            <w:r>
-              <w:fldChar w:fldCharType="separate"/>
-            </w:r>
-            <w:r>
-              <w:rPr>
-                <w:rFonts w:ascii="Arial Narrow" w:hAnsi="Arial Narrow"/>
-                <w:noProof/>
-                <w:sz w:val="14"/>
-                <w:szCs w:val="14"/>
-              </w:rPr>
-              <w:t>«AutuadoEndUF»</w:t>
-            </w:r>
-            <w:r>
-              <w:rPr>
-                <w:rFonts w:ascii="Arial Narrow" w:hAnsi="Arial Narrow"/>
-                <w:noProof/>
-                <w:sz w:val="14"/>
-                <w:szCs w:val="14"/>
-              </w:rPr>
-              <w:fldChar w:fldCharType="end"/>
-            </w:r>
-          </w:p>
-        </w:tc>
-      </w:tr>
-    </w:tbl>
-    <w:p>
-      <w:pPr>
-        <w:tabs>
-          <w:tab w:val="left" w:pos="7755"/>
-        </w:tabs>
-        <w:ind w:right="-1"/>
-        <w:rPr>
-          <w:rFonts w:ascii="Arial Narrow" w:hAnsi="Arial Narrow"/>
-          <w:sz w:val="4"/>
-          <w:szCs w:val="4"/>
-        </w:rPr>
-      </w:pPr>
-    </w:p>
-    <w:tbl>
-      <w:tblPr>
-        <w:tblStyle w:val="Tabelacomgrade"/>
-        <w:tblW w:w="9498" w:type="dxa"/>
-        <w:tblInd w:w="108" w:type="dxa"/>
-        <w:tblLook w:val="04A0" w:firstRow="1" w:lastRow="0" w:firstColumn="1" w:lastColumn="0" w:noHBand="0" w:noVBand="1"/>
-      </w:tblPr>
-      <w:tblGrid>
-        <w:gridCol w:w="670"/>
-        <w:gridCol w:w="1625"/>
-        <w:gridCol w:w="2251"/>
-        <w:gridCol w:w="523"/>
-        <w:gridCol w:w="4429"/>
-      </w:tblGrid>
-      <w:tr>
-        <w:trPr>
-          <w:trHeight w:val="284"/>
-        </w:trPr>
-        <w:tc>
-          <w:tcPr>
-            <w:tcW w:w="675" w:type="dxa"/>
-            <w:vMerge w:val="restart"/>
-            <w:shd w:val="clear" w:color="auto" w:fill="D9D9D9" w:themeFill="background1" w:themeFillShade="D9"/>
-            <w:textDirection w:val="btLr"/>
-            <w:vAlign w:val="center"/>
-          </w:tcPr>
-          <w:p>
-            <w:pPr>
-              <w:tabs>
-                <w:tab w:val="left" w:pos="7755"/>
-              </w:tabs>
-              <w:spacing w:line="360" w:lineRule="auto"/>
-              <w:ind w:left="113" w:right="-1"/>
-              <w:jc w:val="center"/>
-              <w:rPr>
-                <w:rFonts w:ascii="Arial Narrow" w:hAnsi="Arial Narrow"/>
-                <w:sz w:val="14"/>
-                <w:szCs w:val="14"/>
-              </w:rPr>
-            </w:pPr>
-            <w:r>
-              <w:rPr>
-                <w:rFonts w:ascii="Arial Narrow" w:hAnsi="Arial Narrow"/>
-                <w:sz w:val="14"/>
-                <w:szCs w:val="14"/>
-              </w:rPr>
-              <w:t>(3) ENQUADRAMENTO</w:t>
-            </w:r>
-          </w:p>
-        </w:tc>
-        <w:tc>
-          <w:tcPr>
-            <w:tcW w:w="8910" w:type="dxa"/>
+            <w:tcW w:w="8828" w:type="dxa"/>
             <w:gridSpan w:val="4"/>
             <w:tcBorders>
               <w:top w:val="single" w:sz="4" w:space="0" w:color="auto"/>
@@ -2255,7 +2270,7 @@
         </w:trPr>
         <w:tc>
           <w:tcPr>
-            <w:tcW w:w="675" w:type="dxa"/>
+            <w:tcW w:w="703" w:type="dxa"/>
             <w:vMerge/>
             <w:shd w:val="clear" w:color="auto" w:fill="D9D9D9" w:themeFill="background1" w:themeFillShade="D9"/>
             <w:vAlign w:val="center"/>
@@ -2277,7 +2292,7 @@
         </w:tc>
         <w:tc>
           <w:tcPr>
-            <w:tcW w:w="4414" w:type="dxa"/>
+            <w:tcW w:w="4399" w:type="dxa"/>
             <w:gridSpan w:val="3"/>
             <w:tcBorders>
               <w:top w:val="single" w:sz="4" w:space="0" w:color="auto"/>
@@ -2378,7 +2393,7 @@
         </w:tc>
         <w:tc>
           <w:tcPr>
-            <w:tcW w:w="4496" w:type="dxa"/>
+            <w:tcW w:w="4429" w:type="dxa"/>
             <w:tcBorders>
               <w:top w:val="single" w:sz="4" w:space="0" w:color="auto"/>
               <w:bottom w:val="single" w:sz="4" w:space="0" w:color="auto"/>
@@ -2508,7 +2523,7 @@
         </w:trPr>
         <w:tc>
           <w:tcPr>
-            <w:tcW w:w="675" w:type="dxa"/>
+            <w:tcW w:w="703" w:type="dxa"/>
             <w:vMerge/>
             <w:shd w:val="clear" w:color="auto" w:fill="D9D9D9" w:themeFill="background1" w:themeFillShade="D9"/>
             <w:vAlign w:val="center"/>
@@ -2529,7 +2544,7 @@
         </w:tc>
         <w:tc>
           <w:tcPr>
-            <w:tcW w:w="8910" w:type="dxa"/>
+            <w:tcW w:w="8828" w:type="dxa"/>
             <w:gridSpan w:val="4"/>
             <w:tcBorders>
               <w:top w:val="single" w:sz="4" w:space="0" w:color="auto"/>
@@ -2574,7 +2589,7 @@
         </w:trPr>
         <w:tc>
           <w:tcPr>
-            <w:tcW w:w="675" w:type="dxa"/>
+            <w:tcW w:w="703" w:type="dxa"/>
             <w:vMerge/>
             <w:shd w:val="clear" w:color="auto" w:fill="FFFFFF" w:themeFill="background1"/>
             <w:vAlign w:val="center"/>
@@ -2595,7 +2610,7 @@
         </w:tc>
         <w:tc>
           <w:tcPr>
-            <w:tcW w:w="1628" w:type="dxa"/>
+            <w:tcW w:w="1625" w:type="dxa"/>
             <w:tcBorders>
               <w:top w:val="single" w:sz="4" w:space="0" w:color="auto"/>
               <w:bottom w:val="single" w:sz="4" w:space="0" w:color="auto"/>
@@ -2754,7 +2769,7 @@
         </w:tc>
         <w:tc>
           <w:tcPr>
-            <w:tcW w:w="5031" w:type="dxa"/>
+            <w:tcW w:w="4952" w:type="dxa"/>
             <w:gridSpan w:val="2"/>
             <w:tcBorders>
               <w:top w:val="single" w:sz="4" w:space="0" w:color="auto"/>
@@ -2818,10 +2833,7 @@
               <w:instrText>EnquadramentoCitarNormaLegal1</w:instrText>
             </w:r>
             <w:r>
-              <w:instrText xml:space="preserve"> </w:instrText>
-            </w:r>
-            <w:r>
-              <w:instrText xml:space="preserve">\* MERGEFORMAT </w:instrText>
+              <w:instrText xml:space="preserve"> \* MERGEFORMAT </w:instrText>
             </w:r>
             <w:r>
               <w:fldChar w:fldCharType="separate"/>
@@ -2871,7 +2883,7 @@
         </w:trPr>
         <w:tc>
           <w:tcPr>
-            <w:tcW w:w="675" w:type="dxa"/>
+            <w:tcW w:w="703" w:type="dxa"/>
             <w:vMerge/>
             <w:shd w:val="clear" w:color="auto" w:fill="D9D9D9" w:themeFill="background1" w:themeFillShade="D9"/>
             <w:vAlign w:val="center"/>
@@ -2892,7 +2904,7 @@
         </w:tc>
         <w:tc>
           <w:tcPr>
-            <w:tcW w:w="1628" w:type="dxa"/>
+            <w:tcW w:w="1625" w:type="dxa"/>
             <w:tcBorders>
               <w:top w:val="single" w:sz="4" w:space="0" w:color="auto"/>
               <w:bottom w:val="single" w:sz="4" w:space="0" w:color="auto"/>
@@ -2993,7 +3005,7 @@
         </w:tc>
         <w:tc>
           <w:tcPr>
-            <w:tcW w:w="5031" w:type="dxa"/>
+            <w:tcW w:w="4952" w:type="dxa"/>
             <w:gridSpan w:val="2"/>
             <w:tcBorders>
               <w:top w:val="single" w:sz="4" w:space="0" w:color="auto"/>
@@ -3017,13 +3029,7 @@
               <w:fldChar w:fldCharType="begin"/>
             </w:r>
             <w:r>
-              <w:instrText xml:space="preserve"> MERGEFIELD  </w:instrText>
-            </w:r>
-            <w:r>
-              <w:instrText>EnquadramentoCitarNormaLegal2</w:instrText>
-            </w:r>
-            <w:r>
-              <w:instrText xml:space="preserve">  \* MERGEFORMAT </w:instrText>
+              <w:instrText xml:space="preserve"> MERGEFIELD  EnquadramentoCitarNormaLegal2  \* MERGEFORMAT </w:instrText>
             </w:r>
             <w:r>
               <w:fldChar w:fldCharType="separate"/>
@@ -3035,25 +3041,7 @@
                 <w:sz w:val="14"/>
                 <w:szCs w:val="14"/>
               </w:rPr>
-              <w:t>«</w:t>
-            </w:r>
-            <w:r>
-              <w:rPr>
-                <w:rFonts w:ascii="Arial Narrow" w:hAnsi="Arial Narrow"/>
-                <w:noProof/>
-                <w:sz w:val="14"/>
-                <w:szCs w:val="14"/>
-              </w:rPr>
-              <w:t>EnquadramentoCitarNormaLegal2</w:t>
-            </w:r>
-            <w:r>
-              <w:rPr>
-                <w:rFonts w:ascii="Arial Narrow" w:hAnsi="Arial Narrow"/>
-                <w:noProof/>
-                <w:sz w:val="14"/>
-                <w:szCs w:val="14"/>
-              </w:rPr>
-              <w:t>»</w:t>
+              <w:t>«EnquadramentoCitarNormaLegal2»</w:t>
             </w:r>
             <w:r>
               <w:rPr>
@@ -3073,7 +3061,7 @@
         </w:trPr>
         <w:tc>
           <w:tcPr>
-            <w:tcW w:w="675" w:type="dxa"/>
+            <w:tcW w:w="703" w:type="dxa"/>
             <w:vMerge/>
             <w:shd w:val="clear" w:color="auto" w:fill="D9D9D9" w:themeFill="background1" w:themeFillShade="D9"/>
             <w:vAlign w:val="center"/>
@@ -3094,7 +3082,7 @@
         </w:tc>
         <w:tc>
           <w:tcPr>
-            <w:tcW w:w="1628" w:type="dxa"/>
+            <w:tcW w:w="1625" w:type="dxa"/>
             <w:tcBorders>
               <w:top w:val="single" w:sz="4" w:space="0" w:color="auto"/>
               <w:bottom w:val="single" w:sz="4" w:space="0" w:color="auto"/>
@@ -3195,7 +3183,7 @@
         </w:tc>
         <w:tc>
           <w:tcPr>
-            <w:tcW w:w="5031" w:type="dxa"/>
+            <w:tcW w:w="4952" w:type="dxa"/>
             <w:gridSpan w:val="2"/>
             <w:tcBorders>
               <w:top w:val="single" w:sz="4" w:space="0" w:color="auto"/>
@@ -3220,13 +3208,7 @@
               <w:fldChar w:fldCharType="begin"/>
             </w:r>
             <w:r>
-              <w:instrText xml:space="preserve"> MERGEFIELD  </w:instrText>
-            </w:r>
-            <w:r>
-              <w:instrText>EnquadramentoCitarNormaLegal3</w:instrText>
-            </w:r>
-            <w:r>
-              <w:instrText xml:space="preserve">  \* MERGEFORMAT </w:instrText>
+              <w:instrText xml:space="preserve"> MERGEFIELD  EnquadramentoCitarNormaLegal3  \* MERGEFORMAT </w:instrText>
             </w:r>
             <w:r>
               <w:fldChar w:fldCharType="separate"/>
@@ -3238,25 +3220,7 @@
                 <w:sz w:val="14"/>
                 <w:szCs w:val="14"/>
               </w:rPr>
-              <w:t>«</w:t>
-            </w:r>
-            <w:r>
-              <w:rPr>
-                <w:rFonts w:ascii="Arial Narrow" w:hAnsi="Arial Narrow"/>
-                <w:noProof/>
-                <w:sz w:val="14"/>
-                <w:szCs w:val="14"/>
-              </w:rPr>
-              <w:t>EnquadramentoCitarNormaLegal3</w:t>
-            </w:r>
-            <w:r>
-              <w:rPr>
-                <w:rFonts w:ascii="Arial Narrow" w:hAnsi="Arial Narrow"/>
-                <w:noProof/>
-                <w:sz w:val="14"/>
-                <w:szCs w:val="14"/>
-              </w:rPr>
-              <w:t>»</w:t>
+              <w:t>«EnquadramentoCitarNormaLegal3»</w:t>
             </w:r>
             <w:r>
               <w:rPr>
@@ -5871,19 +5835,6 @@
         </w:rPr>
       </w:pPr>
     </w:p>
-    <w:p>
-      <w:pPr>
-        <w:tabs>
-          <w:tab w:val="left" w:pos="7755"/>
-        </w:tabs>
-        <w:ind w:right="-1"/>
-        <w:rPr>
-          <w:rFonts w:ascii="Arial Narrow" w:hAnsi="Arial Narrow"/>
-          <w:sz w:val="4"/>
-          <w:szCs w:val="4"/>
-        </w:rPr>
-      </w:pPr>
-    </w:p>
     <w:tbl>
       <w:tblPr>
         <w:tblStyle w:val="Tabelacomgrade"/>
@@ -6328,33 +6279,17 @@
                 <w:szCs w:val="16"/>
               </w:rPr>
             </w:pPr>
-            <w:r>
-              <w:fldChar w:fldCharType="begin"/>
-            </w:r>
-            <w:r>
-              <w:instrText xml:space="preserve"> MERGEFIELD  CodigoReceita  \* MERGEFORMAT </w:instrText>
-            </w:r>
-            <w:r>
-              <w:fldChar w:fldCharType="separate"/>
-            </w:r>
-            <w:r>
-              <w:rPr>
-                <w:rFonts w:ascii="Arial Narrow" w:hAnsi="Arial Narrow"/>
-                <w:noProof/>
-                <w:sz w:val="14"/>
-                <w:szCs w:val="16"/>
-              </w:rPr>
-              <w:t>«CodigoReceita»</w:t>
-            </w:r>
-            <w:r>
-              <w:rPr>
-                <w:rFonts w:ascii="Arial Narrow" w:hAnsi="Arial Narrow"/>
-                <w:noProof/>
-                <w:sz w:val="14"/>
-                <w:szCs w:val="16"/>
-              </w:rPr>
-              <w:fldChar w:fldCharType="end"/>
-            </w:r>
+            <w:fldSimple w:instr=" MERGEFIELD  CodigoReceita  \* MERGEFORMAT ">
+              <w:r>
+                <w:rPr>
+                  <w:rFonts w:ascii="Arial Narrow" w:hAnsi="Arial Narrow"/>
+                  <w:noProof/>
+                  <w:sz w:val="14"/>
+                  <w:szCs w:val="16"/>
+                </w:rPr>
+                <w:t>«CodigoReceita»</w:t>
+              </w:r>
+            </w:fldSimple>
           </w:p>
         </w:tc>
       </w:tr>
@@ -6505,33 +6440,17 @@
                 <w:szCs w:val="14"/>
               </w:rPr>
             </w:pPr>
-            <w:r>
-              <w:fldChar w:fldCharType="begin"/>
-            </w:r>
-            <w:r>
-              <w:instrText xml:space="preserve"> MERGEFIELD  DescreverApreensao  \* MERGEFORMAT </w:instrText>
-            </w:r>
-            <w:r>
-              <w:fldChar w:fldCharType="separate"/>
-            </w:r>
-            <w:r>
-              <w:rPr>
-                <w:rFonts w:ascii="Arial Narrow" w:hAnsi="Arial Narrow"/>
-                <w:noProof/>
-                <w:sz w:val="14"/>
-                <w:szCs w:val="16"/>
-              </w:rPr>
-              <w:t>«DescreverApreensao»</w:t>
-            </w:r>
-            <w:r>
-              <w:rPr>
-                <w:rFonts w:ascii="Arial Narrow" w:hAnsi="Arial Narrow"/>
-                <w:noProof/>
-                <w:sz w:val="14"/>
-                <w:szCs w:val="16"/>
-              </w:rPr>
-              <w:fldChar w:fldCharType="end"/>
-            </w:r>
+            <w:fldSimple w:instr=" MERGEFIELD  DescreverApreensao  \* MERGEFORMAT ">
+              <w:r>
+                <w:rPr>
+                  <w:rFonts w:ascii="Arial Narrow" w:hAnsi="Arial Narrow"/>
+                  <w:noProof/>
+                  <w:sz w:val="14"/>
+                  <w:szCs w:val="16"/>
+                </w:rPr>
+                <w:t>«DescreverApreensao»</w:t>
+              </w:r>
+            </w:fldSimple>
           </w:p>
         </w:tc>
       </w:tr>
@@ -6626,33 +6545,17 @@
                 <w:szCs w:val="16"/>
               </w:rPr>
             </w:pPr>
-            <w:r>
-              <w:fldChar w:fldCharType="begin"/>
-            </w:r>
-            <w:r>
-              <w:instrText xml:space="preserve"> MERGEFIELD  ValorBemProdutoArbitrado  \* MERGEFORMAT </w:instrText>
-            </w:r>
-            <w:r>
-              <w:fldChar w:fldCharType="separate"/>
-            </w:r>
-            <w:r>
-              <w:rPr>
-                <w:rFonts w:ascii="Arial Narrow" w:hAnsi="Arial Narrow"/>
-                <w:noProof/>
-                <w:sz w:val="14"/>
-                <w:szCs w:val="16"/>
-              </w:rPr>
-              <w:t>«ValorBemProdutoArbitrado»</w:t>
-            </w:r>
-            <w:r>
-              <w:rPr>
-                <w:rFonts w:ascii="Arial Narrow" w:hAnsi="Arial Narrow"/>
-                <w:noProof/>
-                <w:sz w:val="14"/>
-                <w:szCs w:val="16"/>
-              </w:rPr>
-              <w:fldChar w:fldCharType="end"/>
-            </w:r>
+            <w:fldSimple w:instr=" MERGEFIELD  ValorBemProdutoArbitrado  \* MERGEFORMAT ">
+              <w:r>
+                <w:rPr>
+                  <w:rFonts w:ascii="Arial Narrow" w:hAnsi="Arial Narrow"/>
+                  <w:noProof/>
+                  <w:sz w:val="14"/>
+                  <w:szCs w:val="16"/>
+                </w:rPr>
+                <w:t>«ValorBemProdutoArbitrado»</w:t>
+              </w:r>
+            </w:fldSimple>
             <w:r>
               <w:rPr>
                 <w:rFonts w:ascii="Arial Narrow" w:hAnsi="Arial Narrow"/>
@@ -6886,17 +6789,33 @@
                 <w:szCs w:val="14"/>
               </w:rPr>
             </w:pPr>
-            <w:fldSimple w:instr=" MERGEFIELD  DepositarioCPF \* MERGEFORMAT ">
-              <w:r>
-                <w:rPr>
-                  <w:rFonts w:ascii="Arial Narrow" w:hAnsi="Arial Narrow"/>
-                  <w:noProof/>
-                  <w:sz w:val="14"/>
-                  <w:szCs w:val="16"/>
-                </w:rPr>
-                <w:t>«DepositarioCPF»</w:t>
-              </w:r>
-            </w:fldSimple>
+            <w:r>
+              <w:fldChar w:fldCharType="begin"/>
+            </w:r>
+            <w:r>
+              <w:instrText xml:space="preserve"> MERGEFIELD  DepositarioCPF \* MERGEFORMAT </w:instrText>
+            </w:r>
+            <w:r>
+              <w:fldChar w:fldCharType="separate"/>
+            </w:r>
+            <w:r>
+              <w:rPr>
+                <w:rFonts w:ascii="Arial Narrow" w:hAnsi="Arial Narrow"/>
+                <w:noProof/>
+                <w:sz w:val="14"/>
+                <w:szCs w:val="16"/>
+              </w:rPr>
+              <w:t>«DepositarioCPF»</w:t>
+            </w:r>
+            <w:r>
+              <w:rPr>
+                <w:rFonts w:ascii="Arial Narrow" w:hAnsi="Arial Narrow"/>
+                <w:noProof/>
+                <w:sz w:val="14"/>
+                <w:szCs w:val="16"/>
+              </w:rPr>
+              <w:fldChar w:fldCharType="end"/>
+            </w:r>
           </w:p>
         </w:tc>
       </w:tr>
@@ -7030,23 +6949,39 @@
               </w:rPr>
               <w:t xml:space="preserve"> </w:t>
             </w:r>
-            <w:fldSimple w:instr=" MERGEFIELD  DepositarioBairro  \* MERGEFORMAT ">
-              <w:r>
-                <w:rPr>
-                  <w:rFonts w:ascii="Arial Narrow" w:hAnsi="Arial Narrow"/>
-                  <w:noProof/>
-                  <w:sz w:val="14"/>
-                  <w:szCs w:val="16"/>
-                </w:rPr>
-                <w:t>«DepositarioBairro»</w:t>
-              </w:r>
-            </w:fldSimple>
-            <w:r>
-              <w:rPr>
-                <w:rFonts w:ascii="Arial Narrow" w:hAnsi="Arial Narrow"/>
+            <w:r>
+              <w:fldChar w:fldCharType="begin"/>
+            </w:r>
+            <w:r>
+              <w:instrText xml:space="preserve"> MERGEFIELD  DepositarioBairro  \* MERGEFORMAT </w:instrText>
+            </w:r>
+            <w:r>
+              <w:fldChar w:fldCharType="separate"/>
+            </w:r>
+            <w:r>
+              <w:rPr>
+                <w:rFonts w:ascii="Arial Narrow" w:hAnsi="Arial Narrow"/>
+                <w:noProof/>
                 <w:sz w:val="14"/>
                 <w:szCs w:val="16"/>
               </w:rPr>
+              <w:t>«DepositarioBairro»</w:t>
+            </w:r>
+            <w:r>
+              <w:rPr>
+                <w:rFonts w:ascii="Arial Narrow" w:hAnsi="Arial Narrow"/>
+                <w:noProof/>
+                <w:sz w:val="14"/>
+                <w:szCs w:val="16"/>
+              </w:rPr>
+              <w:fldChar w:fldCharType="end"/>
+            </w:r>
+            <w:r>
+              <w:rPr>
+                <w:rFonts w:ascii="Arial Narrow" w:hAnsi="Arial Narrow"/>
+                <w:sz w:val="14"/>
+                <w:szCs w:val="16"/>
+              </w:rPr>
               <w:t>,</w:t>
             </w:r>
             <w:r>
@@ -7057,23 +6992,39 @@
               </w:rPr>
               <w:t xml:space="preserve"> </w:t>
             </w:r>
-            <w:fldSimple w:instr=" MERGEFIELD  DepositarioDistrito  \* MERGEFORMAT ">
-              <w:r>
-                <w:rPr>
-                  <w:rFonts w:ascii="Arial Narrow" w:hAnsi="Arial Narrow"/>
-                  <w:noProof/>
-                  <w:sz w:val="14"/>
-                  <w:szCs w:val="16"/>
-                </w:rPr>
-                <w:t>«DepositarioDistrito»</w:t>
-              </w:r>
-            </w:fldSimple>
-            <w:r>
-              <w:rPr>
-                <w:rFonts w:ascii="Arial Narrow" w:hAnsi="Arial Narrow"/>
+            <w:r>
+              <w:fldChar w:fldCharType="begin"/>
+            </w:r>
+            <w:r>
+              <w:instrText xml:space="preserve"> MERGEFIELD  DepositarioDistrito  \* MERGEFORMAT </w:instrText>
+            </w:r>
+            <w:r>
+              <w:fldChar w:fldCharType="separate"/>
+            </w:r>
+            <w:r>
+              <w:rPr>
+                <w:rFonts w:ascii="Arial Narrow" w:hAnsi="Arial Narrow"/>
+                <w:noProof/>
                 <w:sz w:val="14"/>
                 <w:szCs w:val="16"/>
               </w:rPr>
+              <w:t>«DepositarioDistrito»</w:t>
+            </w:r>
+            <w:r>
+              <w:rPr>
+                <w:rFonts w:ascii="Arial Narrow" w:hAnsi="Arial Narrow"/>
+                <w:noProof/>
+                <w:sz w:val="14"/>
+                <w:szCs w:val="16"/>
+              </w:rPr>
+              <w:fldChar w:fldCharType="end"/>
+            </w:r>
+            <w:r>
+              <w:rPr>
+                <w:rFonts w:ascii="Arial Narrow" w:hAnsi="Arial Narrow"/>
+                <w:sz w:val="14"/>
+                <w:szCs w:val="16"/>
+              </w:rPr>
               <w:t>,</w:t>
             </w:r>
             <w:r>
@@ -7084,23 +7035,39 @@
               </w:rPr>
               <w:t xml:space="preserve"> </w:t>
             </w:r>
-            <w:fldSimple w:instr=" MERGEFIELD  DepositarioMunicipio  \* MERGEFORMAT ">
-              <w:r>
-                <w:rPr>
-                  <w:rFonts w:ascii="Arial Narrow" w:hAnsi="Arial Narrow"/>
-                  <w:noProof/>
-                  <w:sz w:val="14"/>
-                  <w:szCs w:val="16"/>
-                </w:rPr>
-                <w:t>«DepositarioMunicipio»</w:t>
-              </w:r>
-            </w:fldSimple>
-            <w:r>
-              <w:rPr>
-                <w:rFonts w:ascii="Arial Narrow" w:hAnsi="Arial Narrow"/>
+            <w:r>
+              <w:fldChar w:fldCharType="begin"/>
+            </w:r>
+            <w:r>
+              <w:instrText xml:space="preserve"> MERGEFIELD  DepositarioMunicipio  \* MERGEFORMAT </w:instrText>
+            </w:r>
+            <w:r>
+              <w:fldChar w:fldCharType="separate"/>
+            </w:r>
+            <w:r>
+              <w:rPr>
+                <w:rFonts w:ascii="Arial Narrow" w:hAnsi="Arial Narrow"/>
+                <w:noProof/>
                 <w:sz w:val="14"/>
                 <w:szCs w:val="16"/>
               </w:rPr>
+              <w:t>«DepositarioMunicipio»</w:t>
+            </w:r>
+            <w:r>
+              <w:rPr>
+                <w:rFonts w:ascii="Arial Narrow" w:hAnsi="Arial Narrow"/>
+                <w:noProof/>
+                <w:sz w:val="14"/>
+                <w:szCs w:val="16"/>
+              </w:rPr>
+              <w:fldChar w:fldCharType="end"/>
+            </w:r>
+            <w:r>
+              <w:rPr>
+                <w:rFonts w:ascii="Arial Narrow" w:hAnsi="Arial Narrow"/>
+                <w:sz w:val="14"/>
+                <w:szCs w:val="16"/>
+              </w:rPr>
               <w:t xml:space="preserve"> </w:t>
             </w:r>
             <w:r>
@@ -7111,17 +7078,33 @@
               </w:rPr>
               <w:t xml:space="preserve">- </w:t>
             </w:r>
-            <w:fldSimple w:instr=" MERGEFIELD  DepositarioUF  \* MERGEFORMAT ">
-              <w:r>
-                <w:rPr>
-                  <w:rFonts w:ascii="Arial Narrow" w:hAnsi="Arial Narrow"/>
-                  <w:noProof/>
-                  <w:sz w:val="14"/>
-                  <w:szCs w:val="16"/>
-                </w:rPr>
-                <w:t>«DepositarioUF»</w:t>
-              </w:r>
-            </w:fldSimple>
+            <w:r>
+              <w:fldChar w:fldCharType="begin"/>
+            </w:r>
+            <w:r>
+              <w:instrText xml:space="preserve"> MERGEFIELD  DepositarioUF  \* MERGEFORMAT </w:instrText>
+            </w:r>
+            <w:r>
+              <w:fldChar w:fldCharType="separate"/>
+            </w:r>
+            <w:r>
+              <w:rPr>
+                <w:rFonts w:ascii="Arial Narrow" w:hAnsi="Arial Narrow"/>
+                <w:noProof/>
+                <w:sz w:val="14"/>
+                <w:szCs w:val="16"/>
+              </w:rPr>
+              <w:t>«DepositarioUF»</w:t>
+            </w:r>
+            <w:r>
+              <w:rPr>
+                <w:rFonts w:ascii="Arial Narrow" w:hAnsi="Arial Narrow"/>
+                <w:noProof/>
+                <w:sz w:val="14"/>
+                <w:szCs w:val="16"/>
+              </w:rPr>
+              <w:fldChar w:fldCharType="end"/>
+            </w:r>
           </w:p>
         </w:tc>
       </w:tr>
@@ -7211,17 +7194,33 @@
                 <w:szCs w:val="14"/>
               </w:rPr>
             </w:pPr>
-            <w:fldSimple w:instr=" MERGEFIELD  ApreensaoLacres \* MERGEFORMAT ">
-              <w:r>
-                <w:rPr>
-                  <w:rFonts w:ascii="Arial Narrow" w:hAnsi="Arial Narrow"/>
-                  <w:noProof/>
-                  <w:sz w:val="14"/>
-                  <w:szCs w:val="16"/>
-                </w:rPr>
-                <w:t>«ApreensaoLacres»</w:t>
-              </w:r>
-            </w:fldSimple>
+            <w:r>
+              <w:fldChar w:fldCharType="begin"/>
+            </w:r>
+            <w:r>
+              <w:instrText xml:space="preserve"> MERGEFIELD  ApreensaoLacres \* MERGEFORMAT </w:instrText>
+            </w:r>
+            <w:r>
+              <w:fldChar w:fldCharType="separate"/>
+            </w:r>
+            <w:r>
+              <w:rPr>
+                <w:rFonts w:ascii="Arial Narrow" w:hAnsi="Arial Narrow"/>
+                <w:noProof/>
+                <w:sz w:val="14"/>
+                <w:szCs w:val="16"/>
+              </w:rPr>
+              <w:t>«ApreensaoLacres»</w:t>
+            </w:r>
+            <w:r>
+              <w:rPr>
+                <w:rFonts w:ascii="Arial Narrow" w:hAnsi="Arial Narrow"/>
+                <w:noProof/>
+                <w:sz w:val="14"/>
+                <w:szCs w:val="16"/>
+              </w:rPr>
+              <w:fldChar w:fldCharType="end"/>
+            </w:r>
           </w:p>
         </w:tc>
         <w:tc>
@@ -8093,7 +8092,7 @@
       </w:tblGrid>
       <w:tr>
         <w:trPr>
-          <w:trHeight w:val="923"/>
+          <w:trHeight w:val="1490"/>
         </w:trPr>
         <w:tc>
           <w:tcPr>
@@ -8110,8 +8109,8 @@
               <w:jc w:val="center"/>
               <w:rPr>
                 <w:b/>
-                <w:sz w:val="18"/>
-                <w:szCs w:val="16"/>
+                <w:sz w:val="14"/>
+                <w:szCs w:val="14"/>
               </w:rPr>
             </w:pPr>
             <w:r>
@@ -8125,10 +8124,18 @@
             <w:r>
               <w:rPr>
                 <w:rFonts w:ascii="Arial Narrow" w:hAnsi="Arial Narrow"/>
-                <w:sz w:val="10"/>
-                <w:szCs w:val="10"/>
-              </w:rPr>
-              <w:t>9) DESCRIÇÃO DE OUTRAS PENALIDADES</w:t>
+                <w:sz w:val="14"/>
+                <w:szCs w:val="14"/>
+              </w:rPr>
+              <w:t xml:space="preserve">9) DESCRIÇÃO DE OUTRAS </w:t>
+            </w:r>
+            <w:r>
+              <w:rPr>
+                <w:rFonts w:ascii="Arial Narrow" w:hAnsi="Arial Narrow"/>
+                <w:sz w:val="14"/>
+                <w:szCs w:val="14"/>
+              </w:rPr>
+              <w:t>PENALIDADES</w:t>
             </w:r>
           </w:p>
         </w:tc>
@@ -8147,33 +8154,19 @@
                 <w:szCs w:val="16"/>
               </w:rPr>
             </w:pPr>
-            <w:r>
-              <w:fldChar w:fldCharType="begin"/>
-            </w:r>
-            <w:r>
-              <w:instrText xml:space="preserve"> MERGEFIELD  DescricaoOutrasPenalidades  \* MERGEFORMAT </w:instrText>
-            </w:r>
-            <w:r>
-              <w:fldChar w:fldCharType="separate"/>
-            </w:r>
-            <w:r>
-              <w:rPr>
-                <w:rFonts w:ascii="Arial Narrow" w:hAnsi="Arial Narrow"/>
-                <w:noProof/>
-                <w:sz w:val="14"/>
-                <w:szCs w:val="16"/>
-              </w:rPr>
-              <w:t>«DescricaoOutrasPenalidades»</w:t>
-            </w:r>
-            <w:r>
-              <w:rPr>
-                <w:rFonts w:ascii="Arial Narrow" w:hAnsi="Arial Narrow"/>
-                <w:noProof/>
-                <w:sz w:val="14"/>
-                <w:szCs w:val="16"/>
-              </w:rPr>
-              <w:fldChar w:fldCharType="end"/>
-            </w:r>
+            <w:fldSimple w:instr=" MERGEFIELD  DescricaoOutrasPenalidades  \* MERGEFORMAT ">
+              <w:r>
+                <w:rPr>
+                  <w:rFonts w:ascii="Arial Narrow" w:hAnsi="Arial Narrow"/>
+                  <w:noProof/>
+                  <w:sz w:val="14"/>
+                  <w:szCs w:val="16"/>
+                </w:rPr>
+                <w:t>«DescricaoOutrasPenalidades»</w:t>
+              </w:r>
+            </w:fldSimple>
+            <w:bookmarkStart w:id="41" w:name="_GoBack"/>
+            <w:bookmarkEnd w:id="41"/>
           </w:p>
         </w:tc>
       </w:tr>
@@ -8227,7 +8220,7 @@
                 <w:szCs w:val="16"/>
               </w:rPr>
             </w:pPr>
-            <w:bookmarkStart w:id="41" w:name="OLE_LINK43"/>
+            <w:bookmarkStart w:id="42" w:name="OLE_LINK43"/>
             <w:r>
               <w:rPr>
                 <w:rFonts w:ascii="Arial Narrow" w:hAnsi="Arial Narrow"/>
@@ -8252,7 +8245,7 @@
               </w:rPr>
               <w:t>ASSINATURAS</w:t>
             </w:r>
-            <w:bookmarkEnd w:id="41"/>
+            <w:bookmarkEnd w:id="42"/>
           </w:p>
         </w:tc>
         <w:tc>
@@ -8379,35 +8372,18 @@
                 <w:szCs w:val="14"/>
               </w:rPr>
             </w:pPr>
-            <w:r>
-              <w:fldChar w:fldCharType="begin"/>
-            </w:r>
-            <w:r>
-              <w:instrText xml:space="preserve"> MERGEFIELD  ResponsavelEmpNomeRazaoSocial  \* MERGEFORMAT </w:instrText>
-            </w:r>
-            <w:r>
-              <w:fldChar w:fldCharType="separate"/>
-            </w:r>
-            <w:r>
-              <w:rPr>
-                <w:rFonts w:ascii="Arial Narrow" w:hAnsi="Arial Narrow"/>
-                <w:noProof/>
-                <w:color w:val="000000" w:themeColor="text1"/>
-                <w:sz w:val="14"/>
-                <w:szCs w:val="16"/>
-              </w:rPr>
-              <w:t>«ResponsavelEmpNomeRazaoSocial»</w:t>
-            </w:r>
-            <w:r>
-              <w:rPr>
-                <w:rFonts w:ascii="Arial Narrow" w:hAnsi="Arial Narrow"/>
-                <w:noProof/>
-                <w:color w:val="000000" w:themeColor="text1"/>
-                <w:sz w:val="14"/>
-                <w:szCs w:val="16"/>
-              </w:rPr>
-              <w:fldChar w:fldCharType="end"/>
-            </w:r>
+            <w:fldSimple w:instr=" MERGEFIELD  ResponsavelEmpNomeRazaoSocial  \* MERGEFORMAT ">
+              <w:r>
+                <w:rPr>
+                  <w:rFonts w:ascii="Arial Narrow" w:hAnsi="Arial Narrow"/>
+                  <w:noProof/>
+                  <w:color w:val="000000" w:themeColor="text1"/>
+                  <w:sz w:val="14"/>
+                  <w:szCs w:val="16"/>
+                </w:rPr>
+                <w:t>«ResponsavelEmpNomeRazaoSocial»</w:t>
+              </w:r>
+            </w:fldSimple>
           </w:p>
         </w:tc>
         <w:tc>
@@ -8452,35 +8428,18 @@
                 <w:szCs w:val="14"/>
               </w:rPr>
             </w:pPr>
-            <w:r>
-              <w:fldChar w:fldCharType="begin"/>
-            </w:r>
-            <w:r>
-              <w:instrText xml:space="preserve"> MERGEFIELD  ResponsavelEmpCPFCNPJ  \* MERGEFORMAT </w:instrText>
-            </w:r>
-            <w:r>
-              <w:fldChar w:fldCharType="separate"/>
-            </w:r>
-            <w:r>
-              <w:rPr>
-                <w:rFonts w:ascii="Arial Narrow" w:hAnsi="Arial Narrow"/>
-                <w:noProof/>
-                <w:color w:val="000000" w:themeColor="text1"/>
-                <w:sz w:val="14"/>
-                <w:szCs w:val="16"/>
-              </w:rPr>
-              <w:t>«ResponsavelEmpCPFCNPJ»</w:t>
-            </w:r>
-            <w:r>
-              <w:rPr>
-                <w:rFonts w:ascii="Arial Narrow" w:hAnsi="Arial Narrow"/>
-                <w:noProof/>
-                <w:color w:val="000000" w:themeColor="text1"/>
-                <w:sz w:val="14"/>
-                <w:szCs w:val="16"/>
-              </w:rPr>
-              <w:fldChar w:fldCharType="end"/>
-            </w:r>
+            <w:fldSimple w:instr=" MERGEFIELD  ResponsavelEmpCPFCNPJ  \* MERGEFORMAT ">
+              <w:r>
+                <w:rPr>
+                  <w:rFonts w:ascii="Arial Narrow" w:hAnsi="Arial Narrow"/>
+                  <w:noProof/>
+                  <w:color w:val="000000" w:themeColor="text1"/>
+                  <w:sz w:val="14"/>
+                  <w:szCs w:val="16"/>
+                </w:rPr>
+                <w:t>«ResponsavelEmpCPFCNPJ»</w:t>
+              </w:r>
+            </w:fldSimple>
           </w:p>
         </w:tc>
       </w:tr>
@@ -8805,48 +8764,18 @@
                 <w:szCs w:val="14"/>
               </w:rPr>
             </w:pPr>
-            <w:r>
-              <w:fldChar w:fldCharType="begin"/>
-            </w:r>
-            <w:r>
-              <w:instrText xml:space="preserve"> MERGEFIELD  TestemunhaNome</w:instrText>
-            </w:r>
-            <w:r>
-              <w:instrText xml:space="preserve">  \* MERGEFORMAT </w:instrText>
-            </w:r>
-            <w:r>
-              <w:fldChar w:fldCharType="separate"/>
-            </w:r>
-            <w:r>
-              <w:rPr>
-                <w:rFonts w:ascii="Arial Narrow" w:hAnsi="Arial Narrow"/>
-                <w:noProof/>
-                <w:color w:val="000000" w:themeColor="text1"/>
-                <w:sz w:val="14"/>
-                <w:szCs w:val="16"/>
-              </w:rPr>
-              <w:t>«TestemunhaNome</w:t>
-            </w:r>
-            <w:r>
-              <w:rPr>
-                <w:rFonts w:ascii="Arial Narrow" w:hAnsi="Arial Narrow"/>
-                <w:noProof/>
-                <w:color w:val="000000" w:themeColor="text1"/>
-                <w:sz w:val="14"/>
-                <w:szCs w:val="16"/>
-              </w:rPr>
-              <w:t>»</w:t>
-            </w:r>
-            <w:r>
-              <w:rPr>
-                <w:rFonts w:ascii="Arial Narrow" w:hAnsi="Arial Narrow"/>
-                <w:noProof/>
-                <w:color w:val="000000" w:themeColor="text1"/>
-                <w:sz w:val="14"/>
-                <w:szCs w:val="16"/>
-              </w:rPr>
-              <w:fldChar w:fldCharType="end"/>
-            </w:r>
+            <w:fldSimple w:instr=" MERGEFIELD  TestemunhaNome  \* MERGEFORMAT ">
+              <w:r>
+                <w:rPr>
+                  <w:rFonts w:ascii="Arial Narrow" w:hAnsi="Arial Narrow"/>
+                  <w:noProof/>
+                  <w:color w:val="000000" w:themeColor="text1"/>
+                  <w:sz w:val="14"/>
+                  <w:szCs w:val="16"/>
+                </w:rPr>
+                <w:t>«TestemunhaNome»</w:t>
+              </w:r>
+            </w:fldSimple>
           </w:p>
         </w:tc>
         <w:tc>
@@ -8891,61 +8820,18 @@
                 <w:szCs w:val="14"/>
               </w:rPr>
             </w:pPr>
-            <w:r>
-              <w:fldChar w:fldCharType="begin"/>
-            </w:r>
-            <w:r>
-              <w:instrText xml:space="preserve"> MERGEFIELD  Testemunha</w:instrText>
-            </w:r>
-            <w:r>
-              <w:instrText>CPF</w:instrText>
-            </w:r>
-            <w:r>
-              <w:instrText xml:space="preserve">  \* MERGEFORMAT </w:instrText>
-            </w:r>
-            <w:r>
-              <w:fldChar w:fldCharType="separate"/>
-            </w:r>
-            <w:r>
-              <w:rPr>
-                <w:rFonts w:ascii="Arial Narrow" w:hAnsi="Arial Narrow"/>
-                <w:noProof/>
-                <w:color w:val="000000" w:themeColor="text1"/>
-                <w:sz w:val="14"/>
-                <w:szCs w:val="16"/>
-              </w:rPr>
-              <w:t>«Testemunha</w:t>
-            </w:r>
-            <w:r>
-              <w:rPr>
-                <w:rFonts w:ascii="Arial Narrow" w:hAnsi="Arial Narrow"/>
-                <w:noProof/>
-                <w:color w:val="000000" w:themeColor="text1"/>
-                <w:sz w:val="14"/>
-                <w:szCs w:val="16"/>
-              </w:rPr>
-              <w:t>CPF</w:t>
-            </w:r>
-            <w:r>
-              <w:rPr>
-                <w:rFonts w:ascii="Arial Narrow" w:hAnsi="Arial Narrow"/>
-                <w:noProof/>
-                <w:color w:val="000000" w:themeColor="text1"/>
-                <w:sz w:val="14"/>
-                <w:szCs w:val="16"/>
-              </w:rPr>
-              <w:t>»</w:t>
-            </w:r>
-            <w:r>
-              <w:rPr>
-                <w:rFonts w:ascii="Arial Narrow" w:hAnsi="Arial Narrow"/>
-                <w:noProof/>
-                <w:color w:val="000000" w:themeColor="text1"/>
-                <w:sz w:val="14"/>
-                <w:szCs w:val="16"/>
-              </w:rPr>
-              <w:fldChar w:fldCharType="end"/>
-            </w:r>
+            <w:fldSimple w:instr=" MERGEFIELD  TestemunhaCPF  \* MERGEFORMAT ">
+              <w:r>
+                <w:rPr>
+                  <w:rFonts w:ascii="Arial Narrow" w:hAnsi="Arial Narrow"/>
+                  <w:noProof/>
+                  <w:color w:val="000000" w:themeColor="text1"/>
+                  <w:sz w:val="14"/>
+                  <w:szCs w:val="16"/>
+                </w:rPr>
+                <w:t>«TestemunhaCPF»</w:t>
+              </w:r>
+            </w:fldSimple>
           </w:p>
         </w:tc>
       </w:tr>
@@ -9076,8 +8962,6 @@
               </w:rPr>
               <w:t xml:space="preserve">  2ª Via: Processo (amarela)     3ª Via: Bloco (azul)</w:t>
             </w:r>
-            <w:bookmarkStart w:id="42" w:name="_GoBack"/>
-            <w:bookmarkEnd w:id="42"/>
           </w:p>
         </w:tc>
       </w:tr>
@@ -9115,31 +8999,16 @@
           <w:szCs w:val="6"/>
         </w:rPr>
       </w:pPr>
-      <w:r>
-        <w:fldChar w:fldCharType="begin"/>
-      </w:r>
-      <w:r>
-        <w:instrText xml:space="preserve"> MERGEFIELD  TableEnd:Documento  \* MERGEFORMAT </w:instrText>
-      </w:r>
-      <w:r>
-        <w:fldChar w:fldCharType="separate"/>
-      </w:r>
-      <w:r>
-        <w:rPr>
-          <w:noProof/>
-          <w:sz w:val="6"/>
-          <w:szCs w:val="6"/>
-        </w:rPr>
-        <w:t>«TableEnd:Documento»</w:t>
-      </w:r>
-      <w:r>
-        <w:rPr>
-          <w:noProof/>
-          <w:sz w:val="6"/>
-          <w:szCs w:val="6"/>
-        </w:rPr>
-        <w:fldChar w:fldCharType="end"/>
-      </w:r>
+      <w:fldSimple w:instr=" MERGEFIELD  TableEnd:Documento  \* MERGEFORMAT ">
+        <w:r>
+          <w:rPr>
+            <w:noProof/>
+            <w:sz w:val="6"/>
+            <w:szCs w:val="6"/>
+          </w:rPr>
+          <w:t>«TableEnd:Documento»</w:t>
+        </w:r>
+      </w:fldSimple>
     </w:p>
     <w:sectPr>
       <w:headerReference w:type="even" r:id="rId7"/>
@@ -9231,35 +9100,18 @@
               <w:szCs w:val="16"/>
             </w:rPr>
           </w:pPr>
-          <w:r>
-            <w:fldChar w:fldCharType="begin"/>
-          </w:r>
-          <w:r>
-            <w:instrText xml:space="preserve"> MERGEFIELD  image:LogoSimlam  \* MERGEFORMAT </w:instrText>
-          </w:r>
-          <w:r>
-            <w:fldChar w:fldCharType="separate"/>
-          </w:r>
-          <w:r>
-            <w:rPr>
-              <w:rFonts w:ascii="Arial" w:hAnsi="Arial" w:cs="Arial"/>
-              <w:noProof/>
-              <w:color w:val="595959"/>
-              <w:sz w:val="16"/>
-              <w:szCs w:val="16"/>
-            </w:rPr>
-            <w:t>«image:LogoSimlam»</w:t>
-          </w:r>
-          <w:r>
-            <w:rPr>
-              <w:rFonts w:ascii="Arial" w:hAnsi="Arial" w:cs="Arial"/>
-              <w:noProof/>
-              <w:color w:val="595959"/>
-              <w:sz w:val="16"/>
-              <w:szCs w:val="16"/>
-            </w:rPr>
-            <w:fldChar w:fldCharType="end"/>
-          </w:r>
+          <w:fldSimple w:instr=" MERGEFIELD  image:LogoSimlam  \* MERGEFORMAT ">
+            <w:r>
+              <w:rPr>
+                <w:rFonts w:ascii="Arial" w:hAnsi="Arial" w:cs="Arial"/>
+                <w:noProof/>
+                <w:color w:val="595959"/>
+                <w:sz w:val="16"/>
+                <w:szCs w:val="16"/>
+              </w:rPr>
+              <w:t>«image:LogoSimlam»</w:t>
+            </w:r>
+          </w:fldSimple>
         </w:p>
       </w:tc>
       <w:tc>
@@ -9279,122 +9131,54 @@
               <w:szCs w:val="16"/>
             </w:rPr>
           </w:pPr>
-          <w:r>
-            <w:fldChar w:fldCharType="begin"/>
-          </w:r>
-          <w:r>
-            <w:instrText xml:space="preserve"> MERGEFIELD  OrgaoEndereco  \* MERGEFORMAT </w:instrText>
-          </w:r>
-          <w:r>
-            <w:fldChar w:fldCharType="separate"/>
-          </w:r>
-          <w:r>
-            <w:rPr>
-              <w:rFonts w:ascii="Arial" w:hAnsi="Arial" w:cs="Arial"/>
-              <w:noProof/>
-              <w:color w:val="595959"/>
-              <w:sz w:val="14"/>
-              <w:szCs w:val="16"/>
-            </w:rPr>
-            <w:t>«OrgaoEndereco»</w:t>
-          </w:r>
-          <w:r>
-            <w:rPr>
-              <w:rFonts w:ascii="Arial" w:hAnsi="Arial" w:cs="Arial"/>
-              <w:noProof/>
-              <w:color w:val="595959"/>
-              <w:sz w:val="14"/>
-              <w:szCs w:val="16"/>
-            </w:rPr>
-            <w:fldChar w:fldCharType="end"/>
-          </w:r>
-          <w:r>
-            <w:fldChar w:fldCharType="begin"/>
-          </w:r>
-          <w:r>
-            <w:instrText xml:space="preserve"> MERGEFIELD  OrgaoMunicipio  \* MERGEFORMAT </w:instrText>
-          </w:r>
-          <w:r>
-            <w:fldChar w:fldCharType="separate"/>
-          </w:r>
-          <w:r>
-            <w:rPr>
-              <w:rFonts w:ascii="Arial" w:hAnsi="Arial" w:cs="Arial"/>
-              <w:noProof/>
-              <w:color w:val="595959"/>
-              <w:sz w:val="14"/>
-              <w:szCs w:val="16"/>
-            </w:rPr>
-            <w:t>«OrgaoMunicipio»</w:t>
-          </w:r>
-          <w:r>
-            <w:rPr>
-              <w:rFonts w:ascii="Arial" w:hAnsi="Arial" w:cs="Arial"/>
-              <w:noProof/>
-              <w:color w:val="595959"/>
-              <w:sz w:val="14"/>
-              <w:szCs w:val="16"/>
-            </w:rPr>
-            <w:fldChar w:fldCharType="end"/>
-          </w:r>
-          <w:r>
-            <w:fldChar w:fldCharType="begin"/>
-          </w:r>
-          <w:r>
-            <w:instrText xml:space="preserve"> MERGEFIELD  OrgaoUF  \* MERGEFORMAT </w:instrText>
-          </w:r>
-          <w:r>
-            <w:fldChar w:fldCharType="separate"/>
-          </w:r>
-          <w:r>
-            <w:rPr>
-              <w:rFonts w:ascii="Arial" w:hAnsi="Arial" w:cs="Arial"/>
-              <w:noProof/>
-              <w:color w:val="595959"/>
-              <w:sz w:val="14"/>
-              <w:szCs w:val="16"/>
-            </w:rPr>
-            <w:t>«OrgaoUF»</w:t>
-          </w:r>
-          <w:r>
-            <w:rPr>
-              <w:rFonts w:ascii="Arial" w:hAnsi="Arial" w:cs="Arial"/>
-              <w:noProof/>
-              <w:color w:val="595959"/>
-              <w:sz w:val="14"/>
-              <w:szCs w:val="16"/>
-            </w:rPr>
-            <w:fldChar w:fldCharType="end"/>
-          </w:r>
-          <w:r>
-            <w:fldChar w:fldCharType="begin"/>
-          </w:r>
-          <w:r>
-            <w:instrText xml:space="preserve"> MERGEFIELD  OrgaoCep  \* MERGEFORMAT </w:instrText>
-          </w:r>
-          <w:r>
-            <w:fldChar w:fldCharType="separate"/>
-          </w:r>
-          <w:r>
-            <w:rPr>
-              <w:rFonts w:ascii="Arial" w:hAnsi="Arial" w:cs="Arial"/>
-              <w:noProof/>
-              <w:color w:val="595959"/>
-              <w:sz w:val="14"/>
-              <w:szCs w:val="16"/>
-            </w:rPr>
-            <w:t>«OrgaoCep»</w:t>
-          </w:r>
-          <w:r>
-            <w:rPr>
-              <w:rFonts w:ascii="Arial" w:hAnsi="Arial" w:cs="Arial"/>
-              <w:noProof/>
-              <w:color w:val="595959"/>
-              <w:sz w:val="14"/>
-              <w:szCs w:val="16"/>
-            </w:rPr>
-            <w:fldChar w:fldCharType="end"/>
-          </w:r>
+          <w:fldSimple w:instr=" MERGEFIELD  OrgaoEndereco  \* MERGEFORMAT ">
+            <w:r>
+              <w:rPr>
+                <w:rFonts w:ascii="Arial" w:hAnsi="Arial" w:cs="Arial"/>
+                <w:noProof/>
+                <w:color w:val="595959"/>
+                <w:sz w:val="14"/>
+                <w:szCs w:val="16"/>
+              </w:rPr>
+              <w:t>«OrgaoEndereco»</w:t>
+            </w:r>
+          </w:fldSimple>
+          <w:fldSimple w:instr=" MERGEFIELD  OrgaoMunicipio  \* MERGEFORMAT ">
+            <w:r>
+              <w:rPr>
+                <w:rFonts w:ascii="Arial" w:hAnsi="Arial" w:cs="Arial"/>
+                <w:noProof/>
+                <w:color w:val="595959"/>
+                <w:sz w:val="14"/>
+                <w:szCs w:val="16"/>
+              </w:rPr>
+              <w:t>«OrgaoMunicipio»</w:t>
+            </w:r>
+          </w:fldSimple>
+          <w:fldSimple w:instr=" MERGEFIELD  OrgaoUF  \* MERGEFORMAT ">
+            <w:r>
+              <w:rPr>
+                <w:rFonts w:ascii="Arial" w:hAnsi="Arial" w:cs="Arial"/>
+                <w:noProof/>
+                <w:color w:val="595959"/>
+                <w:sz w:val="14"/>
+                <w:szCs w:val="16"/>
+              </w:rPr>
+              <w:t>«OrgaoUF»</w:t>
+            </w:r>
+          </w:fldSimple>
+          <w:fldSimple w:instr=" MERGEFIELD  OrgaoCep  \* MERGEFORMAT ">
+            <w:r>
+              <w:rPr>
+                <w:rFonts w:ascii="Arial" w:hAnsi="Arial" w:cs="Arial"/>
+                <w:noProof/>
+                <w:color w:val="595959"/>
+                <w:sz w:val="14"/>
+                <w:szCs w:val="16"/>
+              </w:rPr>
+              <w:t>«OrgaoCep»</w:t>
+            </w:r>
+          </w:fldSimple>
         </w:p>
         <w:p>
           <w:pPr>
@@ -9406,35 +9190,18 @@
               <w:sz w:val="14"/>
             </w:rPr>
           </w:pPr>
-          <w:r>
-            <w:fldChar w:fldCharType="begin"/>
-          </w:r>
-          <w:r>
-            <w:instrText xml:space="preserve"> MERGEFIELD  OrgaoContato  \* MERGEFORMAT </w:instrText>
-          </w:r>
-          <w:r>
-            <w:fldChar w:fldCharType="separate"/>
-          </w:r>
-          <w:r>
-            <w:rPr>
-              <w:rFonts w:ascii="Arial" w:hAnsi="Arial" w:cs="Arial"/>
-              <w:noProof/>
-              <w:color w:val="595959"/>
-              <w:sz w:val="14"/>
-              <w:szCs w:val="16"/>
-            </w:rPr>
-            <w:t>«OrgaoContato»</w:t>
-          </w:r>
-          <w:r>
-            <w:rPr>
-              <w:rFonts w:ascii="Arial" w:hAnsi="Arial" w:cs="Arial"/>
-              <w:noProof/>
-              <w:color w:val="595959"/>
-              <w:sz w:val="14"/>
-              <w:szCs w:val="16"/>
-            </w:rPr>
-            <w:fldChar w:fldCharType="end"/>
-          </w:r>
+          <w:fldSimple w:instr=" MERGEFIELD  OrgaoContato  \* MERGEFORMAT ">
+            <w:r>
+              <w:rPr>
+                <w:rFonts w:ascii="Arial" w:hAnsi="Arial" w:cs="Arial"/>
+                <w:noProof/>
+                <w:color w:val="595959"/>
+                <w:sz w:val="14"/>
+                <w:szCs w:val="16"/>
+              </w:rPr>
+              <w:t>«OrgaoContato»</w:t>
+            </w:r>
+          </w:fldSimple>
         </w:p>
       </w:tc>
       <w:tc>

</xml_diff>

<commit_message>
feat(06-RQF-17): Gerando número IUF
</commit_message>
<xml_diff>
--- a/Código Fonte/VERSAO-ATUAL/src/EtramiteX/Interno/Content/_pdfAspose/Instrumento_Unico_Fiscalizacao.docx
+++ b/Código Fonte/VERSAO-ATUAL/src/EtramiteX/Interno/Content/_pdfAspose/Instrumento_Unico_Fiscalizacao.docx
@@ -1103,18 +1103,18 @@
           </w:tcPr>
           <w:p>
             <w:pPr>
-              <w:pStyle w:val="PargrafodaLista"/>
               <w:tabs>
                 <w:tab w:val="left" w:pos="7755"/>
               </w:tabs>
-              <w:ind w:left="175"/>
-              <w:contextualSpacing w:val="0"/>
+              <w:jc w:val="center"/>
               <w:rPr>
                 <w:rFonts w:ascii="Arial Narrow" w:hAnsi="Arial Narrow"/>
                 <w:sz w:val="14"/>
                 <w:szCs w:val="14"/>
               </w:rPr>
             </w:pPr>
+            <w:bookmarkStart w:id="2" w:name="_GoBack"/>
+            <w:bookmarkEnd w:id="2"/>
             <w:r>
               <w:rPr>
                 <w:rFonts w:ascii="Arial Narrow" w:hAnsi="Arial Narrow"/>
@@ -1122,7 +1122,16 @@
                 <w:sz w:val="14"/>
                 <w:szCs w:val="14"/>
               </w:rPr>
-              <w:t>1.3 Data da lavratura</w:t>
+              <w:t xml:space="preserve">1.3      </w:t>
+            </w:r>
+            <w:r>
+              <w:rPr>
+                <w:rFonts w:ascii="Arial Narrow" w:hAnsi="Arial Narrow"/>
+                <w:color w:val="595959" w:themeColor="text1" w:themeTint="A6"/>
+                <w:sz w:val="14"/>
+                <w:szCs w:val="14"/>
+              </w:rPr>
+              <w:t>Data da lavratura</w:t>
             </w:r>
           </w:p>
         </w:tc>
@@ -3361,7 +3370,7 @@
               </w:rPr>
               <w:t>:</w:t>
             </w:r>
-            <w:bookmarkStart w:id="2" w:name="OLE_LINK5"/>
+            <w:bookmarkStart w:id="3" w:name="OLE_LINK5"/>
           </w:p>
           <w:p>
             <w:pPr>
@@ -3404,7 +3413,7 @@
               </w:rPr>
               <w:fldChar w:fldCharType="end"/>
             </w:r>
-            <w:bookmarkEnd w:id="2"/>
+            <w:bookmarkEnd w:id="3"/>
           </w:p>
         </w:tc>
       </w:tr>
@@ -3492,11 +3501,11 @@
                   <w:tcW w:w="236" w:type="dxa"/>
                   <w:vAlign w:val="center"/>
                 </w:tcPr>
-                <w:bookmarkStart w:id="3" w:name="OLE_LINK3"/>
-                <w:bookmarkStart w:id="4" w:name="OLE_LINK25"/>
-                <w:bookmarkStart w:id="5" w:name="OLE_LINK26"/>
-                <w:bookmarkStart w:id="6" w:name="OLE_LINK27"/>
-                <w:bookmarkStart w:id="7" w:name="OLE_LINK28"/>
+                <w:bookmarkStart w:id="4" w:name="OLE_LINK3"/>
+                <w:bookmarkStart w:id="5" w:name="OLE_LINK25"/>
+                <w:bookmarkStart w:id="6" w:name="OLE_LINK26"/>
+                <w:bookmarkStart w:id="7" w:name="OLE_LINK27"/>
+                <w:bookmarkStart w:id="8" w:name="OLE_LINK28"/>
                 <w:p>
                   <w:pPr>
                     <w:keepNext/>
@@ -3553,7 +3562,7 @@
                     </w:rPr>
                     <w:fldChar w:fldCharType="end"/>
                   </w:r>
-                  <w:bookmarkEnd w:id="3"/>
+                  <w:bookmarkEnd w:id="4"/>
                 </w:p>
               </w:tc>
               <w:tc>
@@ -3665,7 +3674,7 @@
                     </w:rPr>
                     <w:t>«</w:t>
                   </w:r>
-                  <w:bookmarkStart w:id="8" w:name="OLE_LINK4"/>
+                  <w:bookmarkStart w:id="9" w:name="OLE_LINK4"/>
                   <w:r>
                     <w:rPr>
                       <w:rFonts w:ascii="Arial Narrow" w:hAnsi="Arial Narrow"/>
@@ -3675,7 +3684,7 @@
                     </w:rPr>
                     <w:t>InfrMedia</w:t>
                   </w:r>
-                  <w:bookmarkEnd w:id="8"/>
+                  <w:bookmarkEnd w:id="9"/>
                   <w:r>
                     <w:rPr>
                       <w:rFonts w:ascii="Arial Narrow" w:hAnsi="Arial Narrow"/>
@@ -4012,10 +4021,10 @@
                 </w:p>
               </w:tc>
             </w:tr>
-            <w:bookmarkEnd w:id="4"/>
             <w:bookmarkEnd w:id="5"/>
             <w:bookmarkEnd w:id="6"/>
             <w:bookmarkEnd w:id="7"/>
+            <w:bookmarkEnd w:id="8"/>
           </w:tbl>
           <w:p>
             <w:pPr>
@@ -4265,9 +4274,9 @@
                 <w:szCs w:val="14"/>
               </w:rPr>
             </w:pPr>
-            <w:bookmarkStart w:id="9" w:name="OLE_LINK11"/>
-            <w:bookmarkStart w:id="10" w:name="OLE_LINK12"/>
-            <w:bookmarkStart w:id="11" w:name="OLE_LINK13"/>
+            <w:bookmarkStart w:id="10" w:name="OLE_LINK11"/>
+            <w:bookmarkStart w:id="11" w:name="OLE_LINK12"/>
+            <w:bookmarkStart w:id="12" w:name="OLE_LINK13"/>
             <w:r>
               <w:rPr>
                 <w:rFonts w:ascii="Arial Narrow" w:hAnsi="Arial Narrow"/>
@@ -4277,9 +4286,9 @@
               <w:lastRenderedPageBreak/>
               <w:t>(5) PENALIDADE</w:t>
             </w:r>
-            <w:bookmarkEnd w:id="9"/>
             <w:bookmarkEnd w:id="10"/>
             <w:bookmarkEnd w:id="11"/>
+            <w:bookmarkEnd w:id="12"/>
           </w:p>
         </w:tc>
         <w:tc>
@@ -4485,11 +4494,11 @@
                     </w:rPr>
                     <w:t xml:space="preserve">Art.2º Item I </w:t>
                   </w:r>
-                  <w:bookmarkStart w:id="12" w:name="OLE_LINK6"/>
-                  <w:bookmarkStart w:id="13" w:name="OLE_LINK7"/>
-                  <w:bookmarkStart w:id="14" w:name="OLE_LINK8"/>
-                  <w:bookmarkStart w:id="15" w:name="OLE_LINK9"/>
-                  <w:bookmarkStart w:id="16" w:name="OLE_LINK10"/>
+                  <w:bookmarkStart w:id="13" w:name="OLE_LINK6"/>
+                  <w:bookmarkStart w:id="14" w:name="OLE_LINK7"/>
+                  <w:bookmarkStart w:id="15" w:name="OLE_LINK8"/>
+                  <w:bookmarkStart w:id="16" w:name="OLE_LINK9"/>
+                  <w:bookmarkStart w:id="17" w:name="OLE_LINK10"/>
                   <w:r>
                     <w:rPr>
                       <w:rFonts w:ascii="Arial Narrow" w:hAnsi="Arial Narrow"/>
@@ -4499,11 +4508,11 @@
                     </w:rPr>
                     <w:t>–</w:t>
                   </w:r>
-                  <w:bookmarkEnd w:id="12"/>
                   <w:bookmarkEnd w:id="13"/>
                   <w:bookmarkEnd w:id="14"/>
                   <w:bookmarkEnd w:id="15"/>
                   <w:bookmarkEnd w:id="16"/>
+                  <w:bookmarkEnd w:id="17"/>
                   <w:r>
                     <w:rPr>
                       <w:rFonts w:ascii="Arial Narrow" w:hAnsi="Arial Narrow"/>
@@ -4511,19 +4520,8 @@
                       <w:szCs w:val="14"/>
                       <w:lang w:val="en-US"/>
                     </w:rPr>
-                    <w:t xml:space="preserve"> </w:t>
-                  </w:r>
-                  <w:proofErr w:type="spellStart"/>
-                  <w:r>
-                    <w:rPr>
-                      <w:rFonts w:ascii="Arial Narrow" w:hAnsi="Arial Narrow"/>
-                      <w:sz w:val="14"/>
-                      <w:szCs w:val="14"/>
-                      <w:lang w:val="en-US"/>
-                    </w:rPr>
-                    <w:t>Advertência</w:t>
-                  </w:r>
-                  <w:proofErr w:type="spellEnd"/>
+                    <w:t xml:space="preserve"> Advertência</w:t>
+                  </w:r>
                   <w:r>
                     <w:rPr>
                       <w:rFonts w:ascii="Arial Narrow" w:hAnsi="Arial Narrow"/>
@@ -4881,19 +4879,8 @@
                       <w:szCs w:val="14"/>
                       <w:lang w:val="en-US"/>
                     </w:rPr>
-                    <w:t xml:space="preserve"> – </w:t>
-                  </w:r>
-                  <w:proofErr w:type="spellStart"/>
-                  <w:r>
-                    <w:rPr>
-                      <w:rFonts w:ascii="Arial Narrow" w:hAnsi="Arial Narrow"/>
-                      <w:sz w:val="14"/>
-                      <w:szCs w:val="14"/>
-                      <w:lang w:val="en-US"/>
-                    </w:rPr>
-                    <w:t>Multa</w:t>
-                  </w:r>
-                  <w:proofErr w:type="spellEnd"/>
+                    <w:t xml:space="preserve"> – Multa</w:t>
+                  </w:r>
                 </w:p>
               </w:tc>
               <w:tc>
@@ -5872,9 +5859,9 @@
                 <w:szCs w:val="14"/>
               </w:rPr>
             </w:pPr>
-            <w:bookmarkStart w:id="17" w:name="OLE_LINK34"/>
-            <w:bookmarkStart w:id="18" w:name="OLE_LINK35"/>
-            <w:bookmarkStart w:id="19" w:name="OLE_LINK36"/>
+            <w:bookmarkStart w:id="18" w:name="OLE_LINK34"/>
+            <w:bookmarkStart w:id="19" w:name="OLE_LINK35"/>
+            <w:bookmarkStart w:id="20" w:name="OLE_LINK36"/>
             <w:r>
               <w:rPr>
                 <w:rFonts w:ascii="Arial Narrow" w:hAnsi="Arial Narrow"/>
@@ -5948,7 +5935,7 @@
                 <w:szCs w:val="16"/>
               </w:rPr>
             </w:pPr>
-            <w:bookmarkStart w:id="20" w:name="_Hlk500792947"/>
+            <w:bookmarkStart w:id="21" w:name="_Hlk500792947"/>
           </w:p>
         </w:tc>
         <w:tc>
@@ -6172,7 +6159,7 @@
           </w:p>
         </w:tc>
       </w:tr>
-      <w:bookmarkEnd w:id="20"/>
+      <w:bookmarkEnd w:id="21"/>
       <w:tr>
         <w:trPr>
           <w:trHeight w:val="284"/>
@@ -6293,9 +6280,9 @@
           </w:p>
         </w:tc>
       </w:tr>
-      <w:bookmarkEnd w:id="17"/>
       <w:bookmarkEnd w:id="18"/>
       <w:bookmarkEnd w:id="19"/>
+      <w:bookmarkEnd w:id="20"/>
     </w:tbl>
     <w:p>
       <w:pPr>
@@ -6347,9 +6334,9 @@
                 <w:szCs w:val="14"/>
               </w:rPr>
             </w:pPr>
-            <w:bookmarkStart w:id="21" w:name="OLE_LINK14"/>
-            <w:bookmarkStart w:id="22" w:name="OLE_LINK15"/>
-            <w:bookmarkStart w:id="23" w:name="OLE_LINK16"/>
+            <w:bookmarkStart w:id="22" w:name="OLE_LINK14"/>
+            <w:bookmarkStart w:id="23" w:name="OLE_LINK15"/>
+            <w:bookmarkStart w:id="24" w:name="OLE_LINK16"/>
             <w:r>
               <w:rPr>
                 <w:rFonts w:ascii="Arial Narrow" w:hAnsi="Arial Narrow"/>
@@ -6359,9 +6346,9 @@
               <w:lastRenderedPageBreak/>
               <w:t>(7) APREENSÃO</w:t>
             </w:r>
-            <w:bookmarkEnd w:id="21"/>
             <w:bookmarkEnd w:id="22"/>
             <w:bookmarkEnd w:id="23"/>
+            <w:bookmarkEnd w:id="24"/>
           </w:p>
         </w:tc>
         <w:tc>
@@ -6562,44 +6549,25 @@
                 <w:sz w:val="14"/>
                 <w:szCs w:val="16"/>
               </w:rPr>
-              <w:t xml:space="preserve"> </w:t>
-            </w:r>
-            <w:proofErr w:type="gramStart"/>
-            <w:r>
-              <w:rPr>
-                <w:rFonts w:ascii="Arial Narrow" w:hAnsi="Arial Narrow"/>
+              <w:t xml:space="preserve"> ( </w:t>
+            </w:r>
+            <w:r>
+              <w:fldChar w:fldCharType="begin"/>
+            </w:r>
+            <w:r>
+              <w:instrText xml:space="preserve"> MERGEFIELD  ValorBemPorExtenso  \* MERGEFORMAT </w:instrText>
+            </w:r>
+            <w:r>
+              <w:fldChar w:fldCharType="separate"/>
+            </w:r>
+            <w:r>
+              <w:rPr>
+                <w:rFonts w:ascii="Arial Narrow" w:hAnsi="Arial Narrow"/>
+                <w:noProof/>
                 <w:sz w:val="14"/>
                 <w:szCs w:val="16"/>
               </w:rPr>
-              <w:t xml:space="preserve">( </w:t>
-            </w:r>
-            <w:r>
-              <w:fldChar w:fldCharType="begin"/>
-            </w:r>
-            <w:r>
-              <w:instrText xml:space="preserve"> MERGEFIELD  ValorBemPorExtenso  \* MERGEFORMAT </w:instrText>
-            </w:r>
-            <w:r>
-              <w:fldChar w:fldCharType="separate"/>
-            </w:r>
-            <w:r>
-              <w:rPr>
-                <w:rFonts w:ascii="Arial Narrow" w:hAnsi="Arial Narrow"/>
-                <w:noProof/>
-                <w:sz w:val="14"/>
-                <w:szCs w:val="16"/>
-              </w:rPr>
-              <w:t>«</w:t>
-            </w:r>
-            <w:proofErr w:type="gramEnd"/>
-            <w:r>
-              <w:rPr>
-                <w:rFonts w:ascii="Arial Narrow" w:hAnsi="Arial Narrow"/>
-                <w:noProof/>
-                <w:sz w:val="14"/>
-                <w:szCs w:val="16"/>
-              </w:rPr>
-              <w:t>ValorBemPorExtenso»</w:t>
+              <w:t>«ValorBemPorExtenso»</w:t>
             </w:r>
             <w:r>
               <w:rPr>
@@ -6670,9 +6638,9 @@
                 <w:szCs w:val="14"/>
               </w:rPr>
             </w:pPr>
-            <w:bookmarkStart w:id="24" w:name="OLE_LINK17"/>
-            <w:bookmarkStart w:id="25" w:name="OLE_LINK19"/>
-            <w:bookmarkStart w:id="26" w:name="OLE_LINK20"/>
+            <w:bookmarkStart w:id="25" w:name="OLE_LINK17"/>
+            <w:bookmarkStart w:id="26" w:name="OLE_LINK19"/>
+            <w:bookmarkStart w:id="27" w:name="OLE_LINK20"/>
             <w:r>
               <w:rPr>
                 <w:rFonts w:ascii="Arial Narrow" w:hAnsi="Arial Narrow"/>
@@ -6692,11 +6660,11 @@
               <w:t>.3 Nome Do Depositário:</w:t>
             </w:r>
           </w:p>
-          <w:bookmarkStart w:id="27" w:name="OLE_LINK18"/>
-          <w:bookmarkStart w:id="28" w:name="OLE_LINK24"/>
-          <w:bookmarkEnd w:id="24"/>
+          <w:bookmarkStart w:id="28" w:name="OLE_LINK18"/>
+          <w:bookmarkStart w:id="29" w:name="OLE_LINK24"/>
           <w:bookmarkEnd w:id="25"/>
           <w:bookmarkEnd w:id="26"/>
+          <w:bookmarkEnd w:id="27"/>
           <w:p>
             <w:pPr>
               <w:keepNext/>
@@ -6738,8 +6706,8 @@
               </w:rPr>
               <w:fldChar w:fldCharType="end"/>
             </w:r>
-            <w:bookmarkEnd w:id="27"/>
             <w:bookmarkEnd w:id="28"/>
+            <w:bookmarkEnd w:id="29"/>
           </w:p>
         </w:tc>
         <w:tc>
@@ -6867,9 +6835,9 @@
                 <w:szCs w:val="14"/>
               </w:rPr>
             </w:pPr>
-            <w:bookmarkStart w:id="29" w:name="OLE_LINK21"/>
-            <w:bookmarkStart w:id="30" w:name="OLE_LINK22"/>
-            <w:bookmarkStart w:id="31" w:name="OLE_LINK23"/>
+            <w:bookmarkStart w:id="30" w:name="OLE_LINK21"/>
+            <w:bookmarkStart w:id="31" w:name="OLE_LINK22"/>
+            <w:bookmarkStart w:id="32" w:name="OLE_LINK23"/>
             <w:r>
               <w:rPr>
                 <w:rFonts w:ascii="Arial Narrow" w:hAnsi="Arial Narrow"/>
@@ -6889,9 +6857,9 @@
               <w:t>.5 Endereço/Localização Do Depósito:</w:t>
             </w:r>
           </w:p>
-          <w:bookmarkEnd w:id="29"/>
           <w:bookmarkEnd w:id="30"/>
           <w:bookmarkEnd w:id="31"/>
+          <w:bookmarkEnd w:id="32"/>
           <w:p>
             <w:pPr>
               <w:keepNext/>
@@ -7309,8 +7277,8 @@
                 <w:szCs w:val="16"/>
               </w:rPr>
             </w:pPr>
-            <w:bookmarkStart w:id="32" w:name="OLE_LINK37"/>
-            <w:bookmarkStart w:id="33" w:name="OLE_LINK40"/>
+            <w:bookmarkStart w:id="33" w:name="OLE_LINK37"/>
+            <w:bookmarkStart w:id="34" w:name="OLE_LINK40"/>
             <w:r>
               <w:rPr>
                 <w:rFonts w:ascii="Arial Narrow" w:hAnsi="Arial Narrow"/>
@@ -7335,8 +7303,8 @@
               </w:rPr>
               <w:t>INTERDIÇÃO / EMBARGO</w:t>
             </w:r>
-            <w:bookmarkEnd w:id="32"/>
             <w:bookmarkEnd w:id="33"/>
+            <w:bookmarkEnd w:id="34"/>
           </w:p>
         </w:tc>
         <w:tc>
@@ -7363,7 +7331,6 @@
                 <w:szCs w:val="14"/>
               </w:rPr>
             </w:pPr>
-            <w:proofErr w:type="gramStart"/>
             <w:r>
               <w:rPr>
                 <w:rFonts w:ascii="Arial Narrow" w:hAnsi="Arial Narrow"/>
@@ -7371,17 +7338,7 @@
                 <w:sz w:val="14"/>
                 <w:szCs w:val="14"/>
               </w:rPr>
-              <w:t>8.1 Neste</w:t>
-            </w:r>
-            <w:proofErr w:type="gramEnd"/>
-            <w:r>
-              <w:rPr>
-                <w:rFonts w:ascii="Arial Narrow" w:hAnsi="Arial Narrow"/>
-                <w:color w:val="595959" w:themeColor="text1" w:themeTint="A6"/>
-                <w:sz w:val="14"/>
-                <w:szCs w:val="14"/>
-              </w:rPr>
-              <w:t xml:space="preserve"> ato fica</w:t>
+              <w:t>8.1 Neste ato fica</w:t>
             </w:r>
           </w:p>
         </w:tc>
@@ -7485,8 +7442,8 @@
                     </w:rPr>
                     <w:t>«</w:t>
                   </w:r>
-                  <w:bookmarkStart w:id="34" w:name="OLE_LINK29"/>
-                  <w:bookmarkStart w:id="35" w:name="OLE_LINK30"/>
+                  <w:bookmarkStart w:id="35" w:name="OLE_LINK29"/>
+                  <w:bookmarkStart w:id="36" w:name="OLE_LINK30"/>
                   <w:r>
                     <w:rPr>
                       <w:rFonts w:ascii="Arial Narrow" w:hAnsi="Arial Narrow"/>
@@ -7496,8 +7453,8 @@
                     </w:rPr>
                     <w:t>IsInterditado</w:t>
                   </w:r>
-                  <w:bookmarkEnd w:id="34"/>
                   <w:bookmarkEnd w:id="35"/>
+                  <w:bookmarkEnd w:id="36"/>
                   <w:r>
                     <w:rPr>
                       <w:rFonts w:ascii="Arial Narrow" w:hAnsi="Arial Narrow"/>
@@ -7627,7 +7584,7 @@
                     </w:rPr>
                     <w:t>«</w:t>
                   </w:r>
-                  <w:bookmarkStart w:id="36" w:name="OLE_LINK31"/>
+                  <w:bookmarkStart w:id="37" w:name="OLE_LINK31"/>
                   <w:r>
                     <w:rPr>
                       <w:rFonts w:ascii="Arial Narrow" w:hAnsi="Arial Narrow"/>
@@ -7637,7 +7594,7 @@
                     </w:rPr>
                     <w:t>IsEmbargado</w:t>
                   </w:r>
-                  <w:bookmarkEnd w:id="36"/>
+                  <w:bookmarkEnd w:id="37"/>
                   <w:r>
                     <w:rPr>
                       <w:rFonts w:ascii="Arial Narrow" w:hAnsi="Arial Narrow"/>
@@ -7904,8 +7861,8 @@
                     </w:rPr>
                     <w:t>«</w:t>
                   </w:r>
-                  <w:bookmarkStart w:id="37" w:name="OLE_LINK32"/>
-                  <w:bookmarkStart w:id="38" w:name="OLE_LINK33"/>
+                  <w:bookmarkStart w:id="38" w:name="OLE_LINK32"/>
+                  <w:bookmarkStart w:id="39" w:name="OLE_LINK33"/>
                   <w:r>
                     <w:rPr>
                       <w:rFonts w:ascii="Arial Narrow" w:hAnsi="Arial Narrow"/>
@@ -7915,8 +7872,8 @@
                     </w:rPr>
                     <w:t>IsDesembargado</w:t>
                   </w:r>
-                  <w:bookmarkEnd w:id="37"/>
                   <w:bookmarkEnd w:id="38"/>
+                  <w:bookmarkEnd w:id="39"/>
                   <w:r>
                     <w:rPr>
                       <w:rFonts w:ascii="Arial Narrow" w:hAnsi="Arial Narrow"/>
@@ -8017,8 +7974,8 @@
             </w:pPr>
           </w:p>
         </w:tc>
-        <w:bookmarkStart w:id="39" w:name="OLE_LINK38"/>
-        <w:bookmarkStart w:id="40" w:name="OLE_LINK39"/>
+        <w:bookmarkStart w:id="40" w:name="OLE_LINK38"/>
+        <w:bookmarkStart w:id="41" w:name="OLE_LINK39"/>
         <w:tc>
           <w:tcPr>
             <w:tcW w:w="8789" w:type="dxa"/>
@@ -8065,8 +8022,8 @@
               </w:rPr>
               <w:fldChar w:fldCharType="end"/>
             </w:r>
-            <w:bookmarkEnd w:id="39"/>
             <w:bookmarkEnd w:id="40"/>
+            <w:bookmarkEnd w:id="41"/>
           </w:p>
         </w:tc>
       </w:tr>
@@ -8165,8 +8122,6 @@
                 <w:t>«DescricaoOutrasPenalidades»</w:t>
               </w:r>
             </w:fldSimple>
-            <w:bookmarkStart w:id="41" w:name="_GoBack"/>
-            <w:bookmarkEnd w:id="41"/>
           </w:p>
         </w:tc>
       </w:tr>
@@ -8276,27 +8231,7 @@
                 <w:sz w:val="14"/>
                 <w:szCs w:val="14"/>
               </w:rPr>
-              <w:t xml:space="preserve">10.1 Carimbo ou nome legível da autoridade </w:t>
-            </w:r>
-            <w:proofErr w:type="spellStart"/>
-            <w:r>
-              <w:rPr>
-                <w:rFonts w:ascii="Arial Narrow" w:hAnsi="Arial Narrow"/>
-                <w:color w:val="595959" w:themeColor="text1" w:themeTint="A6"/>
-                <w:sz w:val="14"/>
-                <w:szCs w:val="14"/>
-              </w:rPr>
-              <w:t>autuante</w:t>
-            </w:r>
-            <w:proofErr w:type="spellEnd"/>
-            <w:r>
-              <w:rPr>
-                <w:rFonts w:ascii="Arial Narrow" w:hAnsi="Arial Narrow"/>
-                <w:color w:val="595959" w:themeColor="text1" w:themeTint="A6"/>
-                <w:sz w:val="14"/>
-                <w:szCs w:val="14"/>
-              </w:rPr>
-              <w:t>:</w:t>
+              <w:t>10.1 Carimbo ou nome legível da autoridade autuante:</w:t>
             </w:r>
           </w:p>
           <w:p>
@@ -8942,25 +8877,7 @@
                 <w:sz w:val="12"/>
                 <w:szCs w:val="12"/>
               </w:rPr>
-              <w:t>1ª Via: Autuado (</w:t>
-            </w:r>
-            <w:proofErr w:type="gramStart"/>
-            <w:r>
-              <w:rPr>
-                <w:i/>
-                <w:sz w:val="12"/>
-                <w:szCs w:val="12"/>
-              </w:rPr>
-              <w:t xml:space="preserve">branca)   </w:t>
-            </w:r>
-            <w:proofErr w:type="gramEnd"/>
-            <w:r>
-              <w:rPr>
-                <w:i/>
-                <w:sz w:val="12"/>
-                <w:szCs w:val="12"/>
-              </w:rPr>
-              <w:t xml:space="preserve">  2ª Via: Processo (amarela)     3ª Via: Bloco (azul)</w:t>
+              <w:t>1ª Via: Autuado (branca)     2ª Via: Processo (amarela)     3ª Via: Bloco (azul)</w:t>
             </w:r>
           </w:p>
         </w:tc>
@@ -9264,7 +9181,7 @@
               <w:sz w:val="14"/>
               <w:szCs w:val="16"/>
             </w:rPr>
-            <w:t>3</w:t>
+            <w:t>1</w:t>
           </w:r>
           <w:r>
             <w:rPr>
@@ -12711,6 +12628,92 @@
     </w:lvl>
   </w:abstractNum>
   <w:abstractNum w:abstractNumId="28" w15:restartNumberingAfterBreak="0">
+    <w:nsid w:val="64253769"/>
+    <w:multiLevelType w:val="hybridMultilevel"/>
+    <w:tmpl w:val="DBD03B02"/>
+    <w:lvl w:ilvl="0" w:tplc="0416000F">
+      <w:start w:val="1"/>
+      <w:numFmt w:val="decimal"/>
+      <w:lvlText w:val="%1."/>
+      <w:lvlJc w:val="left"/>
+      <w:pPr>
+        <w:ind w:left="720" w:hanging="360"/>
+      </w:pPr>
+    </w:lvl>
+    <w:lvl w:ilvl="1" w:tplc="04160019" w:tentative="1">
+      <w:start w:val="1"/>
+      <w:numFmt w:val="lowerLetter"/>
+      <w:lvlText w:val="%2."/>
+      <w:lvlJc w:val="left"/>
+      <w:pPr>
+        <w:ind w:left="1440" w:hanging="360"/>
+      </w:pPr>
+    </w:lvl>
+    <w:lvl w:ilvl="2" w:tplc="0416001B" w:tentative="1">
+      <w:start w:val="1"/>
+      <w:numFmt w:val="lowerRoman"/>
+      <w:lvlText w:val="%3."/>
+      <w:lvlJc w:val="right"/>
+      <w:pPr>
+        <w:ind w:left="2160" w:hanging="180"/>
+      </w:pPr>
+    </w:lvl>
+    <w:lvl w:ilvl="3" w:tplc="0416000F" w:tentative="1">
+      <w:start w:val="1"/>
+      <w:numFmt w:val="decimal"/>
+      <w:lvlText w:val="%4."/>
+      <w:lvlJc w:val="left"/>
+      <w:pPr>
+        <w:ind w:left="2880" w:hanging="360"/>
+      </w:pPr>
+    </w:lvl>
+    <w:lvl w:ilvl="4" w:tplc="04160019" w:tentative="1">
+      <w:start w:val="1"/>
+      <w:numFmt w:val="lowerLetter"/>
+      <w:lvlText w:val="%5."/>
+      <w:lvlJc w:val="left"/>
+      <w:pPr>
+        <w:ind w:left="3600" w:hanging="360"/>
+      </w:pPr>
+    </w:lvl>
+    <w:lvl w:ilvl="5" w:tplc="0416001B" w:tentative="1">
+      <w:start w:val="1"/>
+      <w:numFmt w:val="lowerRoman"/>
+      <w:lvlText w:val="%6."/>
+      <w:lvlJc w:val="right"/>
+      <w:pPr>
+        <w:ind w:left="4320" w:hanging="180"/>
+      </w:pPr>
+    </w:lvl>
+    <w:lvl w:ilvl="6" w:tplc="0416000F" w:tentative="1">
+      <w:start w:val="1"/>
+      <w:numFmt w:val="decimal"/>
+      <w:lvlText w:val="%7."/>
+      <w:lvlJc w:val="left"/>
+      <w:pPr>
+        <w:ind w:left="5040" w:hanging="360"/>
+      </w:pPr>
+    </w:lvl>
+    <w:lvl w:ilvl="7" w:tplc="04160019" w:tentative="1">
+      <w:start w:val="1"/>
+      <w:numFmt w:val="lowerLetter"/>
+      <w:lvlText w:val="%8."/>
+      <w:lvlJc w:val="left"/>
+      <w:pPr>
+        <w:ind w:left="5760" w:hanging="360"/>
+      </w:pPr>
+    </w:lvl>
+    <w:lvl w:ilvl="8" w:tplc="0416001B" w:tentative="1">
+      <w:start w:val="1"/>
+      <w:numFmt w:val="lowerRoman"/>
+      <w:lvlText w:val="%9."/>
+      <w:lvlJc w:val="right"/>
+      <w:pPr>
+        <w:ind w:left="6480" w:hanging="180"/>
+      </w:pPr>
+    </w:lvl>
+  </w:abstractNum>
+  <w:abstractNum w:abstractNumId="29" w15:restartNumberingAfterBreak="0">
     <w:nsid w:val="6CD734E7"/>
     <w:multiLevelType w:val="hybridMultilevel"/>
     <w:tmpl w:val="93B4D3F0"/>
@@ -12850,7 +12853,7 @@
       </w:rPr>
     </w:lvl>
   </w:abstractNum>
-  <w:abstractNum w:abstractNumId="29" w15:restartNumberingAfterBreak="0">
+  <w:abstractNum w:abstractNumId="30" w15:restartNumberingAfterBreak="0">
     <w:nsid w:val="70460335"/>
     <w:multiLevelType w:val="hybridMultilevel"/>
     <w:tmpl w:val="88FCB876"/>
@@ -12990,7 +12993,7 @@
       </w:rPr>
     </w:lvl>
   </w:abstractNum>
-  <w:abstractNum w:abstractNumId="30" w15:restartNumberingAfterBreak="0">
+  <w:abstractNum w:abstractNumId="31" w15:restartNumberingAfterBreak="0">
     <w:nsid w:val="75C8561F"/>
     <w:multiLevelType w:val="multilevel"/>
     <w:tmpl w:val="34BECEEC"/>
@@ -13130,7 +13133,7 @@
       </w:rPr>
     </w:lvl>
   </w:abstractNum>
-  <w:abstractNum w:abstractNumId="31" w15:restartNumberingAfterBreak="0">
+  <w:abstractNum w:abstractNumId="32" w15:restartNumberingAfterBreak="0">
     <w:nsid w:val="768801D1"/>
     <w:multiLevelType w:val="singleLevel"/>
     <w:tmpl w:val="04160005"/>
@@ -13150,7 +13153,7 @@
       </w:rPr>
     </w:lvl>
   </w:abstractNum>
-  <w:abstractNum w:abstractNumId="32" w15:restartNumberingAfterBreak="0">
+  <w:abstractNum w:abstractNumId="33" w15:restartNumberingAfterBreak="0">
     <w:nsid w:val="777D513B"/>
     <w:multiLevelType w:val="multilevel"/>
     <w:tmpl w:val="239EBEF8"/>
@@ -13272,7 +13275,7 @@
       </w:rPr>
     </w:lvl>
   </w:abstractNum>
-  <w:abstractNum w:abstractNumId="33" w15:restartNumberingAfterBreak="0">
+  <w:abstractNum w:abstractNumId="34" w15:restartNumberingAfterBreak="0">
     <w:nsid w:val="78AB0FF6"/>
     <w:multiLevelType w:val="hybridMultilevel"/>
     <w:tmpl w:val="A62EC76E"/>
@@ -13362,7 +13365,7 @@
     </w:lvl>
   </w:abstractNum>
   <w:num w:numId="1">
-    <w:abstractNumId w:val="31"/>
+    <w:abstractNumId w:val="32"/>
   </w:num>
   <w:num w:numId="2">
     <w:abstractNumId w:val="0"/>
@@ -13371,7 +13374,7 @@
     <w:abstractNumId w:val="7"/>
   </w:num>
   <w:num w:numId="4">
-    <w:abstractNumId w:val="29"/>
+    <w:abstractNumId w:val="30"/>
   </w:num>
   <w:num w:numId="5">
     <w:abstractNumId w:val="3"/>
@@ -13386,7 +13389,7 @@
     <w:abstractNumId w:val="1"/>
   </w:num>
   <w:num w:numId="9">
-    <w:abstractNumId w:val="28"/>
+    <w:abstractNumId w:val="29"/>
   </w:num>
   <w:num w:numId="10">
     <w:abstractNumId w:val="12"/>
@@ -13422,13 +13425,13 @@
     <w:abstractNumId w:val="22"/>
   </w:num>
   <w:num w:numId="21">
-    <w:abstractNumId w:val="30"/>
+    <w:abstractNumId w:val="31"/>
   </w:num>
   <w:num w:numId="22">
     <w:abstractNumId w:val="2"/>
   </w:num>
   <w:num w:numId="23">
-    <w:abstractNumId w:val="33"/>
+    <w:abstractNumId w:val="34"/>
   </w:num>
   <w:num w:numId="24">
     <w:abstractNumId w:val="9"/>
@@ -13461,7 +13464,10 @@
     <w:abstractNumId w:val="20"/>
   </w:num>
   <w:num w:numId="34">
-    <w:abstractNumId w:val="32"/>
+    <w:abstractNumId w:val="33"/>
+  </w:num>
+  <w:num w:numId="35">
+    <w:abstractNumId w:val="28"/>
   </w:num>
 </w:numbering>
 </file>

</xml_diff>

<commit_message>
feat(06): Conversão de coordenadas para GMS no IUF quando DDSIA
</commit_message>
<xml_diff>
--- a/Código Fonte/VERSAO-ATUAL/src/EtramiteX/Interno/Content/_pdfAspose/Instrumento_Unico_Fiscalizacao.docx
+++ b/Código Fonte/VERSAO-ATUAL/src/EtramiteX/Interno/Content/_pdfAspose/Instrumento_Unico_Fiscalizacao.docx
@@ -99,16 +99,31 @@
                 <w:szCs w:val="10"/>
               </w:rPr>
             </w:pPr>
-            <w:fldSimple w:instr=" MERGEFIELD  image:LogoBrasao  \* MERGEFORMAT ">
-              <w:r>
-                <w:rPr>
-                  <w:noProof/>
-                  <w:sz w:val="10"/>
-                  <w:szCs w:val="10"/>
-                </w:rPr>
-                <w:t>«image:LogoBrasao»</w:t>
-              </w:r>
-            </w:fldSimple>
+            <w:r>
+              <w:fldChar w:fldCharType="begin"/>
+            </w:r>
+            <w:r>
+              <w:instrText xml:space="preserve"> MERGEFIELD  image:LogoBrasao  \* MERGEFORMAT </w:instrText>
+            </w:r>
+            <w:r>
+              <w:fldChar w:fldCharType="separate"/>
+            </w:r>
+            <w:r>
+              <w:rPr>
+                <w:noProof/>
+                <w:sz w:val="10"/>
+                <w:szCs w:val="10"/>
+              </w:rPr>
+              <w:t>«image:LogoBrasao»</w:t>
+            </w:r>
+            <w:r>
+              <w:rPr>
+                <w:noProof/>
+                <w:sz w:val="10"/>
+                <w:szCs w:val="10"/>
+              </w:rPr>
+              <w:fldChar w:fldCharType="end"/>
+            </w:r>
           </w:p>
         </w:tc>
         <w:tc>
@@ -305,47 +320,32 @@
                 <w:szCs w:val="10"/>
               </w:rPr>
             </w:pPr>
-            <w:r>
-              <w:fldChar w:fldCharType="begin"/>
-            </w:r>
-            <w:r>
-              <w:instrText xml:space="preserve"> MERGEFIELD  image:Logomarca  \* MERGEFORMAT </w:instrText>
-            </w:r>
-            <w:r>
-              <w:fldChar w:fldCharType="separate"/>
-            </w:r>
-            <w:r>
-              <w:rPr>
-                <w:noProof/>
-                <w:sz w:val="10"/>
-                <w:szCs w:val="10"/>
-              </w:rPr>
-              <w:t>«image:Logo</w:t>
-            </w:r>
-            <w:r>
-              <w:rPr>
-                <w:noProof/>
-                <w:sz w:val="10"/>
-                <w:szCs w:val="10"/>
-              </w:rPr>
-              <w:t>marca</w:t>
-            </w:r>
-            <w:r>
-              <w:rPr>
-                <w:noProof/>
-                <w:sz w:val="10"/>
-                <w:szCs w:val="10"/>
-              </w:rPr>
-              <w:t>»</w:t>
-            </w:r>
-            <w:r>
-              <w:rPr>
-                <w:noProof/>
-                <w:sz w:val="10"/>
-                <w:szCs w:val="10"/>
-              </w:rPr>
-              <w:fldChar w:fldCharType="end"/>
-            </w:r>
+            <w:fldSimple w:instr=" MERGEFIELD  image:Logomarca  \* MERGEFORMAT ">
+              <w:r>
+                <w:rPr>
+                  <w:noProof/>
+                  <w:sz w:val="10"/>
+                  <w:szCs w:val="10"/>
+                </w:rPr>
+                <w:t>«image:Logo</w:t>
+              </w:r>
+              <w:r>
+                <w:rPr>
+                  <w:noProof/>
+                  <w:sz w:val="10"/>
+                  <w:szCs w:val="10"/>
+                </w:rPr>
+                <w:t>marca</w:t>
+              </w:r>
+              <w:r>
+                <w:rPr>
+                  <w:noProof/>
+                  <w:sz w:val="10"/>
+                  <w:szCs w:val="10"/>
+                </w:rPr>
+                <w:t>»</w:t>
+              </w:r>
+            </w:fldSimple>
           </w:p>
         </w:tc>
         <w:tc>
@@ -1317,17 +1317,33 @@
                 <w:szCs w:val="14"/>
               </w:rPr>
             </w:pPr>
-            <w:fldSimple w:instr=" MERGEFIELD  DataVencimento  \* MERGEFORMAT ">
-              <w:r>
-                <w:rPr>
-                  <w:rFonts w:ascii="Arial Narrow" w:hAnsi="Arial Narrow"/>
-                  <w:noProof/>
-                  <w:sz w:val="14"/>
-                  <w:szCs w:val="14"/>
-                </w:rPr>
-                <w:t>«DataVencimento»</w:t>
-              </w:r>
-            </w:fldSimple>
+            <w:r>
+              <w:fldChar w:fldCharType="begin"/>
+            </w:r>
+            <w:r>
+              <w:instrText xml:space="preserve"> MERGEFIELD  DataVencimento  \* MERGEFORMAT </w:instrText>
+            </w:r>
+            <w:r>
+              <w:fldChar w:fldCharType="separate"/>
+            </w:r>
+            <w:r>
+              <w:rPr>
+                <w:rFonts w:ascii="Arial Narrow" w:hAnsi="Arial Narrow"/>
+                <w:noProof/>
+                <w:sz w:val="14"/>
+                <w:szCs w:val="14"/>
+              </w:rPr>
+              <w:t>«DataVencimento»</w:t>
+            </w:r>
+            <w:r>
+              <w:rPr>
+                <w:rFonts w:ascii="Arial Narrow" w:hAnsi="Arial Narrow"/>
+                <w:noProof/>
+                <w:sz w:val="14"/>
+                <w:szCs w:val="14"/>
+              </w:rPr>
+              <w:fldChar w:fldCharType="end"/>
+            </w:r>
           </w:p>
         </w:tc>
       </w:tr>
@@ -1521,17 +1537,33 @@
                 <w:szCs w:val="14"/>
               </w:rPr>
             </w:pPr>
-            <w:fldSimple w:instr=" MERGEFIELD  AutuadoCPFCNPJ  \* MERGEFORMAT ">
-              <w:r>
-                <w:rPr>
-                  <w:rFonts w:ascii="Arial Narrow" w:hAnsi="Arial Narrow"/>
-                  <w:noProof/>
-                  <w:sz w:val="14"/>
-                  <w:szCs w:val="14"/>
-                </w:rPr>
-                <w:t>«AutuadoCPFCNPJ»</w:t>
-              </w:r>
-            </w:fldSimple>
+            <w:r>
+              <w:fldChar w:fldCharType="begin"/>
+            </w:r>
+            <w:r>
+              <w:instrText xml:space="preserve"> MERGEFIELD  AutuadoCPFCNPJ  \* MERGEFORMAT </w:instrText>
+            </w:r>
+            <w:r>
+              <w:fldChar w:fldCharType="separate"/>
+            </w:r>
+            <w:r>
+              <w:rPr>
+                <w:rFonts w:ascii="Arial Narrow" w:hAnsi="Arial Narrow"/>
+                <w:noProof/>
+                <w:sz w:val="14"/>
+                <w:szCs w:val="14"/>
+              </w:rPr>
+              <w:t>«AutuadoCPFCNPJ»</w:t>
+            </w:r>
+            <w:r>
+              <w:rPr>
+                <w:rFonts w:ascii="Arial Narrow" w:hAnsi="Arial Narrow"/>
+                <w:noProof/>
+                <w:sz w:val="14"/>
+                <w:szCs w:val="14"/>
+              </w:rPr>
+              <w:fldChar w:fldCharType="end"/>
+            </w:r>
           </w:p>
         </w:tc>
       </w:tr>
@@ -2444,7 +2476,33 @@
                 <w:sz w:val="14"/>
                 <w:szCs w:val="14"/>
               </w:rPr>
-              <w:t xml:space="preserve">E: </w:t>
+              <w:t>E</w:t>
+            </w:r>
+            <w:r>
+              <w:rPr>
+                <w:rFonts w:ascii="Arial Narrow" w:hAnsi="Arial Narrow"/>
+                <w:sz w:val="14"/>
+                <w:szCs w:val="14"/>
+              </w:rPr>
+              <w:t>/</w:t>
+            </w:r>
+            <w:proofErr w:type="spellStart"/>
+            <w:r>
+              <w:rPr>
+                <w:rFonts w:ascii="Arial Narrow" w:hAnsi="Arial Narrow"/>
+                <w:sz w:val="14"/>
+                <w:szCs w:val="14"/>
+              </w:rPr>
+              <w:t>Lon</w:t>
+            </w:r>
+            <w:proofErr w:type="spellEnd"/>
+            <w:r>
+              <w:rPr>
+                <w:rFonts w:ascii="Arial Narrow" w:hAnsi="Arial Narrow"/>
+                <w:sz w:val="14"/>
+                <w:szCs w:val="14"/>
+              </w:rPr>
+              <w:t xml:space="preserve">: </w:t>
             </w:r>
             <w:r>
               <w:fldChar w:fldCharType="begin"/>
@@ -2479,7 +2537,25 @@
                 <w:sz w:val="14"/>
                 <w:szCs w:val="14"/>
               </w:rPr>
-              <w:t xml:space="preserve">       N: </w:t>
+              <w:t xml:space="preserve">       N</w:t>
+            </w:r>
+            <w:r>
+              <w:rPr>
+                <w:rFonts w:ascii="Arial Narrow" w:hAnsi="Arial Narrow"/>
+                <w:sz w:val="14"/>
+                <w:szCs w:val="14"/>
+              </w:rPr>
+              <w:t>/Lat</w:t>
+            </w:r>
+            <w:bookmarkStart w:id="2" w:name="_GoBack"/>
+            <w:bookmarkEnd w:id="2"/>
+            <w:r>
+              <w:rPr>
+                <w:rFonts w:ascii="Arial Narrow" w:hAnsi="Arial Narrow"/>
+                <w:sz w:val="14"/>
+                <w:szCs w:val="14"/>
+              </w:rPr>
+              <w:t xml:space="preserve">: </w:t>
             </w:r>
             <w:r>
               <w:fldChar w:fldCharType="begin"/>
@@ -2651,17 +2727,33 @@
                 <w:szCs w:val="14"/>
               </w:rPr>
             </w:pPr>
-            <w:fldSimple w:instr=" MERGEFIELD  EnquadramentoArtigo1  \* MERGEFORMAT ">
-              <w:r>
-                <w:rPr>
-                  <w:rFonts w:ascii="Arial Narrow" w:hAnsi="Arial Narrow"/>
-                  <w:noProof/>
-                  <w:sz w:val="14"/>
-                  <w:szCs w:val="14"/>
-                </w:rPr>
-                <w:t>«EnquadramentoArtigo1»</w:t>
-              </w:r>
-            </w:fldSimple>
+            <w:r>
+              <w:fldChar w:fldCharType="begin"/>
+            </w:r>
+            <w:r>
+              <w:instrText xml:space="preserve"> MERGEFIELD  EnquadramentoArtigo1  \* MERGEFORMAT </w:instrText>
+            </w:r>
+            <w:r>
+              <w:fldChar w:fldCharType="separate"/>
+            </w:r>
+            <w:r>
+              <w:rPr>
+                <w:rFonts w:ascii="Arial Narrow" w:hAnsi="Arial Narrow"/>
+                <w:noProof/>
+                <w:sz w:val="14"/>
+                <w:szCs w:val="14"/>
+              </w:rPr>
+              <w:t>«EnquadramentoArtigo1»</w:t>
+            </w:r>
+            <w:r>
+              <w:rPr>
+                <w:rFonts w:ascii="Arial Narrow" w:hAnsi="Arial Narrow"/>
+                <w:noProof/>
+                <w:sz w:val="14"/>
+                <w:szCs w:val="14"/>
+              </w:rPr>
+              <w:fldChar w:fldCharType="end"/>
+            </w:r>
           </w:p>
         </w:tc>
         <w:tc>
@@ -2709,17 +2801,33 @@
                 <w:szCs w:val="14"/>
               </w:rPr>
             </w:pPr>
-            <w:fldSimple w:instr=" MERGEFIELD  EnquadramentoArtigoItemParagrafo1  \* MERGEFORMAT ">
-              <w:r>
-                <w:rPr>
-                  <w:rFonts w:ascii="Arial Narrow" w:hAnsi="Arial Narrow"/>
-                  <w:noProof/>
-                  <w:sz w:val="14"/>
-                  <w:szCs w:val="14"/>
-                </w:rPr>
-                <w:t>«EnquadramentoArtigoItemParagrafo1»</w:t>
-              </w:r>
-            </w:fldSimple>
+            <w:r>
+              <w:fldChar w:fldCharType="begin"/>
+            </w:r>
+            <w:r>
+              <w:instrText xml:space="preserve"> MERGEFIELD  EnquadramentoArtigoItemParagrafo1  \* MERGEFORMAT </w:instrText>
+            </w:r>
+            <w:r>
+              <w:fldChar w:fldCharType="separate"/>
+            </w:r>
+            <w:r>
+              <w:rPr>
+                <w:rFonts w:ascii="Arial Narrow" w:hAnsi="Arial Narrow"/>
+                <w:noProof/>
+                <w:sz w:val="14"/>
+                <w:szCs w:val="14"/>
+              </w:rPr>
+              <w:t>«EnquadramentoArtigoItemParagrafo1»</w:t>
+            </w:r>
+            <w:r>
+              <w:rPr>
+                <w:rFonts w:ascii="Arial Narrow" w:hAnsi="Arial Narrow"/>
+                <w:noProof/>
+                <w:sz w:val="14"/>
+                <w:szCs w:val="14"/>
+              </w:rPr>
+              <w:fldChar w:fldCharType="end"/>
+            </w:r>
           </w:p>
         </w:tc>
         <w:tc>
@@ -2874,17 +2982,33 @@
                 <w:szCs w:val="14"/>
               </w:rPr>
             </w:pPr>
-            <w:fldSimple w:instr=" MERGEFIELD  EnquadramentoArtigo2  \* MERGEFORMAT ">
-              <w:r>
-                <w:rPr>
-                  <w:rFonts w:ascii="Arial Narrow" w:hAnsi="Arial Narrow"/>
-                  <w:noProof/>
-                  <w:sz w:val="14"/>
-                  <w:szCs w:val="14"/>
-                </w:rPr>
-                <w:t>«EnquadramentoArtigo2»</w:t>
-              </w:r>
-            </w:fldSimple>
+            <w:r>
+              <w:fldChar w:fldCharType="begin"/>
+            </w:r>
+            <w:r>
+              <w:instrText xml:space="preserve"> MERGEFIELD  EnquadramentoArtigo2  \* MERGEFORMAT </w:instrText>
+            </w:r>
+            <w:r>
+              <w:fldChar w:fldCharType="separate"/>
+            </w:r>
+            <w:r>
+              <w:rPr>
+                <w:rFonts w:ascii="Arial Narrow" w:hAnsi="Arial Narrow"/>
+                <w:noProof/>
+                <w:sz w:val="14"/>
+                <w:szCs w:val="14"/>
+              </w:rPr>
+              <w:t>«EnquadramentoArtigo2»</w:t>
+            </w:r>
+            <w:r>
+              <w:rPr>
+                <w:rFonts w:ascii="Arial Narrow" w:hAnsi="Arial Narrow"/>
+                <w:noProof/>
+                <w:sz w:val="14"/>
+                <w:szCs w:val="14"/>
+              </w:rPr>
+              <w:fldChar w:fldCharType="end"/>
+            </w:r>
           </w:p>
         </w:tc>
         <w:tc>
@@ -2908,17 +3032,33 @@
                 <w:szCs w:val="14"/>
               </w:rPr>
             </w:pPr>
-            <w:fldSimple w:instr=" MERGEFIELD  EnquadramentoArtigoItemParagrafo2  \* MERGEFORMAT ">
-              <w:r>
-                <w:rPr>
-                  <w:rFonts w:ascii="Arial Narrow" w:hAnsi="Arial Narrow"/>
-                  <w:noProof/>
-                  <w:sz w:val="14"/>
-                  <w:szCs w:val="14"/>
-                </w:rPr>
-                <w:t>«EnquadramentoArtigoItemParagrafo2»</w:t>
-              </w:r>
-            </w:fldSimple>
+            <w:r>
+              <w:fldChar w:fldCharType="begin"/>
+            </w:r>
+            <w:r>
+              <w:instrText xml:space="preserve"> MERGEFIELD  EnquadramentoArtigoItemParagrafo2  \* MERGEFORMAT </w:instrText>
+            </w:r>
+            <w:r>
+              <w:fldChar w:fldCharType="separate"/>
+            </w:r>
+            <w:r>
+              <w:rPr>
+                <w:rFonts w:ascii="Arial Narrow" w:hAnsi="Arial Narrow"/>
+                <w:noProof/>
+                <w:sz w:val="14"/>
+                <w:szCs w:val="14"/>
+              </w:rPr>
+              <w:t>«EnquadramentoArtigoItemParagrafo2»</w:t>
+            </w:r>
+            <w:r>
+              <w:rPr>
+                <w:rFonts w:ascii="Arial Narrow" w:hAnsi="Arial Narrow"/>
+                <w:noProof/>
+                <w:sz w:val="14"/>
+                <w:szCs w:val="14"/>
+              </w:rPr>
+              <w:fldChar w:fldCharType="end"/>
+            </w:r>
           </w:p>
         </w:tc>
         <w:tc>
@@ -2942,17 +3082,33 @@
                 <w:szCs w:val="14"/>
               </w:rPr>
             </w:pPr>
-            <w:fldSimple w:instr=" MERGEFIELD  EnquadramentoCitarNormaLegal2  \* MERGEFORMAT ">
-              <w:r>
-                <w:rPr>
-                  <w:rFonts w:ascii="Arial Narrow" w:hAnsi="Arial Narrow"/>
-                  <w:noProof/>
-                  <w:sz w:val="14"/>
-                  <w:szCs w:val="14"/>
-                </w:rPr>
-                <w:t>«EnquadramentoCitarNormaLegal2»</w:t>
-              </w:r>
-            </w:fldSimple>
+            <w:r>
+              <w:fldChar w:fldCharType="begin"/>
+            </w:r>
+            <w:r>
+              <w:instrText xml:space="preserve"> MERGEFIELD  EnquadramentoCitarNormaLegal2  \* MERGEFORMAT </w:instrText>
+            </w:r>
+            <w:r>
+              <w:fldChar w:fldCharType="separate"/>
+            </w:r>
+            <w:r>
+              <w:rPr>
+                <w:rFonts w:ascii="Arial Narrow" w:hAnsi="Arial Narrow"/>
+                <w:noProof/>
+                <w:sz w:val="14"/>
+                <w:szCs w:val="14"/>
+              </w:rPr>
+              <w:t>«EnquadramentoCitarNormaLegal2»</w:t>
+            </w:r>
+            <w:r>
+              <w:rPr>
+                <w:rFonts w:ascii="Arial Narrow" w:hAnsi="Arial Narrow"/>
+                <w:noProof/>
+                <w:sz w:val="14"/>
+                <w:szCs w:val="14"/>
+              </w:rPr>
+              <w:fldChar w:fldCharType="end"/>
+            </w:r>
           </w:p>
         </w:tc>
       </w:tr>
@@ -3000,17 +3156,33 @@
                 <w:szCs w:val="14"/>
               </w:rPr>
             </w:pPr>
-            <w:fldSimple w:instr=" MERGEFIELD  EnquadramentoArtigo3  \* MERGEFORMAT ">
-              <w:r>
-                <w:rPr>
-                  <w:rFonts w:ascii="Arial Narrow" w:hAnsi="Arial Narrow"/>
-                  <w:noProof/>
-                  <w:sz w:val="14"/>
-                  <w:szCs w:val="14"/>
-                </w:rPr>
-                <w:t>«EnquadramentoArtigo3»</w:t>
-              </w:r>
-            </w:fldSimple>
+            <w:r>
+              <w:fldChar w:fldCharType="begin"/>
+            </w:r>
+            <w:r>
+              <w:instrText xml:space="preserve"> MERGEFIELD  EnquadramentoArtigo3  \* MERGEFORMAT </w:instrText>
+            </w:r>
+            <w:r>
+              <w:fldChar w:fldCharType="separate"/>
+            </w:r>
+            <w:r>
+              <w:rPr>
+                <w:rFonts w:ascii="Arial Narrow" w:hAnsi="Arial Narrow"/>
+                <w:noProof/>
+                <w:sz w:val="14"/>
+                <w:szCs w:val="14"/>
+              </w:rPr>
+              <w:t>«EnquadramentoArtigo3»</w:t>
+            </w:r>
+            <w:r>
+              <w:rPr>
+                <w:rFonts w:ascii="Arial Narrow" w:hAnsi="Arial Narrow"/>
+                <w:noProof/>
+                <w:sz w:val="14"/>
+                <w:szCs w:val="14"/>
+              </w:rPr>
+              <w:fldChar w:fldCharType="end"/>
+            </w:r>
           </w:p>
         </w:tc>
         <w:tc>
@@ -3034,17 +3206,33 @@
                 <w:szCs w:val="14"/>
               </w:rPr>
             </w:pPr>
-            <w:fldSimple w:instr=" MERGEFIELD  EnquadramentoArtigoItemParagrafo3  \* MERGEFORMAT ">
-              <w:r>
-                <w:rPr>
-                  <w:rFonts w:ascii="Arial Narrow" w:hAnsi="Arial Narrow"/>
-                  <w:noProof/>
-                  <w:sz w:val="14"/>
-                  <w:szCs w:val="14"/>
-                </w:rPr>
-                <w:t>«EnquadramentoArtigoItemParagrafo3»</w:t>
-              </w:r>
-            </w:fldSimple>
+            <w:r>
+              <w:fldChar w:fldCharType="begin"/>
+            </w:r>
+            <w:r>
+              <w:instrText xml:space="preserve"> MERGEFIELD  EnquadramentoArtigoItemParagrafo3  \* MERGEFORMAT </w:instrText>
+            </w:r>
+            <w:r>
+              <w:fldChar w:fldCharType="separate"/>
+            </w:r>
+            <w:r>
+              <w:rPr>
+                <w:rFonts w:ascii="Arial Narrow" w:hAnsi="Arial Narrow"/>
+                <w:noProof/>
+                <w:sz w:val="14"/>
+                <w:szCs w:val="14"/>
+              </w:rPr>
+              <w:t>«EnquadramentoArtigoItemParagrafo3»</w:t>
+            </w:r>
+            <w:r>
+              <w:rPr>
+                <w:rFonts w:ascii="Arial Narrow" w:hAnsi="Arial Narrow"/>
+                <w:noProof/>
+                <w:sz w:val="14"/>
+                <w:szCs w:val="14"/>
+              </w:rPr>
+              <w:fldChar w:fldCharType="end"/>
+            </w:r>
           </w:p>
         </w:tc>
         <w:tc>
@@ -3069,17 +3257,33 @@
                 <w:szCs w:val="14"/>
               </w:rPr>
             </w:pPr>
-            <w:fldSimple w:instr=" MERGEFIELD  EnquadramentoCitarNormaLegal3  \* MERGEFORMAT ">
-              <w:r>
-                <w:rPr>
-                  <w:rFonts w:ascii="Arial Narrow" w:hAnsi="Arial Narrow"/>
-                  <w:noProof/>
-                  <w:sz w:val="14"/>
-                  <w:szCs w:val="14"/>
-                </w:rPr>
-                <w:t>«EnquadramentoCitarNormaLegal3»</w:t>
-              </w:r>
-            </w:fldSimple>
+            <w:r>
+              <w:fldChar w:fldCharType="begin"/>
+            </w:r>
+            <w:r>
+              <w:instrText xml:space="preserve"> MERGEFIELD  EnquadramentoCitarNormaLegal3  \* MERGEFORMAT </w:instrText>
+            </w:r>
+            <w:r>
+              <w:fldChar w:fldCharType="separate"/>
+            </w:r>
+            <w:r>
+              <w:rPr>
+                <w:rFonts w:ascii="Arial Narrow" w:hAnsi="Arial Narrow"/>
+                <w:noProof/>
+                <w:sz w:val="14"/>
+                <w:szCs w:val="14"/>
+              </w:rPr>
+              <w:t>«EnquadramentoCitarNormaLegal3»</w:t>
+            </w:r>
+            <w:r>
+              <w:rPr>
+                <w:rFonts w:ascii="Arial Narrow" w:hAnsi="Arial Narrow"/>
+                <w:noProof/>
+                <w:sz w:val="14"/>
+                <w:szCs w:val="14"/>
+              </w:rPr>
+              <w:fldChar w:fldCharType="end"/>
+            </w:r>
           </w:p>
         </w:tc>
       </w:tr>
@@ -3207,7 +3411,7 @@
               </w:rPr>
               <w:t>:</w:t>
             </w:r>
-            <w:bookmarkStart w:id="2" w:name="OLE_LINK5"/>
+            <w:bookmarkStart w:id="3" w:name="OLE_LINK5"/>
           </w:p>
           <w:p>
             <w:pPr>
@@ -3249,7 +3453,7 @@
               </w:rPr>
               <w:fldChar w:fldCharType="end"/>
             </w:r>
-            <w:bookmarkEnd w:id="2"/>
+            <w:bookmarkEnd w:id="3"/>
           </w:p>
         </w:tc>
       </w:tr>
@@ -3335,11 +3539,11 @@
                   <w:tcW w:w="236" w:type="dxa"/>
                   <w:vAlign w:val="center"/>
                 </w:tcPr>
-                <w:bookmarkStart w:id="3" w:name="OLE_LINK3"/>
-                <w:bookmarkStart w:id="4" w:name="OLE_LINK25"/>
-                <w:bookmarkStart w:id="5" w:name="OLE_LINK26"/>
-                <w:bookmarkStart w:id="6" w:name="OLE_LINK27"/>
-                <w:bookmarkStart w:id="7" w:name="OLE_LINK28"/>
+                <w:bookmarkStart w:id="4" w:name="OLE_LINK3"/>
+                <w:bookmarkStart w:id="5" w:name="OLE_LINK25"/>
+                <w:bookmarkStart w:id="6" w:name="OLE_LINK26"/>
+                <w:bookmarkStart w:id="7" w:name="OLE_LINK27"/>
+                <w:bookmarkStart w:id="8" w:name="OLE_LINK28"/>
                 <w:p>
                   <w:pPr>
                     <w:keepNext/>
@@ -3395,7 +3599,7 @@
                     </w:rPr>
                     <w:fldChar w:fldCharType="end"/>
                   </w:r>
-                  <w:bookmarkEnd w:id="3"/>
+                  <w:bookmarkEnd w:id="4"/>
                 </w:p>
               </w:tc>
               <w:tc>
@@ -3505,7 +3709,7 @@
                     </w:rPr>
                     <w:t>«</w:t>
                   </w:r>
-                  <w:bookmarkStart w:id="8" w:name="OLE_LINK4"/>
+                  <w:bookmarkStart w:id="9" w:name="OLE_LINK4"/>
                   <w:r>
                     <w:rPr>
                       <w:rFonts w:ascii="Arial Narrow" w:hAnsi="Arial Narrow"/>
@@ -3515,7 +3719,7 @@
                     </w:rPr>
                     <w:t>InfrMedia</w:t>
                   </w:r>
-                  <w:bookmarkEnd w:id="8"/>
+                  <w:bookmarkEnd w:id="9"/>
                   <w:r>
                     <w:rPr>
                       <w:rFonts w:ascii="Arial Narrow" w:hAnsi="Arial Narrow"/>
@@ -3847,10 +4051,10 @@
                 </w:p>
               </w:tc>
             </w:tr>
-            <w:bookmarkEnd w:id="4"/>
             <w:bookmarkEnd w:id="5"/>
             <w:bookmarkEnd w:id="6"/>
             <w:bookmarkEnd w:id="7"/>
+            <w:bookmarkEnd w:id="8"/>
           </w:tbl>
           <w:p>
             <w:pPr>
@@ -4094,9 +4298,9 @@
                 <w:szCs w:val="12"/>
               </w:rPr>
             </w:pPr>
-            <w:bookmarkStart w:id="9" w:name="OLE_LINK11"/>
-            <w:bookmarkStart w:id="10" w:name="OLE_LINK12"/>
-            <w:bookmarkStart w:id="11" w:name="OLE_LINK13"/>
+            <w:bookmarkStart w:id="10" w:name="OLE_LINK11"/>
+            <w:bookmarkStart w:id="11" w:name="OLE_LINK12"/>
+            <w:bookmarkStart w:id="12" w:name="OLE_LINK13"/>
             <w:r>
               <w:rPr>
                 <w:rFonts w:ascii="Arial Narrow" w:hAnsi="Arial Narrow"/>
@@ -4105,9 +4309,9 @@
               </w:rPr>
               <w:t>(5) PENALIDADE</w:t>
             </w:r>
-            <w:bookmarkEnd w:id="9"/>
             <w:bookmarkEnd w:id="10"/>
             <w:bookmarkEnd w:id="11"/>
+            <w:bookmarkEnd w:id="12"/>
           </w:p>
         </w:tc>
         <w:tc>
@@ -4308,11 +4512,11 @@
                     </w:rPr>
                     <w:t xml:space="preserve">Art.2º Item I </w:t>
                   </w:r>
-                  <w:bookmarkStart w:id="12" w:name="OLE_LINK6"/>
-                  <w:bookmarkStart w:id="13" w:name="OLE_LINK7"/>
-                  <w:bookmarkStart w:id="14" w:name="OLE_LINK8"/>
-                  <w:bookmarkStart w:id="15" w:name="OLE_LINK9"/>
-                  <w:bookmarkStart w:id="16" w:name="OLE_LINK10"/>
+                  <w:bookmarkStart w:id="13" w:name="OLE_LINK6"/>
+                  <w:bookmarkStart w:id="14" w:name="OLE_LINK7"/>
+                  <w:bookmarkStart w:id="15" w:name="OLE_LINK8"/>
+                  <w:bookmarkStart w:id="16" w:name="OLE_LINK9"/>
+                  <w:bookmarkStart w:id="17" w:name="OLE_LINK10"/>
                   <w:r>
                     <w:rPr>
                       <w:rFonts w:ascii="Arial Narrow" w:hAnsi="Arial Narrow"/>
@@ -4322,11 +4526,11 @@
                     </w:rPr>
                     <w:t>–</w:t>
                   </w:r>
-                  <w:bookmarkEnd w:id="12"/>
                   <w:bookmarkEnd w:id="13"/>
                   <w:bookmarkEnd w:id="14"/>
                   <w:bookmarkEnd w:id="15"/>
                   <w:bookmarkEnd w:id="16"/>
+                  <w:bookmarkEnd w:id="17"/>
                   <w:r>
                     <w:rPr>
                       <w:rFonts w:ascii="Arial Narrow" w:hAnsi="Arial Narrow"/>
@@ -5682,9 +5886,9 @@
                 <w:szCs w:val="12"/>
               </w:rPr>
             </w:pPr>
-            <w:bookmarkStart w:id="17" w:name="OLE_LINK34"/>
-            <w:bookmarkStart w:id="18" w:name="OLE_LINK35"/>
-            <w:bookmarkStart w:id="19" w:name="OLE_LINK36"/>
+            <w:bookmarkStart w:id="18" w:name="OLE_LINK34"/>
+            <w:bookmarkStart w:id="19" w:name="OLE_LINK35"/>
+            <w:bookmarkStart w:id="20" w:name="OLE_LINK36"/>
             <w:r>
               <w:rPr>
                 <w:rFonts w:ascii="Arial Narrow" w:hAnsi="Arial Narrow"/>
@@ -5756,7 +5960,7 @@
                 <w:szCs w:val="16"/>
               </w:rPr>
             </w:pPr>
-            <w:bookmarkStart w:id="20" w:name="_Hlk500792947"/>
+            <w:bookmarkStart w:id="21" w:name="_Hlk500792947"/>
           </w:p>
         </w:tc>
         <w:tc>
@@ -5976,7 +6180,7 @@
           </w:p>
         </w:tc>
       </w:tr>
-      <w:bookmarkEnd w:id="20"/>
+      <w:bookmarkEnd w:id="21"/>
       <w:tr>
         <w:trPr>
           <w:trHeight w:val="284"/>
@@ -6079,39 +6283,23 @@
                 <w:szCs w:val="16"/>
               </w:rPr>
             </w:pPr>
-            <w:r>
-              <w:fldChar w:fldCharType="begin"/>
-            </w:r>
-            <w:r>
-              <w:instrText xml:space="preserve"> MERGEFIELD  CodigoReceita  \* MERGEFORMAT </w:instrText>
-            </w:r>
-            <w:r>
-              <w:fldChar w:fldCharType="separate"/>
-            </w:r>
-            <w:r>
-              <w:rPr>
-                <w:rFonts w:ascii="Arial Narrow" w:hAnsi="Arial Narrow"/>
-                <w:noProof/>
-                <w:sz w:val="14"/>
-                <w:szCs w:val="16"/>
-              </w:rPr>
-              <w:t>«CodigoReceita»</w:t>
-            </w:r>
-            <w:r>
-              <w:rPr>
-                <w:rFonts w:ascii="Arial Narrow" w:hAnsi="Arial Narrow"/>
-                <w:noProof/>
-                <w:sz w:val="14"/>
-                <w:szCs w:val="16"/>
-              </w:rPr>
-              <w:fldChar w:fldCharType="end"/>
-            </w:r>
+            <w:fldSimple w:instr=" MERGEFIELD  CodigoReceita  \* MERGEFORMAT ">
+              <w:r>
+                <w:rPr>
+                  <w:rFonts w:ascii="Arial Narrow" w:hAnsi="Arial Narrow"/>
+                  <w:noProof/>
+                  <w:sz w:val="14"/>
+                  <w:szCs w:val="16"/>
+                </w:rPr>
+                <w:t>«CodigoReceita»</w:t>
+              </w:r>
+            </w:fldSimple>
           </w:p>
         </w:tc>
       </w:tr>
-      <w:bookmarkEnd w:id="17"/>
       <w:bookmarkEnd w:id="18"/>
       <w:bookmarkEnd w:id="19"/>
+      <w:bookmarkEnd w:id="20"/>
     </w:tbl>
     <w:p>
       <w:pPr>
@@ -6162,9 +6350,9 @@
                 <w:szCs w:val="12"/>
               </w:rPr>
             </w:pPr>
-            <w:bookmarkStart w:id="21" w:name="OLE_LINK14"/>
-            <w:bookmarkStart w:id="22" w:name="OLE_LINK15"/>
-            <w:bookmarkStart w:id="23" w:name="OLE_LINK16"/>
+            <w:bookmarkStart w:id="22" w:name="OLE_LINK14"/>
+            <w:bookmarkStart w:id="23" w:name="OLE_LINK15"/>
+            <w:bookmarkStart w:id="24" w:name="OLE_LINK16"/>
             <w:r>
               <w:rPr>
                 <w:rFonts w:ascii="Arial Narrow" w:hAnsi="Arial Narrow"/>
@@ -6173,9 +6361,9 @@
               </w:rPr>
               <w:t>(7) APREENSÃO</w:t>
             </w:r>
-            <w:bookmarkEnd w:id="21"/>
             <w:bookmarkEnd w:id="22"/>
             <w:bookmarkEnd w:id="23"/>
+            <w:bookmarkEnd w:id="24"/>
           </w:p>
         </w:tc>
         <w:tc>
@@ -6253,33 +6441,17 @@
                 <w:szCs w:val="16"/>
               </w:rPr>
             </w:pPr>
-            <w:r>
-              <w:fldChar w:fldCharType="begin"/>
-            </w:r>
-            <w:r>
-              <w:instrText xml:space="preserve"> MERGEFIELD  DescreverApreensao  \* MERGEFORMAT </w:instrText>
-            </w:r>
-            <w:r>
-              <w:fldChar w:fldCharType="separate"/>
-            </w:r>
-            <w:r>
-              <w:rPr>
-                <w:rFonts w:ascii="Arial Narrow" w:hAnsi="Arial Narrow"/>
-                <w:noProof/>
-                <w:sz w:val="14"/>
-                <w:szCs w:val="16"/>
-              </w:rPr>
-              <w:t>«DescreverApreensao»</w:t>
-            </w:r>
-            <w:r>
-              <w:rPr>
-                <w:rFonts w:ascii="Arial Narrow" w:hAnsi="Arial Narrow"/>
-                <w:noProof/>
-                <w:sz w:val="14"/>
-                <w:szCs w:val="16"/>
-              </w:rPr>
-              <w:fldChar w:fldCharType="end"/>
-            </w:r>
+            <w:fldSimple w:instr=" MERGEFIELD  DescreverApreensao  \* MERGEFORMAT ">
+              <w:r>
+                <w:rPr>
+                  <w:rFonts w:ascii="Arial Narrow" w:hAnsi="Arial Narrow"/>
+                  <w:noProof/>
+                  <w:sz w:val="14"/>
+                  <w:szCs w:val="16"/>
+                </w:rPr>
+                <w:t>«DescreverApreensao»</w:t>
+              </w:r>
+            </w:fldSimple>
           </w:p>
           <w:p>
             <w:pPr>
@@ -6384,42 +6556,7 @@
                 <w:szCs w:val="16"/>
               </w:rPr>
             </w:pPr>
-            <w:r>
-              <w:fldChar w:fldCharType="begin"/>
-            </w:r>
-            <w:r>
-              <w:instrText xml:space="preserve"> MERGEFIELD  ValorBemProdutoArbitrado  \* MERGEFORMAT </w:instrText>
-            </w:r>
-            <w:r>
-              <w:fldChar w:fldCharType="separate"/>
-            </w:r>
-            <w:r>
-              <w:rPr>
-                <w:rFonts w:ascii="Arial Narrow" w:hAnsi="Arial Narrow"/>
-                <w:noProof/>
-                <w:sz w:val="14"/>
-                <w:szCs w:val="16"/>
-              </w:rPr>
-              <w:t>«ValorBemProdutoArbitrado»</w:t>
-            </w:r>
-            <w:r>
-              <w:rPr>
-                <w:rFonts w:ascii="Arial Narrow" w:hAnsi="Arial Narrow"/>
-                <w:noProof/>
-                <w:sz w:val="14"/>
-                <w:szCs w:val="16"/>
-              </w:rPr>
-              <w:fldChar w:fldCharType="end"/>
-            </w:r>
-            <w:r>
-              <w:rPr>
-                <w:rFonts w:ascii="Arial Narrow" w:hAnsi="Arial Narrow"/>
-                <w:sz w:val="14"/>
-                <w:szCs w:val="16"/>
-              </w:rPr>
-              <w:t xml:space="preserve"> ( </w:t>
-            </w:r>
-            <w:fldSimple w:instr=" MERGEFIELD  ValorBemPorExtenso  \* MERGEFORMAT ">
+            <w:fldSimple w:instr=" MERGEFIELD  ValorBemProdutoArbitrado  \* MERGEFORMAT ">
               <w:r>
                 <w:rPr>
                   <w:rFonts w:ascii="Arial Narrow" w:hAnsi="Arial Narrow"/>
@@ -6427,9 +6564,44 @@
                   <w:sz w:val="14"/>
                   <w:szCs w:val="16"/>
                 </w:rPr>
-                <w:t>«ValorBemPorExtenso»</w:t>
+                <w:t>«ValorBemProdutoArbitrado»</w:t>
               </w:r>
             </w:fldSimple>
+            <w:r>
+              <w:rPr>
+                <w:rFonts w:ascii="Arial Narrow" w:hAnsi="Arial Narrow"/>
+                <w:sz w:val="14"/>
+                <w:szCs w:val="16"/>
+              </w:rPr>
+              <w:t xml:space="preserve"> ( </w:t>
+            </w:r>
+            <w:r>
+              <w:fldChar w:fldCharType="begin"/>
+            </w:r>
+            <w:r>
+              <w:instrText xml:space="preserve"> MERGEFIELD  ValorBemPorExtenso  \* MERGEFORMAT </w:instrText>
+            </w:r>
+            <w:r>
+              <w:fldChar w:fldCharType="separate"/>
+            </w:r>
+            <w:r>
+              <w:rPr>
+                <w:rFonts w:ascii="Arial Narrow" w:hAnsi="Arial Narrow"/>
+                <w:noProof/>
+                <w:sz w:val="14"/>
+                <w:szCs w:val="16"/>
+              </w:rPr>
+              <w:t>«ValorBemPorExtenso»</w:t>
+            </w:r>
+            <w:r>
+              <w:rPr>
+                <w:rFonts w:ascii="Arial Narrow" w:hAnsi="Arial Narrow"/>
+                <w:noProof/>
+                <w:sz w:val="14"/>
+                <w:szCs w:val="16"/>
+              </w:rPr>
+              <w:fldChar w:fldCharType="end"/>
+            </w:r>
             <w:r>
               <w:rPr>
                 <w:rFonts w:ascii="Arial Narrow" w:hAnsi="Arial Narrow"/>
@@ -6488,9 +6660,9 @@
                 <w:szCs w:val="14"/>
               </w:rPr>
             </w:pPr>
-            <w:bookmarkStart w:id="24" w:name="OLE_LINK17"/>
-            <w:bookmarkStart w:id="25" w:name="OLE_LINK19"/>
-            <w:bookmarkStart w:id="26" w:name="OLE_LINK20"/>
+            <w:bookmarkStart w:id="25" w:name="OLE_LINK17"/>
+            <w:bookmarkStart w:id="26" w:name="OLE_LINK19"/>
+            <w:bookmarkStart w:id="27" w:name="OLE_LINK20"/>
             <w:r>
               <w:rPr>
                 <w:rFonts w:ascii="Arial Narrow" w:hAnsi="Arial Narrow"/>
@@ -6510,11 +6682,11 @@
               <w:t>.3 Nome Do Depositário:</w:t>
             </w:r>
           </w:p>
-          <w:bookmarkStart w:id="27" w:name="OLE_LINK18"/>
-          <w:bookmarkStart w:id="28" w:name="OLE_LINK24"/>
-          <w:bookmarkEnd w:id="24"/>
+          <w:bookmarkStart w:id="28" w:name="OLE_LINK18"/>
+          <w:bookmarkStart w:id="29" w:name="OLE_LINK24"/>
           <w:bookmarkEnd w:id="25"/>
           <w:bookmarkEnd w:id="26"/>
+          <w:bookmarkEnd w:id="27"/>
           <w:p>
             <w:pPr>
               <w:keepNext/>
@@ -6555,8 +6727,8 @@
               </w:rPr>
               <w:fldChar w:fldCharType="end"/>
             </w:r>
-            <w:bookmarkEnd w:id="27"/>
             <w:bookmarkEnd w:id="28"/>
+            <w:bookmarkEnd w:id="29"/>
           </w:p>
         </w:tc>
         <w:tc>
@@ -6604,17 +6776,33 @@
                 <w:szCs w:val="14"/>
               </w:rPr>
             </w:pPr>
-            <w:fldSimple w:instr=" MERGEFIELD  DepositarioCPF \* MERGEFORMAT ">
-              <w:r>
-                <w:rPr>
-                  <w:rFonts w:ascii="Arial Narrow" w:hAnsi="Arial Narrow"/>
-                  <w:noProof/>
-                  <w:sz w:val="14"/>
-                  <w:szCs w:val="16"/>
-                </w:rPr>
-                <w:t>«DepositarioCPF»</w:t>
-              </w:r>
-            </w:fldSimple>
+            <w:r>
+              <w:fldChar w:fldCharType="begin"/>
+            </w:r>
+            <w:r>
+              <w:instrText xml:space="preserve"> MERGEFIELD  DepositarioCPF \* MERGEFORMAT </w:instrText>
+            </w:r>
+            <w:r>
+              <w:fldChar w:fldCharType="separate"/>
+            </w:r>
+            <w:r>
+              <w:rPr>
+                <w:rFonts w:ascii="Arial Narrow" w:hAnsi="Arial Narrow"/>
+                <w:noProof/>
+                <w:sz w:val="14"/>
+                <w:szCs w:val="16"/>
+              </w:rPr>
+              <w:t>«DepositarioCPF»</w:t>
+            </w:r>
+            <w:r>
+              <w:rPr>
+                <w:rFonts w:ascii="Arial Narrow" w:hAnsi="Arial Narrow"/>
+                <w:noProof/>
+                <w:sz w:val="14"/>
+                <w:szCs w:val="16"/>
+              </w:rPr>
+              <w:fldChar w:fldCharType="end"/>
+            </w:r>
           </w:p>
         </w:tc>
       </w:tr>
@@ -6664,9 +6852,9 @@
                 <w:szCs w:val="14"/>
               </w:rPr>
             </w:pPr>
-            <w:bookmarkStart w:id="29" w:name="OLE_LINK21"/>
-            <w:bookmarkStart w:id="30" w:name="OLE_LINK22"/>
-            <w:bookmarkStart w:id="31" w:name="OLE_LINK23"/>
+            <w:bookmarkStart w:id="30" w:name="OLE_LINK21"/>
+            <w:bookmarkStart w:id="31" w:name="OLE_LINK22"/>
+            <w:bookmarkStart w:id="32" w:name="OLE_LINK23"/>
             <w:r>
               <w:rPr>
                 <w:rFonts w:ascii="Arial Narrow" w:hAnsi="Arial Narrow"/>
@@ -6686,9 +6874,9 @@
               <w:t>.5 Endereço/Localização Do Depósito:</w:t>
             </w:r>
           </w:p>
-          <w:bookmarkEnd w:id="29"/>
           <w:bookmarkEnd w:id="30"/>
           <w:bookmarkEnd w:id="31"/>
+          <w:bookmarkEnd w:id="32"/>
           <w:p>
             <w:pPr>
               <w:keepNext/>
@@ -6745,23 +6933,39 @@
               </w:rPr>
               <w:t xml:space="preserve"> </w:t>
             </w:r>
-            <w:fldSimple w:instr=" MERGEFIELD  DepositarioBairro  \* MERGEFORMAT ">
-              <w:r>
-                <w:rPr>
-                  <w:rFonts w:ascii="Arial Narrow" w:hAnsi="Arial Narrow"/>
-                  <w:noProof/>
-                  <w:sz w:val="14"/>
-                  <w:szCs w:val="16"/>
-                </w:rPr>
-                <w:t>«DepositarioBairro»</w:t>
-              </w:r>
-            </w:fldSimple>
-            <w:r>
-              <w:rPr>
-                <w:rFonts w:ascii="Arial Narrow" w:hAnsi="Arial Narrow"/>
+            <w:r>
+              <w:fldChar w:fldCharType="begin"/>
+            </w:r>
+            <w:r>
+              <w:instrText xml:space="preserve"> MERGEFIELD  DepositarioBairro  \* MERGEFORMAT </w:instrText>
+            </w:r>
+            <w:r>
+              <w:fldChar w:fldCharType="separate"/>
+            </w:r>
+            <w:r>
+              <w:rPr>
+                <w:rFonts w:ascii="Arial Narrow" w:hAnsi="Arial Narrow"/>
+                <w:noProof/>
                 <w:sz w:val="14"/>
                 <w:szCs w:val="16"/>
               </w:rPr>
+              <w:t>«DepositarioBairro»</w:t>
+            </w:r>
+            <w:r>
+              <w:rPr>
+                <w:rFonts w:ascii="Arial Narrow" w:hAnsi="Arial Narrow"/>
+                <w:noProof/>
+                <w:sz w:val="14"/>
+                <w:szCs w:val="16"/>
+              </w:rPr>
+              <w:fldChar w:fldCharType="end"/>
+            </w:r>
+            <w:r>
+              <w:rPr>
+                <w:rFonts w:ascii="Arial Narrow" w:hAnsi="Arial Narrow"/>
+                <w:sz w:val="14"/>
+                <w:szCs w:val="16"/>
+              </w:rPr>
               <w:t>,</w:t>
             </w:r>
             <w:r>
@@ -6772,23 +6976,39 @@
               </w:rPr>
               <w:t xml:space="preserve"> </w:t>
             </w:r>
-            <w:fldSimple w:instr=" MERGEFIELD  DepositarioDistrito  \* MERGEFORMAT ">
-              <w:r>
-                <w:rPr>
-                  <w:rFonts w:ascii="Arial Narrow" w:hAnsi="Arial Narrow"/>
-                  <w:noProof/>
-                  <w:sz w:val="14"/>
-                  <w:szCs w:val="16"/>
-                </w:rPr>
-                <w:t>«DepositarioDistrito»</w:t>
-              </w:r>
-            </w:fldSimple>
-            <w:r>
-              <w:rPr>
-                <w:rFonts w:ascii="Arial Narrow" w:hAnsi="Arial Narrow"/>
+            <w:r>
+              <w:fldChar w:fldCharType="begin"/>
+            </w:r>
+            <w:r>
+              <w:instrText xml:space="preserve"> MERGEFIELD  DepositarioDistrito  \* MERGEFORMAT </w:instrText>
+            </w:r>
+            <w:r>
+              <w:fldChar w:fldCharType="separate"/>
+            </w:r>
+            <w:r>
+              <w:rPr>
+                <w:rFonts w:ascii="Arial Narrow" w:hAnsi="Arial Narrow"/>
+                <w:noProof/>
                 <w:sz w:val="14"/>
                 <w:szCs w:val="16"/>
               </w:rPr>
+              <w:t>«DepositarioDistrito»</w:t>
+            </w:r>
+            <w:r>
+              <w:rPr>
+                <w:rFonts w:ascii="Arial Narrow" w:hAnsi="Arial Narrow"/>
+                <w:noProof/>
+                <w:sz w:val="14"/>
+                <w:szCs w:val="16"/>
+              </w:rPr>
+              <w:fldChar w:fldCharType="end"/>
+            </w:r>
+            <w:r>
+              <w:rPr>
+                <w:rFonts w:ascii="Arial Narrow" w:hAnsi="Arial Narrow"/>
+                <w:sz w:val="14"/>
+                <w:szCs w:val="16"/>
+              </w:rPr>
               <w:t>,</w:t>
             </w:r>
             <w:r>
@@ -6799,23 +7019,39 @@
               </w:rPr>
               <w:t xml:space="preserve"> </w:t>
             </w:r>
-            <w:fldSimple w:instr=" MERGEFIELD  DepositarioMunicipio  \* MERGEFORMAT ">
-              <w:r>
-                <w:rPr>
-                  <w:rFonts w:ascii="Arial Narrow" w:hAnsi="Arial Narrow"/>
-                  <w:noProof/>
-                  <w:sz w:val="14"/>
-                  <w:szCs w:val="16"/>
-                </w:rPr>
-                <w:t>«DepositarioMunicipio»</w:t>
-              </w:r>
-            </w:fldSimple>
-            <w:r>
-              <w:rPr>
-                <w:rFonts w:ascii="Arial Narrow" w:hAnsi="Arial Narrow"/>
+            <w:r>
+              <w:fldChar w:fldCharType="begin"/>
+            </w:r>
+            <w:r>
+              <w:instrText xml:space="preserve"> MERGEFIELD  DepositarioMunicipio  \* MERGEFORMAT </w:instrText>
+            </w:r>
+            <w:r>
+              <w:fldChar w:fldCharType="separate"/>
+            </w:r>
+            <w:r>
+              <w:rPr>
+                <w:rFonts w:ascii="Arial Narrow" w:hAnsi="Arial Narrow"/>
+                <w:noProof/>
                 <w:sz w:val="14"/>
                 <w:szCs w:val="16"/>
               </w:rPr>
+              <w:t>«DepositarioMunicipio»</w:t>
+            </w:r>
+            <w:r>
+              <w:rPr>
+                <w:rFonts w:ascii="Arial Narrow" w:hAnsi="Arial Narrow"/>
+                <w:noProof/>
+                <w:sz w:val="14"/>
+                <w:szCs w:val="16"/>
+              </w:rPr>
+              <w:fldChar w:fldCharType="end"/>
+            </w:r>
+            <w:r>
+              <w:rPr>
+                <w:rFonts w:ascii="Arial Narrow" w:hAnsi="Arial Narrow"/>
+                <w:sz w:val="14"/>
+                <w:szCs w:val="16"/>
+              </w:rPr>
               <w:t xml:space="preserve"> </w:t>
             </w:r>
             <w:r>
@@ -6826,17 +7062,33 @@
               </w:rPr>
               <w:t xml:space="preserve">- </w:t>
             </w:r>
-            <w:fldSimple w:instr=" MERGEFIELD  DepositarioUF  \* MERGEFORMAT ">
-              <w:r>
-                <w:rPr>
-                  <w:rFonts w:ascii="Arial Narrow" w:hAnsi="Arial Narrow"/>
-                  <w:noProof/>
-                  <w:sz w:val="14"/>
-                  <w:szCs w:val="16"/>
-                </w:rPr>
-                <w:t>«DepositarioUF»</w:t>
-              </w:r>
-            </w:fldSimple>
+            <w:r>
+              <w:fldChar w:fldCharType="begin"/>
+            </w:r>
+            <w:r>
+              <w:instrText xml:space="preserve"> MERGEFIELD  DepositarioUF  \* MERGEFORMAT </w:instrText>
+            </w:r>
+            <w:r>
+              <w:fldChar w:fldCharType="separate"/>
+            </w:r>
+            <w:r>
+              <w:rPr>
+                <w:rFonts w:ascii="Arial Narrow" w:hAnsi="Arial Narrow"/>
+                <w:noProof/>
+                <w:sz w:val="14"/>
+                <w:szCs w:val="16"/>
+              </w:rPr>
+              <w:t>«DepositarioUF»</w:t>
+            </w:r>
+            <w:r>
+              <w:rPr>
+                <w:rFonts w:ascii="Arial Narrow" w:hAnsi="Arial Narrow"/>
+                <w:noProof/>
+                <w:sz w:val="14"/>
+                <w:szCs w:val="16"/>
+              </w:rPr>
+              <w:fldChar w:fldCharType="end"/>
+            </w:r>
           </w:p>
         </w:tc>
       </w:tr>
@@ -6923,17 +7175,33 @@
                 <w:szCs w:val="14"/>
               </w:rPr>
             </w:pPr>
-            <w:fldSimple w:instr=" MERGEFIELD  ApreensaoLacres \* MERGEFORMAT ">
-              <w:r>
-                <w:rPr>
-                  <w:rFonts w:ascii="Arial Narrow" w:hAnsi="Arial Narrow"/>
-                  <w:noProof/>
-                  <w:sz w:val="14"/>
-                  <w:szCs w:val="16"/>
-                </w:rPr>
-                <w:t>«ApreensaoLacres»</w:t>
-              </w:r>
-            </w:fldSimple>
+            <w:r>
+              <w:fldChar w:fldCharType="begin"/>
+            </w:r>
+            <w:r>
+              <w:instrText xml:space="preserve"> MERGEFIELD  ApreensaoLacres \* MERGEFORMAT </w:instrText>
+            </w:r>
+            <w:r>
+              <w:fldChar w:fldCharType="separate"/>
+            </w:r>
+            <w:r>
+              <w:rPr>
+                <w:rFonts w:ascii="Arial Narrow" w:hAnsi="Arial Narrow"/>
+                <w:noProof/>
+                <w:sz w:val="14"/>
+                <w:szCs w:val="16"/>
+              </w:rPr>
+              <w:t>«ApreensaoLacres»</w:t>
+            </w:r>
+            <w:r>
+              <w:rPr>
+                <w:rFonts w:ascii="Arial Narrow" w:hAnsi="Arial Narrow"/>
+                <w:noProof/>
+                <w:sz w:val="14"/>
+                <w:szCs w:val="16"/>
+              </w:rPr>
+              <w:fldChar w:fldCharType="end"/>
+            </w:r>
           </w:p>
         </w:tc>
         <w:tc>
@@ -6984,8 +7252,6 @@
           <w:szCs w:val="2"/>
         </w:rPr>
       </w:pPr>
-      <w:bookmarkStart w:id="32" w:name="_GoBack"/>
-      <w:bookmarkEnd w:id="32"/>
     </w:p>
     <w:tbl>
       <w:tblPr>
@@ -7817,33 +8083,17 @@
                 <w:szCs w:val="16"/>
               </w:rPr>
             </w:pPr>
-            <w:r>
-              <w:fldChar w:fldCharType="begin"/>
-            </w:r>
-            <w:r>
-              <w:instrText xml:space="preserve"> MERGEFIELD  DescricaoOutrasPenalidades  \* MERGEFORMAT </w:instrText>
-            </w:r>
-            <w:r>
-              <w:fldChar w:fldCharType="separate"/>
-            </w:r>
-            <w:r>
-              <w:rPr>
-                <w:rFonts w:ascii="Arial Narrow" w:hAnsi="Arial Narrow"/>
-                <w:noProof/>
-                <w:sz w:val="14"/>
-                <w:szCs w:val="16"/>
-              </w:rPr>
-              <w:t>«DescricaoOutrasPenalidades»</w:t>
-            </w:r>
-            <w:r>
-              <w:rPr>
-                <w:rFonts w:ascii="Arial Narrow" w:hAnsi="Arial Narrow"/>
-                <w:noProof/>
-                <w:sz w:val="14"/>
-                <w:szCs w:val="16"/>
-              </w:rPr>
-              <w:fldChar w:fldCharType="end"/>
-            </w:r>
+            <w:fldSimple w:instr=" MERGEFIELD  DescricaoOutrasPenalidades  \* MERGEFORMAT ">
+              <w:r>
+                <w:rPr>
+                  <w:rFonts w:ascii="Arial Narrow" w:hAnsi="Arial Narrow"/>
+                  <w:noProof/>
+                  <w:sz w:val="14"/>
+                  <w:szCs w:val="16"/>
+                </w:rPr>
+                <w:t>«DescricaoOutrasPenalidades»</w:t>
+              </w:r>
+            </w:fldSimple>
           </w:p>
           <w:p>
             <w:pPr>
@@ -8054,35 +8304,18 @@
                 <w:szCs w:val="14"/>
               </w:rPr>
             </w:pPr>
-            <w:r>
-              <w:fldChar w:fldCharType="begin"/>
-            </w:r>
-            <w:r>
-              <w:instrText xml:space="preserve"> MERGEFIELD  ResponsavelEmpNomeRazaoSocial  \* MERGEFORMAT </w:instrText>
-            </w:r>
-            <w:r>
-              <w:fldChar w:fldCharType="separate"/>
-            </w:r>
-            <w:r>
-              <w:rPr>
-                <w:rFonts w:ascii="Arial Narrow" w:hAnsi="Arial Narrow"/>
-                <w:noProof/>
-                <w:color w:val="000000" w:themeColor="text1"/>
-                <w:sz w:val="14"/>
-                <w:szCs w:val="16"/>
-              </w:rPr>
-              <w:t>«ResponsavelEmpNomeRazaoSocial»</w:t>
-            </w:r>
-            <w:r>
-              <w:rPr>
-                <w:rFonts w:ascii="Arial Narrow" w:hAnsi="Arial Narrow"/>
-                <w:noProof/>
-                <w:color w:val="000000" w:themeColor="text1"/>
-                <w:sz w:val="14"/>
-                <w:szCs w:val="16"/>
-              </w:rPr>
-              <w:fldChar w:fldCharType="end"/>
-            </w:r>
+            <w:fldSimple w:instr=" MERGEFIELD  ResponsavelEmpNomeRazaoSocial  \* MERGEFORMAT ">
+              <w:r>
+                <w:rPr>
+                  <w:rFonts w:ascii="Arial Narrow" w:hAnsi="Arial Narrow"/>
+                  <w:noProof/>
+                  <w:color w:val="000000" w:themeColor="text1"/>
+                  <w:sz w:val="14"/>
+                  <w:szCs w:val="16"/>
+                </w:rPr>
+                <w:t>«ResponsavelEmpNomeRazaoSocial»</w:t>
+              </w:r>
+            </w:fldSimple>
           </w:p>
         </w:tc>
         <w:tc>
@@ -8125,35 +8358,18 @@
                 <w:szCs w:val="14"/>
               </w:rPr>
             </w:pPr>
-            <w:r>
-              <w:fldChar w:fldCharType="begin"/>
-            </w:r>
-            <w:r>
-              <w:instrText xml:space="preserve"> MERGEFIELD  ResponsavelEmpCPFCNPJ  \* MERGEFORMAT </w:instrText>
-            </w:r>
-            <w:r>
-              <w:fldChar w:fldCharType="separate"/>
-            </w:r>
-            <w:r>
-              <w:rPr>
-                <w:rFonts w:ascii="Arial Narrow" w:hAnsi="Arial Narrow"/>
-                <w:noProof/>
-                <w:color w:val="000000" w:themeColor="text1"/>
-                <w:sz w:val="14"/>
-                <w:szCs w:val="16"/>
-              </w:rPr>
-              <w:t>«ResponsavelEmpCPFCNPJ»</w:t>
-            </w:r>
-            <w:r>
-              <w:rPr>
-                <w:rFonts w:ascii="Arial Narrow" w:hAnsi="Arial Narrow"/>
-                <w:noProof/>
-                <w:color w:val="000000" w:themeColor="text1"/>
-                <w:sz w:val="14"/>
-                <w:szCs w:val="16"/>
-              </w:rPr>
-              <w:fldChar w:fldCharType="end"/>
-            </w:r>
+            <w:fldSimple w:instr=" MERGEFIELD  ResponsavelEmpCPFCNPJ  \* MERGEFORMAT ">
+              <w:r>
+                <w:rPr>
+                  <w:rFonts w:ascii="Arial Narrow" w:hAnsi="Arial Narrow"/>
+                  <w:noProof/>
+                  <w:color w:val="000000" w:themeColor="text1"/>
+                  <w:sz w:val="14"/>
+                  <w:szCs w:val="16"/>
+                </w:rPr>
+                <w:t>«ResponsavelEmpCPFCNPJ»</w:t>
+              </w:r>
+            </w:fldSimple>
           </w:p>
         </w:tc>
       </w:tr>
@@ -8438,35 +8654,18 @@
                 <w:szCs w:val="14"/>
               </w:rPr>
             </w:pPr>
-            <w:r>
-              <w:fldChar w:fldCharType="begin"/>
-            </w:r>
-            <w:r>
-              <w:instrText xml:space="preserve"> MERGEFIELD  TestemunhaNome  \* MERGEFORMAT </w:instrText>
-            </w:r>
-            <w:r>
-              <w:fldChar w:fldCharType="separate"/>
-            </w:r>
-            <w:r>
-              <w:rPr>
-                <w:rFonts w:ascii="Arial Narrow" w:hAnsi="Arial Narrow"/>
-                <w:noProof/>
-                <w:color w:val="000000" w:themeColor="text1"/>
-                <w:sz w:val="14"/>
-                <w:szCs w:val="16"/>
-              </w:rPr>
-              <w:t>«TestemunhaNome»</w:t>
-            </w:r>
-            <w:r>
-              <w:rPr>
-                <w:rFonts w:ascii="Arial Narrow" w:hAnsi="Arial Narrow"/>
-                <w:noProof/>
-                <w:color w:val="000000" w:themeColor="text1"/>
-                <w:sz w:val="14"/>
-                <w:szCs w:val="16"/>
-              </w:rPr>
-              <w:fldChar w:fldCharType="end"/>
-            </w:r>
+            <w:fldSimple w:instr=" MERGEFIELD  TestemunhaNome  \* MERGEFORMAT ">
+              <w:r>
+                <w:rPr>
+                  <w:rFonts w:ascii="Arial Narrow" w:hAnsi="Arial Narrow"/>
+                  <w:noProof/>
+                  <w:color w:val="000000" w:themeColor="text1"/>
+                  <w:sz w:val="14"/>
+                  <w:szCs w:val="16"/>
+                </w:rPr>
+                <w:t>«TestemunhaNome»</w:t>
+              </w:r>
+            </w:fldSimple>
           </w:p>
         </w:tc>
         <w:tc>
@@ -8509,35 +8708,18 @@
                 <w:szCs w:val="14"/>
               </w:rPr>
             </w:pPr>
-            <w:r>
-              <w:fldChar w:fldCharType="begin"/>
-            </w:r>
-            <w:r>
-              <w:instrText xml:space="preserve"> MERGEFIELD  TestemunhaCPF  \* MERGEFORMAT </w:instrText>
-            </w:r>
-            <w:r>
-              <w:fldChar w:fldCharType="separate"/>
-            </w:r>
-            <w:r>
-              <w:rPr>
-                <w:rFonts w:ascii="Arial Narrow" w:hAnsi="Arial Narrow"/>
-                <w:noProof/>
-                <w:color w:val="000000" w:themeColor="text1"/>
-                <w:sz w:val="14"/>
-                <w:szCs w:val="16"/>
-              </w:rPr>
-              <w:t>«TestemunhaCPF»</w:t>
-            </w:r>
-            <w:r>
-              <w:rPr>
-                <w:rFonts w:ascii="Arial Narrow" w:hAnsi="Arial Narrow"/>
-                <w:noProof/>
-                <w:color w:val="000000" w:themeColor="text1"/>
-                <w:sz w:val="14"/>
-                <w:szCs w:val="16"/>
-              </w:rPr>
-              <w:fldChar w:fldCharType="end"/>
-            </w:r>
+            <w:fldSimple w:instr=" MERGEFIELD  TestemunhaCPF  \* MERGEFORMAT ">
+              <w:r>
+                <w:rPr>
+                  <w:rFonts w:ascii="Arial Narrow" w:hAnsi="Arial Narrow"/>
+                  <w:noProof/>
+                  <w:color w:val="000000" w:themeColor="text1"/>
+                  <w:sz w:val="14"/>
+                  <w:szCs w:val="16"/>
+                </w:rPr>
+                <w:t>«TestemunhaCPF»</w:t>
+              </w:r>
+            </w:fldSimple>
           </w:p>
         </w:tc>
       </w:tr>
@@ -8703,31 +8885,16 @@
           <w:szCs w:val="6"/>
         </w:rPr>
       </w:pPr>
-      <w:r>
-        <w:fldChar w:fldCharType="begin"/>
-      </w:r>
-      <w:r>
-        <w:instrText xml:space="preserve"> MERGEFIELD  TableEnd:Documento  \* MERGEFORMAT </w:instrText>
-      </w:r>
-      <w:r>
-        <w:fldChar w:fldCharType="separate"/>
-      </w:r>
-      <w:r>
-        <w:rPr>
-          <w:noProof/>
-          <w:sz w:val="6"/>
-          <w:szCs w:val="6"/>
-        </w:rPr>
-        <w:t>«TableEnd:Documento»</w:t>
-      </w:r>
-      <w:r>
-        <w:rPr>
-          <w:noProof/>
-          <w:sz w:val="6"/>
-          <w:szCs w:val="6"/>
-        </w:rPr>
-        <w:fldChar w:fldCharType="end"/>
-      </w:r>
+      <w:fldSimple w:instr=" MERGEFIELD  TableEnd:Documento  \* MERGEFORMAT ">
+        <w:r>
+          <w:rPr>
+            <w:noProof/>
+            <w:sz w:val="6"/>
+            <w:szCs w:val="6"/>
+          </w:rPr>
+          <w:t>«TableEnd:Documento»</w:t>
+        </w:r>
+      </w:fldSimple>
     </w:p>
     <w:sectPr>
       <w:headerReference w:type="default" r:id="rId7"/>

</xml_diff>

<commit_message>
fix(2692): Correções no layout do IUF
</commit_message>
<xml_diff>
--- a/Código Fonte/VERSAO-ATUAL/src/EtramiteX/Interno/Content/_pdfAspose/Instrumento_Unico_Fiscalizacao.docx
+++ b/Código Fonte/VERSAO-ATUAL/src/EtramiteX/Interno/Content/_pdfAspose/Instrumento_Unico_Fiscalizacao.docx
@@ -1,6 +1,6 @@
 
 <file path=word/document.xml><?xml version="1.0" encoding="utf-8"?>
-<w:document xmlns:wpc="http://schemas.microsoft.com/office/word/2010/wordprocessingCanvas" xmlns:mc="http://schemas.openxmlformats.org/markup-compatibility/2006" xmlns:o="urn:schemas-microsoft-com:office:office" xmlns:r="http://schemas.openxmlformats.org/officeDocument/2006/relationships" xmlns:m="http://schemas.openxmlformats.org/officeDocument/2006/math" xmlns:v="urn:schemas-microsoft-com:vml" xmlns:wp14="http://schemas.microsoft.com/office/word/2010/wordprocessingDrawing" xmlns:wp="http://schemas.openxmlformats.org/drawingml/2006/wordprocessingDrawing" xmlns:w10="urn:schemas-microsoft-com:office:word" xmlns:w="http://schemas.openxmlformats.org/wordprocessingml/2006/main" xmlns:w14="http://schemas.microsoft.com/office/word/2010/wordml" xmlns:w15="http://schemas.microsoft.com/office/word/2012/wordml" xmlns:wpg="http://schemas.microsoft.com/office/word/2010/wordprocessingGroup" xmlns:wpi="http://schemas.microsoft.com/office/word/2010/wordprocessingInk" xmlns:wne="http://schemas.microsoft.com/office/word/2006/wordml" xmlns:wps="http://schemas.microsoft.com/office/word/2010/wordprocessingShape" mc:Ignorable="w14 w15 wp14">
+<w:document xmlns:wpc="http://schemas.microsoft.com/office/word/2010/wordprocessingCanvas" xmlns:cx="http://schemas.microsoft.com/office/drawing/2014/chartex" xmlns:cx1="http://schemas.microsoft.com/office/drawing/2015/9/8/chartex" xmlns:cx2="http://schemas.microsoft.com/office/drawing/2015/10/21/chartex" xmlns:cx3="http://schemas.microsoft.com/office/drawing/2016/5/9/chartex" xmlns:cx4="http://schemas.microsoft.com/office/drawing/2016/5/10/chartex" xmlns:cx5="http://schemas.microsoft.com/office/drawing/2016/5/11/chartex" xmlns:cx6="http://schemas.microsoft.com/office/drawing/2016/5/12/chartex" xmlns:cx7="http://schemas.microsoft.com/office/drawing/2016/5/13/chartex" xmlns:cx8="http://schemas.microsoft.com/office/drawing/2016/5/14/chartex" xmlns:mc="http://schemas.openxmlformats.org/markup-compatibility/2006" xmlns:aink="http://schemas.microsoft.com/office/drawing/2016/ink" xmlns:am3d="http://schemas.microsoft.com/office/drawing/2017/model3d" xmlns:o="urn:schemas-microsoft-com:office:office" xmlns:r="http://schemas.openxmlformats.org/officeDocument/2006/relationships" xmlns:m="http://schemas.openxmlformats.org/officeDocument/2006/math" xmlns:v="urn:schemas-microsoft-com:vml" xmlns:wp14="http://schemas.microsoft.com/office/word/2010/wordprocessingDrawing" xmlns:wp="http://schemas.openxmlformats.org/drawingml/2006/wordprocessingDrawing" xmlns:w10="urn:schemas-microsoft-com:office:word" xmlns:w="http://schemas.openxmlformats.org/wordprocessingml/2006/main" xmlns:w14="http://schemas.microsoft.com/office/word/2010/wordml" xmlns:w15="http://schemas.microsoft.com/office/word/2012/wordml" xmlns:w16cid="http://schemas.microsoft.com/office/word/2016/wordml/cid" xmlns:w16se="http://schemas.microsoft.com/office/word/2015/wordml/symex" xmlns:wpg="http://schemas.microsoft.com/office/word/2010/wordprocessingGroup" xmlns:wpi="http://schemas.microsoft.com/office/word/2010/wordprocessingInk" xmlns:wne="http://schemas.microsoft.com/office/word/2006/wordml" xmlns:wps="http://schemas.microsoft.com/office/word/2010/wordprocessingShape" mc:Ignorable="w14 w15 w16se w16cid wp14">
   <w:body>
     <w:p>
       <w:pPr>
@@ -99,31 +99,16 @@
                 <w:szCs w:val="10"/>
               </w:rPr>
             </w:pPr>
-            <w:r>
-              <w:fldChar w:fldCharType="begin"/>
-            </w:r>
-            <w:r>
-              <w:instrText xml:space="preserve"> MERGEFIELD  image:LogoBrasao  \* MERGEFORMAT </w:instrText>
-            </w:r>
-            <w:r>
-              <w:fldChar w:fldCharType="separate"/>
-            </w:r>
-            <w:r>
-              <w:rPr>
-                <w:noProof/>
-                <w:sz w:val="10"/>
-                <w:szCs w:val="10"/>
-              </w:rPr>
-              <w:t>«image:LogoBrasao»</w:t>
-            </w:r>
-            <w:r>
-              <w:rPr>
-                <w:noProof/>
-                <w:sz w:val="10"/>
-                <w:szCs w:val="10"/>
-              </w:rPr>
-              <w:fldChar w:fldCharType="end"/>
-            </w:r>
+            <w:fldSimple w:instr=" MERGEFIELD  image:LogoBrasao  \* MERGEFORMAT ">
+              <w:r>
+                <w:rPr>
+                  <w:noProof/>
+                  <w:sz w:val="10"/>
+                  <w:szCs w:val="10"/>
+                </w:rPr>
+                <w:t>«image:LogoBrasao»</w:t>
+              </w:r>
+            </w:fldSimple>
           </w:p>
         </w:tc>
         <w:tc>
@@ -143,31 +128,31 @@
               <w:jc w:val="center"/>
               <w:rPr>
                 <w:rFonts w:asciiTheme="minorHAnsi" w:hAnsiTheme="minorHAnsi" w:cs="Arial"/>
-                <w:sz w:val="8"/>
-                <w:szCs w:val="8"/>
+                <w:sz w:val="10"/>
+                <w:szCs w:val="10"/>
               </w:rPr>
             </w:pPr>
             <w:r>
               <w:rPr>
                 <w:rFonts w:asciiTheme="minorHAnsi" w:hAnsiTheme="minorHAnsi"/>
-                <w:sz w:val="8"/>
-                <w:szCs w:val="8"/>
+                <w:sz w:val="10"/>
+                <w:szCs w:val="10"/>
               </w:rPr>
               <w:fldChar w:fldCharType="begin"/>
             </w:r>
             <w:r>
               <w:rPr>
                 <w:rFonts w:asciiTheme="minorHAnsi" w:hAnsiTheme="minorHAnsi"/>
-                <w:sz w:val="8"/>
-                <w:szCs w:val="8"/>
+                <w:sz w:val="10"/>
+                <w:szCs w:val="10"/>
               </w:rPr>
               <w:instrText xml:space="preserve"> MERGEFIELD  GovernoNome  \* MERGEFORMAT </w:instrText>
             </w:r>
             <w:r>
               <w:rPr>
                 <w:rFonts w:asciiTheme="minorHAnsi" w:hAnsiTheme="minorHAnsi"/>
-                <w:sz w:val="8"/>
-                <w:szCs w:val="8"/>
+                <w:sz w:val="10"/>
+                <w:szCs w:val="10"/>
               </w:rPr>
               <w:fldChar w:fldCharType="separate"/>
             </w:r>
@@ -175,8 +160,8 @@
               <w:rPr>
                 <w:rFonts w:asciiTheme="minorHAnsi" w:hAnsiTheme="minorHAnsi" w:cs="Arial"/>
                 <w:noProof/>
-                <w:sz w:val="8"/>
-                <w:szCs w:val="8"/>
+                <w:sz w:val="10"/>
+                <w:szCs w:val="10"/>
               </w:rPr>
               <w:t>«GovernoNome»</w:t>
             </w:r>
@@ -184,8 +169,8 @@
               <w:rPr>
                 <w:rFonts w:asciiTheme="minorHAnsi" w:hAnsiTheme="minorHAnsi" w:cs="Arial"/>
                 <w:noProof/>
-                <w:sz w:val="8"/>
-                <w:szCs w:val="8"/>
+                <w:sz w:val="10"/>
+                <w:szCs w:val="10"/>
               </w:rPr>
               <w:fldChar w:fldCharType="end"/>
             </w:r>
@@ -197,31 +182,31 @@
               <w:rPr>
                 <w:rFonts w:asciiTheme="minorHAnsi" w:hAnsiTheme="minorHAnsi" w:cs="Arial"/>
                 <w:noProof/>
-                <w:sz w:val="8"/>
-                <w:szCs w:val="8"/>
+                <w:sz w:val="10"/>
+                <w:szCs w:val="10"/>
               </w:rPr>
             </w:pPr>
             <w:r>
               <w:rPr>
                 <w:rFonts w:asciiTheme="minorHAnsi" w:hAnsiTheme="minorHAnsi"/>
-                <w:sz w:val="8"/>
-                <w:szCs w:val="8"/>
+                <w:sz w:val="10"/>
+                <w:szCs w:val="10"/>
               </w:rPr>
               <w:fldChar w:fldCharType="begin"/>
             </w:r>
             <w:r>
               <w:rPr>
                 <w:rFonts w:asciiTheme="minorHAnsi" w:hAnsiTheme="minorHAnsi"/>
-                <w:sz w:val="8"/>
-                <w:szCs w:val="8"/>
+                <w:sz w:val="10"/>
+                <w:szCs w:val="10"/>
               </w:rPr>
               <w:instrText xml:space="preserve"> MERGEFIELD  SecretariaNome  \* MERGEFORMAT </w:instrText>
             </w:r>
             <w:r>
               <w:rPr>
                 <w:rFonts w:asciiTheme="minorHAnsi" w:hAnsiTheme="minorHAnsi"/>
-                <w:sz w:val="8"/>
-                <w:szCs w:val="8"/>
+                <w:sz w:val="10"/>
+                <w:szCs w:val="10"/>
               </w:rPr>
               <w:fldChar w:fldCharType="separate"/>
             </w:r>
@@ -229,8 +214,8 @@
               <w:rPr>
                 <w:rFonts w:asciiTheme="minorHAnsi" w:hAnsiTheme="minorHAnsi" w:cs="Arial"/>
                 <w:noProof/>
-                <w:sz w:val="8"/>
-                <w:szCs w:val="8"/>
+                <w:sz w:val="10"/>
+                <w:szCs w:val="10"/>
               </w:rPr>
               <w:t>«SecretariaNome»</w:t>
             </w:r>
@@ -238,8 +223,8 @@
               <w:rPr>
                 <w:rFonts w:asciiTheme="minorHAnsi" w:hAnsiTheme="minorHAnsi" w:cs="Arial"/>
                 <w:noProof/>
-                <w:sz w:val="8"/>
-                <w:szCs w:val="8"/>
+                <w:sz w:val="10"/>
+                <w:szCs w:val="10"/>
               </w:rPr>
               <w:fldChar w:fldCharType="end"/>
             </w:r>
@@ -258,24 +243,24 @@
             <w:r>
               <w:rPr>
                 <w:rFonts w:asciiTheme="minorHAnsi" w:hAnsiTheme="minorHAnsi"/>
-                <w:sz w:val="8"/>
-                <w:szCs w:val="8"/>
+                <w:sz w:val="10"/>
+                <w:szCs w:val="10"/>
               </w:rPr>
               <w:fldChar w:fldCharType="begin"/>
             </w:r>
             <w:r>
               <w:rPr>
                 <w:rFonts w:asciiTheme="minorHAnsi" w:hAnsiTheme="minorHAnsi"/>
-                <w:sz w:val="8"/>
-                <w:szCs w:val="8"/>
+                <w:sz w:val="10"/>
+                <w:szCs w:val="10"/>
               </w:rPr>
               <w:instrText xml:space="preserve"> MERGEFIELD  OrgaoNome  \* MERGEFORMAT </w:instrText>
             </w:r>
             <w:r>
               <w:rPr>
                 <w:rFonts w:asciiTheme="minorHAnsi" w:hAnsiTheme="minorHAnsi"/>
-                <w:sz w:val="8"/>
-                <w:szCs w:val="8"/>
+                <w:sz w:val="10"/>
+                <w:szCs w:val="10"/>
               </w:rPr>
               <w:fldChar w:fldCharType="separate"/>
             </w:r>
@@ -283,8 +268,8 @@
               <w:rPr>
                 <w:rFonts w:asciiTheme="minorHAnsi" w:hAnsiTheme="minorHAnsi" w:cs="Arial"/>
                 <w:noProof/>
-                <w:sz w:val="8"/>
-                <w:szCs w:val="8"/>
+                <w:sz w:val="10"/>
+                <w:szCs w:val="10"/>
               </w:rPr>
               <w:t>«OrgaoNome»</w:t>
             </w:r>
@@ -292,8 +277,8 @@
               <w:rPr>
                 <w:rFonts w:asciiTheme="minorHAnsi" w:hAnsiTheme="minorHAnsi" w:cs="Arial"/>
                 <w:noProof/>
-                <w:sz w:val="8"/>
-                <w:szCs w:val="8"/>
+                <w:sz w:val="10"/>
+                <w:szCs w:val="10"/>
               </w:rPr>
               <w:fldChar w:fldCharType="end"/>
             </w:r>
@@ -313,6 +298,7 @@
           <w:p>
             <w:pPr>
               <w:pStyle w:val="Cabealho"/>
+              <w:ind w:left="282"/>
               <w:rPr>
                 <w:rFonts w:ascii="Arial Narrow" w:hAnsi="Arial Narrow" w:cs="Arial"/>
                 <w:noProof/>
@@ -1200,7 +1186,7 @@
         </w:trPr>
         <w:tc>
           <w:tcPr>
-            <w:tcW w:w="6946" w:type="dxa"/>
+            <w:tcW w:w="6944" w:type="dxa"/>
             <w:gridSpan w:val="3"/>
             <w:tcBorders>
               <w:top w:val="nil"/>
@@ -1317,33 +1303,17 @@
                 <w:szCs w:val="14"/>
               </w:rPr>
             </w:pPr>
-            <w:r>
-              <w:fldChar w:fldCharType="begin"/>
-            </w:r>
-            <w:r>
-              <w:instrText xml:space="preserve"> MERGEFIELD  DataVencimento  \* MERGEFORMAT </w:instrText>
-            </w:r>
-            <w:r>
-              <w:fldChar w:fldCharType="separate"/>
-            </w:r>
-            <w:r>
-              <w:rPr>
-                <w:rFonts w:ascii="Arial Narrow" w:hAnsi="Arial Narrow"/>
-                <w:noProof/>
-                <w:sz w:val="14"/>
-                <w:szCs w:val="14"/>
-              </w:rPr>
-              <w:t>«DataVencimento»</w:t>
-            </w:r>
-            <w:r>
-              <w:rPr>
-                <w:rFonts w:ascii="Arial Narrow" w:hAnsi="Arial Narrow"/>
-                <w:noProof/>
-                <w:sz w:val="14"/>
-                <w:szCs w:val="14"/>
-              </w:rPr>
-              <w:fldChar w:fldCharType="end"/>
-            </w:r>
+            <w:fldSimple w:instr=" MERGEFIELD  DataVencimento  \* MERGEFORMAT ">
+              <w:r>
+                <w:rPr>
+                  <w:rFonts w:ascii="Arial Narrow" w:hAnsi="Arial Narrow"/>
+                  <w:noProof/>
+                  <w:sz w:val="14"/>
+                  <w:szCs w:val="14"/>
+                </w:rPr>
+                <w:t>«DataVencimento»</w:t>
+              </w:r>
+            </w:fldSimple>
           </w:p>
         </w:tc>
       </w:tr>
@@ -1537,33 +1507,17 @@
                 <w:szCs w:val="14"/>
               </w:rPr>
             </w:pPr>
-            <w:r>
-              <w:fldChar w:fldCharType="begin"/>
-            </w:r>
-            <w:r>
-              <w:instrText xml:space="preserve"> MERGEFIELD  AutuadoCPFCNPJ  \* MERGEFORMAT </w:instrText>
-            </w:r>
-            <w:r>
-              <w:fldChar w:fldCharType="separate"/>
-            </w:r>
-            <w:r>
-              <w:rPr>
-                <w:rFonts w:ascii="Arial Narrow" w:hAnsi="Arial Narrow"/>
-                <w:noProof/>
-                <w:sz w:val="14"/>
-                <w:szCs w:val="14"/>
-              </w:rPr>
-              <w:t>«AutuadoCPFCNPJ»</w:t>
-            </w:r>
-            <w:r>
-              <w:rPr>
-                <w:rFonts w:ascii="Arial Narrow" w:hAnsi="Arial Narrow"/>
-                <w:noProof/>
-                <w:sz w:val="14"/>
-                <w:szCs w:val="14"/>
-              </w:rPr>
-              <w:fldChar w:fldCharType="end"/>
-            </w:r>
+            <w:fldSimple w:instr=" MERGEFIELD  AutuadoCPFCNPJ  \* MERGEFORMAT ">
+              <w:r>
+                <w:rPr>
+                  <w:rFonts w:ascii="Arial Narrow" w:hAnsi="Arial Narrow"/>
+                  <w:noProof/>
+                  <w:sz w:val="14"/>
+                  <w:szCs w:val="14"/>
+                </w:rPr>
+                <w:t>«AutuadoCPFCNPJ»</w:t>
+              </w:r>
+            </w:fldSimple>
           </w:p>
         </w:tc>
       </w:tr>
@@ -2545,10 +2499,18 @@
                 <w:sz w:val="14"/>
                 <w:szCs w:val="14"/>
               </w:rPr>
-              <w:t>/Lat</w:t>
-            </w:r>
-            <w:bookmarkStart w:id="2" w:name="_GoBack"/>
-            <w:bookmarkEnd w:id="2"/>
+              <w:t>/</w:t>
+            </w:r>
+            <w:proofErr w:type="spellStart"/>
+            <w:r>
+              <w:rPr>
+                <w:rFonts w:ascii="Arial Narrow" w:hAnsi="Arial Narrow"/>
+                <w:sz w:val="14"/>
+                <w:szCs w:val="14"/>
+              </w:rPr>
+              <w:t>Lat</w:t>
+            </w:r>
+            <w:proofErr w:type="spellEnd"/>
             <w:r>
               <w:rPr>
                 <w:rFonts w:ascii="Arial Narrow" w:hAnsi="Arial Narrow"/>
@@ -2623,7 +2585,6 @@
             <w:tcMar>
               <w:top w:w="113" w:type="dxa"/>
             </w:tcMar>
-            <w:vAlign w:val="bottom"/>
           </w:tcPr>
           <w:p>
             <w:pPr>
@@ -2633,21 +2594,37 @@
               <w:ind w:right="-1"/>
               <w:jc w:val="center"/>
               <w:rPr>
-                <w:b/>
-                <w:sz w:val="14"/>
-                <w:szCs w:val="14"/>
-              </w:rPr>
-            </w:pPr>
-            <w:r>
-              <w:rPr>
                 <w:rFonts w:ascii="Arial Narrow" w:hAnsi="Arial Narrow"/>
                 <w:b/>
                 <w:color w:val="595959" w:themeColor="text1" w:themeTint="A6"/>
                 <w:sz w:val="14"/>
                 <w:szCs w:val="14"/>
               </w:rPr>
+            </w:pPr>
+            <w:r>
+              <w:rPr>
+                <w:rFonts w:ascii="Arial Narrow" w:hAnsi="Arial Narrow"/>
+                <w:b/>
+                <w:color w:val="595959" w:themeColor="text1" w:themeTint="A6"/>
+                <w:sz w:val="14"/>
+                <w:szCs w:val="14"/>
+              </w:rPr>
               <w:t>ENQUADRAMENTO DA INFRAÇÃO</w:t>
             </w:r>
+          </w:p>
+          <w:p>
+            <w:pPr>
+              <w:tabs>
+                <w:tab w:val="left" w:pos="7755"/>
+              </w:tabs>
+              <w:ind w:right="-1"/>
+              <w:jc w:val="center"/>
+              <w:rPr>
+                <w:b/>
+                <w:sz w:val="8"/>
+                <w:szCs w:val="8"/>
+              </w:rPr>
+            </w:pPr>
           </w:p>
         </w:tc>
       </w:tr>
@@ -2727,33 +2704,17 @@
                 <w:szCs w:val="14"/>
               </w:rPr>
             </w:pPr>
-            <w:r>
-              <w:fldChar w:fldCharType="begin"/>
-            </w:r>
-            <w:r>
-              <w:instrText xml:space="preserve"> MERGEFIELD  EnquadramentoArtigo1  \* MERGEFORMAT </w:instrText>
-            </w:r>
-            <w:r>
-              <w:fldChar w:fldCharType="separate"/>
-            </w:r>
-            <w:r>
-              <w:rPr>
-                <w:rFonts w:ascii="Arial Narrow" w:hAnsi="Arial Narrow"/>
-                <w:noProof/>
-                <w:sz w:val="14"/>
-                <w:szCs w:val="14"/>
-              </w:rPr>
-              <w:t>«EnquadramentoArtigo1»</w:t>
-            </w:r>
-            <w:r>
-              <w:rPr>
-                <w:rFonts w:ascii="Arial Narrow" w:hAnsi="Arial Narrow"/>
-                <w:noProof/>
-                <w:sz w:val="14"/>
-                <w:szCs w:val="14"/>
-              </w:rPr>
-              <w:fldChar w:fldCharType="end"/>
-            </w:r>
+            <w:fldSimple w:instr=" MERGEFIELD  EnquadramentoArtigo1  \* MERGEFORMAT ">
+              <w:r>
+                <w:rPr>
+                  <w:rFonts w:ascii="Arial Narrow" w:hAnsi="Arial Narrow"/>
+                  <w:noProof/>
+                  <w:sz w:val="14"/>
+                  <w:szCs w:val="14"/>
+                </w:rPr>
+                <w:t>«EnquadramentoArtigo1»</w:t>
+              </w:r>
+            </w:fldSimple>
           </w:p>
         </w:tc>
         <w:tc>
@@ -2801,33 +2762,17 @@
                 <w:szCs w:val="14"/>
               </w:rPr>
             </w:pPr>
-            <w:r>
-              <w:fldChar w:fldCharType="begin"/>
-            </w:r>
-            <w:r>
-              <w:instrText xml:space="preserve"> MERGEFIELD  EnquadramentoArtigoItemParagrafo1  \* MERGEFORMAT </w:instrText>
-            </w:r>
-            <w:r>
-              <w:fldChar w:fldCharType="separate"/>
-            </w:r>
-            <w:r>
-              <w:rPr>
-                <w:rFonts w:ascii="Arial Narrow" w:hAnsi="Arial Narrow"/>
-                <w:noProof/>
-                <w:sz w:val="14"/>
-                <w:szCs w:val="14"/>
-              </w:rPr>
-              <w:t>«EnquadramentoArtigoItemParagrafo1»</w:t>
-            </w:r>
-            <w:r>
-              <w:rPr>
-                <w:rFonts w:ascii="Arial Narrow" w:hAnsi="Arial Narrow"/>
-                <w:noProof/>
-                <w:sz w:val="14"/>
-                <w:szCs w:val="14"/>
-              </w:rPr>
-              <w:fldChar w:fldCharType="end"/>
-            </w:r>
+            <w:fldSimple w:instr=" MERGEFIELD  EnquadramentoArtigoItemParagrafo1  \* MERGEFORMAT ">
+              <w:r>
+                <w:rPr>
+                  <w:rFonts w:ascii="Arial Narrow" w:hAnsi="Arial Narrow"/>
+                  <w:noProof/>
+                  <w:sz w:val="14"/>
+                  <w:szCs w:val="14"/>
+                </w:rPr>
+                <w:t>«EnquadramentoArtigoItemParagrafo1»</w:t>
+              </w:r>
+            </w:fldSimple>
           </w:p>
         </w:tc>
         <w:tc>
@@ -2982,33 +2927,17 @@
                 <w:szCs w:val="14"/>
               </w:rPr>
             </w:pPr>
-            <w:r>
-              <w:fldChar w:fldCharType="begin"/>
-            </w:r>
-            <w:r>
-              <w:instrText xml:space="preserve"> MERGEFIELD  EnquadramentoArtigo2  \* MERGEFORMAT </w:instrText>
-            </w:r>
-            <w:r>
-              <w:fldChar w:fldCharType="separate"/>
-            </w:r>
-            <w:r>
-              <w:rPr>
-                <w:rFonts w:ascii="Arial Narrow" w:hAnsi="Arial Narrow"/>
-                <w:noProof/>
-                <w:sz w:val="14"/>
-                <w:szCs w:val="14"/>
-              </w:rPr>
-              <w:t>«EnquadramentoArtigo2»</w:t>
-            </w:r>
-            <w:r>
-              <w:rPr>
-                <w:rFonts w:ascii="Arial Narrow" w:hAnsi="Arial Narrow"/>
-                <w:noProof/>
-                <w:sz w:val="14"/>
-                <w:szCs w:val="14"/>
-              </w:rPr>
-              <w:fldChar w:fldCharType="end"/>
-            </w:r>
+            <w:fldSimple w:instr=" MERGEFIELD  EnquadramentoArtigo2  \* MERGEFORMAT ">
+              <w:r>
+                <w:rPr>
+                  <w:rFonts w:ascii="Arial Narrow" w:hAnsi="Arial Narrow"/>
+                  <w:noProof/>
+                  <w:sz w:val="14"/>
+                  <w:szCs w:val="14"/>
+                </w:rPr>
+                <w:t>«EnquadramentoArtigo2»</w:t>
+              </w:r>
+            </w:fldSimple>
           </w:p>
         </w:tc>
         <w:tc>
@@ -3032,33 +2961,17 @@
                 <w:szCs w:val="14"/>
               </w:rPr>
             </w:pPr>
-            <w:r>
-              <w:fldChar w:fldCharType="begin"/>
-            </w:r>
-            <w:r>
-              <w:instrText xml:space="preserve"> MERGEFIELD  EnquadramentoArtigoItemParagrafo2  \* MERGEFORMAT </w:instrText>
-            </w:r>
-            <w:r>
-              <w:fldChar w:fldCharType="separate"/>
-            </w:r>
-            <w:r>
-              <w:rPr>
-                <w:rFonts w:ascii="Arial Narrow" w:hAnsi="Arial Narrow"/>
-                <w:noProof/>
-                <w:sz w:val="14"/>
-                <w:szCs w:val="14"/>
-              </w:rPr>
-              <w:t>«EnquadramentoArtigoItemParagrafo2»</w:t>
-            </w:r>
-            <w:r>
-              <w:rPr>
-                <w:rFonts w:ascii="Arial Narrow" w:hAnsi="Arial Narrow"/>
-                <w:noProof/>
-                <w:sz w:val="14"/>
-                <w:szCs w:val="14"/>
-              </w:rPr>
-              <w:fldChar w:fldCharType="end"/>
-            </w:r>
+            <w:fldSimple w:instr=" MERGEFIELD  EnquadramentoArtigoItemParagrafo2  \* MERGEFORMAT ">
+              <w:r>
+                <w:rPr>
+                  <w:rFonts w:ascii="Arial Narrow" w:hAnsi="Arial Narrow"/>
+                  <w:noProof/>
+                  <w:sz w:val="14"/>
+                  <w:szCs w:val="14"/>
+                </w:rPr>
+                <w:t>«EnquadramentoArtigoItemParagrafo2»</w:t>
+              </w:r>
+            </w:fldSimple>
           </w:p>
         </w:tc>
         <w:tc>
@@ -3082,33 +2995,17 @@
                 <w:szCs w:val="14"/>
               </w:rPr>
             </w:pPr>
-            <w:r>
-              <w:fldChar w:fldCharType="begin"/>
-            </w:r>
-            <w:r>
-              <w:instrText xml:space="preserve"> MERGEFIELD  EnquadramentoCitarNormaLegal2  \* MERGEFORMAT </w:instrText>
-            </w:r>
-            <w:r>
-              <w:fldChar w:fldCharType="separate"/>
-            </w:r>
-            <w:r>
-              <w:rPr>
-                <w:rFonts w:ascii="Arial Narrow" w:hAnsi="Arial Narrow"/>
-                <w:noProof/>
-                <w:sz w:val="14"/>
-                <w:szCs w:val="14"/>
-              </w:rPr>
-              <w:t>«EnquadramentoCitarNormaLegal2»</w:t>
-            </w:r>
-            <w:r>
-              <w:rPr>
-                <w:rFonts w:ascii="Arial Narrow" w:hAnsi="Arial Narrow"/>
-                <w:noProof/>
-                <w:sz w:val="14"/>
-                <w:szCs w:val="14"/>
-              </w:rPr>
-              <w:fldChar w:fldCharType="end"/>
-            </w:r>
+            <w:fldSimple w:instr=" MERGEFIELD  EnquadramentoCitarNormaLegal2  \* MERGEFORMAT ">
+              <w:r>
+                <w:rPr>
+                  <w:rFonts w:ascii="Arial Narrow" w:hAnsi="Arial Narrow"/>
+                  <w:noProof/>
+                  <w:sz w:val="14"/>
+                  <w:szCs w:val="14"/>
+                </w:rPr>
+                <w:t>«EnquadramentoCitarNormaLegal2»</w:t>
+              </w:r>
+            </w:fldSimple>
           </w:p>
         </w:tc>
       </w:tr>
@@ -3156,33 +3053,17 @@
                 <w:szCs w:val="14"/>
               </w:rPr>
             </w:pPr>
-            <w:r>
-              <w:fldChar w:fldCharType="begin"/>
-            </w:r>
-            <w:r>
-              <w:instrText xml:space="preserve"> MERGEFIELD  EnquadramentoArtigo3  \* MERGEFORMAT </w:instrText>
-            </w:r>
-            <w:r>
-              <w:fldChar w:fldCharType="separate"/>
-            </w:r>
-            <w:r>
-              <w:rPr>
-                <w:rFonts w:ascii="Arial Narrow" w:hAnsi="Arial Narrow"/>
-                <w:noProof/>
-                <w:sz w:val="14"/>
-                <w:szCs w:val="14"/>
-              </w:rPr>
-              <w:t>«EnquadramentoArtigo3»</w:t>
-            </w:r>
-            <w:r>
-              <w:rPr>
-                <w:rFonts w:ascii="Arial Narrow" w:hAnsi="Arial Narrow"/>
-                <w:noProof/>
-                <w:sz w:val="14"/>
-                <w:szCs w:val="14"/>
-              </w:rPr>
-              <w:fldChar w:fldCharType="end"/>
-            </w:r>
+            <w:fldSimple w:instr=" MERGEFIELD  EnquadramentoArtigo3  \* MERGEFORMAT ">
+              <w:r>
+                <w:rPr>
+                  <w:rFonts w:ascii="Arial Narrow" w:hAnsi="Arial Narrow"/>
+                  <w:noProof/>
+                  <w:sz w:val="14"/>
+                  <w:szCs w:val="14"/>
+                </w:rPr>
+                <w:t>«EnquadramentoArtigo3»</w:t>
+              </w:r>
+            </w:fldSimple>
           </w:p>
         </w:tc>
         <w:tc>
@@ -3206,33 +3087,17 @@
                 <w:szCs w:val="14"/>
               </w:rPr>
             </w:pPr>
-            <w:r>
-              <w:fldChar w:fldCharType="begin"/>
-            </w:r>
-            <w:r>
-              <w:instrText xml:space="preserve"> MERGEFIELD  EnquadramentoArtigoItemParagrafo3  \* MERGEFORMAT </w:instrText>
-            </w:r>
-            <w:r>
-              <w:fldChar w:fldCharType="separate"/>
-            </w:r>
-            <w:r>
-              <w:rPr>
-                <w:rFonts w:ascii="Arial Narrow" w:hAnsi="Arial Narrow"/>
-                <w:noProof/>
-                <w:sz w:val="14"/>
-                <w:szCs w:val="14"/>
-              </w:rPr>
-              <w:t>«EnquadramentoArtigoItemParagrafo3»</w:t>
-            </w:r>
-            <w:r>
-              <w:rPr>
-                <w:rFonts w:ascii="Arial Narrow" w:hAnsi="Arial Narrow"/>
-                <w:noProof/>
-                <w:sz w:val="14"/>
-                <w:szCs w:val="14"/>
-              </w:rPr>
-              <w:fldChar w:fldCharType="end"/>
-            </w:r>
+            <w:fldSimple w:instr=" MERGEFIELD  EnquadramentoArtigoItemParagrafo3  \* MERGEFORMAT ">
+              <w:r>
+                <w:rPr>
+                  <w:rFonts w:ascii="Arial Narrow" w:hAnsi="Arial Narrow"/>
+                  <w:noProof/>
+                  <w:sz w:val="14"/>
+                  <w:szCs w:val="14"/>
+                </w:rPr>
+                <w:t>«EnquadramentoArtigoItemParagrafo3»</w:t>
+              </w:r>
+            </w:fldSimple>
           </w:p>
         </w:tc>
         <w:tc>
@@ -3257,33 +3122,17 @@
                 <w:szCs w:val="14"/>
               </w:rPr>
             </w:pPr>
-            <w:r>
-              <w:fldChar w:fldCharType="begin"/>
-            </w:r>
-            <w:r>
-              <w:instrText xml:space="preserve"> MERGEFIELD  EnquadramentoCitarNormaLegal3  \* MERGEFORMAT </w:instrText>
-            </w:r>
-            <w:r>
-              <w:fldChar w:fldCharType="separate"/>
-            </w:r>
-            <w:r>
-              <w:rPr>
-                <w:rFonts w:ascii="Arial Narrow" w:hAnsi="Arial Narrow"/>
-                <w:noProof/>
-                <w:sz w:val="14"/>
-                <w:szCs w:val="14"/>
-              </w:rPr>
-              <w:t>«EnquadramentoCitarNormaLegal3»</w:t>
-            </w:r>
-            <w:r>
-              <w:rPr>
-                <w:rFonts w:ascii="Arial Narrow" w:hAnsi="Arial Narrow"/>
-                <w:noProof/>
-                <w:sz w:val="14"/>
-                <w:szCs w:val="14"/>
-              </w:rPr>
-              <w:fldChar w:fldCharType="end"/>
-            </w:r>
+            <w:fldSimple w:instr=" MERGEFIELD  EnquadramentoCitarNormaLegal3  \* MERGEFORMAT ">
+              <w:r>
+                <w:rPr>
+                  <w:rFonts w:ascii="Arial Narrow" w:hAnsi="Arial Narrow"/>
+                  <w:noProof/>
+                  <w:sz w:val="14"/>
+                  <w:szCs w:val="14"/>
+                </w:rPr>
+                <w:t>«EnquadramentoCitarNormaLegal3»</w:t>
+              </w:r>
+            </w:fldSimple>
           </w:p>
         </w:tc>
       </w:tr>
@@ -3317,7 +3166,7 @@
       </w:tblGrid>
       <w:tr>
         <w:trPr>
-          <w:trHeight w:val="823"/>
+          <w:trHeight w:val="1361"/>
         </w:trPr>
         <w:tc>
           <w:tcPr>
@@ -3411,7 +3260,7 @@
               </w:rPr>
               <w:t>:</w:t>
             </w:r>
-            <w:bookmarkStart w:id="3" w:name="OLE_LINK5"/>
+            <w:bookmarkStart w:id="2" w:name="OLE_LINK5"/>
           </w:p>
           <w:p>
             <w:pPr>
@@ -3421,9 +3270,9 @@
               </w:tabs>
               <w:rPr>
                 <w:rFonts w:ascii="Arial Narrow" w:hAnsi="Arial Narrow"/>
-                <w:color w:val="595959" w:themeColor="text1" w:themeTint="A6"/>
-                <w:sz w:val="14"/>
-                <w:szCs w:val="14"/>
+                <w:noProof/>
+                <w:sz w:val="14"/>
+                <w:szCs w:val="16"/>
               </w:rPr>
             </w:pPr>
             <w:r>
@@ -3453,7 +3302,7 @@
               </w:rPr>
               <w:fldChar w:fldCharType="end"/>
             </w:r>
-            <w:bookmarkEnd w:id="3"/>
+            <w:bookmarkEnd w:id="2"/>
           </w:p>
         </w:tc>
       </w:tr>
@@ -3539,11 +3388,11 @@
                   <w:tcW w:w="236" w:type="dxa"/>
                   <w:vAlign w:val="center"/>
                 </w:tcPr>
-                <w:bookmarkStart w:id="4" w:name="OLE_LINK3"/>
-                <w:bookmarkStart w:id="5" w:name="OLE_LINK25"/>
-                <w:bookmarkStart w:id="6" w:name="OLE_LINK26"/>
-                <w:bookmarkStart w:id="7" w:name="OLE_LINK27"/>
-                <w:bookmarkStart w:id="8" w:name="OLE_LINK28"/>
+                <w:bookmarkStart w:id="3" w:name="OLE_LINK3"/>
+                <w:bookmarkStart w:id="4" w:name="OLE_LINK25"/>
+                <w:bookmarkStart w:id="5" w:name="OLE_LINK26"/>
+                <w:bookmarkStart w:id="6" w:name="OLE_LINK27"/>
+                <w:bookmarkStart w:id="7" w:name="OLE_LINK28"/>
                 <w:p>
                   <w:pPr>
                     <w:keepNext/>
@@ -3599,7 +3448,7 @@
                     </w:rPr>
                     <w:fldChar w:fldCharType="end"/>
                   </w:r>
-                  <w:bookmarkEnd w:id="4"/>
+                  <w:bookmarkEnd w:id="3"/>
                 </w:p>
               </w:tc>
               <w:tc>
@@ -3709,7 +3558,7 @@
                     </w:rPr>
                     <w:t>«</w:t>
                   </w:r>
-                  <w:bookmarkStart w:id="9" w:name="OLE_LINK4"/>
+                  <w:bookmarkStart w:id="8" w:name="OLE_LINK4"/>
                   <w:r>
                     <w:rPr>
                       <w:rFonts w:ascii="Arial Narrow" w:hAnsi="Arial Narrow"/>
@@ -3719,7 +3568,7 @@
                     </w:rPr>
                     <w:t>InfrMedia</w:t>
                   </w:r>
-                  <w:bookmarkEnd w:id="9"/>
+                  <w:bookmarkEnd w:id="8"/>
                   <w:r>
                     <w:rPr>
                       <w:rFonts w:ascii="Arial Narrow" w:hAnsi="Arial Narrow"/>
@@ -4051,10 +3900,10 @@
                 </w:p>
               </w:tc>
             </w:tr>
+            <w:bookmarkEnd w:id="4"/>
             <w:bookmarkEnd w:id="5"/>
             <w:bookmarkEnd w:id="6"/>
             <w:bookmarkEnd w:id="7"/>
-            <w:bookmarkEnd w:id="8"/>
           </w:tbl>
           <w:p>
             <w:pPr>
@@ -4274,7 +4123,8 @@
       </w:tblGrid>
       <w:tr>
         <w:trPr>
-          <w:trHeight w:val="284"/>
+          <w:cantSplit/>
+          <w:trHeight w:val="45"/>
         </w:trPr>
         <w:tc>
           <w:tcPr>
@@ -4298,9 +4148,9 @@
                 <w:szCs w:val="12"/>
               </w:rPr>
             </w:pPr>
-            <w:bookmarkStart w:id="10" w:name="OLE_LINK11"/>
-            <w:bookmarkStart w:id="11" w:name="OLE_LINK12"/>
-            <w:bookmarkStart w:id="12" w:name="OLE_LINK13"/>
+            <w:bookmarkStart w:id="9" w:name="OLE_LINK11"/>
+            <w:bookmarkStart w:id="10" w:name="OLE_LINK12"/>
+            <w:bookmarkStart w:id="11" w:name="OLE_LINK13"/>
             <w:r>
               <w:rPr>
                 <w:rFonts w:ascii="Arial Narrow" w:hAnsi="Arial Narrow"/>
@@ -4309,9 +4159,9 @@
               </w:rPr>
               <w:t>(5) PENALIDADE</w:t>
             </w:r>
+            <w:bookmarkEnd w:id="9"/>
             <w:bookmarkEnd w:id="10"/>
             <w:bookmarkEnd w:id="11"/>
-            <w:bookmarkEnd w:id="12"/>
           </w:p>
         </w:tc>
         <w:tc>
@@ -4348,6 +4198,19 @@
               </w:rPr>
               <w:t>ENQUADRAMENTO DA PENALIDADE CONFORME LEI 10.476/2015</w:t>
             </w:r>
+          </w:p>
+          <w:p>
+            <w:pPr>
+              <w:keepNext/>
+              <w:jc w:val="center"/>
+              <w:rPr>
+                <w:rFonts w:ascii="Arial Narrow" w:hAnsi="Arial Narrow"/>
+                <w:b/>
+                <w:color w:val="595959" w:themeColor="text1" w:themeTint="A6"/>
+                <w:sz w:val="8"/>
+                <w:szCs w:val="8"/>
+              </w:rPr>
+            </w:pPr>
           </w:p>
         </w:tc>
       </w:tr>
@@ -4512,11 +4375,11 @@
                     </w:rPr>
                     <w:t xml:space="preserve">Art.2º Item I </w:t>
                   </w:r>
-                  <w:bookmarkStart w:id="13" w:name="OLE_LINK6"/>
-                  <w:bookmarkStart w:id="14" w:name="OLE_LINK7"/>
-                  <w:bookmarkStart w:id="15" w:name="OLE_LINK8"/>
-                  <w:bookmarkStart w:id="16" w:name="OLE_LINK9"/>
-                  <w:bookmarkStart w:id="17" w:name="OLE_LINK10"/>
+                  <w:bookmarkStart w:id="12" w:name="OLE_LINK6"/>
+                  <w:bookmarkStart w:id="13" w:name="OLE_LINK7"/>
+                  <w:bookmarkStart w:id="14" w:name="OLE_LINK8"/>
+                  <w:bookmarkStart w:id="15" w:name="OLE_LINK9"/>
+                  <w:bookmarkStart w:id="16" w:name="OLE_LINK10"/>
                   <w:r>
                     <w:rPr>
                       <w:rFonts w:ascii="Arial Narrow" w:hAnsi="Arial Narrow"/>
@@ -4526,11 +4389,11 @@
                     </w:rPr>
                     <w:t>–</w:t>
                   </w:r>
+                  <w:bookmarkEnd w:id="12"/>
                   <w:bookmarkEnd w:id="13"/>
                   <w:bookmarkEnd w:id="14"/>
                   <w:bookmarkEnd w:id="15"/>
                   <w:bookmarkEnd w:id="16"/>
-                  <w:bookmarkEnd w:id="17"/>
                   <w:r>
                     <w:rPr>
                       <w:rFonts w:ascii="Arial Narrow" w:hAnsi="Arial Narrow"/>
@@ -5865,7 +5728,8 @@
       </w:tblGrid>
       <w:tr>
         <w:trPr>
-          <w:trHeight w:val="284"/>
+          <w:cantSplit/>
+          <w:trHeight w:val="45"/>
         </w:trPr>
         <w:tc>
           <w:tcPr>
@@ -5886,9 +5750,9 @@
                 <w:szCs w:val="12"/>
               </w:rPr>
             </w:pPr>
-            <w:bookmarkStart w:id="18" w:name="OLE_LINK34"/>
-            <w:bookmarkStart w:id="19" w:name="OLE_LINK35"/>
-            <w:bookmarkStart w:id="20" w:name="OLE_LINK36"/>
+            <w:bookmarkStart w:id="17" w:name="OLE_LINK34"/>
+            <w:bookmarkStart w:id="18" w:name="OLE_LINK35"/>
+            <w:bookmarkStart w:id="19" w:name="OLE_LINK36"/>
             <w:r>
               <w:rPr>
                 <w:rFonts w:ascii="Arial Narrow" w:hAnsi="Arial Narrow"/>
@@ -5935,6 +5799,19 @@
               <w:t>VALOR DA MULTA CONFORME ART. 3º, § 2º DA LEI 10.476/2015</w:t>
             </w:r>
           </w:p>
+          <w:p>
+            <w:pPr>
+              <w:keepNext/>
+              <w:jc w:val="center"/>
+              <w:rPr>
+                <w:rFonts w:ascii="Arial Narrow" w:hAnsi="Arial Narrow"/>
+                <w:b/>
+                <w:color w:val="595959" w:themeColor="text1" w:themeTint="A6"/>
+                <w:sz w:val="8"/>
+                <w:szCs w:val="8"/>
+              </w:rPr>
+            </w:pPr>
+          </w:p>
         </w:tc>
       </w:tr>
       <w:tr>
@@ -5960,7 +5837,7 @@
                 <w:szCs w:val="16"/>
               </w:rPr>
             </w:pPr>
-            <w:bookmarkStart w:id="21" w:name="_Hlk500792947"/>
+            <w:bookmarkStart w:id="20" w:name="_Hlk500792947"/>
           </w:p>
         </w:tc>
         <w:tc>
@@ -6180,7 +6057,7 @@
           </w:p>
         </w:tc>
       </w:tr>
-      <w:bookmarkEnd w:id="21"/>
+      <w:bookmarkEnd w:id="20"/>
       <w:tr>
         <w:trPr>
           <w:trHeight w:val="284"/>
@@ -6217,6 +6094,7 @@
             <w:pPr>
               <w:keepNext/>
               <w:ind w:right="-1"/>
+              <w:jc w:val="both"/>
               <w:rPr>
                 <w:rFonts w:ascii="Arial Narrow" w:hAnsi="Arial Narrow"/>
                 <w:b/>
@@ -6231,7 +6109,25 @@
                 <w:sz w:val="14"/>
                 <w:szCs w:val="14"/>
               </w:rPr>
-              <w:t>Fica o autuado notificado a retirar o DUA eletrônico e pagar a multa ou apresentar defesa administrativa no prazo de 30 dias, contado do dia seguinte ao da notificação da lavratura do Instrumento Único de Fiscalização, sob pena de inscrição de seu débito em dívida ativa. Haverá desconto de 20% para o pagamento realizado dentro do prazo acima previsto.</w:t>
+              <w:t>Fica o autuado notificado a retirar o DUA eletrônico e pagar a multa ou apresentar defesa administrativa no prazo de 30 dias, contado</w:t>
+            </w:r>
+            <w:r>
+              <w:rPr>
+                <w:rFonts w:ascii="Arial Narrow" w:hAnsi="Arial Narrow"/>
+                <w:b/>
+                <w:sz w:val="14"/>
+                <w:szCs w:val="14"/>
+              </w:rPr>
+              <w:t>s</w:t>
+            </w:r>
+            <w:r>
+              <w:rPr>
+                <w:rFonts w:ascii="Arial Narrow" w:hAnsi="Arial Narrow"/>
+                <w:b/>
+                <w:sz w:val="14"/>
+                <w:szCs w:val="14"/>
+              </w:rPr>
+              <w:t xml:space="preserve"> do dia seguinte ao da notificação da lavratura do Instrumento Único de Fiscalização, sob pena de inscrição de seu débito em dívida ativa. Haverá desconto de 20% para o pagamento realizado dentro do prazo acima previsto.</w:t>
             </w:r>
           </w:p>
         </w:tc>
@@ -6297,9 +6193,9 @@
           </w:p>
         </w:tc>
       </w:tr>
+      <w:bookmarkEnd w:id="17"/>
       <w:bookmarkEnd w:id="18"/>
       <w:bookmarkEnd w:id="19"/>
-      <w:bookmarkEnd w:id="20"/>
     </w:tbl>
     <w:p>
       <w:pPr>
@@ -6350,9 +6246,9 @@
                 <w:szCs w:val="12"/>
               </w:rPr>
             </w:pPr>
-            <w:bookmarkStart w:id="22" w:name="OLE_LINK14"/>
-            <w:bookmarkStart w:id="23" w:name="OLE_LINK15"/>
-            <w:bookmarkStart w:id="24" w:name="OLE_LINK16"/>
+            <w:bookmarkStart w:id="21" w:name="OLE_LINK14"/>
+            <w:bookmarkStart w:id="22" w:name="OLE_LINK15"/>
+            <w:bookmarkStart w:id="23" w:name="OLE_LINK16"/>
             <w:r>
               <w:rPr>
                 <w:rFonts w:ascii="Arial Narrow" w:hAnsi="Arial Narrow"/>
@@ -6361,9 +6257,9 @@
               </w:rPr>
               <w:t>(7) APREENSÃO</w:t>
             </w:r>
+            <w:bookmarkEnd w:id="21"/>
             <w:bookmarkEnd w:id="22"/>
             <w:bookmarkEnd w:id="23"/>
-            <w:bookmarkEnd w:id="24"/>
           </w:p>
         </w:tc>
         <w:tc>
@@ -6575,33 +6471,17 @@
               </w:rPr>
               <w:t xml:space="preserve"> ( </w:t>
             </w:r>
-            <w:r>
-              <w:fldChar w:fldCharType="begin"/>
-            </w:r>
-            <w:r>
-              <w:instrText xml:space="preserve"> MERGEFIELD  ValorBemPorExtenso  \* MERGEFORMAT </w:instrText>
-            </w:r>
-            <w:r>
-              <w:fldChar w:fldCharType="separate"/>
-            </w:r>
-            <w:r>
-              <w:rPr>
-                <w:rFonts w:ascii="Arial Narrow" w:hAnsi="Arial Narrow"/>
-                <w:noProof/>
-                <w:sz w:val="14"/>
-                <w:szCs w:val="16"/>
-              </w:rPr>
-              <w:t>«ValorBemPorExtenso»</w:t>
-            </w:r>
-            <w:r>
-              <w:rPr>
-                <w:rFonts w:ascii="Arial Narrow" w:hAnsi="Arial Narrow"/>
-                <w:noProof/>
-                <w:sz w:val="14"/>
-                <w:szCs w:val="16"/>
-              </w:rPr>
-              <w:fldChar w:fldCharType="end"/>
-            </w:r>
+            <w:fldSimple w:instr=" MERGEFIELD  ValorBemPorExtenso  \* MERGEFORMAT ">
+              <w:r>
+                <w:rPr>
+                  <w:rFonts w:ascii="Arial Narrow" w:hAnsi="Arial Narrow"/>
+                  <w:noProof/>
+                  <w:sz w:val="14"/>
+                  <w:szCs w:val="16"/>
+                </w:rPr>
+                <w:t>«ValorBemPorExtenso»</w:t>
+              </w:r>
+            </w:fldSimple>
             <w:r>
               <w:rPr>
                 <w:rFonts w:ascii="Arial Narrow" w:hAnsi="Arial Narrow"/>
@@ -6660,9 +6540,9 @@
                 <w:szCs w:val="14"/>
               </w:rPr>
             </w:pPr>
-            <w:bookmarkStart w:id="25" w:name="OLE_LINK17"/>
-            <w:bookmarkStart w:id="26" w:name="OLE_LINK19"/>
-            <w:bookmarkStart w:id="27" w:name="OLE_LINK20"/>
+            <w:bookmarkStart w:id="24" w:name="OLE_LINK17"/>
+            <w:bookmarkStart w:id="25" w:name="OLE_LINK19"/>
+            <w:bookmarkStart w:id="26" w:name="OLE_LINK20"/>
             <w:r>
               <w:rPr>
                 <w:rFonts w:ascii="Arial Narrow" w:hAnsi="Arial Narrow"/>
@@ -6682,11 +6562,11 @@
               <w:t>.3 Nome Do Depositário:</w:t>
             </w:r>
           </w:p>
-          <w:bookmarkStart w:id="28" w:name="OLE_LINK18"/>
-          <w:bookmarkStart w:id="29" w:name="OLE_LINK24"/>
+          <w:bookmarkStart w:id="27" w:name="OLE_LINK18"/>
+          <w:bookmarkStart w:id="28" w:name="OLE_LINK24"/>
+          <w:bookmarkEnd w:id="24"/>
           <w:bookmarkEnd w:id="25"/>
           <w:bookmarkEnd w:id="26"/>
-          <w:bookmarkEnd w:id="27"/>
           <w:p>
             <w:pPr>
               <w:keepNext/>
@@ -6727,8 +6607,8 @@
               </w:rPr>
               <w:fldChar w:fldCharType="end"/>
             </w:r>
+            <w:bookmarkEnd w:id="27"/>
             <w:bookmarkEnd w:id="28"/>
-            <w:bookmarkEnd w:id="29"/>
           </w:p>
         </w:tc>
         <w:tc>
@@ -6776,33 +6656,17 @@
                 <w:szCs w:val="14"/>
               </w:rPr>
             </w:pPr>
-            <w:r>
-              <w:fldChar w:fldCharType="begin"/>
-            </w:r>
-            <w:r>
-              <w:instrText xml:space="preserve"> MERGEFIELD  DepositarioCPF \* MERGEFORMAT </w:instrText>
-            </w:r>
-            <w:r>
-              <w:fldChar w:fldCharType="separate"/>
-            </w:r>
-            <w:r>
-              <w:rPr>
-                <w:rFonts w:ascii="Arial Narrow" w:hAnsi="Arial Narrow"/>
-                <w:noProof/>
-                <w:sz w:val="14"/>
-                <w:szCs w:val="16"/>
-              </w:rPr>
-              <w:t>«DepositarioCPF»</w:t>
-            </w:r>
-            <w:r>
-              <w:rPr>
-                <w:rFonts w:ascii="Arial Narrow" w:hAnsi="Arial Narrow"/>
-                <w:noProof/>
-                <w:sz w:val="14"/>
-                <w:szCs w:val="16"/>
-              </w:rPr>
-              <w:fldChar w:fldCharType="end"/>
-            </w:r>
+            <w:fldSimple w:instr=" MERGEFIELD  DepositarioCPF \* MERGEFORMAT ">
+              <w:r>
+                <w:rPr>
+                  <w:rFonts w:ascii="Arial Narrow" w:hAnsi="Arial Narrow"/>
+                  <w:noProof/>
+                  <w:sz w:val="14"/>
+                  <w:szCs w:val="16"/>
+                </w:rPr>
+                <w:t>«DepositarioCPF»</w:t>
+              </w:r>
+            </w:fldSimple>
           </w:p>
         </w:tc>
       </w:tr>
@@ -6852,9 +6716,9 @@
                 <w:szCs w:val="14"/>
               </w:rPr>
             </w:pPr>
-            <w:bookmarkStart w:id="30" w:name="OLE_LINK21"/>
-            <w:bookmarkStart w:id="31" w:name="OLE_LINK22"/>
-            <w:bookmarkStart w:id="32" w:name="OLE_LINK23"/>
+            <w:bookmarkStart w:id="29" w:name="OLE_LINK21"/>
+            <w:bookmarkStart w:id="30" w:name="OLE_LINK22"/>
+            <w:bookmarkStart w:id="31" w:name="OLE_LINK23"/>
             <w:r>
               <w:rPr>
                 <w:rFonts w:ascii="Arial Narrow" w:hAnsi="Arial Narrow"/>
@@ -6874,9 +6738,9 @@
               <w:t>.5 Endereço/Localização Do Depósito:</w:t>
             </w:r>
           </w:p>
+          <w:bookmarkEnd w:id="29"/>
           <w:bookmarkEnd w:id="30"/>
           <w:bookmarkEnd w:id="31"/>
-          <w:bookmarkEnd w:id="32"/>
           <w:p>
             <w:pPr>
               <w:keepNext/>
@@ -6933,33 +6797,44 @@
               </w:rPr>
               <w:t xml:space="preserve"> </w:t>
             </w:r>
-            <w:r>
-              <w:fldChar w:fldCharType="begin"/>
-            </w:r>
-            <w:r>
-              <w:instrText xml:space="preserve"> MERGEFIELD  DepositarioBairro  \* MERGEFORMAT </w:instrText>
-            </w:r>
-            <w:r>
-              <w:fldChar w:fldCharType="separate"/>
-            </w:r>
-            <w:r>
-              <w:rPr>
-                <w:rFonts w:ascii="Arial Narrow" w:hAnsi="Arial Narrow"/>
-                <w:noProof/>
+            <w:fldSimple w:instr=" MERGEFIELD  DepositarioBairro  \* MERGEFORMAT ">
+              <w:r>
+                <w:rPr>
+                  <w:rFonts w:ascii="Arial Narrow" w:hAnsi="Arial Narrow"/>
+                  <w:noProof/>
+                  <w:sz w:val="14"/>
+                  <w:szCs w:val="16"/>
+                </w:rPr>
+                <w:t>«DepositarioBairro»</w:t>
+              </w:r>
+            </w:fldSimple>
+            <w:r>
+              <w:rPr>
+                <w:rFonts w:ascii="Arial Narrow" w:hAnsi="Arial Narrow"/>
                 <w:sz w:val="14"/>
                 <w:szCs w:val="16"/>
               </w:rPr>
-              <w:t>«DepositarioBairro»</w:t>
-            </w:r>
-            <w:r>
-              <w:rPr>
-                <w:rFonts w:ascii="Arial Narrow" w:hAnsi="Arial Narrow"/>
-                <w:noProof/>
+              <w:t>,</w:t>
+            </w:r>
+            <w:r>
+              <w:rPr>
+                <w:rFonts w:ascii="Arial Narrow" w:hAnsi="Arial Narrow"/>
                 <w:sz w:val="14"/>
                 <w:szCs w:val="16"/>
               </w:rPr>
-              <w:fldChar w:fldCharType="end"/>
-            </w:r>
+              <w:t xml:space="preserve"> </w:t>
+            </w:r>
+            <w:fldSimple w:instr=" MERGEFIELD  DepositarioDistrito  \* MERGEFORMAT ">
+              <w:r>
+                <w:rPr>
+                  <w:rFonts w:ascii="Arial Narrow" w:hAnsi="Arial Narrow"/>
+                  <w:noProof/>
+                  <w:sz w:val="14"/>
+                  <w:szCs w:val="16"/>
+                </w:rPr>
+                <w:t>«DepositarioDistrito»</w:t>
+              </w:r>
+            </w:fldSimple>
             <w:r>
               <w:rPr>
                 <w:rFonts w:ascii="Arial Narrow" w:hAnsi="Arial Narrow"/>
@@ -6976,119 +6851,44 @@
               </w:rPr>
               <w:t xml:space="preserve"> </w:t>
             </w:r>
-            <w:r>
-              <w:fldChar w:fldCharType="begin"/>
-            </w:r>
-            <w:r>
-              <w:instrText xml:space="preserve"> MERGEFIELD  DepositarioDistrito  \* MERGEFORMAT </w:instrText>
-            </w:r>
-            <w:r>
-              <w:fldChar w:fldCharType="separate"/>
-            </w:r>
-            <w:r>
-              <w:rPr>
-                <w:rFonts w:ascii="Arial Narrow" w:hAnsi="Arial Narrow"/>
-                <w:noProof/>
+            <w:fldSimple w:instr=" MERGEFIELD  DepositarioMunicipio  \* MERGEFORMAT ">
+              <w:r>
+                <w:rPr>
+                  <w:rFonts w:ascii="Arial Narrow" w:hAnsi="Arial Narrow"/>
+                  <w:noProof/>
+                  <w:sz w:val="14"/>
+                  <w:szCs w:val="16"/>
+                </w:rPr>
+                <w:t>«DepositarioMunicipio»</w:t>
+              </w:r>
+            </w:fldSimple>
+            <w:r>
+              <w:rPr>
+                <w:rFonts w:ascii="Arial Narrow" w:hAnsi="Arial Narrow"/>
                 <w:sz w:val="14"/>
                 <w:szCs w:val="16"/>
               </w:rPr>
-              <w:t>«DepositarioDistrito»</w:t>
-            </w:r>
-            <w:r>
-              <w:rPr>
-                <w:rFonts w:ascii="Arial Narrow" w:hAnsi="Arial Narrow"/>
-                <w:noProof/>
+              <w:t xml:space="preserve"> </w:t>
+            </w:r>
+            <w:r>
+              <w:rPr>
+                <w:rFonts w:ascii="Arial Narrow" w:hAnsi="Arial Narrow"/>
                 <w:sz w:val="14"/>
                 <w:szCs w:val="16"/>
               </w:rPr>
-              <w:fldChar w:fldCharType="end"/>
-            </w:r>
-            <w:r>
-              <w:rPr>
-                <w:rFonts w:ascii="Arial Narrow" w:hAnsi="Arial Narrow"/>
-                <w:sz w:val="14"/>
-                <w:szCs w:val="16"/>
-              </w:rPr>
-              <w:t>,</w:t>
-            </w:r>
-            <w:r>
-              <w:rPr>
-                <w:rFonts w:ascii="Arial Narrow" w:hAnsi="Arial Narrow"/>
-                <w:sz w:val="14"/>
-                <w:szCs w:val="16"/>
-              </w:rPr>
-              <w:t xml:space="preserve"> </w:t>
-            </w:r>
-            <w:r>
-              <w:fldChar w:fldCharType="begin"/>
-            </w:r>
-            <w:r>
-              <w:instrText xml:space="preserve"> MERGEFIELD  DepositarioMunicipio  \* MERGEFORMAT </w:instrText>
-            </w:r>
-            <w:r>
-              <w:fldChar w:fldCharType="separate"/>
-            </w:r>
-            <w:r>
-              <w:rPr>
-                <w:rFonts w:ascii="Arial Narrow" w:hAnsi="Arial Narrow"/>
-                <w:noProof/>
-                <w:sz w:val="14"/>
-                <w:szCs w:val="16"/>
-              </w:rPr>
-              <w:t>«DepositarioMunicipio»</w:t>
-            </w:r>
-            <w:r>
-              <w:rPr>
-                <w:rFonts w:ascii="Arial Narrow" w:hAnsi="Arial Narrow"/>
-                <w:noProof/>
-                <w:sz w:val="14"/>
-                <w:szCs w:val="16"/>
-              </w:rPr>
-              <w:fldChar w:fldCharType="end"/>
-            </w:r>
-            <w:r>
-              <w:rPr>
-                <w:rFonts w:ascii="Arial Narrow" w:hAnsi="Arial Narrow"/>
-                <w:sz w:val="14"/>
-                <w:szCs w:val="16"/>
-              </w:rPr>
-              <w:t xml:space="preserve"> </w:t>
-            </w:r>
-            <w:r>
-              <w:rPr>
-                <w:rFonts w:ascii="Arial Narrow" w:hAnsi="Arial Narrow"/>
-                <w:sz w:val="14"/>
-                <w:szCs w:val="16"/>
-              </w:rPr>
               <w:t xml:space="preserve">- </w:t>
             </w:r>
-            <w:r>
-              <w:fldChar w:fldCharType="begin"/>
-            </w:r>
-            <w:r>
-              <w:instrText xml:space="preserve"> MERGEFIELD  DepositarioUF  \* MERGEFORMAT </w:instrText>
-            </w:r>
-            <w:r>
-              <w:fldChar w:fldCharType="separate"/>
-            </w:r>
-            <w:r>
-              <w:rPr>
-                <w:rFonts w:ascii="Arial Narrow" w:hAnsi="Arial Narrow"/>
-                <w:noProof/>
-                <w:sz w:val="14"/>
-                <w:szCs w:val="16"/>
-              </w:rPr>
-              <w:t>«DepositarioUF»</w:t>
-            </w:r>
-            <w:r>
-              <w:rPr>
-                <w:rFonts w:ascii="Arial Narrow" w:hAnsi="Arial Narrow"/>
-                <w:noProof/>
-                <w:sz w:val="14"/>
-                <w:szCs w:val="16"/>
-              </w:rPr>
-              <w:fldChar w:fldCharType="end"/>
-            </w:r>
+            <w:fldSimple w:instr=" MERGEFIELD  DepositarioUF  \* MERGEFORMAT ">
+              <w:r>
+                <w:rPr>
+                  <w:rFonts w:ascii="Arial Narrow" w:hAnsi="Arial Narrow"/>
+                  <w:noProof/>
+                  <w:sz w:val="14"/>
+                  <w:szCs w:val="16"/>
+                </w:rPr>
+                <w:t>«DepositarioUF»</w:t>
+              </w:r>
+            </w:fldSimple>
           </w:p>
         </w:tc>
       </w:tr>
@@ -7175,33 +6975,17 @@
                 <w:szCs w:val="14"/>
               </w:rPr>
             </w:pPr>
-            <w:r>
-              <w:fldChar w:fldCharType="begin"/>
-            </w:r>
-            <w:r>
-              <w:instrText xml:space="preserve"> MERGEFIELD  ApreensaoLacres \* MERGEFORMAT </w:instrText>
-            </w:r>
-            <w:r>
-              <w:fldChar w:fldCharType="separate"/>
-            </w:r>
-            <w:r>
-              <w:rPr>
-                <w:rFonts w:ascii="Arial Narrow" w:hAnsi="Arial Narrow"/>
-                <w:noProof/>
-                <w:sz w:val="14"/>
-                <w:szCs w:val="16"/>
-              </w:rPr>
-              <w:t>«ApreensaoLacres»</w:t>
-            </w:r>
-            <w:r>
-              <w:rPr>
-                <w:rFonts w:ascii="Arial Narrow" w:hAnsi="Arial Narrow"/>
-                <w:noProof/>
-                <w:sz w:val="14"/>
-                <w:szCs w:val="16"/>
-              </w:rPr>
-              <w:fldChar w:fldCharType="end"/>
-            </w:r>
+            <w:fldSimple w:instr=" MERGEFIELD  ApreensaoLacres \* MERGEFORMAT ">
+              <w:r>
+                <w:rPr>
+                  <w:rFonts w:ascii="Arial Narrow" w:hAnsi="Arial Narrow"/>
+                  <w:noProof/>
+                  <w:sz w:val="14"/>
+                  <w:szCs w:val="16"/>
+                </w:rPr>
+                <w:t>«ApreensaoLacres»</w:t>
+              </w:r>
+            </w:fldSimple>
           </w:p>
         </w:tc>
         <w:tc>
@@ -7292,8 +7076,8 @@
                 <w:szCs w:val="12"/>
               </w:rPr>
             </w:pPr>
-            <w:bookmarkStart w:id="33" w:name="OLE_LINK37"/>
-            <w:bookmarkStart w:id="34" w:name="OLE_LINK40"/>
+            <w:bookmarkStart w:id="32" w:name="OLE_LINK37"/>
+            <w:bookmarkStart w:id="33" w:name="OLE_LINK40"/>
             <w:r>
               <w:rPr>
                 <w:rFonts w:ascii="Arial Narrow" w:hAnsi="Arial Narrow"/>
@@ -7303,8 +7087,8 @@
               <w:lastRenderedPageBreak/>
               <w:t>8) INTERDIÇÃO / EMBARGO</w:t>
             </w:r>
+            <w:bookmarkEnd w:id="32"/>
             <w:bookmarkEnd w:id="33"/>
-            <w:bookmarkEnd w:id="34"/>
           </w:p>
         </w:tc>
         <w:tc>
@@ -7340,6 +7124,21 @@
               </w:rPr>
               <w:t>8.1 Neste ato fica</w:t>
             </w:r>
+          </w:p>
+          <w:p>
+            <w:pPr>
+              <w:keepNext/>
+              <w:tabs>
+                <w:tab w:val="left" w:pos="7755"/>
+              </w:tabs>
+              <w:spacing w:after="120"/>
+              <w:rPr>
+                <w:rFonts w:ascii="Arial Narrow" w:hAnsi="Arial Narrow"/>
+                <w:color w:val="595959" w:themeColor="text1" w:themeTint="A6"/>
+                <w:sz w:val="14"/>
+                <w:szCs w:val="14"/>
+              </w:rPr>
+            </w:pPr>
           </w:p>
         </w:tc>
         <w:tc>
@@ -7367,6 +7166,217 @@
               <w:gridCol w:w="3708"/>
             </w:tblGrid>
             <w:tr>
+              <w:trPr>
+                <w:trHeight w:val="119"/>
+              </w:trPr>
+              <w:tc>
+                <w:tcPr>
+                  <w:tcW w:w="284" w:type="dxa"/>
+                  <w:tcBorders>
+                    <w:top w:val="nil"/>
+                    <w:left w:val="nil"/>
+                    <w:bottom w:val="single" w:sz="4" w:space="0" w:color="auto"/>
+                    <w:right w:val="nil"/>
+                  </w:tcBorders>
+                  <w:vAlign w:val="center"/>
+                </w:tcPr>
+                <w:p>
+                  <w:pPr>
+                    <w:keepNext/>
+                    <w:tabs>
+                      <w:tab w:val="left" w:pos="7755"/>
+                    </w:tabs>
+                    <w:jc w:val="center"/>
+                    <w:rPr>
+                      <w:rFonts w:ascii="Arial Narrow" w:hAnsi="Arial Narrow"/>
+                      <w:sz w:val="2"/>
+                      <w:szCs w:val="2"/>
+                    </w:rPr>
+                  </w:pPr>
+                  <w:bookmarkStart w:id="34" w:name="_GoBack"/>
+                  <w:bookmarkEnd w:id="34"/>
+                </w:p>
+              </w:tc>
+              <w:tc>
+                <w:tcPr>
+                  <w:tcW w:w="1157" w:type="dxa"/>
+                  <w:tcBorders>
+                    <w:top w:val="nil"/>
+                    <w:left w:val="nil"/>
+                    <w:bottom w:val="nil"/>
+                    <w:right w:val="nil"/>
+                  </w:tcBorders>
+                  <w:vAlign w:val="center"/>
+                </w:tcPr>
+                <w:p>
+                  <w:pPr>
+                    <w:keepNext/>
+                    <w:tabs>
+                      <w:tab w:val="left" w:pos="7755"/>
+                    </w:tabs>
+                    <w:rPr>
+                      <w:rFonts w:ascii="Arial Narrow" w:hAnsi="Arial Narrow"/>
+                      <w:sz w:val="2"/>
+                      <w:szCs w:val="2"/>
+                    </w:rPr>
+                  </w:pPr>
+                </w:p>
+              </w:tc>
+              <w:tc>
+                <w:tcPr>
+                  <w:tcW w:w="284" w:type="dxa"/>
+                  <w:tcBorders>
+                    <w:top w:val="nil"/>
+                    <w:left w:val="nil"/>
+                    <w:bottom w:val="single" w:sz="4" w:space="0" w:color="auto"/>
+                    <w:right w:val="nil"/>
+                  </w:tcBorders>
+                  <w:vAlign w:val="center"/>
+                </w:tcPr>
+                <w:p>
+                  <w:pPr>
+                    <w:keepNext/>
+                    <w:tabs>
+                      <w:tab w:val="left" w:pos="7755"/>
+                    </w:tabs>
+                    <w:jc w:val="center"/>
+                    <w:rPr>
+                      <w:rFonts w:ascii="Arial Narrow" w:hAnsi="Arial Narrow"/>
+                      <w:sz w:val="2"/>
+                      <w:szCs w:val="2"/>
+                    </w:rPr>
+                  </w:pPr>
+                </w:p>
+              </w:tc>
+              <w:tc>
+                <w:tcPr>
+                  <w:tcW w:w="1037" w:type="dxa"/>
+                  <w:tcBorders>
+                    <w:top w:val="nil"/>
+                    <w:left w:val="nil"/>
+                    <w:bottom w:val="nil"/>
+                    <w:right w:val="nil"/>
+                  </w:tcBorders>
+                  <w:vAlign w:val="center"/>
+                </w:tcPr>
+                <w:p>
+                  <w:pPr>
+                    <w:keepNext/>
+                    <w:tabs>
+                      <w:tab w:val="left" w:pos="7755"/>
+                    </w:tabs>
+                    <w:rPr>
+                      <w:rFonts w:ascii="Arial Narrow" w:hAnsi="Arial Narrow"/>
+                      <w:sz w:val="2"/>
+                      <w:szCs w:val="2"/>
+                    </w:rPr>
+                  </w:pPr>
+                </w:p>
+              </w:tc>
+              <w:tc>
+                <w:tcPr>
+                  <w:tcW w:w="284" w:type="dxa"/>
+                  <w:tcBorders>
+                    <w:top w:val="nil"/>
+                    <w:left w:val="nil"/>
+                    <w:bottom w:val="single" w:sz="4" w:space="0" w:color="auto"/>
+                    <w:right w:val="nil"/>
+                  </w:tcBorders>
+                  <w:vAlign w:val="center"/>
+                </w:tcPr>
+                <w:p>
+                  <w:pPr>
+                    <w:keepNext/>
+                    <w:tabs>
+                      <w:tab w:val="left" w:pos="7755"/>
+                    </w:tabs>
+                    <w:jc w:val="center"/>
+                    <w:rPr>
+                      <w:rFonts w:ascii="Arial Narrow" w:hAnsi="Arial Narrow"/>
+                      <w:sz w:val="2"/>
+                      <w:szCs w:val="2"/>
+                    </w:rPr>
+                  </w:pPr>
+                </w:p>
+              </w:tc>
+              <w:tc>
+                <w:tcPr>
+                  <w:tcW w:w="1275" w:type="dxa"/>
+                  <w:tcBorders>
+                    <w:top w:val="nil"/>
+                    <w:left w:val="nil"/>
+                    <w:bottom w:val="nil"/>
+                    <w:right w:val="nil"/>
+                  </w:tcBorders>
+                  <w:vAlign w:val="center"/>
+                </w:tcPr>
+                <w:p>
+                  <w:pPr>
+                    <w:keepNext/>
+                    <w:tabs>
+                      <w:tab w:val="left" w:pos="7755"/>
+                    </w:tabs>
+                    <w:rPr>
+                      <w:rFonts w:ascii="Arial Narrow" w:hAnsi="Arial Narrow"/>
+                      <w:sz w:val="2"/>
+                      <w:szCs w:val="2"/>
+                    </w:rPr>
+                  </w:pPr>
+                </w:p>
+              </w:tc>
+              <w:tc>
+                <w:tcPr>
+                  <w:tcW w:w="284" w:type="dxa"/>
+                  <w:tcBorders>
+                    <w:top w:val="nil"/>
+                    <w:left w:val="nil"/>
+                    <w:bottom w:val="single" w:sz="4" w:space="0" w:color="auto"/>
+                    <w:right w:val="nil"/>
+                  </w:tcBorders>
+                  <w:vAlign w:val="center"/>
+                </w:tcPr>
+                <w:p>
+                  <w:pPr>
+                    <w:keepNext/>
+                    <w:tabs>
+                      <w:tab w:val="left" w:pos="7755"/>
+                    </w:tabs>
+                    <w:jc w:val="center"/>
+                    <w:rPr>
+                      <w:rFonts w:ascii="Arial Narrow" w:hAnsi="Arial Narrow"/>
+                      <w:sz w:val="2"/>
+                      <w:szCs w:val="2"/>
+                    </w:rPr>
+                  </w:pPr>
+                </w:p>
+              </w:tc>
+              <w:tc>
+                <w:tcPr>
+                  <w:tcW w:w="3708" w:type="dxa"/>
+                  <w:tcBorders>
+                    <w:top w:val="nil"/>
+                    <w:left w:val="nil"/>
+                    <w:bottom w:val="nil"/>
+                    <w:right w:val="nil"/>
+                  </w:tcBorders>
+                  <w:vAlign w:val="center"/>
+                </w:tcPr>
+                <w:p>
+                  <w:pPr>
+                    <w:keepNext/>
+                    <w:tabs>
+                      <w:tab w:val="left" w:pos="7755"/>
+                    </w:tabs>
+                    <w:rPr>
+                      <w:rFonts w:ascii="Arial Narrow" w:hAnsi="Arial Narrow"/>
+                      <w:sz w:val="2"/>
+                      <w:szCs w:val="2"/>
+                    </w:rPr>
+                  </w:pPr>
+                </w:p>
+              </w:tc>
+            </w:tr>
+            <w:tr>
               <w:tc>
                 <w:tcPr>
                   <w:tcW w:w="284" w:type="dxa"/>
@@ -8521,6 +8531,34 @@
                 <w:color w:val="595959" w:themeColor="text1" w:themeTint="A6"/>
                 <w:sz w:val="4"/>
                 <w:szCs w:val="4"/>
+              </w:rPr>
+            </w:pPr>
+          </w:p>
+          <w:p>
+            <w:pPr>
+              <w:keepNext/>
+              <w:tabs>
+                <w:tab w:val="left" w:pos="7755"/>
+              </w:tabs>
+              <w:jc w:val="center"/>
+              <w:rPr>
+                <w:rFonts w:ascii="Arial Narrow" w:hAnsi="Arial Narrow"/>
+                <w:sz w:val="14"/>
+                <w:szCs w:val="14"/>
+              </w:rPr>
+            </w:pPr>
+          </w:p>
+          <w:p>
+            <w:pPr>
+              <w:keepNext/>
+              <w:tabs>
+                <w:tab w:val="left" w:pos="7755"/>
+              </w:tabs>
+              <w:jc w:val="center"/>
+              <w:rPr>
+                <w:rFonts w:ascii="Arial Narrow" w:hAnsi="Arial Narrow"/>
+                <w:sz w:val="6"/>
+                <w:szCs w:val="6"/>
               </w:rPr>
             </w:pPr>
           </w:p>
@@ -8828,25 +8866,7 @@
                 <w:sz w:val="12"/>
                 <w:szCs w:val="12"/>
               </w:rPr>
-              <w:t>1ª Via: Autuado (</w:t>
-            </w:r>
-            <w:proofErr w:type="gramStart"/>
-            <w:r>
-              <w:rPr>
-                <w:i/>
-                <w:sz w:val="12"/>
-                <w:szCs w:val="12"/>
-              </w:rPr>
-              <w:t xml:space="preserve">branca)   </w:t>
-            </w:r>
-            <w:proofErr w:type="gramEnd"/>
-            <w:r>
-              <w:rPr>
-                <w:i/>
-                <w:sz w:val="12"/>
-                <w:szCs w:val="12"/>
-              </w:rPr>
-              <w:t xml:space="preserve">  2ª Via: Processo (amarela)     3ª Via: Bloco (azul)</w:t>
+              <w:t xml:space="preserve">1ª Via: Autuado     2ª Via: Processo      </w:t>
             </w:r>
           </w:p>
         </w:tc>
@@ -8909,7 +8929,7 @@
 </file>
 
 <file path=word/endnotes.xml><?xml version="1.0" encoding="utf-8"?>
-<w:endnotes xmlns:wpc="http://schemas.microsoft.com/office/word/2010/wordprocessingCanvas" xmlns:mc="http://schemas.openxmlformats.org/markup-compatibility/2006" xmlns:o="urn:schemas-microsoft-com:office:office" xmlns:r="http://schemas.openxmlformats.org/officeDocument/2006/relationships" xmlns:m="http://schemas.openxmlformats.org/officeDocument/2006/math" xmlns:v="urn:schemas-microsoft-com:vml" xmlns:wp14="http://schemas.microsoft.com/office/word/2010/wordprocessingDrawing" xmlns:wp="http://schemas.openxmlformats.org/drawingml/2006/wordprocessingDrawing" xmlns:w10="urn:schemas-microsoft-com:office:word" xmlns:w="http://schemas.openxmlformats.org/wordprocessingml/2006/main" xmlns:w14="http://schemas.microsoft.com/office/word/2010/wordml" xmlns:w15="http://schemas.microsoft.com/office/word/2012/wordml" xmlns:wpg="http://schemas.microsoft.com/office/word/2010/wordprocessingGroup" xmlns:wpi="http://schemas.microsoft.com/office/word/2010/wordprocessingInk" xmlns:wne="http://schemas.microsoft.com/office/word/2006/wordml" xmlns:wps="http://schemas.microsoft.com/office/word/2010/wordprocessingShape" mc:Ignorable="w14 w15 wp14">
+<w:endnotes xmlns:wpc="http://schemas.microsoft.com/office/word/2010/wordprocessingCanvas" xmlns:cx="http://schemas.microsoft.com/office/drawing/2014/chartex" xmlns:cx1="http://schemas.microsoft.com/office/drawing/2015/9/8/chartex" xmlns:cx2="http://schemas.microsoft.com/office/drawing/2015/10/21/chartex" xmlns:cx3="http://schemas.microsoft.com/office/drawing/2016/5/9/chartex" xmlns:cx4="http://schemas.microsoft.com/office/drawing/2016/5/10/chartex" xmlns:cx5="http://schemas.microsoft.com/office/drawing/2016/5/11/chartex" xmlns:cx6="http://schemas.microsoft.com/office/drawing/2016/5/12/chartex" xmlns:cx7="http://schemas.microsoft.com/office/drawing/2016/5/13/chartex" xmlns:cx8="http://schemas.microsoft.com/office/drawing/2016/5/14/chartex" xmlns:mc="http://schemas.openxmlformats.org/markup-compatibility/2006" xmlns:aink="http://schemas.microsoft.com/office/drawing/2016/ink" xmlns:am3d="http://schemas.microsoft.com/office/drawing/2017/model3d" xmlns:o="urn:schemas-microsoft-com:office:office" xmlns:r="http://schemas.openxmlformats.org/officeDocument/2006/relationships" xmlns:m="http://schemas.openxmlformats.org/officeDocument/2006/math" xmlns:v="urn:schemas-microsoft-com:vml" xmlns:wp14="http://schemas.microsoft.com/office/word/2010/wordprocessingDrawing" xmlns:wp="http://schemas.openxmlformats.org/drawingml/2006/wordprocessingDrawing" xmlns:w10="urn:schemas-microsoft-com:office:word" xmlns:w="http://schemas.openxmlformats.org/wordprocessingml/2006/main" xmlns:w14="http://schemas.microsoft.com/office/word/2010/wordml" xmlns:w15="http://schemas.microsoft.com/office/word/2012/wordml" xmlns:w16cid="http://schemas.microsoft.com/office/word/2016/wordml/cid" xmlns:w16se="http://schemas.microsoft.com/office/word/2015/wordml/symex" xmlns:wpg="http://schemas.microsoft.com/office/word/2010/wordprocessingGroup" xmlns:wpi="http://schemas.microsoft.com/office/word/2010/wordprocessingInk" xmlns:wne="http://schemas.microsoft.com/office/word/2006/wordml" xmlns:wps="http://schemas.microsoft.com/office/word/2010/wordprocessingShape" mc:Ignorable="w14 w15 w16se w16cid wp14">
   <w:endnote w:type="separator" w:id="-1">
     <w:p>
       <w:r>
@@ -8928,7 +8948,7 @@
 </file>
 
 <file path=word/footer1.xml><?xml version="1.0" encoding="utf-8"?>
-<w:ftr xmlns:wpc="http://schemas.microsoft.com/office/word/2010/wordprocessingCanvas" xmlns:mc="http://schemas.openxmlformats.org/markup-compatibility/2006" xmlns:o="urn:schemas-microsoft-com:office:office" xmlns:r="http://schemas.openxmlformats.org/officeDocument/2006/relationships" xmlns:m="http://schemas.openxmlformats.org/officeDocument/2006/math" xmlns:v="urn:schemas-microsoft-com:vml" xmlns:wp14="http://schemas.microsoft.com/office/word/2010/wordprocessingDrawing" xmlns:wp="http://schemas.openxmlformats.org/drawingml/2006/wordprocessingDrawing" xmlns:w10="urn:schemas-microsoft-com:office:word" xmlns:w="http://schemas.openxmlformats.org/wordprocessingml/2006/main" xmlns:w14="http://schemas.microsoft.com/office/word/2010/wordml" xmlns:w15="http://schemas.microsoft.com/office/word/2012/wordml" xmlns:wpg="http://schemas.microsoft.com/office/word/2010/wordprocessingGroup" xmlns:wpi="http://schemas.microsoft.com/office/word/2010/wordprocessingInk" xmlns:wne="http://schemas.microsoft.com/office/word/2006/wordml" xmlns:wps="http://schemas.microsoft.com/office/word/2010/wordprocessingShape" mc:Ignorable="w14 w15 wp14">
+<w:ftr xmlns:wpc="http://schemas.microsoft.com/office/word/2010/wordprocessingCanvas" xmlns:cx="http://schemas.microsoft.com/office/drawing/2014/chartex" xmlns:cx1="http://schemas.microsoft.com/office/drawing/2015/9/8/chartex" xmlns:cx2="http://schemas.microsoft.com/office/drawing/2015/10/21/chartex" xmlns:cx3="http://schemas.microsoft.com/office/drawing/2016/5/9/chartex" xmlns:cx4="http://schemas.microsoft.com/office/drawing/2016/5/10/chartex" xmlns:cx5="http://schemas.microsoft.com/office/drawing/2016/5/11/chartex" xmlns:cx6="http://schemas.microsoft.com/office/drawing/2016/5/12/chartex" xmlns:cx7="http://schemas.microsoft.com/office/drawing/2016/5/13/chartex" xmlns:cx8="http://schemas.microsoft.com/office/drawing/2016/5/14/chartex" xmlns:mc="http://schemas.openxmlformats.org/markup-compatibility/2006" xmlns:aink="http://schemas.microsoft.com/office/drawing/2016/ink" xmlns:am3d="http://schemas.microsoft.com/office/drawing/2017/model3d" xmlns:o="urn:schemas-microsoft-com:office:office" xmlns:r="http://schemas.openxmlformats.org/officeDocument/2006/relationships" xmlns:m="http://schemas.openxmlformats.org/officeDocument/2006/math" xmlns:v="urn:schemas-microsoft-com:vml" xmlns:wp14="http://schemas.microsoft.com/office/word/2010/wordprocessingDrawing" xmlns:wp="http://schemas.openxmlformats.org/drawingml/2006/wordprocessingDrawing" xmlns:w10="urn:schemas-microsoft-com:office:word" xmlns:w="http://schemas.openxmlformats.org/wordprocessingml/2006/main" xmlns:w14="http://schemas.microsoft.com/office/word/2010/wordml" xmlns:w15="http://schemas.microsoft.com/office/word/2012/wordml" xmlns:w16cid="http://schemas.microsoft.com/office/word/2016/wordml/cid" xmlns:w16se="http://schemas.microsoft.com/office/word/2015/wordml/symex" xmlns:wpg="http://schemas.microsoft.com/office/word/2010/wordprocessingGroup" xmlns:wpi="http://schemas.microsoft.com/office/word/2010/wordprocessingInk" xmlns:wne="http://schemas.microsoft.com/office/word/2006/wordml" xmlns:wps="http://schemas.microsoft.com/office/word/2010/wordprocessingShape" mc:Ignorable="w14 w15 w16se w16cid wp14">
   <w:p>
     <w:pPr>
       <w:pStyle w:val="Rodap"/>
@@ -8946,7 +8966,7 @@
 </file>
 
 <file path=word/footnotes.xml><?xml version="1.0" encoding="utf-8"?>
-<w:footnotes xmlns:wpc="http://schemas.microsoft.com/office/word/2010/wordprocessingCanvas" xmlns:mc="http://schemas.openxmlformats.org/markup-compatibility/2006" xmlns:o="urn:schemas-microsoft-com:office:office" xmlns:r="http://schemas.openxmlformats.org/officeDocument/2006/relationships" xmlns:m="http://schemas.openxmlformats.org/officeDocument/2006/math" xmlns:v="urn:schemas-microsoft-com:vml" xmlns:wp14="http://schemas.microsoft.com/office/word/2010/wordprocessingDrawing" xmlns:wp="http://schemas.openxmlformats.org/drawingml/2006/wordprocessingDrawing" xmlns:w10="urn:schemas-microsoft-com:office:word" xmlns:w="http://schemas.openxmlformats.org/wordprocessingml/2006/main" xmlns:w14="http://schemas.microsoft.com/office/word/2010/wordml" xmlns:w15="http://schemas.microsoft.com/office/word/2012/wordml" xmlns:wpg="http://schemas.microsoft.com/office/word/2010/wordprocessingGroup" xmlns:wpi="http://schemas.microsoft.com/office/word/2010/wordprocessingInk" xmlns:wne="http://schemas.microsoft.com/office/word/2006/wordml" xmlns:wps="http://schemas.microsoft.com/office/word/2010/wordprocessingShape" mc:Ignorable="w14 w15 wp14">
+<w:footnotes xmlns:wpc="http://schemas.microsoft.com/office/word/2010/wordprocessingCanvas" xmlns:cx="http://schemas.microsoft.com/office/drawing/2014/chartex" xmlns:cx1="http://schemas.microsoft.com/office/drawing/2015/9/8/chartex" xmlns:cx2="http://schemas.microsoft.com/office/drawing/2015/10/21/chartex" xmlns:cx3="http://schemas.microsoft.com/office/drawing/2016/5/9/chartex" xmlns:cx4="http://schemas.microsoft.com/office/drawing/2016/5/10/chartex" xmlns:cx5="http://schemas.microsoft.com/office/drawing/2016/5/11/chartex" xmlns:cx6="http://schemas.microsoft.com/office/drawing/2016/5/12/chartex" xmlns:cx7="http://schemas.microsoft.com/office/drawing/2016/5/13/chartex" xmlns:cx8="http://schemas.microsoft.com/office/drawing/2016/5/14/chartex" xmlns:mc="http://schemas.openxmlformats.org/markup-compatibility/2006" xmlns:aink="http://schemas.microsoft.com/office/drawing/2016/ink" xmlns:am3d="http://schemas.microsoft.com/office/drawing/2017/model3d" xmlns:o="urn:schemas-microsoft-com:office:office" xmlns:r="http://schemas.openxmlformats.org/officeDocument/2006/relationships" xmlns:m="http://schemas.openxmlformats.org/officeDocument/2006/math" xmlns:v="urn:schemas-microsoft-com:vml" xmlns:wp14="http://schemas.microsoft.com/office/word/2010/wordprocessingDrawing" xmlns:wp="http://schemas.openxmlformats.org/drawingml/2006/wordprocessingDrawing" xmlns:w10="urn:schemas-microsoft-com:office:word" xmlns:w="http://schemas.openxmlformats.org/wordprocessingml/2006/main" xmlns:w14="http://schemas.microsoft.com/office/word/2010/wordml" xmlns:w15="http://schemas.microsoft.com/office/word/2012/wordml" xmlns:w16cid="http://schemas.microsoft.com/office/word/2016/wordml/cid" xmlns:w16se="http://schemas.microsoft.com/office/word/2015/wordml/symex" xmlns:wpg="http://schemas.microsoft.com/office/word/2010/wordprocessingGroup" xmlns:wpi="http://schemas.microsoft.com/office/word/2010/wordprocessingInk" xmlns:wne="http://schemas.microsoft.com/office/word/2006/wordml" xmlns:wps="http://schemas.microsoft.com/office/word/2010/wordprocessingShape" mc:Ignorable="w14 w15 w16se w16cid wp14">
   <w:footnote w:type="separator" w:id="-1">
     <w:p>
       <w:r>
@@ -8965,7 +8985,7 @@
 </file>
 
 <file path=word/header1.xml><?xml version="1.0" encoding="utf-8"?>
-<w:hdr xmlns:wpc="http://schemas.microsoft.com/office/word/2010/wordprocessingCanvas" xmlns:mc="http://schemas.openxmlformats.org/markup-compatibility/2006" xmlns:o="urn:schemas-microsoft-com:office:office" xmlns:r="http://schemas.openxmlformats.org/officeDocument/2006/relationships" xmlns:m="http://schemas.openxmlformats.org/officeDocument/2006/math" xmlns:v="urn:schemas-microsoft-com:vml" xmlns:wp14="http://schemas.microsoft.com/office/word/2010/wordprocessingDrawing" xmlns:wp="http://schemas.openxmlformats.org/drawingml/2006/wordprocessingDrawing" xmlns:w10="urn:schemas-microsoft-com:office:word" xmlns:w="http://schemas.openxmlformats.org/wordprocessingml/2006/main" xmlns:w14="http://schemas.microsoft.com/office/word/2010/wordml" xmlns:w15="http://schemas.microsoft.com/office/word/2012/wordml" xmlns:wpg="http://schemas.microsoft.com/office/word/2010/wordprocessingGroup" xmlns:wpi="http://schemas.microsoft.com/office/word/2010/wordprocessingInk" xmlns:wne="http://schemas.microsoft.com/office/word/2006/wordml" xmlns:wps="http://schemas.microsoft.com/office/word/2010/wordprocessingShape" mc:Ignorable="w14 w15 wp14">
+<w:hdr xmlns:wpc="http://schemas.microsoft.com/office/word/2010/wordprocessingCanvas" xmlns:cx="http://schemas.microsoft.com/office/drawing/2014/chartex" xmlns:cx1="http://schemas.microsoft.com/office/drawing/2015/9/8/chartex" xmlns:cx2="http://schemas.microsoft.com/office/drawing/2015/10/21/chartex" xmlns:cx3="http://schemas.microsoft.com/office/drawing/2016/5/9/chartex" xmlns:cx4="http://schemas.microsoft.com/office/drawing/2016/5/10/chartex" xmlns:cx5="http://schemas.microsoft.com/office/drawing/2016/5/11/chartex" xmlns:cx6="http://schemas.microsoft.com/office/drawing/2016/5/12/chartex" xmlns:cx7="http://schemas.microsoft.com/office/drawing/2016/5/13/chartex" xmlns:cx8="http://schemas.microsoft.com/office/drawing/2016/5/14/chartex" xmlns:mc="http://schemas.openxmlformats.org/markup-compatibility/2006" xmlns:aink="http://schemas.microsoft.com/office/drawing/2016/ink" xmlns:am3d="http://schemas.microsoft.com/office/drawing/2017/model3d" xmlns:o="urn:schemas-microsoft-com:office:office" xmlns:r="http://schemas.openxmlformats.org/officeDocument/2006/relationships" xmlns:m="http://schemas.openxmlformats.org/officeDocument/2006/math" xmlns:v="urn:schemas-microsoft-com:vml" xmlns:wp14="http://schemas.microsoft.com/office/word/2010/wordprocessingDrawing" xmlns:wp="http://schemas.openxmlformats.org/drawingml/2006/wordprocessingDrawing" xmlns:w10="urn:schemas-microsoft-com:office:word" xmlns:w="http://schemas.openxmlformats.org/wordprocessingml/2006/main" xmlns:w14="http://schemas.microsoft.com/office/word/2010/wordml" xmlns:w15="http://schemas.microsoft.com/office/word/2012/wordml" xmlns:w16cid="http://schemas.microsoft.com/office/word/2016/wordml/cid" xmlns:w16se="http://schemas.microsoft.com/office/word/2015/wordml/symex" xmlns:wpg="http://schemas.microsoft.com/office/word/2010/wordprocessingGroup" xmlns:wpi="http://schemas.microsoft.com/office/word/2010/wordprocessingInk" xmlns:wne="http://schemas.microsoft.com/office/word/2006/wordml" xmlns:wps="http://schemas.microsoft.com/office/word/2010/wordprocessingShape" mc:Ignorable="w14 w15 w16se w16cid wp14">
   <w:p>
     <w:pPr>
       <w:pStyle w:val="Cabealho"/>
@@ -9019,7 +9039,6 @@
           <w:docPartUnique/>
         </w:docPartObj>
       </w:sdtPr>
-      <w:sdtEndPr/>
       <w:sdtContent/>
     </w:sdt>
     <w:r>
@@ -9030,7 +9049,7 @@
 </file>
 
 <file path=word/numbering.xml><?xml version="1.0" encoding="utf-8"?>
-<w:numbering xmlns:wpc="http://schemas.microsoft.com/office/word/2010/wordprocessingCanvas" xmlns:mc="http://schemas.openxmlformats.org/markup-compatibility/2006" xmlns:o="urn:schemas-microsoft-com:office:office" xmlns:r="http://schemas.openxmlformats.org/officeDocument/2006/relationships" xmlns:m="http://schemas.openxmlformats.org/officeDocument/2006/math" xmlns:v="urn:schemas-microsoft-com:vml" xmlns:wp14="http://schemas.microsoft.com/office/word/2010/wordprocessingDrawing" xmlns:wp="http://schemas.openxmlformats.org/drawingml/2006/wordprocessingDrawing" xmlns:w10="urn:schemas-microsoft-com:office:word" xmlns:w="http://schemas.openxmlformats.org/wordprocessingml/2006/main" xmlns:w14="http://schemas.microsoft.com/office/word/2010/wordml" xmlns:w15="http://schemas.microsoft.com/office/word/2012/wordml" xmlns:wpg="http://schemas.microsoft.com/office/word/2010/wordprocessingGroup" xmlns:wpi="http://schemas.microsoft.com/office/word/2010/wordprocessingInk" xmlns:wne="http://schemas.microsoft.com/office/word/2006/wordml" xmlns:wps="http://schemas.microsoft.com/office/word/2010/wordprocessingShape" mc:Ignorable="w14 w15 wp14">
+<w:numbering xmlns:wpc="http://schemas.microsoft.com/office/word/2010/wordprocessingCanvas" xmlns:cx="http://schemas.microsoft.com/office/drawing/2014/chartex" xmlns:cx1="http://schemas.microsoft.com/office/drawing/2015/9/8/chartex" xmlns:cx2="http://schemas.microsoft.com/office/drawing/2015/10/21/chartex" xmlns:cx3="http://schemas.microsoft.com/office/drawing/2016/5/9/chartex" xmlns:cx4="http://schemas.microsoft.com/office/drawing/2016/5/10/chartex" xmlns:cx5="http://schemas.microsoft.com/office/drawing/2016/5/11/chartex" xmlns:cx6="http://schemas.microsoft.com/office/drawing/2016/5/12/chartex" xmlns:cx7="http://schemas.microsoft.com/office/drawing/2016/5/13/chartex" xmlns:cx8="http://schemas.microsoft.com/office/drawing/2016/5/14/chartex" xmlns:mc="http://schemas.openxmlformats.org/markup-compatibility/2006" xmlns:aink="http://schemas.microsoft.com/office/drawing/2016/ink" xmlns:am3d="http://schemas.microsoft.com/office/drawing/2017/model3d" xmlns:o="urn:schemas-microsoft-com:office:office" xmlns:r="http://schemas.openxmlformats.org/officeDocument/2006/relationships" xmlns:m="http://schemas.openxmlformats.org/officeDocument/2006/math" xmlns:v="urn:schemas-microsoft-com:vml" xmlns:wp14="http://schemas.microsoft.com/office/word/2010/wordprocessingDrawing" xmlns:wp="http://schemas.openxmlformats.org/drawingml/2006/wordprocessingDrawing" xmlns:w10="urn:schemas-microsoft-com:office:word" xmlns:w="http://schemas.openxmlformats.org/wordprocessingml/2006/main" xmlns:w14="http://schemas.microsoft.com/office/word/2010/wordml" xmlns:w15="http://schemas.microsoft.com/office/word/2012/wordml" xmlns:w16cid="http://schemas.microsoft.com/office/word/2016/wordml/cid" xmlns:w16se="http://schemas.microsoft.com/office/word/2015/wordml/symex" xmlns:wpg="http://schemas.microsoft.com/office/word/2010/wordprocessingGroup" xmlns:wpi="http://schemas.microsoft.com/office/word/2010/wordprocessingInk" xmlns:wne="http://schemas.microsoft.com/office/word/2006/wordml" xmlns:wps="http://schemas.microsoft.com/office/word/2010/wordprocessingShape" mc:Ignorable="w14 w15 w16se w16cid wp14">
   <w:abstractNum w:abstractNumId="0" w15:restartNumberingAfterBreak="0">
     <w:nsid w:val="005D1A5A"/>
     <w:multiLevelType w:val="singleLevel"/>
@@ -13125,7 +13144,7 @@
 </file>
 
 <file path=word/styles.xml><?xml version="1.0" encoding="utf-8"?>
-<w:styles xmlns:mc="http://schemas.openxmlformats.org/markup-compatibility/2006" xmlns:r="http://schemas.openxmlformats.org/officeDocument/2006/relationships" xmlns:w="http://schemas.openxmlformats.org/wordprocessingml/2006/main" xmlns:w14="http://schemas.microsoft.com/office/word/2010/wordml" xmlns:w15="http://schemas.microsoft.com/office/word/2012/wordml" mc:Ignorable="w14 w15">
+<w:styles xmlns:mc="http://schemas.openxmlformats.org/markup-compatibility/2006" xmlns:r="http://schemas.openxmlformats.org/officeDocument/2006/relationships" xmlns:w="http://schemas.openxmlformats.org/wordprocessingml/2006/main" xmlns:w14="http://schemas.microsoft.com/office/word/2010/wordml" xmlns:w15="http://schemas.microsoft.com/office/word/2012/wordml" xmlns:w16cid="http://schemas.microsoft.com/office/word/2016/wordml/cid" xmlns:w16se="http://schemas.microsoft.com/office/word/2015/wordml/symex" mc:Ignorable="w14 w15 w16se w16cid">
   <w:docDefaults>
     <w:rPrDefault>
       <w:rPr>
@@ -13135,7 +13154,7 @@
     </w:rPrDefault>
     <w:pPrDefault/>
   </w:docDefaults>
-  <w:latentStyles w:defLockedState="0" w:defUIPriority="0" w:defSemiHidden="0" w:defUnhideWhenUsed="0" w:defQFormat="0" w:count="371">
+  <w:latentStyles w:defLockedState="0" w:defUIPriority="0" w:defSemiHidden="0" w:defUnhideWhenUsed="0" w:defQFormat="0" w:count="375">
     <w:lsdException w:name="Normal" w:qFormat="1"/>
     <w:lsdException w:name="heading 1" w:qFormat="1"/>
     <w:lsdException w:name="heading 2" w:semiHidden="1" w:unhideWhenUsed="1" w:qFormat="1"/>
@@ -13235,7 +13254,6 @@
     <w:lsdException w:name="HTML Sample" w:semiHidden="1" w:unhideWhenUsed="1"/>
     <w:lsdException w:name="HTML Typewriter" w:semiHidden="1" w:unhideWhenUsed="1"/>
     <w:lsdException w:name="HTML Variable" w:semiHidden="1" w:unhideWhenUsed="1"/>
-    <w:lsdException w:name="Normal Table" w:semiHidden="1" w:unhideWhenUsed="1"/>
     <w:lsdException w:name="annotation subject" w:semiHidden="1" w:unhideWhenUsed="1"/>
     <w:lsdException w:name="No List" w:semiHidden="1" w:uiPriority="99" w:unhideWhenUsed="1"/>
     <w:lsdException w:name="Outline List 1" w:semiHidden="1" w:unhideWhenUsed="1"/>
@@ -13279,10 +13297,8 @@
     <w:lsdException w:name="Table Elegant" w:semiHidden="1" w:unhideWhenUsed="1"/>
     <w:lsdException w:name="Table Professional" w:semiHidden="1" w:unhideWhenUsed="1"/>
     <w:lsdException w:name="Table Subtle 1" w:semiHidden="1" w:unhideWhenUsed="1"/>
-    <w:lsdException w:name="Table Subtle 2" w:semiHidden="1" w:unhideWhenUsed="1"/>
     <w:lsdException w:name="Table Web 1" w:semiHidden="1" w:unhideWhenUsed="1"/>
     <w:lsdException w:name="Table Web 2" w:semiHidden="1" w:unhideWhenUsed="1"/>
-    <w:lsdException w:name="Table Web 3" w:semiHidden="1" w:unhideWhenUsed="1"/>
     <w:lsdException w:name="Balloon Text" w:semiHidden="1" w:unhideWhenUsed="1"/>
     <w:lsdException w:name="Table Theme" w:semiHidden="1" w:unhideWhenUsed="1"/>
     <w:lsdException w:name="Placeholder Text" w:semiHidden="1" w:uiPriority="99"/>
@@ -13500,6 +13516,10 @@
     <w:lsdException w:name="List Table 5 Dark Accent 6" w:uiPriority="50"/>
     <w:lsdException w:name="List Table 6 Colorful Accent 6" w:uiPriority="51"/>
     <w:lsdException w:name="List Table 7 Colorful Accent 6" w:uiPriority="52"/>
+    <w:lsdException w:name="Mention" w:semiHidden="1" w:uiPriority="99" w:unhideWhenUsed="1"/>
+    <w:lsdException w:name="Smart Hyperlink" w:semiHidden="1" w:uiPriority="99" w:unhideWhenUsed="1"/>
+    <w:lsdException w:name="Hashtag" w:semiHidden="1" w:uiPriority="99" w:unhideWhenUsed="1"/>
+    <w:lsdException w:name="Unresolved Mention" w:semiHidden="1" w:uiPriority="99" w:unhideWhenUsed="1"/>
   </w:latentStyles>
   <w:style w:type="paragraph" w:default="1" w:styleId="Normal">
     <w:name w:val="Normal"/>

</xml_diff>

<commit_message>
fix(3328): Correções no layout do IUF
</commit_message>
<xml_diff>
--- a/Código Fonte/VERSAO-ATUAL/src/EtramiteX/Interno/Content/_pdfAspose/Instrumento_Unico_Fiscalizacao.docx
+++ b/Código Fonte/VERSAO-ATUAL/src/EtramiteX/Interno/Content/_pdfAspose/Instrumento_Unico_Fiscalizacao.docx
@@ -1,6 +1,6 @@
 
 <file path=word/document.xml><?xml version="1.0" encoding="utf-8"?>
-<w:document xmlns:wpc="http://schemas.microsoft.com/office/word/2010/wordprocessingCanvas" xmlns:cx="http://schemas.microsoft.com/office/drawing/2014/chartex" xmlns:cx1="http://schemas.microsoft.com/office/drawing/2015/9/8/chartex" xmlns:cx2="http://schemas.microsoft.com/office/drawing/2015/10/21/chartex" xmlns:cx3="http://schemas.microsoft.com/office/drawing/2016/5/9/chartex" xmlns:cx4="http://schemas.microsoft.com/office/drawing/2016/5/10/chartex" xmlns:cx5="http://schemas.microsoft.com/office/drawing/2016/5/11/chartex" xmlns:cx6="http://schemas.microsoft.com/office/drawing/2016/5/12/chartex" xmlns:cx7="http://schemas.microsoft.com/office/drawing/2016/5/13/chartex" xmlns:cx8="http://schemas.microsoft.com/office/drawing/2016/5/14/chartex" xmlns:mc="http://schemas.openxmlformats.org/markup-compatibility/2006" xmlns:aink="http://schemas.microsoft.com/office/drawing/2016/ink" xmlns:am3d="http://schemas.microsoft.com/office/drawing/2017/model3d" xmlns:o="urn:schemas-microsoft-com:office:office" xmlns:r="http://schemas.openxmlformats.org/officeDocument/2006/relationships" xmlns:m="http://schemas.openxmlformats.org/officeDocument/2006/math" xmlns:v="urn:schemas-microsoft-com:vml" xmlns:wp14="http://schemas.microsoft.com/office/word/2010/wordprocessingDrawing" xmlns:wp="http://schemas.openxmlformats.org/drawingml/2006/wordprocessingDrawing" xmlns:w10="urn:schemas-microsoft-com:office:word" xmlns:w="http://schemas.openxmlformats.org/wordprocessingml/2006/main" xmlns:w14="http://schemas.microsoft.com/office/word/2010/wordml" xmlns:w15="http://schemas.microsoft.com/office/word/2012/wordml" xmlns:w16cid="http://schemas.microsoft.com/office/word/2016/wordml/cid" xmlns:w16se="http://schemas.microsoft.com/office/word/2015/wordml/symex" xmlns:wpg="http://schemas.microsoft.com/office/word/2010/wordprocessingGroup" xmlns:wpi="http://schemas.microsoft.com/office/word/2010/wordprocessingInk" xmlns:wne="http://schemas.microsoft.com/office/word/2006/wordml" xmlns:wps="http://schemas.microsoft.com/office/word/2010/wordprocessingShape" mc:Ignorable="w14 w15 w16se w16cid wp14">
+<w:document xmlns:wpc="http://schemas.microsoft.com/office/word/2010/wordprocessingCanvas" xmlns:mc="http://schemas.openxmlformats.org/markup-compatibility/2006" xmlns:o="urn:schemas-microsoft-com:office:office" xmlns:r="http://schemas.openxmlformats.org/officeDocument/2006/relationships" xmlns:m="http://schemas.openxmlformats.org/officeDocument/2006/math" xmlns:v="urn:schemas-microsoft-com:vml" xmlns:wp14="http://schemas.microsoft.com/office/word/2010/wordprocessingDrawing" xmlns:wp="http://schemas.openxmlformats.org/drawingml/2006/wordprocessingDrawing" xmlns:w10="urn:schemas-microsoft-com:office:word" xmlns:w="http://schemas.openxmlformats.org/wordprocessingml/2006/main" xmlns:w14="http://schemas.microsoft.com/office/word/2010/wordml" xmlns:w15="http://schemas.microsoft.com/office/word/2012/wordml" xmlns:wpg="http://schemas.microsoft.com/office/word/2010/wordprocessingGroup" xmlns:wpi="http://schemas.microsoft.com/office/word/2010/wordprocessingInk" xmlns:wne="http://schemas.microsoft.com/office/word/2006/wordml" xmlns:wps="http://schemas.microsoft.com/office/word/2010/wordprocessingShape" mc:Ignorable="w14 w15 wp14">
   <w:body>
     <w:p>
       <w:pPr>
@@ -2128,9 +2128,9 @@
       <w:tblGrid>
         <w:gridCol w:w="699"/>
         <w:gridCol w:w="1624"/>
-        <w:gridCol w:w="2251"/>
+        <w:gridCol w:w="2252"/>
         <w:gridCol w:w="519"/>
-        <w:gridCol w:w="5397"/>
+        <w:gridCol w:w="5396"/>
       </w:tblGrid>
       <w:tr>
         <w:trPr>
@@ -2914,7 +2914,7 @@
               <w:top w:val="single" w:sz="4" w:space="0" w:color="auto"/>
               <w:bottom w:val="single" w:sz="4" w:space="0" w:color="auto"/>
             </w:tcBorders>
-            <w:vAlign w:val="center"/>
+            <w:vAlign w:val="bottom"/>
           </w:tcPr>
           <w:p>
             <w:pPr>
@@ -2947,7 +2947,7 @@
               <w:top w:val="single" w:sz="4" w:space="0" w:color="auto"/>
               <w:bottom w:val="single" w:sz="4" w:space="0" w:color="auto"/>
             </w:tcBorders>
-            <w:vAlign w:val="center"/>
+            <w:vAlign w:val="bottom"/>
           </w:tcPr>
           <w:p>
             <w:pPr>
@@ -2982,7 +2982,7 @@
               <w:top w:val="single" w:sz="4" w:space="0" w:color="auto"/>
               <w:bottom w:val="single" w:sz="4" w:space="0" w:color="auto"/>
             </w:tcBorders>
-            <w:vAlign w:val="center"/>
+            <w:vAlign w:val="bottom"/>
           </w:tcPr>
           <w:p>
             <w:pPr>
@@ -3040,7 +3040,7 @@
               <w:top w:val="single" w:sz="4" w:space="0" w:color="auto"/>
               <w:bottom w:val="single" w:sz="4" w:space="0" w:color="auto"/>
             </w:tcBorders>
-            <w:vAlign w:val="center"/>
+            <w:vAlign w:val="bottom"/>
           </w:tcPr>
           <w:p>
             <w:pPr>
@@ -3073,7 +3073,7 @@
               <w:top w:val="single" w:sz="4" w:space="0" w:color="auto"/>
               <w:bottom w:val="single" w:sz="4" w:space="0" w:color="auto"/>
             </w:tcBorders>
-            <w:vAlign w:val="center"/>
+            <w:vAlign w:val="bottom"/>
           </w:tcPr>
           <w:p>
             <w:pPr>
@@ -3108,7 +3108,7 @@
               <w:top w:val="single" w:sz="4" w:space="0" w:color="auto"/>
               <w:bottom w:val="single" w:sz="4" w:space="0" w:color="auto"/>
             </w:tcBorders>
-            <w:vAlign w:val="center"/>
+            <w:vAlign w:val="bottom"/>
           </w:tcPr>
           <w:p>
             <w:pPr>
@@ -3930,6 +3930,7 @@
               <w:tabs>
                 <w:tab w:val="left" w:pos="7755"/>
               </w:tabs>
+              <w:spacing w:line="276" w:lineRule="auto"/>
               <w:rPr>
                 <w:rFonts w:ascii="Arial Narrow" w:hAnsi="Arial Narrow"/>
                 <w:color w:val="595959" w:themeColor="text1" w:themeTint="A6"/>
@@ -3953,6 +3954,7 @@
               <w:tabs>
                 <w:tab w:val="left" w:pos="7755"/>
               </w:tabs>
+              <w:spacing w:line="276" w:lineRule="auto"/>
               <w:rPr>
                 <w:rFonts w:ascii="Arial Narrow" w:hAnsi="Arial Narrow"/>
                 <w:color w:val="595959" w:themeColor="text1" w:themeTint="A6"/>
@@ -4017,6 +4019,7 @@
               <w:tabs>
                 <w:tab w:val="left" w:pos="7755"/>
               </w:tabs>
+              <w:spacing w:line="276" w:lineRule="auto"/>
               <w:rPr>
                 <w:rFonts w:ascii="Arial Narrow" w:hAnsi="Arial Narrow"/>
                 <w:color w:val="595959" w:themeColor="text1" w:themeTint="A6"/>
@@ -4040,6 +4043,7 @@
               <w:tabs>
                 <w:tab w:val="left" w:pos="7755"/>
               </w:tabs>
+              <w:spacing w:line="276" w:lineRule="auto"/>
               <w:rPr>
                 <w:rFonts w:ascii="Arial Narrow" w:hAnsi="Arial Narrow"/>
                 <w:color w:val="595959" w:themeColor="text1" w:themeTint="A6"/>
@@ -4258,20 +4262,34 @@
           <w:tbl>
             <w:tblPr>
               <w:tblStyle w:val="Tabelacomgrade"/>
-              <w:tblW w:w="0" w:type="auto"/>
+              <w:tblW w:w="9697" w:type="dxa"/>
+              <w:tblBorders>
+                <w:top w:val="none" w:sz="0" w:space="0" w:color="auto"/>
+                <w:left w:val="none" w:sz="0" w:space="0" w:color="auto"/>
+                <w:bottom w:val="none" w:sz="0" w:space="0" w:color="auto"/>
+                <w:right w:val="none" w:sz="0" w:space="0" w:color="auto"/>
+                <w:insideH w:val="none" w:sz="0" w:space="0" w:color="auto"/>
+                <w:insideV w:val="none" w:sz="0" w:space="0" w:color="auto"/>
+              </w:tblBorders>
               <w:tblLayout w:type="fixed"/>
               <w:tblLook w:val="04A0" w:firstRow="1" w:lastRow="0" w:firstColumn="1" w:lastColumn="0" w:noHBand="0" w:noVBand="1"/>
             </w:tblPr>
             <w:tblGrid>
               <w:gridCol w:w="312"/>
-              <w:gridCol w:w="2552"/>
+              <w:gridCol w:w="2439"/>
               <w:gridCol w:w="283"/>
-              <w:gridCol w:w="5416"/>
+              <w:gridCol w:w="6663"/>
             </w:tblGrid>
             <w:tr>
               <w:tc>
                 <w:tcPr>
                   <w:tcW w:w="312" w:type="dxa"/>
+                  <w:tcBorders>
+                    <w:top w:val="single" w:sz="4" w:space="0" w:color="auto"/>
+                    <w:left w:val="single" w:sz="4" w:space="0" w:color="auto"/>
+                    <w:bottom w:val="single" w:sz="4" w:space="0" w:color="auto"/>
+                    <w:right w:val="single" w:sz="4" w:space="0" w:color="auto"/>
+                  </w:tcBorders>
                   <w:vAlign w:val="center"/>
                 </w:tcPr>
                 <w:p>
@@ -4348,10 +4366,10 @@
               </w:tc>
               <w:tc>
                 <w:tcPr>
-                  <w:tcW w:w="2552" w:type="dxa"/>
+                  <w:tcW w:w="2439" w:type="dxa"/>
                   <w:tcBorders>
-                    <w:top w:val="nil"/>
-                    <w:bottom w:val="nil"/>
+                    <w:left w:val="single" w:sz="4" w:space="0" w:color="auto"/>
+                    <w:right w:val="single" w:sz="4" w:space="0" w:color="auto"/>
                   </w:tcBorders>
                   <w:vAlign w:val="center"/>
                 </w:tcPr>
@@ -4428,6 +4446,12 @@
               <w:tc>
                 <w:tcPr>
                   <w:tcW w:w="283" w:type="dxa"/>
+                  <w:tcBorders>
+                    <w:top w:val="single" w:sz="4" w:space="0" w:color="auto"/>
+                    <w:left w:val="single" w:sz="4" w:space="0" w:color="auto"/>
+                    <w:bottom w:val="single" w:sz="4" w:space="0" w:color="auto"/>
+                    <w:right w:val="single" w:sz="4" w:space="0" w:color="auto"/>
+                  </w:tcBorders>
                   <w:vAlign w:val="center"/>
                 </w:tcPr>
                 <w:p>
@@ -4505,11 +4529,9 @@
               </w:tc>
               <w:tc>
                 <w:tcPr>
-                  <w:tcW w:w="5416" w:type="dxa"/>
+                  <w:tcW w:w="6663" w:type="dxa"/>
                   <w:tcBorders>
-                    <w:top w:val="nil"/>
-                    <w:bottom w:val="nil"/>
-                    <w:right w:val="nil"/>
+                    <w:left w:val="single" w:sz="4" w:space="0" w:color="auto"/>
                   </w:tcBorders>
                   <w:vAlign w:val="center"/>
                 </w:tcPr>
@@ -4648,6 +4670,12 @@
               <w:tc>
                 <w:tcPr>
                   <w:tcW w:w="312" w:type="dxa"/>
+                  <w:tcBorders>
+                    <w:top w:val="single" w:sz="4" w:space="0" w:color="auto"/>
+                    <w:left w:val="single" w:sz="4" w:space="0" w:color="auto"/>
+                    <w:bottom w:val="single" w:sz="4" w:space="0" w:color="auto"/>
+                    <w:right w:val="single" w:sz="4" w:space="0" w:color="auto"/>
+                  </w:tcBorders>
                   <w:vAlign w:val="center"/>
                 </w:tcPr>
                 <w:p>
@@ -4724,10 +4752,10 @@
               </w:tc>
               <w:tc>
                 <w:tcPr>
-                  <w:tcW w:w="2552" w:type="dxa"/>
+                  <w:tcW w:w="2439" w:type="dxa"/>
                   <w:tcBorders>
-                    <w:top w:val="nil"/>
-                    <w:bottom w:val="nil"/>
+                    <w:left w:val="single" w:sz="4" w:space="0" w:color="auto"/>
+                    <w:right w:val="single" w:sz="4" w:space="0" w:color="auto"/>
                   </w:tcBorders>
                   <w:vAlign w:val="center"/>
                 </w:tcPr>
@@ -4785,6 +4813,12 @@
               <w:tc>
                 <w:tcPr>
                   <w:tcW w:w="283" w:type="dxa"/>
+                  <w:tcBorders>
+                    <w:top w:val="single" w:sz="4" w:space="0" w:color="auto"/>
+                    <w:left w:val="single" w:sz="4" w:space="0" w:color="auto"/>
+                    <w:bottom w:val="single" w:sz="4" w:space="0" w:color="auto"/>
+                    <w:right w:val="single" w:sz="4" w:space="0" w:color="auto"/>
+                  </w:tcBorders>
                   <w:vAlign w:val="center"/>
                 </w:tcPr>
                 <w:p>
@@ -4861,11 +4895,9 @@
               </w:tc>
               <w:tc>
                 <w:tcPr>
-                  <w:tcW w:w="5416" w:type="dxa"/>
+                  <w:tcW w:w="6663" w:type="dxa"/>
                   <w:tcBorders>
-                    <w:top w:val="nil"/>
-                    <w:bottom w:val="nil"/>
-                    <w:right w:val="nil"/>
+                    <w:left w:val="single" w:sz="4" w:space="0" w:color="auto"/>
                   </w:tcBorders>
                   <w:vAlign w:val="center"/>
                 </w:tcPr>
@@ -5004,6 +5036,12 @@
               <w:tc>
                 <w:tcPr>
                   <w:tcW w:w="312" w:type="dxa"/>
+                  <w:tcBorders>
+                    <w:top w:val="single" w:sz="4" w:space="0" w:color="auto"/>
+                    <w:left w:val="single" w:sz="4" w:space="0" w:color="auto"/>
+                    <w:bottom w:val="single" w:sz="4" w:space="0" w:color="auto"/>
+                    <w:right w:val="single" w:sz="4" w:space="0" w:color="auto"/>
+                  </w:tcBorders>
                   <w:vAlign w:val="center"/>
                 </w:tcPr>
                 <w:p>
@@ -5080,10 +5118,10 @@
               </w:tc>
               <w:tc>
                 <w:tcPr>
-                  <w:tcW w:w="2552" w:type="dxa"/>
+                  <w:tcW w:w="2439" w:type="dxa"/>
                   <w:tcBorders>
-                    <w:top w:val="nil"/>
-                    <w:bottom w:val="nil"/>
+                    <w:left w:val="single" w:sz="4" w:space="0" w:color="auto"/>
+                    <w:right w:val="single" w:sz="4" w:space="0" w:color="auto"/>
                   </w:tcBorders>
                   <w:vAlign w:val="center"/>
                 </w:tcPr>
@@ -5126,6 +5164,12 @@
               <w:tc>
                 <w:tcPr>
                   <w:tcW w:w="283" w:type="dxa"/>
+                  <w:tcBorders>
+                    <w:top w:val="single" w:sz="4" w:space="0" w:color="auto"/>
+                    <w:left w:val="single" w:sz="4" w:space="0" w:color="auto"/>
+                    <w:bottom w:val="single" w:sz="4" w:space="0" w:color="auto"/>
+                    <w:right w:val="single" w:sz="4" w:space="0" w:color="auto"/>
+                  </w:tcBorders>
                   <w:vAlign w:val="center"/>
                 </w:tcPr>
                 <w:p>
@@ -5202,11 +5246,9 @@
               </w:tc>
               <w:tc>
                 <w:tcPr>
-                  <w:tcW w:w="5416" w:type="dxa"/>
+                  <w:tcW w:w="6663" w:type="dxa"/>
                   <w:tcBorders>
-                    <w:top w:val="nil"/>
-                    <w:bottom w:val="nil"/>
-                    <w:right w:val="nil"/>
+                    <w:left w:val="single" w:sz="4" w:space="0" w:color="auto"/>
                   </w:tcBorders>
                   <w:vAlign w:val="center"/>
                 </w:tcPr>
@@ -5348,6 +5390,12 @@
               <w:tc>
                 <w:tcPr>
                   <w:tcW w:w="312" w:type="dxa"/>
+                  <w:tcBorders>
+                    <w:top w:val="single" w:sz="4" w:space="0" w:color="auto"/>
+                    <w:left w:val="single" w:sz="4" w:space="0" w:color="auto"/>
+                    <w:bottom w:val="single" w:sz="4" w:space="0" w:color="auto"/>
+                    <w:right w:val="single" w:sz="4" w:space="0" w:color="auto"/>
+                  </w:tcBorders>
                   <w:vAlign w:val="center"/>
                 </w:tcPr>
                 <w:p>
@@ -5424,10 +5472,10 @@
               </w:tc>
               <w:tc>
                 <w:tcPr>
-                  <w:tcW w:w="2552" w:type="dxa"/>
+                  <w:tcW w:w="2439" w:type="dxa"/>
                   <w:tcBorders>
-                    <w:top w:val="nil"/>
-                    <w:bottom w:val="nil"/>
+                    <w:left w:val="single" w:sz="4" w:space="0" w:color="auto"/>
+                    <w:right w:val="single" w:sz="4" w:space="0" w:color="auto"/>
                   </w:tcBorders>
                   <w:vAlign w:val="center"/>
                 </w:tcPr>
@@ -5470,6 +5518,12 @@
               <w:tc>
                 <w:tcPr>
                   <w:tcW w:w="283" w:type="dxa"/>
+                  <w:tcBorders>
+                    <w:top w:val="single" w:sz="4" w:space="0" w:color="auto"/>
+                    <w:left w:val="single" w:sz="4" w:space="0" w:color="auto"/>
+                    <w:bottom w:val="single" w:sz="4" w:space="0" w:color="auto"/>
+                    <w:right w:val="single" w:sz="4" w:space="0" w:color="auto"/>
+                  </w:tcBorders>
                   <w:vAlign w:val="center"/>
                 </w:tcPr>
                 <w:p>
@@ -5546,11 +5600,9 @@
               </w:tc>
               <w:tc>
                 <w:tcPr>
-                  <w:tcW w:w="5416" w:type="dxa"/>
+                  <w:tcW w:w="6663" w:type="dxa"/>
                   <w:tcBorders>
-                    <w:top w:val="nil"/>
-                    <w:bottom w:val="nil"/>
-                    <w:right w:val="nil"/>
+                    <w:left w:val="single" w:sz="4" w:space="0" w:color="auto"/>
                   </w:tcBorders>
                   <w:vAlign w:val="center"/>
                 </w:tcPr>
@@ -6142,12 +6194,13 @@
           <w:p>
             <w:pPr>
               <w:keepNext/>
+              <w:spacing w:line="276" w:lineRule="auto"/>
               <w:ind w:right="-1"/>
               <w:rPr>
                 <w:rFonts w:ascii="Arial Narrow" w:hAnsi="Arial Narrow"/>
-                <w:noProof/>
-                <w:sz w:val="16"/>
-                <w:szCs w:val="16"/>
+                <w:color w:val="595959" w:themeColor="text1" w:themeTint="A6"/>
+                <w:sz w:val="14"/>
+                <w:szCs w:val="14"/>
               </w:rPr>
             </w:pPr>
             <w:r>
@@ -6172,6 +6225,7 @@
           <w:p>
             <w:pPr>
               <w:keepNext/>
+              <w:spacing w:line="276" w:lineRule="auto"/>
               <w:ind w:right="-1"/>
               <w:rPr>
                 <w:rFonts w:ascii="Arial Narrow" w:hAnsi="Arial Narrow"/>
@@ -6348,19 +6402,6 @@
                 <w:t>«DescreverApreensao»</w:t>
               </w:r>
             </w:fldSimple>
-          </w:p>
-          <w:p>
-            <w:pPr>
-              <w:keepNext/>
-              <w:tabs>
-                <w:tab w:val="left" w:pos="7755"/>
-              </w:tabs>
-              <w:rPr>
-                <w:rFonts w:ascii="Arial Narrow" w:hAnsi="Arial Narrow"/>
-                <w:sz w:val="14"/>
-                <w:szCs w:val="14"/>
-              </w:rPr>
-            </w:pPr>
           </w:p>
         </w:tc>
       </w:tr>
@@ -7052,7 +7093,7 @@
       </w:tblGrid>
       <w:tr>
         <w:trPr>
-          <w:trHeight w:val="273"/>
+          <w:trHeight w:val="709"/>
         </w:trPr>
         <w:tc>
           <w:tcPr>
@@ -7107,7 +7148,6 @@
               <w:tabs>
                 <w:tab w:val="left" w:pos="7755"/>
               </w:tabs>
-              <w:spacing w:after="120"/>
               <w:rPr>
                 <w:rFonts w:ascii="Arial Narrow" w:hAnsi="Arial Narrow"/>
                 <w:color w:val="595959" w:themeColor="text1" w:themeTint="A6"/>
@@ -7131,7 +7171,6 @@
               <w:tabs>
                 <w:tab w:val="left" w:pos="7755"/>
               </w:tabs>
-              <w:spacing w:after="120"/>
               <w:rPr>
                 <w:rFonts w:ascii="Arial Narrow" w:hAnsi="Arial Narrow"/>
                 <w:color w:val="595959" w:themeColor="text1" w:themeTint="A6"/>
@@ -7193,8 +7232,6 @@
                       <w:szCs w:val="2"/>
                     </w:rPr>
                   </w:pPr>
-                  <w:bookmarkStart w:id="34" w:name="_GoBack"/>
-                  <w:bookmarkEnd w:id="34"/>
                 </w:p>
               </w:tc>
               <w:tc>
@@ -7451,8 +7488,8 @@
                     </w:rPr>
                     <w:t>«</w:t>
                   </w:r>
-                  <w:bookmarkStart w:id="35" w:name="OLE_LINK29"/>
-                  <w:bookmarkStart w:id="36" w:name="OLE_LINK30"/>
+                  <w:bookmarkStart w:id="34" w:name="OLE_LINK29"/>
+                  <w:bookmarkStart w:id="35" w:name="OLE_LINK30"/>
                   <w:r>
                     <w:rPr>
                       <w:rFonts w:ascii="Arial Narrow" w:hAnsi="Arial Narrow"/>
@@ -7462,8 +7499,8 @@
                     </w:rPr>
                     <w:t>IsInterditado</w:t>
                   </w:r>
+                  <w:bookmarkEnd w:id="34"/>
                   <w:bookmarkEnd w:id="35"/>
-                  <w:bookmarkEnd w:id="36"/>
                   <w:r>
                     <w:rPr>
                       <w:rFonts w:ascii="Arial Narrow" w:hAnsi="Arial Narrow"/>
@@ -7591,7 +7628,7 @@
                     </w:rPr>
                     <w:t>«</w:t>
                   </w:r>
-                  <w:bookmarkStart w:id="37" w:name="OLE_LINK31"/>
+                  <w:bookmarkStart w:id="36" w:name="OLE_LINK31"/>
                   <w:r>
                     <w:rPr>
                       <w:rFonts w:ascii="Arial Narrow" w:hAnsi="Arial Narrow"/>
@@ -7601,7 +7638,7 @@
                     </w:rPr>
                     <w:t>IsEmbargado</w:t>
                   </w:r>
-                  <w:bookmarkEnd w:id="37"/>
+                  <w:bookmarkEnd w:id="36"/>
                   <w:r>
                     <w:rPr>
                       <w:rFonts w:ascii="Arial Narrow" w:hAnsi="Arial Narrow"/>
@@ -7830,8 +7867,8 @@
                     </w:rPr>
                     <w:t>«</w:t>
                   </w:r>
-                  <w:bookmarkStart w:id="38" w:name="OLE_LINK32"/>
-                  <w:bookmarkStart w:id="39" w:name="OLE_LINK33"/>
+                  <w:bookmarkStart w:id="37" w:name="OLE_LINK32"/>
+                  <w:bookmarkStart w:id="38" w:name="OLE_LINK33"/>
                   <w:r>
                     <w:rPr>
                       <w:rFonts w:ascii="Arial Narrow" w:hAnsi="Arial Narrow"/>
@@ -7841,8 +7878,8 @@
                     </w:rPr>
                     <w:t>IsDesembargado</w:t>
                   </w:r>
+                  <w:bookmarkEnd w:id="37"/>
                   <w:bookmarkEnd w:id="38"/>
-                  <w:bookmarkEnd w:id="39"/>
                   <w:r>
                     <w:rPr>
                       <w:rFonts w:ascii="Arial Narrow" w:hAnsi="Arial Narrow"/>
@@ -7904,7 +7941,6 @@
               <w:tabs>
                 <w:tab w:val="left" w:pos="7755"/>
               </w:tabs>
-              <w:spacing w:after="120"/>
               <w:rPr>
                 <w:rFonts w:ascii="Arial Narrow" w:hAnsi="Arial Narrow"/>
                 <w:sz w:val="14"/>
@@ -7916,7 +7952,7 @@
       </w:tr>
       <w:tr>
         <w:trPr>
-          <w:trHeight w:val="70"/>
+          <w:trHeight w:val="709"/>
         </w:trPr>
         <w:tc>
           <w:tcPr>
@@ -7942,12 +7978,13 @@
             </w:pPr>
           </w:p>
         </w:tc>
-        <w:bookmarkStart w:id="40" w:name="OLE_LINK38"/>
-        <w:bookmarkStart w:id="41" w:name="OLE_LINK39"/>
+        <w:bookmarkStart w:id="39" w:name="OLE_LINK38"/>
+        <w:bookmarkStart w:id="40" w:name="OLE_LINK39"/>
         <w:tc>
           <w:tcPr>
             <w:tcW w:w="9497" w:type="dxa"/>
             <w:gridSpan w:val="2"/>
+            <w:vAlign w:val="center"/>
           </w:tcPr>
           <w:p>
             <w:pPr>
@@ -7955,7 +7992,7 @@
               <w:tabs>
                 <w:tab w:val="left" w:pos="7755"/>
               </w:tabs>
-              <w:spacing w:after="120"/>
+              <w:spacing w:before="60" w:after="60"/>
               <w:rPr>
                 <w:rFonts w:ascii="Arial Narrow" w:hAnsi="Arial Narrow"/>
                 <w:noProof/>
@@ -7990,23 +8027,8 @@
               </w:rPr>
               <w:fldChar w:fldCharType="end"/>
             </w:r>
+            <w:bookmarkEnd w:id="39"/>
             <w:bookmarkEnd w:id="40"/>
-            <w:bookmarkEnd w:id="41"/>
-          </w:p>
-          <w:p>
-            <w:pPr>
-              <w:keepNext/>
-              <w:tabs>
-                <w:tab w:val="left" w:pos="7755"/>
-              </w:tabs>
-              <w:spacing w:after="120"/>
-              <w:rPr>
-                <w:rFonts w:ascii="Arial Narrow" w:hAnsi="Arial Narrow"/>
-                <w:noProof/>
-                <w:sz w:val="14"/>
-                <w:szCs w:val="16"/>
-              </w:rPr>
-            </w:pPr>
           </w:p>
         </w:tc>
       </w:tr>
@@ -8033,7 +8055,7 @@
       </w:tblGrid>
       <w:tr>
         <w:trPr>
-          <w:trHeight w:val="154"/>
+          <w:trHeight w:val="1021"/>
         </w:trPr>
         <w:tc>
           <w:tcPr>
@@ -8082,6 +8104,7 @@
         <w:tc>
           <w:tcPr>
             <w:tcW w:w="9477" w:type="dxa"/>
+            <w:vAlign w:val="center"/>
           </w:tcPr>
           <w:p>
             <w:pPr>
@@ -8104,50 +8127,8 @@
                 <w:t>«DescricaoOutrasPenalidades»</w:t>
               </w:r>
             </w:fldSimple>
-          </w:p>
-          <w:p>
-            <w:pPr>
-              <w:keepNext/>
-              <w:rPr>
-                <w:rFonts w:ascii="Arial Narrow" w:hAnsi="Arial Narrow"/>
-                <w:noProof/>
-                <w:sz w:val="14"/>
-                <w:szCs w:val="16"/>
-              </w:rPr>
-            </w:pPr>
-          </w:p>
-          <w:p>
-            <w:pPr>
-              <w:keepNext/>
-              <w:rPr>
-                <w:rFonts w:ascii="Arial Narrow" w:hAnsi="Arial Narrow"/>
-                <w:noProof/>
-                <w:sz w:val="14"/>
-                <w:szCs w:val="16"/>
-              </w:rPr>
-            </w:pPr>
-          </w:p>
-          <w:p>
-            <w:pPr>
-              <w:keepNext/>
-              <w:rPr>
-                <w:rFonts w:ascii="Arial Narrow" w:hAnsi="Arial Narrow"/>
-                <w:noProof/>
-                <w:sz w:val="14"/>
-                <w:szCs w:val="16"/>
-              </w:rPr>
-            </w:pPr>
-          </w:p>
-          <w:p>
-            <w:pPr>
-              <w:keepNext/>
-              <w:rPr>
-                <w:rFonts w:ascii="Arial Narrow" w:hAnsi="Arial Narrow"/>
-                <w:noProof/>
-                <w:sz w:val="14"/>
-                <w:szCs w:val="16"/>
-              </w:rPr>
-            </w:pPr>
+            <w:bookmarkStart w:id="41" w:name="_GoBack"/>
+            <w:bookmarkEnd w:id="41"/>
           </w:p>
         </w:tc>
       </w:tr>
@@ -8929,7 +8910,7 @@
 </file>
 
 <file path=word/endnotes.xml><?xml version="1.0" encoding="utf-8"?>
-<w:endnotes xmlns:wpc="http://schemas.microsoft.com/office/word/2010/wordprocessingCanvas" xmlns:cx="http://schemas.microsoft.com/office/drawing/2014/chartex" xmlns:cx1="http://schemas.microsoft.com/office/drawing/2015/9/8/chartex" xmlns:cx2="http://schemas.microsoft.com/office/drawing/2015/10/21/chartex" xmlns:cx3="http://schemas.microsoft.com/office/drawing/2016/5/9/chartex" xmlns:cx4="http://schemas.microsoft.com/office/drawing/2016/5/10/chartex" xmlns:cx5="http://schemas.microsoft.com/office/drawing/2016/5/11/chartex" xmlns:cx6="http://schemas.microsoft.com/office/drawing/2016/5/12/chartex" xmlns:cx7="http://schemas.microsoft.com/office/drawing/2016/5/13/chartex" xmlns:cx8="http://schemas.microsoft.com/office/drawing/2016/5/14/chartex" xmlns:mc="http://schemas.openxmlformats.org/markup-compatibility/2006" xmlns:aink="http://schemas.microsoft.com/office/drawing/2016/ink" xmlns:am3d="http://schemas.microsoft.com/office/drawing/2017/model3d" xmlns:o="urn:schemas-microsoft-com:office:office" xmlns:r="http://schemas.openxmlformats.org/officeDocument/2006/relationships" xmlns:m="http://schemas.openxmlformats.org/officeDocument/2006/math" xmlns:v="urn:schemas-microsoft-com:vml" xmlns:wp14="http://schemas.microsoft.com/office/word/2010/wordprocessingDrawing" xmlns:wp="http://schemas.openxmlformats.org/drawingml/2006/wordprocessingDrawing" xmlns:w10="urn:schemas-microsoft-com:office:word" xmlns:w="http://schemas.openxmlformats.org/wordprocessingml/2006/main" xmlns:w14="http://schemas.microsoft.com/office/word/2010/wordml" xmlns:w15="http://schemas.microsoft.com/office/word/2012/wordml" xmlns:w16cid="http://schemas.microsoft.com/office/word/2016/wordml/cid" xmlns:w16se="http://schemas.microsoft.com/office/word/2015/wordml/symex" xmlns:wpg="http://schemas.microsoft.com/office/word/2010/wordprocessingGroup" xmlns:wpi="http://schemas.microsoft.com/office/word/2010/wordprocessingInk" xmlns:wne="http://schemas.microsoft.com/office/word/2006/wordml" xmlns:wps="http://schemas.microsoft.com/office/word/2010/wordprocessingShape" mc:Ignorable="w14 w15 w16se w16cid wp14">
+<w:endnotes xmlns:wpc="http://schemas.microsoft.com/office/word/2010/wordprocessingCanvas" xmlns:mc="http://schemas.openxmlformats.org/markup-compatibility/2006" xmlns:o="urn:schemas-microsoft-com:office:office" xmlns:r="http://schemas.openxmlformats.org/officeDocument/2006/relationships" xmlns:m="http://schemas.openxmlformats.org/officeDocument/2006/math" xmlns:v="urn:schemas-microsoft-com:vml" xmlns:wp14="http://schemas.microsoft.com/office/word/2010/wordprocessingDrawing" xmlns:wp="http://schemas.openxmlformats.org/drawingml/2006/wordprocessingDrawing" xmlns:w10="urn:schemas-microsoft-com:office:word" xmlns:w="http://schemas.openxmlformats.org/wordprocessingml/2006/main" xmlns:w14="http://schemas.microsoft.com/office/word/2010/wordml" xmlns:w15="http://schemas.microsoft.com/office/word/2012/wordml" xmlns:wpg="http://schemas.microsoft.com/office/word/2010/wordprocessingGroup" xmlns:wpi="http://schemas.microsoft.com/office/word/2010/wordprocessingInk" xmlns:wne="http://schemas.microsoft.com/office/word/2006/wordml" xmlns:wps="http://schemas.microsoft.com/office/word/2010/wordprocessingShape" mc:Ignorable="w14 w15 wp14">
   <w:endnote w:type="separator" w:id="-1">
     <w:p>
       <w:r>
@@ -8948,7 +8929,7 @@
 </file>
 
 <file path=word/footer1.xml><?xml version="1.0" encoding="utf-8"?>
-<w:ftr xmlns:wpc="http://schemas.microsoft.com/office/word/2010/wordprocessingCanvas" xmlns:cx="http://schemas.microsoft.com/office/drawing/2014/chartex" xmlns:cx1="http://schemas.microsoft.com/office/drawing/2015/9/8/chartex" xmlns:cx2="http://schemas.microsoft.com/office/drawing/2015/10/21/chartex" xmlns:cx3="http://schemas.microsoft.com/office/drawing/2016/5/9/chartex" xmlns:cx4="http://schemas.microsoft.com/office/drawing/2016/5/10/chartex" xmlns:cx5="http://schemas.microsoft.com/office/drawing/2016/5/11/chartex" xmlns:cx6="http://schemas.microsoft.com/office/drawing/2016/5/12/chartex" xmlns:cx7="http://schemas.microsoft.com/office/drawing/2016/5/13/chartex" xmlns:cx8="http://schemas.microsoft.com/office/drawing/2016/5/14/chartex" xmlns:mc="http://schemas.openxmlformats.org/markup-compatibility/2006" xmlns:aink="http://schemas.microsoft.com/office/drawing/2016/ink" xmlns:am3d="http://schemas.microsoft.com/office/drawing/2017/model3d" xmlns:o="urn:schemas-microsoft-com:office:office" xmlns:r="http://schemas.openxmlformats.org/officeDocument/2006/relationships" xmlns:m="http://schemas.openxmlformats.org/officeDocument/2006/math" xmlns:v="urn:schemas-microsoft-com:vml" xmlns:wp14="http://schemas.microsoft.com/office/word/2010/wordprocessingDrawing" xmlns:wp="http://schemas.openxmlformats.org/drawingml/2006/wordprocessingDrawing" xmlns:w10="urn:schemas-microsoft-com:office:word" xmlns:w="http://schemas.openxmlformats.org/wordprocessingml/2006/main" xmlns:w14="http://schemas.microsoft.com/office/word/2010/wordml" xmlns:w15="http://schemas.microsoft.com/office/word/2012/wordml" xmlns:w16cid="http://schemas.microsoft.com/office/word/2016/wordml/cid" xmlns:w16se="http://schemas.microsoft.com/office/word/2015/wordml/symex" xmlns:wpg="http://schemas.microsoft.com/office/word/2010/wordprocessingGroup" xmlns:wpi="http://schemas.microsoft.com/office/word/2010/wordprocessingInk" xmlns:wne="http://schemas.microsoft.com/office/word/2006/wordml" xmlns:wps="http://schemas.microsoft.com/office/word/2010/wordprocessingShape" mc:Ignorable="w14 w15 w16se w16cid wp14">
+<w:ftr xmlns:wpc="http://schemas.microsoft.com/office/word/2010/wordprocessingCanvas" xmlns:mc="http://schemas.openxmlformats.org/markup-compatibility/2006" xmlns:o="urn:schemas-microsoft-com:office:office" xmlns:r="http://schemas.openxmlformats.org/officeDocument/2006/relationships" xmlns:m="http://schemas.openxmlformats.org/officeDocument/2006/math" xmlns:v="urn:schemas-microsoft-com:vml" xmlns:wp14="http://schemas.microsoft.com/office/word/2010/wordprocessingDrawing" xmlns:wp="http://schemas.openxmlformats.org/drawingml/2006/wordprocessingDrawing" xmlns:w10="urn:schemas-microsoft-com:office:word" xmlns:w="http://schemas.openxmlformats.org/wordprocessingml/2006/main" xmlns:w14="http://schemas.microsoft.com/office/word/2010/wordml" xmlns:w15="http://schemas.microsoft.com/office/word/2012/wordml" xmlns:wpg="http://schemas.microsoft.com/office/word/2010/wordprocessingGroup" xmlns:wpi="http://schemas.microsoft.com/office/word/2010/wordprocessingInk" xmlns:wne="http://schemas.microsoft.com/office/word/2006/wordml" xmlns:wps="http://schemas.microsoft.com/office/word/2010/wordprocessingShape" mc:Ignorable="w14 w15 wp14">
   <w:p>
     <w:pPr>
       <w:pStyle w:val="Rodap"/>
@@ -8966,7 +8947,7 @@
 </file>
 
 <file path=word/footnotes.xml><?xml version="1.0" encoding="utf-8"?>
-<w:footnotes xmlns:wpc="http://schemas.microsoft.com/office/word/2010/wordprocessingCanvas" xmlns:cx="http://schemas.microsoft.com/office/drawing/2014/chartex" xmlns:cx1="http://schemas.microsoft.com/office/drawing/2015/9/8/chartex" xmlns:cx2="http://schemas.microsoft.com/office/drawing/2015/10/21/chartex" xmlns:cx3="http://schemas.microsoft.com/office/drawing/2016/5/9/chartex" xmlns:cx4="http://schemas.microsoft.com/office/drawing/2016/5/10/chartex" xmlns:cx5="http://schemas.microsoft.com/office/drawing/2016/5/11/chartex" xmlns:cx6="http://schemas.microsoft.com/office/drawing/2016/5/12/chartex" xmlns:cx7="http://schemas.microsoft.com/office/drawing/2016/5/13/chartex" xmlns:cx8="http://schemas.microsoft.com/office/drawing/2016/5/14/chartex" xmlns:mc="http://schemas.openxmlformats.org/markup-compatibility/2006" xmlns:aink="http://schemas.microsoft.com/office/drawing/2016/ink" xmlns:am3d="http://schemas.microsoft.com/office/drawing/2017/model3d" xmlns:o="urn:schemas-microsoft-com:office:office" xmlns:r="http://schemas.openxmlformats.org/officeDocument/2006/relationships" xmlns:m="http://schemas.openxmlformats.org/officeDocument/2006/math" xmlns:v="urn:schemas-microsoft-com:vml" xmlns:wp14="http://schemas.microsoft.com/office/word/2010/wordprocessingDrawing" xmlns:wp="http://schemas.openxmlformats.org/drawingml/2006/wordprocessingDrawing" xmlns:w10="urn:schemas-microsoft-com:office:word" xmlns:w="http://schemas.openxmlformats.org/wordprocessingml/2006/main" xmlns:w14="http://schemas.microsoft.com/office/word/2010/wordml" xmlns:w15="http://schemas.microsoft.com/office/word/2012/wordml" xmlns:w16cid="http://schemas.microsoft.com/office/word/2016/wordml/cid" xmlns:w16se="http://schemas.microsoft.com/office/word/2015/wordml/symex" xmlns:wpg="http://schemas.microsoft.com/office/word/2010/wordprocessingGroup" xmlns:wpi="http://schemas.microsoft.com/office/word/2010/wordprocessingInk" xmlns:wne="http://schemas.microsoft.com/office/word/2006/wordml" xmlns:wps="http://schemas.microsoft.com/office/word/2010/wordprocessingShape" mc:Ignorable="w14 w15 w16se w16cid wp14">
+<w:footnotes xmlns:wpc="http://schemas.microsoft.com/office/word/2010/wordprocessingCanvas" xmlns:mc="http://schemas.openxmlformats.org/markup-compatibility/2006" xmlns:o="urn:schemas-microsoft-com:office:office" xmlns:r="http://schemas.openxmlformats.org/officeDocument/2006/relationships" xmlns:m="http://schemas.openxmlformats.org/officeDocument/2006/math" xmlns:v="urn:schemas-microsoft-com:vml" xmlns:wp14="http://schemas.microsoft.com/office/word/2010/wordprocessingDrawing" xmlns:wp="http://schemas.openxmlformats.org/drawingml/2006/wordprocessingDrawing" xmlns:w10="urn:schemas-microsoft-com:office:word" xmlns:w="http://schemas.openxmlformats.org/wordprocessingml/2006/main" xmlns:w14="http://schemas.microsoft.com/office/word/2010/wordml" xmlns:w15="http://schemas.microsoft.com/office/word/2012/wordml" xmlns:wpg="http://schemas.microsoft.com/office/word/2010/wordprocessingGroup" xmlns:wpi="http://schemas.microsoft.com/office/word/2010/wordprocessingInk" xmlns:wne="http://schemas.microsoft.com/office/word/2006/wordml" xmlns:wps="http://schemas.microsoft.com/office/word/2010/wordprocessingShape" mc:Ignorable="w14 w15 wp14">
   <w:footnote w:type="separator" w:id="-1">
     <w:p>
       <w:r>
@@ -8985,7 +8966,7 @@
 </file>
 
 <file path=word/header1.xml><?xml version="1.0" encoding="utf-8"?>
-<w:hdr xmlns:wpc="http://schemas.microsoft.com/office/word/2010/wordprocessingCanvas" xmlns:cx="http://schemas.microsoft.com/office/drawing/2014/chartex" xmlns:cx1="http://schemas.microsoft.com/office/drawing/2015/9/8/chartex" xmlns:cx2="http://schemas.microsoft.com/office/drawing/2015/10/21/chartex" xmlns:cx3="http://schemas.microsoft.com/office/drawing/2016/5/9/chartex" xmlns:cx4="http://schemas.microsoft.com/office/drawing/2016/5/10/chartex" xmlns:cx5="http://schemas.microsoft.com/office/drawing/2016/5/11/chartex" xmlns:cx6="http://schemas.microsoft.com/office/drawing/2016/5/12/chartex" xmlns:cx7="http://schemas.microsoft.com/office/drawing/2016/5/13/chartex" xmlns:cx8="http://schemas.microsoft.com/office/drawing/2016/5/14/chartex" xmlns:mc="http://schemas.openxmlformats.org/markup-compatibility/2006" xmlns:aink="http://schemas.microsoft.com/office/drawing/2016/ink" xmlns:am3d="http://schemas.microsoft.com/office/drawing/2017/model3d" xmlns:o="urn:schemas-microsoft-com:office:office" xmlns:r="http://schemas.openxmlformats.org/officeDocument/2006/relationships" xmlns:m="http://schemas.openxmlformats.org/officeDocument/2006/math" xmlns:v="urn:schemas-microsoft-com:vml" xmlns:wp14="http://schemas.microsoft.com/office/word/2010/wordprocessingDrawing" xmlns:wp="http://schemas.openxmlformats.org/drawingml/2006/wordprocessingDrawing" xmlns:w10="urn:schemas-microsoft-com:office:word" xmlns:w="http://schemas.openxmlformats.org/wordprocessingml/2006/main" xmlns:w14="http://schemas.microsoft.com/office/word/2010/wordml" xmlns:w15="http://schemas.microsoft.com/office/word/2012/wordml" xmlns:w16cid="http://schemas.microsoft.com/office/word/2016/wordml/cid" xmlns:w16se="http://schemas.microsoft.com/office/word/2015/wordml/symex" xmlns:wpg="http://schemas.microsoft.com/office/word/2010/wordprocessingGroup" xmlns:wpi="http://schemas.microsoft.com/office/word/2010/wordprocessingInk" xmlns:wne="http://schemas.microsoft.com/office/word/2006/wordml" xmlns:wps="http://schemas.microsoft.com/office/word/2010/wordprocessingShape" mc:Ignorable="w14 w15 w16se w16cid wp14">
+<w:hdr xmlns:wpc="http://schemas.microsoft.com/office/word/2010/wordprocessingCanvas" xmlns:mc="http://schemas.openxmlformats.org/markup-compatibility/2006" xmlns:o="urn:schemas-microsoft-com:office:office" xmlns:r="http://schemas.openxmlformats.org/officeDocument/2006/relationships" xmlns:m="http://schemas.openxmlformats.org/officeDocument/2006/math" xmlns:v="urn:schemas-microsoft-com:vml" xmlns:wp14="http://schemas.microsoft.com/office/word/2010/wordprocessingDrawing" xmlns:wp="http://schemas.openxmlformats.org/drawingml/2006/wordprocessingDrawing" xmlns:w10="urn:schemas-microsoft-com:office:word" xmlns:w="http://schemas.openxmlformats.org/wordprocessingml/2006/main" xmlns:w14="http://schemas.microsoft.com/office/word/2010/wordml" xmlns:w15="http://schemas.microsoft.com/office/word/2012/wordml" xmlns:wpg="http://schemas.microsoft.com/office/word/2010/wordprocessingGroup" xmlns:wpi="http://schemas.microsoft.com/office/word/2010/wordprocessingInk" xmlns:wne="http://schemas.microsoft.com/office/word/2006/wordml" xmlns:wps="http://schemas.microsoft.com/office/word/2010/wordprocessingShape" mc:Ignorable="w14 w15 wp14">
   <w:p>
     <w:pPr>
       <w:pStyle w:val="Cabealho"/>
@@ -9039,6 +9020,7 @@
           <w:docPartUnique/>
         </w:docPartObj>
       </w:sdtPr>
+      <w:sdtEndPr/>
       <w:sdtContent/>
     </w:sdt>
     <w:r>
@@ -9049,7 +9031,7 @@
 </file>
 
 <file path=word/numbering.xml><?xml version="1.0" encoding="utf-8"?>
-<w:numbering xmlns:wpc="http://schemas.microsoft.com/office/word/2010/wordprocessingCanvas" xmlns:cx="http://schemas.microsoft.com/office/drawing/2014/chartex" xmlns:cx1="http://schemas.microsoft.com/office/drawing/2015/9/8/chartex" xmlns:cx2="http://schemas.microsoft.com/office/drawing/2015/10/21/chartex" xmlns:cx3="http://schemas.microsoft.com/office/drawing/2016/5/9/chartex" xmlns:cx4="http://schemas.microsoft.com/office/drawing/2016/5/10/chartex" xmlns:cx5="http://schemas.microsoft.com/office/drawing/2016/5/11/chartex" xmlns:cx6="http://schemas.microsoft.com/office/drawing/2016/5/12/chartex" xmlns:cx7="http://schemas.microsoft.com/office/drawing/2016/5/13/chartex" xmlns:cx8="http://schemas.microsoft.com/office/drawing/2016/5/14/chartex" xmlns:mc="http://schemas.openxmlformats.org/markup-compatibility/2006" xmlns:aink="http://schemas.microsoft.com/office/drawing/2016/ink" xmlns:am3d="http://schemas.microsoft.com/office/drawing/2017/model3d" xmlns:o="urn:schemas-microsoft-com:office:office" xmlns:r="http://schemas.openxmlformats.org/officeDocument/2006/relationships" xmlns:m="http://schemas.openxmlformats.org/officeDocument/2006/math" xmlns:v="urn:schemas-microsoft-com:vml" xmlns:wp14="http://schemas.microsoft.com/office/word/2010/wordprocessingDrawing" xmlns:wp="http://schemas.openxmlformats.org/drawingml/2006/wordprocessingDrawing" xmlns:w10="urn:schemas-microsoft-com:office:word" xmlns:w="http://schemas.openxmlformats.org/wordprocessingml/2006/main" xmlns:w14="http://schemas.microsoft.com/office/word/2010/wordml" xmlns:w15="http://schemas.microsoft.com/office/word/2012/wordml" xmlns:w16cid="http://schemas.microsoft.com/office/word/2016/wordml/cid" xmlns:w16se="http://schemas.microsoft.com/office/word/2015/wordml/symex" xmlns:wpg="http://schemas.microsoft.com/office/word/2010/wordprocessingGroup" xmlns:wpi="http://schemas.microsoft.com/office/word/2010/wordprocessingInk" xmlns:wne="http://schemas.microsoft.com/office/word/2006/wordml" xmlns:wps="http://schemas.microsoft.com/office/word/2010/wordprocessingShape" mc:Ignorable="w14 w15 w16se w16cid wp14">
+<w:numbering xmlns:wpc="http://schemas.microsoft.com/office/word/2010/wordprocessingCanvas" xmlns:mc="http://schemas.openxmlformats.org/markup-compatibility/2006" xmlns:o="urn:schemas-microsoft-com:office:office" xmlns:r="http://schemas.openxmlformats.org/officeDocument/2006/relationships" xmlns:m="http://schemas.openxmlformats.org/officeDocument/2006/math" xmlns:v="urn:schemas-microsoft-com:vml" xmlns:wp14="http://schemas.microsoft.com/office/word/2010/wordprocessingDrawing" xmlns:wp="http://schemas.openxmlformats.org/drawingml/2006/wordprocessingDrawing" xmlns:w10="urn:schemas-microsoft-com:office:word" xmlns:w="http://schemas.openxmlformats.org/wordprocessingml/2006/main" xmlns:w14="http://schemas.microsoft.com/office/word/2010/wordml" xmlns:w15="http://schemas.microsoft.com/office/word/2012/wordml" xmlns:wpg="http://schemas.microsoft.com/office/word/2010/wordprocessingGroup" xmlns:wpi="http://schemas.microsoft.com/office/word/2010/wordprocessingInk" xmlns:wne="http://schemas.microsoft.com/office/word/2006/wordml" xmlns:wps="http://schemas.microsoft.com/office/word/2010/wordprocessingShape" mc:Ignorable="w14 w15 wp14">
   <w:abstractNum w:abstractNumId="0" w15:restartNumberingAfterBreak="0">
     <w:nsid w:val="005D1A5A"/>
     <w:multiLevelType w:val="singleLevel"/>
@@ -13144,7 +13126,7 @@
 </file>
 
 <file path=word/styles.xml><?xml version="1.0" encoding="utf-8"?>
-<w:styles xmlns:mc="http://schemas.openxmlformats.org/markup-compatibility/2006" xmlns:r="http://schemas.openxmlformats.org/officeDocument/2006/relationships" xmlns:w="http://schemas.openxmlformats.org/wordprocessingml/2006/main" xmlns:w14="http://schemas.microsoft.com/office/word/2010/wordml" xmlns:w15="http://schemas.microsoft.com/office/word/2012/wordml" xmlns:w16cid="http://schemas.microsoft.com/office/word/2016/wordml/cid" xmlns:w16se="http://schemas.microsoft.com/office/word/2015/wordml/symex" mc:Ignorable="w14 w15 w16se w16cid">
+<w:styles xmlns:mc="http://schemas.openxmlformats.org/markup-compatibility/2006" xmlns:r="http://schemas.openxmlformats.org/officeDocument/2006/relationships" xmlns:w="http://schemas.openxmlformats.org/wordprocessingml/2006/main" xmlns:w14="http://schemas.microsoft.com/office/word/2010/wordml" xmlns:w15="http://schemas.microsoft.com/office/word/2012/wordml" mc:Ignorable="w14 w15">
   <w:docDefaults>
     <w:rPrDefault>
       <w:rPr>
@@ -13154,7 +13136,7 @@
     </w:rPrDefault>
     <w:pPrDefault/>
   </w:docDefaults>
-  <w:latentStyles w:defLockedState="0" w:defUIPriority="0" w:defSemiHidden="0" w:defUnhideWhenUsed="0" w:defQFormat="0" w:count="375">
+  <w:latentStyles w:defLockedState="0" w:defUIPriority="0" w:defSemiHidden="0" w:defUnhideWhenUsed="0" w:defQFormat="0" w:count="371">
     <w:lsdException w:name="Normal" w:qFormat="1"/>
     <w:lsdException w:name="heading 1" w:qFormat="1"/>
     <w:lsdException w:name="heading 2" w:semiHidden="1" w:unhideWhenUsed="1" w:qFormat="1"/>
@@ -13254,6 +13236,7 @@
     <w:lsdException w:name="HTML Sample" w:semiHidden="1" w:unhideWhenUsed="1"/>
     <w:lsdException w:name="HTML Typewriter" w:semiHidden="1" w:unhideWhenUsed="1"/>
     <w:lsdException w:name="HTML Variable" w:semiHidden="1" w:unhideWhenUsed="1"/>
+    <w:lsdException w:name="Normal Table" w:semiHidden="1" w:unhideWhenUsed="1"/>
     <w:lsdException w:name="annotation subject" w:semiHidden="1" w:unhideWhenUsed="1"/>
     <w:lsdException w:name="No List" w:semiHidden="1" w:uiPriority="99" w:unhideWhenUsed="1"/>
     <w:lsdException w:name="Outline List 1" w:semiHidden="1" w:unhideWhenUsed="1"/>
@@ -13297,8 +13280,10 @@
     <w:lsdException w:name="Table Elegant" w:semiHidden="1" w:unhideWhenUsed="1"/>
     <w:lsdException w:name="Table Professional" w:semiHidden="1" w:unhideWhenUsed="1"/>
     <w:lsdException w:name="Table Subtle 1" w:semiHidden="1" w:unhideWhenUsed="1"/>
+    <w:lsdException w:name="Table Subtle 2" w:semiHidden="1" w:unhideWhenUsed="1"/>
     <w:lsdException w:name="Table Web 1" w:semiHidden="1" w:unhideWhenUsed="1"/>
     <w:lsdException w:name="Table Web 2" w:semiHidden="1" w:unhideWhenUsed="1"/>
+    <w:lsdException w:name="Table Web 3" w:semiHidden="1" w:unhideWhenUsed="1"/>
     <w:lsdException w:name="Balloon Text" w:semiHidden="1" w:unhideWhenUsed="1"/>
     <w:lsdException w:name="Table Theme" w:semiHidden="1" w:unhideWhenUsed="1"/>
     <w:lsdException w:name="Placeholder Text" w:semiHidden="1" w:uiPriority="99"/>
@@ -13516,10 +13501,6 @@
     <w:lsdException w:name="List Table 5 Dark Accent 6" w:uiPriority="50"/>
     <w:lsdException w:name="List Table 6 Colorful Accent 6" w:uiPriority="51"/>
     <w:lsdException w:name="List Table 7 Colorful Accent 6" w:uiPriority="52"/>
-    <w:lsdException w:name="Mention" w:semiHidden="1" w:uiPriority="99" w:unhideWhenUsed="1"/>
-    <w:lsdException w:name="Smart Hyperlink" w:semiHidden="1" w:uiPriority="99" w:unhideWhenUsed="1"/>
-    <w:lsdException w:name="Hashtag" w:semiHidden="1" w:uiPriority="99" w:unhideWhenUsed="1"/>
-    <w:lsdException w:name="Unresolved Mention" w:semiHidden="1" w:uiPriority="99" w:unhideWhenUsed="1"/>
   </w:latentStyles>
   <w:style w:type="paragraph" w:default="1" w:styleId="Normal">
     <w:name w:val="Normal"/>

</xml_diff>

<commit_message>
fix(3328): Alteração no campo Autoridade Autuante
</commit_message>
<xml_diff>
--- a/Código Fonte/VERSAO-ATUAL/src/EtramiteX/Interno/Content/_pdfAspose/Instrumento_Unico_Fiscalizacao.docx
+++ b/Código Fonte/VERSAO-ATUAL/src/EtramiteX/Interno/Content/_pdfAspose/Instrumento_Unico_Fiscalizacao.docx
@@ -99,16 +99,31 @@
                 <w:szCs w:val="10"/>
               </w:rPr>
             </w:pPr>
-            <w:fldSimple w:instr=" MERGEFIELD  image:LogoBrasao  \* MERGEFORMAT ">
-              <w:r>
-                <w:rPr>
-                  <w:noProof/>
-                  <w:sz w:val="10"/>
-                  <w:szCs w:val="10"/>
-                </w:rPr>
-                <w:t>«image:LogoBrasao»</w:t>
-              </w:r>
-            </w:fldSimple>
+            <w:r>
+              <w:fldChar w:fldCharType="begin"/>
+            </w:r>
+            <w:r>
+              <w:instrText xml:space="preserve"> MERGEFIELD  image:LogoBrasao  \* MERGEFORMAT </w:instrText>
+            </w:r>
+            <w:r>
+              <w:fldChar w:fldCharType="separate"/>
+            </w:r>
+            <w:r>
+              <w:rPr>
+                <w:noProof/>
+                <w:sz w:val="10"/>
+                <w:szCs w:val="10"/>
+              </w:rPr>
+              <w:t>«image:LogoBrasao»</w:t>
+            </w:r>
+            <w:r>
+              <w:rPr>
+                <w:noProof/>
+                <w:sz w:val="10"/>
+                <w:szCs w:val="10"/>
+              </w:rPr>
+              <w:fldChar w:fldCharType="end"/>
+            </w:r>
           </w:p>
         </w:tc>
         <w:tc>
@@ -306,32 +321,47 @@
                 <w:szCs w:val="10"/>
               </w:rPr>
             </w:pPr>
-            <w:fldSimple w:instr=" MERGEFIELD  image:Logomarca  \* MERGEFORMAT ">
-              <w:r>
-                <w:rPr>
-                  <w:noProof/>
-                  <w:sz w:val="10"/>
-                  <w:szCs w:val="10"/>
-                </w:rPr>
-                <w:t>«image:Logo</w:t>
-              </w:r>
-              <w:r>
-                <w:rPr>
-                  <w:noProof/>
-                  <w:sz w:val="10"/>
-                  <w:szCs w:val="10"/>
-                </w:rPr>
-                <w:t>marca</w:t>
-              </w:r>
-              <w:r>
-                <w:rPr>
-                  <w:noProof/>
-                  <w:sz w:val="10"/>
-                  <w:szCs w:val="10"/>
-                </w:rPr>
-                <w:t>»</w:t>
-              </w:r>
-            </w:fldSimple>
+            <w:r>
+              <w:fldChar w:fldCharType="begin"/>
+            </w:r>
+            <w:r>
+              <w:instrText xml:space="preserve"> MERGEFIELD  image:Logomarca  \* MERGEFORMAT </w:instrText>
+            </w:r>
+            <w:r>
+              <w:fldChar w:fldCharType="separate"/>
+            </w:r>
+            <w:r>
+              <w:rPr>
+                <w:noProof/>
+                <w:sz w:val="10"/>
+                <w:szCs w:val="10"/>
+              </w:rPr>
+              <w:t>«image:Logo</w:t>
+            </w:r>
+            <w:r>
+              <w:rPr>
+                <w:noProof/>
+                <w:sz w:val="10"/>
+                <w:szCs w:val="10"/>
+              </w:rPr>
+              <w:t>marca</w:t>
+            </w:r>
+            <w:r>
+              <w:rPr>
+                <w:noProof/>
+                <w:sz w:val="10"/>
+                <w:szCs w:val="10"/>
+              </w:rPr>
+              <w:t>»</w:t>
+            </w:r>
+            <w:r>
+              <w:rPr>
+                <w:noProof/>
+                <w:sz w:val="10"/>
+                <w:szCs w:val="10"/>
+              </w:rPr>
+              <w:fldChar w:fldCharType="end"/>
+            </w:r>
           </w:p>
         </w:tc>
         <w:tc>
@@ -1303,17 +1333,33 @@
                 <w:szCs w:val="14"/>
               </w:rPr>
             </w:pPr>
-            <w:fldSimple w:instr=" MERGEFIELD  DataVencimento  \* MERGEFORMAT ">
-              <w:r>
-                <w:rPr>
-                  <w:rFonts w:ascii="Arial Narrow" w:hAnsi="Arial Narrow"/>
-                  <w:noProof/>
-                  <w:sz w:val="14"/>
-                  <w:szCs w:val="14"/>
-                </w:rPr>
-                <w:t>«DataVencimento»</w:t>
-              </w:r>
-            </w:fldSimple>
+            <w:r>
+              <w:fldChar w:fldCharType="begin"/>
+            </w:r>
+            <w:r>
+              <w:instrText xml:space="preserve"> MERGEFIELD  DataVencimento  \* MERGEFORMAT </w:instrText>
+            </w:r>
+            <w:r>
+              <w:fldChar w:fldCharType="separate"/>
+            </w:r>
+            <w:r>
+              <w:rPr>
+                <w:rFonts w:ascii="Arial Narrow" w:hAnsi="Arial Narrow"/>
+                <w:noProof/>
+                <w:sz w:val="14"/>
+                <w:szCs w:val="14"/>
+              </w:rPr>
+              <w:t>«DataVencimento»</w:t>
+            </w:r>
+            <w:r>
+              <w:rPr>
+                <w:rFonts w:ascii="Arial Narrow" w:hAnsi="Arial Narrow"/>
+                <w:noProof/>
+                <w:sz w:val="14"/>
+                <w:szCs w:val="14"/>
+              </w:rPr>
+              <w:fldChar w:fldCharType="end"/>
+            </w:r>
           </w:p>
         </w:tc>
       </w:tr>
@@ -1507,17 +1553,33 @@
                 <w:szCs w:val="14"/>
               </w:rPr>
             </w:pPr>
-            <w:fldSimple w:instr=" MERGEFIELD  AutuadoCPFCNPJ  \* MERGEFORMAT ">
-              <w:r>
-                <w:rPr>
-                  <w:rFonts w:ascii="Arial Narrow" w:hAnsi="Arial Narrow"/>
-                  <w:noProof/>
-                  <w:sz w:val="14"/>
-                  <w:szCs w:val="14"/>
-                </w:rPr>
-                <w:t>«AutuadoCPFCNPJ»</w:t>
-              </w:r>
-            </w:fldSimple>
+            <w:r>
+              <w:fldChar w:fldCharType="begin"/>
+            </w:r>
+            <w:r>
+              <w:instrText xml:space="preserve"> MERGEFIELD  AutuadoCPFCNPJ  \* MERGEFORMAT </w:instrText>
+            </w:r>
+            <w:r>
+              <w:fldChar w:fldCharType="separate"/>
+            </w:r>
+            <w:r>
+              <w:rPr>
+                <w:rFonts w:ascii="Arial Narrow" w:hAnsi="Arial Narrow"/>
+                <w:noProof/>
+                <w:sz w:val="14"/>
+                <w:szCs w:val="14"/>
+              </w:rPr>
+              <w:t>«AutuadoCPFCNPJ»</w:t>
+            </w:r>
+            <w:r>
+              <w:rPr>
+                <w:rFonts w:ascii="Arial Narrow" w:hAnsi="Arial Narrow"/>
+                <w:noProof/>
+                <w:sz w:val="14"/>
+                <w:szCs w:val="14"/>
+              </w:rPr>
+              <w:fldChar w:fldCharType="end"/>
+            </w:r>
           </w:p>
         </w:tc>
       </w:tr>
@@ -2704,17 +2766,33 @@
                 <w:szCs w:val="14"/>
               </w:rPr>
             </w:pPr>
-            <w:fldSimple w:instr=" MERGEFIELD  EnquadramentoArtigo1  \* MERGEFORMAT ">
-              <w:r>
-                <w:rPr>
-                  <w:rFonts w:ascii="Arial Narrow" w:hAnsi="Arial Narrow"/>
-                  <w:noProof/>
-                  <w:sz w:val="14"/>
-                  <w:szCs w:val="14"/>
-                </w:rPr>
-                <w:t>«EnquadramentoArtigo1»</w:t>
-              </w:r>
-            </w:fldSimple>
+            <w:r>
+              <w:fldChar w:fldCharType="begin"/>
+            </w:r>
+            <w:r>
+              <w:instrText xml:space="preserve"> MERGEFIELD  EnquadramentoArtigo1  \* MERGEFORMAT </w:instrText>
+            </w:r>
+            <w:r>
+              <w:fldChar w:fldCharType="separate"/>
+            </w:r>
+            <w:r>
+              <w:rPr>
+                <w:rFonts w:ascii="Arial Narrow" w:hAnsi="Arial Narrow"/>
+                <w:noProof/>
+                <w:sz w:val="14"/>
+                <w:szCs w:val="14"/>
+              </w:rPr>
+              <w:t>«EnquadramentoArtigo1»</w:t>
+            </w:r>
+            <w:r>
+              <w:rPr>
+                <w:rFonts w:ascii="Arial Narrow" w:hAnsi="Arial Narrow"/>
+                <w:noProof/>
+                <w:sz w:val="14"/>
+                <w:szCs w:val="14"/>
+              </w:rPr>
+              <w:fldChar w:fldCharType="end"/>
+            </w:r>
           </w:p>
         </w:tc>
         <w:tc>
@@ -2762,17 +2840,33 @@
                 <w:szCs w:val="14"/>
               </w:rPr>
             </w:pPr>
-            <w:fldSimple w:instr=" MERGEFIELD  EnquadramentoArtigoItemParagrafo1  \* MERGEFORMAT ">
-              <w:r>
-                <w:rPr>
-                  <w:rFonts w:ascii="Arial Narrow" w:hAnsi="Arial Narrow"/>
-                  <w:noProof/>
-                  <w:sz w:val="14"/>
-                  <w:szCs w:val="14"/>
-                </w:rPr>
-                <w:t>«EnquadramentoArtigoItemParagrafo1»</w:t>
-              </w:r>
-            </w:fldSimple>
+            <w:r>
+              <w:fldChar w:fldCharType="begin"/>
+            </w:r>
+            <w:r>
+              <w:instrText xml:space="preserve"> MERGEFIELD  EnquadramentoArtigoItemParagrafo1  \* MERGEFORMAT </w:instrText>
+            </w:r>
+            <w:r>
+              <w:fldChar w:fldCharType="separate"/>
+            </w:r>
+            <w:r>
+              <w:rPr>
+                <w:rFonts w:ascii="Arial Narrow" w:hAnsi="Arial Narrow"/>
+                <w:noProof/>
+                <w:sz w:val="14"/>
+                <w:szCs w:val="14"/>
+              </w:rPr>
+              <w:t>«EnquadramentoArtigoItemParagrafo1»</w:t>
+            </w:r>
+            <w:r>
+              <w:rPr>
+                <w:rFonts w:ascii="Arial Narrow" w:hAnsi="Arial Narrow"/>
+                <w:noProof/>
+                <w:sz w:val="14"/>
+                <w:szCs w:val="14"/>
+              </w:rPr>
+              <w:fldChar w:fldCharType="end"/>
+            </w:r>
           </w:p>
         </w:tc>
         <w:tc>
@@ -2927,17 +3021,33 @@
                 <w:szCs w:val="14"/>
               </w:rPr>
             </w:pPr>
-            <w:fldSimple w:instr=" MERGEFIELD  EnquadramentoArtigo2  \* MERGEFORMAT ">
-              <w:r>
-                <w:rPr>
-                  <w:rFonts w:ascii="Arial Narrow" w:hAnsi="Arial Narrow"/>
-                  <w:noProof/>
-                  <w:sz w:val="14"/>
-                  <w:szCs w:val="14"/>
-                </w:rPr>
-                <w:t>«EnquadramentoArtigo2»</w:t>
-              </w:r>
-            </w:fldSimple>
+            <w:r>
+              <w:fldChar w:fldCharType="begin"/>
+            </w:r>
+            <w:r>
+              <w:instrText xml:space="preserve"> MERGEFIELD  EnquadramentoArtigo2  \* MERGEFORMAT </w:instrText>
+            </w:r>
+            <w:r>
+              <w:fldChar w:fldCharType="separate"/>
+            </w:r>
+            <w:r>
+              <w:rPr>
+                <w:rFonts w:ascii="Arial Narrow" w:hAnsi="Arial Narrow"/>
+                <w:noProof/>
+                <w:sz w:val="14"/>
+                <w:szCs w:val="14"/>
+              </w:rPr>
+              <w:t>«EnquadramentoArtigo2»</w:t>
+            </w:r>
+            <w:r>
+              <w:rPr>
+                <w:rFonts w:ascii="Arial Narrow" w:hAnsi="Arial Narrow"/>
+                <w:noProof/>
+                <w:sz w:val="14"/>
+                <w:szCs w:val="14"/>
+              </w:rPr>
+              <w:fldChar w:fldCharType="end"/>
+            </w:r>
           </w:p>
         </w:tc>
         <w:tc>
@@ -2961,17 +3071,33 @@
                 <w:szCs w:val="14"/>
               </w:rPr>
             </w:pPr>
-            <w:fldSimple w:instr=" MERGEFIELD  EnquadramentoArtigoItemParagrafo2  \* MERGEFORMAT ">
-              <w:r>
-                <w:rPr>
-                  <w:rFonts w:ascii="Arial Narrow" w:hAnsi="Arial Narrow"/>
-                  <w:noProof/>
-                  <w:sz w:val="14"/>
-                  <w:szCs w:val="14"/>
-                </w:rPr>
-                <w:t>«EnquadramentoArtigoItemParagrafo2»</w:t>
-              </w:r>
-            </w:fldSimple>
+            <w:r>
+              <w:fldChar w:fldCharType="begin"/>
+            </w:r>
+            <w:r>
+              <w:instrText xml:space="preserve"> MERGEFIELD  EnquadramentoArtigoItemParagrafo2  \* MERGEFORMAT </w:instrText>
+            </w:r>
+            <w:r>
+              <w:fldChar w:fldCharType="separate"/>
+            </w:r>
+            <w:r>
+              <w:rPr>
+                <w:rFonts w:ascii="Arial Narrow" w:hAnsi="Arial Narrow"/>
+                <w:noProof/>
+                <w:sz w:val="14"/>
+                <w:szCs w:val="14"/>
+              </w:rPr>
+              <w:t>«EnquadramentoArtigoItemParagrafo2»</w:t>
+            </w:r>
+            <w:r>
+              <w:rPr>
+                <w:rFonts w:ascii="Arial Narrow" w:hAnsi="Arial Narrow"/>
+                <w:noProof/>
+                <w:sz w:val="14"/>
+                <w:szCs w:val="14"/>
+              </w:rPr>
+              <w:fldChar w:fldCharType="end"/>
+            </w:r>
           </w:p>
         </w:tc>
         <w:tc>
@@ -2995,17 +3121,33 @@
                 <w:szCs w:val="14"/>
               </w:rPr>
             </w:pPr>
-            <w:fldSimple w:instr=" MERGEFIELD  EnquadramentoCitarNormaLegal2  \* MERGEFORMAT ">
-              <w:r>
-                <w:rPr>
-                  <w:rFonts w:ascii="Arial Narrow" w:hAnsi="Arial Narrow"/>
-                  <w:noProof/>
-                  <w:sz w:val="14"/>
-                  <w:szCs w:val="14"/>
-                </w:rPr>
-                <w:t>«EnquadramentoCitarNormaLegal2»</w:t>
-              </w:r>
-            </w:fldSimple>
+            <w:r>
+              <w:fldChar w:fldCharType="begin"/>
+            </w:r>
+            <w:r>
+              <w:instrText xml:space="preserve"> MERGEFIELD  EnquadramentoCitarNormaLegal2  \* MERGEFORMAT </w:instrText>
+            </w:r>
+            <w:r>
+              <w:fldChar w:fldCharType="separate"/>
+            </w:r>
+            <w:r>
+              <w:rPr>
+                <w:rFonts w:ascii="Arial Narrow" w:hAnsi="Arial Narrow"/>
+                <w:noProof/>
+                <w:sz w:val="14"/>
+                <w:szCs w:val="14"/>
+              </w:rPr>
+              <w:t>«EnquadramentoCitarNormaLegal2»</w:t>
+            </w:r>
+            <w:r>
+              <w:rPr>
+                <w:rFonts w:ascii="Arial Narrow" w:hAnsi="Arial Narrow"/>
+                <w:noProof/>
+                <w:sz w:val="14"/>
+                <w:szCs w:val="14"/>
+              </w:rPr>
+              <w:fldChar w:fldCharType="end"/>
+            </w:r>
           </w:p>
         </w:tc>
       </w:tr>
@@ -3053,17 +3195,33 @@
                 <w:szCs w:val="14"/>
               </w:rPr>
             </w:pPr>
-            <w:fldSimple w:instr=" MERGEFIELD  EnquadramentoArtigo3  \* MERGEFORMAT ">
-              <w:r>
-                <w:rPr>
-                  <w:rFonts w:ascii="Arial Narrow" w:hAnsi="Arial Narrow"/>
-                  <w:noProof/>
-                  <w:sz w:val="14"/>
-                  <w:szCs w:val="14"/>
-                </w:rPr>
-                <w:t>«EnquadramentoArtigo3»</w:t>
-              </w:r>
-            </w:fldSimple>
+            <w:r>
+              <w:fldChar w:fldCharType="begin"/>
+            </w:r>
+            <w:r>
+              <w:instrText xml:space="preserve"> MERGEFIELD  EnquadramentoArtigo3  \* MERGEFORMAT </w:instrText>
+            </w:r>
+            <w:r>
+              <w:fldChar w:fldCharType="separate"/>
+            </w:r>
+            <w:r>
+              <w:rPr>
+                <w:rFonts w:ascii="Arial Narrow" w:hAnsi="Arial Narrow"/>
+                <w:noProof/>
+                <w:sz w:val="14"/>
+                <w:szCs w:val="14"/>
+              </w:rPr>
+              <w:t>«EnquadramentoArtigo3»</w:t>
+            </w:r>
+            <w:r>
+              <w:rPr>
+                <w:rFonts w:ascii="Arial Narrow" w:hAnsi="Arial Narrow"/>
+                <w:noProof/>
+                <w:sz w:val="14"/>
+                <w:szCs w:val="14"/>
+              </w:rPr>
+              <w:fldChar w:fldCharType="end"/>
+            </w:r>
           </w:p>
         </w:tc>
         <w:tc>
@@ -3087,17 +3245,33 @@
                 <w:szCs w:val="14"/>
               </w:rPr>
             </w:pPr>
-            <w:fldSimple w:instr=" MERGEFIELD  EnquadramentoArtigoItemParagrafo3  \* MERGEFORMAT ">
-              <w:r>
-                <w:rPr>
-                  <w:rFonts w:ascii="Arial Narrow" w:hAnsi="Arial Narrow"/>
-                  <w:noProof/>
-                  <w:sz w:val="14"/>
-                  <w:szCs w:val="14"/>
-                </w:rPr>
-                <w:t>«EnquadramentoArtigoItemParagrafo3»</w:t>
-              </w:r>
-            </w:fldSimple>
+            <w:r>
+              <w:fldChar w:fldCharType="begin"/>
+            </w:r>
+            <w:r>
+              <w:instrText xml:space="preserve"> MERGEFIELD  EnquadramentoArtigoItemParagrafo3  \* MERGEFORMAT </w:instrText>
+            </w:r>
+            <w:r>
+              <w:fldChar w:fldCharType="separate"/>
+            </w:r>
+            <w:r>
+              <w:rPr>
+                <w:rFonts w:ascii="Arial Narrow" w:hAnsi="Arial Narrow"/>
+                <w:noProof/>
+                <w:sz w:val="14"/>
+                <w:szCs w:val="14"/>
+              </w:rPr>
+              <w:t>«EnquadramentoArtigoItemParagrafo3»</w:t>
+            </w:r>
+            <w:r>
+              <w:rPr>
+                <w:rFonts w:ascii="Arial Narrow" w:hAnsi="Arial Narrow"/>
+                <w:noProof/>
+                <w:sz w:val="14"/>
+                <w:szCs w:val="14"/>
+              </w:rPr>
+              <w:fldChar w:fldCharType="end"/>
+            </w:r>
           </w:p>
         </w:tc>
         <w:tc>
@@ -3122,17 +3296,33 @@
                 <w:szCs w:val="14"/>
               </w:rPr>
             </w:pPr>
-            <w:fldSimple w:instr=" MERGEFIELD  EnquadramentoCitarNormaLegal3  \* MERGEFORMAT ">
-              <w:r>
-                <w:rPr>
-                  <w:rFonts w:ascii="Arial Narrow" w:hAnsi="Arial Narrow"/>
-                  <w:noProof/>
-                  <w:sz w:val="14"/>
-                  <w:szCs w:val="14"/>
-                </w:rPr>
-                <w:t>«EnquadramentoCitarNormaLegal3»</w:t>
-              </w:r>
-            </w:fldSimple>
+            <w:r>
+              <w:fldChar w:fldCharType="begin"/>
+            </w:r>
+            <w:r>
+              <w:instrText xml:space="preserve"> MERGEFIELD  EnquadramentoCitarNormaLegal3  \* MERGEFORMAT </w:instrText>
+            </w:r>
+            <w:r>
+              <w:fldChar w:fldCharType="separate"/>
+            </w:r>
+            <w:r>
+              <w:rPr>
+                <w:rFonts w:ascii="Arial Narrow" w:hAnsi="Arial Narrow"/>
+                <w:noProof/>
+                <w:sz w:val="14"/>
+                <w:szCs w:val="14"/>
+              </w:rPr>
+              <w:t>«EnquadramentoCitarNormaLegal3»</w:t>
+            </w:r>
+            <w:r>
+              <w:rPr>
+                <w:rFonts w:ascii="Arial Narrow" w:hAnsi="Arial Narrow"/>
+                <w:noProof/>
+                <w:sz w:val="14"/>
+                <w:szCs w:val="14"/>
+              </w:rPr>
+              <w:fldChar w:fldCharType="end"/>
+            </w:r>
           </w:p>
         </w:tc>
       </w:tr>
@@ -6233,17 +6423,33 @@
                 <w:szCs w:val="16"/>
               </w:rPr>
             </w:pPr>
-            <w:fldSimple w:instr=" MERGEFIELD  CodigoReceita  \* MERGEFORMAT ">
-              <w:r>
-                <w:rPr>
-                  <w:rFonts w:ascii="Arial Narrow" w:hAnsi="Arial Narrow"/>
-                  <w:noProof/>
-                  <w:sz w:val="14"/>
-                  <w:szCs w:val="16"/>
-                </w:rPr>
-                <w:t>«CodigoReceita»</w:t>
-              </w:r>
-            </w:fldSimple>
+            <w:r>
+              <w:fldChar w:fldCharType="begin"/>
+            </w:r>
+            <w:r>
+              <w:instrText xml:space="preserve"> MERGEFIELD  CodigoReceita  \* MERGEFORMAT </w:instrText>
+            </w:r>
+            <w:r>
+              <w:fldChar w:fldCharType="separate"/>
+            </w:r>
+            <w:r>
+              <w:rPr>
+                <w:rFonts w:ascii="Arial Narrow" w:hAnsi="Arial Narrow"/>
+                <w:noProof/>
+                <w:sz w:val="14"/>
+                <w:szCs w:val="16"/>
+              </w:rPr>
+              <w:t>«CodigoReceita»</w:t>
+            </w:r>
+            <w:r>
+              <w:rPr>
+                <w:rFonts w:ascii="Arial Narrow" w:hAnsi="Arial Narrow"/>
+                <w:noProof/>
+                <w:sz w:val="14"/>
+                <w:szCs w:val="16"/>
+              </w:rPr>
+              <w:fldChar w:fldCharType="end"/>
+            </w:r>
           </w:p>
         </w:tc>
       </w:tr>
@@ -6391,17 +6597,33 @@
                 <w:szCs w:val="16"/>
               </w:rPr>
             </w:pPr>
-            <w:fldSimple w:instr=" MERGEFIELD  DescreverApreensao  \* MERGEFORMAT ">
-              <w:r>
-                <w:rPr>
-                  <w:rFonts w:ascii="Arial Narrow" w:hAnsi="Arial Narrow"/>
-                  <w:noProof/>
-                  <w:sz w:val="14"/>
-                  <w:szCs w:val="16"/>
-                </w:rPr>
-                <w:t>«DescreverApreensao»</w:t>
-              </w:r>
-            </w:fldSimple>
+            <w:r>
+              <w:fldChar w:fldCharType="begin"/>
+            </w:r>
+            <w:r>
+              <w:instrText xml:space="preserve"> MERGEFIELD  DescreverApreensao  \* MERGEFORMAT </w:instrText>
+            </w:r>
+            <w:r>
+              <w:fldChar w:fldCharType="separate"/>
+            </w:r>
+            <w:r>
+              <w:rPr>
+                <w:rFonts w:ascii="Arial Narrow" w:hAnsi="Arial Narrow"/>
+                <w:noProof/>
+                <w:sz w:val="14"/>
+                <w:szCs w:val="16"/>
+              </w:rPr>
+              <w:t>«DescreverApreensao»</w:t>
+            </w:r>
+            <w:r>
+              <w:rPr>
+                <w:rFonts w:ascii="Arial Narrow" w:hAnsi="Arial Narrow"/>
+                <w:noProof/>
+                <w:sz w:val="14"/>
+                <w:szCs w:val="16"/>
+              </w:rPr>
+              <w:fldChar w:fldCharType="end"/>
+            </w:r>
           </w:p>
         </w:tc>
       </w:tr>
@@ -6493,36 +6715,68 @@
                 <w:szCs w:val="16"/>
               </w:rPr>
             </w:pPr>
-            <w:fldSimple w:instr=" MERGEFIELD  ValorBemProdutoArbitrado  \* MERGEFORMAT ">
-              <w:r>
-                <w:rPr>
-                  <w:rFonts w:ascii="Arial Narrow" w:hAnsi="Arial Narrow"/>
-                  <w:noProof/>
-                  <w:sz w:val="14"/>
-                  <w:szCs w:val="16"/>
-                </w:rPr>
-                <w:t>«ValorBemProdutoArbitrado»</w:t>
-              </w:r>
-            </w:fldSimple>
-            <w:r>
-              <w:rPr>
-                <w:rFonts w:ascii="Arial Narrow" w:hAnsi="Arial Narrow"/>
+            <w:r>
+              <w:fldChar w:fldCharType="begin"/>
+            </w:r>
+            <w:r>
+              <w:instrText xml:space="preserve"> MERGEFIELD  ValorBemProdutoArbitrado  \* MERGEFORMAT </w:instrText>
+            </w:r>
+            <w:r>
+              <w:fldChar w:fldCharType="separate"/>
+            </w:r>
+            <w:r>
+              <w:rPr>
+                <w:rFonts w:ascii="Arial Narrow" w:hAnsi="Arial Narrow"/>
+                <w:noProof/>
                 <w:sz w:val="14"/>
                 <w:szCs w:val="16"/>
               </w:rPr>
+              <w:t>«ValorBemProdutoArbitrado»</w:t>
+            </w:r>
+            <w:r>
+              <w:rPr>
+                <w:rFonts w:ascii="Arial Narrow" w:hAnsi="Arial Narrow"/>
+                <w:noProof/>
+                <w:sz w:val="14"/>
+                <w:szCs w:val="16"/>
+              </w:rPr>
+              <w:fldChar w:fldCharType="end"/>
+            </w:r>
+            <w:r>
+              <w:rPr>
+                <w:rFonts w:ascii="Arial Narrow" w:hAnsi="Arial Narrow"/>
+                <w:sz w:val="14"/>
+                <w:szCs w:val="16"/>
+              </w:rPr>
               <w:t xml:space="preserve"> ( </w:t>
             </w:r>
-            <w:fldSimple w:instr=" MERGEFIELD  ValorBemPorExtenso  \* MERGEFORMAT ">
-              <w:r>
-                <w:rPr>
-                  <w:rFonts w:ascii="Arial Narrow" w:hAnsi="Arial Narrow"/>
-                  <w:noProof/>
-                  <w:sz w:val="14"/>
-                  <w:szCs w:val="16"/>
-                </w:rPr>
-                <w:t>«ValorBemPorExtenso»</w:t>
-              </w:r>
-            </w:fldSimple>
+            <w:r>
+              <w:fldChar w:fldCharType="begin"/>
+            </w:r>
+            <w:r>
+              <w:instrText xml:space="preserve"> MERGEFIELD  ValorBemPorExtenso  \* MERGEFORMAT </w:instrText>
+            </w:r>
+            <w:r>
+              <w:fldChar w:fldCharType="separate"/>
+            </w:r>
+            <w:r>
+              <w:rPr>
+                <w:rFonts w:ascii="Arial Narrow" w:hAnsi="Arial Narrow"/>
+                <w:noProof/>
+                <w:sz w:val="14"/>
+                <w:szCs w:val="16"/>
+              </w:rPr>
+              <w:t>«ValorBemPorExtenso»</w:t>
+            </w:r>
+            <w:r>
+              <w:rPr>
+                <w:rFonts w:ascii="Arial Narrow" w:hAnsi="Arial Narrow"/>
+                <w:noProof/>
+                <w:sz w:val="14"/>
+                <w:szCs w:val="16"/>
+              </w:rPr>
+              <w:fldChar w:fldCharType="end"/>
+            </w:r>
             <w:r>
               <w:rPr>
                 <w:rFonts w:ascii="Arial Narrow" w:hAnsi="Arial Narrow"/>
@@ -6697,17 +6951,33 @@
                 <w:szCs w:val="14"/>
               </w:rPr>
             </w:pPr>
-            <w:fldSimple w:instr=" MERGEFIELD  DepositarioCPF \* MERGEFORMAT ">
-              <w:r>
-                <w:rPr>
-                  <w:rFonts w:ascii="Arial Narrow" w:hAnsi="Arial Narrow"/>
-                  <w:noProof/>
-                  <w:sz w:val="14"/>
-                  <w:szCs w:val="16"/>
-                </w:rPr>
-                <w:t>«DepositarioCPF»</w:t>
-              </w:r>
-            </w:fldSimple>
+            <w:r>
+              <w:fldChar w:fldCharType="begin"/>
+            </w:r>
+            <w:r>
+              <w:instrText xml:space="preserve"> MERGEFIELD  DepositarioCPF \* MERGEFORMAT </w:instrText>
+            </w:r>
+            <w:r>
+              <w:fldChar w:fldCharType="separate"/>
+            </w:r>
+            <w:r>
+              <w:rPr>
+                <w:rFonts w:ascii="Arial Narrow" w:hAnsi="Arial Narrow"/>
+                <w:noProof/>
+                <w:sz w:val="14"/>
+                <w:szCs w:val="16"/>
+              </w:rPr>
+              <w:t>«DepositarioCPF»</w:t>
+            </w:r>
+            <w:r>
+              <w:rPr>
+                <w:rFonts w:ascii="Arial Narrow" w:hAnsi="Arial Narrow"/>
+                <w:noProof/>
+                <w:sz w:val="14"/>
+                <w:szCs w:val="16"/>
+              </w:rPr>
+              <w:fldChar w:fldCharType="end"/>
+            </w:r>
           </w:p>
         </w:tc>
       </w:tr>
@@ -6838,23 +7108,39 @@
               </w:rPr>
               <w:t xml:space="preserve"> </w:t>
             </w:r>
-            <w:fldSimple w:instr=" MERGEFIELD  DepositarioBairro  \* MERGEFORMAT ">
-              <w:r>
-                <w:rPr>
-                  <w:rFonts w:ascii="Arial Narrow" w:hAnsi="Arial Narrow"/>
-                  <w:noProof/>
-                  <w:sz w:val="14"/>
-                  <w:szCs w:val="16"/>
-                </w:rPr>
-                <w:t>«DepositarioBairro»</w:t>
-              </w:r>
-            </w:fldSimple>
-            <w:r>
-              <w:rPr>
-                <w:rFonts w:ascii="Arial Narrow" w:hAnsi="Arial Narrow"/>
+            <w:r>
+              <w:fldChar w:fldCharType="begin"/>
+            </w:r>
+            <w:r>
+              <w:instrText xml:space="preserve"> MERGEFIELD  DepositarioBairro  \* MERGEFORMAT </w:instrText>
+            </w:r>
+            <w:r>
+              <w:fldChar w:fldCharType="separate"/>
+            </w:r>
+            <w:r>
+              <w:rPr>
+                <w:rFonts w:ascii="Arial Narrow" w:hAnsi="Arial Narrow"/>
+                <w:noProof/>
                 <w:sz w:val="14"/>
                 <w:szCs w:val="16"/>
               </w:rPr>
+              <w:t>«DepositarioBairro»</w:t>
+            </w:r>
+            <w:r>
+              <w:rPr>
+                <w:rFonts w:ascii="Arial Narrow" w:hAnsi="Arial Narrow"/>
+                <w:noProof/>
+                <w:sz w:val="14"/>
+                <w:szCs w:val="16"/>
+              </w:rPr>
+              <w:fldChar w:fldCharType="end"/>
+            </w:r>
+            <w:r>
+              <w:rPr>
+                <w:rFonts w:ascii="Arial Narrow" w:hAnsi="Arial Narrow"/>
+                <w:sz w:val="14"/>
+                <w:szCs w:val="16"/>
+              </w:rPr>
               <w:t>,</w:t>
             </w:r>
             <w:r>
@@ -6865,23 +7151,39 @@
               </w:rPr>
               <w:t xml:space="preserve"> </w:t>
             </w:r>
-            <w:fldSimple w:instr=" MERGEFIELD  DepositarioDistrito  \* MERGEFORMAT ">
-              <w:r>
-                <w:rPr>
-                  <w:rFonts w:ascii="Arial Narrow" w:hAnsi="Arial Narrow"/>
-                  <w:noProof/>
-                  <w:sz w:val="14"/>
-                  <w:szCs w:val="16"/>
-                </w:rPr>
-                <w:t>«DepositarioDistrito»</w:t>
-              </w:r>
-            </w:fldSimple>
-            <w:r>
-              <w:rPr>
-                <w:rFonts w:ascii="Arial Narrow" w:hAnsi="Arial Narrow"/>
+            <w:r>
+              <w:fldChar w:fldCharType="begin"/>
+            </w:r>
+            <w:r>
+              <w:instrText xml:space="preserve"> MERGEFIELD  DepositarioDistrito  \* MERGEFORMAT </w:instrText>
+            </w:r>
+            <w:r>
+              <w:fldChar w:fldCharType="separate"/>
+            </w:r>
+            <w:r>
+              <w:rPr>
+                <w:rFonts w:ascii="Arial Narrow" w:hAnsi="Arial Narrow"/>
+                <w:noProof/>
                 <w:sz w:val="14"/>
                 <w:szCs w:val="16"/>
               </w:rPr>
+              <w:t>«DepositarioDistrito»</w:t>
+            </w:r>
+            <w:r>
+              <w:rPr>
+                <w:rFonts w:ascii="Arial Narrow" w:hAnsi="Arial Narrow"/>
+                <w:noProof/>
+                <w:sz w:val="14"/>
+                <w:szCs w:val="16"/>
+              </w:rPr>
+              <w:fldChar w:fldCharType="end"/>
+            </w:r>
+            <w:r>
+              <w:rPr>
+                <w:rFonts w:ascii="Arial Narrow" w:hAnsi="Arial Narrow"/>
+                <w:sz w:val="14"/>
+                <w:szCs w:val="16"/>
+              </w:rPr>
               <w:t>,</w:t>
             </w:r>
             <w:r>
@@ -6892,23 +7194,39 @@
               </w:rPr>
               <w:t xml:space="preserve"> </w:t>
             </w:r>
-            <w:fldSimple w:instr=" MERGEFIELD  DepositarioMunicipio  \* MERGEFORMAT ">
-              <w:r>
-                <w:rPr>
-                  <w:rFonts w:ascii="Arial Narrow" w:hAnsi="Arial Narrow"/>
-                  <w:noProof/>
-                  <w:sz w:val="14"/>
-                  <w:szCs w:val="16"/>
-                </w:rPr>
-                <w:t>«DepositarioMunicipio»</w:t>
-              </w:r>
-            </w:fldSimple>
-            <w:r>
-              <w:rPr>
-                <w:rFonts w:ascii="Arial Narrow" w:hAnsi="Arial Narrow"/>
+            <w:r>
+              <w:fldChar w:fldCharType="begin"/>
+            </w:r>
+            <w:r>
+              <w:instrText xml:space="preserve"> MERGEFIELD  DepositarioMunicipio  \* MERGEFORMAT </w:instrText>
+            </w:r>
+            <w:r>
+              <w:fldChar w:fldCharType="separate"/>
+            </w:r>
+            <w:r>
+              <w:rPr>
+                <w:rFonts w:ascii="Arial Narrow" w:hAnsi="Arial Narrow"/>
+                <w:noProof/>
                 <w:sz w:val="14"/>
                 <w:szCs w:val="16"/>
               </w:rPr>
+              <w:t>«DepositarioMunicipio»</w:t>
+            </w:r>
+            <w:r>
+              <w:rPr>
+                <w:rFonts w:ascii="Arial Narrow" w:hAnsi="Arial Narrow"/>
+                <w:noProof/>
+                <w:sz w:val="14"/>
+                <w:szCs w:val="16"/>
+              </w:rPr>
+              <w:fldChar w:fldCharType="end"/>
+            </w:r>
+            <w:r>
+              <w:rPr>
+                <w:rFonts w:ascii="Arial Narrow" w:hAnsi="Arial Narrow"/>
+                <w:sz w:val="14"/>
+                <w:szCs w:val="16"/>
+              </w:rPr>
               <w:t xml:space="preserve"> </w:t>
             </w:r>
             <w:r>
@@ -6919,17 +7237,33 @@
               </w:rPr>
               <w:t xml:space="preserve">- </w:t>
             </w:r>
-            <w:fldSimple w:instr=" MERGEFIELD  DepositarioUF  \* MERGEFORMAT ">
-              <w:r>
-                <w:rPr>
-                  <w:rFonts w:ascii="Arial Narrow" w:hAnsi="Arial Narrow"/>
-                  <w:noProof/>
-                  <w:sz w:val="14"/>
-                  <w:szCs w:val="16"/>
-                </w:rPr>
-                <w:t>«DepositarioUF»</w:t>
-              </w:r>
-            </w:fldSimple>
+            <w:r>
+              <w:fldChar w:fldCharType="begin"/>
+            </w:r>
+            <w:r>
+              <w:instrText xml:space="preserve"> MERGEFIELD  DepositarioUF  \* MERGEFORMAT </w:instrText>
+            </w:r>
+            <w:r>
+              <w:fldChar w:fldCharType="separate"/>
+            </w:r>
+            <w:r>
+              <w:rPr>
+                <w:rFonts w:ascii="Arial Narrow" w:hAnsi="Arial Narrow"/>
+                <w:noProof/>
+                <w:sz w:val="14"/>
+                <w:szCs w:val="16"/>
+              </w:rPr>
+              <w:t>«DepositarioUF»</w:t>
+            </w:r>
+            <w:r>
+              <w:rPr>
+                <w:rFonts w:ascii="Arial Narrow" w:hAnsi="Arial Narrow"/>
+                <w:noProof/>
+                <w:sz w:val="14"/>
+                <w:szCs w:val="16"/>
+              </w:rPr>
+              <w:fldChar w:fldCharType="end"/>
+            </w:r>
           </w:p>
         </w:tc>
       </w:tr>
@@ -7016,17 +7350,33 @@
                 <w:szCs w:val="14"/>
               </w:rPr>
             </w:pPr>
-            <w:fldSimple w:instr=" MERGEFIELD  ApreensaoLacres \* MERGEFORMAT ">
-              <w:r>
-                <w:rPr>
-                  <w:rFonts w:ascii="Arial Narrow" w:hAnsi="Arial Narrow"/>
-                  <w:noProof/>
-                  <w:sz w:val="14"/>
-                  <w:szCs w:val="16"/>
-                </w:rPr>
-                <w:t>«ApreensaoLacres»</w:t>
-              </w:r>
-            </w:fldSimple>
+            <w:r>
+              <w:fldChar w:fldCharType="begin"/>
+            </w:r>
+            <w:r>
+              <w:instrText xml:space="preserve"> MERGEFIELD  ApreensaoLacres \* MERGEFORMAT </w:instrText>
+            </w:r>
+            <w:r>
+              <w:fldChar w:fldCharType="separate"/>
+            </w:r>
+            <w:r>
+              <w:rPr>
+                <w:rFonts w:ascii="Arial Narrow" w:hAnsi="Arial Narrow"/>
+                <w:noProof/>
+                <w:sz w:val="14"/>
+                <w:szCs w:val="16"/>
+              </w:rPr>
+              <w:t>«ApreensaoLacres»</w:t>
+            </w:r>
+            <w:r>
+              <w:rPr>
+                <w:rFonts w:ascii="Arial Narrow" w:hAnsi="Arial Narrow"/>
+                <w:noProof/>
+                <w:sz w:val="14"/>
+                <w:szCs w:val="16"/>
+              </w:rPr>
+              <w:fldChar w:fldCharType="end"/>
+            </w:r>
           </w:p>
         </w:tc>
         <w:tc>
@@ -8116,19 +8466,33 @@
                 <w:szCs w:val="16"/>
               </w:rPr>
             </w:pPr>
-            <w:fldSimple w:instr=" MERGEFIELD  DescricaoOutrasPenalidades  \* MERGEFORMAT ">
-              <w:r>
-                <w:rPr>
-                  <w:rFonts w:ascii="Arial Narrow" w:hAnsi="Arial Narrow"/>
-                  <w:noProof/>
-                  <w:sz w:val="14"/>
-                  <w:szCs w:val="16"/>
-                </w:rPr>
-                <w:t>«DescricaoOutrasPenalidades»</w:t>
-              </w:r>
-            </w:fldSimple>
-            <w:bookmarkStart w:id="41" w:name="_GoBack"/>
-            <w:bookmarkEnd w:id="41"/>
+            <w:r>
+              <w:fldChar w:fldCharType="begin"/>
+            </w:r>
+            <w:r>
+              <w:instrText xml:space="preserve"> MERGEFIELD  DescricaoOutrasPenalidades  \* MERGEFORMAT </w:instrText>
+            </w:r>
+            <w:r>
+              <w:fldChar w:fldCharType="separate"/>
+            </w:r>
+            <w:r>
+              <w:rPr>
+                <w:rFonts w:ascii="Arial Narrow" w:hAnsi="Arial Narrow"/>
+                <w:noProof/>
+                <w:sz w:val="14"/>
+                <w:szCs w:val="16"/>
+              </w:rPr>
+              <w:t>«DescricaoOutrasPenalidades»</w:t>
+            </w:r>
+            <w:r>
+              <w:rPr>
+                <w:rFonts w:ascii="Arial Narrow" w:hAnsi="Arial Narrow"/>
+                <w:noProof/>
+                <w:sz w:val="14"/>
+                <w:szCs w:val="16"/>
+              </w:rPr>
+              <w:fldChar w:fldCharType="end"/>
+            </w:r>
           </w:p>
         </w:tc>
       </w:tr>
@@ -8182,7 +8546,7 @@
                 <w:szCs w:val="12"/>
               </w:rPr>
             </w:pPr>
-            <w:bookmarkStart w:id="42" w:name="OLE_LINK43"/>
+            <w:bookmarkStart w:id="41" w:name="OLE_LINK43"/>
             <w:r>
               <w:rPr>
                 <w:rFonts w:ascii="Arial Narrow" w:hAnsi="Arial Narrow"/>
@@ -8207,15 +8571,12 @@
               </w:rPr>
               <w:t>ASSINATURAS</w:t>
             </w:r>
-            <w:bookmarkEnd w:id="42"/>
+            <w:bookmarkEnd w:id="41"/>
           </w:p>
         </w:tc>
         <w:tc>
           <w:tcPr>
             <w:tcW w:w="3260" w:type="dxa"/>
-            <w:tcBorders>
-              <w:bottom w:val="nil"/>
-            </w:tcBorders>
           </w:tcPr>
           <w:p>
             <w:pPr>
@@ -8237,7 +8598,45 @@
                 <w:sz w:val="14"/>
                 <w:szCs w:val="14"/>
               </w:rPr>
-              <w:t>10.1 Carimbo ou nome legível da autoridade autuante:</w:t>
+              <w:t xml:space="preserve">10.1 </w:t>
+            </w:r>
+            <w:r>
+              <w:rPr>
+                <w:rFonts w:ascii="Arial Narrow" w:hAnsi="Arial Narrow"/>
+                <w:color w:val="595959" w:themeColor="text1" w:themeTint="A6"/>
+                <w:sz w:val="14"/>
+                <w:szCs w:val="14"/>
+              </w:rPr>
+              <w:t>A</w:t>
+            </w:r>
+            <w:r>
+              <w:rPr>
+                <w:rFonts w:ascii="Arial Narrow" w:hAnsi="Arial Narrow"/>
+                <w:color w:val="595959" w:themeColor="text1" w:themeTint="A6"/>
+                <w:sz w:val="14"/>
+                <w:szCs w:val="14"/>
+              </w:rPr>
+              <w:t xml:space="preserve">utoridade </w:t>
+            </w:r>
+            <w:proofErr w:type="spellStart"/>
+            <w:r>
+              <w:rPr>
+                <w:rFonts w:ascii="Arial Narrow" w:hAnsi="Arial Narrow"/>
+                <w:color w:val="595959" w:themeColor="text1" w:themeTint="A6"/>
+                <w:sz w:val="14"/>
+                <w:szCs w:val="14"/>
+              </w:rPr>
+              <w:t>autuante</w:t>
+            </w:r>
+            <w:proofErr w:type="spellEnd"/>
+            <w:r>
+              <w:rPr>
+                <w:rFonts w:ascii="Arial Narrow" w:hAnsi="Arial Narrow"/>
+                <w:color w:val="595959" w:themeColor="text1" w:themeTint="A6"/>
+                <w:sz w:val="14"/>
+                <w:szCs w:val="14"/>
+              </w:rPr>
+              <w:t>:</w:t>
             </w:r>
           </w:p>
           <w:p>
@@ -8249,10 +8648,65 @@
               <w:rPr>
                 <w:rFonts w:ascii="Arial Narrow" w:hAnsi="Arial Narrow"/>
                 <w:color w:val="595959" w:themeColor="text1" w:themeTint="A6"/>
-                <w:sz w:val="22"/>
-                <w:szCs w:val="22"/>
+                <w:sz w:val="14"/>
+                <w:szCs w:val="14"/>
               </w:rPr>
             </w:pPr>
+            <w:r>
+              <w:fldChar w:fldCharType="begin"/>
+            </w:r>
+            <w:r>
+              <w:instrText xml:space="preserve"> MERGEFIELD  </w:instrText>
+            </w:r>
+            <w:r>
+              <w:instrText>NomeUsuarioCadastro</w:instrText>
+            </w:r>
+            <w:r>
+              <w:instrText xml:space="preserve">  \* MERGEFORMAT </w:instrText>
+            </w:r>
+            <w:r>
+              <w:fldChar w:fldCharType="separate"/>
+            </w:r>
+            <w:r>
+              <w:rPr>
+                <w:rFonts w:ascii="Arial Narrow" w:hAnsi="Arial Narrow"/>
+                <w:noProof/>
+                <w:color w:val="000000" w:themeColor="text1"/>
+                <w:sz w:val="14"/>
+                <w:szCs w:val="16"/>
+              </w:rPr>
+              <w:t>«</w:t>
+            </w:r>
+            <w:r>
+              <w:rPr>
+                <w:rFonts w:ascii="Arial Narrow" w:hAnsi="Arial Narrow"/>
+                <w:noProof/>
+                <w:color w:val="000000" w:themeColor="text1"/>
+                <w:sz w:val="14"/>
+                <w:szCs w:val="16"/>
+              </w:rPr>
+              <w:t>NomeUsuarioCadastro</w:t>
+            </w:r>
+            <w:r>
+              <w:rPr>
+                <w:rFonts w:ascii="Arial Narrow" w:hAnsi="Arial Narrow"/>
+                <w:noProof/>
+                <w:color w:val="000000" w:themeColor="text1"/>
+                <w:sz w:val="14"/>
+                <w:szCs w:val="16"/>
+              </w:rPr>
+              <w:t>»</w:t>
+            </w:r>
+            <w:r>
+              <w:rPr>
+                <w:rFonts w:ascii="Arial Narrow" w:hAnsi="Arial Narrow"/>
+                <w:noProof/>
+                <w:color w:val="000000" w:themeColor="text1"/>
+                <w:sz w:val="14"/>
+                <w:szCs w:val="16"/>
+              </w:rPr>
+              <w:fldChar w:fldCharType="end"/>
+            </w:r>
           </w:p>
         </w:tc>
         <w:tc>
@@ -8295,18 +8749,35 @@
                 <w:szCs w:val="14"/>
               </w:rPr>
             </w:pPr>
-            <w:fldSimple w:instr=" MERGEFIELD  ResponsavelEmpNomeRazaoSocial  \* MERGEFORMAT ">
-              <w:r>
-                <w:rPr>
-                  <w:rFonts w:ascii="Arial Narrow" w:hAnsi="Arial Narrow"/>
-                  <w:noProof/>
-                  <w:color w:val="000000" w:themeColor="text1"/>
-                  <w:sz w:val="14"/>
-                  <w:szCs w:val="16"/>
-                </w:rPr>
-                <w:t>«ResponsavelEmpNomeRazaoSocial»</w:t>
-              </w:r>
-            </w:fldSimple>
+            <w:r>
+              <w:fldChar w:fldCharType="begin"/>
+            </w:r>
+            <w:r>
+              <w:instrText xml:space="preserve"> MERGEFIELD  ResponsavelEmpNomeRazaoSocial  \* MERGEFORMAT </w:instrText>
+            </w:r>
+            <w:r>
+              <w:fldChar w:fldCharType="separate"/>
+            </w:r>
+            <w:r>
+              <w:rPr>
+                <w:rFonts w:ascii="Arial Narrow" w:hAnsi="Arial Narrow"/>
+                <w:noProof/>
+                <w:color w:val="000000" w:themeColor="text1"/>
+                <w:sz w:val="14"/>
+                <w:szCs w:val="16"/>
+              </w:rPr>
+              <w:t>«ResponsavelEmpNomeRazaoSocial»</w:t>
+            </w:r>
+            <w:r>
+              <w:rPr>
+                <w:rFonts w:ascii="Arial Narrow" w:hAnsi="Arial Narrow"/>
+                <w:noProof/>
+                <w:color w:val="000000" w:themeColor="text1"/>
+                <w:sz w:val="14"/>
+                <w:szCs w:val="16"/>
+              </w:rPr>
+              <w:fldChar w:fldCharType="end"/>
+            </w:r>
           </w:p>
         </w:tc>
         <w:tc>
@@ -8349,18 +8820,35 @@
                 <w:szCs w:val="14"/>
               </w:rPr>
             </w:pPr>
-            <w:fldSimple w:instr=" MERGEFIELD  ResponsavelEmpCPFCNPJ  \* MERGEFORMAT ">
-              <w:r>
-                <w:rPr>
-                  <w:rFonts w:ascii="Arial Narrow" w:hAnsi="Arial Narrow"/>
-                  <w:noProof/>
-                  <w:color w:val="000000" w:themeColor="text1"/>
-                  <w:sz w:val="14"/>
-                  <w:szCs w:val="16"/>
-                </w:rPr>
-                <w:t>«ResponsavelEmpCPFCNPJ»</w:t>
-              </w:r>
-            </w:fldSimple>
+            <w:r>
+              <w:fldChar w:fldCharType="begin"/>
+            </w:r>
+            <w:r>
+              <w:instrText xml:space="preserve"> MERGEFIELD  ResponsavelEmpCPFCNPJ  \* MERGEFORMAT </w:instrText>
+            </w:r>
+            <w:r>
+              <w:fldChar w:fldCharType="separate"/>
+            </w:r>
+            <w:r>
+              <w:rPr>
+                <w:rFonts w:ascii="Arial Narrow" w:hAnsi="Arial Narrow"/>
+                <w:noProof/>
+                <w:color w:val="000000" w:themeColor="text1"/>
+                <w:sz w:val="14"/>
+                <w:szCs w:val="16"/>
+              </w:rPr>
+              <w:t>«ResponsavelEmpCPFCNPJ»</w:t>
+            </w:r>
+            <w:r>
+              <w:rPr>
+                <w:rFonts w:ascii="Arial Narrow" w:hAnsi="Arial Narrow"/>
+                <w:noProof/>
+                <w:color w:val="000000" w:themeColor="text1"/>
+                <w:sz w:val="14"/>
+                <w:szCs w:val="16"/>
+              </w:rPr>
+              <w:fldChar w:fldCharType="end"/>
+            </w:r>
           </w:p>
         </w:tc>
       </w:tr>
@@ -8395,24 +8883,7 @@
         <w:tc>
           <w:tcPr>
             <w:tcW w:w="3260" w:type="dxa"/>
-            <w:tcBorders>
-              <w:top w:val="nil"/>
-            </w:tcBorders>
           </w:tcPr>
-          <w:p>
-            <w:pPr>
-              <w:keepNext/>
-              <w:tabs>
-                <w:tab w:val="left" w:pos="7755"/>
-              </w:tabs>
-              <w:rPr>
-                <w:rFonts w:ascii="Arial Narrow" w:hAnsi="Arial Narrow"/>
-                <w:color w:val="595959" w:themeColor="text1" w:themeTint="A6"/>
-                <w:sz w:val="14"/>
-                <w:szCs w:val="14"/>
-              </w:rPr>
-            </w:pPr>
-          </w:p>
           <w:p>
             <w:pPr>
               <w:keepNext/>
@@ -8596,7 +9067,7 @@
       </w:tblGrid>
       <w:tr>
         <w:trPr>
-          <w:trHeight w:val="236"/>
+          <w:trHeight w:val="567"/>
         </w:trPr>
         <w:tc>
           <w:tcPr>
@@ -8673,18 +9144,35 @@
                 <w:szCs w:val="14"/>
               </w:rPr>
             </w:pPr>
-            <w:fldSimple w:instr=" MERGEFIELD  TestemunhaNome  \* MERGEFORMAT ">
-              <w:r>
-                <w:rPr>
-                  <w:rFonts w:ascii="Arial Narrow" w:hAnsi="Arial Narrow"/>
-                  <w:noProof/>
-                  <w:color w:val="000000" w:themeColor="text1"/>
-                  <w:sz w:val="14"/>
-                  <w:szCs w:val="16"/>
-                </w:rPr>
-                <w:t>«TestemunhaNome»</w:t>
-              </w:r>
-            </w:fldSimple>
+            <w:r>
+              <w:fldChar w:fldCharType="begin"/>
+            </w:r>
+            <w:r>
+              <w:instrText xml:space="preserve"> MERGEFIELD  TestemunhaNome  \* MERGEFORMAT </w:instrText>
+            </w:r>
+            <w:r>
+              <w:fldChar w:fldCharType="separate"/>
+            </w:r>
+            <w:r>
+              <w:rPr>
+                <w:rFonts w:ascii="Arial Narrow" w:hAnsi="Arial Narrow"/>
+                <w:noProof/>
+                <w:color w:val="000000" w:themeColor="text1"/>
+                <w:sz w:val="14"/>
+                <w:szCs w:val="16"/>
+              </w:rPr>
+              <w:t>«TestemunhaNome»</w:t>
+            </w:r>
+            <w:r>
+              <w:rPr>
+                <w:rFonts w:ascii="Arial Narrow" w:hAnsi="Arial Narrow"/>
+                <w:noProof/>
+                <w:color w:val="000000" w:themeColor="text1"/>
+                <w:sz w:val="14"/>
+                <w:szCs w:val="16"/>
+              </w:rPr>
+              <w:fldChar w:fldCharType="end"/>
+            </w:r>
           </w:p>
         </w:tc>
         <w:tc>
@@ -8727,24 +9215,41 @@
                 <w:szCs w:val="14"/>
               </w:rPr>
             </w:pPr>
-            <w:fldSimple w:instr=" MERGEFIELD  TestemunhaCPF  \* MERGEFORMAT ">
-              <w:r>
-                <w:rPr>
-                  <w:rFonts w:ascii="Arial Narrow" w:hAnsi="Arial Narrow"/>
-                  <w:noProof/>
-                  <w:color w:val="000000" w:themeColor="text1"/>
-                  <w:sz w:val="14"/>
-                  <w:szCs w:val="16"/>
-                </w:rPr>
-                <w:t>«TestemunhaCPF»</w:t>
-              </w:r>
-            </w:fldSimple>
+            <w:r>
+              <w:fldChar w:fldCharType="begin"/>
+            </w:r>
+            <w:r>
+              <w:instrText xml:space="preserve"> MERGEFIELD  TestemunhaCPF  \* MERGEFORMAT </w:instrText>
+            </w:r>
+            <w:r>
+              <w:fldChar w:fldCharType="separate"/>
+            </w:r>
+            <w:r>
+              <w:rPr>
+                <w:rFonts w:ascii="Arial Narrow" w:hAnsi="Arial Narrow"/>
+                <w:noProof/>
+                <w:color w:val="000000" w:themeColor="text1"/>
+                <w:sz w:val="14"/>
+                <w:szCs w:val="16"/>
+              </w:rPr>
+              <w:t>«TestemunhaCPF»</w:t>
+            </w:r>
+            <w:r>
+              <w:rPr>
+                <w:rFonts w:ascii="Arial Narrow" w:hAnsi="Arial Narrow"/>
+                <w:noProof/>
+                <w:color w:val="000000" w:themeColor="text1"/>
+                <w:sz w:val="14"/>
+                <w:szCs w:val="16"/>
+              </w:rPr>
+              <w:fldChar w:fldCharType="end"/>
+            </w:r>
           </w:p>
         </w:tc>
       </w:tr>
       <w:tr>
         <w:trPr>
-          <w:trHeight w:val="271"/>
+          <w:trHeight w:val="567"/>
         </w:trPr>
         <w:tc>
           <w:tcPr>
@@ -8886,16 +9391,33 @@
           <w:szCs w:val="6"/>
         </w:rPr>
       </w:pPr>
-      <w:fldSimple w:instr=" MERGEFIELD  TableEnd:Documento  \* MERGEFORMAT ">
-        <w:r>
-          <w:rPr>
-            <w:noProof/>
-            <w:sz w:val="6"/>
-            <w:szCs w:val="6"/>
-          </w:rPr>
-          <w:t>«TableEnd:Documento»</w:t>
-        </w:r>
-      </w:fldSimple>
+      <w:r>
+        <w:fldChar w:fldCharType="begin"/>
+      </w:r>
+      <w:r>
+        <w:instrText xml:space="preserve"> MERGEFIELD  TableEnd:Documento  \* MERGEFORMAT </w:instrText>
+      </w:r>
+      <w:r>
+        <w:fldChar w:fldCharType="separate"/>
+      </w:r>
+      <w:r>
+        <w:rPr>
+          <w:noProof/>
+          <w:sz w:val="6"/>
+          <w:szCs w:val="6"/>
+        </w:rPr>
+        <w:t>«TableEnd:Documento»</w:t>
+      </w:r>
+      <w:r>
+        <w:rPr>
+          <w:noProof/>
+          <w:sz w:val="6"/>
+          <w:szCs w:val="6"/>
+        </w:rPr>
+        <w:fldChar w:fldCharType="end"/>
+      </w:r>
+      <w:bookmarkStart w:id="42" w:name="_GoBack"/>
+      <w:bookmarkEnd w:id="42"/>
     </w:p>
     <w:sectPr>
       <w:headerReference w:type="default" r:id="rId7"/>

</xml_diff>

<commit_message>
fix(3496): Ajustes nos campos do IUF
</commit_message>
<xml_diff>
--- a/Código Fonte/VERSAO-ATUAL/src/EtramiteX/Interno/Content/_pdfAspose/Instrumento_Unico_Fiscalizacao.docx
+++ b/Código Fonte/VERSAO-ATUAL/src/EtramiteX/Interno/Content/_pdfAspose/Instrumento_Unico_Fiscalizacao.docx
@@ -7443,7 +7443,7 @@
       </w:tblGrid>
       <w:tr>
         <w:trPr>
-          <w:trHeight w:val="709"/>
+          <w:trHeight w:val="335"/>
         </w:trPr>
         <w:tc>
           <w:tcPr>
@@ -8302,7 +8302,7 @@
       </w:tr>
       <w:tr>
         <w:trPr>
-          <w:trHeight w:val="709"/>
+          <w:trHeight w:val="680"/>
         </w:trPr>
         <w:tc>
           <w:tcPr>
@@ -8334,7 +8334,6 @@
           <w:tcPr>
             <w:tcW w:w="9497" w:type="dxa"/>
             <w:gridSpan w:val="2"/>
-            <w:vAlign w:val="center"/>
           </w:tcPr>
           <w:p>
             <w:pPr>
@@ -8343,6 +8342,7 @@
                 <w:tab w:val="left" w:pos="7755"/>
               </w:tabs>
               <w:spacing w:before="60" w:after="60"/>
+              <w:ind w:left="43"/>
               <w:rPr>
                 <w:rFonts w:ascii="Arial Narrow" w:hAnsi="Arial Narrow"/>
                 <w:noProof/>
@@ -8454,7 +8454,6 @@
         <w:tc>
           <w:tcPr>
             <w:tcW w:w="9477" w:type="dxa"/>
-            <w:vAlign w:val="center"/>
           </w:tcPr>
           <w:p>
             <w:pPr>
@@ -8537,7 +8536,6 @@
               <w:tabs>
                 <w:tab w:val="left" w:pos="7755"/>
               </w:tabs>
-              <w:ind w:left="113"/>
               <w:jc w:val="center"/>
               <w:rPr>
                 <w:rFonts w:ascii="Arial Narrow" w:hAnsi="Arial Narrow"/>
@@ -8656,13 +8654,7 @@
               <w:fldChar w:fldCharType="begin"/>
             </w:r>
             <w:r>
-              <w:instrText xml:space="preserve"> MERGEFIELD  </w:instrText>
-            </w:r>
-            <w:r>
-              <w:instrText>NomeUsuarioCadastro</w:instrText>
-            </w:r>
-            <w:r>
-              <w:instrText xml:space="preserve">  \* MERGEFORMAT </w:instrText>
+              <w:instrText xml:space="preserve"> MERGEFIELD  NomeUsuarioCadastro  \* MERGEFORMAT </w:instrText>
             </w:r>
             <w:r>
               <w:fldChar w:fldCharType="separate"/>
@@ -8675,27 +8667,7 @@
                 <w:sz w:val="14"/>
                 <w:szCs w:val="16"/>
               </w:rPr>
-              <w:t>«</w:t>
-            </w:r>
-            <w:r>
-              <w:rPr>
-                <w:rFonts w:ascii="Arial Narrow" w:hAnsi="Arial Narrow"/>
-                <w:noProof/>
-                <w:color w:val="000000" w:themeColor="text1"/>
-                <w:sz w:val="14"/>
-                <w:szCs w:val="16"/>
-              </w:rPr>
-              <w:t>NomeUsuarioCadastro</w:t>
-            </w:r>
-            <w:r>
-              <w:rPr>
-                <w:rFonts w:ascii="Arial Narrow" w:hAnsi="Arial Narrow"/>
-                <w:noProof/>
-                <w:color w:val="000000" w:themeColor="text1"/>
-                <w:sz w:val="14"/>
-                <w:szCs w:val="16"/>
-              </w:rPr>
-              <w:t>»</w:t>
+              <w:t>«NomeUsuarioCadastro»</w:t>
             </w:r>
             <w:r>
               <w:rPr>
@@ -8854,7 +8826,7 @@
       </w:tr>
       <w:tr>
         <w:trPr>
-          <w:trHeight w:val="745"/>
+          <w:trHeight w:val="992"/>
         </w:trPr>
         <w:tc>
           <w:tcPr>
@@ -9023,17 +8995,27 @@
               <w:jc w:val="center"/>
               <w:rPr>
                 <w:rFonts w:ascii="Arial Narrow" w:hAnsi="Arial Narrow"/>
-                <w:sz w:val="14"/>
-                <w:szCs w:val="14"/>
+                <w:sz w:val="22"/>
+                <w:szCs w:val="22"/>
               </w:rPr>
             </w:pPr>
             <w:r>
               <w:rPr>
                 <w:rFonts w:ascii="Arial Narrow" w:hAnsi="Arial Narrow"/>
-                <w:sz w:val="14"/>
-                <w:szCs w:val="14"/>
-              </w:rPr>
-              <w:t>____/____/____</w:t>
+                <w:sz w:val="22"/>
+                <w:szCs w:val="22"/>
+              </w:rPr>
+              <w:t>_</w:t>
+            </w:r>
+            <w:bookmarkStart w:id="42" w:name="_GoBack"/>
+            <w:bookmarkEnd w:id="42"/>
+            <w:r>
+              <w:rPr>
+                <w:rFonts w:ascii="Arial Narrow" w:hAnsi="Arial Narrow"/>
+                <w:sz w:val="22"/>
+                <w:szCs w:val="22"/>
+              </w:rPr>
+              <w:t>___/____/____</w:t>
             </w:r>
           </w:p>
         </w:tc>
@@ -9067,7 +9049,7 @@
       </w:tblGrid>
       <w:tr>
         <w:trPr>
-          <w:trHeight w:val="567"/>
+          <w:trHeight w:val="284"/>
         </w:trPr>
         <w:tc>
           <w:tcPr>
@@ -9249,7 +9231,7 @@
       </w:tr>
       <w:tr>
         <w:trPr>
-          <w:trHeight w:val="567"/>
+          <w:trHeight w:val="397"/>
         </w:trPr>
         <w:tc>
           <w:tcPr>
@@ -9416,8 +9398,6 @@
         </w:rPr>
         <w:fldChar w:fldCharType="end"/>
       </w:r>
-      <w:bookmarkStart w:id="42" w:name="_GoBack"/>
-      <w:bookmarkEnd w:id="42"/>
     </w:p>
     <w:sectPr>
       <w:headerReference w:type="default" r:id="rId7"/>

</xml_diff>

<commit_message>
fix(3496): Correções no IUF - layout e campos
</commit_message>
<xml_diff>
--- a/Código Fonte/VERSAO-ATUAL/src/EtramiteX/Interno/Content/_pdfAspose/Instrumento_Unico_Fiscalizacao.docx
+++ b/Código Fonte/VERSAO-ATUAL/src/EtramiteX/Interno/Content/_pdfAspose/Instrumento_Unico_Fiscalizacao.docx
@@ -99,31 +99,16 @@
                 <w:szCs w:val="10"/>
               </w:rPr>
             </w:pPr>
-            <w:r>
-              <w:fldChar w:fldCharType="begin"/>
-            </w:r>
-            <w:r>
-              <w:instrText xml:space="preserve"> MERGEFIELD  image:LogoBrasao  \* MERGEFORMAT </w:instrText>
-            </w:r>
-            <w:r>
-              <w:fldChar w:fldCharType="separate"/>
-            </w:r>
-            <w:r>
-              <w:rPr>
-                <w:noProof/>
-                <w:sz w:val="10"/>
-                <w:szCs w:val="10"/>
-              </w:rPr>
-              <w:t>«image:LogoBrasao»</w:t>
-            </w:r>
-            <w:r>
-              <w:rPr>
-                <w:noProof/>
-                <w:sz w:val="10"/>
-                <w:szCs w:val="10"/>
-              </w:rPr>
-              <w:fldChar w:fldCharType="end"/>
-            </w:r>
+            <w:fldSimple w:instr=" MERGEFIELD  image:LogoBrasao  \* MERGEFORMAT ">
+              <w:r>
+                <w:rPr>
+                  <w:noProof/>
+                  <w:sz w:val="10"/>
+                  <w:szCs w:val="10"/>
+                </w:rPr>
+                <w:t>«image:LogoBrasao»</w:t>
+              </w:r>
+            </w:fldSimple>
           </w:p>
         </w:tc>
         <w:tc>
@@ -321,47 +306,32 @@
                 <w:szCs w:val="10"/>
               </w:rPr>
             </w:pPr>
-            <w:r>
-              <w:fldChar w:fldCharType="begin"/>
-            </w:r>
-            <w:r>
-              <w:instrText xml:space="preserve"> MERGEFIELD  image:Logomarca  \* MERGEFORMAT </w:instrText>
-            </w:r>
-            <w:r>
-              <w:fldChar w:fldCharType="separate"/>
-            </w:r>
-            <w:r>
-              <w:rPr>
-                <w:noProof/>
-                <w:sz w:val="10"/>
-                <w:szCs w:val="10"/>
-              </w:rPr>
-              <w:t>«image:Logo</w:t>
-            </w:r>
-            <w:r>
-              <w:rPr>
-                <w:noProof/>
-                <w:sz w:val="10"/>
-                <w:szCs w:val="10"/>
-              </w:rPr>
-              <w:t>marca</w:t>
-            </w:r>
-            <w:r>
-              <w:rPr>
-                <w:noProof/>
-                <w:sz w:val="10"/>
-                <w:szCs w:val="10"/>
-              </w:rPr>
-              <w:t>»</w:t>
-            </w:r>
-            <w:r>
-              <w:rPr>
-                <w:noProof/>
-                <w:sz w:val="10"/>
-                <w:szCs w:val="10"/>
-              </w:rPr>
-              <w:fldChar w:fldCharType="end"/>
-            </w:r>
+            <w:fldSimple w:instr=" MERGEFIELD  image:Logomarca  \* MERGEFORMAT ">
+              <w:r>
+                <w:rPr>
+                  <w:noProof/>
+                  <w:sz w:val="10"/>
+                  <w:szCs w:val="10"/>
+                </w:rPr>
+                <w:t>«image:Logo</w:t>
+              </w:r>
+              <w:r>
+                <w:rPr>
+                  <w:noProof/>
+                  <w:sz w:val="10"/>
+                  <w:szCs w:val="10"/>
+                </w:rPr>
+                <w:t>marca</w:t>
+              </w:r>
+              <w:r>
+                <w:rPr>
+                  <w:noProof/>
+                  <w:sz w:val="10"/>
+                  <w:szCs w:val="10"/>
+                </w:rPr>
+                <w:t>»</w:t>
+              </w:r>
+            </w:fldSimple>
           </w:p>
         </w:tc>
         <w:tc>
@@ -1333,33 +1303,17 @@
                 <w:szCs w:val="14"/>
               </w:rPr>
             </w:pPr>
-            <w:r>
-              <w:fldChar w:fldCharType="begin"/>
-            </w:r>
-            <w:r>
-              <w:instrText xml:space="preserve"> MERGEFIELD  DataVencimento  \* MERGEFORMAT </w:instrText>
-            </w:r>
-            <w:r>
-              <w:fldChar w:fldCharType="separate"/>
-            </w:r>
-            <w:r>
-              <w:rPr>
-                <w:rFonts w:ascii="Arial Narrow" w:hAnsi="Arial Narrow"/>
-                <w:noProof/>
-                <w:sz w:val="14"/>
-                <w:szCs w:val="14"/>
-              </w:rPr>
-              <w:t>«DataVencimento»</w:t>
-            </w:r>
-            <w:r>
-              <w:rPr>
-                <w:rFonts w:ascii="Arial Narrow" w:hAnsi="Arial Narrow"/>
-                <w:noProof/>
-                <w:sz w:val="14"/>
-                <w:szCs w:val="14"/>
-              </w:rPr>
-              <w:fldChar w:fldCharType="end"/>
-            </w:r>
+            <w:fldSimple w:instr=" MERGEFIELD  DataVencimento  \* MERGEFORMAT ">
+              <w:r>
+                <w:rPr>
+                  <w:rFonts w:ascii="Arial Narrow" w:hAnsi="Arial Narrow"/>
+                  <w:noProof/>
+                  <w:sz w:val="14"/>
+                  <w:szCs w:val="14"/>
+                </w:rPr>
+                <w:t>«DataVencimento»</w:t>
+              </w:r>
+            </w:fldSimple>
           </w:p>
         </w:tc>
       </w:tr>
@@ -1457,7 +1411,25 @@
                 <w:sz w:val="14"/>
                 <w:szCs w:val="14"/>
               </w:rPr>
-              <w:t>2.1 Nome / Razão Social:</w:t>
+              <w:t xml:space="preserve">2.1 Nome / </w:t>
+            </w:r>
+            <w:r>
+              <w:rPr>
+                <w:rFonts w:ascii="Arial Narrow" w:hAnsi="Arial Narrow"/>
+                <w:color w:val="595959" w:themeColor="text1" w:themeTint="A6"/>
+                <w:sz w:val="14"/>
+                <w:szCs w:val="14"/>
+              </w:rPr>
+              <w:t>razão s</w:t>
+            </w:r>
+            <w:r>
+              <w:rPr>
+                <w:rFonts w:ascii="Arial Narrow" w:hAnsi="Arial Narrow"/>
+                <w:color w:val="595959" w:themeColor="text1" w:themeTint="A6"/>
+                <w:sz w:val="14"/>
+                <w:szCs w:val="14"/>
+              </w:rPr>
+              <w:t>ocial:</w:t>
             </w:r>
           </w:p>
           <w:p>
@@ -1553,33 +1525,17 @@
                 <w:szCs w:val="14"/>
               </w:rPr>
             </w:pPr>
-            <w:r>
-              <w:fldChar w:fldCharType="begin"/>
-            </w:r>
-            <w:r>
-              <w:instrText xml:space="preserve"> MERGEFIELD  AutuadoCPFCNPJ  \* MERGEFORMAT </w:instrText>
-            </w:r>
-            <w:r>
-              <w:fldChar w:fldCharType="separate"/>
-            </w:r>
-            <w:r>
-              <w:rPr>
-                <w:rFonts w:ascii="Arial Narrow" w:hAnsi="Arial Narrow"/>
-                <w:noProof/>
-                <w:sz w:val="14"/>
-                <w:szCs w:val="14"/>
-              </w:rPr>
-              <w:t>«AutuadoCPFCNPJ»</w:t>
-            </w:r>
-            <w:r>
-              <w:rPr>
-                <w:rFonts w:ascii="Arial Narrow" w:hAnsi="Arial Narrow"/>
-                <w:noProof/>
-                <w:sz w:val="14"/>
-                <w:szCs w:val="14"/>
-              </w:rPr>
-              <w:fldChar w:fldCharType="end"/>
-            </w:r>
+            <w:fldSimple w:instr=" MERGEFIELD  AutuadoCPFCNPJ  \* MERGEFORMAT ">
+              <w:r>
+                <w:rPr>
+                  <w:rFonts w:ascii="Arial Narrow" w:hAnsi="Arial Narrow"/>
+                  <w:noProof/>
+                  <w:sz w:val="14"/>
+                  <w:szCs w:val="14"/>
+                </w:rPr>
+                <w:t>«AutuadoCPFCNPJ»</w:t>
+              </w:r>
+            </w:fldSimple>
           </w:p>
         </w:tc>
       </w:tr>
@@ -1646,7 +1602,16 @@
                 <w:sz w:val="14"/>
                 <w:szCs w:val="14"/>
               </w:rPr>
-              <w:t>Endereço (Rua, Av. Logradouro, Nº, Etc.):</w:t>
+              <w:t>Endereço (rua, av., logradouro, nº, e</w:t>
+            </w:r>
+            <w:r>
+              <w:rPr>
+                <w:rFonts w:ascii="Arial Narrow" w:hAnsi="Arial Narrow"/>
+                <w:color w:val="595959" w:themeColor="text1" w:themeTint="A6"/>
+                <w:sz w:val="14"/>
+                <w:szCs w:val="14"/>
+              </w:rPr>
+              <w:t>tc.):</w:t>
             </w:r>
           </w:p>
           <w:p>
@@ -1903,7 +1868,43 @@
                 <w:sz w:val="14"/>
                 <w:szCs w:val="14"/>
               </w:rPr>
-              <w:t>Bairro/Distrito:</w:t>
+              <w:t>Bairro</w:t>
+            </w:r>
+            <w:r>
+              <w:rPr>
+                <w:rFonts w:ascii="Arial Narrow" w:hAnsi="Arial Narrow"/>
+                <w:color w:val="595959" w:themeColor="text1" w:themeTint="A6"/>
+                <w:sz w:val="14"/>
+                <w:szCs w:val="14"/>
+              </w:rPr>
+              <w:t xml:space="preserve"> </w:t>
+            </w:r>
+            <w:r>
+              <w:rPr>
+                <w:rFonts w:ascii="Arial Narrow" w:hAnsi="Arial Narrow"/>
+                <w:color w:val="595959" w:themeColor="text1" w:themeTint="A6"/>
+                <w:sz w:val="14"/>
+                <w:szCs w:val="14"/>
+              </w:rPr>
+              <w:t>/</w:t>
+            </w:r>
+            <w:r>
+              <w:rPr>
+                <w:rFonts w:ascii="Arial Narrow" w:hAnsi="Arial Narrow"/>
+                <w:color w:val="595959" w:themeColor="text1" w:themeTint="A6"/>
+                <w:sz w:val="14"/>
+                <w:szCs w:val="14"/>
+              </w:rPr>
+              <w:t xml:space="preserve"> d</w:t>
+            </w:r>
+            <w:r>
+              <w:rPr>
+                <w:rFonts w:ascii="Arial Narrow" w:hAnsi="Arial Narrow"/>
+                <w:color w:val="595959" w:themeColor="text1" w:themeTint="A6"/>
+                <w:sz w:val="14"/>
+                <w:szCs w:val="14"/>
+              </w:rPr>
+              <w:t>istrito:</w:t>
             </w:r>
           </w:p>
           <w:p>
@@ -2267,7 +2268,16 @@
                 <w:sz w:val="14"/>
                 <w:szCs w:val="14"/>
               </w:rPr>
-              <w:t>Endereço Da Infração / Ocorrência:</w:t>
+              <w:t>E</w:t>
+            </w:r>
+            <w:r>
+              <w:rPr>
+                <w:rFonts w:ascii="Arial Narrow" w:hAnsi="Arial Narrow"/>
+                <w:color w:val="595959" w:themeColor="text1" w:themeTint="A6"/>
+                <w:sz w:val="14"/>
+                <w:szCs w:val="14"/>
+              </w:rPr>
+              <w:t>ndereço da infração / ocorrência:</w:t>
             </w:r>
           </w:p>
           <w:p>
@@ -2766,33 +2776,17 @@
                 <w:szCs w:val="14"/>
               </w:rPr>
             </w:pPr>
-            <w:r>
-              <w:fldChar w:fldCharType="begin"/>
-            </w:r>
-            <w:r>
-              <w:instrText xml:space="preserve"> MERGEFIELD  EnquadramentoArtigo1  \* MERGEFORMAT </w:instrText>
-            </w:r>
-            <w:r>
-              <w:fldChar w:fldCharType="separate"/>
-            </w:r>
-            <w:r>
-              <w:rPr>
-                <w:rFonts w:ascii="Arial Narrow" w:hAnsi="Arial Narrow"/>
-                <w:noProof/>
-                <w:sz w:val="14"/>
-                <w:szCs w:val="14"/>
-              </w:rPr>
-              <w:t>«EnquadramentoArtigo1»</w:t>
-            </w:r>
-            <w:r>
-              <w:rPr>
-                <w:rFonts w:ascii="Arial Narrow" w:hAnsi="Arial Narrow"/>
-                <w:noProof/>
-                <w:sz w:val="14"/>
-                <w:szCs w:val="14"/>
-              </w:rPr>
-              <w:fldChar w:fldCharType="end"/>
-            </w:r>
+            <w:fldSimple w:instr=" MERGEFIELD  EnquadramentoArtigo1  \* MERGEFORMAT ">
+              <w:r>
+                <w:rPr>
+                  <w:rFonts w:ascii="Arial Narrow" w:hAnsi="Arial Narrow"/>
+                  <w:noProof/>
+                  <w:sz w:val="14"/>
+                  <w:szCs w:val="14"/>
+                </w:rPr>
+                <w:t>«EnquadramentoArtigo1»</w:t>
+              </w:r>
+            </w:fldSimple>
           </w:p>
         </w:tc>
         <w:tc>
@@ -2824,7 +2818,16 @@
                 <w:sz w:val="14"/>
                 <w:szCs w:val="14"/>
               </w:rPr>
-              <w:t>3.5 Item / Parágrafo / Alínea:</w:t>
+              <w:t>3.5 Item / parágrafo / a</w:t>
+            </w:r>
+            <w:r>
+              <w:rPr>
+                <w:rFonts w:ascii="Arial Narrow" w:hAnsi="Arial Narrow"/>
+                <w:color w:val="595959" w:themeColor="text1" w:themeTint="A6"/>
+                <w:sz w:val="14"/>
+                <w:szCs w:val="14"/>
+              </w:rPr>
+              <w:t>línea:</w:t>
             </w:r>
           </w:p>
           <w:p>
@@ -2840,33 +2843,17 @@
                 <w:szCs w:val="14"/>
               </w:rPr>
             </w:pPr>
-            <w:r>
-              <w:fldChar w:fldCharType="begin"/>
-            </w:r>
-            <w:r>
-              <w:instrText xml:space="preserve"> MERGEFIELD  EnquadramentoArtigoItemParagrafo1  \* MERGEFORMAT </w:instrText>
-            </w:r>
-            <w:r>
-              <w:fldChar w:fldCharType="separate"/>
-            </w:r>
-            <w:r>
-              <w:rPr>
-                <w:rFonts w:ascii="Arial Narrow" w:hAnsi="Arial Narrow"/>
-                <w:noProof/>
-                <w:sz w:val="14"/>
-                <w:szCs w:val="14"/>
-              </w:rPr>
-              <w:t>«EnquadramentoArtigoItemParagrafo1»</w:t>
-            </w:r>
-            <w:r>
-              <w:rPr>
-                <w:rFonts w:ascii="Arial Narrow" w:hAnsi="Arial Narrow"/>
-                <w:noProof/>
-                <w:sz w:val="14"/>
-                <w:szCs w:val="14"/>
-              </w:rPr>
-              <w:fldChar w:fldCharType="end"/>
-            </w:r>
+            <w:fldSimple w:instr=" MERGEFIELD  EnquadramentoArtigoItemParagrafo1  \* MERGEFORMAT ">
+              <w:r>
+                <w:rPr>
+                  <w:rFonts w:ascii="Arial Narrow" w:hAnsi="Arial Narrow"/>
+                  <w:noProof/>
+                  <w:sz w:val="14"/>
+                  <w:szCs w:val="14"/>
+                </w:rPr>
+                <w:t>«EnquadramentoArtigoItemParagrafo1»</w:t>
+              </w:r>
+            </w:fldSimple>
           </w:p>
         </w:tc>
         <w:tc>
@@ -2899,7 +2886,16 @@
                 <w:sz w:val="14"/>
                 <w:szCs w:val="14"/>
               </w:rPr>
-              <w:t>3.6 Lei / Decreto / Resolução / Portaria / Instrução Normativa</w:t>
+              <w:t xml:space="preserve">3.6 </w:t>
+            </w:r>
+            <w:r>
+              <w:rPr>
+                <w:rFonts w:ascii="Arial Narrow" w:hAnsi="Arial Narrow"/>
+                <w:color w:val="595959" w:themeColor="text1" w:themeTint="A6"/>
+                <w:sz w:val="14"/>
+                <w:szCs w:val="14"/>
+              </w:rPr>
+              <w:t>Lei / decreto / resolução / portaria / instrução normativa</w:t>
             </w:r>
             <w:r>
               <w:rPr>
@@ -3021,33 +3017,17 @@
                 <w:szCs w:val="14"/>
               </w:rPr>
             </w:pPr>
-            <w:r>
-              <w:fldChar w:fldCharType="begin"/>
-            </w:r>
-            <w:r>
-              <w:instrText xml:space="preserve"> MERGEFIELD  EnquadramentoArtigo2  \* MERGEFORMAT </w:instrText>
-            </w:r>
-            <w:r>
-              <w:fldChar w:fldCharType="separate"/>
-            </w:r>
-            <w:r>
-              <w:rPr>
-                <w:rFonts w:ascii="Arial Narrow" w:hAnsi="Arial Narrow"/>
-                <w:noProof/>
-                <w:sz w:val="14"/>
-                <w:szCs w:val="14"/>
-              </w:rPr>
-              <w:t>«EnquadramentoArtigo2»</w:t>
-            </w:r>
-            <w:r>
-              <w:rPr>
-                <w:rFonts w:ascii="Arial Narrow" w:hAnsi="Arial Narrow"/>
-                <w:noProof/>
-                <w:sz w:val="14"/>
-                <w:szCs w:val="14"/>
-              </w:rPr>
-              <w:fldChar w:fldCharType="end"/>
-            </w:r>
+            <w:fldSimple w:instr=" MERGEFIELD  EnquadramentoArtigo2  \* MERGEFORMAT ">
+              <w:r>
+                <w:rPr>
+                  <w:rFonts w:ascii="Arial Narrow" w:hAnsi="Arial Narrow"/>
+                  <w:noProof/>
+                  <w:sz w:val="14"/>
+                  <w:szCs w:val="14"/>
+                </w:rPr>
+                <w:t>«EnquadramentoArtigo2»</w:t>
+              </w:r>
+            </w:fldSimple>
           </w:p>
         </w:tc>
         <w:tc>
@@ -3071,33 +3051,17 @@
                 <w:szCs w:val="14"/>
               </w:rPr>
             </w:pPr>
-            <w:r>
-              <w:fldChar w:fldCharType="begin"/>
-            </w:r>
-            <w:r>
-              <w:instrText xml:space="preserve"> MERGEFIELD  EnquadramentoArtigoItemParagrafo2  \* MERGEFORMAT </w:instrText>
-            </w:r>
-            <w:r>
-              <w:fldChar w:fldCharType="separate"/>
-            </w:r>
-            <w:r>
-              <w:rPr>
-                <w:rFonts w:ascii="Arial Narrow" w:hAnsi="Arial Narrow"/>
-                <w:noProof/>
-                <w:sz w:val="14"/>
-                <w:szCs w:val="14"/>
-              </w:rPr>
-              <w:t>«EnquadramentoArtigoItemParagrafo2»</w:t>
-            </w:r>
-            <w:r>
-              <w:rPr>
-                <w:rFonts w:ascii="Arial Narrow" w:hAnsi="Arial Narrow"/>
-                <w:noProof/>
-                <w:sz w:val="14"/>
-                <w:szCs w:val="14"/>
-              </w:rPr>
-              <w:fldChar w:fldCharType="end"/>
-            </w:r>
+            <w:fldSimple w:instr=" MERGEFIELD  EnquadramentoArtigoItemParagrafo2  \* MERGEFORMAT ">
+              <w:r>
+                <w:rPr>
+                  <w:rFonts w:ascii="Arial Narrow" w:hAnsi="Arial Narrow"/>
+                  <w:noProof/>
+                  <w:sz w:val="14"/>
+                  <w:szCs w:val="14"/>
+                </w:rPr>
+                <w:t>«EnquadramentoArtigoItemParagrafo2»</w:t>
+              </w:r>
+            </w:fldSimple>
           </w:p>
         </w:tc>
         <w:tc>
@@ -3121,33 +3085,17 @@
                 <w:szCs w:val="14"/>
               </w:rPr>
             </w:pPr>
-            <w:r>
-              <w:fldChar w:fldCharType="begin"/>
-            </w:r>
-            <w:r>
-              <w:instrText xml:space="preserve"> MERGEFIELD  EnquadramentoCitarNormaLegal2  \* MERGEFORMAT </w:instrText>
-            </w:r>
-            <w:r>
-              <w:fldChar w:fldCharType="separate"/>
-            </w:r>
-            <w:r>
-              <w:rPr>
-                <w:rFonts w:ascii="Arial Narrow" w:hAnsi="Arial Narrow"/>
-                <w:noProof/>
-                <w:sz w:val="14"/>
-                <w:szCs w:val="14"/>
-              </w:rPr>
-              <w:t>«EnquadramentoCitarNormaLegal2»</w:t>
-            </w:r>
-            <w:r>
-              <w:rPr>
-                <w:rFonts w:ascii="Arial Narrow" w:hAnsi="Arial Narrow"/>
-                <w:noProof/>
-                <w:sz w:val="14"/>
-                <w:szCs w:val="14"/>
-              </w:rPr>
-              <w:fldChar w:fldCharType="end"/>
-            </w:r>
+            <w:fldSimple w:instr=" MERGEFIELD  EnquadramentoCitarNormaLegal2  \* MERGEFORMAT ">
+              <w:r>
+                <w:rPr>
+                  <w:rFonts w:ascii="Arial Narrow" w:hAnsi="Arial Narrow"/>
+                  <w:noProof/>
+                  <w:sz w:val="14"/>
+                  <w:szCs w:val="14"/>
+                </w:rPr>
+                <w:t>«EnquadramentoCitarNormaLegal2»</w:t>
+              </w:r>
+            </w:fldSimple>
           </w:p>
         </w:tc>
       </w:tr>
@@ -3195,33 +3143,17 @@
                 <w:szCs w:val="14"/>
               </w:rPr>
             </w:pPr>
-            <w:r>
-              <w:fldChar w:fldCharType="begin"/>
-            </w:r>
-            <w:r>
-              <w:instrText xml:space="preserve"> MERGEFIELD  EnquadramentoArtigo3  \* MERGEFORMAT </w:instrText>
-            </w:r>
-            <w:r>
-              <w:fldChar w:fldCharType="separate"/>
-            </w:r>
-            <w:r>
-              <w:rPr>
-                <w:rFonts w:ascii="Arial Narrow" w:hAnsi="Arial Narrow"/>
-                <w:noProof/>
-                <w:sz w:val="14"/>
-                <w:szCs w:val="14"/>
-              </w:rPr>
-              <w:t>«EnquadramentoArtigo3»</w:t>
-            </w:r>
-            <w:r>
-              <w:rPr>
-                <w:rFonts w:ascii="Arial Narrow" w:hAnsi="Arial Narrow"/>
-                <w:noProof/>
-                <w:sz w:val="14"/>
-                <w:szCs w:val="14"/>
-              </w:rPr>
-              <w:fldChar w:fldCharType="end"/>
-            </w:r>
+            <w:fldSimple w:instr=" MERGEFIELD  EnquadramentoArtigo3  \* MERGEFORMAT ">
+              <w:r>
+                <w:rPr>
+                  <w:rFonts w:ascii="Arial Narrow" w:hAnsi="Arial Narrow"/>
+                  <w:noProof/>
+                  <w:sz w:val="14"/>
+                  <w:szCs w:val="14"/>
+                </w:rPr>
+                <w:t>«EnquadramentoArtigo3»</w:t>
+              </w:r>
+            </w:fldSimple>
           </w:p>
         </w:tc>
         <w:tc>
@@ -3245,33 +3177,17 @@
                 <w:szCs w:val="14"/>
               </w:rPr>
             </w:pPr>
-            <w:r>
-              <w:fldChar w:fldCharType="begin"/>
-            </w:r>
-            <w:r>
-              <w:instrText xml:space="preserve"> MERGEFIELD  EnquadramentoArtigoItemParagrafo3  \* MERGEFORMAT </w:instrText>
-            </w:r>
-            <w:r>
-              <w:fldChar w:fldCharType="separate"/>
-            </w:r>
-            <w:r>
-              <w:rPr>
-                <w:rFonts w:ascii="Arial Narrow" w:hAnsi="Arial Narrow"/>
-                <w:noProof/>
-                <w:sz w:val="14"/>
-                <w:szCs w:val="14"/>
-              </w:rPr>
-              <w:t>«EnquadramentoArtigoItemParagrafo3»</w:t>
-            </w:r>
-            <w:r>
-              <w:rPr>
-                <w:rFonts w:ascii="Arial Narrow" w:hAnsi="Arial Narrow"/>
-                <w:noProof/>
-                <w:sz w:val="14"/>
-                <w:szCs w:val="14"/>
-              </w:rPr>
-              <w:fldChar w:fldCharType="end"/>
-            </w:r>
+            <w:fldSimple w:instr=" MERGEFIELD  EnquadramentoArtigoItemParagrafo3  \* MERGEFORMAT ">
+              <w:r>
+                <w:rPr>
+                  <w:rFonts w:ascii="Arial Narrow" w:hAnsi="Arial Narrow"/>
+                  <w:noProof/>
+                  <w:sz w:val="14"/>
+                  <w:szCs w:val="14"/>
+                </w:rPr>
+                <w:t>«EnquadramentoArtigoItemParagrafo3»</w:t>
+              </w:r>
+            </w:fldSimple>
           </w:p>
         </w:tc>
         <w:tc>
@@ -3296,33 +3212,17 @@
                 <w:szCs w:val="14"/>
               </w:rPr>
             </w:pPr>
-            <w:r>
-              <w:fldChar w:fldCharType="begin"/>
-            </w:r>
-            <w:r>
-              <w:instrText xml:space="preserve"> MERGEFIELD  EnquadramentoCitarNormaLegal3  \* MERGEFORMAT </w:instrText>
-            </w:r>
-            <w:r>
-              <w:fldChar w:fldCharType="separate"/>
-            </w:r>
-            <w:r>
-              <w:rPr>
-                <w:rFonts w:ascii="Arial Narrow" w:hAnsi="Arial Narrow"/>
-                <w:noProof/>
-                <w:sz w:val="14"/>
-                <w:szCs w:val="14"/>
-              </w:rPr>
-              <w:t>«EnquadramentoCitarNormaLegal3»</w:t>
-            </w:r>
-            <w:r>
-              <w:rPr>
-                <w:rFonts w:ascii="Arial Narrow" w:hAnsi="Arial Narrow"/>
-                <w:noProof/>
-                <w:sz w:val="14"/>
-                <w:szCs w:val="14"/>
-              </w:rPr>
-              <w:fldChar w:fldCharType="end"/>
-            </w:r>
+            <w:fldSimple w:instr=" MERGEFIELD  EnquadramentoCitarNormaLegal3  \* MERGEFORMAT ">
+              <w:r>
+                <w:rPr>
+                  <w:rFonts w:ascii="Arial Narrow" w:hAnsi="Arial Narrow"/>
+                  <w:noProof/>
+                  <w:sz w:val="14"/>
+                  <w:szCs w:val="14"/>
+                </w:rPr>
+                <w:t>«EnquadramentoCitarNormaLegal3»</w:t>
+              </w:r>
+            </w:fldSimple>
           </w:p>
         </w:tc>
       </w:tr>
@@ -3439,7 +3339,16 @@
                 <w:sz w:val="14"/>
                 <w:szCs w:val="14"/>
               </w:rPr>
-              <w:t>4.1 Descrição Da Infração / Ocorrência</w:t>
+              <w:t xml:space="preserve">4.1 </w:t>
+            </w:r>
+            <w:r>
+              <w:rPr>
+                <w:rFonts w:ascii="Arial Narrow" w:hAnsi="Arial Narrow"/>
+                <w:color w:val="595959" w:themeColor="text1" w:themeTint="A6"/>
+                <w:sz w:val="14"/>
+                <w:szCs w:val="14"/>
+              </w:rPr>
+              <w:t>Descrição da infração / ocorrência</w:t>
             </w:r>
             <w:r>
               <w:rPr>
@@ -3548,7 +3457,25 @@
                 <w:sz w:val="14"/>
                 <w:szCs w:val="14"/>
               </w:rPr>
-              <w:t>4.2 Classificação Da Infração:</w:t>
+              <w:t xml:space="preserve">4.2 Classificação </w:t>
+            </w:r>
+            <w:r>
+              <w:rPr>
+                <w:rFonts w:ascii="Arial Narrow" w:hAnsi="Arial Narrow"/>
+                <w:color w:val="595959" w:themeColor="text1" w:themeTint="A6"/>
+                <w:sz w:val="14"/>
+                <w:szCs w:val="14"/>
+              </w:rPr>
+              <w:t>da infração</w:t>
+            </w:r>
+            <w:r>
+              <w:rPr>
+                <w:rFonts w:ascii="Arial Narrow" w:hAnsi="Arial Narrow"/>
+                <w:color w:val="595959" w:themeColor="text1" w:themeTint="A6"/>
+                <w:sz w:val="14"/>
+                <w:szCs w:val="14"/>
+              </w:rPr>
+              <w:t>:</w:t>
             </w:r>
           </w:p>
           <w:tbl>
@@ -4135,7 +4062,16 @@
                 <w:sz w:val="14"/>
                 <w:szCs w:val="14"/>
               </w:rPr>
-              <w:t>4.3 Data Da Constatação Da Infração:</w:t>
+              <w:t xml:space="preserve">4.3 Data </w:t>
+            </w:r>
+            <w:r>
+              <w:rPr>
+                <w:rFonts w:ascii="Arial Narrow" w:hAnsi="Arial Narrow"/>
+                <w:color w:val="595959" w:themeColor="text1" w:themeTint="A6"/>
+                <w:sz w:val="14"/>
+                <w:szCs w:val="14"/>
+              </w:rPr>
+              <w:t>da constatação da infração:</w:t>
             </w:r>
           </w:p>
           <w:p>
@@ -4224,7 +4160,16 @@
                 <w:sz w:val="14"/>
                 <w:szCs w:val="14"/>
               </w:rPr>
-              <w:t>4.4 Hora Da Constatação Da Infração:</w:t>
+              <w:t xml:space="preserve">4.4 Hora </w:t>
+            </w:r>
+            <w:r>
+              <w:rPr>
+                <w:rFonts w:ascii="Arial Narrow" w:hAnsi="Arial Narrow"/>
+                <w:color w:val="595959" w:themeColor="text1" w:themeTint="A6"/>
+                <w:sz w:val="14"/>
+                <w:szCs w:val="14"/>
+              </w:rPr>
+              <w:t>da constatação da infração:</w:t>
             </w:r>
           </w:p>
           <w:p>
@@ -6115,7 +6060,25 @@
                 <w:sz w:val="14"/>
                 <w:szCs w:val="14"/>
               </w:rPr>
-              <w:t>Valor Da Multa (</w:t>
+              <w:t xml:space="preserve">Valor </w:t>
+            </w:r>
+            <w:r>
+              <w:rPr>
+                <w:rFonts w:ascii="Arial Narrow" w:hAnsi="Arial Narrow"/>
+                <w:color w:val="595959" w:themeColor="text1" w:themeTint="A6"/>
+                <w:sz w:val="14"/>
+                <w:szCs w:val="14"/>
+              </w:rPr>
+              <w:t xml:space="preserve">da multa </w:t>
+            </w:r>
+            <w:r>
+              <w:rPr>
+                <w:rFonts w:ascii="Arial Narrow" w:hAnsi="Arial Narrow"/>
+                <w:color w:val="595959" w:themeColor="text1" w:themeTint="A6"/>
+                <w:sz w:val="14"/>
+                <w:szCs w:val="14"/>
+              </w:rPr>
+              <w:t>(</w:t>
             </w:r>
             <w:r>
               <w:rPr>
@@ -6226,16 +6189,16 @@
                 <w:sz w:val="14"/>
                 <w:szCs w:val="14"/>
               </w:rPr>
-              <w:t xml:space="preserve">Da Multa </w:t>
-            </w:r>
-            <w:r>
-              <w:rPr>
-                <w:rFonts w:ascii="Arial Narrow" w:hAnsi="Arial Narrow"/>
-                <w:color w:val="595959" w:themeColor="text1" w:themeTint="A6"/>
-                <w:sz w:val="14"/>
-                <w:szCs w:val="14"/>
-              </w:rPr>
-              <w:t>Por Extenso</w:t>
+              <w:t xml:space="preserve">da multa </w:t>
+            </w:r>
+            <w:r>
+              <w:rPr>
+                <w:rFonts w:ascii="Arial Narrow" w:hAnsi="Arial Narrow"/>
+                <w:color w:val="595959" w:themeColor="text1" w:themeTint="A6"/>
+                <w:sz w:val="14"/>
+                <w:szCs w:val="14"/>
+              </w:rPr>
+              <w:t>por extenso</w:t>
             </w:r>
             <w:r>
               <w:rPr>
@@ -6409,7 +6372,16 @@
                 <w:sz w:val="14"/>
                 <w:szCs w:val="14"/>
               </w:rPr>
-              <w:t>Código Da Receita:</w:t>
+              <w:t xml:space="preserve">Código </w:t>
+            </w:r>
+            <w:r>
+              <w:rPr>
+                <w:rFonts w:ascii="Arial Narrow" w:hAnsi="Arial Narrow"/>
+                <w:color w:val="595959" w:themeColor="text1" w:themeTint="A6"/>
+                <w:sz w:val="14"/>
+                <w:szCs w:val="14"/>
+              </w:rPr>
+              <w:t>da receita:</w:t>
             </w:r>
           </w:p>
           <w:p>
@@ -6423,33 +6395,17 @@
                 <w:szCs w:val="16"/>
               </w:rPr>
             </w:pPr>
-            <w:r>
-              <w:fldChar w:fldCharType="begin"/>
-            </w:r>
-            <w:r>
-              <w:instrText xml:space="preserve"> MERGEFIELD  CodigoReceita  \* MERGEFORMAT </w:instrText>
-            </w:r>
-            <w:r>
-              <w:fldChar w:fldCharType="separate"/>
-            </w:r>
-            <w:r>
-              <w:rPr>
-                <w:rFonts w:ascii="Arial Narrow" w:hAnsi="Arial Narrow"/>
-                <w:noProof/>
-                <w:sz w:val="14"/>
-                <w:szCs w:val="16"/>
-              </w:rPr>
-              <w:t>«CodigoReceita»</w:t>
-            </w:r>
-            <w:r>
-              <w:rPr>
-                <w:rFonts w:ascii="Arial Narrow" w:hAnsi="Arial Narrow"/>
-                <w:noProof/>
-                <w:sz w:val="14"/>
-                <w:szCs w:val="16"/>
-              </w:rPr>
-              <w:fldChar w:fldCharType="end"/>
-            </w:r>
+            <w:fldSimple w:instr=" MERGEFIELD  CodigoReceita  \* MERGEFORMAT ">
+              <w:r>
+                <w:rPr>
+                  <w:rFonts w:ascii="Arial Narrow" w:hAnsi="Arial Narrow"/>
+                  <w:noProof/>
+                  <w:sz w:val="14"/>
+                  <w:szCs w:val="16"/>
+                </w:rPr>
+                <w:t>«CodigoReceita»</w:t>
+              </w:r>
+            </w:fldSimple>
           </w:p>
         </w:tc>
       </w:tr>
@@ -6573,7 +6529,16 @@
                 <w:sz w:val="14"/>
                 <w:szCs w:val="14"/>
               </w:rPr>
-              <w:t>Bens / Produtos / Animais Apreendidos</w:t>
+              <w:t xml:space="preserve">Bens </w:t>
+            </w:r>
+            <w:r>
+              <w:rPr>
+                <w:rFonts w:ascii="Arial Narrow" w:hAnsi="Arial Narrow"/>
+                <w:color w:val="595959" w:themeColor="text1" w:themeTint="A6"/>
+                <w:sz w:val="14"/>
+                <w:szCs w:val="14"/>
+              </w:rPr>
+              <w:t>/ produtos / animais apreendidos</w:t>
             </w:r>
             <w:r>
               <w:rPr>
@@ -6597,33 +6562,17 @@
                 <w:szCs w:val="16"/>
               </w:rPr>
             </w:pPr>
-            <w:r>
-              <w:fldChar w:fldCharType="begin"/>
-            </w:r>
-            <w:r>
-              <w:instrText xml:space="preserve"> MERGEFIELD  DescreverApreensao  \* MERGEFORMAT </w:instrText>
-            </w:r>
-            <w:r>
-              <w:fldChar w:fldCharType="separate"/>
-            </w:r>
-            <w:r>
-              <w:rPr>
-                <w:rFonts w:ascii="Arial Narrow" w:hAnsi="Arial Narrow"/>
-                <w:noProof/>
-                <w:sz w:val="14"/>
-                <w:szCs w:val="16"/>
-              </w:rPr>
-              <w:t>«DescreverApreensao»</w:t>
-            </w:r>
-            <w:r>
-              <w:rPr>
-                <w:rFonts w:ascii="Arial Narrow" w:hAnsi="Arial Narrow"/>
-                <w:noProof/>
-                <w:sz w:val="14"/>
-                <w:szCs w:val="16"/>
-              </w:rPr>
-              <w:fldChar w:fldCharType="end"/>
-            </w:r>
+            <w:fldSimple w:instr=" MERGEFIELD  DescreverApreensao  \* MERGEFORMAT ">
+              <w:r>
+                <w:rPr>
+                  <w:rFonts w:ascii="Arial Narrow" w:hAnsi="Arial Narrow"/>
+                  <w:noProof/>
+                  <w:sz w:val="14"/>
+                  <w:szCs w:val="16"/>
+                </w:rPr>
+                <w:t>«DescreverApreensao»</w:t>
+              </w:r>
+            </w:fldSimple>
           </w:p>
         </w:tc>
       </w:tr>
@@ -6691,16 +6640,25 @@
                 <w:sz w:val="14"/>
                 <w:szCs w:val="14"/>
               </w:rPr>
-              <w:t xml:space="preserve">Valor </w:t>
-            </w:r>
-            <w:r>
-              <w:rPr>
-                <w:rFonts w:ascii="Arial Narrow" w:hAnsi="Arial Narrow"/>
-                <w:color w:val="595959" w:themeColor="text1" w:themeTint="A6"/>
-                <w:sz w:val="14"/>
-                <w:szCs w:val="14"/>
-              </w:rPr>
-              <w:t>Dos Bens Apreendidos (R$ E Por Extenso):</w:t>
+              <w:t>V</w:t>
+            </w:r>
+            <w:r>
+              <w:rPr>
+                <w:rFonts w:ascii="Arial Narrow" w:hAnsi="Arial Narrow"/>
+                <w:color w:val="595959" w:themeColor="text1" w:themeTint="A6"/>
+                <w:sz w:val="14"/>
+                <w:szCs w:val="14"/>
+              </w:rPr>
+              <w:t xml:space="preserve">alor </w:t>
+            </w:r>
+            <w:r>
+              <w:rPr>
+                <w:rFonts w:ascii="Arial Narrow" w:hAnsi="Arial Narrow"/>
+                <w:color w:val="595959" w:themeColor="text1" w:themeTint="A6"/>
+                <w:sz w:val="14"/>
+                <w:szCs w:val="14"/>
+              </w:rPr>
+              <w:t>dos bens apreendidos (R$ e por extenso):</w:t>
             </w:r>
           </w:p>
           <w:p>
@@ -6715,68 +6673,36 @@
                 <w:szCs w:val="16"/>
               </w:rPr>
             </w:pPr>
-            <w:r>
-              <w:fldChar w:fldCharType="begin"/>
-            </w:r>
-            <w:r>
-              <w:instrText xml:space="preserve"> MERGEFIELD  ValorBemProdutoArbitrado  \* MERGEFORMAT </w:instrText>
-            </w:r>
-            <w:r>
-              <w:fldChar w:fldCharType="separate"/>
-            </w:r>
-            <w:r>
-              <w:rPr>
-                <w:rFonts w:ascii="Arial Narrow" w:hAnsi="Arial Narrow"/>
-                <w:noProof/>
+            <w:fldSimple w:instr=" MERGEFIELD  ValorBemProdutoArbitrado  \* MERGEFORMAT ">
+              <w:r>
+                <w:rPr>
+                  <w:rFonts w:ascii="Arial Narrow" w:hAnsi="Arial Narrow"/>
+                  <w:noProof/>
+                  <w:sz w:val="14"/>
+                  <w:szCs w:val="16"/>
+                </w:rPr>
+                <w:t>«ValorBemProdutoArbitrado»</w:t>
+              </w:r>
+            </w:fldSimple>
+            <w:r>
+              <w:rPr>
+                <w:rFonts w:ascii="Arial Narrow" w:hAnsi="Arial Narrow"/>
                 <w:sz w:val="14"/>
                 <w:szCs w:val="16"/>
               </w:rPr>
-              <w:t>«ValorBemProdutoArbitrado»</w:t>
-            </w:r>
-            <w:r>
-              <w:rPr>
-                <w:rFonts w:ascii="Arial Narrow" w:hAnsi="Arial Narrow"/>
-                <w:noProof/>
-                <w:sz w:val="14"/>
-                <w:szCs w:val="16"/>
-              </w:rPr>
-              <w:fldChar w:fldCharType="end"/>
-            </w:r>
-            <w:r>
-              <w:rPr>
-                <w:rFonts w:ascii="Arial Narrow" w:hAnsi="Arial Narrow"/>
-                <w:sz w:val="14"/>
-                <w:szCs w:val="16"/>
-              </w:rPr>
               <w:t xml:space="preserve"> ( </w:t>
             </w:r>
-            <w:r>
-              <w:fldChar w:fldCharType="begin"/>
-            </w:r>
-            <w:r>
-              <w:instrText xml:space="preserve"> MERGEFIELD  ValorBemPorExtenso  \* MERGEFORMAT </w:instrText>
-            </w:r>
-            <w:r>
-              <w:fldChar w:fldCharType="separate"/>
-            </w:r>
-            <w:r>
-              <w:rPr>
-                <w:rFonts w:ascii="Arial Narrow" w:hAnsi="Arial Narrow"/>
-                <w:noProof/>
-                <w:sz w:val="14"/>
-                <w:szCs w:val="16"/>
-              </w:rPr>
-              <w:t>«ValorBemPorExtenso»</w:t>
-            </w:r>
-            <w:r>
-              <w:rPr>
-                <w:rFonts w:ascii="Arial Narrow" w:hAnsi="Arial Narrow"/>
-                <w:noProof/>
-                <w:sz w:val="14"/>
-                <w:szCs w:val="16"/>
-              </w:rPr>
-              <w:fldChar w:fldCharType="end"/>
-            </w:r>
+            <w:fldSimple w:instr=" MERGEFIELD  ValorBemPorExtenso  \* MERGEFORMAT ">
+              <w:r>
+                <w:rPr>
+                  <w:rFonts w:ascii="Arial Narrow" w:hAnsi="Arial Narrow"/>
+                  <w:noProof/>
+                  <w:sz w:val="14"/>
+                  <w:szCs w:val="16"/>
+                </w:rPr>
+                <w:t>«ValorBemPorExtenso»</w:t>
+              </w:r>
+            </w:fldSimple>
             <w:r>
               <w:rPr>
                 <w:rFonts w:ascii="Arial Narrow" w:hAnsi="Arial Narrow"/>
@@ -6854,7 +6780,25 @@
                 <w:sz w:val="14"/>
                 <w:szCs w:val="14"/>
               </w:rPr>
-              <w:t>.3 Nome Do Depositário:</w:t>
+              <w:t xml:space="preserve">.3 Nome </w:t>
+            </w:r>
+            <w:r>
+              <w:rPr>
+                <w:rFonts w:ascii="Arial Narrow" w:hAnsi="Arial Narrow"/>
+                <w:color w:val="595959" w:themeColor="text1" w:themeTint="A6"/>
+                <w:sz w:val="14"/>
+                <w:szCs w:val="14"/>
+              </w:rPr>
+              <w:t>do depositário</w:t>
+            </w:r>
+            <w:r>
+              <w:rPr>
+                <w:rFonts w:ascii="Arial Narrow" w:hAnsi="Arial Narrow"/>
+                <w:color w:val="595959" w:themeColor="text1" w:themeTint="A6"/>
+                <w:sz w:val="14"/>
+                <w:szCs w:val="14"/>
+              </w:rPr>
+              <w:t>:</w:t>
             </w:r>
           </w:p>
           <w:bookmarkStart w:id="27" w:name="OLE_LINK18"/>
@@ -6951,33 +6895,17 @@
                 <w:szCs w:val="14"/>
               </w:rPr>
             </w:pPr>
-            <w:r>
-              <w:fldChar w:fldCharType="begin"/>
-            </w:r>
-            <w:r>
-              <w:instrText xml:space="preserve"> MERGEFIELD  DepositarioCPF \* MERGEFORMAT </w:instrText>
-            </w:r>
-            <w:r>
-              <w:fldChar w:fldCharType="separate"/>
-            </w:r>
-            <w:r>
-              <w:rPr>
-                <w:rFonts w:ascii="Arial Narrow" w:hAnsi="Arial Narrow"/>
-                <w:noProof/>
-                <w:sz w:val="14"/>
-                <w:szCs w:val="16"/>
-              </w:rPr>
-              <w:t>«DepositarioCPF»</w:t>
-            </w:r>
-            <w:r>
-              <w:rPr>
-                <w:rFonts w:ascii="Arial Narrow" w:hAnsi="Arial Narrow"/>
-                <w:noProof/>
-                <w:sz w:val="14"/>
-                <w:szCs w:val="16"/>
-              </w:rPr>
-              <w:fldChar w:fldCharType="end"/>
-            </w:r>
+            <w:fldSimple w:instr=" MERGEFIELD  DepositarioCPF \* MERGEFORMAT ">
+              <w:r>
+                <w:rPr>
+                  <w:rFonts w:ascii="Arial Narrow" w:hAnsi="Arial Narrow"/>
+                  <w:noProof/>
+                  <w:sz w:val="14"/>
+                  <w:szCs w:val="16"/>
+                </w:rPr>
+                <w:t>«DepositarioCPF»</w:t>
+              </w:r>
+            </w:fldSimple>
           </w:p>
         </w:tc>
       </w:tr>
@@ -7046,7 +6974,34 @@
                 <w:sz w:val="14"/>
                 <w:szCs w:val="14"/>
               </w:rPr>
-              <w:t>.5 Endereço/Localização Do Depósito:</w:t>
+              <w:t>.5 Endereço</w:t>
+            </w:r>
+            <w:r>
+              <w:rPr>
+                <w:rFonts w:ascii="Arial Narrow" w:hAnsi="Arial Narrow"/>
+                <w:color w:val="595959" w:themeColor="text1" w:themeTint="A6"/>
+                <w:sz w:val="14"/>
+                <w:szCs w:val="14"/>
+              </w:rPr>
+              <w:t xml:space="preserve"> </w:t>
+            </w:r>
+            <w:r>
+              <w:rPr>
+                <w:rFonts w:ascii="Arial Narrow" w:hAnsi="Arial Narrow"/>
+                <w:color w:val="595959" w:themeColor="text1" w:themeTint="A6"/>
+                <w:sz w:val="14"/>
+                <w:szCs w:val="14"/>
+              </w:rPr>
+              <w:t>/</w:t>
+            </w:r>
+            <w:r>
+              <w:rPr>
+                <w:rFonts w:ascii="Arial Narrow" w:hAnsi="Arial Narrow"/>
+                <w:color w:val="595959" w:themeColor="text1" w:themeTint="A6"/>
+                <w:sz w:val="14"/>
+                <w:szCs w:val="14"/>
+              </w:rPr>
+              <w:t xml:space="preserve"> localização do depósito:</w:t>
             </w:r>
           </w:p>
           <w:bookmarkEnd w:id="29"/>
@@ -7108,33 +7063,44 @@
               </w:rPr>
               <w:t xml:space="preserve"> </w:t>
             </w:r>
-            <w:r>
-              <w:fldChar w:fldCharType="begin"/>
-            </w:r>
-            <w:r>
-              <w:instrText xml:space="preserve"> MERGEFIELD  DepositarioBairro  \* MERGEFORMAT </w:instrText>
-            </w:r>
-            <w:r>
-              <w:fldChar w:fldCharType="separate"/>
-            </w:r>
-            <w:r>
-              <w:rPr>
-                <w:rFonts w:ascii="Arial Narrow" w:hAnsi="Arial Narrow"/>
-                <w:noProof/>
+            <w:fldSimple w:instr=" MERGEFIELD  DepositarioBairro  \* MERGEFORMAT ">
+              <w:r>
+                <w:rPr>
+                  <w:rFonts w:ascii="Arial Narrow" w:hAnsi="Arial Narrow"/>
+                  <w:noProof/>
+                  <w:sz w:val="14"/>
+                  <w:szCs w:val="16"/>
+                </w:rPr>
+                <w:t>«DepositarioBairro»</w:t>
+              </w:r>
+            </w:fldSimple>
+            <w:r>
+              <w:rPr>
+                <w:rFonts w:ascii="Arial Narrow" w:hAnsi="Arial Narrow"/>
                 <w:sz w:val="14"/>
                 <w:szCs w:val="16"/>
               </w:rPr>
-              <w:t>«DepositarioBairro»</w:t>
-            </w:r>
-            <w:r>
-              <w:rPr>
-                <w:rFonts w:ascii="Arial Narrow" w:hAnsi="Arial Narrow"/>
-                <w:noProof/>
+              <w:t>,</w:t>
+            </w:r>
+            <w:r>
+              <w:rPr>
+                <w:rFonts w:ascii="Arial Narrow" w:hAnsi="Arial Narrow"/>
                 <w:sz w:val="14"/>
                 <w:szCs w:val="16"/>
               </w:rPr>
-              <w:fldChar w:fldCharType="end"/>
-            </w:r>
+              <w:t xml:space="preserve"> </w:t>
+            </w:r>
+            <w:fldSimple w:instr=" MERGEFIELD  DepositarioDistrito  \* MERGEFORMAT ">
+              <w:r>
+                <w:rPr>
+                  <w:rFonts w:ascii="Arial Narrow" w:hAnsi="Arial Narrow"/>
+                  <w:noProof/>
+                  <w:sz w:val="14"/>
+                  <w:szCs w:val="16"/>
+                </w:rPr>
+                <w:t>«DepositarioDistrito»</w:t>
+              </w:r>
+            </w:fldSimple>
             <w:r>
               <w:rPr>
                 <w:rFonts w:ascii="Arial Narrow" w:hAnsi="Arial Narrow"/>
@@ -7151,119 +7117,44 @@
               </w:rPr>
               <w:t xml:space="preserve"> </w:t>
             </w:r>
-            <w:r>
-              <w:fldChar w:fldCharType="begin"/>
-            </w:r>
-            <w:r>
-              <w:instrText xml:space="preserve"> MERGEFIELD  DepositarioDistrito  \* MERGEFORMAT </w:instrText>
-            </w:r>
-            <w:r>
-              <w:fldChar w:fldCharType="separate"/>
-            </w:r>
-            <w:r>
-              <w:rPr>
-                <w:rFonts w:ascii="Arial Narrow" w:hAnsi="Arial Narrow"/>
-                <w:noProof/>
+            <w:fldSimple w:instr=" MERGEFIELD  DepositarioMunicipio  \* MERGEFORMAT ">
+              <w:r>
+                <w:rPr>
+                  <w:rFonts w:ascii="Arial Narrow" w:hAnsi="Arial Narrow"/>
+                  <w:noProof/>
+                  <w:sz w:val="14"/>
+                  <w:szCs w:val="16"/>
+                </w:rPr>
+                <w:t>«DepositarioMunicipio»</w:t>
+              </w:r>
+            </w:fldSimple>
+            <w:r>
+              <w:rPr>
+                <w:rFonts w:ascii="Arial Narrow" w:hAnsi="Arial Narrow"/>
                 <w:sz w:val="14"/>
                 <w:szCs w:val="16"/>
               </w:rPr>
-              <w:t>«DepositarioDistrito»</w:t>
-            </w:r>
-            <w:r>
-              <w:rPr>
-                <w:rFonts w:ascii="Arial Narrow" w:hAnsi="Arial Narrow"/>
-                <w:noProof/>
+              <w:t xml:space="preserve"> </w:t>
+            </w:r>
+            <w:r>
+              <w:rPr>
+                <w:rFonts w:ascii="Arial Narrow" w:hAnsi="Arial Narrow"/>
                 <w:sz w:val="14"/>
                 <w:szCs w:val="16"/>
               </w:rPr>
-              <w:fldChar w:fldCharType="end"/>
-            </w:r>
-            <w:r>
-              <w:rPr>
-                <w:rFonts w:ascii="Arial Narrow" w:hAnsi="Arial Narrow"/>
-                <w:sz w:val="14"/>
-                <w:szCs w:val="16"/>
-              </w:rPr>
-              <w:t>,</w:t>
-            </w:r>
-            <w:r>
-              <w:rPr>
-                <w:rFonts w:ascii="Arial Narrow" w:hAnsi="Arial Narrow"/>
-                <w:sz w:val="14"/>
-                <w:szCs w:val="16"/>
-              </w:rPr>
-              <w:t xml:space="preserve"> </w:t>
-            </w:r>
-            <w:r>
-              <w:fldChar w:fldCharType="begin"/>
-            </w:r>
-            <w:r>
-              <w:instrText xml:space="preserve"> MERGEFIELD  DepositarioMunicipio  \* MERGEFORMAT </w:instrText>
-            </w:r>
-            <w:r>
-              <w:fldChar w:fldCharType="separate"/>
-            </w:r>
-            <w:r>
-              <w:rPr>
-                <w:rFonts w:ascii="Arial Narrow" w:hAnsi="Arial Narrow"/>
-                <w:noProof/>
-                <w:sz w:val="14"/>
-                <w:szCs w:val="16"/>
-              </w:rPr>
-              <w:t>«DepositarioMunicipio»</w:t>
-            </w:r>
-            <w:r>
-              <w:rPr>
-                <w:rFonts w:ascii="Arial Narrow" w:hAnsi="Arial Narrow"/>
-                <w:noProof/>
-                <w:sz w:val="14"/>
-                <w:szCs w:val="16"/>
-              </w:rPr>
-              <w:fldChar w:fldCharType="end"/>
-            </w:r>
-            <w:r>
-              <w:rPr>
-                <w:rFonts w:ascii="Arial Narrow" w:hAnsi="Arial Narrow"/>
-                <w:sz w:val="14"/>
-                <w:szCs w:val="16"/>
-              </w:rPr>
-              <w:t xml:space="preserve"> </w:t>
-            </w:r>
-            <w:r>
-              <w:rPr>
-                <w:rFonts w:ascii="Arial Narrow" w:hAnsi="Arial Narrow"/>
-                <w:sz w:val="14"/>
-                <w:szCs w:val="16"/>
-              </w:rPr>
               <w:t xml:space="preserve">- </w:t>
             </w:r>
-            <w:r>
-              <w:fldChar w:fldCharType="begin"/>
-            </w:r>
-            <w:r>
-              <w:instrText xml:space="preserve"> MERGEFIELD  DepositarioUF  \* MERGEFORMAT </w:instrText>
-            </w:r>
-            <w:r>
-              <w:fldChar w:fldCharType="separate"/>
-            </w:r>
-            <w:r>
-              <w:rPr>
-                <w:rFonts w:ascii="Arial Narrow" w:hAnsi="Arial Narrow"/>
-                <w:noProof/>
-                <w:sz w:val="14"/>
-                <w:szCs w:val="16"/>
-              </w:rPr>
-              <w:t>«DepositarioUF»</w:t>
-            </w:r>
-            <w:r>
-              <w:rPr>
-                <w:rFonts w:ascii="Arial Narrow" w:hAnsi="Arial Narrow"/>
-                <w:noProof/>
-                <w:sz w:val="14"/>
-                <w:szCs w:val="16"/>
-              </w:rPr>
-              <w:fldChar w:fldCharType="end"/>
-            </w:r>
+            <w:fldSimple w:instr=" MERGEFIELD  DepositarioUF  \* MERGEFORMAT ">
+              <w:r>
+                <w:rPr>
+                  <w:rFonts w:ascii="Arial Narrow" w:hAnsi="Arial Narrow"/>
+                  <w:noProof/>
+                  <w:sz w:val="14"/>
+                  <w:szCs w:val="16"/>
+                </w:rPr>
+                <w:t>«DepositarioUF»</w:t>
+              </w:r>
+            </w:fldSimple>
           </w:p>
         </w:tc>
       </w:tr>
@@ -7350,33 +7241,17 @@
                 <w:szCs w:val="14"/>
               </w:rPr>
             </w:pPr>
-            <w:r>
-              <w:fldChar w:fldCharType="begin"/>
-            </w:r>
-            <w:r>
-              <w:instrText xml:space="preserve"> MERGEFIELD  ApreensaoLacres \* MERGEFORMAT </w:instrText>
-            </w:r>
-            <w:r>
-              <w:fldChar w:fldCharType="separate"/>
-            </w:r>
-            <w:r>
-              <w:rPr>
-                <w:rFonts w:ascii="Arial Narrow" w:hAnsi="Arial Narrow"/>
-                <w:noProof/>
-                <w:sz w:val="14"/>
-                <w:szCs w:val="16"/>
-              </w:rPr>
-              <w:t>«ApreensaoLacres»</w:t>
-            </w:r>
-            <w:r>
-              <w:rPr>
-                <w:rFonts w:ascii="Arial Narrow" w:hAnsi="Arial Narrow"/>
-                <w:noProof/>
-                <w:sz w:val="14"/>
-                <w:szCs w:val="16"/>
-              </w:rPr>
-              <w:fldChar w:fldCharType="end"/>
-            </w:r>
+            <w:fldSimple w:instr=" MERGEFIELD  ApreensaoLacres \* MERGEFORMAT ">
+              <w:r>
+                <w:rPr>
+                  <w:rFonts w:ascii="Arial Narrow" w:hAnsi="Arial Narrow"/>
+                  <w:noProof/>
+                  <w:sz w:val="14"/>
+                  <w:szCs w:val="16"/>
+                </w:rPr>
+                <w:t>«ApreensaoLacres»</w:t>
+              </w:r>
+            </w:fldSimple>
           </w:p>
         </w:tc>
         <w:tc>
@@ -8465,33 +8340,17 @@
                 <w:szCs w:val="16"/>
               </w:rPr>
             </w:pPr>
-            <w:r>
-              <w:fldChar w:fldCharType="begin"/>
-            </w:r>
-            <w:r>
-              <w:instrText xml:space="preserve"> MERGEFIELD  DescricaoOutrasPenalidades  \* MERGEFORMAT </w:instrText>
-            </w:r>
-            <w:r>
-              <w:fldChar w:fldCharType="separate"/>
-            </w:r>
-            <w:r>
-              <w:rPr>
-                <w:rFonts w:ascii="Arial Narrow" w:hAnsi="Arial Narrow"/>
-                <w:noProof/>
-                <w:sz w:val="14"/>
-                <w:szCs w:val="16"/>
-              </w:rPr>
-              <w:t>«DescricaoOutrasPenalidades»</w:t>
-            </w:r>
-            <w:r>
-              <w:rPr>
-                <w:rFonts w:ascii="Arial Narrow" w:hAnsi="Arial Narrow"/>
-                <w:noProof/>
-                <w:sz w:val="14"/>
-                <w:szCs w:val="16"/>
-              </w:rPr>
-              <w:fldChar w:fldCharType="end"/>
-            </w:r>
+            <w:fldSimple w:instr=" MERGEFIELD  DescricaoOutrasPenalidades  \* MERGEFORMAT ">
+              <w:r>
+                <w:rPr>
+                  <w:rFonts w:ascii="Arial Narrow" w:hAnsi="Arial Narrow"/>
+                  <w:noProof/>
+                  <w:sz w:val="14"/>
+                  <w:szCs w:val="16"/>
+                </w:rPr>
+                <w:t>«DescricaoOutrasPenalidades»</w:t>
+              </w:r>
+            </w:fldSimple>
           </w:p>
         </w:tc>
       </w:tr>
@@ -8650,35 +8509,18 @@
                 <w:szCs w:val="14"/>
               </w:rPr>
             </w:pPr>
-            <w:r>
-              <w:fldChar w:fldCharType="begin"/>
-            </w:r>
-            <w:r>
-              <w:instrText xml:space="preserve"> MERGEFIELD  NomeUsuarioCadastro  \* MERGEFORMAT </w:instrText>
-            </w:r>
-            <w:r>
-              <w:fldChar w:fldCharType="separate"/>
-            </w:r>
-            <w:r>
-              <w:rPr>
-                <w:rFonts w:ascii="Arial Narrow" w:hAnsi="Arial Narrow"/>
-                <w:noProof/>
-                <w:color w:val="000000" w:themeColor="text1"/>
-                <w:sz w:val="14"/>
-                <w:szCs w:val="16"/>
-              </w:rPr>
-              <w:t>«NomeUsuarioCadastro»</w:t>
-            </w:r>
-            <w:r>
-              <w:rPr>
-                <w:rFonts w:ascii="Arial Narrow" w:hAnsi="Arial Narrow"/>
-                <w:noProof/>
-                <w:color w:val="000000" w:themeColor="text1"/>
-                <w:sz w:val="14"/>
-                <w:szCs w:val="16"/>
-              </w:rPr>
-              <w:fldChar w:fldCharType="end"/>
-            </w:r>
+            <w:fldSimple w:instr=" MERGEFIELD  NomeUsuarioCadastro  \* MERGEFORMAT ">
+              <w:r>
+                <w:rPr>
+                  <w:rFonts w:ascii="Arial Narrow" w:hAnsi="Arial Narrow"/>
+                  <w:noProof/>
+                  <w:color w:val="000000" w:themeColor="text1"/>
+                  <w:sz w:val="14"/>
+                  <w:szCs w:val="16"/>
+                </w:rPr>
+                <w:t>«NomeUsuarioCadastro»</w:t>
+              </w:r>
+            </w:fldSimple>
           </w:p>
         </w:tc>
         <w:tc>
@@ -8721,35 +8563,18 @@
                 <w:szCs w:val="14"/>
               </w:rPr>
             </w:pPr>
-            <w:r>
-              <w:fldChar w:fldCharType="begin"/>
-            </w:r>
-            <w:r>
-              <w:instrText xml:space="preserve"> MERGEFIELD  ResponsavelEmpNomeRazaoSocial  \* MERGEFORMAT </w:instrText>
-            </w:r>
-            <w:r>
-              <w:fldChar w:fldCharType="separate"/>
-            </w:r>
-            <w:r>
-              <w:rPr>
-                <w:rFonts w:ascii="Arial Narrow" w:hAnsi="Arial Narrow"/>
-                <w:noProof/>
-                <w:color w:val="000000" w:themeColor="text1"/>
-                <w:sz w:val="14"/>
-                <w:szCs w:val="16"/>
-              </w:rPr>
-              <w:t>«ResponsavelEmpNomeRazaoSocial»</w:t>
-            </w:r>
-            <w:r>
-              <w:rPr>
-                <w:rFonts w:ascii="Arial Narrow" w:hAnsi="Arial Narrow"/>
-                <w:noProof/>
-                <w:color w:val="000000" w:themeColor="text1"/>
-                <w:sz w:val="14"/>
-                <w:szCs w:val="16"/>
-              </w:rPr>
-              <w:fldChar w:fldCharType="end"/>
-            </w:r>
+            <w:fldSimple w:instr=" MERGEFIELD  ResponsavelEmpNomeRazaoSocial  \* MERGEFORMAT ">
+              <w:r>
+                <w:rPr>
+                  <w:rFonts w:ascii="Arial Narrow" w:hAnsi="Arial Narrow"/>
+                  <w:noProof/>
+                  <w:color w:val="000000" w:themeColor="text1"/>
+                  <w:sz w:val="14"/>
+                  <w:szCs w:val="16"/>
+                </w:rPr>
+                <w:t>«ResponsavelEmpNomeRazaoSocial»</w:t>
+              </w:r>
+            </w:fldSimple>
           </w:p>
         </w:tc>
         <w:tc>
@@ -8792,35 +8617,18 @@
                 <w:szCs w:val="14"/>
               </w:rPr>
             </w:pPr>
-            <w:r>
-              <w:fldChar w:fldCharType="begin"/>
-            </w:r>
-            <w:r>
-              <w:instrText xml:space="preserve"> MERGEFIELD  ResponsavelEmpCPFCNPJ  \* MERGEFORMAT </w:instrText>
-            </w:r>
-            <w:r>
-              <w:fldChar w:fldCharType="separate"/>
-            </w:r>
-            <w:r>
-              <w:rPr>
-                <w:rFonts w:ascii="Arial Narrow" w:hAnsi="Arial Narrow"/>
-                <w:noProof/>
-                <w:color w:val="000000" w:themeColor="text1"/>
-                <w:sz w:val="14"/>
-                <w:szCs w:val="16"/>
-              </w:rPr>
-              <w:t>«ResponsavelEmpCPFCNPJ»</w:t>
-            </w:r>
-            <w:r>
-              <w:rPr>
-                <w:rFonts w:ascii="Arial Narrow" w:hAnsi="Arial Narrow"/>
-                <w:noProof/>
-                <w:color w:val="000000" w:themeColor="text1"/>
-                <w:sz w:val="14"/>
-                <w:szCs w:val="16"/>
-              </w:rPr>
-              <w:fldChar w:fldCharType="end"/>
-            </w:r>
+            <w:fldSimple w:instr=" MERGEFIELD  ResponsavelEmpCPFCNPJ  \* MERGEFORMAT ">
+              <w:r>
+                <w:rPr>
+                  <w:rFonts w:ascii="Arial Narrow" w:hAnsi="Arial Narrow"/>
+                  <w:noProof/>
+                  <w:color w:val="000000" w:themeColor="text1"/>
+                  <w:sz w:val="14"/>
+                  <w:szCs w:val="16"/>
+                </w:rPr>
+                <w:t>«ResponsavelEmpCPFCNPJ»</w:t>
+              </w:r>
+            </w:fldSimple>
           </w:p>
         </w:tc>
       </w:tr>
@@ -9005,17 +8813,7 @@
                 <w:sz w:val="22"/>
                 <w:szCs w:val="22"/>
               </w:rPr>
-              <w:t>_</w:t>
-            </w:r>
-            <w:bookmarkStart w:id="42" w:name="_GoBack"/>
-            <w:bookmarkEnd w:id="42"/>
-            <w:r>
-              <w:rPr>
-                <w:rFonts w:ascii="Arial Narrow" w:hAnsi="Arial Narrow"/>
-                <w:sz w:val="22"/>
-                <w:szCs w:val="22"/>
-              </w:rPr>
-              <w:t>___/____/____</w:t>
+              <w:t>____/____/____</w:t>
             </w:r>
           </w:p>
         </w:tc>
@@ -9110,7 +8908,18 @@
                 <w:sz w:val="14"/>
                 <w:szCs w:val="14"/>
               </w:rPr>
-              <w:t>11.1 Testemunha – Nome legível:</w:t>
+              <w:t>11.1 Testemunha – N</w:t>
+            </w:r>
+            <w:bookmarkStart w:id="42" w:name="_GoBack"/>
+            <w:bookmarkEnd w:id="42"/>
+            <w:r>
+              <w:rPr>
+                <w:rFonts w:ascii="Arial Narrow" w:hAnsi="Arial Narrow"/>
+                <w:color w:val="595959" w:themeColor="text1" w:themeTint="A6"/>
+                <w:sz w:val="14"/>
+                <w:szCs w:val="14"/>
+              </w:rPr>
+              <w:t>ome legível:</w:t>
             </w:r>
           </w:p>
           <w:p>
@@ -9126,35 +8935,18 @@
                 <w:szCs w:val="14"/>
               </w:rPr>
             </w:pPr>
-            <w:r>
-              <w:fldChar w:fldCharType="begin"/>
-            </w:r>
-            <w:r>
-              <w:instrText xml:space="preserve"> MERGEFIELD  TestemunhaNome  \* MERGEFORMAT </w:instrText>
-            </w:r>
-            <w:r>
-              <w:fldChar w:fldCharType="separate"/>
-            </w:r>
-            <w:r>
-              <w:rPr>
-                <w:rFonts w:ascii="Arial Narrow" w:hAnsi="Arial Narrow"/>
-                <w:noProof/>
-                <w:color w:val="000000" w:themeColor="text1"/>
-                <w:sz w:val="14"/>
-                <w:szCs w:val="16"/>
-              </w:rPr>
-              <w:t>«TestemunhaNome»</w:t>
-            </w:r>
-            <w:r>
-              <w:rPr>
-                <w:rFonts w:ascii="Arial Narrow" w:hAnsi="Arial Narrow"/>
-                <w:noProof/>
-                <w:color w:val="000000" w:themeColor="text1"/>
-                <w:sz w:val="14"/>
-                <w:szCs w:val="16"/>
-              </w:rPr>
-              <w:fldChar w:fldCharType="end"/>
-            </w:r>
+            <w:fldSimple w:instr=" MERGEFIELD  TestemunhaNome  \* MERGEFORMAT ">
+              <w:r>
+                <w:rPr>
+                  <w:rFonts w:ascii="Arial Narrow" w:hAnsi="Arial Narrow"/>
+                  <w:noProof/>
+                  <w:color w:val="000000" w:themeColor="text1"/>
+                  <w:sz w:val="14"/>
+                  <w:szCs w:val="16"/>
+                </w:rPr>
+                <w:t>«TestemunhaNome»</w:t>
+              </w:r>
+            </w:fldSimple>
           </w:p>
         </w:tc>
         <w:tc>
@@ -9197,35 +8989,18 @@
                 <w:szCs w:val="14"/>
               </w:rPr>
             </w:pPr>
-            <w:r>
-              <w:fldChar w:fldCharType="begin"/>
-            </w:r>
-            <w:r>
-              <w:instrText xml:space="preserve"> MERGEFIELD  TestemunhaCPF  \* MERGEFORMAT </w:instrText>
-            </w:r>
-            <w:r>
-              <w:fldChar w:fldCharType="separate"/>
-            </w:r>
-            <w:r>
-              <w:rPr>
-                <w:rFonts w:ascii="Arial Narrow" w:hAnsi="Arial Narrow"/>
-                <w:noProof/>
-                <w:color w:val="000000" w:themeColor="text1"/>
-                <w:sz w:val="14"/>
-                <w:szCs w:val="16"/>
-              </w:rPr>
-              <w:t>«TestemunhaCPF»</w:t>
-            </w:r>
-            <w:r>
-              <w:rPr>
-                <w:rFonts w:ascii="Arial Narrow" w:hAnsi="Arial Narrow"/>
-                <w:noProof/>
-                <w:color w:val="000000" w:themeColor="text1"/>
-                <w:sz w:val="14"/>
-                <w:szCs w:val="16"/>
-              </w:rPr>
-              <w:fldChar w:fldCharType="end"/>
-            </w:r>
+            <w:fldSimple w:instr=" MERGEFIELD  TestemunhaCPF  \* MERGEFORMAT ">
+              <w:r>
+                <w:rPr>
+                  <w:rFonts w:ascii="Arial Narrow" w:hAnsi="Arial Narrow"/>
+                  <w:noProof/>
+                  <w:color w:val="000000" w:themeColor="text1"/>
+                  <w:sz w:val="14"/>
+                  <w:szCs w:val="16"/>
+                </w:rPr>
+                <w:t>«TestemunhaCPF»</w:t>
+              </w:r>
+            </w:fldSimple>
           </w:p>
         </w:tc>
       </w:tr>
@@ -9373,31 +9148,16 @@
           <w:szCs w:val="6"/>
         </w:rPr>
       </w:pPr>
-      <w:r>
-        <w:fldChar w:fldCharType="begin"/>
-      </w:r>
-      <w:r>
-        <w:instrText xml:space="preserve"> MERGEFIELD  TableEnd:Documento  \* MERGEFORMAT </w:instrText>
-      </w:r>
-      <w:r>
-        <w:fldChar w:fldCharType="separate"/>
-      </w:r>
-      <w:r>
-        <w:rPr>
-          <w:noProof/>
-          <w:sz w:val="6"/>
-          <w:szCs w:val="6"/>
-        </w:rPr>
-        <w:t>«TableEnd:Documento»</w:t>
-      </w:r>
-      <w:r>
-        <w:rPr>
-          <w:noProof/>
-          <w:sz w:val="6"/>
-          <w:szCs w:val="6"/>
-        </w:rPr>
-        <w:fldChar w:fldCharType="end"/>
-      </w:r>
+      <w:fldSimple w:instr=" MERGEFIELD  TableEnd:Documento  \* MERGEFORMAT ">
+        <w:r>
+          <w:rPr>
+            <w:noProof/>
+            <w:sz w:val="6"/>
+            <w:szCs w:val="6"/>
+          </w:rPr>
+          <w:t>«TableEnd:Documento»</w:t>
+        </w:r>
+      </w:fldSimple>
     </w:p>
     <w:sectPr>
       <w:headerReference w:type="default" r:id="rId7"/>

</xml_diff>

<commit_message>
alteração de IUF, logo e assinante
</commit_message>
<xml_diff>
--- a/Código Fonte/VERSAO-ATUAL/src/EtramiteX/Interno/Content/_pdfAspose/Instrumento_Unico_Fiscalizacao.docx
+++ b/Código Fonte/VERSAO-ATUAL/src/EtramiteX/Interno/Content/_pdfAspose/Instrumento_Unico_Fiscalizacao.docx
@@ -342,18 +342,24 @@
             <w:r>
               <w:rPr>
                 <w:rFonts w:asciiTheme="minorHAnsi" w:hAnsiTheme="minorHAnsi" w:cstheme="minorHAnsi"/>
+                <w:sz w:val="10"/>
+                <w:szCs w:val="10"/>
               </w:rPr>
               <w:fldChar w:fldCharType="begin"/>
             </w:r>
             <w:r>
               <w:rPr>
                 <w:rFonts w:asciiTheme="minorHAnsi" w:hAnsiTheme="minorHAnsi" w:cstheme="minorHAnsi"/>
-              </w:rPr>
-              <w:instrText xml:space="preserve"> MERGEFIELD  image:Logomarca  \* MERGEFORMAT </w:instrText>
-            </w:r>
-            <w:r>
-              <w:rPr>
-                <w:rFonts w:asciiTheme="minorHAnsi" w:hAnsiTheme="minorHAnsi" w:cstheme="minorHAnsi"/>
+                <w:sz w:val="10"/>
+                <w:szCs w:val="10"/>
+              </w:rPr>
+              <w:instrText xml:space="preserve"> MERGEFIELD  image:LogoNovo  \* MERGEFORMAT </w:instrText>
+            </w:r>
+            <w:r>
+              <w:rPr>
+                <w:rFonts w:asciiTheme="minorHAnsi" w:hAnsiTheme="minorHAnsi" w:cstheme="minorHAnsi"/>
+                <w:sz w:val="10"/>
+                <w:szCs w:val="10"/>
               </w:rPr>
               <w:fldChar w:fldCharType="separate"/>
             </w:r>
@@ -364,12 +370,11 @@
                 <w:sz w:val="10"/>
                 <w:szCs w:val="10"/>
               </w:rPr>
-              <w:t>«image:Logomarca»</w:t>
-            </w:r>
-            <w:r>
-              <w:rPr>
-                <w:rFonts w:asciiTheme="minorHAnsi" w:hAnsiTheme="minorHAnsi" w:cstheme="minorHAnsi"/>
-                <w:noProof/>
+              <w:t>«image:LogoNovo»</w:t>
+            </w:r>
+            <w:r>
+              <w:rPr>
+                <w:rFonts w:asciiTheme="minorHAnsi" w:hAnsiTheme="minorHAnsi" w:cstheme="minorHAnsi"/>
                 <w:sz w:val="10"/>
                 <w:szCs w:val="10"/>
               </w:rPr>
@@ -1651,6 +1656,8 @@
               </w:rPr>
               <w:fldChar w:fldCharType="end"/>
             </w:r>
+            <w:bookmarkStart w:id="2" w:name="_GoBack"/>
+            <w:bookmarkEnd w:id="2"/>
           </w:p>
         </w:tc>
       </w:tr>
@@ -3683,7 +3690,7 @@
               </w:rPr>
               <w:t>:</w:t>
             </w:r>
-            <w:bookmarkStart w:id="2" w:name="OLE_LINK5"/>
+            <w:bookmarkStart w:id="3" w:name="OLE_LINK5"/>
           </w:p>
           <w:p>
             <w:pPr>
@@ -3734,7 +3741,7 @@
               </w:rPr>
               <w:fldChar w:fldCharType="end"/>
             </w:r>
-            <w:bookmarkEnd w:id="2"/>
+            <w:bookmarkEnd w:id="3"/>
           </w:p>
         </w:tc>
       </w:tr>
@@ -3838,11 +3845,11 @@
                   <w:tcW w:w="236" w:type="dxa"/>
                   <w:vAlign w:val="center"/>
                 </w:tcPr>
-                <w:bookmarkStart w:id="3" w:name="OLE_LINK3"/>
-                <w:bookmarkStart w:id="4" w:name="OLE_LINK25"/>
-                <w:bookmarkStart w:id="5" w:name="OLE_LINK26"/>
-                <w:bookmarkStart w:id="6" w:name="OLE_LINK27"/>
-                <w:bookmarkStart w:id="7" w:name="OLE_LINK28"/>
+                <w:bookmarkStart w:id="4" w:name="OLE_LINK3"/>
+                <w:bookmarkStart w:id="5" w:name="OLE_LINK25"/>
+                <w:bookmarkStart w:id="6" w:name="OLE_LINK26"/>
+                <w:bookmarkStart w:id="7" w:name="OLE_LINK27"/>
+                <w:bookmarkStart w:id="8" w:name="OLE_LINK28"/>
                 <w:p>
                   <w:pPr>
                     <w:keepNext/>
@@ -3898,7 +3905,7 @@
                     </w:rPr>
                     <w:fldChar w:fldCharType="end"/>
                   </w:r>
-                  <w:bookmarkEnd w:id="3"/>
+                  <w:bookmarkEnd w:id="4"/>
                 </w:p>
               </w:tc>
               <w:tc>
@@ -4008,7 +4015,7 @@
                     </w:rPr>
                     <w:t>«</w:t>
                   </w:r>
-                  <w:bookmarkStart w:id="8" w:name="OLE_LINK4"/>
+                  <w:bookmarkStart w:id="9" w:name="OLE_LINK4"/>
                   <w:r>
                     <w:rPr>
                       <w:rFonts w:asciiTheme="minorHAnsi" w:hAnsiTheme="minorHAnsi" w:cstheme="minorHAnsi"/>
@@ -4018,7 +4025,7 @@
                     </w:rPr>
                     <w:t>InfrMedia</w:t>
                   </w:r>
-                  <w:bookmarkEnd w:id="8"/>
+                  <w:bookmarkEnd w:id="9"/>
                   <w:r>
                     <w:rPr>
                       <w:rFonts w:asciiTheme="minorHAnsi" w:hAnsiTheme="minorHAnsi" w:cstheme="minorHAnsi"/>
@@ -4350,10 +4357,10 @@
                 </w:p>
               </w:tc>
             </w:tr>
-            <w:bookmarkEnd w:id="4"/>
             <w:bookmarkEnd w:id="5"/>
             <w:bookmarkEnd w:id="6"/>
             <w:bookmarkEnd w:id="7"/>
+            <w:bookmarkEnd w:id="8"/>
           </w:tbl>
           <w:p>
             <w:pPr>
@@ -4603,9 +4610,9 @@
                 <w:szCs w:val="12"/>
               </w:rPr>
             </w:pPr>
-            <w:bookmarkStart w:id="9" w:name="OLE_LINK11"/>
-            <w:bookmarkStart w:id="10" w:name="OLE_LINK12"/>
-            <w:bookmarkStart w:id="11" w:name="OLE_LINK13"/>
+            <w:bookmarkStart w:id="10" w:name="OLE_LINK11"/>
+            <w:bookmarkStart w:id="11" w:name="OLE_LINK12"/>
+            <w:bookmarkStart w:id="12" w:name="OLE_LINK13"/>
             <w:r>
               <w:rPr>
                 <w:rFonts w:asciiTheme="minorHAnsi" w:hAnsiTheme="minorHAnsi" w:cstheme="minorHAnsi"/>
@@ -4614,9 +4621,9 @@
               </w:rPr>
               <w:t>(5) PENALIDADE</w:t>
             </w:r>
-            <w:bookmarkEnd w:id="9"/>
             <w:bookmarkEnd w:id="10"/>
             <w:bookmarkEnd w:id="11"/>
+            <w:bookmarkEnd w:id="12"/>
           </w:p>
         </w:tc>
         <w:tc>
@@ -4845,11 +4852,11 @@
                     </w:rPr>
                     <w:t xml:space="preserve">Art.2º Item I </w:t>
                   </w:r>
-                  <w:bookmarkStart w:id="12" w:name="OLE_LINK6"/>
-                  <w:bookmarkStart w:id="13" w:name="OLE_LINK7"/>
-                  <w:bookmarkStart w:id="14" w:name="OLE_LINK8"/>
-                  <w:bookmarkStart w:id="15" w:name="OLE_LINK9"/>
-                  <w:bookmarkStart w:id="16" w:name="OLE_LINK10"/>
+                  <w:bookmarkStart w:id="13" w:name="OLE_LINK6"/>
+                  <w:bookmarkStart w:id="14" w:name="OLE_LINK7"/>
+                  <w:bookmarkStart w:id="15" w:name="OLE_LINK8"/>
+                  <w:bookmarkStart w:id="16" w:name="OLE_LINK9"/>
+                  <w:bookmarkStart w:id="17" w:name="OLE_LINK10"/>
                   <w:r>
                     <w:rPr>
                       <w:rFonts w:asciiTheme="minorHAnsi" w:hAnsiTheme="minorHAnsi" w:cstheme="minorHAnsi"/>
@@ -4859,11 +4866,11 @@
                     </w:rPr>
                     <w:t>–</w:t>
                   </w:r>
-                  <w:bookmarkEnd w:id="12"/>
                   <w:bookmarkEnd w:id="13"/>
                   <w:bookmarkEnd w:id="14"/>
                   <w:bookmarkEnd w:id="15"/>
                   <w:bookmarkEnd w:id="16"/>
+                  <w:bookmarkEnd w:id="17"/>
                   <w:r>
                     <w:rPr>
                       <w:rFonts w:asciiTheme="minorHAnsi" w:hAnsiTheme="minorHAnsi" w:cstheme="minorHAnsi"/>
@@ -6254,9 +6261,9 @@
                 <w:szCs w:val="12"/>
               </w:rPr>
             </w:pPr>
-            <w:bookmarkStart w:id="17" w:name="OLE_LINK34"/>
-            <w:bookmarkStart w:id="18" w:name="OLE_LINK35"/>
-            <w:bookmarkStart w:id="19" w:name="OLE_LINK36"/>
+            <w:bookmarkStart w:id="18" w:name="OLE_LINK34"/>
+            <w:bookmarkStart w:id="19" w:name="OLE_LINK35"/>
+            <w:bookmarkStart w:id="20" w:name="OLE_LINK36"/>
             <w:r>
               <w:rPr>
                 <w:rFonts w:asciiTheme="minorHAnsi" w:hAnsiTheme="minorHAnsi" w:cstheme="minorHAnsi"/>
@@ -6342,7 +6349,7 @@
                 <w:szCs w:val="16"/>
               </w:rPr>
             </w:pPr>
-            <w:bookmarkStart w:id="20" w:name="_Hlk500792947"/>
+            <w:bookmarkStart w:id="21" w:name="_Hlk500792947"/>
           </w:p>
         </w:tc>
         <w:tc>
@@ -6535,7 +6542,7 @@
           </w:p>
         </w:tc>
       </w:tr>
-      <w:bookmarkEnd w:id="20"/>
+      <w:bookmarkEnd w:id="21"/>
       <w:tr>
         <w:trPr>
           <w:trHeight w:val="284"/>
@@ -6670,13 +6677,7 @@
               <w:rPr>
                 <w:rFonts w:asciiTheme="minorHAnsi" w:hAnsiTheme="minorHAnsi" w:cstheme="minorHAnsi"/>
               </w:rPr>
-              <w:instrText xml:space="preserve"> MERGEFIEL</w:instrText>
-            </w:r>
-            <w:r>
-              <w:rPr>
-                <w:rFonts w:asciiTheme="minorHAnsi" w:hAnsiTheme="minorHAnsi" w:cstheme="minorHAnsi"/>
-              </w:rPr>
-              <w:instrText xml:space="preserve">D  CodigoReceita  \* MERGEFORMAT </w:instrText>
+              <w:instrText xml:space="preserve"> MERGEFIELD  CodigoReceita  \* MERGEFORMAT </w:instrText>
             </w:r>
             <w:r>
               <w:rPr>
@@ -6705,9 +6706,9 @@
           </w:p>
         </w:tc>
       </w:tr>
-      <w:bookmarkEnd w:id="17"/>
       <w:bookmarkEnd w:id="18"/>
       <w:bookmarkEnd w:id="19"/>
+      <w:bookmarkEnd w:id="20"/>
     </w:tbl>
     <w:p>
       <w:pPr>
@@ -6759,9 +6760,9 @@
                 <w:szCs w:val="12"/>
               </w:rPr>
             </w:pPr>
-            <w:bookmarkStart w:id="21" w:name="OLE_LINK14"/>
-            <w:bookmarkStart w:id="22" w:name="OLE_LINK15"/>
-            <w:bookmarkStart w:id="23" w:name="OLE_LINK16"/>
+            <w:bookmarkStart w:id="22" w:name="OLE_LINK14"/>
+            <w:bookmarkStart w:id="23" w:name="OLE_LINK15"/>
+            <w:bookmarkStart w:id="24" w:name="OLE_LINK16"/>
             <w:r>
               <w:rPr>
                 <w:rFonts w:asciiTheme="minorHAnsi" w:hAnsiTheme="minorHAnsi" w:cstheme="minorHAnsi"/>
@@ -6771,9 +6772,9 @@
               <w:lastRenderedPageBreak/>
               <w:t>(7) APREENSÃO</w:t>
             </w:r>
-            <w:bookmarkEnd w:id="21"/>
             <w:bookmarkEnd w:id="22"/>
             <w:bookmarkEnd w:id="23"/>
+            <w:bookmarkEnd w:id="24"/>
           </w:p>
         </w:tc>
         <w:tc>
@@ -7118,9 +7119,9 @@
                 <w:szCs w:val="14"/>
               </w:rPr>
             </w:pPr>
-            <w:bookmarkStart w:id="24" w:name="OLE_LINK17"/>
-            <w:bookmarkStart w:id="25" w:name="OLE_LINK19"/>
-            <w:bookmarkStart w:id="26" w:name="OLE_LINK20"/>
+            <w:bookmarkStart w:id="25" w:name="OLE_LINK17"/>
+            <w:bookmarkStart w:id="26" w:name="OLE_LINK19"/>
+            <w:bookmarkStart w:id="27" w:name="OLE_LINK20"/>
             <w:r>
               <w:rPr>
                 <w:rFonts w:asciiTheme="minorHAnsi" w:hAnsiTheme="minorHAnsi" w:cstheme="minorHAnsi"/>
@@ -7158,11 +7159,11 @@
               <w:t>:</w:t>
             </w:r>
           </w:p>
-          <w:bookmarkStart w:id="27" w:name="OLE_LINK18"/>
-          <w:bookmarkStart w:id="28" w:name="OLE_LINK24"/>
-          <w:bookmarkEnd w:id="24"/>
+          <w:bookmarkStart w:id="28" w:name="OLE_LINK18"/>
+          <w:bookmarkStart w:id="29" w:name="OLE_LINK24"/>
           <w:bookmarkEnd w:id="25"/>
           <w:bookmarkEnd w:id="26"/>
+          <w:bookmarkEnd w:id="27"/>
           <w:p>
             <w:pPr>
               <w:keepNext/>
@@ -7212,8 +7213,8 @@
               </w:rPr>
               <w:fldChar w:fldCharType="end"/>
             </w:r>
-            <w:bookmarkEnd w:id="27"/>
             <w:bookmarkEnd w:id="28"/>
+            <w:bookmarkEnd w:id="29"/>
           </w:p>
         </w:tc>
         <w:tc>
@@ -7347,9 +7348,9 @@
                 <w:szCs w:val="14"/>
               </w:rPr>
             </w:pPr>
-            <w:bookmarkStart w:id="29" w:name="OLE_LINK21"/>
-            <w:bookmarkStart w:id="30" w:name="OLE_LINK22"/>
-            <w:bookmarkStart w:id="31" w:name="OLE_LINK23"/>
+            <w:bookmarkStart w:id="30" w:name="OLE_LINK21"/>
+            <w:bookmarkStart w:id="31" w:name="OLE_LINK22"/>
+            <w:bookmarkStart w:id="32" w:name="OLE_LINK23"/>
             <w:r>
               <w:rPr>
                 <w:rFonts w:asciiTheme="minorHAnsi" w:hAnsiTheme="minorHAnsi" w:cstheme="minorHAnsi"/>
@@ -7396,9 +7397,9 @@
               <w:t xml:space="preserve"> localização do depósito:</w:t>
             </w:r>
           </w:p>
-          <w:bookmarkEnd w:id="29"/>
           <w:bookmarkEnd w:id="30"/>
           <w:bookmarkEnd w:id="31"/>
+          <w:bookmarkEnd w:id="32"/>
           <w:p>
             <w:pPr>
               <w:keepNext/>
@@ -7721,13 +7722,7 @@
               <w:rPr>
                 <w:rFonts w:asciiTheme="minorHAnsi" w:hAnsiTheme="minorHAnsi" w:cstheme="minorHAnsi"/>
               </w:rPr>
-              <w:instrText xml:space="preserve"> MER</w:instrText>
-            </w:r>
-            <w:r>
-              <w:rPr>
-                <w:rFonts w:asciiTheme="minorHAnsi" w:hAnsiTheme="minorHAnsi" w:cstheme="minorHAnsi"/>
-              </w:rPr>
-              <w:instrText xml:space="preserve">GEFIELD  ApreensaoLacres \* MERGEFORMAT </w:instrText>
+              <w:instrText xml:space="preserve"> MERGEFIELD  ApreensaoLacres \* MERGEFORMAT </w:instrText>
             </w:r>
             <w:r>
               <w:rPr>
@@ -7844,8 +7839,8 @@
                 <w:szCs w:val="12"/>
               </w:rPr>
             </w:pPr>
-            <w:bookmarkStart w:id="32" w:name="OLE_LINK37"/>
-            <w:bookmarkStart w:id="33" w:name="OLE_LINK40"/>
+            <w:bookmarkStart w:id="33" w:name="OLE_LINK37"/>
+            <w:bookmarkStart w:id="34" w:name="OLE_LINK40"/>
             <w:r>
               <w:rPr>
                 <w:rFonts w:asciiTheme="minorHAnsi" w:hAnsiTheme="minorHAnsi" w:cstheme="minorHAnsi"/>
@@ -7854,8 +7849,8 @@
               </w:rPr>
               <w:t>8) INTERDIÇÃO / EMBARGO</w:t>
             </w:r>
-            <w:bookmarkEnd w:id="32"/>
             <w:bookmarkEnd w:id="33"/>
+            <w:bookmarkEnd w:id="34"/>
           </w:p>
         </w:tc>
         <w:tc>
@@ -8214,8 +8209,8 @@
                     </w:rPr>
                     <w:t>«</w:t>
                   </w:r>
-                  <w:bookmarkStart w:id="34" w:name="OLE_LINK29"/>
-                  <w:bookmarkStart w:id="35" w:name="OLE_LINK30"/>
+                  <w:bookmarkStart w:id="35" w:name="OLE_LINK29"/>
+                  <w:bookmarkStart w:id="36" w:name="OLE_LINK30"/>
                   <w:r>
                     <w:rPr>
                       <w:rFonts w:asciiTheme="minorHAnsi" w:hAnsiTheme="minorHAnsi" w:cstheme="minorHAnsi"/>
@@ -8225,8 +8220,8 @@
                     </w:rPr>
                     <w:t>IsInterditado</w:t>
                   </w:r>
-                  <w:bookmarkEnd w:id="34"/>
                   <w:bookmarkEnd w:id="35"/>
+                  <w:bookmarkEnd w:id="36"/>
                   <w:r>
                     <w:rPr>
                       <w:rFonts w:asciiTheme="minorHAnsi" w:hAnsiTheme="minorHAnsi" w:cstheme="minorHAnsi"/>
@@ -8354,7 +8349,7 @@
                     </w:rPr>
                     <w:t>«</w:t>
                   </w:r>
-                  <w:bookmarkStart w:id="36" w:name="OLE_LINK31"/>
+                  <w:bookmarkStart w:id="37" w:name="OLE_LINK31"/>
                   <w:r>
                     <w:rPr>
                       <w:rFonts w:asciiTheme="minorHAnsi" w:hAnsiTheme="minorHAnsi" w:cstheme="minorHAnsi"/>
@@ -8364,7 +8359,7 @@
                     </w:rPr>
                     <w:t>IsEmbargado</w:t>
                   </w:r>
-                  <w:bookmarkEnd w:id="36"/>
+                  <w:bookmarkEnd w:id="37"/>
                   <w:r>
                     <w:rPr>
                       <w:rFonts w:asciiTheme="minorHAnsi" w:hAnsiTheme="minorHAnsi" w:cstheme="minorHAnsi"/>
@@ -8593,8 +8588,8 @@
                     </w:rPr>
                     <w:t>«</w:t>
                   </w:r>
-                  <w:bookmarkStart w:id="37" w:name="OLE_LINK32"/>
-                  <w:bookmarkStart w:id="38" w:name="OLE_LINK33"/>
+                  <w:bookmarkStart w:id="38" w:name="OLE_LINK32"/>
+                  <w:bookmarkStart w:id="39" w:name="OLE_LINK33"/>
                   <w:r>
                     <w:rPr>
                       <w:rFonts w:asciiTheme="minorHAnsi" w:hAnsiTheme="minorHAnsi" w:cstheme="minorHAnsi"/>
@@ -8604,8 +8599,8 @@
                     </w:rPr>
                     <w:t>IsDesembargado</w:t>
                   </w:r>
-                  <w:bookmarkEnd w:id="37"/>
                   <w:bookmarkEnd w:id="38"/>
+                  <w:bookmarkEnd w:id="39"/>
                   <w:r>
                     <w:rPr>
                       <w:rFonts w:asciiTheme="minorHAnsi" w:hAnsiTheme="minorHAnsi" w:cstheme="minorHAnsi"/>
@@ -8704,8 +8699,8 @@
             </w:pPr>
           </w:p>
         </w:tc>
-        <w:bookmarkStart w:id="39" w:name="OLE_LINK38"/>
-        <w:bookmarkStart w:id="40" w:name="OLE_LINK39"/>
+        <w:bookmarkStart w:id="40" w:name="OLE_LINK38"/>
+        <w:bookmarkStart w:id="41" w:name="OLE_LINK39"/>
         <w:tc>
           <w:tcPr>
             <w:tcW w:w="9497" w:type="dxa"/>
@@ -8762,8 +8757,8 @@
               </w:rPr>
               <w:fldChar w:fldCharType="end"/>
             </w:r>
-            <w:bookmarkEnd w:id="39"/>
             <w:bookmarkEnd w:id="40"/>
+            <w:bookmarkEnd w:id="41"/>
           </w:p>
         </w:tc>
       </w:tr>
@@ -8888,8 +8883,6 @@
               </w:rPr>
               <w:fldChar w:fldCharType="end"/>
             </w:r>
-            <w:bookmarkStart w:id="41" w:name="_GoBack"/>
-            <w:bookmarkEnd w:id="41"/>
           </w:p>
         </w:tc>
       </w:tr>
@@ -14177,6 +14170,7 @@
     <w:lsdException w:name="HTML Sample" w:semiHidden="1" w:unhideWhenUsed="1"/>
     <w:lsdException w:name="HTML Typewriter" w:semiHidden="1" w:unhideWhenUsed="1"/>
     <w:lsdException w:name="HTML Variable" w:semiHidden="1" w:unhideWhenUsed="1"/>
+    <w:lsdException w:name="Normal Table" w:semiHidden="1" w:unhideWhenUsed="1"/>
     <w:lsdException w:name="annotation subject" w:semiHidden="1" w:unhideWhenUsed="1"/>
     <w:lsdException w:name="No List" w:semiHidden="1" w:uiPriority="99" w:unhideWhenUsed="1"/>
     <w:lsdException w:name="Outline List 1" w:semiHidden="1" w:unhideWhenUsed="1"/>
@@ -14220,8 +14214,10 @@
     <w:lsdException w:name="Table Elegant" w:semiHidden="1" w:unhideWhenUsed="1"/>
     <w:lsdException w:name="Table Professional" w:semiHidden="1" w:unhideWhenUsed="1"/>
     <w:lsdException w:name="Table Subtle 1" w:semiHidden="1" w:unhideWhenUsed="1"/>
+    <w:lsdException w:name="Table Subtle 2" w:semiHidden="1" w:unhideWhenUsed="1"/>
     <w:lsdException w:name="Table Web 1" w:semiHidden="1" w:unhideWhenUsed="1"/>
     <w:lsdException w:name="Table Web 2" w:semiHidden="1" w:unhideWhenUsed="1"/>
+    <w:lsdException w:name="Table Web 3" w:semiHidden="1" w:unhideWhenUsed="1"/>
     <w:lsdException w:name="Balloon Text" w:semiHidden="1" w:unhideWhenUsed="1"/>
     <w:lsdException w:name="Table Theme" w:semiHidden="1" w:unhideWhenUsed="1"/>
     <w:lsdException w:name="Placeholder Text" w:semiHidden="1" w:uiPriority="99"/>

</xml_diff>

<commit_message>
Instrumento Único de Fiscalização (IUF) alteração de assinante
</commit_message>
<xml_diff>
--- a/Código Fonte/VERSAO-ATUAL/src/EtramiteX/Interno/Content/_pdfAspose/Instrumento_Unico_Fiscalizacao.docx
+++ b/Código Fonte/VERSAO-ATUAL/src/EtramiteX/Interno/Content/_pdfAspose/Instrumento_Unico_Fiscalizacao.docx
@@ -64,7 +64,7 @@
     <w:tbl>
       <w:tblPr>
         <w:tblStyle w:val="Tabelacomgrade"/>
-        <w:tblW w:w="10490" w:type="dxa"/>
+        <w:tblW w:w="10480" w:type="dxa"/>
         <w:tblInd w:w="5" w:type="dxa"/>
         <w:tblLayout w:type="fixed"/>
         <w:tblCellMar>
@@ -75,8 +75,8 @@
       </w:tblPr>
       <w:tblGrid>
         <w:gridCol w:w="709"/>
-        <w:gridCol w:w="4394"/>
-        <w:gridCol w:w="1843"/>
+        <w:gridCol w:w="3534"/>
+        <w:gridCol w:w="2693"/>
         <w:gridCol w:w="1418"/>
         <w:gridCol w:w="2126"/>
       </w:tblGrid>
@@ -146,7 +146,7 @@
         </w:tc>
         <w:tc>
           <w:tcPr>
-            <w:tcW w:w="4394" w:type="dxa"/>
+            <w:tcW w:w="3534" w:type="dxa"/>
             <w:vMerge w:val="restart"/>
             <w:tcBorders>
               <w:left w:val="nil"/>
@@ -319,7 +319,7 @@
         </w:tc>
         <w:tc>
           <w:tcPr>
-            <w:tcW w:w="1843" w:type="dxa"/>
+            <w:tcW w:w="2693" w:type="dxa"/>
             <w:vMerge w:val="restart"/>
             <w:tcBorders>
               <w:left w:val="nil"/>
@@ -335,31 +335,31 @@
               <w:rPr>
                 <w:rFonts w:asciiTheme="minorHAnsi" w:hAnsiTheme="minorHAnsi" w:cstheme="minorHAnsi"/>
                 <w:noProof/>
-                <w:sz w:val="10"/>
-                <w:szCs w:val="10"/>
+                <w:sz w:val="30"/>
+                <w:szCs w:val="30"/>
               </w:rPr>
             </w:pPr>
             <w:r>
               <w:rPr>
                 <w:rFonts w:asciiTheme="minorHAnsi" w:hAnsiTheme="minorHAnsi" w:cstheme="minorHAnsi"/>
-                <w:sz w:val="10"/>
-                <w:szCs w:val="10"/>
+                <w:sz w:val="30"/>
+                <w:szCs w:val="30"/>
               </w:rPr>
               <w:fldChar w:fldCharType="begin"/>
             </w:r>
             <w:r>
               <w:rPr>
                 <w:rFonts w:asciiTheme="minorHAnsi" w:hAnsiTheme="minorHAnsi" w:cstheme="minorHAnsi"/>
-                <w:sz w:val="10"/>
-                <w:szCs w:val="10"/>
+                <w:sz w:val="30"/>
+                <w:szCs w:val="30"/>
               </w:rPr>
               <w:instrText xml:space="preserve"> MERGEFIELD  image:LogoNovo  \* MERGEFORMAT </w:instrText>
             </w:r>
             <w:r>
               <w:rPr>
                 <w:rFonts w:asciiTheme="minorHAnsi" w:hAnsiTheme="minorHAnsi" w:cstheme="minorHAnsi"/>
-                <w:sz w:val="10"/>
-                <w:szCs w:val="10"/>
+                <w:sz w:val="30"/>
+                <w:szCs w:val="30"/>
               </w:rPr>
               <w:fldChar w:fldCharType="separate"/>
             </w:r>
@@ -367,16 +367,27 @@
               <w:rPr>
                 <w:rFonts w:asciiTheme="minorHAnsi" w:hAnsiTheme="minorHAnsi" w:cstheme="minorHAnsi"/>
                 <w:noProof/>
-                <w:sz w:val="10"/>
-                <w:szCs w:val="10"/>
-              </w:rPr>
-              <w:t>«image:LogoNovo»</w:t>
-            </w:r>
-            <w:r>
-              <w:rPr>
-                <w:rFonts w:asciiTheme="minorHAnsi" w:hAnsiTheme="minorHAnsi" w:cstheme="minorHAnsi"/>
-                <w:sz w:val="10"/>
-                <w:szCs w:val="10"/>
+                <w:sz w:val="30"/>
+                <w:szCs w:val="30"/>
+              </w:rPr>
+              <w:t>«i</w:t>
+            </w:r>
+            <w:bookmarkStart w:id="0" w:name="_GoBack"/>
+            <w:bookmarkEnd w:id="0"/>
+            <w:r>
+              <w:rPr>
+                <w:rFonts w:asciiTheme="minorHAnsi" w:hAnsiTheme="minorHAnsi" w:cstheme="minorHAnsi"/>
+                <w:noProof/>
+                <w:sz w:val="30"/>
+                <w:szCs w:val="30"/>
+              </w:rPr>
+              <w:t>mage:LogoNovo»</w:t>
+            </w:r>
+            <w:r>
+              <w:rPr>
+                <w:rFonts w:asciiTheme="minorHAnsi" w:hAnsiTheme="minorHAnsi" w:cstheme="minorHAnsi"/>
+                <w:sz w:val="30"/>
+                <w:szCs w:val="30"/>
               </w:rPr>
               <w:fldChar w:fldCharType="end"/>
             </w:r>
@@ -454,8 +465,8 @@
                   <w:tcW w:w="218" w:type="dxa"/>
                   <w:vAlign w:val="center"/>
                 </w:tcPr>
-                <w:bookmarkStart w:id="0" w:name="OLE_LINK1"/>
-                <w:bookmarkStart w:id="1" w:name="OLE_LINK2"/>
+                <w:bookmarkStart w:id="1" w:name="OLE_LINK1"/>
+                <w:bookmarkStart w:id="2" w:name="OLE_LINK2"/>
                 <w:p>
                   <w:pPr>
                     <w:tabs>
@@ -535,8 +546,8 @@
                     </w:rPr>
                     <w:fldChar w:fldCharType="end"/>
                   </w:r>
-                  <w:bookmarkEnd w:id="0"/>
                   <w:bookmarkEnd w:id="1"/>
+                  <w:bookmarkEnd w:id="2"/>
                 </w:p>
               </w:tc>
               <w:tc>
@@ -1134,7 +1145,7 @@
         </w:tc>
         <w:tc>
           <w:tcPr>
-            <w:tcW w:w="4394" w:type="dxa"/>
+            <w:tcW w:w="3534" w:type="dxa"/>
             <w:vMerge/>
             <w:tcBorders>
               <w:top w:val="nil"/>
@@ -1159,7 +1170,7 @@
         </w:tc>
         <w:tc>
           <w:tcPr>
-            <w:tcW w:w="1843" w:type="dxa"/>
+            <w:tcW w:w="2693" w:type="dxa"/>
             <w:vMerge/>
             <w:tcBorders>
               <w:top w:val="nil"/>
@@ -1256,7 +1267,7 @@
         </w:trPr>
         <w:tc>
           <w:tcPr>
-            <w:tcW w:w="6944" w:type="dxa"/>
+            <w:tcW w:w="6936" w:type="dxa"/>
             <w:gridSpan w:val="3"/>
             <w:tcBorders>
               <w:top w:val="nil"/>
@@ -1325,7 +1336,6 @@
         <w:tc>
           <w:tcPr>
             <w:tcW w:w="1418" w:type="dxa"/>
-            <w:vMerge/>
             <w:tcBorders>
               <w:left w:val="single" w:sz="4" w:space="0" w:color="auto"/>
               <w:bottom w:val="single" w:sz="4" w:space="0" w:color="auto"/>
@@ -1656,8 +1666,6 @@
               </w:rPr>
               <w:fldChar w:fldCharType="end"/>
             </w:r>
-            <w:bookmarkStart w:id="2" w:name="_GoBack"/>
-            <w:bookmarkEnd w:id="2"/>
           </w:p>
         </w:tc>
       </w:tr>

</xml_diff>

<commit_message>
Ajustes pós-homologação Demanda IDAF0020
</commit_message>
<xml_diff>
--- a/Código Fonte/VERSAO-ATUAL/src/EtramiteX/Interno/Content/_pdfAspose/Instrumento_Unico_Fiscalizacao.docx
+++ b/Código Fonte/VERSAO-ATUAL/src/EtramiteX/Interno/Content/_pdfAspose/Instrumento_Unico_Fiscalizacao.docx
@@ -65,7 +65,7 @@
       <w:tblPr>
         <w:tblStyle w:val="Tabelacomgrade"/>
         <w:tblW w:w="10480" w:type="dxa"/>
-        <w:tblInd w:w="5" w:type="dxa"/>
+        <w:tblInd w:w="-5" w:type="dxa"/>
         <w:tblLayout w:type="fixed"/>
         <w:tblCellMar>
           <w:left w:w="0" w:type="dxa"/>
@@ -74,21 +74,23 @@
         <w:tblLook w:val="04A0" w:firstRow="1" w:lastRow="0" w:firstColumn="1" w:lastColumn="0" w:noHBand="0" w:noVBand="1"/>
       </w:tblPr>
       <w:tblGrid>
-        <w:gridCol w:w="709"/>
-        <w:gridCol w:w="3534"/>
-        <w:gridCol w:w="2693"/>
-        <w:gridCol w:w="1418"/>
-        <w:gridCol w:w="2126"/>
+        <w:gridCol w:w="993"/>
+        <w:gridCol w:w="4411"/>
+        <w:gridCol w:w="1542"/>
+        <w:gridCol w:w="1414"/>
+        <w:gridCol w:w="2120"/>
       </w:tblGrid>
       <w:tr>
         <w:trPr>
-          <w:trHeight w:val="523"/>
+          <w:trHeight w:val="368"/>
         </w:trPr>
         <w:tc>
           <w:tcPr>
-            <w:tcW w:w="709" w:type="dxa"/>
+            <w:tcW w:w="993" w:type="dxa"/>
             <w:vMerge w:val="restart"/>
             <w:tcBorders>
+              <w:top w:val="single" w:sz="4" w:space="0" w:color="auto"/>
+              <w:left w:val="single" w:sz="4" w:space="0" w:color="auto"/>
               <w:bottom w:val="nil"/>
               <w:right w:val="nil"/>
             </w:tcBorders>
@@ -131,7 +133,43 @@
                 <w:sz w:val="10"/>
                 <w:szCs w:val="10"/>
               </w:rPr>
-              <w:t>«image:LogoBrasao»</w:t>
+              <w:t>«</w:t>
+            </w:r>
+            <w:r>
+              <w:rPr>
+                <w:rFonts w:asciiTheme="minorHAnsi" w:hAnsiTheme="minorHAnsi" w:cstheme="minorHAnsi"/>
+                <w:noProof/>
+                <w:sz w:val="20"/>
+                <w:szCs w:val="20"/>
+              </w:rPr>
+              <w:t>image</w:t>
+            </w:r>
+            <w:r>
+              <w:rPr>
+                <w:rFonts w:asciiTheme="minorHAnsi" w:hAnsiTheme="minorHAnsi" w:cstheme="minorHAnsi"/>
+                <w:noProof/>
+                <w:sz w:val="10"/>
+                <w:szCs w:val="10"/>
+              </w:rPr>
+              <w:t>:</w:t>
+            </w:r>
+            <w:r>
+              <w:rPr>
+                <w:rFonts w:asciiTheme="minorHAnsi" w:hAnsiTheme="minorHAnsi" w:cstheme="minorHAnsi"/>
+                <w:noProof/>
+                <w:sz w:val="20"/>
+                <w:szCs w:val="20"/>
+              </w:rPr>
+              <w:t>LogoBrasao</w:t>
+            </w:r>
+            <w:r>
+              <w:rPr>
+                <w:rFonts w:asciiTheme="minorHAnsi" w:hAnsiTheme="minorHAnsi" w:cstheme="minorHAnsi"/>
+                <w:noProof/>
+                <w:sz w:val="10"/>
+                <w:szCs w:val="10"/>
+              </w:rPr>
+              <w:t>»</w:t>
             </w:r>
             <w:r>
               <w:rPr>
@@ -146,9 +184,10 @@
         </w:tc>
         <w:tc>
           <w:tcPr>
-            <w:tcW w:w="3534" w:type="dxa"/>
+            <w:tcW w:w="4411" w:type="dxa"/>
             <w:vMerge w:val="restart"/>
             <w:tcBorders>
+              <w:top w:val="single" w:sz="4" w:space="0" w:color="auto"/>
               <w:left w:val="nil"/>
               <w:bottom w:val="nil"/>
               <w:right w:val="nil"/>
@@ -319,9 +358,10 @@
         </w:tc>
         <w:tc>
           <w:tcPr>
-            <w:tcW w:w="2693" w:type="dxa"/>
+            <w:tcW w:w="1542" w:type="dxa"/>
             <w:vMerge w:val="restart"/>
             <w:tcBorders>
+              <w:top w:val="single" w:sz="4" w:space="0" w:color="auto"/>
               <w:left w:val="nil"/>
               <w:bottom w:val="nil"/>
               <w:right w:val="single" w:sz="4" w:space="0" w:color="auto"/>
@@ -370,10 +410,35 @@
                 <w:sz w:val="30"/>
                 <w:szCs w:val="30"/>
               </w:rPr>
-              <w:t>«i</w:t>
-            </w:r>
-            <w:bookmarkStart w:id="0" w:name="_GoBack"/>
-            <w:bookmarkEnd w:id="0"/>
+              <w:t>«</w:t>
+            </w:r>
+            <w:r>
+              <w:rPr>
+                <w:rFonts w:asciiTheme="minorHAnsi" w:hAnsiTheme="minorHAnsi" w:cstheme="minorHAnsi"/>
+                <w:noProof/>
+                <w:sz w:val="20"/>
+                <w:szCs w:val="20"/>
+              </w:rPr>
+              <w:t>image</w:t>
+            </w:r>
+            <w:r>
+              <w:rPr>
+                <w:rFonts w:asciiTheme="minorHAnsi" w:hAnsiTheme="minorHAnsi" w:cstheme="minorHAnsi"/>
+                <w:noProof/>
+                <w:sz w:val="20"/>
+                <w:szCs w:val="20"/>
+              </w:rPr>
+              <w:t>:</w:t>
+            </w:r>
+            <w:r>
+              <w:rPr>
+                <w:rFonts w:asciiTheme="minorHAnsi" w:hAnsiTheme="minorHAnsi" w:cstheme="minorHAnsi"/>
+                <w:noProof/>
+                <w:sz w:val="20"/>
+                <w:szCs w:val="20"/>
+              </w:rPr>
+              <w:t>LogoNovo</w:t>
+            </w:r>
             <w:r>
               <w:rPr>
                 <w:rFonts w:asciiTheme="minorHAnsi" w:hAnsiTheme="minorHAnsi" w:cstheme="minorHAnsi"/>
@@ -381,7 +446,7 @@
                 <w:sz w:val="30"/>
                 <w:szCs w:val="30"/>
               </w:rPr>
-              <w:t>mage:LogoNovo»</w:t>
+              <w:t>»</w:t>
             </w:r>
             <w:r>
               <w:rPr>
@@ -395,11 +460,11 @@
         </w:tc>
         <w:tc>
           <w:tcPr>
-            <w:tcW w:w="1418" w:type="dxa"/>
-            <w:vMerge w:val="restart"/>
+            <w:tcW w:w="1414" w:type="dxa"/>
             <w:tcBorders>
               <w:top w:val="single" w:sz="4" w:space="0" w:color="auto"/>
               <w:left w:val="single" w:sz="4" w:space="0" w:color="auto"/>
+              <w:bottom w:val="nil"/>
               <w:right w:val="single" w:sz="4" w:space="0" w:color="auto"/>
             </w:tcBorders>
             <w:vAlign w:val="center"/>
@@ -439,391 +504,6 @@
               </w:rPr>
             </w:pPr>
           </w:p>
-          <w:tbl>
-            <w:tblPr>
-              <w:tblStyle w:val="Tabelacomgrade"/>
-              <w:tblW w:w="851" w:type="dxa"/>
-              <w:jc w:val="center"/>
-              <w:tblLayout w:type="fixed"/>
-              <w:tblCellMar>
-                <w:left w:w="0" w:type="dxa"/>
-                <w:right w:w="0" w:type="dxa"/>
-              </w:tblCellMar>
-              <w:tblLook w:val="04A0" w:firstRow="1" w:lastRow="0" w:firstColumn="1" w:lastColumn="0" w:noHBand="0" w:noVBand="1"/>
-            </w:tblPr>
-            <w:tblGrid>
-              <w:gridCol w:w="218"/>
-              <w:gridCol w:w="633"/>
-            </w:tblGrid>
-            <w:tr>
-              <w:trPr>
-                <w:trHeight w:val="113"/>
-                <w:jc w:val="center"/>
-              </w:trPr>
-              <w:tc>
-                <w:tcPr>
-                  <w:tcW w:w="218" w:type="dxa"/>
-                  <w:vAlign w:val="center"/>
-                </w:tcPr>
-                <w:bookmarkStart w:id="1" w:name="OLE_LINK1"/>
-                <w:bookmarkStart w:id="2" w:name="OLE_LINK2"/>
-                <w:p>
-                  <w:pPr>
-                    <w:tabs>
-                      <w:tab w:val="left" w:pos="7755"/>
-                    </w:tabs>
-                    <w:jc w:val="center"/>
-                    <w:rPr>
-                      <w:rFonts w:asciiTheme="minorHAnsi" w:hAnsiTheme="minorHAnsi" w:cstheme="minorHAnsi"/>
-                      <w:sz w:val="10"/>
-                      <w:szCs w:val="10"/>
-                    </w:rPr>
-                  </w:pPr>
-                  <w:r>
-                    <w:rPr>
-                      <w:rFonts w:asciiTheme="minorHAnsi" w:hAnsiTheme="minorHAnsi" w:cstheme="minorHAnsi"/>
-                      <w:sz w:val="10"/>
-                      <w:szCs w:val="10"/>
-                    </w:rPr>
-                    <w:fldChar w:fldCharType="begin"/>
-                  </w:r>
-                  <w:r>
-                    <w:rPr>
-                      <w:rFonts w:asciiTheme="minorHAnsi" w:hAnsiTheme="minorHAnsi" w:cstheme="minorHAnsi"/>
-                      <w:sz w:val="10"/>
-                      <w:szCs w:val="10"/>
-                    </w:rPr>
-                    <w:instrText xml:space="preserve"> MERGEFIELD  Is</w:instrText>
-                  </w:r>
-                  <w:r>
-                    <w:rPr>
-                      <w:rFonts w:asciiTheme="minorHAnsi" w:hAnsiTheme="minorHAnsi" w:cstheme="minorHAnsi"/>
-                      <w:sz w:val="10"/>
-                      <w:szCs w:val="10"/>
-                    </w:rPr>
-                    <w:instrText>DDSIA</w:instrText>
-                  </w:r>
-                  <w:r>
-                    <w:rPr>
-                      <w:rFonts w:asciiTheme="minorHAnsi" w:hAnsiTheme="minorHAnsi" w:cstheme="minorHAnsi"/>
-                      <w:sz w:val="10"/>
-                      <w:szCs w:val="10"/>
-                    </w:rPr>
-                    <w:instrText xml:space="preserve">  \* MERGEFORMAT </w:instrText>
-                  </w:r>
-                  <w:r>
-                    <w:rPr>
-                      <w:rFonts w:asciiTheme="minorHAnsi" w:hAnsiTheme="minorHAnsi" w:cstheme="minorHAnsi"/>
-                      <w:sz w:val="10"/>
-                      <w:szCs w:val="10"/>
-                    </w:rPr>
-                    <w:fldChar w:fldCharType="separate"/>
-                  </w:r>
-                  <w:r>
-                    <w:rPr>
-                      <w:rFonts w:asciiTheme="minorHAnsi" w:hAnsiTheme="minorHAnsi" w:cstheme="minorHAnsi"/>
-                      <w:noProof/>
-                      <w:sz w:val="10"/>
-                      <w:szCs w:val="10"/>
-                    </w:rPr>
-                    <w:t>«IsDDSIA</w:t>
-                  </w:r>
-                  <w:r>
-                    <w:rPr>
-                      <w:rFonts w:asciiTheme="minorHAnsi" w:hAnsiTheme="minorHAnsi" w:cstheme="minorHAnsi"/>
-                      <w:noProof/>
-                      <w:sz w:val="10"/>
-                      <w:szCs w:val="10"/>
-                    </w:rPr>
-                    <w:t>»</w:t>
-                  </w:r>
-                  <w:r>
-                    <w:rPr>
-                      <w:rFonts w:asciiTheme="minorHAnsi" w:hAnsiTheme="minorHAnsi" w:cstheme="minorHAnsi"/>
-                      <w:noProof/>
-                      <w:sz w:val="10"/>
-                      <w:szCs w:val="10"/>
-                    </w:rPr>
-                    <w:fldChar w:fldCharType="end"/>
-                  </w:r>
-                  <w:bookmarkEnd w:id="1"/>
-                  <w:bookmarkEnd w:id="2"/>
-                </w:p>
-              </w:tc>
-              <w:tc>
-                <w:tcPr>
-                  <w:tcW w:w="633" w:type="dxa"/>
-                  <w:tcBorders>
-                    <w:top w:val="nil"/>
-                    <w:bottom w:val="nil"/>
-                    <w:right w:val="nil"/>
-                  </w:tcBorders>
-                  <w:vAlign w:val="center"/>
-                </w:tcPr>
-                <w:p>
-                  <w:pPr>
-                    <w:tabs>
-                      <w:tab w:val="left" w:pos="7755"/>
-                    </w:tabs>
-                    <w:rPr>
-                      <w:rFonts w:asciiTheme="minorHAnsi" w:hAnsiTheme="minorHAnsi" w:cstheme="minorHAnsi"/>
-                      <w:sz w:val="10"/>
-                      <w:szCs w:val="10"/>
-                    </w:rPr>
-                  </w:pPr>
-                  <w:r>
-                    <w:rPr>
-                      <w:rFonts w:asciiTheme="minorHAnsi" w:hAnsiTheme="minorHAnsi" w:cstheme="minorHAnsi"/>
-                      <w:sz w:val="10"/>
-                      <w:szCs w:val="10"/>
-                    </w:rPr>
-                    <w:t xml:space="preserve">  DDSIA</w:t>
-                  </w:r>
-                </w:p>
-              </w:tc>
-            </w:tr>
-            <w:tr>
-              <w:trPr>
-                <w:trHeight w:val="113"/>
-                <w:jc w:val="center"/>
-              </w:trPr>
-              <w:tc>
-                <w:tcPr>
-                  <w:tcW w:w="218" w:type="dxa"/>
-                  <w:vAlign w:val="center"/>
-                </w:tcPr>
-                <w:p>
-                  <w:pPr>
-                    <w:tabs>
-                      <w:tab w:val="left" w:pos="7755"/>
-                    </w:tabs>
-                    <w:jc w:val="center"/>
-                    <w:rPr>
-                      <w:rFonts w:asciiTheme="minorHAnsi" w:hAnsiTheme="minorHAnsi" w:cstheme="minorHAnsi"/>
-                      <w:sz w:val="10"/>
-                      <w:szCs w:val="10"/>
-                    </w:rPr>
-                  </w:pPr>
-                  <w:r>
-                    <w:rPr>
-                      <w:rFonts w:asciiTheme="minorHAnsi" w:hAnsiTheme="minorHAnsi" w:cstheme="minorHAnsi"/>
-                      <w:sz w:val="10"/>
-                      <w:szCs w:val="10"/>
-                    </w:rPr>
-                    <w:fldChar w:fldCharType="begin"/>
-                  </w:r>
-                  <w:r>
-                    <w:rPr>
-                      <w:rFonts w:asciiTheme="minorHAnsi" w:hAnsiTheme="minorHAnsi" w:cstheme="minorHAnsi"/>
-                      <w:sz w:val="10"/>
-                      <w:szCs w:val="10"/>
-                    </w:rPr>
-                    <w:instrText xml:space="preserve"> MERGEFIELD  IsDDSIV</w:instrText>
-                  </w:r>
-                  <w:r>
-                    <w:rPr>
-                      <w:rFonts w:asciiTheme="minorHAnsi" w:hAnsiTheme="minorHAnsi" w:cstheme="minorHAnsi"/>
-                      <w:sz w:val="10"/>
-                      <w:szCs w:val="10"/>
-                    </w:rPr>
-                    <w:instrText xml:space="preserve">  \* MERGEFORMAT </w:instrText>
-                  </w:r>
-                  <w:r>
-                    <w:rPr>
-                      <w:rFonts w:asciiTheme="minorHAnsi" w:hAnsiTheme="minorHAnsi" w:cstheme="minorHAnsi"/>
-                      <w:sz w:val="10"/>
-                      <w:szCs w:val="10"/>
-                    </w:rPr>
-                    <w:fldChar w:fldCharType="separate"/>
-                  </w:r>
-                  <w:r>
-                    <w:rPr>
-                      <w:rFonts w:asciiTheme="minorHAnsi" w:hAnsiTheme="minorHAnsi" w:cstheme="minorHAnsi"/>
-                      <w:noProof/>
-                      <w:sz w:val="10"/>
-                      <w:szCs w:val="10"/>
-                    </w:rPr>
-                    <w:t>«Is</w:t>
-                  </w:r>
-                  <w:r>
-                    <w:rPr>
-                      <w:rFonts w:asciiTheme="minorHAnsi" w:hAnsiTheme="minorHAnsi" w:cstheme="minorHAnsi"/>
-                      <w:noProof/>
-                      <w:sz w:val="10"/>
-                      <w:szCs w:val="10"/>
-                    </w:rPr>
-                    <w:t>DDSIV</w:t>
-                  </w:r>
-                  <w:r>
-                    <w:rPr>
-                      <w:rFonts w:asciiTheme="minorHAnsi" w:hAnsiTheme="minorHAnsi" w:cstheme="minorHAnsi"/>
-                      <w:noProof/>
-                      <w:sz w:val="10"/>
-                      <w:szCs w:val="10"/>
-                    </w:rPr>
-                    <w:t>»</w:t>
-                  </w:r>
-                  <w:r>
-                    <w:rPr>
-                      <w:rFonts w:asciiTheme="minorHAnsi" w:hAnsiTheme="minorHAnsi" w:cstheme="minorHAnsi"/>
-                      <w:noProof/>
-                      <w:sz w:val="10"/>
-                      <w:szCs w:val="10"/>
-                    </w:rPr>
-                    <w:fldChar w:fldCharType="end"/>
-                  </w:r>
-                </w:p>
-              </w:tc>
-              <w:tc>
-                <w:tcPr>
-                  <w:tcW w:w="633" w:type="dxa"/>
-                  <w:tcBorders>
-                    <w:top w:val="nil"/>
-                    <w:bottom w:val="nil"/>
-                    <w:right w:val="nil"/>
-                  </w:tcBorders>
-                  <w:vAlign w:val="center"/>
-                </w:tcPr>
-                <w:p>
-                  <w:pPr>
-                    <w:tabs>
-                      <w:tab w:val="left" w:pos="7755"/>
-                    </w:tabs>
-                    <w:ind w:right="-1"/>
-                    <w:rPr>
-                      <w:rFonts w:asciiTheme="minorHAnsi" w:hAnsiTheme="minorHAnsi" w:cstheme="minorHAnsi"/>
-                      <w:sz w:val="10"/>
-                      <w:szCs w:val="10"/>
-                    </w:rPr>
-                  </w:pPr>
-                  <w:r>
-                    <w:rPr>
-                      <w:rFonts w:asciiTheme="minorHAnsi" w:hAnsiTheme="minorHAnsi" w:cstheme="minorHAnsi"/>
-                      <w:sz w:val="10"/>
-                      <w:szCs w:val="10"/>
-                    </w:rPr>
-                    <w:t xml:space="preserve">  DDSIV</w:t>
-                  </w:r>
-                </w:p>
-              </w:tc>
-            </w:tr>
-            <w:tr>
-              <w:trPr>
-                <w:trHeight w:val="113"/>
-                <w:jc w:val="center"/>
-              </w:trPr>
-              <w:tc>
-                <w:tcPr>
-                  <w:tcW w:w="218" w:type="dxa"/>
-                  <w:vAlign w:val="center"/>
-                </w:tcPr>
-                <w:p>
-                  <w:pPr>
-                    <w:tabs>
-                      <w:tab w:val="left" w:pos="7755"/>
-                    </w:tabs>
-                    <w:jc w:val="center"/>
-                    <w:rPr>
-                      <w:rFonts w:asciiTheme="minorHAnsi" w:hAnsiTheme="minorHAnsi" w:cstheme="minorHAnsi"/>
-                      <w:sz w:val="10"/>
-                      <w:szCs w:val="10"/>
-                    </w:rPr>
-                  </w:pPr>
-                  <w:r>
-                    <w:rPr>
-                      <w:rFonts w:asciiTheme="minorHAnsi" w:hAnsiTheme="minorHAnsi" w:cstheme="minorHAnsi"/>
-                      <w:sz w:val="10"/>
-                      <w:szCs w:val="10"/>
-                    </w:rPr>
-                    <w:fldChar w:fldCharType="begin"/>
-                  </w:r>
-                  <w:r>
-                    <w:rPr>
-                      <w:rFonts w:asciiTheme="minorHAnsi" w:hAnsiTheme="minorHAnsi" w:cstheme="minorHAnsi"/>
-                      <w:sz w:val="10"/>
-                      <w:szCs w:val="10"/>
-                    </w:rPr>
-                    <w:instrText xml:space="preserve"> MERGEFIELD  IsDRNRE</w:instrText>
-                  </w:r>
-                  <w:r>
-                    <w:rPr>
-                      <w:rFonts w:asciiTheme="minorHAnsi" w:hAnsiTheme="minorHAnsi" w:cstheme="minorHAnsi"/>
-                      <w:sz w:val="10"/>
-                      <w:szCs w:val="10"/>
-                    </w:rPr>
-                    <w:instrText xml:space="preserve">  \* MERGEFORMAT </w:instrText>
-                  </w:r>
-                  <w:r>
-                    <w:rPr>
-                      <w:rFonts w:asciiTheme="minorHAnsi" w:hAnsiTheme="minorHAnsi" w:cstheme="minorHAnsi"/>
-                      <w:sz w:val="10"/>
-                      <w:szCs w:val="10"/>
-                    </w:rPr>
-                    <w:fldChar w:fldCharType="separate"/>
-                  </w:r>
-                  <w:r>
-                    <w:rPr>
-                      <w:rFonts w:asciiTheme="minorHAnsi" w:hAnsiTheme="minorHAnsi" w:cstheme="minorHAnsi"/>
-                      <w:noProof/>
-                      <w:sz w:val="10"/>
-                      <w:szCs w:val="10"/>
-                    </w:rPr>
-                    <w:t>«IsDRNRE</w:t>
-                  </w:r>
-                  <w:r>
-                    <w:rPr>
-                      <w:rFonts w:asciiTheme="minorHAnsi" w:hAnsiTheme="minorHAnsi" w:cstheme="minorHAnsi"/>
-                      <w:noProof/>
-                      <w:sz w:val="10"/>
-                      <w:szCs w:val="10"/>
-                    </w:rPr>
-                    <w:t>»</w:t>
-                  </w:r>
-                  <w:r>
-                    <w:rPr>
-                      <w:rFonts w:asciiTheme="minorHAnsi" w:hAnsiTheme="minorHAnsi" w:cstheme="minorHAnsi"/>
-                      <w:noProof/>
-                      <w:sz w:val="10"/>
-                      <w:szCs w:val="10"/>
-                    </w:rPr>
-                    <w:fldChar w:fldCharType="end"/>
-                  </w:r>
-                </w:p>
-              </w:tc>
-              <w:tc>
-                <w:tcPr>
-                  <w:tcW w:w="633" w:type="dxa"/>
-                  <w:tcBorders>
-                    <w:top w:val="nil"/>
-                    <w:bottom w:val="nil"/>
-                    <w:right w:val="nil"/>
-                  </w:tcBorders>
-                  <w:vAlign w:val="center"/>
-                </w:tcPr>
-                <w:p>
-                  <w:pPr>
-                    <w:tabs>
-                      <w:tab w:val="left" w:pos="7755"/>
-                    </w:tabs>
-                    <w:ind w:right="-1"/>
-                    <w:rPr>
-                      <w:rFonts w:asciiTheme="minorHAnsi" w:hAnsiTheme="minorHAnsi" w:cstheme="minorHAnsi"/>
-                      <w:sz w:val="10"/>
-                      <w:szCs w:val="10"/>
-                    </w:rPr>
-                  </w:pPr>
-                  <w:r>
-                    <w:rPr>
-                      <w:rFonts w:asciiTheme="minorHAnsi" w:hAnsiTheme="minorHAnsi" w:cstheme="minorHAnsi"/>
-                      <w:sz w:val="10"/>
-                      <w:szCs w:val="10"/>
-                    </w:rPr>
-                    <w:t xml:space="preserve">  DRNRE</w:t>
-                  </w:r>
-                </w:p>
-              </w:tc>
-            </w:tr>
-          </w:tbl>
           <w:p>
             <w:pPr>
               <w:tabs>
@@ -842,7 +522,8 @@
         </w:tc>
         <w:tc>
           <w:tcPr>
-            <w:tcW w:w="2126" w:type="dxa"/>
+            <w:tcW w:w="2120" w:type="dxa"/>
+            <w:vMerge w:val="restart"/>
             <w:tcBorders>
               <w:left w:val="single" w:sz="4" w:space="0" w:color="auto"/>
             </w:tcBorders>
@@ -911,6 +592,8 @@
                 </w:p>
               </w:tc>
             </w:tr>
+            <w:bookmarkStart w:id="0" w:name="_GoBack"/>
+            <w:bookmarkEnd w:id="0"/>
             <w:tr>
               <w:trPr>
                 <w:trHeight w:val="397"/>
@@ -948,23 +631,7 @@
                       <w:sz w:val="20"/>
                       <w:szCs w:val="20"/>
                     </w:rPr>
-                    <w:instrText xml:space="preserve"> MERGEFIELD  Numero</w:instrText>
-                  </w:r>
-                  <w:r>
-                    <w:rPr>
-                      <w:rFonts w:asciiTheme="minorHAnsi" w:hAnsiTheme="minorHAnsi" w:cstheme="minorHAnsi"/>
-                      <w:sz w:val="20"/>
-                      <w:szCs w:val="20"/>
-                    </w:rPr>
-                    <w:instrText>IUF</w:instrText>
-                  </w:r>
-                  <w:r>
-                    <w:rPr>
-                      <w:rFonts w:asciiTheme="minorHAnsi" w:hAnsiTheme="minorHAnsi" w:cstheme="minorHAnsi"/>
-                      <w:sz w:val="20"/>
-                      <w:szCs w:val="20"/>
-                    </w:rPr>
-                    <w:instrText xml:space="preserve">  \* MERGEFORMAT </w:instrText>
+                    <w:instrText xml:space="preserve"> MERGEFIELD  NumeroIUF  \* MERGEFORMAT </w:instrText>
                   </w:r>
                   <w:r>
                     <w:rPr>
@@ -981,25 +648,7 @@
                       <w:sz w:val="20"/>
                       <w:szCs w:val="20"/>
                     </w:rPr>
-                    <w:t>«Numero</w:t>
-                  </w:r>
-                  <w:r>
-                    <w:rPr>
-                      <w:rFonts w:asciiTheme="minorHAnsi" w:hAnsiTheme="minorHAnsi" w:cstheme="minorHAnsi"/>
-                      <w:noProof/>
-                      <w:sz w:val="20"/>
-                      <w:szCs w:val="20"/>
-                    </w:rPr>
-                    <w:t>IUF</w:t>
-                  </w:r>
-                  <w:r>
-                    <w:rPr>
-                      <w:rFonts w:asciiTheme="minorHAnsi" w:hAnsiTheme="minorHAnsi" w:cstheme="minorHAnsi"/>
-                      <w:noProof/>
-                      <w:sz w:val="20"/>
-                      <w:szCs w:val="20"/>
-                    </w:rPr>
-                    <w:t>»</w:t>
+                    <w:t>«NumeroIUF»</w:t>
                   </w:r>
                   <w:r>
                     <w:rPr>
@@ -1043,16 +692,7 @@
                       <w:sz w:val="14"/>
                       <w:szCs w:val="14"/>
                     </w:rPr>
-                    <w:t>Série</w:t>
-                  </w:r>
-                  <w:r>
-                    <w:rPr>
-                      <w:rFonts w:asciiTheme="minorHAnsi" w:hAnsiTheme="minorHAnsi" w:cstheme="minorHAnsi"/>
-                      <w:noProof/>
-                      <w:sz w:val="14"/>
-                      <w:szCs w:val="14"/>
-                    </w:rPr>
-                    <w:t xml:space="preserve"> </w:t>
+                    <w:t xml:space="preserve">Série </w:t>
                   </w:r>
                   <w:r>
                     <w:rPr>
@@ -1116,14 +756,15 @@
       </w:tr>
       <w:tr>
         <w:trPr>
-          <w:trHeight w:val="256"/>
+          <w:trHeight w:val="367"/>
         </w:trPr>
         <w:tc>
           <w:tcPr>
-            <w:tcW w:w="709" w:type="dxa"/>
+            <w:tcW w:w="993" w:type="dxa"/>
             <w:vMerge/>
             <w:tcBorders>
               <w:top w:val="nil"/>
+              <w:left w:val="single" w:sz="4" w:space="0" w:color="auto"/>
               <w:bottom w:val="nil"/>
               <w:right w:val="nil"/>
             </w:tcBorders>
@@ -1137,15 +778,13 @@
               <w:jc w:val="center"/>
               <w:rPr>
                 <w:rFonts w:asciiTheme="minorHAnsi" w:hAnsiTheme="minorHAnsi" w:cstheme="minorHAnsi"/>
-                <w:sz w:val="10"/>
-                <w:szCs w:val="10"/>
               </w:rPr>
             </w:pPr>
           </w:p>
         </w:tc>
         <w:tc>
           <w:tcPr>
-            <w:tcW w:w="3534" w:type="dxa"/>
+            <w:tcW w:w="4411" w:type="dxa"/>
             <w:vMerge/>
             <w:tcBorders>
               <w:top w:val="nil"/>
@@ -1161,7 +800,6 @@
               <w:jc w:val="center"/>
               <w:rPr>
                 <w:rFonts w:asciiTheme="minorHAnsi" w:hAnsiTheme="minorHAnsi" w:cstheme="minorHAnsi"/>
-                <w:b/>
                 <w:sz w:val="10"/>
                 <w:szCs w:val="10"/>
               </w:rPr>
@@ -1170,7 +808,543 @@
         </w:tc>
         <w:tc>
           <w:tcPr>
-            <w:tcW w:w="2693" w:type="dxa"/>
+            <w:tcW w:w="1542" w:type="dxa"/>
+            <w:vMerge/>
+            <w:tcBorders>
+              <w:top w:val="nil"/>
+              <w:left w:val="nil"/>
+              <w:bottom w:val="nil"/>
+              <w:right w:val="single" w:sz="4" w:space="0" w:color="auto"/>
+            </w:tcBorders>
+            <w:vAlign w:val="center"/>
+          </w:tcPr>
+          <w:p>
+            <w:pPr>
+              <w:pStyle w:val="Cabealho"/>
+              <w:ind w:left="282"/>
+              <w:rPr>
+                <w:rFonts w:asciiTheme="minorHAnsi" w:hAnsiTheme="minorHAnsi" w:cstheme="minorHAnsi"/>
+                <w:sz w:val="30"/>
+                <w:szCs w:val="30"/>
+              </w:rPr>
+            </w:pPr>
+          </w:p>
+        </w:tc>
+        <w:tc>
+          <w:tcPr>
+            <w:tcW w:w="1414" w:type="dxa"/>
+            <w:vMerge w:val="restart"/>
+            <w:tcBorders>
+              <w:top w:val="nil"/>
+              <w:left w:val="single" w:sz="4" w:space="0" w:color="auto"/>
+              <w:right w:val="single" w:sz="4" w:space="0" w:color="auto"/>
+            </w:tcBorders>
+            <w:vAlign w:val="center"/>
+          </w:tcPr>
+          <w:tbl>
+            <w:tblPr>
+              <w:tblStyle w:val="Tabelacomgrade"/>
+              <w:tblpPr w:leftFromText="141" w:rightFromText="141" w:vertAnchor="text" w:horzAnchor="margin" w:tblpXSpec="center" w:tblpY="-105"/>
+              <w:tblOverlap w:val="never"/>
+              <w:tblW w:w="1069" w:type="dxa"/>
+              <w:tblLayout w:type="fixed"/>
+              <w:tblCellMar>
+                <w:left w:w="0" w:type="dxa"/>
+                <w:right w:w="0" w:type="dxa"/>
+              </w:tblCellMar>
+              <w:tblLook w:val="04A0" w:firstRow="1" w:lastRow="0" w:firstColumn="1" w:lastColumn="0" w:noHBand="0" w:noVBand="1"/>
+            </w:tblPr>
+            <w:tblGrid>
+              <w:gridCol w:w="218"/>
+              <w:gridCol w:w="218"/>
+              <w:gridCol w:w="633"/>
+            </w:tblGrid>
+            <w:tr>
+              <w:trPr>
+                <w:trHeight w:val="113"/>
+              </w:trPr>
+              <w:tc>
+                <w:tcPr>
+                  <w:tcW w:w="218" w:type="dxa"/>
+                  <w:tcBorders>
+                    <w:top w:val="nil"/>
+                    <w:left w:val="nil"/>
+                    <w:bottom w:val="nil"/>
+                    <w:right w:val="single" w:sz="4" w:space="0" w:color="auto"/>
+                  </w:tcBorders>
+                </w:tcPr>
+                <w:p>
+                  <w:pPr>
+                    <w:tabs>
+                      <w:tab w:val="left" w:pos="7755"/>
+                    </w:tabs>
+                    <w:jc w:val="center"/>
+                    <w:rPr>
+                      <w:rFonts w:asciiTheme="minorHAnsi" w:hAnsiTheme="minorHAnsi" w:cstheme="minorHAnsi"/>
+                      <w:sz w:val="10"/>
+                      <w:szCs w:val="10"/>
+                    </w:rPr>
+                  </w:pPr>
+                </w:p>
+              </w:tc>
+              <w:bookmarkStart w:id="1" w:name="OLE_LINK1"/>
+              <w:bookmarkStart w:id="2" w:name="OLE_LINK2"/>
+              <w:tc>
+                <w:tcPr>
+                  <w:tcW w:w="218" w:type="dxa"/>
+                  <w:tcBorders>
+                    <w:left w:val="single" w:sz="4" w:space="0" w:color="auto"/>
+                  </w:tcBorders>
+                  <w:vAlign w:val="center"/>
+                </w:tcPr>
+                <w:p>
+                  <w:pPr>
+                    <w:tabs>
+                      <w:tab w:val="left" w:pos="7755"/>
+                    </w:tabs>
+                    <w:jc w:val="center"/>
+                    <w:rPr>
+                      <w:rFonts w:asciiTheme="minorHAnsi" w:hAnsiTheme="minorHAnsi" w:cstheme="minorHAnsi"/>
+                      <w:sz w:val="10"/>
+                      <w:szCs w:val="10"/>
+                    </w:rPr>
+                  </w:pPr>
+                  <w:r>
+                    <w:rPr>
+                      <w:rFonts w:asciiTheme="minorHAnsi" w:hAnsiTheme="minorHAnsi" w:cstheme="minorHAnsi"/>
+                      <w:sz w:val="10"/>
+                      <w:szCs w:val="10"/>
+                    </w:rPr>
+                    <w:fldChar w:fldCharType="begin"/>
+                  </w:r>
+                  <w:r>
+                    <w:rPr>
+                      <w:rFonts w:asciiTheme="minorHAnsi" w:hAnsiTheme="minorHAnsi" w:cstheme="minorHAnsi"/>
+                      <w:sz w:val="10"/>
+                      <w:szCs w:val="10"/>
+                    </w:rPr>
+                    <w:instrText xml:space="preserve"> MERGEFIELD  IsDDSIA  \* MERGEFORMAT </w:instrText>
+                  </w:r>
+                  <w:r>
+                    <w:rPr>
+                      <w:rFonts w:asciiTheme="minorHAnsi" w:hAnsiTheme="minorHAnsi" w:cstheme="minorHAnsi"/>
+                      <w:sz w:val="10"/>
+                      <w:szCs w:val="10"/>
+                    </w:rPr>
+                    <w:fldChar w:fldCharType="separate"/>
+                  </w:r>
+                  <w:r>
+                    <w:rPr>
+                      <w:rFonts w:asciiTheme="minorHAnsi" w:hAnsiTheme="minorHAnsi" w:cstheme="minorHAnsi"/>
+                      <w:noProof/>
+                      <w:sz w:val="10"/>
+                      <w:szCs w:val="10"/>
+                    </w:rPr>
+                    <w:t>«IsDDSIA»</w:t>
+                  </w:r>
+                  <w:r>
+                    <w:rPr>
+                      <w:rFonts w:asciiTheme="minorHAnsi" w:hAnsiTheme="minorHAnsi" w:cstheme="minorHAnsi"/>
+                      <w:noProof/>
+                      <w:sz w:val="10"/>
+                      <w:szCs w:val="10"/>
+                    </w:rPr>
+                    <w:fldChar w:fldCharType="end"/>
+                  </w:r>
+                  <w:bookmarkEnd w:id="1"/>
+                  <w:bookmarkEnd w:id="2"/>
+                </w:p>
+              </w:tc>
+              <w:tc>
+                <w:tcPr>
+                  <w:tcW w:w="633" w:type="dxa"/>
+                  <w:tcBorders>
+                    <w:top w:val="nil"/>
+                    <w:bottom w:val="nil"/>
+                    <w:right w:val="nil"/>
+                  </w:tcBorders>
+                  <w:vAlign w:val="center"/>
+                </w:tcPr>
+                <w:p>
+                  <w:pPr>
+                    <w:tabs>
+                      <w:tab w:val="left" w:pos="7755"/>
+                    </w:tabs>
+                    <w:rPr>
+                      <w:rFonts w:asciiTheme="minorHAnsi" w:hAnsiTheme="minorHAnsi" w:cstheme="minorHAnsi"/>
+                      <w:sz w:val="10"/>
+                      <w:szCs w:val="10"/>
+                    </w:rPr>
+                  </w:pPr>
+                  <w:r>
+                    <w:rPr>
+                      <w:rFonts w:asciiTheme="minorHAnsi" w:hAnsiTheme="minorHAnsi" w:cstheme="minorHAnsi"/>
+                      <w:sz w:val="10"/>
+                      <w:szCs w:val="10"/>
+                    </w:rPr>
+                    <w:t xml:space="preserve">  DDSIA</w:t>
+                  </w:r>
+                </w:p>
+              </w:tc>
+            </w:tr>
+            <w:tr>
+              <w:trPr>
+                <w:trHeight w:val="113"/>
+              </w:trPr>
+              <w:tc>
+                <w:tcPr>
+                  <w:tcW w:w="218" w:type="dxa"/>
+                  <w:tcBorders>
+                    <w:top w:val="nil"/>
+                    <w:left w:val="nil"/>
+                    <w:bottom w:val="nil"/>
+                    <w:right w:val="single" w:sz="4" w:space="0" w:color="auto"/>
+                  </w:tcBorders>
+                </w:tcPr>
+                <w:p>
+                  <w:pPr>
+                    <w:tabs>
+                      <w:tab w:val="left" w:pos="7755"/>
+                    </w:tabs>
+                    <w:jc w:val="center"/>
+                    <w:rPr>
+                      <w:rFonts w:asciiTheme="minorHAnsi" w:hAnsiTheme="minorHAnsi" w:cstheme="minorHAnsi"/>
+                      <w:sz w:val="10"/>
+                      <w:szCs w:val="10"/>
+                    </w:rPr>
+                  </w:pPr>
+                </w:p>
+              </w:tc>
+              <w:tc>
+                <w:tcPr>
+                  <w:tcW w:w="218" w:type="dxa"/>
+                  <w:tcBorders>
+                    <w:left w:val="single" w:sz="4" w:space="0" w:color="auto"/>
+                    <w:bottom w:val="single" w:sz="4" w:space="0" w:color="auto"/>
+                  </w:tcBorders>
+                  <w:vAlign w:val="center"/>
+                </w:tcPr>
+                <w:p>
+                  <w:pPr>
+                    <w:tabs>
+                      <w:tab w:val="left" w:pos="7755"/>
+                    </w:tabs>
+                    <w:jc w:val="center"/>
+                    <w:rPr>
+                      <w:rFonts w:asciiTheme="minorHAnsi" w:hAnsiTheme="minorHAnsi" w:cstheme="minorHAnsi"/>
+                      <w:sz w:val="10"/>
+                      <w:szCs w:val="10"/>
+                    </w:rPr>
+                  </w:pPr>
+                  <w:r>
+                    <w:rPr>
+                      <w:rFonts w:asciiTheme="minorHAnsi" w:hAnsiTheme="minorHAnsi" w:cstheme="minorHAnsi"/>
+                      <w:sz w:val="10"/>
+                      <w:szCs w:val="10"/>
+                    </w:rPr>
+                    <w:fldChar w:fldCharType="begin"/>
+                  </w:r>
+                  <w:r>
+                    <w:rPr>
+                      <w:rFonts w:asciiTheme="minorHAnsi" w:hAnsiTheme="minorHAnsi" w:cstheme="minorHAnsi"/>
+                      <w:sz w:val="10"/>
+                      <w:szCs w:val="10"/>
+                    </w:rPr>
+                    <w:instrText xml:space="preserve"> MERGEFIELD  IsDDSIV  \* MERGEFORMAT </w:instrText>
+                  </w:r>
+                  <w:r>
+                    <w:rPr>
+                      <w:rFonts w:asciiTheme="minorHAnsi" w:hAnsiTheme="minorHAnsi" w:cstheme="minorHAnsi"/>
+                      <w:sz w:val="10"/>
+                      <w:szCs w:val="10"/>
+                    </w:rPr>
+                    <w:fldChar w:fldCharType="separate"/>
+                  </w:r>
+                  <w:r>
+                    <w:rPr>
+                      <w:rFonts w:asciiTheme="minorHAnsi" w:hAnsiTheme="minorHAnsi" w:cstheme="minorHAnsi"/>
+                      <w:noProof/>
+                      <w:sz w:val="10"/>
+                      <w:szCs w:val="10"/>
+                    </w:rPr>
+                    <w:t>«IsDDSIV»</w:t>
+                  </w:r>
+                  <w:r>
+                    <w:rPr>
+                      <w:rFonts w:asciiTheme="minorHAnsi" w:hAnsiTheme="minorHAnsi" w:cstheme="minorHAnsi"/>
+                      <w:noProof/>
+                      <w:sz w:val="10"/>
+                      <w:szCs w:val="10"/>
+                    </w:rPr>
+                    <w:fldChar w:fldCharType="end"/>
+                  </w:r>
+                </w:p>
+              </w:tc>
+              <w:tc>
+                <w:tcPr>
+                  <w:tcW w:w="633" w:type="dxa"/>
+                  <w:tcBorders>
+                    <w:top w:val="nil"/>
+                    <w:bottom w:val="nil"/>
+                    <w:right w:val="nil"/>
+                  </w:tcBorders>
+                  <w:vAlign w:val="center"/>
+                </w:tcPr>
+                <w:p>
+                  <w:pPr>
+                    <w:tabs>
+                      <w:tab w:val="left" w:pos="7755"/>
+                    </w:tabs>
+                    <w:ind w:right="-1"/>
+                    <w:rPr>
+                      <w:rFonts w:asciiTheme="minorHAnsi" w:hAnsiTheme="minorHAnsi" w:cstheme="minorHAnsi"/>
+                      <w:sz w:val="10"/>
+                      <w:szCs w:val="10"/>
+                    </w:rPr>
+                  </w:pPr>
+                  <w:r>
+                    <w:rPr>
+                      <w:rFonts w:asciiTheme="minorHAnsi" w:hAnsiTheme="minorHAnsi" w:cstheme="minorHAnsi"/>
+                      <w:sz w:val="10"/>
+                      <w:szCs w:val="10"/>
+                    </w:rPr>
+                    <w:t xml:space="preserve">  DDSIV</w:t>
+                  </w:r>
+                </w:p>
+              </w:tc>
+            </w:tr>
+            <w:tr>
+              <w:trPr>
+                <w:trHeight w:val="113"/>
+              </w:trPr>
+              <w:tc>
+                <w:tcPr>
+                  <w:tcW w:w="218" w:type="dxa"/>
+                  <w:tcBorders>
+                    <w:top w:val="nil"/>
+                    <w:left w:val="nil"/>
+                    <w:bottom w:val="nil"/>
+                    <w:right w:val="single" w:sz="4" w:space="0" w:color="auto"/>
+                  </w:tcBorders>
+                </w:tcPr>
+                <w:p>
+                  <w:pPr>
+                    <w:tabs>
+                      <w:tab w:val="left" w:pos="7755"/>
+                    </w:tabs>
+                    <w:jc w:val="center"/>
+                    <w:rPr>
+                      <w:rFonts w:asciiTheme="minorHAnsi" w:hAnsiTheme="minorHAnsi" w:cstheme="minorHAnsi"/>
+                      <w:sz w:val="10"/>
+                      <w:szCs w:val="10"/>
+                    </w:rPr>
+                  </w:pPr>
+                </w:p>
+              </w:tc>
+              <w:tc>
+                <w:tcPr>
+                  <w:tcW w:w="218" w:type="dxa"/>
+                  <w:tcBorders>
+                    <w:left w:val="single" w:sz="4" w:space="0" w:color="auto"/>
+                    <w:bottom w:val="single" w:sz="4" w:space="0" w:color="auto"/>
+                  </w:tcBorders>
+                  <w:vAlign w:val="center"/>
+                </w:tcPr>
+                <w:p>
+                  <w:pPr>
+                    <w:tabs>
+                      <w:tab w:val="left" w:pos="7755"/>
+                    </w:tabs>
+                    <w:jc w:val="center"/>
+                    <w:rPr>
+                      <w:rFonts w:asciiTheme="minorHAnsi" w:hAnsiTheme="minorHAnsi" w:cstheme="minorHAnsi"/>
+                      <w:sz w:val="10"/>
+                      <w:szCs w:val="10"/>
+                    </w:rPr>
+                  </w:pPr>
+                  <w:r>
+                    <w:rPr>
+                      <w:rFonts w:asciiTheme="minorHAnsi" w:hAnsiTheme="minorHAnsi" w:cstheme="minorHAnsi"/>
+                      <w:sz w:val="10"/>
+                      <w:szCs w:val="10"/>
+                    </w:rPr>
+                    <w:fldChar w:fldCharType="begin"/>
+                  </w:r>
+                  <w:r>
+                    <w:rPr>
+                      <w:rFonts w:asciiTheme="minorHAnsi" w:hAnsiTheme="minorHAnsi" w:cstheme="minorHAnsi"/>
+                      <w:sz w:val="10"/>
+                      <w:szCs w:val="10"/>
+                    </w:rPr>
+                    <w:instrText xml:space="preserve"> MERGEFIELD  IsDRNRE  \* MERGEFORMAT </w:instrText>
+                  </w:r>
+                  <w:r>
+                    <w:rPr>
+                      <w:rFonts w:asciiTheme="minorHAnsi" w:hAnsiTheme="minorHAnsi" w:cstheme="minorHAnsi"/>
+                      <w:sz w:val="10"/>
+                      <w:szCs w:val="10"/>
+                    </w:rPr>
+                    <w:fldChar w:fldCharType="separate"/>
+                  </w:r>
+                  <w:r>
+                    <w:rPr>
+                      <w:rFonts w:asciiTheme="minorHAnsi" w:hAnsiTheme="minorHAnsi" w:cstheme="minorHAnsi"/>
+                      <w:noProof/>
+                      <w:sz w:val="10"/>
+                      <w:szCs w:val="10"/>
+                    </w:rPr>
+                    <w:t>«IsDRNRE»</w:t>
+                  </w:r>
+                  <w:r>
+                    <w:rPr>
+                      <w:rFonts w:asciiTheme="minorHAnsi" w:hAnsiTheme="minorHAnsi" w:cstheme="minorHAnsi"/>
+                      <w:noProof/>
+                      <w:sz w:val="10"/>
+                      <w:szCs w:val="10"/>
+                    </w:rPr>
+                    <w:fldChar w:fldCharType="end"/>
+                  </w:r>
+                </w:p>
+              </w:tc>
+              <w:tc>
+                <w:tcPr>
+                  <w:tcW w:w="633" w:type="dxa"/>
+                  <w:tcBorders>
+                    <w:top w:val="nil"/>
+                    <w:bottom w:val="nil"/>
+                    <w:right w:val="nil"/>
+                  </w:tcBorders>
+                  <w:vAlign w:val="center"/>
+                </w:tcPr>
+                <w:p>
+                  <w:pPr>
+                    <w:tabs>
+                      <w:tab w:val="left" w:pos="7755"/>
+                    </w:tabs>
+                    <w:ind w:right="-1"/>
+                    <w:rPr>
+                      <w:rFonts w:asciiTheme="minorHAnsi" w:hAnsiTheme="minorHAnsi" w:cstheme="minorHAnsi"/>
+                      <w:sz w:val="10"/>
+                      <w:szCs w:val="10"/>
+                    </w:rPr>
+                  </w:pPr>
+                  <w:r>
+                    <w:rPr>
+                      <w:rFonts w:asciiTheme="minorHAnsi" w:hAnsiTheme="minorHAnsi" w:cstheme="minorHAnsi"/>
+                      <w:sz w:val="10"/>
+                      <w:szCs w:val="10"/>
+                    </w:rPr>
+                    <w:t xml:space="preserve">  DRNRE</w:t>
+                  </w:r>
+                </w:p>
+              </w:tc>
+            </w:tr>
+          </w:tbl>
+          <w:p>
+            <w:pPr>
+              <w:tabs>
+                <w:tab w:val="left" w:pos="7755"/>
+              </w:tabs>
+              <w:ind w:right="-1"/>
+              <w:jc w:val="center"/>
+              <w:rPr>
+                <w:rFonts w:asciiTheme="minorHAnsi" w:hAnsiTheme="minorHAnsi" w:cstheme="minorHAnsi"/>
+                <w:color w:val="595959" w:themeColor="text1" w:themeTint="A6"/>
+                <w:sz w:val="6"/>
+                <w:szCs w:val="6"/>
+              </w:rPr>
+            </w:pPr>
+          </w:p>
+        </w:tc>
+        <w:tc>
+          <w:tcPr>
+            <w:tcW w:w="2120" w:type="dxa"/>
+            <w:vMerge/>
+            <w:tcBorders>
+              <w:left w:val="single" w:sz="4" w:space="0" w:color="auto"/>
+            </w:tcBorders>
+            <w:vAlign w:val="center"/>
+          </w:tcPr>
+          <w:p>
+            <w:pPr>
+              <w:pStyle w:val="PargrafodaLista"/>
+              <w:numPr>
+                <w:ilvl w:val="1"/>
+                <w:numId w:val="27"/>
+              </w:numPr>
+              <w:tabs>
+                <w:tab w:val="left" w:pos="7755"/>
+              </w:tabs>
+              <w:ind w:right="-1"/>
+              <w:jc w:val="center"/>
+              <w:rPr>
+                <w:rFonts w:asciiTheme="minorHAnsi" w:hAnsiTheme="minorHAnsi" w:cstheme="minorHAnsi"/>
+                <w:color w:val="595959" w:themeColor="text1" w:themeTint="A6"/>
+                <w:sz w:val="14"/>
+                <w:szCs w:val="14"/>
+              </w:rPr>
+            </w:pPr>
+          </w:p>
+        </w:tc>
+      </w:tr>
+      <w:tr>
+        <w:trPr>
+          <w:trHeight w:val="256"/>
+        </w:trPr>
+        <w:tc>
+          <w:tcPr>
+            <w:tcW w:w="993" w:type="dxa"/>
+            <w:vMerge/>
+            <w:tcBorders>
+              <w:top w:val="nil"/>
+              <w:left w:val="single" w:sz="4" w:space="0" w:color="auto"/>
+              <w:bottom w:val="nil"/>
+              <w:right w:val="nil"/>
+            </w:tcBorders>
+            <w:vAlign w:val="center"/>
+          </w:tcPr>
+          <w:p>
+            <w:pPr>
+              <w:tabs>
+                <w:tab w:val="left" w:pos="7755"/>
+              </w:tabs>
+              <w:jc w:val="center"/>
+              <w:rPr>
+                <w:rFonts w:asciiTheme="minorHAnsi" w:hAnsiTheme="minorHAnsi" w:cstheme="minorHAnsi"/>
+                <w:sz w:val="10"/>
+                <w:szCs w:val="10"/>
+              </w:rPr>
+            </w:pPr>
+          </w:p>
+        </w:tc>
+        <w:tc>
+          <w:tcPr>
+            <w:tcW w:w="4411" w:type="dxa"/>
+            <w:vMerge/>
+            <w:tcBorders>
+              <w:top w:val="nil"/>
+              <w:left w:val="nil"/>
+              <w:bottom w:val="nil"/>
+              <w:right w:val="nil"/>
+            </w:tcBorders>
+            <w:vAlign w:val="center"/>
+          </w:tcPr>
+          <w:p>
+            <w:pPr>
+              <w:pStyle w:val="Cabealho"/>
+              <w:jc w:val="center"/>
+              <w:rPr>
+                <w:rFonts w:asciiTheme="minorHAnsi" w:hAnsiTheme="minorHAnsi" w:cstheme="minorHAnsi"/>
+                <w:b/>
+                <w:sz w:val="10"/>
+                <w:szCs w:val="10"/>
+              </w:rPr>
+            </w:pPr>
+          </w:p>
+        </w:tc>
+        <w:tc>
+          <w:tcPr>
+            <w:tcW w:w="1542" w:type="dxa"/>
             <w:vMerge/>
             <w:tcBorders>
               <w:top w:val="nil"/>
@@ -1195,7 +1369,7 @@
         </w:tc>
         <w:tc>
           <w:tcPr>
-            <w:tcW w:w="1418" w:type="dxa"/>
+            <w:tcW w:w="1414" w:type="dxa"/>
             <w:vMerge/>
             <w:tcBorders>
               <w:left w:val="single" w:sz="4" w:space="0" w:color="auto"/>
@@ -1221,7 +1395,7 @@
         </w:tc>
         <w:tc>
           <w:tcPr>
-            <w:tcW w:w="2126" w:type="dxa"/>
+            <w:tcW w:w="2120" w:type="dxa"/>
             <w:tcBorders>
               <w:left w:val="single" w:sz="4" w:space="0" w:color="auto"/>
               <w:bottom w:val="nil"/>
@@ -1247,30 +1421,22 @@
                 <w:sz w:val="14"/>
                 <w:szCs w:val="14"/>
               </w:rPr>
-              <w:t xml:space="preserve">1.3      </w:t>
-            </w:r>
-            <w:r>
-              <w:rPr>
-                <w:rFonts w:asciiTheme="minorHAnsi" w:hAnsiTheme="minorHAnsi" w:cstheme="minorHAnsi"/>
-                <w:color w:val="595959" w:themeColor="text1" w:themeTint="A6"/>
-                <w:sz w:val="14"/>
-                <w:szCs w:val="14"/>
-              </w:rPr>
-              <w:t>Data da lavratura</w:t>
+              <w:t>1.3      Data da lavratura</w:t>
             </w:r>
           </w:p>
         </w:tc>
       </w:tr>
       <w:tr>
         <w:trPr>
-          <w:trHeight w:val="47"/>
+          <w:trHeight w:val="70"/>
         </w:trPr>
         <w:tc>
           <w:tcPr>
-            <w:tcW w:w="6936" w:type="dxa"/>
+            <w:tcW w:w="6946" w:type="dxa"/>
             <w:gridSpan w:val="3"/>
             <w:tcBorders>
               <w:top w:val="nil"/>
+              <w:left w:val="single" w:sz="4" w:space="0" w:color="auto"/>
               <w:bottom w:val="single" w:sz="4" w:space="0" w:color="auto"/>
               <w:right w:val="single" w:sz="4" w:space="0" w:color="auto"/>
             </w:tcBorders>
@@ -1335,7 +1501,8 @@
         </w:tc>
         <w:tc>
           <w:tcPr>
-            <w:tcW w:w="1418" w:type="dxa"/>
+            <w:tcW w:w="1414" w:type="dxa"/>
+            <w:vMerge/>
             <w:tcBorders>
               <w:left w:val="single" w:sz="4" w:space="0" w:color="auto"/>
               <w:bottom w:val="single" w:sz="4" w:space="0" w:color="auto"/>
@@ -1361,7 +1528,7 @@
         </w:tc>
         <w:tc>
           <w:tcPr>
-            <w:tcW w:w="2126" w:type="dxa"/>
+            <w:tcW w:w="2120" w:type="dxa"/>
             <w:tcBorders>
               <w:top w:val="nil"/>
               <w:left w:val="single" w:sz="4" w:space="0" w:color="auto"/>
@@ -1447,8 +1614,8 @@
         <w:gridCol w:w="705"/>
         <w:gridCol w:w="4398"/>
         <w:gridCol w:w="2140"/>
-        <w:gridCol w:w="837"/>
-        <w:gridCol w:w="2410"/>
+        <w:gridCol w:w="2000"/>
+        <w:gridCol w:w="1247"/>
       </w:tblGrid>
       <w:tr>
         <w:trPr>
@@ -1525,7 +1692,16 @@
                 <w:sz w:val="14"/>
                 <w:szCs w:val="14"/>
               </w:rPr>
-              <w:t>razão s</w:t>
+              <w:t>R</w:t>
+            </w:r>
+            <w:r>
+              <w:rPr>
+                <w:rFonts w:asciiTheme="minorHAnsi" w:hAnsiTheme="minorHAnsi" w:cstheme="minorHAnsi"/>
+                <w:color w:val="595959" w:themeColor="text1" w:themeTint="A6"/>
+                <w:sz w:val="14"/>
+                <w:szCs w:val="14"/>
+              </w:rPr>
+              <w:t>azão s</w:t>
             </w:r>
             <w:r>
               <w:rPr>
@@ -2152,7 +2328,7 @@
         </w:tc>
         <w:tc>
           <w:tcPr>
-            <w:tcW w:w="2977" w:type="dxa"/>
+            <w:tcW w:w="4140" w:type="dxa"/>
             <w:gridSpan w:val="2"/>
             <w:tcBorders>
               <w:top w:val="single" w:sz="4" w:space="0" w:color="auto"/>
@@ -2244,7 +2420,7 @@
         </w:tc>
         <w:tc>
           <w:tcPr>
-            <w:tcW w:w="2410" w:type="dxa"/>
+            <w:tcW w:w="1247" w:type="dxa"/>
             <w:tcBorders>
               <w:top w:val="single" w:sz="4" w:space="0" w:color="auto"/>
               <w:bottom w:val="single" w:sz="4" w:space="0" w:color="auto"/>
@@ -2995,7 +3171,7 @@
                 <w:sz w:val="14"/>
                 <w:szCs w:val="14"/>
               </w:rPr>
-              <w:t>3.5 Item / parágrafo / a</w:t>
+              <w:t xml:space="preserve">3.5 </w:t>
             </w:r>
             <w:r>
               <w:rPr>
@@ -3004,7 +3180,7 @@
                 <w:sz w:val="14"/>
                 <w:szCs w:val="14"/>
               </w:rPr>
-              <w:t>línea:</w:t>
+              <w:t>Item / Parágrafo / Alínea:</w:t>
             </w:r>
           </w:p>
           <w:p>
@@ -3097,16 +3273,7 @@
                 <w:sz w:val="14"/>
                 <w:szCs w:val="14"/>
               </w:rPr>
-              <w:t>Lei / decreto / resolução / portaria / instrução normativa</w:t>
-            </w:r>
-            <w:r>
-              <w:rPr>
-                <w:rFonts w:asciiTheme="minorHAnsi" w:hAnsiTheme="minorHAnsi" w:cstheme="minorHAnsi"/>
-                <w:color w:val="595959" w:themeColor="text1" w:themeTint="A6"/>
-                <w:sz w:val="14"/>
-                <w:szCs w:val="14"/>
-              </w:rPr>
-              <w:t>:</w:t>
+              <w:t>Lei / Decreto / Resolução / Portaria / Instrução Normativa:</w:t>
             </w:r>
           </w:p>
           <w:p>
@@ -3595,7 +3762,7 @@
       </w:tblGrid>
       <w:tr>
         <w:trPr>
-          <w:trHeight w:val="1361"/>
+          <w:trHeight w:val="1247"/>
         </w:trPr>
         <w:tc>
           <w:tcPr>
@@ -7826,7 +7993,7 @@
         </w:trPr>
         <w:tc>
           <w:tcPr>
-            <w:tcW w:w="709" w:type="dxa"/>
+            <w:tcW w:w="729" w:type="dxa"/>
             <w:vMerge w:val="restart"/>
             <w:shd w:val="clear" w:color="auto" w:fill="D9D9D9" w:themeFill="background1" w:themeFillShade="D9"/>
             <w:textDirection w:val="btLr"/>
@@ -7863,7 +8030,7 @@
         </w:tc>
         <w:tc>
           <w:tcPr>
-            <w:tcW w:w="1077" w:type="dxa"/>
+            <w:tcW w:w="1107" w:type="dxa"/>
             <w:tcBorders>
               <w:right w:val="nil"/>
             </w:tcBorders>
@@ -7911,7 +8078,7 @@
         </w:tc>
         <w:tc>
           <w:tcPr>
-            <w:tcW w:w="8420" w:type="dxa"/>
+            <w:tcW w:w="8654" w:type="dxa"/>
             <w:tcBorders>
               <w:left w:val="nil"/>
             </w:tcBorders>
@@ -8685,7 +8852,7 @@
         </w:trPr>
         <w:tc>
           <w:tcPr>
-            <w:tcW w:w="709" w:type="dxa"/>
+            <w:tcW w:w="729" w:type="dxa"/>
             <w:vMerge/>
             <w:shd w:val="clear" w:color="auto" w:fill="D9D9D9" w:themeFill="background1" w:themeFillShade="D9"/>
             <w:textDirection w:val="btLr"/>
@@ -8711,7 +8878,7 @@
         <w:bookmarkStart w:id="41" w:name="OLE_LINK39"/>
         <w:tc>
           <w:tcPr>
-            <w:tcW w:w="9497" w:type="dxa"/>
+            <w:tcW w:w="9761" w:type="dxa"/>
             <w:gridSpan w:val="2"/>
           </w:tcPr>
           <w:p>
@@ -8798,7 +8965,7 @@
         </w:trPr>
         <w:tc>
           <w:tcPr>
-            <w:tcW w:w="729" w:type="dxa"/>
+            <w:tcW w:w="749" w:type="dxa"/>
             <w:shd w:val="clear" w:color="auto" w:fill="D9D9D9" w:themeFill="background1" w:themeFillShade="D9"/>
             <w:textDirection w:val="btLr"/>
             <w:vAlign w:val="center"/>
@@ -8843,7 +9010,7 @@
         </w:tc>
         <w:tc>
           <w:tcPr>
-            <w:tcW w:w="9477" w:type="dxa"/>
+            <w:tcW w:w="9741" w:type="dxa"/>
           </w:tcPr>
           <w:p>
             <w:pPr>
@@ -8923,7 +9090,7 @@
         </w:trPr>
         <w:tc>
           <w:tcPr>
-            <w:tcW w:w="709" w:type="dxa"/>
+            <w:tcW w:w="728" w:type="dxa"/>
             <w:vMerge w:val="restart"/>
             <w:shd w:val="clear" w:color="auto" w:fill="D9D9D9" w:themeFill="background1" w:themeFillShade="D9"/>
             <w:textDirection w:val="btLr"/>
@@ -8974,7 +9141,7 @@
         </w:tc>
         <w:tc>
           <w:tcPr>
-            <w:tcW w:w="3260" w:type="dxa"/>
+            <w:tcW w:w="3351" w:type="dxa"/>
           </w:tcPr>
           <w:p>
             <w:pPr>
@@ -9092,7 +9259,7 @@
         </w:tc>
         <w:tc>
           <w:tcPr>
-            <w:tcW w:w="3261" w:type="dxa"/>
+            <w:tcW w:w="3352" w:type="dxa"/>
           </w:tcPr>
           <w:p>
             <w:pPr>
@@ -9172,7 +9339,7 @@
         </w:tc>
         <w:tc>
           <w:tcPr>
-            <w:tcW w:w="2976" w:type="dxa"/>
+            <w:tcW w:w="3059" w:type="dxa"/>
           </w:tcPr>
           <w:p>
             <w:pPr>
@@ -9257,7 +9424,7 @@
         </w:trPr>
         <w:tc>
           <w:tcPr>
-            <w:tcW w:w="709" w:type="dxa"/>
+            <w:tcW w:w="728" w:type="dxa"/>
             <w:vMerge/>
             <w:shd w:val="clear" w:color="auto" w:fill="D9D9D9" w:themeFill="background1" w:themeFillShade="D9"/>
             <w:textDirection w:val="btLr"/>
@@ -9281,7 +9448,7 @@
         </w:tc>
         <w:tc>
           <w:tcPr>
-            <w:tcW w:w="3260" w:type="dxa"/>
+            <w:tcW w:w="3351" w:type="dxa"/>
           </w:tcPr>
           <w:p>
             <w:pPr>
@@ -9309,7 +9476,7 @@
         </w:tc>
         <w:tc>
           <w:tcPr>
-            <w:tcW w:w="3261" w:type="dxa"/>
+            <w:tcW w:w="3352" w:type="dxa"/>
           </w:tcPr>
           <w:p>
             <w:pPr>
@@ -9337,7 +9504,7 @@
         </w:tc>
         <w:tc>
           <w:tcPr>
-            <w:tcW w:w="2976" w:type="dxa"/>
+            <w:tcW w:w="3059" w:type="dxa"/>
           </w:tcPr>
           <w:p>
             <w:pPr>
@@ -9461,7 +9628,7 @@
         </w:trPr>
         <w:tc>
           <w:tcPr>
-            <w:tcW w:w="709" w:type="dxa"/>
+            <w:tcW w:w="729" w:type="dxa"/>
             <w:vMerge w:val="restart"/>
             <w:shd w:val="clear" w:color="auto" w:fill="D9D9D9" w:themeFill="background1" w:themeFillShade="D9"/>
             <w:tcMar>
@@ -9496,7 +9663,7 @@
         </w:tc>
         <w:tc>
           <w:tcPr>
-            <w:tcW w:w="4394" w:type="dxa"/>
+            <w:tcW w:w="4516" w:type="dxa"/>
           </w:tcPr>
           <w:p>
             <w:pPr>
@@ -9576,7 +9743,7 @@
         </w:tc>
         <w:tc>
           <w:tcPr>
-            <w:tcW w:w="5103" w:type="dxa"/>
+            <w:tcW w:w="5245" w:type="dxa"/>
           </w:tcPr>
           <w:p>
             <w:pPr>
@@ -9661,7 +9828,7 @@
         </w:trPr>
         <w:tc>
           <w:tcPr>
-            <w:tcW w:w="709" w:type="dxa"/>
+            <w:tcW w:w="729" w:type="dxa"/>
             <w:vMerge/>
             <w:shd w:val="clear" w:color="auto" w:fill="D9D9D9" w:themeFill="background1" w:themeFillShade="D9"/>
             <w:tcMar>
@@ -9688,7 +9855,7 @@
         </w:tc>
         <w:tc>
           <w:tcPr>
-            <w:tcW w:w="9497" w:type="dxa"/>
+            <w:tcW w:w="9761" w:type="dxa"/>
             <w:gridSpan w:val="2"/>
           </w:tcPr>
           <w:p>
@@ -9733,7 +9900,7 @@
       <w:tr>
         <w:tc>
           <w:tcPr>
-            <w:tcW w:w="10206" w:type="dxa"/>
+            <w:tcW w:w="10490" w:type="dxa"/>
             <w:gridSpan w:val="3"/>
             <w:tcBorders>
               <w:top w:val="nil"/>
@@ -9840,10 +10007,10 @@
       </w:r>
     </w:p>
     <w:sectPr>
-      <w:headerReference w:type="default" r:id="rId7"/>
-      <w:footerReference w:type="default" r:id="rId8"/>
+      <w:headerReference w:type="default" r:id="rId8"/>
+      <w:footerReference w:type="default" r:id="rId9"/>
       <w:pgSz w:w="11907" w:h="16840" w:code="9"/>
-      <w:pgMar w:top="-41" w:right="851" w:bottom="284" w:left="567" w:header="0" w:footer="0" w:gutter="0"/>
+      <w:pgMar w:top="170" w:right="567" w:bottom="170" w:left="567" w:header="0" w:footer="0" w:gutter="0"/>
       <w:cols w:space="708"/>
       <w:docGrid w:linePitch="360"/>
     </w:sectPr>
@@ -15040,4 +15207,16 @@
   <a:objectDefaults/>
   <a:extraClrSchemeLst/>
 </a:theme>
+</file>
+
+<file path=customXml/item1.xml><?xml version="1.0" encoding="utf-8"?>
+<b:Sources xmlns:b="http://schemas.openxmlformats.org/officeDocument/2006/bibliography" xmlns="http://schemas.openxmlformats.org/officeDocument/2006/bibliography" SelectedStyle="\APASixthEditionOfficeOnline.xsl" StyleName="APA" Version="6"/>
+</file>
+
+<file path=customXml/itemProps1.xml><?xml version="1.0" encoding="utf-8"?>
+<ds:datastoreItem xmlns:ds="http://schemas.openxmlformats.org/officeDocument/2006/customXml" ds:itemID="{BF5368D3-31E4-4867-8096-C75A98E1554A}">
+  <ds:schemaRefs>
+    <ds:schemaRef ds:uri="http://schemas.openxmlformats.org/officeDocument/2006/bibliography"/>
+  </ds:schemaRefs>
+</ds:datastoreItem>
 </file>
</xml_diff>

<commit_message>
Ajuste de IUF - acerto levantado pelo fabricio
</commit_message>
<xml_diff>
--- a/Código Fonte/VERSAO-ATUAL/src/EtramiteX/Interno/Content/_pdfAspose/Instrumento_Unico_Fiscalizacao.docx
+++ b/Código Fonte/VERSAO-ATUAL/src/EtramiteX/Interno/Content/_pdfAspose/Instrumento_Unico_Fiscalizacao.docx
@@ -592,8 +592,6 @@
                 </w:p>
               </w:tc>
             </w:tr>
-            <w:bookmarkStart w:id="0" w:name="_GoBack"/>
-            <w:bookmarkEnd w:id="0"/>
             <w:tr>
               <w:trPr>
                 <w:trHeight w:val="397"/>
@@ -887,8 +885,8 @@
                   </w:pPr>
                 </w:p>
               </w:tc>
-              <w:bookmarkStart w:id="1" w:name="OLE_LINK1"/>
-              <w:bookmarkStart w:id="2" w:name="OLE_LINK2"/>
+              <w:bookmarkStart w:id="0" w:name="OLE_LINK1"/>
+              <w:bookmarkStart w:id="1" w:name="OLE_LINK2"/>
               <w:tc>
                 <w:tcPr>
                   <w:tcW w:w="218" w:type="dxa"/>
@@ -951,8 +949,8 @@
                     </w:rPr>
                     <w:fldChar w:fldCharType="end"/>
                   </w:r>
+                  <w:bookmarkEnd w:id="0"/>
                   <w:bookmarkEnd w:id="1"/>
-                  <w:bookmarkEnd w:id="2"/>
                 </w:p>
               </w:tc>
               <w:tc>
@@ -3865,7 +3863,7 @@
               </w:rPr>
               <w:t>:</w:t>
             </w:r>
-            <w:bookmarkStart w:id="3" w:name="OLE_LINK5"/>
+            <w:bookmarkStart w:id="2" w:name="OLE_LINK5"/>
           </w:p>
           <w:p>
             <w:pPr>
@@ -3916,7 +3914,7 @@
               </w:rPr>
               <w:fldChar w:fldCharType="end"/>
             </w:r>
-            <w:bookmarkEnd w:id="3"/>
+            <w:bookmarkEnd w:id="2"/>
           </w:p>
         </w:tc>
       </w:tr>
@@ -4020,11 +4018,11 @@
                   <w:tcW w:w="236" w:type="dxa"/>
                   <w:vAlign w:val="center"/>
                 </w:tcPr>
-                <w:bookmarkStart w:id="4" w:name="OLE_LINK3"/>
-                <w:bookmarkStart w:id="5" w:name="OLE_LINK25"/>
-                <w:bookmarkStart w:id="6" w:name="OLE_LINK26"/>
-                <w:bookmarkStart w:id="7" w:name="OLE_LINK27"/>
-                <w:bookmarkStart w:id="8" w:name="OLE_LINK28"/>
+                <w:bookmarkStart w:id="3" w:name="OLE_LINK3"/>
+                <w:bookmarkStart w:id="4" w:name="OLE_LINK25"/>
+                <w:bookmarkStart w:id="5" w:name="OLE_LINK26"/>
+                <w:bookmarkStart w:id="6" w:name="OLE_LINK27"/>
+                <w:bookmarkStart w:id="7" w:name="OLE_LINK28"/>
                 <w:p>
                   <w:pPr>
                     <w:keepNext/>
@@ -4080,7 +4078,7 @@
                     </w:rPr>
                     <w:fldChar w:fldCharType="end"/>
                   </w:r>
-                  <w:bookmarkEnd w:id="4"/>
+                  <w:bookmarkEnd w:id="3"/>
                 </w:p>
               </w:tc>
               <w:tc>
@@ -4190,7 +4188,7 @@
                     </w:rPr>
                     <w:t>«</w:t>
                   </w:r>
-                  <w:bookmarkStart w:id="9" w:name="OLE_LINK4"/>
+                  <w:bookmarkStart w:id="8" w:name="OLE_LINK4"/>
                   <w:r>
                     <w:rPr>
                       <w:rFonts w:asciiTheme="minorHAnsi" w:hAnsiTheme="minorHAnsi" w:cstheme="minorHAnsi"/>
@@ -4200,7 +4198,7 @@
                     </w:rPr>
                     <w:t>InfrMedia</w:t>
                   </w:r>
-                  <w:bookmarkEnd w:id="9"/>
+                  <w:bookmarkEnd w:id="8"/>
                   <w:r>
                     <w:rPr>
                       <w:rFonts w:asciiTheme="minorHAnsi" w:hAnsiTheme="minorHAnsi" w:cstheme="minorHAnsi"/>
@@ -4532,10 +4530,10 @@
                 </w:p>
               </w:tc>
             </w:tr>
+            <w:bookmarkEnd w:id="4"/>
             <w:bookmarkEnd w:id="5"/>
             <w:bookmarkEnd w:id="6"/>
             <w:bookmarkEnd w:id="7"/>
-            <w:bookmarkEnd w:id="8"/>
           </w:tbl>
           <w:p>
             <w:pPr>
@@ -4785,9 +4783,9 @@
                 <w:szCs w:val="12"/>
               </w:rPr>
             </w:pPr>
-            <w:bookmarkStart w:id="10" w:name="OLE_LINK11"/>
-            <w:bookmarkStart w:id="11" w:name="OLE_LINK12"/>
-            <w:bookmarkStart w:id="12" w:name="OLE_LINK13"/>
+            <w:bookmarkStart w:id="9" w:name="OLE_LINK11"/>
+            <w:bookmarkStart w:id="10" w:name="OLE_LINK12"/>
+            <w:bookmarkStart w:id="11" w:name="OLE_LINK13"/>
             <w:r>
               <w:rPr>
                 <w:rFonts w:asciiTheme="minorHAnsi" w:hAnsiTheme="minorHAnsi" w:cstheme="minorHAnsi"/>
@@ -4796,9 +4794,9 @@
               </w:rPr>
               <w:t>(5) PENALIDADE</w:t>
             </w:r>
+            <w:bookmarkEnd w:id="9"/>
             <w:bookmarkEnd w:id="10"/>
             <w:bookmarkEnd w:id="11"/>
-            <w:bookmarkEnd w:id="12"/>
           </w:p>
         </w:tc>
         <w:tc>
@@ -5027,11 +5025,11 @@
                     </w:rPr>
                     <w:t xml:space="preserve">Art.2º Item I </w:t>
                   </w:r>
-                  <w:bookmarkStart w:id="13" w:name="OLE_LINK6"/>
-                  <w:bookmarkStart w:id="14" w:name="OLE_LINK7"/>
-                  <w:bookmarkStart w:id="15" w:name="OLE_LINK8"/>
-                  <w:bookmarkStart w:id="16" w:name="OLE_LINK9"/>
-                  <w:bookmarkStart w:id="17" w:name="OLE_LINK10"/>
+                  <w:bookmarkStart w:id="12" w:name="OLE_LINK6"/>
+                  <w:bookmarkStart w:id="13" w:name="OLE_LINK7"/>
+                  <w:bookmarkStart w:id="14" w:name="OLE_LINK8"/>
+                  <w:bookmarkStart w:id="15" w:name="OLE_LINK9"/>
+                  <w:bookmarkStart w:id="16" w:name="OLE_LINK10"/>
                   <w:r>
                     <w:rPr>
                       <w:rFonts w:asciiTheme="minorHAnsi" w:hAnsiTheme="minorHAnsi" w:cstheme="minorHAnsi"/>
@@ -5041,11 +5039,11 @@
                     </w:rPr>
                     <w:t>–</w:t>
                   </w:r>
+                  <w:bookmarkEnd w:id="12"/>
                   <w:bookmarkEnd w:id="13"/>
                   <w:bookmarkEnd w:id="14"/>
                   <w:bookmarkEnd w:id="15"/>
                   <w:bookmarkEnd w:id="16"/>
-                  <w:bookmarkEnd w:id="17"/>
                   <w:r>
                     <w:rPr>
                       <w:rFonts w:asciiTheme="minorHAnsi" w:hAnsiTheme="minorHAnsi" w:cstheme="minorHAnsi"/>
@@ -6409,8 +6407,8 @@
       <w:tblGrid>
         <w:gridCol w:w="709"/>
         <w:gridCol w:w="2552"/>
-        <w:gridCol w:w="4536"/>
-        <w:gridCol w:w="2693"/>
+        <w:gridCol w:w="4706"/>
+        <w:gridCol w:w="2523"/>
       </w:tblGrid>
       <w:tr>
         <w:trPr>
@@ -6436,9 +6434,9 @@
                 <w:szCs w:val="12"/>
               </w:rPr>
             </w:pPr>
-            <w:bookmarkStart w:id="18" w:name="OLE_LINK34"/>
-            <w:bookmarkStart w:id="19" w:name="OLE_LINK35"/>
-            <w:bookmarkStart w:id="20" w:name="OLE_LINK36"/>
+            <w:bookmarkStart w:id="17" w:name="OLE_LINK34"/>
+            <w:bookmarkStart w:id="18" w:name="OLE_LINK35"/>
+            <w:bookmarkStart w:id="19" w:name="OLE_LINK36"/>
             <w:r>
               <w:rPr>
                 <w:rFonts w:asciiTheme="minorHAnsi" w:hAnsiTheme="minorHAnsi" w:cstheme="minorHAnsi"/>
@@ -6524,7 +6522,7 @@
                 <w:szCs w:val="16"/>
               </w:rPr>
             </w:pPr>
-            <w:bookmarkStart w:id="21" w:name="_Hlk500792947"/>
+            <w:bookmarkStart w:id="20" w:name="_Hlk500792947"/>
           </w:p>
         </w:tc>
         <w:tc>
@@ -6717,7 +6715,7 @@
           </w:p>
         </w:tc>
       </w:tr>
-      <w:bookmarkEnd w:id="21"/>
+      <w:bookmarkEnd w:id="20"/>
       <w:tr>
         <w:trPr>
           <w:trHeight w:val="284"/>
@@ -6743,7 +6741,7 @@
         </w:tc>
         <w:tc>
           <w:tcPr>
-            <w:tcW w:w="7088" w:type="dxa"/>
+            <w:tcW w:w="7258" w:type="dxa"/>
             <w:gridSpan w:val="2"/>
             <w:tcBorders>
               <w:top w:val="single" w:sz="4" w:space="0" w:color="auto"/>
@@ -6794,7 +6792,7 @@
         </w:tc>
         <w:tc>
           <w:tcPr>
-            <w:tcW w:w="2693" w:type="dxa"/>
+            <w:tcW w:w="2523" w:type="dxa"/>
             <w:tcBorders>
               <w:top w:val="single" w:sz="4" w:space="0" w:color="auto"/>
               <w:bottom w:val="single" w:sz="4" w:space="0" w:color="auto"/>
@@ -6881,9 +6879,9 @@
           </w:p>
         </w:tc>
       </w:tr>
+      <w:bookmarkEnd w:id="17"/>
       <w:bookmarkEnd w:id="18"/>
       <w:bookmarkEnd w:id="19"/>
-      <w:bookmarkEnd w:id="20"/>
     </w:tbl>
     <w:p>
       <w:pPr>
@@ -6935,9 +6933,9 @@
                 <w:szCs w:val="12"/>
               </w:rPr>
             </w:pPr>
-            <w:bookmarkStart w:id="22" w:name="OLE_LINK14"/>
-            <w:bookmarkStart w:id="23" w:name="OLE_LINK15"/>
-            <w:bookmarkStart w:id="24" w:name="OLE_LINK16"/>
+            <w:bookmarkStart w:id="21" w:name="OLE_LINK14"/>
+            <w:bookmarkStart w:id="22" w:name="OLE_LINK15"/>
+            <w:bookmarkStart w:id="23" w:name="OLE_LINK16"/>
             <w:r>
               <w:rPr>
                 <w:rFonts w:asciiTheme="minorHAnsi" w:hAnsiTheme="minorHAnsi" w:cstheme="minorHAnsi"/>
@@ -6947,9 +6945,9 @@
               <w:lastRenderedPageBreak/>
               <w:t>(7) APREENSÃO</w:t>
             </w:r>
+            <w:bookmarkEnd w:id="21"/>
             <w:bookmarkEnd w:id="22"/>
             <w:bookmarkEnd w:id="23"/>
-            <w:bookmarkEnd w:id="24"/>
           </w:p>
         </w:tc>
         <w:tc>
@@ -7294,9 +7292,9 @@
                 <w:szCs w:val="14"/>
               </w:rPr>
             </w:pPr>
-            <w:bookmarkStart w:id="25" w:name="OLE_LINK17"/>
-            <w:bookmarkStart w:id="26" w:name="OLE_LINK19"/>
-            <w:bookmarkStart w:id="27" w:name="OLE_LINK20"/>
+            <w:bookmarkStart w:id="24" w:name="OLE_LINK17"/>
+            <w:bookmarkStart w:id="25" w:name="OLE_LINK19"/>
+            <w:bookmarkStart w:id="26" w:name="OLE_LINK20"/>
             <w:r>
               <w:rPr>
                 <w:rFonts w:asciiTheme="minorHAnsi" w:hAnsiTheme="minorHAnsi" w:cstheme="minorHAnsi"/>
@@ -7334,11 +7332,11 @@
               <w:t>:</w:t>
             </w:r>
           </w:p>
-          <w:bookmarkStart w:id="28" w:name="OLE_LINK18"/>
-          <w:bookmarkStart w:id="29" w:name="OLE_LINK24"/>
+          <w:bookmarkStart w:id="27" w:name="OLE_LINK18"/>
+          <w:bookmarkStart w:id="28" w:name="OLE_LINK24"/>
+          <w:bookmarkEnd w:id="24"/>
           <w:bookmarkEnd w:id="25"/>
           <w:bookmarkEnd w:id="26"/>
-          <w:bookmarkEnd w:id="27"/>
           <w:p>
             <w:pPr>
               <w:keepNext/>
@@ -7388,8 +7386,8 @@
               </w:rPr>
               <w:fldChar w:fldCharType="end"/>
             </w:r>
+            <w:bookmarkEnd w:id="27"/>
             <w:bookmarkEnd w:id="28"/>
-            <w:bookmarkEnd w:id="29"/>
           </w:p>
         </w:tc>
         <w:tc>
@@ -7523,9 +7521,9 @@
                 <w:szCs w:val="14"/>
               </w:rPr>
             </w:pPr>
-            <w:bookmarkStart w:id="30" w:name="OLE_LINK21"/>
-            <w:bookmarkStart w:id="31" w:name="OLE_LINK22"/>
-            <w:bookmarkStart w:id="32" w:name="OLE_LINK23"/>
+            <w:bookmarkStart w:id="29" w:name="OLE_LINK21"/>
+            <w:bookmarkStart w:id="30" w:name="OLE_LINK22"/>
+            <w:bookmarkStart w:id="31" w:name="OLE_LINK23"/>
             <w:r>
               <w:rPr>
                 <w:rFonts w:asciiTheme="minorHAnsi" w:hAnsiTheme="minorHAnsi" w:cstheme="minorHAnsi"/>
@@ -7572,9 +7570,9 @@
               <w:t xml:space="preserve"> localização do depósito:</w:t>
             </w:r>
           </w:p>
+          <w:bookmarkEnd w:id="29"/>
           <w:bookmarkEnd w:id="30"/>
           <w:bookmarkEnd w:id="31"/>
-          <w:bookmarkEnd w:id="32"/>
           <w:p>
             <w:pPr>
               <w:keepNext/>
@@ -7983,17 +7981,17 @@
         <w:tblLook w:val="04A0" w:firstRow="1" w:lastRow="0" w:firstColumn="1" w:lastColumn="0" w:noHBand="0" w:noVBand="1"/>
       </w:tblPr>
       <w:tblGrid>
-        <w:gridCol w:w="729"/>
-        <w:gridCol w:w="1107"/>
-        <w:gridCol w:w="8654"/>
+        <w:gridCol w:w="748"/>
+        <w:gridCol w:w="1175"/>
+        <w:gridCol w:w="8567"/>
       </w:tblGrid>
       <w:tr>
         <w:trPr>
-          <w:trHeight w:val="335"/>
+          <w:trHeight w:val="397"/>
         </w:trPr>
         <w:tc>
           <w:tcPr>
-            <w:tcW w:w="729" w:type="dxa"/>
+            <w:tcW w:w="728" w:type="dxa"/>
             <w:vMerge w:val="restart"/>
             <w:shd w:val="clear" w:color="auto" w:fill="D9D9D9" w:themeFill="background1" w:themeFillShade="D9"/>
             <w:textDirection w:val="btLr"/>
@@ -8014,8 +8012,8 @@
                 <w:szCs w:val="12"/>
               </w:rPr>
             </w:pPr>
-            <w:bookmarkStart w:id="33" w:name="OLE_LINK37"/>
-            <w:bookmarkStart w:id="34" w:name="OLE_LINK40"/>
+            <w:bookmarkStart w:id="32" w:name="OLE_LINK37"/>
+            <w:bookmarkStart w:id="33" w:name="OLE_LINK40"/>
             <w:r>
               <w:rPr>
                 <w:rFonts w:asciiTheme="minorHAnsi" w:hAnsiTheme="minorHAnsi" w:cstheme="minorHAnsi"/>
@@ -8024,13 +8022,13 @@
               </w:rPr>
               <w:t>8) INTERDIÇÃO / EMBARGO</w:t>
             </w:r>
+            <w:bookmarkEnd w:id="32"/>
             <w:bookmarkEnd w:id="33"/>
-            <w:bookmarkEnd w:id="34"/>
           </w:p>
         </w:tc>
         <w:tc>
           <w:tcPr>
-            <w:tcW w:w="1107" w:type="dxa"/>
+            <w:tcW w:w="1144" w:type="dxa"/>
             <w:tcBorders>
               <w:right w:val="nil"/>
             </w:tcBorders>
@@ -8058,27 +8056,24 @@
                 <w:sz w:val="14"/>
                 <w:szCs w:val="14"/>
               </w:rPr>
-              <w:t>8.1 Neste ato fica</w:t>
-            </w:r>
-          </w:p>
-          <w:p>
-            <w:pPr>
-              <w:keepNext/>
-              <w:tabs>
-                <w:tab w:val="left" w:pos="7755"/>
-              </w:tabs>
+              <w:t>8.1 Ne</w:t>
+            </w:r>
+            <w:bookmarkStart w:id="34" w:name="_GoBack"/>
+            <w:bookmarkEnd w:id="34"/>
+            <w:r>
               <w:rPr>
                 <w:rFonts w:asciiTheme="minorHAnsi" w:hAnsiTheme="minorHAnsi" w:cstheme="minorHAnsi"/>
                 <w:color w:val="595959" w:themeColor="text1" w:themeTint="A6"/>
                 <w:sz w:val="14"/>
                 <w:szCs w:val="14"/>
               </w:rPr>
-            </w:pPr>
+              <w:t>ste ato fica</w:t>
+            </w:r>
           </w:p>
         </w:tc>
         <w:tc>
           <w:tcPr>
-            <w:tcW w:w="8654" w:type="dxa"/>
+            <w:tcW w:w="8340" w:type="dxa"/>
             <w:tcBorders>
               <w:left w:val="nil"/>
             </w:tcBorders>
@@ -8086,19 +8081,19 @@
           <w:tbl>
             <w:tblPr>
               <w:tblStyle w:val="Tabelacomgrade"/>
-              <w:tblW w:w="8313" w:type="dxa"/>
+              <w:tblW w:w="7938" w:type="dxa"/>
               <w:tblLayout w:type="fixed"/>
               <w:tblLook w:val="0600" w:firstRow="0" w:lastRow="0" w:firstColumn="0" w:lastColumn="0" w:noHBand="1" w:noVBand="1"/>
             </w:tblPr>
             <w:tblGrid>
-              <w:gridCol w:w="284"/>
-              <w:gridCol w:w="1157"/>
-              <w:gridCol w:w="284"/>
-              <w:gridCol w:w="1037"/>
-              <w:gridCol w:w="284"/>
-              <w:gridCol w:w="1275"/>
-              <w:gridCol w:w="284"/>
-              <w:gridCol w:w="3708"/>
+              <w:gridCol w:w="299"/>
+              <w:gridCol w:w="1217"/>
+              <w:gridCol w:w="298"/>
+              <w:gridCol w:w="1090"/>
+              <w:gridCol w:w="298"/>
+              <w:gridCol w:w="1340"/>
+              <w:gridCol w:w="298"/>
+              <w:gridCol w:w="3098"/>
             </w:tblGrid>
             <w:tr>
               <w:trPr>
@@ -8106,7 +8101,7 @@
               </w:trPr>
               <w:tc>
                 <w:tcPr>
-                  <w:tcW w:w="284" w:type="dxa"/>
+                  <w:tcW w:w="299" w:type="dxa"/>
                   <w:tcBorders>
                     <w:top w:val="nil"/>
                     <w:left w:val="nil"/>
@@ -8132,7 +8127,7 @@
               </w:tc>
               <w:tc>
                 <w:tcPr>
-                  <w:tcW w:w="1157" w:type="dxa"/>
+                  <w:tcW w:w="1217" w:type="dxa"/>
                   <w:tcBorders>
                     <w:top w:val="nil"/>
                     <w:left w:val="nil"/>
@@ -8157,7 +8152,7 @@
               </w:tc>
               <w:tc>
                 <w:tcPr>
-                  <w:tcW w:w="284" w:type="dxa"/>
+                  <w:tcW w:w="298" w:type="dxa"/>
                   <w:tcBorders>
                     <w:top w:val="nil"/>
                     <w:left w:val="nil"/>
@@ -8183,7 +8178,7 @@
               </w:tc>
               <w:tc>
                 <w:tcPr>
-                  <w:tcW w:w="1037" w:type="dxa"/>
+                  <w:tcW w:w="1090" w:type="dxa"/>
                   <w:tcBorders>
                     <w:top w:val="nil"/>
                     <w:left w:val="nil"/>
@@ -8208,7 +8203,7 @@
               </w:tc>
               <w:tc>
                 <w:tcPr>
-                  <w:tcW w:w="284" w:type="dxa"/>
+                  <w:tcW w:w="298" w:type="dxa"/>
                   <w:tcBorders>
                     <w:top w:val="nil"/>
                     <w:left w:val="nil"/>
@@ -8234,7 +8229,7 @@
               </w:tc>
               <w:tc>
                 <w:tcPr>
-                  <w:tcW w:w="1275" w:type="dxa"/>
+                  <w:tcW w:w="1340" w:type="dxa"/>
                   <w:tcBorders>
                     <w:top w:val="nil"/>
                     <w:left w:val="nil"/>
@@ -8259,7 +8254,7 @@
               </w:tc>
               <w:tc>
                 <w:tcPr>
-                  <w:tcW w:w="284" w:type="dxa"/>
+                  <w:tcW w:w="298" w:type="dxa"/>
                   <w:tcBorders>
                     <w:top w:val="nil"/>
                     <w:left w:val="nil"/>
@@ -8285,7 +8280,7 @@
               </w:tc>
               <w:tc>
                 <w:tcPr>
-                  <w:tcW w:w="3708" w:type="dxa"/>
+                  <w:tcW w:w="3098" w:type="dxa"/>
                   <w:tcBorders>
                     <w:top w:val="nil"/>
                     <w:left w:val="nil"/>
@@ -8310,9 +8305,12 @@
               </w:tc>
             </w:tr>
             <w:tr>
+              <w:trPr>
+                <w:trHeight w:val="159"/>
+              </w:trPr>
               <w:tc>
                 <w:tcPr>
-                  <w:tcW w:w="284" w:type="dxa"/>
+                  <w:tcW w:w="299" w:type="dxa"/>
                   <w:tcBorders>
                     <w:top w:val="single" w:sz="4" w:space="0" w:color="auto"/>
                     <w:left w:val="single" w:sz="4" w:space="0" w:color="auto"/>
@@ -8419,7 +8417,7 @@
               </w:tc>
               <w:tc>
                 <w:tcPr>
-                  <w:tcW w:w="1157" w:type="dxa"/>
+                  <w:tcW w:w="1217" w:type="dxa"/>
                   <w:tcBorders>
                     <w:top w:val="nil"/>
                     <w:left w:val="single" w:sz="4" w:space="0" w:color="auto"/>
@@ -8452,7 +8450,7 @@
               </w:tc>
               <w:tc>
                 <w:tcPr>
-                  <w:tcW w:w="284" w:type="dxa"/>
+                  <w:tcW w:w="298" w:type="dxa"/>
                   <w:tcBorders>
                     <w:top w:val="single" w:sz="4" w:space="0" w:color="auto"/>
                     <w:left w:val="single" w:sz="4" w:space="0" w:color="auto"/>
@@ -8557,7 +8555,7 @@
               </w:tc>
               <w:tc>
                 <w:tcPr>
-                  <w:tcW w:w="1037" w:type="dxa"/>
+                  <w:tcW w:w="1090" w:type="dxa"/>
                   <w:tcBorders>
                     <w:top w:val="nil"/>
                     <w:left w:val="single" w:sz="4" w:space="0" w:color="auto"/>
@@ -8590,7 +8588,7 @@
               </w:tc>
               <w:tc>
                 <w:tcPr>
-                  <w:tcW w:w="284" w:type="dxa"/>
+                  <w:tcW w:w="298" w:type="dxa"/>
                   <w:tcBorders>
                     <w:top w:val="single" w:sz="4" w:space="0" w:color="auto"/>
                     <w:left w:val="single" w:sz="4" w:space="0" w:color="auto"/>
@@ -8658,7 +8656,7 @@
               </w:tc>
               <w:tc>
                 <w:tcPr>
-                  <w:tcW w:w="1275" w:type="dxa"/>
+                  <w:tcW w:w="1340" w:type="dxa"/>
                   <w:tcBorders>
                     <w:top w:val="nil"/>
                     <w:left w:val="single" w:sz="4" w:space="0" w:color="auto"/>
@@ -8691,7 +8689,7 @@
               </w:tc>
               <w:tc>
                 <w:tcPr>
-                  <w:tcW w:w="284" w:type="dxa"/>
+                  <w:tcW w:w="298" w:type="dxa"/>
                   <w:tcBorders>
                     <w:top w:val="single" w:sz="4" w:space="0" w:color="auto"/>
                     <w:left w:val="single" w:sz="4" w:space="0" w:color="auto"/>
@@ -8798,7 +8796,7 @@
               </w:tc>
               <w:tc>
                 <w:tcPr>
-                  <w:tcW w:w="3708" w:type="dxa"/>
+                  <w:tcW w:w="3098" w:type="dxa"/>
                   <w:tcBorders>
                     <w:top w:val="nil"/>
                     <w:left w:val="single" w:sz="4" w:space="0" w:color="auto"/>
@@ -8811,6 +8809,7 @@
                   <w:pPr>
                     <w:keepNext/>
                     <w:tabs>
+                      <w:tab w:val="left" w:pos="3127"/>
                       <w:tab w:val="left" w:pos="7755"/>
                     </w:tabs>
                     <w:rPr>
@@ -8839,8 +8838,8 @@
               </w:tabs>
               <w:rPr>
                 <w:rFonts w:asciiTheme="minorHAnsi" w:hAnsiTheme="minorHAnsi" w:cstheme="minorHAnsi"/>
-                <w:sz w:val="14"/>
-                <w:szCs w:val="14"/>
+                <w:sz w:val="2"/>
+                <w:szCs w:val="2"/>
               </w:rPr>
             </w:pPr>
           </w:p>
@@ -8852,7 +8851,7 @@
         </w:trPr>
         <w:tc>
           <w:tcPr>
-            <w:tcW w:w="729" w:type="dxa"/>
+            <w:tcW w:w="728" w:type="dxa"/>
             <w:vMerge/>
             <w:shd w:val="clear" w:color="auto" w:fill="D9D9D9" w:themeFill="background1" w:themeFillShade="D9"/>
             <w:textDirection w:val="btLr"/>
@@ -8878,7 +8877,7 @@
         <w:bookmarkStart w:id="41" w:name="OLE_LINK39"/>
         <w:tc>
           <w:tcPr>
-            <w:tcW w:w="9761" w:type="dxa"/>
+            <w:tcW w:w="9482" w:type="dxa"/>
             <w:gridSpan w:val="2"/>
           </w:tcPr>
           <w:p>
@@ -15214,7 +15213,7 @@
 </file>
 
 <file path=customXml/itemProps1.xml><?xml version="1.0" encoding="utf-8"?>
-<ds:datastoreItem xmlns:ds="http://schemas.openxmlformats.org/officeDocument/2006/customXml" ds:itemID="{BF5368D3-31E4-4867-8096-C75A98E1554A}">
+<ds:datastoreItem xmlns:ds="http://schemas.openxmlformats.org/officeDocument/2006/customXml" ds:itemID="{166FDA8B-CF22-475B-A8BE-102855614C97}">
   <ds:schemaRefs>
     <ds:schemaRef ds:uri="http://schemas.openxmlformats.org/officeDocument/2006/bibliography"/>
   </ds:schemaRefs>

</xml_diff>

<commit_message>
Ajustes levantados durante homologacao da demanda 0020
</commit_message>
<xml_diff>
--- a/Código Fonte/VERSAO-ATUAL/src/EtramiteX/Interno/Content/_pdfAspose/Instrumento_Unico_Fiscalizacao.docx
+++ b/Código Fonte/VERSAO-ATUAL/src/EtramiteX/Interno/Content/_pdfAspose/Instrumento_Unico_Fiscalizacao.docx
@@ -1655,7 +1655,8 @@
         </w:tc>
         <w:tc>
           <w:tcPr>
-            <w:tcW w:w="4398" w:type="dxa"/>
+            <w:tcW w:w="6538" w:type="dxa"/>
+            <w:gridSpan w:val="2"/>
             <w:tcBorders>
               <w:top w:val="single" w:sz="4" w:space="0" w:color="auto"/>
               <w:bottom w:val="nil"/>
@@ -1681,40 +1682,13 @@
                 <w:sz w:val="14"/>
                 <w:szCs w:val="14"/>
               </w:rPr>
-              <w:t xml:space="preserve">2.1 Nome / </w:t>
-            </w:r>
-            <w:r>
-              <w:rPr>
-                <w:rFonts w:asciiTheme="minorHAnsi" w:hAnsiTheme="minorHAnsi" w:cstheme="minorHAnsi"/>
-                <w:color w:val="595959" w:themeColor="text1" w:themeTint="A6"/>
-                <w:sz w:val="14"/>
-                <w:szCs w:val="14"/>
-              </w:rPr>
-              <w:t>R</w:t>
-            </w:r>
-            <w:r>
-              <w:rPr>
-                <w:rFonts w:asciiTheme="minorHAnsi" w:hAnsiTheme="minorHAnsi" w:cstheme="minorHAnsi"/>
-                <w:color w:val="595959" w:themeColor="text1" w:themeTint="A6"/>
-                <w:sz w:val="14"/>
-                <w:szCs w:val="14"/>
-              </w:rPr>
-              <w:t>azão s</w:t>
-            </w:r>
-            <w:r>
-              <w:rPr>
-                <w:rFonts w:asciiTheme="minorHAnsi" w:hAnsiTheme="minorHAnsi" w:cstheme="minorHAnsi"/>
-                <w:color w:val="595959" w:themeColor="text1" w:themeTint="A6"/>
-                <w:sz w:val="14"/>
-                <w:szCs w:val="14"/>
-              </w:rPr>
-              <w:t>ocial:</w:t>
+              <w:t>2.1 Nome / Razão social:</w:t>
             </w:r>
           </w:p>
           <w:p>
             <w:pPr>
               <w:tabs>
-                <w:tab w:val="left" w:pos="436"/>
+                <w:tab w:val="left" w:pos="7755"/>
               </w:tabs>
               <w:rPr>
                 <w:rFonts w:asciiTheme="minorHAnsi" w:hAnsiTheme="minorHAnsi" w:cstheme="minorHAnsi"/>
@@ -1763,8 +1737,8 @@
         </w:tc>
         <w:tc>
           <w:tcPr>
-            <w:tcW w:w="5387" w:type="dxa"/>
-            <w:gridSpan w:val="3"/>
+            <w:tcW w:w="3247" w:type="dxa"/>
+            <w:gridSpan w:val="2"/>
             <w:tcBorders>
               <w:top w:val="single" w:sz="4" w:space="0" w:color="auto"/>
               <w:bottom w:val="nil"/>
@@ -1774,13 +1748,10 @@
           <w:p>
             <w:pPr>
               <w:tabs>
-                <w:tab w:val="left" w:pos="7755"/>
+                <w:tab w:val="left" w:pos="436"/>
               </w:tabs>
               <w:rPr>
                 <w:rFonts w:asciiTheme="minorHAnsi" w:hAnsiTheme="minorHAnsi" w:cstheme="minorHAnsi"/>
-                <w:color w:val="595959" w:themeColor="text1" w:themeTint="A6"/>
-                <w:sz w:val="14"/>
-                <w:szCs w:val="14"/>
               </w:rPr>
             </w:pPr>
             <w:r>
@@ -6905,8 +6876,7 @@
       </w:tblPr>
       <w:tblGrid>
         <w:gridCol w:w="709"/>
-        <w:gridCol w:w="4394"/>
-        <w:gridCol w:w="1276"/>
+        <w:gridCol w:w="5670"/>
         <w:gridCol w:w="4111"/>
       </w:tblGrid>
       <w:tr>
@@ -6953,7 +6923,7 @@
         <w:tc>
           <w:tcPr>
             <w:tcW w:w="9781" w:type="dxa"/>
-            <w:gridSpan w:val="3"/>
+            <w:gridSpan w:val="2"/>
             <w:vAlign w:val="center"/>
           </w:tcPr>
           <w:p>
@@ -7102,7 +7072,7 @@
         <w:tc>
           <w:tcPr>
             <w:tcW w:w="9781" w:type="dxa"/>
-            <w:gridSpan w:val="3"/>
+            <w:gridSpan w:val="2"/>
             <w:tcBorders>
               <w:top w:val="single" w:sz="4" w:space="0" w:color="auto"/>
               <w:bottom w:val="single" w:sz="4" w:space="0" w:color="auto"/>
@@ -7272,7 +7242,7 @@
         </w:tc>
         <w:tc>
           <w:tcPr>
-            <w:tcW w:w="4394" w:type="dxa"/>
+            <w:tcW w:w="5670" w:type="dxa"/>
             <w:tcBorders>
               <w:top w:val="single" w:sz="4" w:space="0" w:color="auto"/>
               <w:bottom w:val="single" w:sz="4" w:space="0" w:color="auto"/>
@@ -7392,8 +7362,7 @@
         </w:tc>
         <w:tc>
           <w:tcPr>
-            <w:tcW w:w="5387" w:type="dxa"/>
-            <w:gridSpan w:val="2"/>
+            <w:tcW w:w="4111" w:type="dxa"/>
             <w:tcBorders>
               <w:top w:val="single" w:sz="4" w:space="0" w:color="auto"/>
               <w:bottom w:val="single" w:sz="4" w:space="0" w:color="auto"/>
@@ -7503,7 +7472,7 @@
         <w:tc>
           <w:tcPr>
             <w:tcW w:w="9781" w:type="dxa"/>
-            <w:gridSpan w:val="3"/>
+            <w:gridSpan w:val="2"/>
             <w:tcBorders>
               <w:top w:val="single" w:sz="4" w:space="0" w:color="auto"/>
             </w:tcBorders>
@@ -7833,7 +7802,6 @@
         <w:tc>
           <w:tcPr>
             <w:tcW w:w="5670" w:type="dxa"/>
-            <w:gridSpan w:val="2"/>
             <w:tcBorders>
               <w:top w:val="single" w:sz="4" w:space="0" w:color="auto"/>
               <w:bottom w:val="single" w:sz="4" w:space="0" w:color="auto"/>
@@ -8056,10 +8024,8 @@
                 <w:sz w:val="14"/>
                 <w:szCs w:val="14"/>
               </w:rPr>
-              <w:t>8.1 Ne</w:t>
-            </w:r>
-            <w:bookmarkStart w:id="34" w:name="_GoBack"/>
-            <w:bookmarkEnd w:id="34"/>
+              <w:t>8.1 Neste ato fica</w:t>
+            </w:r>
             <w:r>
               <w:rPr>
                 <w:rFonts w:asciiTheme="minorHAnsi" w:hAnsiTheme="minorHAnsi" w:cstheme="minorHAnsi"/>
@@ -8067,7 +8033,7 @@
                 <w:sz w:val="14"/>
                 <w:szCs w:val="14"/>
               </w:rPr>
-              <w:t>ste ato fica</w:t>
+              <w:t>:</w:t>
             </w:r>
           </w:p>
         </w:tc>
@@ -8382,8 +8348,8 @@
                     </w:rPr>
                     <w:t>«</w:t>
                   </w:r>
-                  <w:bookmarkStart w:id="35" w:name="OLE_LINK29"/>
-                  <w:bookmarkStart w:id="36" w:name="OLE_LINK30"/>
+                  <w:bookmarkStart w:id="34" w:name="OLE_LINK29"/>
+                  <w:bookmarkStart w:id="35" w:name="OLE_LINK30"/>
                   <w:r>
                     <w:rPr>
                       <w:rFonts w:asciiTheme="minorHAnsi" w:hAnsiTheme="minorHAnsi" w:cstheme="minorHAnsi"/>
@@ -8393,8 +8359,8 @@
                     </w:rPr>
                     <w:t>IsInterditado</w:t>
                   </w:r>
+                  <w:bookmarkEnd w:id="34"/>
                   <w:bookmarkEnd w:id="35"/>
-                  <w:bookmarkEnd w:id="36"/>
                   <w:r>
                     <w:rPr>
                       <w:rFonts w:asciiTheme="minorHAnsi" w:hAnsiTheme="minorHAnsi" w:cstheme="minorHAnsi"/>
@@ -8522,7 +8488,7 @@
                     </w:rPr>
                     <w:t>«</w:t>
                   </w:r>
-                  <w:bookmarkStart w:id="37" w:name="OLE_LINK31"/>
+                  <w:bookmarkStart w:id="36" w:name="OLE_LINK31"/>
                   <w:r>
                     <w:rPr>
                       <w:rFonts w:asciiTheme="minorHAnsi" w:hAnsiTheme="minorHAnsi" w:cstheme="minorHAnsi"/>
@@ -8532,7 +8498,7 @@
                     </w:rPr>
                     <w:t>IsEmbargado</w:t>
                   </w:r>
-                  <w:bookmarkEnd w:id="37"/>
+                  <w:bookmarkEnd w:id="36"/>
                   <w:r>
                     <w:rPr>
                       <w:rFonts w:asciiTheme="minorHAnsi" w:hAnsiTheme="minorHAnsi" w:cstheme="minorHAnsi"/>
@@ -8761,8 +8727,8 @@
                     </w:rPr>
                     <w:t>«</w:t>
                   </w:r>
-                  <w:bookmarkStart w:id="38" w:name="OLE_LINK32"/>
-                  <w:bookmarkStart w:id="39" w:name="OLE_LINK33"/>
+                  <w:bookmarkStart w:id="37" w:name="OLE_LINK32"/>
+                  <w:bookmarkStart w:id="38" w:name="OLE_LINK33"/>
                   <w:r>
                     <w:rPr>
                       <w:rFonts w:asciiTheme="minorHAnsi" w:hAnsiTheme="minorHAnsi" w:cstheme="minorHAnsi"/>
@@ -8772,8 +8738,8 @@
                     </w:rPr>
                     <w:t>IsDesembargado</w:t>
                   </w:r>
+                  <w:bookmarkEnd w:id="37"/>
                   <w:bookmarkEnd w:id="38"/>
-                  <w:bookmarkEnd w:id="39"/>
                   <w:r>
                     <w:rPr>
                       <w:rFonts w:asciiTheme="minorHAnsi" w:hAnsiTheme="minorHAnsi" w:cstheme="minorHAnsi"/>
@@ -8873,8 +8839,8 @@
             </w:pPr>
           </w:p>
         </w:tc>
-        <w:bookmarkStart w:id="40" w:name="OLE_LINK38"/>
-        <w:bookmarkStart w:id="41" w:name="OLE_LINK39"/>
+        <w:bookmarkStart w:id="39" w:name="OLE_LINK38"/>
+        <w:bookmarkStart w:id="40" w:name="OLE_LINK39"/>
         <w:tc>
           <w:tcPr>
             <w:tcW w:w="9482" w:type="dxa"/>
@@ -8931,8 +8897,8 @@
               </w:rPr>
               <w:fldChar w:fldCharType="end"/>
             </w:r>
+            <w:bookmarkEnd w:id="39"/>
             <w:bookmarkEnd w:id="40"/>
-            <w:bookmarkEnd w:id="41"/>
           </w:p>
         </w:tc>
       </w:tr>
@@ -9110,7 +9076,7 @@
                 <w:szCs w:val="12"/>
               </w:rPr>
             </w:pPr>
-            <w:bookmarkStart w:id="42" w:name="OLE_LINK43"/>
+            <w:bookmarkStart w:id="41" w:name="OLE_LINK43"/>
             <w:r>
               <w:rPr>
                 <w:rFonts w:asciiTheme="minorHAnsi" w:hAnsiTheme="minorHAnsi" w:cstheme="minorHAnsi"/>
@@ -9135,7 +9101,7 @@
               </w:rPr>
               <w:t>ASSINATURAS</w:t>
             </w:r>
-            <w:bookmarkEnd w:id="42"/>
+            <w:bookmarkEnd w:id="41"/>
           </w:p>
         </w:tc>
         <w:tc>
@@ -9618,8 +9584,8 @@
       </w:tblPr>
       <w:tblGrid>
         <w:gridCol w:w="729"/>
-        <w:gridCol w:w="4516"/>
-        <w:gridCol w:w="5245"/>
+        <w:gridCol w:w="5679"/>
+        <w:gridCol w:w="4082"/>
       </w:tblGrid>
       <w:tr>
         <w:trPr>
@@ -9662,7 +9628,7 @@
         </w:tc>
         <w:tc>
           <w:tcPr>
-            <w:tcW w:w="4516" w:type="dxa"/>
+            <w:tcW w:w="5679" w:type="dxa"/>
           </w:tcPr>
           <w:p>
             <w:pPr>
@@ -9742,7 +9708,7 @@
         </w:tc>
         <w:tc>
           <w:tcPr>
-            <w:tcW w:w="5245" w:type="dxa"/>
+            <w:tcW w:w="4082" w:type="dxa"/>
           </w:tcPr>
           <w:p>
             <w:pPr>
@@ -10004,6 +9970,8 @@
         </w:rPr>
         <w:fldChar w:fldCharType="end"/>
       </w:r>
+      <w:bookmarkStart w:id="42" w:name="_GoBack"/>
+      <w:bookmarkEnd w:id="42"/>
     </w:p>
     <w:sectPr>
       <w:headerReference w:type="default" r:id="rId8"/>
@@ -15213,7 +15181,7 @@
 </file>
 
 <file path=customXml/itemProps1.xml><?xml version="1.0" encoding="utf-8"?>
-<ds:datastoreItem xmlns:ds="http://schemas.openxmlformats.org/officeDocument/2006/customXml" ds:itemID="{166FDA8B-CF22-475B-A8BE-102855614C97}">
+<ds:datastoreItem xmlns:ds="http://schemas.openxmlformats.org/officeDocument/2006/customXml" ds:itemID="{26566262-A045-4D14-AEA9-691BE774784D}">
   <ds:schemaRefs>
     <ds:schemaRef ds:uri="http://schemas.openxmlformats.org/officeDocument/2006/bibliography"/>
   </ds:schemaRefs>

</xml_diff>